<commit_message>
Add Admin Rebranding Procesure Acceptance Test, #39
</commit_message>
<xml_diff>
--- a/Item-5/Acceptance test.docx
+++ b/Item-5/Acceptance test.docx
@@ -169,6 +169,8 @@
             <w:tcW w:w="7101" w:type="dxa"/>
             <w:tcBorders>
               <w:top w:val="single" w:sz="4" w:space="0" w:color="FFFFFF"/>
+              <w:bottom w:val="single" w:sz="4" w:space="0" w:color="FFFFFF"/>
+              <w:insideH w:val="single" w:sz="4" w:space="0" w:color="FFFFFF"/>
             </w:tcBorders>
             <w:shd w:color="auto" w:fill="DBE5F1" w:themeFill="accent1" w:themeFillTint="33" w:val="clear"/>
           </w:tcPr>
@@ -325,6 +327,8 @@
             <w:tcW w:w="7101" w:type="dxa"/>
             <w:tcBorders>
               <w:top w:val="single" w:sz="4" w:space="0" w:color="FFFFFF"/>
+              <w:bottom w:val="single" w:sz="4" w:space="0" w:color="FFFFFF"/>
+              <w:insideH w:val="single" w:sz="4" w:space="0" w:color="FFFFFF"/>
             </w:tcBorders>
             <w:shd w:color="auto" w:fill="DBE5F1" w:themeFill="accent1" w:themeFillTint="33" w:val="clear"/>
           </w:tcPr>
@@ -506,6 +510,8 @@
             <w:cnfStyle w:val="001000000000" w:firstRow="0" w:lastRow="0" w:firstColumn="1" w:lastColumn="0" w:oddVBand="0" w:evenVBand="0" w:oddHBand="0" w:evenHBand="0" w:firstRowFirstColumn="0" w:firstRowLastColumn="0" w:lastRowFirstColumn="0" w:lastRowLastColumn="0"/>
             <w:tcBorders>
               <w:top w:val="single" w:sz="4" w:space="0" w:color="FFFFFF"/>
+              <w:bottom w:val="single" w:sz="4" w:space="0" w:color="FFFFFF"/>
+              <w:insideH w:val="single" w:sz="4" w:space="0" w:color="FFFFFF"/>
             </w:tcBorders>
             <w:shd w:color="auto" w:fill="1F497D" w:themeFill="text2" w:val="clear"/>
           </w:tcPr>
@@ -531,6 +537,8 @@
             <w:tcW w:w="7101" w:type="dxa"/>
             <w:tcBorders>
               <w:top w:val="single" w:sz="4" w:space="0" w:color="FFFFFF"/>
+              <w:bottom w:val="single" w:sz="4" w:space="0" w:color="FFFFFF"/>
+              <w:insideH w:val="single" w:sz="4" w:space="0" w:color="FFFFFF"/>
             </w:tcBorders>
             <w:shd w:color="auto" w:fill="DBE5F1" w:themeFill="accent1" w:themeFillTint="33" w:val="clear"/>
           </w:tcPr>
@@ -590,7 +598,7 @@
           <w:docPartGallery w:val="Table of Contents"/>
           <w:docPartUnique w:val="true"/>
         </w:docPartObj>
-        <w:id w:val="1325131711"/>
+        <w:id w:val="1166404890"/>
       </w:sdtPr>
       <w:sdtContent>
         <w:p>
@@ -627,33 +635,28 @@
             <w:r>
               <w:rPr>
                 <w:webHidden/>
-                <w:rStyle w:val="IndexLink"/>
-              </w:rPr>
-              <w:t>Use case &lt;CODE&gt; &lt;NAME&gt;</w:t>
+              </w:rPr>
+              <w:fldChar w:fldCharType="begin"/>
             </w:r>
             <w:r>
               <w:rPr>
                 <w:webHidden/>
               </w:rPr>
-              <w:fldChar w:fldCharType="begin"/>
+              <w:instrText>PAGEREF _Toc479610162 \h</w:instrText>
             </w:r>
             <w:r>
               <w:rPr>
                 <w:webHidden/>
               </w:rPr>
-              <w:instrText>PAGEREF _Toc479610162 \h</w:instrText>
+              <w:fldChar w:fldCharType="separate"/>
             </w:r>
             <w:r>
               <w:rPr>
                 <w:webHidden/>
-              </w:rPr>
-              <w:fldChar w:fldCharType="separate"/>
-            </w:r>
-            <w:r>
-              <w:rPr>
                 <w:rStyle w:val="IndexLink"/>
                 <w:vanish w:val="false"/>
               </w:rPr>
+              <w:t>Use case &lt;CODE&gt; &lt;NAME&gt;</w:t>
               <w:tab/>
               <w:t>2</w:t>
             </w:r>
@@ -680,33 +683,28 @@
             <w:r>
               <w:rPr>
                 <w:webHidden/>
-                <w:rStyle w:val="IndexLink"/>
-              </w:rPr>
-              <w:t>Additional tests</w:t>
+              </w:rPr>
+              <w:fldChar w:fldCharType="begin"/>
             </w:r>
             <w:r>
               <w:rPr>
                 <w:webHidden/>
               </w:rPr>
-              <w:fldChar w:fldCharType="begin"/>
+              <w:instrText>PAGEREF _Toc479610163 \h</w:instrText>
             </w:r>
             <w:r>
               <w:rPr>
                 <w:webHidden/>
               </w:rPr>
-              <w:instrText>PAGEREF _Toc479610163 \h</w:instrText>
+              <w:fldChar w:fldCharType="separate"/>
             </w:r>
             <w:r>
               <w:rPr>
                 <w:webHidden/>
-              </w:rPr>
-              <w:fldChar w:fldCharType="separate"/>
-            </w:r>
-            <w:r>
-              <w:rPr>
                 <w:rStyle w:val="IndexLink"/>
                 <w:vanish w:val="false"/>
               </w:rPr>
+              <w:t>Additional tests</w:t>
               <w:tab/>
               <w:t>3</w:t>
             </w:r>
@@ -1070,6 +1068,8 @@
             <w:cnfStyle w:val="001000000000" w:firstRow="0" w:lastRow="0" w:firstColumn="1" w:lastColumn="0" w:oddVBand="0" w:evenVBand="0" w:oddHBand="0" w:evenHBand="0" w:firstRowFirstColumn="0" w:firstRowLastColumn="0" w:lastRowFirstColumn="0" w:lastRowLastColumn="0"/>
             <w:tcBorders>
               <w:top w:val="single" w:sz="4" w:space="0" w:color="FFFFFF"/>
+              <w:bottom w:val="single" w:sz="4" w:space="0" w:color="FFFFFF"/>
+              <w:insideH w:val="single" w:sz="4" w:space="0" w:color="FFFFFF"/>
             </w:tcBorders>
             <w:shd w:color="auto" w:fill="1F497D" w:themeFill="text2" w:val="clear"/>
           </w:tcPr>
@@ -1095,6 +1095,8 @@
             <w:tcW w:w="7507" w:type="dxa"/>
             <w:tcBorders>
               <w:top w:val="single" w:sz="4" w:space="0" w:color="FFFFFF"/>
+              <w:bottom w:val="single" w:sz="4" w:space="0" w:color="FFFFFF"/>
+              <w:insideH w:val="single" w:sz="4" w:space="0" w:color="FFFFFF"/>
             </w:tcBorders>
             <w:shd w:color="auto" w:fill="DBE5F1" w:themeFill="accent1" w:themeFillTint="33" w:val="clear"/>
           </w:tcPr>
@@ -1440,6 +1442,8 @@
             <w:cnfStyle w:val="001000000000" w:firstRow="0" w:lastRow="0" w:firstColumn="1" w:lastColumn="0" w:oddVBand="0" w:evenVBand="0" w:oddHBand="0" w:evenHBand="0" w:firstRowFirstColumn="0" w:firstRowLastColumn="0" w:lastRowFirstColumn="0" w:lastRowLastColumn="0"/>
             <w:tcBorders>
               <w:top w:val="single" w:sz="4" w:space="0" w:color="FFFFFF"/>
+              <w:bottom w:val="single" w:sz="4" w:space="0" w:color="FFFFFF"/>
+              <w:insideH w:val="single" w:sz="4" w:space="0" w:color="FFFFFF"/>
             </w:tcBorders>
             <w:shd w:color="auto" w:fill="1F497D" w:themeFill="text2" w:val="clear"/>
           </w:tcPr>
@@ -1465,6 +1469,8 @@
             <w:tcW w:w="7507" w:type="dxa"/>
             <w:tcBorders>
               <w:top w:val="single" w:sz="4" w:space="0" w:color="FFFFFF"/>
+              <w:bottom w:val="single" w:sz="4" w:space="0" w:color="FFFFFF"/>
+              <w:insideH w:val="single" w:sz="4" w:space="0" w:color="FFFFFF"/>
             </w:tcBorders>
             <w:shd w:color="auto" w:fill="DBE5F1" w:themeFill="accent1" w:themeFillTint="33" w:val="clear"/>
           </w:tcPr>
@@ -1810,6 +1816,8 @@
             <w:cnfStyle w:val="001000000000" w:firstRow="0" w:lastRow="0" w:firstColumn="1" w:lastColumn="0" w:oddVBand="0" w:evenVBand="0" w:oddHBand="0" w:evenHBand="0" w:firstRowFirstColumn="0" w:firstRowLastColumn="0" w:lastRowFirstColumn="0" w:lastRowLastColumn="0"/>
             <w:tcBorders>
               <w:top w:val="single" w:sz="4" w:space="0" w:color="FFFFFF"/>
+              <w:bottom w:val="single" w:sz="4" w:space="0" w:color="FFFFFF"/>
+              <w:insideH w:val="single" w:sz="4" w:space="0" w:color="FFFFFF"/>
             </w:tcBorders>
             <w:shd w:color="auto" w:fill="1F497D" w:themeFill="text2" w:val="clear"/>
           </w:tcPr>
@@ -1835,6 +1843,8 @@
             <w:tcW w:w="7507" w:type="dxa"/>
             <w:tcBorders>
               <w:top w:val="single" w:sz="4" w:space="0" w:color="FFFFFF"/>
+              <w:bottom w:val="single" w:sz="4" w:space="0" w:color="FFFFFF"/>
+              <w:insideH w:val="single" w:sz="4" w:space="0" w:color="FFFFFF"/>
             </w:tcBorders>
             <w:shd w:color="auto" w:fill="DBE5F1" w:themeFill="accent1" w:themeFillTint="33" w:val="clear"/>
           </w:tcPr>
@@ -2180,6 +2190,8 @@
             <w:cnfStyle w:val="001000000000" w:firstRow="0" w:lastRow="0" w:firstColumn="1" w:lastColumn="0" w:oddVBand="0" w:evenVBand="0" w:oddHBand="0" w:evenHBand="0" w:firstRowFirstColumn="0" w:firstRowLastColumn="0" w:lastRowFirstColumn="0" w:lastRowLastColumn="0"/>
             <w:tcBorders>
               <w:top w:val="single" w:sz="4" w:space="0" w:color="FFFFFF"/>
+              <w:bottom w:val="single" w:sz="4" w:space="0" w:color="FFFFFF"/>
+              <w:insideH w:val="single" w:sz="4" w:space="0" w:color="FFFFFF"/>
             </w:tcBorders>
             <w:shd w:color="auto" w:fill="1F497D" w:themeFill="text2" w:val="clear"/>
           </w:tcPr>
@@ -2205,6 +2217,8 @@
             <w:tcW w:w="7507" w:type="dxa"/>
             <w:tcBorders>
               <w:top w:val="single" w:sz="4" w:space="0" w:color="FFFFFF"/>
+              <w:bottom w:val="single" w:sz="4" w:space="0" w:color="FFFFFF"/>
+              <w:insideH w:val="single" w:sz="4" w:space="0" w:color="FFFFFF"/>
             </w:tcBorders>
             <w:shd w:color="auto" w:fill="DBE5F1" w:themeFill="accent1" w:themeFillTint="33" w:val="clear"/>
           </w:tcPr>
@@ -2478,6 +2492,8 @@
             <w:cnfStyle w:val="001000000000" w:firstRow="0" w:lastRow="0" w:firstColumn="1" w:lastColumn="0" w:oddVBand="0" w:evenVBand="0" w:oddHBand="0" w:evenHBand="0" w:firstRowFirstColumn="0" w:firstRowLastColumn="0" w:lastRowFirstColumn="0" w:lastRowLastColumn="0"/>
             <w:tcBorders>
               <w:top w:val="single" w:sz="4" w:space="0" w:color="FFFFFF"/>
+              <w:bottom w:val="single" w:sz="4" w:space="0" w:color="FFFFFF"/>
+              <w:insideH w:val="single" w:sz="4" w:space="0" w:color="FFFFFF"/>
             </w:tcBorders>
             <w:shd w:color="auto" w:fill="1F497D" w:themeFill="text2" w:val="clear"/>
           </w:tcPr>
@@ -2503,6 +2519,8 @@
             <w:tcW w:w="7507" w:type="dxa"/>
             <w:tcBorders>
               <w:top w:val="single" w:sz="4" w:space="0" w:color="FFFFFF"/>
+              <w:bottom w:val="single" w:sz="4" w:space="0" w:color="FFFFFF"/>
+              <w:insideH w:val="single" w:sz="4" w:space="0" w:color="FFFFFF"/>
             </w:tcBorders>
             <w:shd w:color="auto" w:fill="DBE5F1" w:themeFill="accent1" w:themeFillTint="33" w:val="clear"/>
           </w:tcPr>
@@ -2776,6 +2794,8 @@
             <w:cnfStyle w:val="001000000000" w:firstRow="0" w:lastRow="0" w:firstColumn="1" w:lastColumn="0" w:oddVBand="0" w:evenVBand="0" w:oddHBand="0" w:evenHBand="0" w:firstRowFirstColumn="0" w:firstRowLastColumn="0" w:lastRowFirstColumn="0" w:lastRowLastColumn="0"/>
             <w:tcBorders>
               <w:top w:val="single" w:sz="4" w:space="0" w:color="FFFFFF"/>
+              <w:bottom w:val="single" w:sz="4" w:space="0" w:color="FFFFFF"/>
+              <w:insideH w:val="single" w:sz="4" w:space="0" w:color="FFFFFF"/>
             </w:tcBorders>
             <w:shd w:color="auto" w:fill="1F497D" w:themeFill="text2" w:val="clear"/>
           </w:tcPr>
@@ -2801,6 +2821,8 @@
             <w:tcW w:w="7507" w:type="dxa"/>
             <w:tcBorders>
               <w:top w:val="single" w:sz="4" w:space="0" w:color="FFFFFF"/>
+              <w:bottom w:val="single" w:sz="4" w:space="0" w:color="FFFFFF"/>
+              <w:insideH w:val="single" w:sz="4" w:space="0" w:color="FFFFFF"/>
             </w:tcBorders>
             <w:shd w:color="auto" w:fill="DBE5F1" w:themeFill="accent1" w:themeFillTint="33" w:val="clear"/>
           </w:tcPr>
@@ -3155,6 +3177,8 @@
             <w:cnfStyle w:val="001000000000" w:firstRow="0" w:lastRow="0" w:firstColumn="1" w:lastColumn="0" w:oddVBand="0" w:evenVBand="0" w:oddHBand="0" w:evenHBand="0" w:firstRowFirstColumn="0" w:firstRowLastColumn="0" w:lastRowFirstColumn="0" w:lastRowLastColumn="0"/>
             <w:tcBorders>
               <w:top w:val="single" w:sz="4" w:space="0" w:color="FFFFFF"/>
+              <w:bottom w:val="single" w:sz="4" w:space="0" w:color="FFFFFF"/>
+              <w:insideH w:val="single" w:sz="4" w:space="0" w:color="FFFFFF"/>
             </w:tcBorders>
             <w:shd w:color="auto" w:fill="1F497D" w:themeFill="text2" w:val="clear"/>
           </w:tcPr>
@@ -3180,6 +3204,8 @@
             <w:tcW w:w="7507" w:type="dxa"/>
             <w:tcBorders>
               <w:top w:val="single" w:sz="4" w:space="0" w:color="FFFFFF"/>
+              <w:bottom w:val="single" w:sz="4" w:space="0" w:color="FFFFFF"/>
+              <w:insideH w:val="single" w:sz="4" w:space="0" w:color="FFFFFF"/>
             </w:tcBorders>
             <w:shd w:color="auto" w:fill="DBE5F1" w:themeFill="accent1" w:themeFillTint="33" w:val="clear"/>
           </w:tcPr>
@@ -3453,6 +3479,8 @@
             <w:cnfStyle w:val="001000000000" w:firstRow="0" w:lastRow="0" w:firstColumn="1" w:lastColumn="0" w:oddVBand="0" w:evenVBand="0" w:oddHBand="0" w:evenHBand="0" w:firstRowFirstColumn="0" w:firstRowLastColumn="0" w:lastRowFirstColumn="0" w:lastRowLastColumn="0"/>
             <w:tcBorders>
               <w:top w:val="single" w:sz="4" w:space="0" w:color="FFFFFF"/>
+              <w:bottom w:val="single" w:sz="4" w:space="0" w:color="FFFFFF"/>
+              <w:insideH w:val="single" w:sz="4" w:space="0" w:color="FFFFFF"/>
             </w:tcBorders>
             <w:shd w:color="auto" w:fill="1F497D" w:themeFill="text2" w:val="clear"/>
           </w:tcPr>
@@ -3478,6 +3506,8 @@
             <w:tcW w:w="7507" w:type="dxa"/>
             <w:tcBorders>
               <w:top w:val="single" w:sz="4" w:space="0" w:color="FFFFFF"/>
+              <w:bottom w:val="single" w:sz="4" w:space="0" w:color="FFFFFF"/>
+              <w:insideH w:val="single" w:sz="4" w:space="0" w:color="FFFFFF"/>
             </w:tcBorders>
             <w:shd w:color="auto" w:fill="DBE5F1" w:themeFill="accent1" w:themeFillTint="33" w:val="clear"/>
           </w:tcPr>
@@ -3751,6 +3781,8 @@
             <w:cnfStyle w:val="001000000000" w:firstRow="0" w:lastRow="0" w:firstColumn="1" w:lastColumn="0" w:oddVBand="0" w:evenVBand="0" w:oddHBand="0" w:evenHBand="0" w:firstRowFirstColumn="0" w:firstRowLastColumn="0" w:lastRowFirstColumn="0" w:lastRowLastColumn="0"/>
             <w:tcBorders>
               <w:top w:val="single" w:sz="4" w:space="0" w:color="FFFFFF"/>
+              <w:bottom w:val="single" w:sz="4" w:space="0" w:color="FFFFFF"/>
+              <w:insideH w:val="single" w:sz="4" w:space="0" w:color="FFFFFF"/>
             </w:tcBorders>
             <w:shd w:color="auto" w:fill="1F497D" w:themeFill="text2" w:val="clear"/>
           </w:tcPr>
@@ -3776,6 +3808,8 @@
             <w:tcW w:w="7507" w:type="dxa"/>
             <w:tcBorders>
               <w:top w:val="single" w:sz="4" w:space="0" w:color="FFFFFF"/>
+              <w:bottom w:val="single" w:sz="4" w:space="0" w:color="FFFFFF"/>
+              <w:insideH w:val="single" w:sz="4" w:space="0" w:color="FFFFFF"/>
             </w:tcBorders>
             <w:shd w:color="auto" w:fill="DBE5F1" w:themeFill="accent1" w:themeFillTint="33" w:val="clear"/>
           </w:tcPr>
@@ -4139,6 +4173,8 @@
             <w:cnfStyle w:val="001000000000" w:firstRow="0" w:lastRow="0" w:firstColumn="1" w:lastColumn="0" w:oddVBand="0" w:evenVBand="0" w:oddHBand="0" w:evenHBand="0" w:firstRowFirstColumn="0" w:firstRowLastColumn="0" w:lastRowFirstColumn="0" w:lastRowLastColumn="0"/>
             <w:tcBorders>
               <w:top w:val="single" w:sz="4" w:space="0" w:color="FFFFFF"/>
+              <w:bottom w:val="single" w:sz="4" w:space="0" w:color="FFFFFF"/>
+              <w:insideH w:val="single" w:sz="4" w:space="0" w:color="FFFFFF"/>
             </w:tcBorders>
             <w:shd w:color="auto" w:fill="1F497D" w:themeFill="text2" w:val="clear"/>
           </w:tcPr>
@@ -4164,6 +4200,8 @@
             <w:tcW w:w="7507" w:type="dxa"/>
             <w:tcBorders>
               <w:top w:val="single" w:sz="4" w:space="0" w:color="FFFFFF"/>
+              <w:bottom w:val="single" w:sz="4" w:space="0" w:color="FFFFFF"/>
+              <w:insideH w:val="single" w:sz="4" w:space="0" w:color="FFFFFF"/>
             </w:tcBorders>
             <w:shd w:color="auto" w:fill="DBE5F1" w:themeFill="accent1" w:themeFillTint="33" w:val="clear"/>
           </w:tcPr>
@@ -4527,6 +4565,8 @@
             <w:cnfStyle w:val="001000000000" w:firstRow="0" w:lastRow="0" w:firstColumn="1" w:lastColumn="0" w:oddVBand="0" w:evenVBand="0" w:oddHBand="0" w:evenHBand="0" w:firstRowFirstColumn="0" w:firstRowLastColumn="0" w:lastRowFirstColumn="0" w:lastRowLastColumn="0"/>
             <w:tcBorders>
               <w:top w:val="single" w:sz="4" w:space="0" w:color="FFFFFF"/>
+              <w:bottom w:val="single" w:sz="4" w:space="0" w:color="FFFFFF"/>
+              <w:insideH w:val="single" w:sz="4" w:space="0" w:color="FFFFFF"/>
             </w:tcBorders>
             <w:shd w:color="auto" w:fill="1F497D" w:themeFill="text2" w:val="clear"/>
           </w:tcPr>
@@ -4552,6 +4592,8 @@
             <w:tcW w:w="7507" w:type="dxa"/>
             <w:tcBorders>
               <w:top w:val="single" w:sz="4" w:space="0" w:color="FFFFFF"/>
+              <w:bottom w:val="single" w:sz="4" w:space="0" w:color="FFFFFF"/>
+              <w:insideH w:val="single" w:sz="4" w:space="0" w:color="FFFFFF"/>
             </w:tcBorders>
             <w:shd w:color="auto" w:fill="DBE5F1" w:themeFill="accent1" w:themeFillTint="33" w:val="clear"/>
           </w:tcPr>
@@ -4914,6 +4956,8 @@
             <w:cnfStyle w:val="001000000000" w:firstRow="0" w:lastRow="0" w:firstColumn="1" w:lastColumn="0" w:oddVBand="0" w:evenVBand="0" w:oddHBand="0" w:evenHBand="0" w:firstRowFirstColumn="0" w:firstRowLastColumn="0" w:lastRowFirstColumn="0" w:lastRowLastColumn="0"/>
             <w:tcBorders>
               <w:top w:val="single" w:sz="4" w:space="0" w:color="FFFFFF"/>
+              <w:bottom w:val="single" w:sz="4" w:space="0" w:color="FFFFFF"/>
+              <w:insideH w:val="single" w:sz="4" w:space="0" w:color="FFFFFF"/>
             </w:tcBorders>
             <w:shd w:color="auto" w:fill="1F497D" w:themeFill="text2" w:val="clear"/>
           </w:tcPr>
@@ -4939,6 +4983,8 @@
             <w:tcW w:w="7507" w:type="dxa"/>
             <w:tcBorders>
               <w:top w:val="single" w:sz="4" w:space="0" w:color="FFFFFF"/>
+              <w:bottom w:val="single" w:sz="4" w:space="0" w:color="FFFFFF"/>
+              <w:insideH w:val="single" w:sz="4" w:space="0" w:color="FFFFFF"/>
             </w:tcBorders>
             <w:shd w:color="auto" w:fill="DBE5F1" w:themeFill="accent1" w:themeFillTint="33" w:val="clear"/>
           </w:tcPr>
@@ -5301,6 +5347,8 @@
             <w:cnfStyle w:val="001000000000" w:firstRow="0" w:lastRow="0" w:firstColumn="1" w:lastColumn="0" w:oddVBand="0" w:evenVBand="0" w:oddHBand="0" w:evenHBand="0" w:firstRowFirstColumn="0" w:firstRowLastColumn="0" w:lastRowFirstColumn="0" w:lastRowLastColumn="0"/>
             <w:tcBorders>
               <w:top w:val="single" w:sz="4" w:space="0" w:color="FFFFFF"/>
+              <w:bottom w:val="single" w:sz="4" w:space="0" w:color="FFFFFF"/>
+              <w:insideH w:val="single" w:sz="4" w:space="0" w:color="FFFFFF"/>
             </w:tcBorders>
             <w:shd w:color="auto" w:fill="1F497D" w:themeFill="text2" w:val="clear"/>
           </w:tcPr>
@@ -5326,6 +5374,8 @@
             <w:tcW w:w="7507" w:type="dxa"/>
             <w:tcBorders>
               <w:top w:val="single" w:sz="4" w:space="0" w:color="FFFFFF"/>
+              <w:bottom w:val="single" w:sz="4" w:space="0" w:color="FFFFFF"/>
+              <w:insideH w:val="single" w:sz="4" w:space="0" w:color="FFFFFF"/>
             </w:tcBorders>
             <w:shd w:color="auto" w:fill="DBE5F1" w:themeFill="accent1" w:themeFillTint="33" w:val="clear"/>
           </w:tcPr>
@@ -5598,6 +5648,8 @@
             <w:cnfStyle w:val="001000000000" w:firstRow="0" w:lastRow="0" w:firstColumn="1" w:lastColumn="0" w:oddVBand="0" w:evenVBand="0" w:oddHBand="0" w:evenHBand="0" w:firstRowFirstColumn="0" w:firstRowLastColumn="0" w:lastRowFirstColumn="0" w:lastRowLastColumn="0"/>
             <w:tcBorders>
               <w:top w:val="single" w:sz="4" w:space="0" w:color="FFFFFF"/>
+              <w:bottom w:val="single" w:sz="4" w:space="0" w:color="FFFFFF"/>
+              <w:insideH w:val="single" w:sz="4" w:space="0" w:color="FFFFFF"/>
             </w:tcBorders>
             <w:shd w:color="auto" w:fill="1F497D" w:themeFill="text2" w:val="clear"/>
           </w:tcPr>
@@ -5623,6 +5675,8 @@
             <w:tcW w:w="7507" w:type="dxa"/>
             <w:tcBorders>
               <w:top w:val="single" w:sz="4" w:space="0" w:color="FFFFFF"/>
+              <w:bottom w:val="single" w:sz="4" w:space="0" w:color="FFFFFF"/>
+              <w:insideH w:val="single" w:sz="4" w:space="0" w:color="FFFFFF"/>
             </w:tcBorders>
             <w:shd w:color="auto" w:fill="DBE5F1" w:themeFill="accent1" w:themeFillTint="33" w:val="clear"/>
           </w:tcPr>
@@ -5895,6 +5949,8 @@
             <w:cnfStyle w:val="001000000000" w:firstRow="0" w:lastRow="0" w:firstColumn="1" w:lastColumn="0" w:oddVBand="0" w:evenVBand="0" w:oddHBand="0" w:evenHBand="0" w:firstRowFirstColumn="0" w:firstRowLastColumn="0" w:lastRowFirstColumn="0" w:lastRowLastColumn="0"/>
             <w:tcBorders>
               <w:top w:val="single" w:sz="4" w:space="0" w:color="FFFFFF"/>
+              <w:bottom w:val="single" w:sz="4" w:space="0" w:color="FFFFFF"/>
+              <w:insideH w:val="single" w:sz="4" w:space="0" w:color="FFFFFF"/>
             </w:tcBorders>
             <w:shd w:color="auto" w:fill="1F497D" w:themeFill="text2" w:val="clear"/>
           </w:tcPr>
@@ -5920,6 +5976,8 @@
             <w:tcW w:w="7507" w:type="dxa"/>
             <w:tcBorders>
               <w:top w:val="single" w:sz="4" w:space="0" w:color="FFFFFF"/>
+              <w:bottom w:val="single" w:sz="4" w:space="0" w:color="FFFFFF"/>
+              <w:insideH w:val="single" w:sz="4" w:space="0" w:color="FFFFFF"/>
             </w:tcBorders>
             <w:shd w:color="auto" w:fill="DBE5F1" w:themeFill="accent1" w:themeFillTint="33" w:val="clear"/>
           </w:tcPr>
@@ -5987,19 +6045,7 @@
       </w:pPr>
       <w:r>
         <w:rPr/>
-        <w:t>Use case UC</w:t>
-      </w:r>
-      <w:r>
-        <w:rPr/>
-        <w:t>10</w:t>
-      </w:r>
-      <w:r>
-        <w:rPr/>
-        <w:t xml:space="preserve"> R</w:t>
-      </w:r>
-      <w:r>
-        <w:rPr/>
-        <w:t>ebranding Procesure</w:t>
+        <w:t>Use case UC10 Rebranding Procesure</w:t>
       </w:r>
     </w:p>
     <w:p>
@@ -6019,7 +6065,15 @@
       </w:pPr>
       <w:r>
         <w:rPr/>
-        <w:t>The system administrator can run a procedure to notify the existing users of the rebranding. The system must guarantee that the process is run only once.</w:t>
+        <w:t>The system administrator can</w:t>
+      </w:r>
+      <w:r>
+        <w:rPr/>
+        <w:t>s</w:t>
+      </w:r>
+      <w:r>
+        <w:rPr/>
+        <w:t xml:space="preserve"> run a procedure to notify the existing users of the rebranding. The system must guarantee that the process is run only once.</w:t>
       </w:r>
     </w:p>
     <w:p>
@@ -6037,17 +6091,15 @@
         <w:pStyle w:val="Normal"/>
         <w:rPr/>
       </w:pPr>
-      <w:r>
-        <w:rPr/>
-        <w:t xml:space="preserve">Logged as an </w:t>
-      </w:r>
-      <w:r>
-        <w:rPr/>
-        <w:t>administrator</w:t>
-      </w:r>
-      <w:r>
-        <w:rPr/>
-        <w:t xml:space="preserve">: </w:t>
+      <w:bookmarkStart w:id="2" w:name="__DdeLink__622_686015843"/>
+      <w:r>
+        <w:rPr/>
+        <w:t>Logged as an administrator:</w:t>
+      </w:r>
+      <w:bookmarkEnd w:id="2"/>
+      <w:r>
+        <w:rPr/>
+        <w:t xml:space="preserve"> </w:t>
       </w:r>
     </w:p>
     <w:p>
@@ -6059,23 +6111,7 @@
         <w:rPr/>
         <w:tab/>
         <w:tab/>
-        <w:t xml:space="preserve">Main Menu -&gt; </w:t>
-      </w:r>
-      <w:r>
-        <w:rPr/>
-        <w:t>Administrator</w:t>
-      </w:r>
-      <w:r>
-        <w:rPr/>
-        <w:t xml:space="preserve"> -&gt; </w:t>
-      </w:r>
-      <w:r>
-        <w:rPr/>
-        <w:t>Rebranding Procedure</w:t>
-      </w:r>
-      <w:r>
-        <w:rPr/>
-        <w:t>.</w:t>
+        <w:t>Main Menu -&gt; Administrator -&gt; Rebranding Procedure.</w:t>
       </w:r>
     </w:p>
     <w:p>
@@ -6138,16 +6174,7 @@
                 <w:bCs/>
                 <w:color w:val="FFFFFF" w:themeColor="background1"/>
               </w:rPr>
-              <w:t>Test 01</w:t>
-            </w:r>
-            <w:r>
-              <w:rPr>
-                <w:rStyle w:val="Strong"/>
-                <w:b/>
-                <w:bCs/>
-                <w:color w:val="FFFFFF" w:themeColor="background1"/>
-              </w:rPr>
-              <w:t>6</w:t>
+              <w:t>Test 016</w:t>
             </w:r>
           </w:p>
         </w:tc>
@@ -6205,13 +6232,7 @@
               <w:rPr>
                 <w:color w:val="000000" w:themeColor="text1"/>
               </w:rPr>
-              <w:t>Follow the link “Notify”</w:t>
-            </w:r>
-            <w:r>
-              <w:rPr>
-                <w:color w:val="000000" w:themeColor="text1"/>
-              </w:rPr>
-              <w:t>.</w:t>
+              <w:t>Follow the link “Notify”.</w:t>
             </w:r>
           </w:p>
         </w:tc>
@@ -6267,31 +6288,7 @@
               <w:rPr>
                 <w:color w:val="000000" w:themeColor="text1"/>
               </w:rPr>
-              <w:t xml:space="preserve">The system must show </w:t>
-            </w:r>
-            <w:r>
-              <w:rPr>
-                <w:color w:val="000000" w:themeColor="text1"/>
-              </w:rPr>
-              <w:t>this</w:t>
-            </w:r>
-            <w:r>
-              <w:rPr>
-                <w:color w:val="000000" w:themeColor="text1"/>
-              </w:rPr>
-              <w:t xml:space="preserve"> </w:t>
-            </w:r>
-            <w:r>
-              <w:rPr>
-                <w:color w:val="000000" w:themeColor="text1"/>
-              </w:rPr>
-              <w:t>message: “Rebranding already Notify”</w:t>
-            </w:r>
-            <w:r>
-              <w:rPr>
-                <w:color w:val="000000" w:themeColor="text1"/>
-              </w:rPr>
-              <w:t xml:space="preserve"> </w:t>
+              <w:t xml:space="preserve">The system must show this message: “Rebranding already Notify” </w:t>
             </w:r>
           </w:p>
         </w:tc>
@@ -6361,6 +6358,8 @@
             <w:cnfStyle w:val="001000000000" w:firstRow="0" w:lastRow="0" w:firstColumn="1" w:lastColumn="0" w:oddVBand="0" w:evenVBand="0" w:oddHBand="0" w:evenHBand="0" w:firstRowFirstColumn="0" w:firstRowLastColumn="0" w:lastRowFirstColumn="0" w:lastRowLastColumn="0"/>
             <w:tcBorders>
               <w:top w:val="single" w:sz="4" w:space="0" w:color="FFFFFF"/>
+              <w:bottom w:val="single" w:sz="4" w:space="0" w:color="FFFFFF"/>
+              <w:insideH w:val="single" w:sz="4" w:space="0" w:color="FFFFFF"/>
             </w:tcBorders>
             <w:shd w:color="auto" w:fill="1F497D" w:themeFill="text2" w:val="clear"/>
           </w:tcPr>
@@ -6384,6 +6383,8 @@
             <w:tcW w:w="7312" w:type="dxa"/>
             <w:tcBorders>
               <w:top w:val="single" w:sz="4" w:space="0" w:color="FFFFFF"/>
+              <w:bottom w:val="single" w:sz="4" w:space="0" w:color="FFFFFF"/>
+              <w:insideH w:val="single" w:sz="4" w:space="0" w:color="FFFFFF"/>
             </w:tcBorders>
             <w:shd w:color="auto" w:fill="DBE5F1" w:themeFill="accent1" w:themeFillTint="33" w:val="clear"/>
           </w:tcPr>
@@ -6548,6 +6549,33 @@
       <w:r>
         <w:rPr/>
       </w:r>
+      <w:r>
+        <w:br w:type="page"/>
+      </w:r>
+    </w:p>
+    <w:p>
+      <w:pPr>
+        <w:pStyle w:val="Heading1"/>
+        <w:rPr/>
+      </w:pPr>
+      <w:r>
+        <w:rPr/>
+        <w:t>Use case UC</w:t>
+      </w:r>
+      <w:r>
+        <w:rPr/>
+        <w:t>11 Create Auditor Account</w:t>
+      </w:r>
+    </w:p>
+    <w:p>
+      <w:pPr>
+        <w:pStyle w:val="Subtitle"/>
+        <w:rPr/>
+      </w:pPr>
+      <w:r>
+        <w:rPr/>
+        <w:t>Description</w:t>
+      </w:r>
     </w:p>
     <w:p>
       <w:pPr>
@@ -6556,6 +6584,21 @@
       </w:pPr>
       <w:r>
         <w:rPr/>
+        <w:t xml:space="preserve">The system administrator </w:t>
+      </w:r>
+      <w:r>
+        <w:rPr/>
+        <w:t>cans create user accounts for new auditors.</w:t>
+      </w:r>
+    </w:p>
+    <w:p>
+      <w:pPr>
+        <w:pStyle w:val="Subtitle"/>
+        <w:rPr/>
+      </w:pPr>
+      <w:r>
+        <w:rPr/>
+        <w:t>Access</w:t>
       </w:r>
     </w:p>
     <w:p>
@@ -6565,6 +6608,7 @@
       </w:pPr>
       <w:r>
         <w:rPr/>
+        <w:t xml:space="preserve">Logged as an administrator: </w:t>
       </w:r>
     </w:p>
     <w:p>
@@ -6574,8 +6618,319 @@
       </w:pPr>
       <w:r>
         <w:rPr/>
-      </w:r>
-    </w:p>
+        <w:tab/>
+        <w:t xml:space="preserve">Main Menu -&gt; </w:t>
+      </w:r>
+      <w:r>
+        <w:rPr/>
+        <w:t>Administrator</w:t>
+      </w:r>
+      <w:r>
+        <w:rPr/>
+        <w:t xml:space="preserve"> -&gt; </w:t>
+      </w:r>
+      <w:r>
+        <w:rPr/>
+        <w:t>Auditor list -&gt; Create Auditor</w:t>
+      </w:r>
+    </w:p>
+    <w:p>
+      <w:pPr>
+        <w:pStyle w:val="Subtitle"/>
+        <w:rPr/>
+      </w:pPr>
+      <w:r>
+        <w:rPr/>
+        <w:t>Tests</w:t>
+      </w:r>
+    </w:p>
+    <w:tbl>
+      <w:tblPr>
+        <w:tblStyle w:val="Cuadrculavistosa-nfasis1"/>
+        <w:tblW w:w="9026" w:type="dxa"/>
+        <w:jc w:val="left"/>
+        <w:tblInd w:w="0" w:type="dxa"/>
+        <w:tblBorders>
+          <w:bottom w:val="single" w:sz="4" w:space="0" w:color="FFFFFF"/>
+          <w:insideH w:val="single" w:sz="4" w:space="0" w:color="FFFFFF"/>
+        </w:tblBorders>
+        <w:tblCellMar>
+          <w:top w:w="0" w:type="dxa"/>
+          <w:left w:w="108" w:type="dxa"/>
+          <w:bottom w:w="0" w:type="dxa"/>
+          <w:right w:w="108" w:type="dxa"/>
+        </w:tblCellMar>
+        <w:tblLook w:val="04a0" w:noVBand="1" w:noHBand="0" w:lastColumn="0" w:firstColumn="1" w:lastRow="0" w:firstRow="1"/>
+      </w:tblPr>
+      <w:tblGrid>
+        <w:gridCol w:w="1713"/>
+        <w:gridCol w:w="7312"/>
+      </w:tblGrid>
+      <w:tr>
+        <w:trPr>
+          <w:cnfStyle w:val="100000000000" w:firstRow="1" w:lastRow="0" w:firstColumn="0" w:lastColumn="0" w:oddVBand="0" w:evenVBand="0" w:oddHBand="0" w:evenHBand="0" w:firstRowFirstColumn="0" w:firstRowLastColumn="0" w:lastRowFirstColumn="0" w:lastRowLastColumn="0"/>
+        </w:trPr>
+        <w:tc>
+          <w:tcPr>
+            <w:tcW w:w="9025" w:type="dxa"/>
+            <w:gridSpan w:val="2"/>
+            <w:cnfStyle w:val="001000000000" w:firstRow="0" w:lastRow="0" w:firstColumn="1" w:lastColumn="0" w:oddVBand="0" w:evenVBand="0" w:oddHBand="0" w:evenHBand="0" w:firstRowFirstColumn="0" w:firstRowLastColumn="0" w:lastRowFirstColumn="0" w:lastRowLastColumn="0"/>
+            <w:tcBorders>
+              <w:bottom w:val="single" w:sz="4" w:space="0" w:color="FFFFFF"/>
+              <w:insideH w:val="single" w:sz="4" w:space="0" w:color="FFFFFF"/>
+            </w:tcBorders>
+            <w:shd w:color="auto" w:fill="1F497D" w:themeFill="text2" w:val="clear"/>
+          </w:tcPr>
+          <w:p>
+            <w:pPr>
+              <w:pStyle w:val="Normal"/>
+              <w:spacing w:lineRule="auto" w:line="240" w:before="0" w:after="0"/>
+              <w:rPr/>
+            </w:pPr>
+            <w:r>
+              <w:rPr>
+                <w:rStyle w:val="Strong"/>
+                <w:b/>
+                <w:bCs/>
+                <w:color w:val="FFFFFF" w:themeColor="background1"/>
+              </w:rPr>
+              <w:t>Test 01</w:t>
+            </w:r>
+            <w:r>
+              <w:rPr>
+                <w:rStyle w:val="Strong"/>
+                <w:b/>
+                <w:bCs/>
+                <w:color w:val="FFFFFF" w:themeColor="background1"/>
+              </w:rPr>
+              <w:t>7</w:t>
+            </w:r>
+          </w:p>
+        </w:tc>
+      </w:tr>
+      <w:tr>
+        <w:trPr>
+          <w:cnfStyle w:val="000000100000" w:firstRow="0" w:lastRow="0" w:firstColumn="0" w:lastColumn="0" w:oddVBand="0" w:evenVBand="0" w:oddHBand="1" w:evenHBand="0" w:firstRowFirstColumn="0" w:firstRowLastColumn="0" w:lastRowFirstColumn="0" w:lastRowLastColumn="0"/>
+        </w:trPr>
+        <w:tc>
+          <w:tcPr>
+            <w:tcW w:w="1713" w:type="dxa"/>
+            <w:cnfStyle w:val="001000000000" w:firstRow="0" w:lastRow="0" w:firstColumn="1" w:lastColumn="0" w:oddVBand="0" w:evenVBand="0" w:oddHBand="0" w:evenHBand="0" w:firstRowFirstColumn="0" w:firstRowLastColumn="0" w:lastRowFirstColumn="0" w:lastRowLastColumn="0"/>
+            <w:tcBorders>
+              <w:top w:val="single" w:sz="4" w:space="0" w:color="FFFFFF"/>
+              <w:bottom w:val="single" w:sz="4" w:space="0" w:color="FFFFFF"/>
+              <w:insideH w:val="single" w:sz="4" w:space="0" w:color="FFFFFF"/>
+            </w:tcBorders>
+            <w:shd w:color="auto" w:fill="1F497D" w:themeFill="text2" w:val="clear"/>
+          </w:tcPr>
+          <w:p>
+            <w:pPr>
+              <w:pStyle w:val="Normal"/>
+              <w:spacing w:lineRule="auto" w:line="240" w:before="0" w:after="0"/>
+              <w:rPr/>
+            </w:pPr>
+            <w:r>
+              <w:rPr>
+                <w:rStyle w:val="Strong"/>
+                <w:color w:val="FFFFFF" w:themeColor="background1"/>
+              </w:rPr>
+              <w:t>Description</w:t>
+            </w:r>
+          </w:p>
+        </w:tc>
+        <w:tc>
+          <w:tcPr>
+            <w:tcW w:w="7312" w:type="dxa"/>
+            <w:tcBorders>
+              <w:top w:val="single" w:sz="4" w:space="0" w:color="FFFFFF"/>
+              <w:bottom w:val="single" w:sz="4" w:space="0" w:color="FFFFFF"/>
+              <w:insideH w:val="single" w:sz="4" w:space="0" w:color="FFFFFF"/>
+            </w:tcBorders>
+            <w:shd w:color="auto" w:fill="DBE5F1" w:themeFill="accent1" w:themeFillTint="33" w:val="clear"/>
+          </w:tcPr>
+          <w:p>
+            <w:pPr>
+              <w:pStyle w:val="Normal"/>
+              <w:spacing w:lineRule="auto" w:line="240" w:before="0" w:after="0"/>
+              <w:cnfStyle w:val="000000100000" w:firstRow="0" w:lastRow="0" w:firstColumn="0" w:lastColumn="0" w:oddVBand="0" w:evenVBand="0" w:oddHBand="1" w:evenHBand="0" w:firstRowFirstColumn="0" w:firstRowLastColumn="0" w:lastRowFirstColumn="0" w:lastRowLastColumn="0"/>
+              <w:rPr/>
+            </w:pPr>
+            <w:r>
+              <w:rPr>
+                <w:color w:val="000000" w:themeColor="text1"/>
+              </w:rPr>
+              <w:t>Left the form empty and save.</w:t>
+            </w:r>
+          </w:p>
+        </w:tc>
+      </w:tr>
+      <w:tr>
+        <w:trPr/>
+        <w:tc>
+          <w:tcPr>
+            <w:tcW w:w="1713" w:type="dxa"/>
+            <w:cnfStyle w:val="001000000000" w:firstRow="0" w:lastRow="0" w:firstColumn="1" w:lastColumn="0" w:oddVBand="0" w:evenVBand="0" w:oddHBand="0" w:evenHBand="0" w:firstRowFirstColumn="0" w:firstRowLastColumn="0" w:lastRowFirstColumn="0" w:lastRowLastColumn="0"/>
+            <w:tcBorders>
+              <w:top w:val="single" w:sz="4" w:space="0" w:color="FFFFFF"/>
+              <w:bottom w:val="single" w:sz="4" w:space="0" w:color="FFFFFF"/>
+              <w:insideH w:val="single" w:sz="4" w:space="0" w:color="FFFFFF"/>
+            </w:tcBorders>
+            <w:shd w:color="auto" w:fill="1F497D" w:themeFill="text2" w:val="clear"/>
+          </w:tcPr>
+          <w:p>
+            <w:pPr>
+              <w:pStyle w:val="Normal"/>
+              <w:spacing w:lineRule="auto" w:line="240" w:before="0" w:after="0"/>
+              <w:rPr/>
+            </w:pPr>
+            <w:r>
+              <w:rPr>
+                <w:rStyle w:val="Strong"/>
+                <w:color w:val="FFFFFF" w:themeColor="background1"/>
+              </w:rPr>
+              <w:t>Expected</w:t>
+            </w:r>
+          </w:p>
+        </w:tc>
+        <w:tc>
+          <w:tcPr>
+            <w:tcW w:w="7312" w:type="dxa"/>
+            <w:tcBorders>
+              <w:top w:val="single" w:sz="4" w:space="0" w:color="FFFFFF"/>
+              <w:bottom w:val="single" w:sz="4" w:space="0" w:color="FFFFFF"/>
+              <w:insideH w:val="single" w:sz="4" w:space="0" w:color="FFFFFF"/>
+            </w:tcBorders>
+            <w:shd w:color="auto" w:fill="DBE5F1" w:themeFill="accent1" w:themeFillTint="33" w:val="clear"/>
+          </w:tcPr>
+          <w:p>
+            <w:pPr>
+              <w:pStyle w:val="Normal"/>
+              <w:spacing w:lineRule="auto" w:line="240" w:before="0" w:after="0"/>
+              <w:cnfStyle w:val="000000000000" w:firstRow="0" w:lastRow="0" w:firstColumn="0" w:lastColumn="0" w:oddVBand="0" w:evenVBand="0" w:oddHBand="0" w:evenHBand="0" w:firstRowFirstColumn="0" w:firstRowLastColumn="0" w:lastRowFirstColumn="0" w:lastRowLastColumn="0"/>
+              <w:rPr/>
+            </w:pPr>
+            <w:r>
+              <w:rPr>
+                <w:color w:val="000000" w:themeColor="text1"/>
+              </w:rPr>
+              <w:t xml:space="preserve">The system must show an error next to the mandatory fields. </w:t>
+            </w:r>
+          </w:p>
+        </w:tc>
+      </w:tr>
+      <w:tr>
+        <w:trPr>
+          <w:cnfStyle w:val="000000100000" w:firstRow="0" w:lastRow="0" w:firstColumn="0" w:lastColumn="0" w:oddVBand="0" w:evenVBand="0" w:oddHBand="1" w:evenHBand="0" w:firstRowFirstColumn="0" w:firstRowLastColumn="0" w:lastRowFirstColumn="0" w:lastRowLastColumn="0"/>
+        </w:trPr>
+        <w:tc>
+          <w:tcPr>
+            <w:tcW w:w="1713" w:type="dxa"/>
+            <w:cnfStyle w:val="001000000000" w:firstRow="0" w:lastRow="0" w:firstColumn="1" w:lastColumn="0" w:oddVBand="0" w:evenVBand="0" w:oddHBand="0" w:evenHBand="0" w:firstRowFirstColumn="0" w:firstRowLastColumn="0" w:lastRowFirstColumn="0" w:lastRowLastColumn="0"/>
+            <w:tcBorders>
+              <w:top w:val="single" w:sz="4" w:space="0" w:color="FFFFFF"/>
+              <w:bottom w:val="single" w:sz="4" w:space="0" w:color="FFFFFF"/>
+              <w:insideH w:val="single" w:sz="4" w:space="0" w:color="FFFFFF"/>
+            </w:tcBorders>
+            <w:shd w:color="auto" w:fill="1F497D" w:themeFill="text2" w:val="clear"/>
+          </w:tcPr>
+          <w:p>
+            <w:pPr>
+              <w:pStyle w:val="Normal"/>
+              <w:spacing w:lineRule="auto" w:line="240" w:before="0" w:after="0"/>
+              <w:rPr/>
+            </w:pPr>
+            <w:r>
+              <w:rPr>
+                <w:rStyle w:val="Strong"/>
+                <w:color w:val="FFFFFF" w:themeColor="background1"/>
+              </w:rPr>
+              <w:t>Outcome</w:t>
+            </w:r>
+          </w:p>
+        </w:tc>
+        <w:tc>
+          <w:tcPr>
+            <w:tcW w:w="7312" w:type="dxa"/>
+            <w:tcBorders>
+              <w:top w:val="single" w:sz="4" w:space="0" w:color="FFFFFF"/>
+              <w:bottom w:val="single" w:sz="4" w:space="0" w:color="FFFFFF"/>
+              <w:insideH w:val="single" w:sz="4" w:space="0" w:color="FFFFFF"/>
+            </w:tcBorders>
+            <w:shd w:color="auto" w:fill="DBE5F1" w:themeFill="accent1" w:themeFillTint="33" w:val="clear"/>
+          </w:tcPr>
+          <w:p>
+            <w:pPr>
+              <w:pStyle w:val="Notes"/>
+              <w:spacing w:lineRule="auto" w:line="240" w:before="0" w:after="0"/>
+              <w:cnfStyle w:val="000000100000" w:firstRow="0" w:lastRow="0" w:firstColumn="0" w:lastColumn="0" w:oddVBand="0" w:evenVBand="0" w:oddHBand="1" w:evenHBand="0" w:firstRowFirstColumn="0" w:firstRowLastColumn="0" w:lastRowFirstColumn="0" w:lastRowLastColumn="0"/>
+              <w:rPr>
+                <w:color w:val="000000" w:themeColor="text1"/>
+              </w:rPr>
+            </w:pPr>
+            <w:r>
+              <w:rPr>
+                <w:color w:val="000000" w:themeColor="text1"/>
+              </w:rPr>
+            </w:r>
+          </w:p>
+        </w:tc>
+      </w:tr>
+      <w:tr>
+        <w:trPr/>
+        <w:tc>
+          <w:tcPr>
+            <w:tcW w:w="1713" w:type="dxa"/>
+            <w:cnfStyle w:val="001000000000" w:firstRow="0" w:lastRow="0" w:firstColumn="1" w:lastColumn="0" w:oddVBand="0" w:evenVBand="0" w:oddHBand="0" w:evenHBand="0" w:firstRowFirstColumn="0" w:firstRowLastColumn="0" w:lastRowFirstColumn="0" w:lastRowLastColumn="0"/>
+            <w:tcBorders>
+              <w:top w:val="single" w:sz="4" w:space="0" w:color="FFFFFF"/>
+              <w:bottom w:val="single" w:sz="4" w:space="0" w:color="FFFFFF"/>
+              <w:insideH w:val="single" w:sz="4" w:space="0" w:color="FFFFFF"/>
+            </w:tcBorders>
+            <w:shd w:color="auto" w:fill="1F497D" w:themeFill="text2" w:val="clear"/>
+          </w:tcPr>
+          <w:p>
+            <w:pPr>
+              <w:pStyle w:val="Normal"/>
+              <w:spacing w:lineRule="auto" w:line="240" w:before="0" w:after="0"/>
+              <w:rPr/>
+            </w:pPr>
+            <w:r>
+              <w:rPr>
+                <w:rStyle w:val="Strong"/>
+                <w:color w:val="FFFFFF" w:themeColor="background1"/>
+              </w:rPr>
+              <w:t>Notes</w:t>
+            </w:r>
+          </w:p>
+        </w:tc>
+        <w:tc>
+          <w:tcPr>
+            <w:tcW w:w="7312" w:type="dxa"/>
+            <w:tcBorders>
+              <w:top w:val="single" w:sz="4" w:space="0" w:color="FFFFFF"/>
+              <w:bottom w:val="single" w:sz="4" w:space="0" w:color="FFFFFF"/>
+              <w:insideH w:val="single" w:sz="4" w:space="0" w:color="FFFFFF"/>
+            </w:tcBorders>
+            <w:shd w:color="auto" w:fill="DBE5F1" w:themeFill="accent1" w:themeFillTint="33" w:val="clear"/>
+          </w:tcPr>
+          <w:p>
+            <w:pPr>
+              <w:pStyle w:val="Normal"/>
+              <w:spacing w:lineRule="auto" w:line="240" w:before="0" w:after="0"/>
+              <w:cnfStyle w:val="000000000000" w:firstRow="0" w:lastRow="0" w:firstColumn="0" w:lastColumn="0" w:oddVBand="0" w:evenVBand="0" w:oddHBand="0" w:evenHBand="0" w:firstRowFirstColumn="0" w:firstRowLastColumn="0" w:lastRowFirstColumn="0" w:lastRowLastColumn="0"/>
+              <w:rPr>
+                <w:color w:val="000000" w:themeColor="text1"/>
+              </w:rPr>
+            </w:pPr>
+            <w:r>
+              <w:rPr>
+                <w:color w:val="000000" w:themeColor="text1"/>
+              </w:rPr>
+            </w:r>
+          </w:p>
+        </w:tc>
+      </w:tr>
+    </w:tbl>
     <w:p>
       <w:pPr>
         <w:pStyle w:val="Normal"/>
@@ -6585,6 +6940,329 @@
         <w:rPr/>
       </w:r>
     </w:p>
+    <w:tbl>
+      <w:tblPr>
+        <w:tblStyle w:val="Cuadrculavistosa-nfasis1"/>
+        <w:tblW w:w="9026" w:type="dxa"/>
+        <w:jc w:val="left"/>
+        <w:tblInd w:w="0" w:type="dxa"/>
+        <w:tblBorders>
+          <w:bottom w:val="single" w:sz="4" w:space="0" w:color="FFFFFF"/>
+          <w:insideH w:val="single" w:sz="4" w:space="0" w:color="FFFFFF"/>
+        </w:tblBorders>
+        <w:tblCellMar>
+          <w:top w:w="0" w:type="dxa"/>
+          <w:left w:w="108" w:type="dxa"/>
+          <w:bottom w:w="0" w:type="dxa"/>
+          <w:right w:w="108" w:type="dxa"/>
+        </w:tblCellMar>
+        <w:tblLook w:val="04a0" w:noVBand="1" w:noHBand="0" w:lastColumn="0" w:firstColumn="1" w:lastRow="0" w:firstRow="1"/>
+      </w:tblPr>
+      <w:tblGrid>
+        <w:gridCol w:w="1713"/>
+        <w:gridCol w:w="7312"/>
+      </w:tblGrid>
+      <w:tr>
+        <w:trPr>
+          <w:cnfStyle w:val="100000000000" w:firstRow="1" w:lastRow="0" w:firstColumn="0" w:lastColumn="0" w:oddVBand="0" w:evenVBand="0" w:oddHBand="0" w:evenHBand="0" w:firstRowFirstColumn="0" w:firstRowLastColumn="0" w:lastRowFirstColumn="0" w:lastRowLastColumn="0"/>
+        </w:trPr>
+        <w:tc>
+          <w:tcPr>
+            <w:tcW w:w="9025" w:type="dxa"/>
+            <w:gridSpan w:val="2"/>
+            <w:cnfStyle w:val="001000000000" w:firstRow="0" w:lastRow="0" w:firstColumn="1" w:lastColumn="0" w:oddVBand="0" w:evenVBand="0" w:oddHBand="0" w:evenHBand="0" w:firstRowFirstColumn="0" w:firstRowLastColumn="0" w:lastRowFirstColumn="0" w:lastRowLastColumn="0"/>
+            <w:tcBorders>
+              <w:bottom w:val="single" w:sz="4" w:space="0" w:color="FFFFFF"/>
+              <w:insideH w:val="single" w:sz="4" w:space="0" w:color="FFFFFF"/>
+            </w:tcBorders>
+            <w:shd w:color="auto" w:fill="1F497D" w:themeFill="text2" w:val="clear"/>
+          </w:tcPr>
+          <w:p>
+            <w:pPr>
+              <w:pStyle w:val="Normal"/>
+              <w:spacing w:lineRule="auto" w:line="240" w:before="0" w:after="0"/>
+              <w:rPr/>
+            </w:pPr>
+            <w:r>
+              <w:rPr>
+                <w:rStyle w:val="Strong"/>
+                <w:b/>
+                <w:bCs/>
+                <w:color w:val="FFFFFF" w:themeColor="background1"/>
+              </w:rPr>
+              <w:t>Test 01</w:t>
+            </w:r>
+            <w:r>
+              <w:rPr>
+                <w:rStyle w:val="Strong"/>
+                <w:b/>
+                <w:bCs/>
+                <w:color w:val="FFFFFF" w:themeColor="background1"/>
+              </w:rPr>
+              <w:t>8</w:t>
+            </w:r>
+          </w:p>
+        </w:tc>
+      </w:tr>
+      <w:tr>
+        <w:trPr>
+          <w:cnfStyle w:val="000000100000" w:firstRow="0" w:lastRow="0" w:firstColumn="0" w:lastColumn="0" w:oddVBand="0" w:evenVBand="0" w:oddHBand="1" w:evenHBand="0" w:firstRowFirstColumn="0" w:firstRowLastColumn="0" w:lastRowFirstColumn="0" w:lastRowLastColumn="0"/>
+        </w:trPr>
+        <w:tc>
+          <w:tcPr>
+            <w:tcW w:w="1713" w:type="dxa"/>
+            <w:cnfStyle w:val="001000000000" w:firstRow="0" w:lastRow="0" w:firstColumn="1" w:lastColumn="0" w:oddVBand="0" w:evenVBand="0" w:oddHBand="0" w:evenHBand="0" w:firstRowFirstColumn="0" w:firstRowLastColumn="0" w:lastRowFirstColumn="0" w:lastRowLastColumn="0"/>
+            <w:tcBorders>
+              <w:top w:val="single" w:sz="4" w:space="0" w:color="FFFFFF"/>
+              <w:bottom w:val="single" w:sz="4" w:space="0" w:color="FFFFFF"/>
+              <w:insideH w:val="single" w:sz="4" w:space="0" w:color="FFFFFF"/>
+            </w:tcBorders>
+            <w:shd w:color="auto" w:fill="1F497D" w:themeFill="text2" w:val="clear"/>
+          </w:tcPr>
+          <w:p>
+            <w:pPr>
+              <w:pStyle w:val="Normal"/>
+              <w:spacing w:lineRule="auto" w:line="240" w:before="0" w:after="0"/>
+              <w:rPr/>
+            </w:pPr>
+            <w:r>
+              <w:rPr>
+                <w:rStyle w:val="Strong"/>
+                <w:color w:val="FFFFFF" w:themeColor="background1"/>
+              </w:rPr>
+              <w:t>Description</w:t>
+            </w:r>
+          </w:p>
+        </w:tc>
+        <w:tc>
+          <w:tcPr>
+            <w:tcW w:w="7312" w:type="dxa"/>
+            <w:tcBorders>
+              <w:top w:val="single" w:sz="4" w:space="0" w:color="FFFFFF"/>
+              <w:bottom w:val="single" w:sz="4" w:space="0" w:color="FFFFFF"/>
+              <w:insideH w:val="single" w:sz="4" w:space="0" w:color="FFFFFF"/>
+            </w:tcBorders>
+            <w:shd w:color="auto" w:fill="A7BFDE" w:themeFill="accent1" w:themeFillTint="7f" w:val="clear"/>
+          </w:tcPr>
+          <w:p>
+            <w:pPr>
+              <w:pStyle w:val="Normal"/>
+              <w:spacing w:lineRule="auto" w:line="240" w:before="0" w:after="0"/>
+              <w:cnfStyle w:val="000000100000" w:firstRow="0" w:lastRow="0" w:firstColumn="0" w:lastColumn="0" w:oddVBand="0" w:evenVBand="0" w:oddHBand="1" w:evenHBand="0" w:firstRowFirstColumn="0" w:firstRowLastColumn="0" w:lastRowFirstColumn="0" w:lastRowLastColumn="0"/>
+              <w:rPr/>
+            </w:pPr>
+            <w:r>
+              <w:rPr>
+                <w:color w:val="000000" w:themeColor="text1"/>
+              </w:rPr>
+              <w:t xml:space="preserve">Properly fill the form and </w:t>
+            </w:r>
+            <w:r>
+              <w:rPr>
+                <w:color w:val="000000" w:themeColor="text1"/>
+              </w:rPr>
+              <w:t>save it. L</w:t>
+            </w:r>
+            <w:r>
+              <w:rPr>
+                <w:color w:val="000000" w:themeColor="text1"/>
+              </w:rPr>
+              <w:t>og in as the new user.</w:t>
+            </w:r>
+          </w:p>
+        </w:tc>
+      </w:tr>
+      <w:tr>
+        <w:trPr/>
+        <w:tc>
+          <w:tcPr>
+            <w:tcW w:w="1713" w:type="dxa"/>
+            <w:cnfStyle w:val="001000000000" w:firstRow="0" w:lastRow="0" w:firstColumn="1" w:lastColumn="0" w:oddVBand="0" w:evenVBand="0" w:oddHBand="0" w:evenHBand="0" w:firstRowFirstColumn="0" w:firstRowLastColumn="0" w:lastRowFirstColumn="0" w:lastRowLastColumn="0"/>
+            <w:tcBorders>
+              <w:top w:val="single" w:sz="4" w:space="0" w:color="FFFFFF"/>
+              <w:bottom w:val="single" w:sz="4" w:space="0" w:color="FFFFFF"/>
+              <w:insideH w:val="single" w:sz="4" w:space="0" w:color="FFFFFF"/>
+            </w:tcBorders>
+            <w:shd w:color="auto" w:fill="1F497D" w:themeFill="text2" w:val="clear"/>
+          </w:tcPr>
+          <w:p>
+            <w:pPr>
+              <w:pStyle w:val="Normal"/>
+              <w:spacing w:lineRule="auto" w:line="240" w:before="0" w:after="0"/>
+              <w:rPr/>
+            </w:pPr>
+            <w:r>
+              <w:rPr>
+                <w:rStyle w:val="Strong"/>
+                <w:color w:val="FFFFFF" w:themeColor="background1"/>
+              </w:rPr>
+              <w:t>Expected</w:t>
+            </w:r>
+          </w:p>
+        </w:tc>
+        <w:tc>
+          <w:tcPr>
+            <w:tcW w:w="7312" w:type="dxa"/>
+            <w:tcBorders>
+              <w:top w:val="single" w:sz="4" w:space="0" w:color="FFFFFF"/>
+              <w:bottom w:val="single" w:sz="4" w:space="0" w:color="FFFFFF"/>
+              <w:insideH w:val="single" w:sz="4" w:space="0" w:color="FFFFFF"/>
+            </w:tcBorders>
+            <w:shd w:color="auto" w:fill="DBE5F1" w:themeFill="accent1" w:themeFillTint="33" w:val="clear"/>
+          </w:tcPr>
+          <w:p>
+            <w:pPr>
+              <w:pStyle w:val="Normal"/>
+              <w:spacing w:lineRule="auto" w:line="240" w:before="0" w:after="0"/>
+              <w:cnfStyle w:val="000000000000" w:firstRow="0" w:lastRow="0" w:firstColumn="0" w:lastColumn="0" w:oddVBand="0" w:evenVBand="0" w:oddHBand="0" w:evenHBand="0" w:firstRowFirstColumn="0" w:firstRowLastColumn="0" w:lastRowFirstColumn="0" w:lastRowLastColumn="0"/>
+              <w:rPr/>
+            </w:pPr>
+            <w:r>
+              <w:rPr>
+                <w:color w:val="000000" w:themeColor="text1"/>
+              </w:rPr>
+              <w:t xml:space="preserve">The system must </w:t>
+            </w:r>
+            <w:r>
+              <w:rPr>
+                <w:color w:val="000000" w:themeColor="text1"/>
+              </w:rPr>
+              <w:t>save</w:t>
+            </w:r>
+            <w:r>
+              <w:rPr>
+                <w:color w:val="000000" w:themeColor="text1"/>
+              </w:rPr>
+              <w:t xml:space="preserve"> the new </w:t>
+            </w:r>
+            <w:r>
+              <w:rPr>
+                <w:color w:val="000000" w:themeColor="text1"/>
+              </w:rPr>
+              <w:t>audit account</w:t>
+            </w:r>
+            <w:r>
+              <w:rPr>
+                <w:color w:val="000000" w:themeColor="text1"/>
+              </w:rPr>
+              <w:t xml:space="preserve"> and he or she must be able to log in. </w:t>
+            </w:r>
+          </w:p>
+        </w:tc>
+      </w:tr>
+      <w:tr>
+        <w:trPr>
+          <w:cnfStyle w:val="000000100000" w:firstRow="0" w:lastRow="0" w:firstColumn="0" w:lastColumn="0" w:oddVBand="0" w:evenVBand="0" w:oddHBand="1" w:evenHBand="0" w:firstRowFirstColumn="0" w:firstRowLastColumn="0" w:lastRowFirstColumn="0" w:lastRowLastColumn="0"/>
+        </w:trPr>
+        <w:tc>
+          <w:tcPr>
+            <w:tcW w:w="1713" w:type="dxa"/>
+            <w:cnfStyle w:val="001000000000" w:firstRow="0" w:lastRow="0" w:firstColumn="1" w:lastColumn="0" w:oddVBand="0" w:evenVBand="0" w:oddHBand="0" w:evenHBand="0" w:firstRowFirstColumn="0" w:firstRowLastColumn="0" w:lastRowFirstColumn="0" w:lastRowLastColumn="0"/>
+            <w:tcBorders>
+              <w:top w:val="single" w:sz="4" w:space="0" w:color="FFFFFF"/>
+              <w:bottom w:val="single" w:sz="4" w:space="0" w:color="FFFFFF"/>
+              <w:insideH w:val="single" w:sz="4" w:space="0" w:color="FFFFFF"/>
+            </w:tcBorders>
+            <w:shd w:color="auto" w:fill="1F497D" w:themeFill="text2" w:val="clear"/>
+          </w:tcPr>
+          <w:p>
+            <w:pPr>
+              <w:pStyle w:val="Normal"/>
+              <w:spacing w:lineRule="auto" w:line="240" w:before="0" w:after="0"/>
+              <w:rPr/>
+            </w:pPr>
+            <w:r>
+              <w:rPr>
+                <w:rStyle w:val="Strong"/>
+                <w:color w:val="FFFFFF" w:themeColor="background1"/>
+              </w:rPr>
+              <w:t>Outcome</w:t>
+            </w:r>
+          </w:p>
+        </w:tc>
+        <w:tc>
+          <w:tcPr>
+            <w:tcW w:w="7312" w:type="dxa"/>
+            <w:tcBorders>
+              <w:top w:val="single" w:sz="4" w:space="0" w:color="FFFFFF"/>
+              <w:bottom w:val="single" w:sz="4" w:space="0" w:color="FFFFFF"/>
+              <w:insideH w:val="single" w:sz="4" w:space="0" w:color="FFFFFF"/>
+            </w:tcBorders>
+            <w:shd w:color="auto" w:fill="A7BFDE" w:themeFill="accent1" w:themeFillTint="7f" w:val="clear"/>
+          </w:tcPr>
+          <w:p>
+            <w:pPr>
+              <w:pStyle w:val="Notes"/>
+              <w:spacing w:lineRule="auto" w:line="240" w:before="0" w:after="0"/>
+              <w:cnfStyle w:val="000000100000" w:firstRow="0" w:lastRow="0" w:firstColumn="0" w:lastColumn="0" w:oddVBand="0" w:evenVBand="0" w:oddHBand="1" w:evenHBand="0" w:firstRowFirstColumn="0" w:firstRowLastColumn="0" w:lastRowFirstColumn="0" w:lastRowLastColumn="0"/>
+              <w:rPr>
+                <w:color w:val="000000" w:themeColor="text1"/>
+              </w:rPr>
+            </w:pPr>
+            <w:r>
+              <w:rPr>
+                <w:color w:val="000000" w:themeColor="text1"/>
+              </w:rPr>
+            </w:r>
+          </w:p>
+        </w:tc>
+      </w:tr>
+      <w:tr>
+        <w:trPr/>
+        <w:tc>
+          <w:tcPr>
+            <w:tcW w:w="1713" w:type="dxa"/>
+            <w:cnfStyle w:val="001000000000" w:firstRow="0" w:lastRow="0" w:firstColumn="1" w:lastColumn="0" w:oddVBand="0" w:evenVBand="0" w:oddHBand="0" w:evenHBand="0" w:firstRowFirstColumn="0" w:firstRowLastColumn="0" w:lastRowFirstColumn="0" w:lastRowLastColumn="0"/>
+            <w:tcBorders>
+              <w:top w:val="single" w:sz="4" w:space="0" w:color="FFFFFF"/>
+              <w:bottom w:val="single" w:sz="4" w:space="0" w:color="FFFFFF"/>
+              <w:insideH w:val="single" w:sz="4" w:space="0" w:color="FFFFFF"/>
+            </w:tcBorders>
+            <w:shd w:color="auto" w:fill="1F497D" w:themeFill="text2" w:val="clear"/>
+          </w:tcPr>
+          <w:p>
+            <w:pPr>
+              <w:pStyle w:val="Normal"/>
+              <w:spacing w:lineRule="auto" w:line="240" w:before="0" w:after="0"/>
+              <w:rPr/>
+            </w:pPr>
+            <w:r>
+              <w:rPr>
+                <w:rStyle w:val="Strong"/>
+                <w:color w:val="FFFFFF" w:themeColor="background1"/>
+              </w:rPr>
+              <w:t>Notes</w:t>
+            </w:r>
+          </w:p>
+        </w:tc>
+        <w:tc>
+          <w:tcPr>
+            <w:tcW w:w="7312" w:type="dxa"/>
+            <w:tcBorders>
+              <w:top w:val="single" w:sz="4" w:space="0" w:color="FFFFFF"/>
+              <w:bottom w:val="single" w:sz="4" w:space="0" w:color="FFFFFF"/>
+              <w:insideH w:val="single" w:sz="4" w:space="0" w:color="FFFFFF"/>
+            </w:tcBorders>
+            <w:shd w:color="auto" w:fill="DBE5F1" w:themeFill="accent1" w:themeFillTint="33" w:val="clear"/>
+          </w:tcPr>
+          <w:p>
+            <w:pPr>
+              <w:pStyle w:val="Normal"/>
+              <w:spacing w:lineRule="auto" w:line="240" w:before="0" w:after="0"/>
+              <w:cnfStyle w:val="000000000000" w:firstRow="0" w:lastRow="0" w:firstColumn="0" w:lastColumn="0" w:oddVBand="0" w:evenVBand="0" w:oddHBand="0" w:evenHBand="0" w:firstRowFirstColumn="0" w:firstRowLastColumn="0" w:lastRowFirstColumn="0" w:lastRowLastColumn="0"/>
+              <w:rPr>
+                <w:color w:val="000000" w:themeColor="text1"/>
+              </w:rPr>
+            </w:pPr>
+            <w:r>
+              <w:rPr>
+                <w:color w:val="000000" w:themeColor="text1"/>
+              </w:rPr>
+            </w:r>
+          </w:p>
+        </w:tc>
+      </w:tr>
+    </w:tbl>
     <w:p>
       <w:pPr>
         <w:pStyle w:val="Normal"/>
@@ -6704,11 +7382,56 @@
     </w:p>
     <w:p>
       <w:pPr>
+        <w:pStyle w:val="Normal"/>
+        <w:rPr/>
+      </w:pPr>
+      <w:r>
+        <w:rPr/>
+      </w:r>
+    </w:p>
+    <w:p>
+      <w:pPr>
+        <w:pStyle w:val="Normal"/>
+        <w:rPr/>
+      </w:pPr>
+      <w:r>
+        <w:rPr/>
+      </w:r>
+    </w:p>
+    <w:p>
+      <w:pPr>
+        <w:pStyle w:val="Normal"/>
+        <w:rPr/>
+      </w:pPr>
+      <w:r>
+        <w:rPr/>
+      </w:r>
+    </w:p>
+    <w:p>
+      <w:pPr>
+        <w:pStyle w:val="Normal"/>
+        <w:rPr/>
+      </w:pPr>
+      <w:r>
+        <w:rPr/>
+      </w:r>
+    </w:p>
+    <w:p>
+      <w:pPr>
+        <w:pStyle w:val="Normal"/>
+        <w:rPr/>
+      </w:pPr>
+      <w:r>
+        <w:rPr/>
+      </w:r>
+    </w:p>
+    <w:p>
+      <w:pPr>
         <w:pStyle w:val="Heading1"/>
         <w:rPr/>
       </w:pPr>
-      <w:bookmarkStart w:id="2" w:name="_Toc479610163"/>
-      <w:bookmarkEnd w:id="2"/>
+      <w:bookmarkStart w:id="3" w:name="_Toc479610163"/>
+      <w:bookmarkEnd w:id="3"/>
       <w:r>
         <w:rPr/>
         <w:t>Additional tests</w:t>
@@ -6967,6 +7690,8 @@
             <w:cnfStyle w:val="001000000000" w:firstRow="0" w:lastRow="0" w:firstColumn="1" w:lastColumn="0" w:oddVBand="0" w:evenVBand="0" w:oddHBand="0" w:evenHBand="0" w:firstRowFirstColumn="0" w:firstRowLastColumn="0" w:lastRowFirstColumn="0" w:lastRowLastColumn="0"/>
             <w:tcBorders>
               <w:top w:val="single" w:sz="4" w:space="0" w:color="FFFFFF"/>
+              <w:bottom w:val="single" w:sz="4" w:space="0" w:color="FFFFFF"/>
+              <w:insideH w:val="single" w:sz="4" w:space="0" w:color="FFFFFF"/>
             </w:tcBorders>
             <w:shd w:color="auto" w:fill="1F497D" w:themeFill="text2" w:val="clear"/>
           </w:tcPr>
@@ -6992,6 +7717,8 @@
             <w:tcW w:w="7508" w:type="dxa"/>
             <w:tcBorders>
               <w:top w:val="single" w:sz="4" w:space="0" w:color="FFFFFF"/>
+              <w:bottom w:val="single" w:sz="4" w:space="0" w:color="FFFFFF"/>
+              <w:insideH w:val="single" w:sz="4" w:space="0" w:color="FFFFFF"/>
             </w:tcBorders>
             <w:shd w:color="auto" w:fill="DBE5F1" w:themeFill="accent1" w:themeFillTint="33" w:val="clear"/>
           </w:tcPr>
@@ -7055,7 +7782,6 @@
     <w:rPrDefault>
       <w:rPr>
         <w:rFonts w:ascii="Calibri" w:hAnsi="Calibri" w:eastAsia="Calibri" w:cs="" w:asciiTheme="minorHAnsi" w:cstheme="minorBidi" w:eastAsiaTheme="minorHAnsi" w:hAnsiTheme="minorHAnsi"/>
-        <w:sz w:val="22"/>
         <w:szCs w:val="22"/>
         <w:lang w:val="es-ES" w:eastAsia="en-US" w:bidi="ar-SA"/>
       </w:rPr>
@@ -7453,7 +8179,7 @@
     </w:pPr>
     <w:rPr>
       <w:rFonts w:ascii="Calibri" w:hAnsi="Calibri" w:eastAsia="Calibri" w:cs="" w:asciiTheme="minorHAnsi" w:cstheme="minorBidi" w:eastAsiaTheme="minorHAnsi" w:hAnsiTheme="minorHAnsi"/>
-      <w:color w:val="auto"/>
+      <w:color w:val="00000A"/>
       <w:sz w:val="22"/>
       <w:szCs w:val="22"/>
       <w:lang w:val="en-GB" w:eastAsia="en-US" w:bidi="ar-SA"/>

</xml_diff>

<commit_message>
Add Company Audit Score Acceptance Test, #39
</commit_message>
<xml_diff>
--- a/Item-5/Acceptance test.docx
+++ b/Item-5/Acceptance test.docx
@@ -598,7 +598,7 @@
           <w:docPartGallery w:val="Table of Contents"/>
           <w:docPartUnique w:val="true"/>
         </w:docPartObj>
-        <w:id w:val="1166404890"/>
+        <w:id w:val="1200080890"/>
       </w:sdtPr>
       <w:sdtContent>
         <w:p>
@@ -6065,15 +6065,7 @@
       </w:pPr>
       <w:r>
         <w:rPr/>
-        <w:t>The system administrator can</w:t>
-      </w:r>
-      <w:r>
-        <w:rPr/>
-        <w:t>s</w:t>
-      </w:r>
-      <w:r>
-        <w:rPr/>
-        <w:t xml:space="preserve"> run a procedure to notify the existing users of the rebranding. The system must guarantee that the process is run only once.</w:t>
+        <w:t>The system administrator cans run a procedure to notify the existing users of the rebranding. The system must guarantee that the process is run only once.</w:t>
       </w:r>
     </w:p>
     <w:p>
@@ -6560,11 +6552,7 @@
       </w:pPr>
       <w:r>
         <w:rPr/>
-        <w:t>Use case UC</w:t>
-      </w:r>
-      <w:r>
-        <w:rPr/>
-        <w:t>11 Create Auditor Account</w:t>
+        <w:t>Use case UC11 Create Auditor Account</w:t>
       </w:r>
     </w:p>
     <w:p>
@@ -6584,11 +6572,7 @@
       </w:pPr>
       <w:r>
         <w:rPr/>
-        <w:t xml:space="preserve">The system administrator </w:t>
-      </w:r>
-      <w:r>
-        <w:rPr/>
-        <w:t>cans create user accounts for new auditors.</w:t>
+        <w:t>The system administrator cans create user accounts for new auditors.</w:t>
       </w:r>
     </w:p>
     <w:p>
@@ -6619,19 +6603,7 @@
       <w:r>
         <w:rPr/>
         <w:tab/>
-        <w:t xml:space="preserve">Main Menu -&gt; </w:t>
-      </w:r>
-      <w:r>
-        <w:rPr/>
-        <w:t>Administrator</w:t>
-      </w:r>
-      <w:r>
-        <w:rPr/>
-        <w:t xml:space="preserve"> -&gt; </w:t>
-      </w:r>
-      <w:r>
-        <w:rPr/>
-        <w:t>Auditor list -&gt; Create Auditor</w:t>
+        <w:t>Main Menu -&gt; Administrator -&gt; Auditor list -&gt; Create Auditor</w:t>
       </w:r>
     </w:p>
     <w:p>
@@ -6694,16 +6666,7 @@
                 <w:bCs/>
                 <w:color w:val="FFFFFF" w:themeColor="background1"/>
               </w:rPr>
-              <w:t>Test 01</w:t>
-            </w:r>
-            <w:r>
-              <w:rPr>
-                <w:rStyle w:val="Strong"/>
-                <w:b/>
-                <w:bCs/>
-                <w:color w:val="FFFFFF" w:themeColor="background1"/>
-              </w:rPr>
-              <w:t>7</w:t>
+              <w:t>Test 017</w:t>
             </w:r>
           </w:p>
         </w:tc>
@@ -6990,16 +6953,7 @@
                 <w:bCs/>
                 <w:color w:val="FFFFFF" w:themeColor="background1"/>
               </w:rPr>
-              <w:t>Test 01</w:t>
-            </w:r>
-            <w:r>
-              <w:rPr>
-                <w:rStyle w:val="Strong"/>
-                <w:b/>
-                <w:bCs/>
-                <w:color w:val="FFFFFF" w:themeColor="background1"/>
-              </w:rPr>
-              <w:t>8</w:t>
+              <w:t>Test 018</w:t>
             </w:r>
           </w:p>
         </w:tc>
@@ -7055,19 +7009,7 @@
               <w:rPr>
                 <w:color w:val="000000" w:themeColor="text1"/>
               </w:rPr>
-              <w:t xml:space="preserve">Properly fill the form and </w:t>
-            </w:r>
-            <w:r>
-              <w:rPr>
-                <w:color w:val="000000" w:themeColor="text1"/>
-              </w:rPr>
-              <w:t>save it. L</w:t>
-            </w:r>
-            <w:r>
-              <w:rPr>
-                <w:color w:val="000000" w:themeColor="text1"/>
-              </w:rPr>
-              <w:t>og in as the new user.</w:t>
+              <w:t>Properly fill the form and save it. Log in as the new user.</w:t>
             </w:r>
           </w:p>
         </w:tc>
@@ -7121,31 +7063,7 @@
               <w:rPr>
                 <w:color w:val="000000" w:themeColor="text1"/>
               </w:rPr>
-              <w:t xml:space="preserve">The system must </w:t>
-            </w:r>
-            <w:r>
-              <w:rPr>
-                <w:color w:val="000000" w:themeColor="text1"/>
-              </w:rPr>
-              <w:t>save</w:t>
-            </w:r>
-            <w:r>
-              <w:rPr>
-                <w:color w:val="000000" w:themeColor="text1"/>
-              </w:rPr>
-              <w:t xml:space="preserve"> the new </w:t>
-            </w:r>
-            <w:r>
-              <w:rPr>
-                <w:color w:val="000000" w:themeColor="text1"/>
-              </w:rPr>
-              <w:t>audit account</w:t>
-            </w:r>
-            <w:r>
-              <w:rPr>
-                <w:color w:val="000000" w:themeColor="text1"/>
-              </w:rPr>
-              <w:t xml:space="preserve"> and he or she must be able to log in. </w:t>
+              <w:t xml:space="preserve">The system must save the new audit account and he or she must be able to log in. </w:t>
             </w:r>
           </w:p>
         </w:tc>
@@ -7379,50 +7297,8 @@
       <w:r>
         <w:rPr/>
       </w:r>
-    </w:p>
-    <w:p>
-      <w:pPr>
-        <w:pStyle w:val="Normal"/>
-        <w:rPr/>
-      </w:pPr>
-      <w:r>
-        <w:rPr/>
-      </w:r>
-    </w:p>
-    <w:p>
-      <w:pPr>
-        <w:pStyle w:val="Normal"/>
-        <w:rPr/>
-      </w:pPr>
-      <w:r>
-        <w:rPr/>
-      </w:r>
-    </w:p>
-    <w:p>
-      <w:pPr>
-        <w:pStyle w:val="Normal"/>
-        <w:rPr/>
-      </w:pPr>
-      <w:r>
-        <w:rPr/>
-      </w:r>
-    </w:p>
-    <w:p>
-      <w:pPr>
-        <w:pStyle w:val="Normal"/>
-        <w:rPr/>
-      </w:pPr>
-      <w:r>
-        <w:rPr/>
-      </w:r>
-    </w:p>
-    <w:p>
-      <w:pPr>
-        <w:pStyle w:val="Normal"/>
-        <w:rPr/>
-      </w:pPr>
-      <w:r>
-        <w:rPr/>
+      <w:r>
+        <w:br w:type="page"/>
       </w:r>
     </w:p>
     <w:p>
@@ -7430,8 +7306,544 @@
         <w:pStyle w:val="Heading1"/>
         <w:rPr/>
       </w:pPr>
-      <w:bookmarkStart w:id="3" w:name="_Toc479610163"/>
+      <w:r>
+        <w:rPr/>
+        <w:t>Use case UC1</w:t>
+      </w:r>
+      <w:r>
+        <w:rPr/>
+        <w:t>2</w:t>
+      </w:r>
+      <w:r>
+        <w:rPr/>
+        <w:t xml:space="preserve"> </w:t>
+      </w:r>
+      <w:r>
+        <w:rPr/>
+        <w:t>Compute Audit Score</w:t>
+      </w:r>
+    </w:p>
+    <w:p>
+      <w:pPr>
+        <w:pStyle w:val="Subtitle"/>
+        <w:rPr/>
+      </w:pPr>
+      <w:r>
+        <w:rPr/>
+        <w:t>Description</w:t>
+      </w:r>
+    </w:p>
+    <w:p>
+      <w:pPr>
+        <w:pStyle w:val="Normal"/>
+        <w:rPr/>
+      </w:pPr>
+      <w:r>
+        <w:rPr/>
+        <w:t xml:space="preserve">The system administrator cans </w:t>
+      </w:r>
+      <w:r>
+        <w:rPr/>
+        <w:t>launch a process to compute an audit score for every company.</w:t>
+      </w:r>
+    </w:p>
+    <w:p>
+      <w:pPr>
+        <w:pStyle w:val="Subtitle"/>
+        <w:rPr/>
+      </w:pPr>
+      <w:r>
+        <w:rPr/>
+        <w:t>Access</w:t>
+      </w:r>
+    </w:p>
+    <w:p>
+      <w:pPr>
+        <w:pStyle w:val="Normal"/>
+        <w:rPr/>
+      </w:pPr>
+      <w:bookmarkStart w:id="3" w:name="__DdeLink__622_6860158431"/>
+      <w:r>
+        <w:rPr/>
+        <w:t>Logged as an administrator:</w:t>
+      </w:r>
       <w:bookmarkEnd w:id="3"/>
+      <w:r>
+        <w:rPr/>
+        <w:t xml:space="preserve"> </w:t>
+      </w:r>
+    </w:p>
+    <w:p>
+      <w:pPr>
+        <w:pStyle w:val="Normal"/>
+        <w:rPr/>
+      </w:pPr>
+      <w:r>
+        <w:rPr/>
+        <w:tab/>
+        <w:tab/>
+        <w:t xml:space="preserve">Main Menu -&gt; Administrator -&gt; </w:t>
+      </w:r>
+      <w:r>
+        <w:rPr/>
+        <w:t>Company Audit Score</w:t>
+      </w:r>
+      <w:r>
+        <w:rPr/>
+        <w:t>.</w:t>
+      </w:r>
+    </w:p>
+    <w:p>
+      <w:pPr>
+        <w:pStyle w:val="Subtitle"/>
+        <w:rPr/>
+      </w:pPr>
+      <w:r>
+        <w:rPr/>
+        <w:t>Tests</w:t>
+      </w:r>
+    </w:p>
+    <w:tbl>
+      <w:tblPr>
+        <w:tblStyle w:val="Cuadrculavistosa-nfasis1"/>
+        <w:tblW w:w="9026" w:type="dxa"/>
+        <w:jc w:val="left"/>
+        <w:tblInd w:w="0" w:type="dxa"/>
+        <w:tblBorders>
+          <w:bottom w:val="single" w:sz="4" w:space="0" w:color="FFFFFF"/>
+          <w:insideH w:val="single" w:sz="4" w:space="0" w:color="FFFFFF"/>
+        </w:tblBorders>
+        <w:tblCellMar>
+          <w:top w:w="0" w:type="dxa"/>
+          <w:left w:w="108" w:type="dxa"/>
+          <w:bottom w:w="0" w:type="dxa"/>
+          <w:right w:w="108" w:type="dxa"/>
+        </w:tblCellMar>
+        <w:tblLook w:val="04a0" w:noVBand="1" w:noHBand="0" w:lastColumn="0" w:firstColumn="1" w:lastRow="0" w:firstRow="1"/>
+      </w:tblPr>
+      <w:tblGrid>
+        <w:gridCol w:w="1713"/>
+        <w:gridCol w:w="7312"/>
+      </w:tblGrid>
+      <w:tr>
+        <w:trPr>
+          <w:cnfStyle w:val="100000000000" w:firstRow="1" w:lastRow="0" w:firstColumn="0" w:lastColumn="0" w:oddVBand="0" w:evenVBand="0" w:oddHBand="0" w:evenHBand="0" w:firstRowFirstColumn="0" w:firstRowLastColumn="0" w:lastRowFirstColumn="0" w:lastRowLastColumn="0"/>
+        </w:trPr>
+        <w:tc>
+          <w:tcPr>
+            <w:tcW w:w="9025" w:type="dxa"/>
+            <w:gridSpan w:val="2"/>
+            <w:cnfStyle w:val="001000000000" w:firstRow="0" w:lastRow="0" w:firstColumn="1" w:lastColumn="0" w:oddVBand="0" w:evenVBand="0" w:oddHBand="0" w:evenHBand="0" w:firstRowFirstColumn="0" w:firstRowLastColumn="0" w:lastRowFirstColumn="0" w:lastRowLastColumn="0"/>
+            <w:tcBorders>
+              <w:bottom w:val="single" w:sz="4" w:space="0" w:color="FFFFFF"/>
+              <w:insideH w:val="single" w:sz="4" w:space="0" w:color="FFFFFF"/>
+            </w:tcBorders>
+            <w:shd w:color="auto" w:fill="1F497D" w:themeFill="text2" w:val="clear"/>
+          </w:tcPr>
+          <w:p>
+            <w:pPr>
+              <w:pStyle w:val="Normal"/>
+              <w:spacing w:lineRule="auto" w:line="240" w:before="0" w:after="0"/>
+              <w:rPr/>
+            </w:pPr>
+            <w:r>
+              <w:rPr>
+                <w:rStyle w:val="Strong"/>
+                <w:b/>
+                <w:bCs/>
+                <w:color w:val="FFFFFF" w:themeColor="background1"/>
+              </w:rPr>
+              <w:t>Test 01</w:t>
+            </w:r>
+            <w:r>
+              <w:rPr>
+                <w:rStyle w:val="Strong"/>
+                <w:b/>
+                <w:bCs/>
+                <w:color w:val="FFFFFF" w:themeColor="background1"/>
+              </w:rPr>
+              <w:t>9</w:t>
+            </w:r>
+          </w:p>
+        </w:tc>
+      </w:tr>
+      <w:tr>
+        <w:trPr>
+          <w:cnfStyle w:val="000000100000" w:firstRow="0" w:lastRow="0" w:firstColumn="0" w:lastColumn="0" w:oddVBand="0" w:evenVBand="0" w:oddHBand="1" w:evenHBand="0" w:firstRowFirstColumn="0" w:firstRowLastColumn="0" w:lastRowFirstColumn="0" w:lastRowLastColumn="0"/>
+        </w:trPr>
+        <w:tc>
+          <w:tcPr>
+            <w:tcW w:w="1713" w:type="dxa"/>
+            <w:cnfStyle w:val="001000000000" w:firstRow="0" w:lastRow="0" w:firstColumn="1" w:lastColumn="0" w:oddVBand="0" w:evenVBand="0" w:oddHBand="0" w:evenHBand="0" w:firstRowFirstColumn="0" w:firstRowLastColumn="0" w:lastRowFirstColumn="0" w:lastRowLastColumn="0"/>
+            <w:tcBorders>
+              <w:top w:val="single" w:sz="4" w:space="0" w:color="FFFFFF"/>
+              <w:bottom w:val="single" w:sz="4" w:space="0" w:color="FFFFFF"/>
+              <w:insideH w:val="single" w:sz="4" w:space="0" w:color="FFFFFF"/>
+            </w:tcBorders>
+            <w:shd w:color="auto" w:fill="1F497D" w:themeFill="text2" w:val="clear"/>
+          </w:tcPr>
+          <w:p>
+            <w:pPr>
+              <w:pStyle w:val="Normal"/>
+              <w:spacing w:lineRule="auto" w:line="240" w:before="0" w:after="0"/>
+              <w:rPr/>
+            </w:pPr>
+            <w:r>
+              <w:rPr>
+                <w:rStyle w:val="Strong"/>
+                <w:color w:val="FFFFFF" w:themeColor="background1"/>
+              </w:rPr>
+              <w:t>Description</w:t>
+            </w:r>
+          </w:p>
+        </w:tc>
+        <w:tc>
+          <w:tcPr>
+            <w:tcW w:w="7312" w:type="dxa"/>
+            <w:tcBorders>
+              <w:top w:val="single" w:sz="4" w:space="0" w:color="FFFFFF"/>
+              <w:bottom w:val="single" w:sz="4" w:space="0" w:color="FFFFFF"/>
+              <w:insideH w:val="single" w:sz="4" w:space="0" w:color="FFFFFF"/>
+            </w:tcBorders>
+            <w:shd w:color="auto" w:fill="DBE5F1" w:themeFill="accent1" w:themeFillTint="33" w:val="clear"/>
+          </w:tcPr>
+          <w:p>
+            <w:pPr>
+              <w:pStyle w:val="Normal"/>
+              <w:spacing w:lineRule="auto" w:line="240" w:before="0" w:after="0"/>
+              <w:cnfStyle w:val="000000100000" w:firstRow="0" w:lastRow="0" w:firstColumn="0" w:lastColumn="0" w:oddVBand="0" w:evenVBand="0" w:oddHBand="1" w:evenHBand="0" w:firstRowFirstColumn="0" w:firstRowLastColumn="0" w:lastRowFirstColumn="0" w:lastRowLastColumn="0"/>
+              <w:rPr/>
+            </w:pPr>
+            <w:r>
+              <w:rPr>
+                <w:color w:val="000000" w:themeColor="text1"/>
+              </w:rPr>
+              <w:t xml:space="preserve">Follow the link </w:t>
+            </w:r>
+            <w:r>
+              <w:rPr>
+                <w:color w:val="000000" w:themeColor="text1"/>
+              </w:rPr>
+              <w:t>“Compute Company Audit Score”.</w:t>
+            </w:r>
+          </w:p>
+        </w:tc>
+      </w:tr>
+      <w:tr>
+        <w:trPr/>
+        <w:tc>
+          <w:tcPr>
+            <w:tcW w:w="1713" w:type="dxa"/>
+            <w:cnfStyle w:val="001000000000" w:firstRow="0" w:lastRow="0" w:firstColumn="1" w:lastColumn="0" w:oddVBand="0" w:evenVBand="0" w:oddHBand="0" w:evenHBand="0" w:firstRowFirstColumn="0" w:firstRowLastColumn="0" w:lastRowFirstColumn="0" w:lastRowLastColumn="0"/>
+            <w:tcBorders>
+              <w:top w:val="single" w:sz="4" w:space="0" w:color="FFFFFF"/>
+              <w:bottom w:val="single" w:sz="4" w:space="0" w:color="FFFFFF"/>
+              <w:insideH w:val="single" w:sz="4" w:space="0" w:color="FFFFFF"/>
+            </w:tcBorders>
+            <w:shd w:color="auto" w:fill="1F497D" w:themeFill="text2" w:val="clear"/>
+          </w:tcPr>
+          <w:p>
+            <w:pPr>
+              <w:pStyle w:val="Normal"/>
+              <w:spacing w:lineRule="auto" w:line="240" w:before="0" w:after="0"/>
+              <w:rPr/>
+            </w:pPr>
+            <w:r>
+              <w:rPr>
+                <w:rStyle w:val="Strong"/>
+                <w:color w:val="FFFFFF" w:themeColor="background1"/>
+              </w:rPr>
+              <w:t>Expected</w:t>
+            </w:r>
+          </w:p>
+        </w:tc>
+        <w:tc>
+          <w:tcPr>
+            <w:tcW w:w="7312" w:type="dxa"/>
+            <w:tcBorders>
+              <w:top w:val="single" w:sz="4" w:space="0" w:color="FFFFFF"/>
+              <w:bottom w:val="single" w:sz="4" w:space="0" w:color="FFFFFF"/>
+              <w:insideH w:val="single" w:sz="4" w:space="0" w:color="FFFFFF"/>
+            </w:tcBorders>
+            <w:shd w:color="auto" w:fill="DBE5F1" w:themeFill="accent1" w:themeFillTint="33" w:val="clear"/>
+          </w:tcPr>
+          <w:p>
+            <w:pPr>
+              <w:pStyle w:val="Normal"/>
+              <w:spacing w:lineRule="auto" w:line="240" w:before="0" w:after="0"/>
+              <w:cnfStyle w:val="000000000000" w:firstRow="0" w:lastRow="0" w:firstColumn="0" w:lastColumn="0" w:oddVBand="0" w:evenVBand="0" w:oddHBand="0" w:evenHBand="0" w:firstRowFirstColumn="0" w:firstRowLastColumn="0" w:lastRowFirstColumn="0" w:lastRowLastColumn="0"/>
+              <w:rPr/>
+            </w:pPr>
+            <w:r>
+              <w:rPr>
+                <w:color w:val="000000" w:themeColor="text1"/>
+              </w:rPr>
+              <w:t>In the Company table must be the score or nil.</w:t>
+            </w:r>
+            <w:r>
+              <w:rPr>
+                <w:color w:val="000000" w:themeColor="text1"/>
+              </w:rPr>
+              <w:t xml:space="preserve"> </w:t>
+            </w:r>
+          </w:p>
+        </w:tc>
+      </w:tr>
+      <w:tr>
+        <w:trPr>
+          <w:cnfStyle w:val="000000100000" w:firstRow="0" w:lastRow="0" w:firstColumn="0" w:lastColumn="0" w:oddVBand="0" w:evenVBand="0" w:oddHBand="1" w:evenHBand="0" w:firstRowFirstColumn="0" w:firstRowLastColumn="0" w:lastRowFirstColumn="0" w:lastRowLastColumn="0"/>
+        </w:trPr>
+        <w:tc>
+          <w:tcPr>
+            <w:tcW w:w="1713" w:type="dxa"/>
+            <w:cnfStyle w:val="001000000000" w:firstRow="0" w:lastRow="0" w:firstColumn="1" w:lastColumn="0" w:oddVBand="0" w:evenVBand="0" w:oddHBand="0" w:evenHBand="0" w:firstRowFirstColumn="0" w:firstRowLastColumn="0" w:lastRowFirstColumn="0" w:lastRowLastColumn="0"/>
+            <w:tcBorders>
+              <w:top w:val="single" w:sz="4" w:space="0" w:color="FFFFFF"/>
+              <w:bottom w:val="single" w:sz="4" w:space="0" w:color="FFFFFF"/>
+              <w:insideH w:val="single" w:sz="4" w:space="0" w:color="FFFFFF"/>
+            </w:tcBorders>
+            <w:shd w:color="auto" w:fill="1F497D" w:themeFill="text2" w:val="clear"/>
+          </w:tcPr>
+          <w:p>
+            <w:pPr>
+              <w:pStyle w:val="Normal"/>
+              <w:spacing w:lineRule="auto" w:line="240" w:before="0" w:after="0"/>
+              <w:rPr/>
+            </w:pPr>
+            <w:r>
+              <w:rPr>
+                <w:rStyle w:val="Strong"/>
+                <w:color w:val="FFFFFF" w:themeColor="background1"/>
+              </w:rPr>
+              <w:t>Outcome</w:t>
+            </w:r>
+          </w:p>
+        </w:tc>
+        <w:tc>
+          <w:tcPr>
+            <w:tcW w:w="7312" w:type="dxa"/>
+            <w:tcBorders>
+              <w:top w:val="single" w:sz="4" w:space="0" w:color="FFFFFF"/>
+              <w:bottom w:val="single" w:sz="4" w:space="0" w:color="FFFFFF"/>
+              <w:insideH w:val="single" w:sz="4" w:space="0" w:color="FFFFFF"/>
+            </w:tcBorders>
+            <w:shd w:color="auto" w:fill="DBE5F1" w:themeFill="accent1" w:themeFillTint="33" w:val="clear"/>
+          </w:tcPr>
+          <w:p>
+            <w:pPr>
+              <w:pStyle w:val="Notes"/>
+              <w:spacing w:lineRule="auto" w:line="240" w:before="0" w:after="0"/>
+              <w:cnfStyle w:val="000000100000" w:firstRow="0" w:lastRow="0" w:firstColumn="0" w:lastColumn="0" w:oddVBand="0" w:evenVBand="0" w:oddHBand="1" w:evenHBand="0" w:firstRowFirstColumn="0" w:firstRowLastColumn="0" w:lastRowFirstColumn="0" w:lastRowLastColumn="0"/>
+              <w:rPr>
+                <w:color w:val="000000" w:themeColor="text1"/>
+              </w:rPr>
+            </w:pPr>
+            <w:r>
+              <w:rPr>
+                <w:color w:val="000000" w:themeColor="text1"/>
+              </w:rPr>
+            </w:r>
+          </w:p>
+        </w:tc>
+      </w:tr>
+      <w:tr>
+        <w:trPr/>
+        <w:tc>
+          <w:tcPr>
+            <w:tcW w:w="1713" w:type="dxa"/>
+            <w:cnfStyle w:val="001000000000" w:firstRow="0" w:lastRow="0" w:firstColumn="1" w:lastColumn="0" w:oddVBand="0" w:evenVBand="0" w:oddHBand="0" w:evenHBand="0" w:firstRowFirstColumn="0" w:firstRowLastColumn="0" w:lastRowFirstColumn="0" w:lastRowLastColumn="0"/>
+            <w:tcBorders>
+              <w:top w:val="single" w:sz="4" w:space="0" w:color="FFFFFF"/>
+              <w:bottom w:val="single" w:sz="4" w:space="0" w:color="FFFFFF"/>
+              <w:insideH w:val="single" w:sz="4" w:space="0" w:color="FFFFFF"/>
+            </w:tcBorders>
+            <w:shd w:color="auto" w:fill="1F497D" w:themeFill="text2" w:val="clear"/>
+          </w:tcPr>
+          <w:p>
+            <w:pPr>
+              <w:pStyle w:val="Normal"/>
+              <w:spacing w:lineRule="auto" w:line="240" w:before="0" w:after="0"/>
+              <w:rPr/>
+            </w:pPr>
+            <w:r>
+              <w:rPr>
+                <w:rStyle w:val="Strong"/>
+                <w:color w:val="FFFFFF" w:themeColor="background1"/>
+              </w:rPr>
+              <w:t>Notes</w:t>
+            </w:r>
+          </w:p>
+        </w:tc>
+        <w:tc>
+          <w:tcPr>
+            <w:tcW w:w="7312" w:type="dxa"/>
+            <w:tcBorders>
+              <w:top w:val="single" w:sz="4" w:space="0" w:color="FFFFFF"/>
+              <w:bottom w:val="single" w:sz="4" w:space="0" w:color="FFFFFF"/>
+              <w:insideH w:val="single" w:sz="4" w:space="0" w:color="FFFFFF"/>
+            </w:tcBorders>
+            <w:shd w:color="auto" w:fill="DBE5F1" w:themeFill="accent1" w:themeFillTint="33" w:val="clear"/>
+          </w:tcPr>
+          <w:p>
+            <w:pPr>
+              <w:pStyle w:val="Normal"/>
+              <w:spacing w:lineRule="auto" w:line="240" w:before="0" w:after="0"/>
+              <w:cnfStyle w:val="000000000000" w:firstRow="0" w:lastRow="0" w:firstColumn="0" w:lastColumn="0" w:oddVBand="0" w:evenVBand="0" w:oddHBand="0" w:evenHBand="0" w:firstRowFirstColumn="0" w:firstRowLastColumn="0" w:lastRowFirstColumn="0" w:lastRowLastColumn="0"/>
+              <w:rPr>
+                <w:color w:val="000000" w:themeColor="text1"/>
+              </w:rPr>
+            </w:pPr>
+            <w:r>
+              <w:rPr>
+                <w:color w:val="000000" w:themeColor="text1"/>
+              </w:rPr>
+            </w:r>
+          </w:p>
+        </w:tc>
+      </w:tr>
+    </w:tbl>
+    <w:p>
+      <w:pPr>
+        <w:pStyle w:val="Normal"/>
+        <w:rPr/>
+      </w:pPr>
+      <w:r>
+        <w:rPr/>
+      </w:r>
+    </w:p>
+    <w:p>
+      <w:pPr>
+        <w:pStyle w:val="Normal"/>
+        <w:rPr/>
+      </w:pPr>
+      <w:r>
+        <w:rPr/>
+      </w:r>
+    </w:p>
+    <w:p>
+      <w:pPr>
+        <w:pStyle w:val="Normal"/>
+        <w:rPr/>
+      </w:pPr>
+      <w:r>
+        <w:rPr/>
+      </w:r>
+    </w:p>
+    <w:p>
+      <w:pPr>
+        <w:pStyle w:val="Normal"/>
+        <w:rPr/>
+      </w:pPr>
+      <w:r>
+        <w:rPr/>
+      </w:r>
+    </w:p>
+    <w:p>
+      <w:pPr>
+        <w:pStyle w:val="Normal"/>
+        <w:rPr/>
+      </w:pPr>
+      <w:r>
+        <w:rPr/>
+      </w:r>
+    </w:p>
+    <w:p>
+      <w:pPr>
+        <w:pStyle w:val="Normal"/>
+        <w:rPr/>
+      </w:pPr>
+      <w:r>
+        <w:rPr/>
+      </w:r>
+    </w:p>
+    <w:p>
+      <w:pPr>
+        <w:pStyle w:val="Normal"/>
+        <w:rPr/>
+      </w:pPr>
+      <w:r>
+        <w:rPr/>
+      </w:r>
+    </w:p>
+    <w:p>
+      <w:pPr>
+        <w:pStyle w:val="Normal"/>
+        <w:rPr/>
+      </w:pPr>
+      <w:r>
+        <w:rPr/>
+      </w:r>
+    </w:p>
+    <w:p>
+      <w:pPr>
+        <w:pStyle w:val="Normal"/>
+        <w:rPr/>
+      </w:pPr>
+      <w:r>
+        <w:rPr/>
+      </w:r>
+    </w:p>
+    <w:p>
+      <w:pPr>
+        <w:pStyle w:val="Normal"/>
+        <w:rPr/>
+      </w:pPr>
+      <w:r>
+        <w:rPr/>
+      </w:r>
+    </w:p>
+    <w:p>
+      <w:pPr>
+        <w:pStyle w:val="Normal"/>
+        <w:rPr/>
+      </w:pPr>
+      <w:r>
+        <w:rPr/>
+      </w:r>
+    </w:p>
+    <w:p>
+      <w:pPr>
+        <w:pStyle w:val="Normal"/>
+        <w:rPr/>
+      </w:pPr>
+      <w:r>
+        <w:rPr/>
+      </w:r>
+    </w:p>
+    <w:p>
+      <w:pPr>
+        <w:pStyle w:val="Normal"/>
+        <w:rPr/>
+      </w:pPr>
+      <w:r>
+        <w:rPr/>
+      </w:r>
+    </w:p>
+    <w:p>
+      <w:pPr>
+        <w:pStyle w:val="Normal"/>
+        <w:rPr/>
+      </w:pPr>
+      <w:r>
+        <w:rPr/>
+      </w:r>
+    </w:p>
+    <w:p>
+      <w:pPr>
+        <w:pStyle w:val="Normal"/>
+        <w:rPr/>
+      </w:pPr>
+      <w:r>
+        <w:rPr/>
+      </w:r>
+    </w:p>
+    <w:p>
+      <w:pPr>
+        <w:pStyle w:val="Heading1"/>
+        <w:rPr/>
+      </w:pPr>
+      <w:bookmarkStart w:id="4" w:name="_Toc479610163"/>
+      <w:bookmarkEnd w:id="4"/>
       <w:r>
         <w:rPr/>
         <w:t>Additional tests</w:t>

</xml_diff>

<commit_message>
Add Admin Dashboard Acceptance Test, close #39
</commit_message>
<xml_diff>
--- a/Item-5/Acceptance test.docx
+++ b/Item-5/Acceptance test.docx
@@ -598,7 +598,7 @@
           <w:docPartGallery w:val="Table of Contents"/>
           <w:docPartUnique w:val="true"/>
         </w:docPartObj>
-        <w:id w:val="1200080890"/>
+        <w:id w:val="1633582842"/>
       </w:sdtPr>
       <w:sdtContent>
         <w:p>
@@ -6065,7 +6065,7 @@
       </w:pPr>
       <w:r>
         <w:rPr/>
-        <w:t>The system administrator cans run a procedure to notify the existing users of the rebranding. The system must guarantee that the process is run only once.</w:t>
+        <w:t>The system administrator can run a procedure to notify the existing users of the rebranding. The system must guarantee that the process is run only once.</w:t>
       </w:r>
     </w:p>
     <w:p>
@@ -6572,7 +6572,7 @@
       </w:pPr>
       <w:r>
         <w:rPr/>
-        <w:t>The system administrator cans create user accounts for new auditors.</w:t>
+        <w:t>The system administrator can create user accounts for new auditors.</w:t>
       </w:r>
     </w:p>
     <w:p>
@@ -7308,19 +7308,7 @@
       </w:pPr>
       <w:r>
         <w:rPr/>
-        <w:t>Use case UC1</w:t>
-      </w:r>
-      <w:r>
-        <w:rPr/>
-        <w:t>2</w:t>
-      </w:r>
-      <w:r>
-        <w:rPr/>
-        <w:t xml:space="preserve"> </w:t>
-      </w:r>
-      <w:r>
-        <w:rPr/>
-        <w:t>Compute Audit Score</w:t>
+        <w:t>Use case UC12 Compute Audit Score</w:t>
       </w:r>
     </w:p>
     <w:p>
@@ -7340,11 +7328,7 @@
       </w:pPr>
       <w:r>
         <w:rPr/>
-        <w:t xml:space="preserve">The system administrator cans </w:t>
-      </w:r>
-      <w:r>
-        <w:rPr/>
-        <w:t>launch a process to compute an audit score for every company.</w:t>
+        <w:t>The system administrator can launch a process to compute an audit score for every company.</w:t>
       </w:r>
     </w:p>
     <w:p>
@@ -7382,15 +7366,7 @@
         <w:rPr/>
         <w:tab/>
         <w:tab/>
-        <w:t xml:space="preserve">Main Menu -&gt; Administrator -&gt; </w:t>
-      </w:r>
-      <w:r>
-        <w:rPr/>
-        <w:t>Company Audit Score</w:t>
-      </w:r>
-      <w:r>
-        <w:rPr/>
-        <w:t>.</w:t>
+        <w:t>Main Menu -&gt; Administrator -&gt; Company Audit Score.</w:t>
       </w:r>
     </w:p>
     <w:p>
@@ -7453,16 +7429,7 @@
                 <w:bCs/>
                 <w:color w:val="FFFFFF" w:themeColor="background1"/>
               </w:rPr>
-              <w:t>Test 01</w:t>
-            </w:r>
-            <w:r>
-              <w:rPr>
-                <w:rStyle w:val="Strong"/>
-                <w:b/>
-                <w:bCs/>
-                <w:color w:val="FFFFFF" w:themeColor="background1"/>
-              </w:rPr>
-              <w:t>9</w:t>
+              <w:t>Test 019</w:t>
             </w:r>
           </w:p>
         </w:tc>
@@ -7518,13 +7485,7 @@
               <w:rPr>
                 <w:color w:val="000000" w:themeColor="text1"/>
               </w:rPr>
-              <w:t xml:space="preserve">Follow the link </w:t>
-            </w:r>
-            <w:r>
-              <w:rPr>
-                <w:color w:val="000000" w:themeColor="text1"/>
-              </w:rPr>
-              <w:t>“Compute Company Audit Score”.</w:t>
+              <w:t>Follow the link “Compute Company Audit Score”.</w:t>
             </w:r>
           </w:p>
         </w:tc>
@@ -7578,13 +7539,7 @@
               <w:rPr>
                 <w:color w:val="000000" w:themeColor="text1"/>
               </w:rPr>
-              <w:t>In the Company table must be the score or nil.</w:t>
-            </w:r>
-            <w:r>
-              <w:rPr>
-                <w:color w:val="000000" w:themeColor="text1"/>
-              </w:rPr>
-              <w:t xml:space="preserve"> </w:t>
+              <w:t xml:space="preserve">In the Company table must be the score or nil. </w:t>
             </w:r>
           </w:p>
         </w:tc>
@@ -7836,14 +7791,522 @@
       <w:r>
         <w:rPr/>
       </w:r>
+      <w:r>
+        <w:br w:type="page"/>
+      </w:r>
     </w:p>
     <w:p>
       <w:pPr>
         <w:pStyle w:val="Heading1"/>
         <w:rPr/>
       </w:pPr>
-      <w:bookmarkStart w:id="4" w:name="_Toc479610163"/>
+      <w:r>
+        <w:rPr/>
+        <w:t>Use case UC1</w:t>
+      </w:r>
+      <w:r>
+        <w:rPr/>
+        <w:t>3</w:t>
+      </w:r>
+      <w:r>
+        <w:rPr/>
+        <w:t xml:space="preserve"> </w:t>
+      </w:r>
+      <w:r>
+        <w:rPr/>
+        <w:t>Administrator Dashboard</w:t>
+      </w:r>
+    </w:p>
+    <w:p>
+      <w:pPr>
+        <w:pStyle w:val="Subtitle"/>
+        <w:rPr/>
+      </w:pPr>
+      <w:r>
+        <w:rPr/>
+        <w:t>Description</w:t>
+      </w:r>
+    </w:p>
+    <w:p>
+      <w:pPr>
+        <w:pStyle w:val="Normal"/>
+        <w:rPr/>
+      </w:pPr>
+      <w:r>
+        <w:rPr/>
+        <w:t xml:space="preserve">The system administrator can </w:t>
+      </w:r>
+      <w:r>
+        <w:rPr/>
+        <w:t>display a dashboard.</w:t>
+      </w:r>
+    </w:p>
+    <w:p>
+      <w:pPr>
+        <w:pStyle w:val="Subtitle"/>
+        <w:rPr/>
+      </w:pPr>
+      <w:r>
+        <w:rPr/>
+        <w:t>Access</w:t>
+      </w:r>
+    </w:p>
+    <w:p>
+      <w:pPr>
+        <w:pStyle w:val="Normal"/>
+        <w:rPr/>
+      </w:pPr>
+      <w:bookmarkStart w:id="4" w:name="__DdeLink__622_68601584311"/>
+      <w:r>
+        <w:rPr/>
+        <w:t>Logged as an administrator:</w:t>
+      </w:r>
       <w:bookmarkEnd w:id="4"/>
+      <w:r>
+        <w:rPr/>
+        <w:t xml:space="preserve"> </w:t>
+      </w:r>
+    </w:p>
+    <w:p>
+      <w:pPr>
+        <w:pStyle w:val="Normal"/>
+        <w:rPr/>
+      </w:pPr>
+      <w:r>
+        <w:rPr/>
+        <w:tab/>
+        <w:tab/>
+        <w:t xml:space="preserve">Main Menu -&gt; Administrator -&gt; </w:t>
+      </w:r>
+      <w:r>
+        <w:rPr/>
+        <w:t>Dashboard</w:t>
+      </w:r>
+      <w:r>
+        <w:rPr/>
+        <w:t>.</w:t>
+      </w:r>
+    </w:p>
+    <w:p>
+      <w:pPr>
+        <w:pStyle w:val="Subtitle"/>
+        <w:rPr/>
+      </w:pPr>
+      <w:r>
+        <w:rPr/>
+        <w:t>Tests</w:t>
+      </w:r>
+    </w:p>
+    <w:tbl>
+      <w:tblPr>
+        <w:tblStyle w:val="Cuadrculavistosa-nfasis1"/>
+        <w:tblW w:w="9026" w:type="dxa"/>
+        <w:jc w:val="left"/>
+        <w:tblInd w:w="0" w:type="dxa"/>
+        <w:tblBorders>
+          <w:bottom w:val="single" w:sz="4" w:space="0" w:color="FFFFFF"/>
+          <w:insideH w:val="single" w:sz="4" w:space="0" w:color="FFFFFF"/>
+        </w:tblBorders>
+        <w:tblCellMar>
+          <w:top w:w="0" w:type="dxa"/>
+          <w:left w:w="108" w:type="dxa"/>
+          <w:bottom w:w="0" w:type="dxa"/>
+          <w:right w:w="108" w:type="dxa"/>
+        </w:tblCellMar>
+        <w:tblLook w:val="04a0" w:noVBand="1" w:noHBand="0" w:lastColumn="0" w:firstColumn="1" w:lastRow="0" w:firstRow="1"/>
+      </w:tblPr>
+      <w:tblGrid>
+        <w:gridCol w:w="1713"/>
+        <w:gridCol w:w="7312"/>
+      </w:tblGrid>
+      <w:tr>
+        <w:trPr>
+          <w:cnfStyle w:val="100000000000" w:firstRow="1" w:lastRow="0" w:firstColumn="0" w:lastColumn="0" w:oddVBand="0" w:evenVBand="0" w:oddHBand="0" w:evenHBand="0" w:firstRowFirstColumn="0" w:firstRowLastColumn="0" w:lastRowFirstColumn="0" w:lastRowLastColumn="0"/>
+        </w:trPr>
+        <w:tc>
+          <w:tcPr>
+            <w:tcW w:w="9025" w:type="dxa"/>
+            <w:gridSpan w:val="2"/>
+            <w:cnfStyle w:val="001000000000" w:firstRow="0" w:lastRow="0" w:firstColumn="1" w:lastColumn="0" w:oddVBand="0" w:evenVBand="0" w:oddHBand="0" w:evenHBand="0" w:firstRowFirstColumn="0" w:firstRowLastColumn="0" w:lastRowFirstColumn="0" w:lastRowLastColumn="0"/>
+            <w:tcBorders>
+              <w:bottom w:val="single" w:sz="4" w:space="0" w:color="FFFFFF"/>
+              <w:insideH w:val="single" w:sz="4" w:space="0" w:color="FFFFFF"/>
+            </w:tcBorders>
+            <w:shd w:color="auto" w:fill="1F497D" w:themeFill="text2" w:val="clear"/>
+          </w:tcPr>
+          <w:p>
+            <w:pPr>
+              <w:pStyle w:val="Normal"/>
+              <w:spacing w:lineRule="auto" w:line="240" w:before="0" w:after="0"/>
+              <w:rPr/>
+            </w:pPr>
+            <w:r>
+              <w:rPr>
+                <w:rStyle w:val="Strong"/>
+                <w:b/>
+                <w:bCs/>
+                <w:color w:val="FFFFFF" w:themeColor="background1"/>
+              </w:rPr>
+              <w:t>Test 0</w:t>
+            </w:r>
+            <w:r>
+              <w:rPr>
+                <w:rStyle w:val="Strong"/>
+                <w:b/>
+                <w:bCs/>
+                <w:color w:val="FFFFFF" w:themeColor="background1"/>
+              </w:rPr>
+              <w:t>20</w:t>
+            </w:r>
+          </w:p>
+        </w:tc>
+      </w:tr>
+      <w:tr>
+        <w:trPr>
+          <w:cnfStyle w:val="000000100000" w:firstRow="0" w:lastRow="0" w:firstColumn="0" w:lastColumn="0" w:oddVBand="0" w:evenVBand="0" w:oddHBand="1" w:evenHBand="0" w:firstRowFirstColumn="0" w:firstRowLastColumn="0" w:lastRowFirstColumn="0" w:lastRowLastColumn="0"/>
+        </w:trPr>
+        <w:tc>
+          <w:tcPr>
+            <w:tcW w:w="1713" w:type="dxa"/>
+            <w:cnfStyle w:val="001000000000" w:firstRow="0" w:lastRow="0" w:firstColumn="1" w:lastColumn="0" w:oddVBand="0" w:evenVBand="0" w:oddHBand="0" w:evenHBand="0" w:firstRowFirstColumn="0" w:firstRowLastColumn="0" w:lastRowFirstColumn="0" w:lastRowLastColumn="0"/>
+            <w:tcBorders>
+              <w:top w:val="single" w:sz="4" w:space="0" w:color="FFFFFF"/>
+              <w:bottom w:val="single" w:sz="4" w:space="0" w:color="FFFFFF"/>
+              <w:insideH w:val="single" w:sz="4" w:space="0" w:color="FFFFFF"/>
+            </w:tcBorders>
+            <w:shd w:color="auto" w:fill="1F497D" w:themeFill="text2" w:val="clear"/>
+          </w:tcPr>
+          <w:p>
+            <w:pPr>
+              <w:pStyle w:val="Normal"/>
+              <w:spacing w:lineRule="auto" w:line="240" w:before="0" w:after="0"/>
+              <w:rPr/>
+            </w:pPr>
+            <w:r>
+              <w:rPr>
+                <w:rStyle w:val="Strong"/>
+                <w:color w:val="FFFFFF" w:themeColor="background1"/>
+              </w:rPr>
+              <w:t>Description</w:t>
+            </w:r>
+          </w:p>
+        </w:tc>
+        <w:tc>
+          <w:tcPr>
+            <w:tcW w:w="7312" w:type="dxa"/>
+            <w:tcBorders>
+              <w:top w:val="single" w:sz="4" w:space="0" w:color="FFFFFF"/>
+              <w:bottom w:val="single" w:sz="4" w:space="0" w:color="FFFFFF"/>
+              <w:insideH w:val="single" w:sz="4" w:space="0" w:color="FFFFFF"/>
+            </w:tcBorders>
+            <w:shd w:color="auto" w:fill="DBE5F1" w:themeFill="accent1" w:themeFillTint="33" w:val="clear"/>
+          </w:tcPr>
+          <w:p>
+            <w:pPr>
+              <w:pStyle w:val="Normal"/>
+              <w:spacing w:lineRule="auto" w:line="240" w:before="0" w:after="0"/>
+              <w:cnfStyle w:val="000000100000" w:firstRow="0" w:lastRow="0" w:firstColumn="0" w:lastColumn="0" w:oddVBand="0" w:evenVBand="0" w:oddHBand="1" w:evenHBand="0" w:firstRowFirstColumn="0" w:firstRowLastColumn="0" w:lastRowFirstColumn="0" w:lastRowLastColumn="0"/>
+              <w:rPr>
+                <w:color w:val="000000" w:themeColor="text1"/>
+              </w:rPr>
+            </w:pPr>
+            <w:r>
+              <w:rPr/>
+            </w:r>
+          </w:p>
+        </w:tc>
+      </w:tr>
+      <w:tr>
+        <w:trPr/>
+        <w:tc>
+          <w:tcPr>
+            <w:tcW w:w="1713" w:type="dxa"/>
+            <w:cnfStyle w:val="001000000000" w:firstRow="0" w:lastRow="0" w:firstColumn="1" w:lastColumn="0" w:oddVBand="0" w:evenVBand="0" w:oddHBand="0" w:evenHBand="0" w:firstRowFirstColumn="0" w:firstRowLastColumn="0" w:lastRowFirstColumn="0" w:lastRowLastColumn="0"/>
+            <w:tcBorders>
+              <w:top w:val="single" w:sz="4" w:space="0" w:color="FFFFFF"/>
+              <w:bottom w:val="single" w:sz="4" w:space="0" w:color="FFFFFF"/>
+              <w:insideH w:val="single" w:sz="4" w:space="0" w:color="FFFFFF"/>
+            </w:tcBorders>
+            <w:shd w:color="auto" w:fill="1F497D" w:themeFill="text2" w:val="clear"/>
+          </w:tcPr>
+          <w:p>
+            <w:pPr>
+              <w:pStyle w:val="Normal"/>
+              <w:spacing w:lineRule="auto" w:line="240" w:before="0" w:after="0"/>
+              <w:rPr/>
+            </w:pPr>
+            <w:r>
+              <w:rPr>
+                <w:rStyle w:val="Strong"/>
+                <w:color w:val="FFFFFF" w:themeColor="background1"/>
+              </w:rPr>
+              <w:t>Expected</w:t>
+            </w:r>
+          </w:p>
+        </w:tc>
+        <w:tc>
+          <w:tcPr>
+            <w:tcW w:w="7312" w:type="dxa"/>
+            <w:tcBorders>
+              <w:top w:val="single" w:sz="4" w:space="0" w:color="FFFFFF"/>
+              <w:bottom w:val="single" w:sz="4" w:space="0" w:color="FFFFFF"/>
+              <w:insideH w:val="single" w:sz="4" w:space="0" w:color="FFFFFF"/>
+            </w:tcBorders>
+            <w:shd w:color="auto" w:fill="DBE5F1" w:themeFill="accent1" w:themeFillTint="33" w:val="clear"/>
+          </w:tcPr>
+          <w:p>
+            <w:pPr>
+              <w:pStyle w:val="Normal"/>
+              <w:spacing w:lineRule="auto" w:line="240" w:before="0" w:after="0"/>
+              <w:cnfStyle w:val="000000000000" w:firstRow="0" w:lastRow="0" w:firstColumn="0" w:lastColumn="0" w:oddVBand="0" w:evenVBand="0" w:oddHBand="0" w:evenHBand="0" w:firstRowFirstColumn="0" w:firstRowLastColumn="0" w:lastRowFirstColumn="0" w:lastRowLastColumn="0"/>
+              <w:rPr/>
+            </w:pPr>
+            <w:r>
+              <w:rPr>
+                <w:color w:val="000000" w:themeColor="text1"/>
+              </w:rPr>
+              <w:t>You can see the queries 10 to 18 in several tables.</w:t>
+            </w:r>
+          </w:p>
+        </w:tc>
+      </w:tr>
+      <w:tr>
+        <w:trPr>
+          <w:cnfStyle w:val="000000100000" w:firstRow="0" w:lastRow="0" w:firstColumn="0" w:lastColumn="0" w:oddVBand="0" w:evenVBand="0" w:oddHBand="1" w:evenHBand="0" w:firstRowFirstColumn="0" w:firstRowLastColumn="0" w:lastRowFirstColumn="0" w:lastRowLastColumn="0"/>
+        </w:trPr>
+        <w:tc>
+          <w:tcPr>
+            <w:tcW w:w="1713" w:type="dxa"/>
+            <w:cnfStyle w:val="001000000000" w:firstRow="0" w:lastRow="0" w:firstColumn="1" w:lastColumn="0" w:oddVBand="0" w:evenVBand="0" w:oddHBand="0" w:evenHBand="0" w:firstRowFirstColumn="0" w:firstRowLastColumn="0" w:lastRowFirstColumn="0" w:lastRowLastColumn="0"/>
+            <w:tcBorders>
+              <w:top w:val="single" w:sz="4" w:space="0" w:color="FFFFFF"/>
+              <w:bottom w:val="single" w:sz="4" w:space="0" w:color="FFFFFF"/>
+              <w:insideH w:val="single" w:sz="4" w:space="0" w:color="FFFFFF"/>
+            </w:tcBorders>
+            <w:shd w:color="auto" w:fill="1F497D" w:themeFill="text2" w:val="clear"/>
+          </w:tcPr>
+          <w:p>
+            <w:pPr>
+              <w:pStyle w:val="Normal"/>
+              <w:spacing w:lineRule="auto" w:line="240" w:before="0" w:after="0"/>
+              <w:rPr/>
+            </w:pPr>
+            <w:r>
+              <w:rPr>
+                <w:rStyle w:val="Strong"/>
+                <w:color w:val="FFFFFF" w:themeColor="background1"/>
+              </w:rPr>
+              <w:t>Outcome</w:t>
+            </w:r>
+          </w:p>
+        </w:tc>
+        <w:tc>
+          <w:tcPr>
+            <w:tcW w:w="7312" w:type="dxa"/>
+            <w:tcBorders>
+              <w:top w:val="single" w:sz="4" w:space="0" w:color="FFFFFF"/>
+              <w:bottom w:val="single" w:sz="4" w:space="0" w:color="FFFFFF"/>
+              <w:insideH w:val="single" w:sz="4" w:space="0" w:color="FFFFFF"/>
+            </w:tcBorders>
+            <w:shd w:color="auto" w:fill="DBE5F1" w:themeFill="accent1" w:themeFillTint="33" w:val="clear"/>
+          </w:tcPr>
+          <w:p>
+            <w:pPr>
+              <w:pStyle w:val="Notes"/>
+              <w:spacing w:lineRule="auto" w:line="240" w:before="0" w:after="0"/>
+              <w:cnfStyle w:val="000000100000" w:firstRow="0" w:lastRow="0" w:firstColumn="0" w:lastColumn="0" w:oddVBand="0" w:evenVBand="0" w:oddHBand="1" w:evenHBand="0" w:firstRowFirstColumn="0" w:firstRowLastColumn="0" w:lastRowFirstColumn="0" w:lastRowLastColumn="0"/>
+              <w:rPr>
+                <w:color w:val="000000" w:themeColor="text1"/>
+              </w:rPr>
+            </w:pPr>
+            <w:r>
+              <w:rPr>
+                <w:color w:val="000000" w:themeColor="text1"/>
+              </w:rPr>
+            </w:r>
+          </w:p>
+        </w:tc>
+      </w:tr>
+      <w:tr>
+        <w:trPr/>
+        <w:tc>
+          <w:tcPr>
+            <w:tcW w:w="1713" w:type="dxa"/>
+            <w:cnfStyle w:val="001000000000" w:firstRow="0" w:lastRow="0" w:firstColumn="1" w:lastColumn="0" w:oddVBand="0" w:evenVBand="0" w:oddHBand="0" w:evenHBand="0" w:firstRowFirstColumn="0" w:firstRowLastColumn="0" w:lastRowFirstColumn="0" w:lastRowLastColumn="0"/>
+            <w:tcBorders>
+              <w:top w:val="single" w:sz="4" w:space="0" w:color="FFFFFF"/>
+              <w:bottom w:val="single" w:sz="4" w:space="0" w:color="FFFFFF"/>
+              <w:insideH w:val="single" w:sz="4" w:space="0" w:color="FFFFFF"/>
+            </w:tcBorders>
+            <w:shd w:color="auto" w:fill="1F497D" w:themeFill="text2" w:val="clear"/>
+          </w:tcPr>
+          <w:p>
+            <w:pPr>
+              <w:pStyle w:val="Normal"/>
+              <w:spacing w:lineRule="auto" w:line="240" w:before="0" w:after="0"/>
+              <w:rPr/>
+            </w:pPr>
+            <w:r>
+              <w:rPr>
+                <w:rStyle w:val="Strong"/>
+                <w:color w:val="FFFFFF" w:themeColor="background1"/>
+              </w:rPr>
+              <w:t>Notes</w:t>
+            </w:r>
+          </w:p>
+        </w:tc>
+        <w:tc>
+          <w:tcPr>
+            <w:tcW w:w="7312" w:type="dxa"/>
+            <w:tcBorders>
+              <w:top w:val="single" w:sz="4" w:space="0" w:color="FFFFFF"/>
+              <w:bottom w:val="single" w:sz="4" w:space="0" w:color="FFFFFF"/>
+              <w:insideH w:val="single" w:sz="4" w:space="0" w:color="FFFFFF"/>
+            </w:tcBorders>
+            <w:shd w:color="auto" w:fill="DBE5F1" w:themeFill="accent1" w:themeFillTint="33" w:val="clear"/>
+          </w:tcPr>
+          <w:p>
+            <w:pPr>
+              <w:pStyle w:val="Normal"/>
+              <w:spacing w:lineRule="auto" w:line="240" w:before="0" w:after="0"/>
+              <w:cnfStyle w:val="000000000000" w:firstRow="0" w:lastRow="0" w:firstColumn="0" w:lastColumn="0" w:oddVBand="0" w:evenVBand="0" w:oddHBand="0" w:evenHBand="0" w:firstRowFirstColumn="0" w:firstRowLastColumn="0" w:lastRowFirstColumn="0" w:lastRowLastColumn="0"/>
+              <w:rPr>
+                <w:color w:val="000000" w:themeColor="text1"/>
+              </w:rPr>
+            </w:pPr>
+            <w:r>
+              <w:rPr>
+                <w:color w:val="000000" w:themeColor="text1"/>
+              </w:rPr>
+            </w:r>
+          </w:p>
+        </w:tc>
+      </w:tr>
+    </w:tbl>
+    <w:p>
+      <w:pPr>
+        <w:pStyle w:val="Normal"/>
+        <w:rPr/>
+      </w:pPr>
+      <w:r>
+        <w:rPr/>
+      </w:r>
+    </w:p>
+    <w:p>
+      <w:pPr>
+        <w:pStyle w:val="Heading1"/>
+        <w:rPr/>
+      </w:pPr>
+      <w:r>
+        <w:rPr/>
+      </w:r>
+    </w:p>
+    <w:p>
+      <w:pPr>
+        <w:pStyle w:val="Heading1"/>
+        <w:rPr/>
+      </w:pPr>
+      <w:r>
+        <w:rPr/>
+      </w:r>
+    </w:p>
+    <w:p>
+      <w:pPr>
+        <w:pStyle w:val="Heading1"/>
+        <w:rPr/>
+      </w:pPr>
+      <w:r>
+        <w:rPr/>
+      </w:r>
+    </w:p>
+    <w:p>
+      <w:pPr>
+        <w:pStyle w:val="Heading1"/>
+        <w:rPr/>
+      </w:pPr>
+      <w:r>
+        <w:rPr/>
+      </w:r>
+    </w:p>
+    <w:p>
+      <w:pPr>
+        <w:pStyle w:val="Heading1"/>
+        <w:rPr/>
+      </w:pPr>
+      <w:r>
+        <w:rPr/>
+      </w:r>
+    </w:p>
+    <w:p>
+      <w:pPr>
+        <w:pStyle w:val="Heading1"/>
+        <w:rPr/>
+      </w:pPr>
+      <w:r>
+        <w:rPr/>
+      </w:r>
+    </w:p>
+    <w:p>
+      <w:pPr>
+        <w:pStyle w:val="Heading1"/>
+        <w:rPr/>
+      </w:pPr>
+      <w:r>
+        <w:rPr/>
+      </w:r>
+    </w:p>
+    <w:p>
+      <w:pPr>
+        <w:pStyle w:val="Heading1"/>
+        <w:rPr/>
+      </w:pPr>
+      <w:r>
+        <w:rPr/>
+      </w:r>
+    </w:p>
+    <w:p>
+      <w:pPr>
+        <w:pStyle w:val="Heading1"/>
+        <w:rPr/>
+      </w:pPr>
+      <w:r>
+        <w:rPr/>
+      </w:r>
+    </w:p>
+    <w:p>
+      <w:pPr>
+        <w:pStyle w:val="Heading1"/>
+        <w:rPr/>
+      </w:pPr>
+      <w:r>
+        <w:rPr/>
+      </w:r>
+    </w:p>
+    <w:p>
+      <w:pPr>
+        <w:pStyle w:val="Heading1"/>
+        <w:rPr/>
+      </w:pPr>
+      <w:r>
+        <w:rPr/>
+      </w:r>
+    </w:p>
+    <w:p>
+      <w:pPr>
+        <w:pStyle w:val="Heading1"/>
+        <w:rPr/>
+      </w:pPr>
+      <w:r>
+        <w:rPr/>
+      </w:r>
+    </w:p>
+    <w:p>
+      <w:pPr>
+        <w:pStyle w:val="Heading1"/>
+        <w:rPr/>
+      </w:pPr>
+      <w:bookmarkStart w:id="5" w:name="_Toc479610163"/>
+      <w:bookmarkEnd w:id="5"/>
       <w:r>
         <w:rPr/>
         <w:t>Additional tests</w:t>

</xml_diff>

<commit_message>
Add Provider List and Display Items, Acceptance Test, #40
</commit_message>
<xml_diff>
--- a/Item-5/Acceptance test.docx
+++ b/Item-5/Acceptance test.docx
@@ -598,7 +598,7 @@
           <w:docPartGallery w:val="Table of Contents"/>
           <w:docPartUnique w:val="true"/>
         </w:docPartObj>
-        <w:id w:val="1633582842"/>
+        <w:id w:val="205796924"/>
       </w:sdtPr>
       <w:sdtContent>
         <w:p>
@@ -7802,19 +7802,7 @@
       </w:pPr>
       <w:r>
         <w:rPr/>
-        <w:t>Use case UC1</w:t>
-      </w:r>
-      <w:r>
-        <w:rPr/>
-        <w:t>3</w:t>
-      </w:r>
-      <w:r>
-        <w:rPr/>
-        <w:t xml:space="preserve"> </w:t>
-      </w:r>
-      <w:r>
-        <w:rPr/>
-        <w:t>Administrator Dashboard</w:t>
+        <w:t>Use case UC13 Administrator Dashboard</w:t>
       </w:r>
     </w:p>
     <w:p>
@@ -7834,11 +7822,7 @@
       </w:pPr>
       <w:r>
         <w:rPr/>
-        <w:t xml:space="preserve">The system administrator can </w:t>
-      </w:r>
-      <w:r>
-        <w:rPr/>
-        <w:t>display a dashboard.</w:t>
+        <w:t>The system administrator can display a dashboard.</w:t>
       </w:r>
     </w:p>
     <w:p>
@@ -7876,15 +7860,7 @@
         <w:rPr/>
         <w:tab/>
         <w:tab/>
-        <w:t xml:space="preserve">Main Menu -&gt; Administrator -&gt; </w:t>
-      </w:r>
-      <w:r>
-        <w:rPr/>
-        <w:t>Dashboard</w:t>
-      </w:r>
-      <w:r>
-        <w:rPr/>
-        <w:t>.</w:t>
+        <w:t>Main Menu -&gt; Administrator -&gt; Dashboard.</w:t>
       </w:r>
     </w:p>
     <w:p>
@@ -7947,16 +7923,7 @@
                 <w:bCs/>
                 <w:color w:val="FFFFFF" w:themeColor="background1"/>
               </w:rPr>
-              <w:t>Test 0</w:t>
-            </w:r>
-            <w:r>
-              <w:rPr>
-                <w:rStyle w:val="Strong"/>
-                <w:b/>
-                <w:bCs/>
-                <w:color w:val="FFFFFF" w:themeColor="background1"/>
-              </w:rPr>
-              <w:t>20</w:t>
+              <w:t>Test 020</w:t>
             </w:r>
           </w:p>
         </w:tc>
@@ -8011,7 +7978,9 @@
               </w:rPr>
             </w:pPr>
             <w:r>
-              <w:rPr/>
+              <w:rPr>
+                <w:color w:val="000000" w:themeColor="text1"/>
+              </w:rPr>
             </w:r>
           </w:p>
         </w:tc>
@@ -8191,6 +8160,9 @@
       <w:r>
         <w:rPr/>
       </w:r>
+      <w:r>
+        <w:br w:type="page"/>
+      </w:r>
     </w:p>
     <w:p>
       <w:pPr>
@@ -8199,6 +8171,1298 @@
       </w:pPr>
       <w:r>
         <w:rPr/>
+        <w:t>Use case UC</w:t>
+      </w:r>
+      <w:r>
+        <w:rPr/>
+        <w:t>14</w:t>
+      </w:r>
+      <w:r>
+        <w:rPr/>
+        <w:t xml:space="preserve"> </w:t>
+      </w:r>
+      <w:r>
+        <w:rPr/>
+        <w:t>Provider list Items</w:t>
+      </w:r>
+    </w:p>
+    <w:p>
+      <w:pPr>
+        <w:pStyle w:val="Subtitle"/>
+        <w:rPr/>
+      </w:pPr>
+      <w:r>
+        <w:rPr/>
+        <w:t>Description</w:t>
+      </w:r>
+    </w:p>
+    <w:p>
+      <w:pPr>
+        <w:pStyle w:val="Normal"/>
+        <w:rPr/>
+      </w:pPr>
+      <w:r>
+        <w:rPr/>
+        <w:t>An actor authenticated as a Provider list his or her items.</w:t>
+      </w:r>
+    </w:p>
+    <w:p>
+      <w:pPr>
+        <w:pStyle w:val="Subtitle"/>
+        <w:rPr/>
+      </w:pPr>
+      <w:r>
+        <w:rPr/>
+        <w:t>Access</w:t>
+      </w:r>
+    </w:p>
+    <w:p>
+      <w:pPr>
+        <w:pStyle w:val="Normal"/>
+        <w:rPr/>
+      </w:pPr>
+      <w:r>
+        <w:rPr/>
+        <w:t xml:space="preserve">Logged </w:t>
+      </w:r>
+      <w:r>
+        <w:rPr/>
+        <w:t>as a Provider</w:t>
+      </w:r>
+      <w:r>
+        <w:rPr/>
+        <w:t>: Main Menu -&gt; Items -</w:t>
+      </w:r>
+      <w:r>
+        <w:rPr/>
+        <w:t>&gt; My items</w:t>
+      </w:r>
+    </w:p>
+    <w:p>
+      <w:pPr>
+        <w:pStyle w:val="Subtitle"/>
+        <w:rPr/>
+      </w:pPr>
+      <w:r>
+        <w:rPr/>
+        <w:t>Tests</w:t>
+      </w:r>
+    </w:p>
+    <w:tbl>
+      <w:tblPr>
+        <w:tblStyle w:val="Cuadrculavistosa-nfasis1"/>
+        <w:tblW w:w="9026" w:type="dxa"/>
+        <w:jc w:val="left"/>
+        <w:tblInd w:w="0" w:type="dxa"/>
+        <w:tblBorders>
+          <w:bottom w:val="single" w:sz="4" w:space="0" w:color="FFFFFF"/>
+          <w:insideH w:val="single" w:sz="4" w:space="0" w:color="FFFFFF"/>
+        </w:tblBorders>
+        <w:tblCellMar>
+          <w:top w:w="0" w:type="dxa"/>
+          <w:left w:w="108" w:type="dxa"/>
+          <w:bottom w:w="0" w:type="dxa"/>
+          <w:right w:w="108" w:type="dxa"/>
+        </w:tblCellMar>
+        <w:tblLook w:val="04a0" w:noVBand="1" w:noHBand="0" w:lastColumn="0" w:firstColumn="1" w:lastRow="0" w:firstRow="1"/>
+      </w:tblPr>
+      <w:tblGrid>
+        <w:gridCol w:w="1713"/>
+        <w:gridCol w:w="7312"/>
+      </w:tblGrid>
+      <w:tr>
+        <w:trPr>
+          <w:cnfStyle w:val="100000000000" w:firstRow="1" w:lastRow="0" w:firstColumn="0" w:lastColumn="0" w:oddVBand="0" w:evenVBand="0" w:oddHBand="0" w:evenHBand="0" w:firstRowFirstColumn="0" w:firstRowLastColumn="0" w:lastRowFirstColumn="0" w:lastRowLastColumn="0"/>
+        </w:trPr>
+        <w:tc>
+          <w:tcPr>
+            <w:tcW w:w="9025" w:type="dxa"/>
+            <w:gridSpan w:val="2"/>
+            <w:cnfStyle w:val="001000000000" w:firstRow="0" w:lastRow="0" w:firstColumn="1" w:lastColumn="0" w:oddVBand="0" w:evenVBand="0" w:oddHBand="0" w:evenHBand="0" w:firstRowFirstColumn="0" w:firstRowLastColumn="0" w:lastRowFirstColumn="0" w:lastRowLastColumn="0"/>
+            <w:tcBorders>
+              <w:bottom w:val="single" w:sz="4" w:space="0" w:color="FFFFFF"/>
+              <w:insideH w:val="single" w:sz="4" w:space="0" w:color="FFFFFF"/>
+            </w:tcBorders>
+            <w:shd w:color="auto" w:fill="1F497D" w:themeFill="text2" w:val="clear"/>
+          </w:tcPr>
+          <w:p>
+            <w:pPr>
+              <w:pStyle w:val="Normal"/>
+              <w:spacing w:lineRule="auto" w:line="240" w:before="0" w:after="0"/>
+              <w:rPr/>
+            </w:pPr>
+            <w:r>
+              <w:rPr>
+                <w:rStyle w:val="Strong"/>
+                <w:b/>
+                <w:bCs/>
+                <w:color w:val="FFFFFF" w:themeColor="background1"/>
+              </w:rPr>
+              <w:t>Test 02</w:t>
+            </w:r>
+            <w:r>
+              <w:rPr>
+                <w:rStyle w:val="Strong"/>
+                <w:b/>
+                <w:bCs/>
+                <w:color w:val="FFFFFF" w:themeColor="background1"/>
+              </w:rPr>
+              <w:t>1</w:t>
+            </w:r>
+          </w:p>
+        </w:tc>
+      </w:tr>
+      <w:tr>
+        <w:trPr>
+          <w:cnfStyle w:val="000000100000" w:firstRow="0" w:lastRow="0" w:firstColumn="0" w:lastColumn="0" w:oddVBand="0" w:evenVBand="0" w:oddHBand="1" w:evenHBand="0" w:firstRowFirstColumn="0" w:firstRowLastColumn="0" w:lastRowFirstColumn="0" w:lastRowLastColumn="0"/>
+        </w:trPr>
+        <w:tc>
+          <w:tcPr>
+            <w:tcW w:w="1713" w:type="dxa"/>
+            <w:cnfStyle w:val="001000000000" w:firstRow="0" w:lastRow="0" w:firstColumn="1" w:lastColumn="0" w:oddVBand="0" w:evenVBand="0" w:oddHBand="0" w:evenHBand="0" w:firstRowFirstColumn="0" w:firstRowLastColumn="0" w:lastRowFirstColumn="0" w:lastRowLastColumn="0"/>
+            <w:tcBorders>
+              <w:top w:val="single" w:sz="4" w:space="0" w:color="FFFFFF"/>
+              <w:bottom w:val="single" w:sz="4" w:space="0" w:color="FFFFFF"/>
+              <w:insideH w:val="single" w:sz="4" w:space="0" w:color="FFFFFF"/>
+            </w:tcBorders>
+            <w:shd w:color="auto" w:fill="1F497D" w:themeFill="text2" w:val="clear"/>
+          </w:tcPr>
+          <w:p>
+            <w:pPr>
+              <w:pStyle w:val="Normal"/>
+              <w:spacing w:lineRule="auto" w:line="240" w:before="0" w:after="0"/>
+              <w:rPr/>
+            </w:pPr>
+            <w:r>
+              <w:rPr>
+                <w:rStyle w:val="Strong"/>
+                <w:color w:val="FFFFFF" w:themeColor="background1"/>
+              </w:rPr>
+              <w:t>Description</w:t>
+            </w:r>
+          </w:p>
+        </w:tc>
+        <w:tc>
+          <w:tcPr>
+            <w:tcW w:w="7312" w:type="dxa"/>
+            <w:tcBorders>
+              <w:top w:val="single" w:sz="4" w:space="0" w:color="FFFFFF"/>
+              <w:bottom w:val="single" w:sz="4" w:space="0" w:color="FFFFFF"/>
+              <w:insideH w:val="single" w:sz="4" w:space="0" w:color="FFFFFF"/>
+            </w:tcBorders>
+            <w:shd w:color="auto" w:fill="DBE5F1" w:themeFill="accent1" w:themeFillTint="33" w:val="clear"/>
+          </w:tcPr>
+          <w:p>
+            <w:pPr>
+              <w:pStyle w:val="Normal"/>
+              <w:spacing w:lineRule="auto" w:line="240" w:before="0" w:after="0"/>
+              <w:cnfStyle w:val="000000100000" w:firstRow="0" w:lastRow="0" w:firstColumn="0" w:lastColumn="0" w:oddVBand="0" w:evenVBand="0" w:oddHBand="1" w:evenHBand="0" w:firstRowFirstColumn="0" w:firstRowLastColumn="0" w:lastRowFirstColumn="0" w:lastRowLastColumn="0"/>
+              <w:rPr/>
+            </w:pPr>
+            <w:r>
+              <w:rPr>
+                <w:color w:val="000000" w:themeColor="text1"/>
+              </w:rPr>
+              <w:t>Access to the items list.</w:t>
+            </w:r>
+          </w:p>
+        </w:tc>
+      </w:tr>
+      <w:tr>
+        <w:trPr/>
+        <w:tc>
+          <w:tcPr>
+            <w:tcW w:w="1713" w:type="dxa"/>
+            <w:cnfStyle w:val="001000000000" w:firstRow="0" w:lastRow="0" w:firstColumn="1" w:lastColumn="0" w:oddVBand="0" w:evenVBand="0" w:oddHBand="0" w:evenHBand="0" w:firstRowFirstColumn="0" w:firstRowLastColumn="0" w:lastRowFirstColumn="0" w:lastRowLastColumn="0"/>
+            <w:tcBorders>
+              <w:top w:val="single" w:sz="4" w:space="0" w:color="FFFFFF"/>
+              <w:bottom w:val="single" w:sz="4" w:space="0" w:color="FFFFFF"/>
+              <w:insideH w:val="single" w:sz="4" w:space="0" w:color="FFFFFF"/>
+            </w:tcBorders>
+            <w:shd w:color="auto" w:fill="1F497D" w:themeFill="text2" w:val="clear"/>
+          </w:tcPr>
+          <w:p>
+            <w:pPr>
+              <w:pStyle w:val="Normal"/>
+              <w:spacing w:lineRule="auto" w:line="240" w:before="0" w:after="0"/>
+              <w:rPr/>
+            </w:pPr>
+            <w:r>
+              <w:rPr>
+                <w:rStyle w:val="Strong"/>
+                <w:color w:val="FFFFFF" w:themeColor="background1"/>
+              </w:rPr>
+              <w:t>Expected</w:t>
+            </w:r>
+          </w:p>
+        </w:tc>
+        <w:tc>
+          <w:tcPr>
+            <w:tcW w:w="7312" w:type="dxa"/>
+            <w:tcBorders>
+              <w:top w:val="single" w:sz="4" w:space="0" w:color="FFFFFF"/>
+              <w:bottom w:val="single" w:sz="4" w:space="0" w:color="FFFFFF"/>
+              <w:insideH w:val="single" w:sz="4" w:space="0" w:color="FFFFFF"/>
+            </w:tcBorders>
+            <w:shd w:color="auto" w:fill="DBE5F1" w:themeFill="accent1" w:themeFillTint="33" w:val="clear"/>
+          </w:tcPr>
+          <w:p>
+            <w:pPr>
+              <w:pStyle w:val="Normal"/>
+              <w:spacing w:lineRule="auto" w:line="240" w:before="0" w:after="0"/>
+              <w:cnfStyle w:val="000000000000" w:firstRow="0" w:lastRow="0" w:firstColumn="0" w:lastColumn="0" w:oddVBand="0" w:evenVBand="0" w:oddHBand="0" w:evenHBand="0" w:firstRowFirstColumn="0" w:firstRowLastColumn="0" w:lastRowFirstColumn="0" w:lastRowLastColumn="0"/>
+              <w:rPr/>
+            </w:pPr>
+            <w:r>
+              <w:rPr>
+                <w:color w:val="000000" w:themeColor="text1"/>
+              </w:rPr>
+              <w:t xml:space="preserve">The system must </w:t>
+            </w:r>
+            <w:r>
+              <w:rPr>
+                <w:color w:val="000000" w:themeColor="text1"/>
+              </w:rPr>
+              <w:t>list the Provider’s items</w:t>
+            </w:r>
+            <w:r>
+              <w:rPr>
+                <w:color w:val="000000" w:themeColor="text1"/>
+              </w:rPr>
+              <w:t xml:space="preserve">. </w:t>
+            </w:r>
+          </w:p>
+        </w:tc>
+      </w:tr>
+      <w:tr>
+        <w:trPr>
+          <w:cnfStyle w:val="000000100000" w:firstRow="0" w:lastRow="0" w:firstColumn="0" w:lastColumn="0" w:oddVBand="0" w:evenVBand="0" w:oddHBand="1" w:evenHBand="0" w:firstRowFirstColumn="0" w:firstRowLastColumn="0" w:lastRowFirstColumn="0" w:lastRowLastColumn="0"/>
+        </w:trPr>
+        <w:tc>
+          <w:tcPr>
+            <w:tcW w:w="1713" w:type="dxa"/>
+            <w:cnfStyle w:val="001000000000" w:firstRow="0" w:lastRow="0" w:firstColumn="1" w:lastColumn="0" w:oddVBand="0" w:evenVBand="0" w:oddHBand="0" w:evenHBand="0" w:firstRowFirstColumn="0" w:firstRowLastColumn="0" w:lastRowFirstColumn="0" w:lastRowLastColumn="0"/>
+            <w:tcBorders>
+              <w:top w:val="single" w:sz="4" w:space="0" w:color="FFFFFF"/>
+              <w:bottom w:val="single" w:sz="4" w:space="0" w:color="FFFFFF"/>
+              <w:insideH w:val="single" w:sz="4" w:space="0" w:color="FFFFFF"/>
+            </w:tcBorders>
+            <w:shd w:color="auto" w:fill="1F497D" w:themeFill="text2" w:val="clear"/>
+          </w:tcPr>
+          <w:p>
+            <w:pPr>
+              <w:pStyle w:val="Normal"/>
+              <w:spacing w:lineRule="auto" w:line="240" w:before="0" w:after="0"/>
+              <w:rPr/>
+            </w:pPr>
+            <w:r>
+              <w:rPr>
+                <w:rStyle w:val="Strong"/>
+                <w:color w:val="FFFFFF" w:themeColor="background1"/>
+              </w:rPr>
+              <w:t>Outcome</w:t>
+            </w:r>
+          </w:p>
+        </w:tc>
+        <w:tc>
+          <w:tcPr>
+            <w:tcW w:w="7312" w:type="dxa"/>
+            <w:tcBorders>
+              <w:top w:val="single" w:sz="4" w:space="0" w:color="FFFFFF"/>
+              <w:bottom w:val="single" w:sz="4" w:space="0" w:color="FFFFFF"/>
+              <w:insideH w:val="single" w:sz="4" w:space="0" w:color="FFFFFF"/>
+            </w:tcBorders>
+            <w:shd w:color="auto" w:fill="DBE5F1" w:themeFill="accent1" w:themeFillTint="33" w:val="clear"/>
+          </w:tcPr>
+          <w:p>
+            <w:pPr>
+              <w:pStyle w:val="Notes"/>
+              <w:spacing w:lineRule="auto" w:line="240" w:before="0" w:after="0"/>
+              <w:cnfStyle w:val="000000100000" w:firstRow="0" w:lastRow="0" w:firstColumn="0" w:lastColumn="0" w:oddVBand="0" w:evenVBand="0" w:oddHBand="1" w:evenHBand="0" w:firstRowFirstColumn="0" w:firstRowLastColumn="0" w:lastRowFirstColumn="0" w:lastRowLastColumn="0"/>
+              <w:rPr>
+                <w:color w:val="000000" w:themeColor="text1"/>
+              </w:rPr>
+            </w:pPr>
+            <w:r>
+              <w:rPr>
+                <w:color w:val="000000" w:themeColor="text1"/>
+              </w:rPr>
+            </w:r>
+          </w:p>
+        </w:tc>
+      </w:tr>
+      <w:tr>
+        <w:trPr/>
+        <w:tc>
+          <w:tcPr>
+            <w:tcW w:w="1713" w:type="dxa"/>
+            <w:cnfStyle w:val="001000000000" w:firstRow="0" w:lastRow="0" w:firstColumn="1" w:lastColumn="0" w:oddVBand="0" w:evenVBand="0" w:oddHBand="0" w:evenHBand="0" w:firstRowFirstColumn="0" w:firstRowLastColumn="0" w:lastRowFirstColumn="0" w:lastRowLastColumn="0"/>
+            <w:tcBorders>
+              <w:top w:val="single" w:sz="4" w:space="0" w:color="FFFFFF"/>
+              <w:bottom w:val="single" w:sz="4" w:space="0" w:color="FFFFFF"/>
+              <w:insideH w:val="single" w:sz="4" w:space="0" w:color="FFFFFF"/>
+            </w:tcBorders>
+            <w:shd w:color="auto" w:fill="1F497D" w:themeFill="text2" w:val="clear"/>
+          </w:tcPr>
+          <w:p>
+            <w:pPr>
+              <w:pStyle w:val="Normal"/>
+              <w:spacing w:lineRule="auto" w:line="240" w:before="0" w:after="0"/>
+              <w:rPr/>
+            </w:pPr>
+            <w:r>
+              <w:rPr>
+                <w:rStyle w:val="Strong"/>
+                <w:color w:val="FFFFFF" w:themeColor="background1"/>
+              </w:rPr>
+              <w:t>Notes</w:t>
+            </w:r>
+          </w:p>
+        </w:tc>
+        <w:tc>
+          <w:tcPr>
+            <w:tcW w:w="7312" w:type="dxa"/>
+            <w:tcBorders>
+              <w:top w:val="single" w:sz="4" w:space="0" w:color="FFFFFF"/>
+              <w:bottom w:val="single" w:sz="4" w:space="0" w:color="FFFFFF"/>
+              <w:insideH w:val="single" w:sz="4" w:space="0" w:color="FFFFFF"/>
+            </w:tcBorders>
+            <w:shd w:color="auto" w:fill="DBE5F1" w:themeFill="accent1" w:themeFillTint="33" w:val="clear"/>
+          </w:tcPr>
+          <w:p>
+            <w:pPr>
+              <w:pStyle w:val="Normal"/>
+              <w:spacing w:lineRule="auto" w:line="240" w:before="0" w:after="0"/>
+              <w:cnfStyle w:val="000000000000" w:firstRow="0" w:lastRow="0" w:firstColumn="0" w:lastColumn="0" w:oddVBand="0" w:evenVBand="0" w:oddHBand="0" w:evenHBand="0" w:firstRowFirstColumn="0" w:firstRowLastColumn="0" w:lastRowFirstColumn="0" w:lastRowLastColumn="0"/>
+              <w:rPr>
+                <w:color w:val="000000" w:themeColor="text1"/>
+              </w:rPr>
+            </w:pPr>
+            <w:r>
+              <w:rPr>
+                <w:color w:val="000000" w:themeColor="text1"/>
+              </w:rPr>
+            </w:r>
+          </w:p>
+        </w:tc>
+      </w:tr>
+    </w:tbl>
+    <w:p>
+      <w:pPr>
+        <w:pStyle w:val="Normal"/>
+        <w:rPr/>
+      </w:pPr>
+      <w:r>
+        <w:rPr/>
+      </w:r>
+    </w:p>
+    <w:tbl>
+      <w:tblPr>
+        <w:tblStyle w:val="Cuadrculavistosa-nfasis1"/>
+        <w:tblW w:w="9026" w:type="dxa"/>
+        <w:jc w:val="left"/>
+        <w:tblInd w:w="0" w:type="dxa"/>
+        <w:tblBorders>
+          <w:bottom w:val="single" w:sz="4" w:space="0" w:color="FFFFFF"/>
+          <w:insideH w:val="single" w:sz="4" w:space="0" w:color="FFFFFF"/>
+        </w:tblBorders>
+        <w:tblCellMar>
+          <w:top w:w="0" w:type="dxa"/>
+          <w:left w:w="108" w:type="dxa"/>
+          <w:bottom w:w="0" w:type="dxa"/>
+          <w:right w:w="108" w:type="dxa"/>
+        </w:tblCellMar>
+        <w:tblLook w:val="04a0" w:noVBand="1" w:noHBand="0" w:lastColumn="0" w:firstColumn="1" w:lastRow="0" w:firstRow="1"/>
+      </w:tblPr>
+      <w:tblGrid>
+        <w:gridCol w:w="1713"/>
+        <w:gridCol w:w="7312"/>
+      </w:tblGrid>
+      <w:tr>
+        <w:trPr>
+          <w:cnfStyle w:val="100000000000" w:firstRow="1" w:lastRow="0" w:firstColumn="0" w:lastColumn="0" w:oddVBand="0" w:evenVBand="0" w:oddHBand="0" w:evenHBand="0" w:firstRowFirstColumn="0" w:firstRowLastColumn="0" w:lastRowFirstColumn="0" w:lastRowLastColumn="0"/>
+        </w:trPr>
+        <w:tc>
+          <w:tcPr>
+            <w:tcW w:w="9025" w:type="dxa"/>
+            <w:gridSpan w:val="2"/>
+            <w:cnfStyle w:val="001000000000" w:firstRow="0" w:lastRow="0" w:firstColumn="1" w:lastColumn="0" w:oddVBand="0" w:evenVBand="0" w:oddHBand="0" w:evenHBand="0" w:firstRowFirstColumn="0" w:firstRowLastColumn="0" w:lastRowFirstColumn="0" w:lastRowLastColumn="0"/>
+            <w:tcBorders>
+              <w:bottom w:val="single" w:sz="4" w:space="0" w:color="FFFFFF"/>
+              <w:insideH w:val="single" w:sz="4" w:space="0" w:color="FFFFFF"/>
+            </w:tcBorders>
+            <w:shd w:color="auto" w:fill="1F497D" w:themeFill="text2" w:val="clear"/>
+          </w:tcPr>
+          <w:p>
+            <w:pPr>
+              <w:pStyle w:val="Normal"/>
+              <w:spacing w:lineRule="auto" w:line="240" w:before="0" w:after="0"/>
+              <w:rPr/>
+            </w:pPr>
+            <w:r>
+              <w:rPr>
+                <w:rStyle w:val="Strong"/>
+                <w:b/>
+                <w:bCs/>
+                <w:color w:val="FFFFFF" w:themeColor="background1"/>
+              </w:rPr>
+              <w:t>Test 02</w:t>
+            </w:r>
+            <w:r>
+              <w:rPr>
+                <w:rStyle w:val="Strong"/>
+                <w:b/>
+                <w:bCs/>
+                <w:color w:val="FFFFFF" w:themeColor="background1"/>
+              </w:rPr>
+              <w:t>2</w:t>
+            </w:r>
+          </w:p>
+        </w:tc>
+      </w:tr>
+      <w:tr>
+        <w:trPr>
+          <w:cnfStyle w:val="000000100000" w:firstRow="0" w:lastRow="0" w:firstColumn="0" w:lastColumn="0" w:oddVBand="0" w:evenVBand="0" w:oddHBand="1" w:evenHBand="0" w:firstRowFirstColumn="0" w:firstRowLastColumn="0" w:lastRowFirstColumn="0" w:lastRowLastColumn="0"/>
+        </w:trPr>
+        <w:tc>
+          <w:tcPr>
+            <w:tcW w:w="1713" w:type="dxa"/>
+            <w:cnfStyle w:val="001000000000" w:firstRow="0" w:lastRow="0" w:firstColumn="1" w:lastColumn="0" w:oddVBand="0" w:evenVBand="0" w:oddHBand="0" w:evenHBand="0" w:firstRowFirstColumn="0" w:firstRowLastColumn="0" w:lastRowFirstColumn="0" w:lastRowLastColumn="0"/>
+            <w:tcBorders>
+              <w:top w:val="single" w:sz="4" w:space="0" w:color="FFFFFF"/>
+              <w:bottom w:val="single" w:sz="4" w:space="0" w:color="FFFFFF"/>
+              <w:insideH w:val="single" w:sz="4" w:space="0" w:color="FFFFFF"/>
+            </w:tcBorders>
+            <w:shd w:color="auto" w:fill="1F497D" w:themeFill="text2" w:val="clear"/>
+          </w:tcPr>
+          <w:p>
+            <w:pPr>
+              <w:pStyle w:val="Normal"/>
+              <w:spacing w:lineRule="auto" w:line="240" w:before="0" w:after="0"/>
+              <w:rPr/>
+            </w:pPr>
+            <w:r>
+              <w:rPr>
+                <w:rStyle w:val="Strong"/>
+                <w:color w:val="FFFFFF" w:themeColor="background1"/>
+              </w:rPr>
+              <w:t>Description</w:t>
+            </w:r>
+          </w:p>
+        </w:tc>
+        <w:tc>
+          <w:tcPr>
+            <w:tcW w:w="7312" w:type="dxa"/>
+            <w:tcBorders>
+              <w:top w:val="single" w:sz="4" w:space="0" w:color="FFFFFF"/>
+              <w:bottom w:val="single" w:sz="4" w:space="0" w:color="FFFFFF"/>
+              <w:insideH w:val="single" w:sz="4" w:space="0" w:color="FFFFFF"/>
+            </w:tcBorders>
+            <w:shd w:color="auto" w:fill="DBE5F1" w:themeFill="accent1" w:themeFillTint="33" w:val="clear"/>
+          </w:tcPr>
+          <w:p>
+            <w:pPr>
+              <w:pStyle w:val="Normal"/>
+              <w:spacing w:lineRule="auto" w:line="240" w:before="0" w:after="0"/>
+              <w:cnfStyle w:val="000000100000" w:firstRow="0" w:lastRow="0" w:firstColumn="0" w:lastColumn="0" w:oddVBand="0" w:evenVBand="0" w:oddHBand="1" w:evenHBand="0" w:firstRowFirstColumn="0" w:firstRowLastColumn="0" w:lastRowFirstColumn="0" w:lastRowLastColumn="0"/>
+              <w:rPr/>
+            </w:pPr>
+            <w:r>
+              <w:rPr>
+                <w:color w:val="000000" w:themeColor="text1"/>
+              </w:rPr>
+              <w:t>Edit link</w:t>
+            </w:r>
+          </w:p>
+        </w:tc>
+      </w:tr>
+      <w:tr>
+        <w:trPr/>
+        <w:tc>
+          <w:tcPr>
+            <w:tcW w:w="1713" w:type="dxa"/>
+            <w:cnfStyle w:val="001000000000" w:firstRow="0" w:lastRow="0" w:firstColumn="1" w:lastColumn="0" w:oddVBand="0" w:evenVBand="0" w:oddHBand="0" w:evenHBand="0" w:firstRowFirstColumn="0" w:firstRowLastColumn="0" w:lastRowFirstColumn="0" w:lastRowLastColumn="0"/>
+            <w:tcBorders>
+              <w:top w:val="single" w:sz="4" w:space="0" w:color="FFFFFF"/>
+              <w:bottom w:val="single" w:sz="4" w:space="0" w:color="FFFFFF"/>
+              <w:insideH w:val="single" w:sz="4" w:space="0" w:color="FFFFFF"/>
+            </w:tcBorders>
+            <w:shd w:color="auto" w:fill="1F497D" w:themeFill="text2" w:val="clear"/>
+          </w:tcPr>
+          <w:p>
+            <w:pPr>
+              <w:pStyle w:val="Normal"/>
+              <w:spacing w:lineRule="auto" w:line="240" w:before="0" w:after="0"/>
+              <w:rPr/>
+            </w:pPr>
+            <w:r>
+              <w:rPr>
+                <w:rStyle w:val="Strong"/>
+                <w:color w:val="FFFFFF" w:themeColor="background1"/>
+              </w:rPr>
+              <w:t>Expected</w:t>
+            </w:r>
+          </w:p>
+        </w:tc>
+        <w:tc>
+          <w:tcPr>
+            <w:tcW w:w="7312" w:type="dxa"/>
+            <w:tcBorders>
+              <w:top w:val="single" w:sz="4" w:space="0" w:color="FFFFFF"/>
+              <w:bottom w:val="single" w:sz="4" w:space="0" w:color="FFFFFF"/>
+              <w:insideH w:val="single" w:sz="4" w:space="0" w:color="FFFFFF"/>
+            </w:tcBorders>
+            <w:shd w:color="auto" w:fill="DBE5F1" w:themeFill="accent1" w:themeFillTint="33" w:val="clear"/>
+          </w:tcPr>
+          <w:p>
+            <w:pPr>
+              <w:pStyle w:val="Normal"/>
+              <w:spacing w:lineRule="auto" w:line="240" w:before="0" w:after="0"/>
+              <w:cnfStyle w:val="000000100000" w:firstRow="0" w:lastRow="0" w:firstColumn="0" w:lastColumn="0" w:oddVBand="0" w:evenVBand="0" w:oddHBand="1" w:evenHBand="0" w:firstRowFirstColumn="0" w:firstRowLastColumn="0" w:lastRowFirstColumn="0" w:lastRowLastColumn="0"/>
+              <w:rPr/>
+            </w:pPr>
+            <w:r>
+              <w:rPr>
+                <w:color w:val="000000" w:themeColor="text1"/>
+              </w:rPr>
+              <w:t>The edit link of your listings are shown</w:t>
+            </w:r>
+            <w:r>
+              <w:rPr>
+                <w:color w:val="000000" w:themeColor="text1"/>
+              </w:rPr>
+              <w:t>.</w:t>
+            </w:r>
+          </w:p>
+        </w:tc>
+      </w:tr>
+      <w:tr>
+        <w:trPr>
+          <w:cnfStyle w:val="000000100000" w:firstRow="0" w:lastRow="0" w:firstColumn="0" w:lastColumn="0" w:oddVBand="0" w:evenVBand="0" w:oddHBand="1" w:evenHBand="0" w:firstRowFirstColumn="0" w:firstRowLastColumn="0" w:lastRowFirstColumn="0" w:lastRowLastColumn="0"/>
+        </w:trPr>
+        <w:tc>
+          <w:tcPr>
+            <w:tcW w:w="1713" w:type="dxa"/>
+            <w:cnfStyle w:val="001000000000" w:firstRow="0" w:lastRow="0" w:firstColumn="1" w:lastColumn="0" w:oddVBand="0" w:evenVBand="0" w:oddHBand="0" w:evenHBand="0" w:firstRowFirstColumn="0" w:firstRowLastColumn="0" w:lastRowFirstColumn="0" w:lastRowLastColumn="0"/>
+            <w:tcBorders>
+              <w:top w:val="single" w:sz="4" w:space="0" w:color="FFFFFF"/>
+              <w:bottom w:val="single" w:sz="4" w:space="0" w:color="FFFFFF"/>
+              <w:insideH w:val="single" w:sz="4" w:space="0" w:color="FFFFFF"/>
+            </w:tcBorders>
+            <w:shd w:color="auto" w:fill="1F497D" w:themeFill="text2" w:val="clear"/>
+          </w:tcPr>
+          <w:p>
+            <w:pPr>
+              <w:pStyle w:val="Normal"/>
+              <w:spacing w:lineRule="auto" w:line="240" w:before="0" w:after="0"/>
+              <w:rPr/>
+            </w:pPr>
+            <w:r>
+              <w:rPr>
+                <w:rStyle w:val="Strong"/>
+                <w:color w:val="FFFFFF" w:themeColor="background1"/>
+              </w:rPr>
+              <w:t>Outcome</w:t>
+            </w:r>
+          </w:p>
+        </w:tc>
+        <w:tc>
+          <w:tcPr>
+            <w:tcW w:w="7312" w:type="dxa"/>
+            <w:tcBorders>
+              <w:top w:val="single" w:sz="4" w:space="0" w:color="FFFFFF"/>
+              <w:bottom w:val="single" w:sz="4" w:space="0" w:color="FFFFFF"/>
+              <w:insideH w:val="single" w:sz="4" w:space="0" w:color="FFFFFF"/>
+            </w:tcBorders>
+            <w:shd w:color="auto" w:fill="DBE5F1" w:themeFill="accent1" w:themeFillTint="33" w:val="clear"/>
+          </w:tcPr>
+          <w:p>
+            <w:pPr>
+              <w:pStyle w:val="Notes"/>
+              <w:spacing w:lineRule="auto" w:line="240" w:before="0" w:after="0"/>
+              <w:cnfStyle w:val="000000100000" w:firstRow="0" w:lastRow="0" w:firstColumn="0" w:lastColumn="0" w:oddVBand="0" w:evenVBand="0" w:oddHBand="1" w:evenHBand="0" w:firstRowFirstColumn="0" w:firstRowLastColumn="0" w:lastRowFirstColumn="0" w:lastRowLastColumn="0"/>
+              <w:rPr>
+                <w:color w:val="000000" w:themeColor="text1"/>
+              </w:rPr>
+            </w:pPr>
+            <w:r>
+              <w:rPr>
+                <w:color w:val="000000" w:themeColor="text1"/>
+              </w:rPr>
+            </w:r>
+          </w:p>
+        </w:tc>
+      </w:tr>
+      <w:tr>
+        <w:trPr/>
+        <w:tc>
+          <w:tcPr>
+            <w:tcW w:w="1713" w:type="dxa"/>
+            <w:cnfStyle w:val="001000000000" w:firstRow="0" w:lastRow="0" w:firstColumn="1" w:lastColumn="0" w:oddVBand="0" w:evenVBand="0" w:oddHBand="0" w:evenHBand="0" w:firstRowFirstColumn="0" w:firstRowLastColumn="0" w:lastRowFirstColumn="0" w:lastRowLastColumn="0"/>
+            <w:tcBorders>
+              <w:top w:val="single" w:sz="4" w:space="0" w:color="FFFFFF"/>
+              <w:bottom w:val="single" w:sz="4" w:space="0" w:color="FFFFFF"/>
+              <w:insideH w:val="single" w:sz="4" w:space="0" w:color="FFFFFF"/>
+            </w:tcBorders>
+            <w:shd w:color="auto" w:fill="1F497D" w:themeFill="text2" w:val="clear"/>
+          </w:tcPr>
+          <w:p>
+            <w:pPr>
+              <w:pStyle w:val="Normal"/>
+              <w:spacing w:lineRule="auto" w:line="240" w:before="0" w:after="0"/>
+              <w:rPr/>
+            </w:pPr>
+            <w:r>
+              <w:rPr>
+                <w:rStyle w:val="Strong"/>
+                <w:color w:val="FFFFFF" w:themeColor="background1"/>
+              </w:rPr>
+              <w:t>Notes</w:t>
+            </w:r>
+          </w:p>
+        </w:tc>
+        <w:tc>
+          <w:tcPr>
+            <w:tcW w:w="7312" w:type="dxa"/>
+            <w:tcBorders>
+              <w:top w:val="single" w:sz="4" w:space="0" w:color="FFFFFF"/>
+              <w:bottom w:val="single" w:sz="4" w:space="0" w:color="FFFFFF"/>
+              <w:insideH w:val="single" w:sz="4" w:space="0" w:color="FFFFFF"/>
+            </w:tcBorders>
+            <w:shd w:color="auto" w:fill="DBE5F1" w:themeFill="accent1" w:themeFillTint="33" w:val="clear"/>
+          </w:tcPr>
+          <w:p>
+            <w:pPr>
+              <w:pStyle w:val="Normal"/>
+              <w:spacing w:lineRule="auto" w:line="240" w:before="0" w:after="0"/>
+              <w:cnfStyle w:val="000000000000" w:firstRow="0" w:lastRow="0" w:firstColumn="0" w:lastColumn="0" w:oddVBand="0" w:evenVBand="0" w:oddHBand="0" w:evenHBand="0" w:firstRowFirstColumn="0" w:firstRowLastColumn="0" w:lastRowFirstColumn="0" w:lastRowLastColumn="0"/>
+              <w:rPr>
+                <w:color w:val="000000" w:themeColor="text1"/>
+              </w:rPr>
+            </w:pPr>
+            <w:r>
+              <w:rPr>
+                <w:color w:val="000000" w:themeColor="text1"/>
+              </w:rPr>
+            </w:r>
+          </w:p>
+        </w:tc>
+      </w:tr>
+    </w:tbl>
+    <w:p>
+      <w:pPr>
+        <w:pStyle w:val="Normal"/>
+        <w:rPr/>
+      </w:pPr>
+      <w:r>
+        <w:rPr/>
+      </w:r>
+    </w:p>
+    <w:tbl>
+      <w:tblPr>
+        <w:tblStyle w:val="Cuadrculavistosa-nfasis1"/>
+        <w:tblW w:w="9026" w:type="dxa"/>
+        <w:jc w:val="left"/>
+        <w:tblInd w:w="0" w:type="dxa"/>
+        <w:tblBorders>
+          <w:bottom w:val="single" w:sz="4" w:space="0" w:color="FFFFFF"/>
+          <w:insideH w:val="single" w:sz="4" w:space="0" w:color="FFFFFF"/>
+        </w:tblBorders>
+        <w:tblCellMar>
+          <w:top w:w="0" w:type="dxa"/>
+          <w:left w:w="108" w:type="dxa"/>
+          <w:bottom w:w="0" w:type="dxa"/>
+          <w:right w:w="108" w:type="dxa"/>
+        </w:tblCellMar>
+        <w:tblLook w:val="04a0" w:noVBand="1" w:noHBand="0" w:lastColumn="0" w:firstColumn="1" w:lastRow="0" w:firstRow="1"/>
+      </w:tblPr>
+      <w:tblGrid>
+        <w:gridCol w:w="1713"/>
+        <w:gridCol w:w="7312"/>
+      </w:tblGrid>
+      <w:tr>
+        <w:trPr>
+          <w:cnfStyle w:val="100000000000" w:firstRow="1" w:lastRow="0" w:firstColumn="0" w:lastColumn="0" w:oddVBand="0" w:evenVBand="0" w:oddHBand="0" w:evenHBand="0" w:firstRowFirstColumn="0" w:firstRowLastColumn="0" w:lastRowFirstColumn="0" w:lastRowLastColumn="0"/>
+        </w:trPr>
+        <w:tc>
+          <w:tcPr>
+            <w:tcW w:w="9025" w:type="dxa"/>
+            <w:gridSpan w:val="2"/>
+            <w:cnfStyle w:val="001000000000" w:firstRow="0" w:lastRow="0" w:firstColumn="1" w:lastColumn="0" w:oddVBand="0" w:evenVBand="0" w:oddHBand="0" w:evenHBand="0" w:firstRowFirstColumn="0" w:firstRowLastColumn="0" w:lastRowFirstColumn="0" w:lastRowLastColumn="0"/>
+            <w:tcBorders>
+              <w:bottom w:val="single" w:sz="4" w:space="0" w:color="FFFFFF"/>
+              <w:insideH w:val="single" w:sz="4" w:space="0" w:color="FFFFFF"/>
+            </w:tcBorders>
+            <w:shd w:color="auto" w:fill="1F497D" w:themeFill="text2" w:val="clear"/>
+          </w:tcPr>
+          <w:p>
+            <w:pPr>
+              <w:pStyle w:val="Normal"/>
+              <w:spacing w:lineRule="auto" w:line="240" w:before="0" w:after="0"/>
+              <w:rPr/>
+            </w:pPr>
+            <w:r>
+              <w:rPr>
+                <w:rStyle w:val="Strong"/>
+                <w:b/>
+                <w:bCs/>
+                <w:color w:val="FFFFFF" w:themeColor="background1"/>
+              </w:rPr>
+              <w:t>Test 02</w:t>
+            </w:r>
+            <w:r>
+              <w:rPr>
+                <w:rStyle w:val="Strong"/>
+                <w:b/>
+                <w:bCs/>
+                <w:color w:val="FFFFFF" w:themeColor="background1"/>
+              </w:rPr>
+              <w:t>3</w:t>
+            </w:r>
+          </w:p>
+        </w:tc>
+      </w:tr>
+      <w:tr>
+        <w:trPr>
+          <w:cnfStyle w:val="000000100000" w:firstRow="0" w:lastRow="0" w:firstColumn="0" w:lastColumn="0" w:oddVBand="0" w:evenVBand="0" w:oddHBand="1" w:evenHBand="0" w:firstRowFirstColumn="0" w:firstRowLastColumn="0" w:lastRowFirstColumn="0" w:lastRowLastColumn="0"/>
+        </w:trPr>
+        <w:tc>
+          <w:tcPr>
+            <w:tcW w:w="1713" w:type="dxa"/>
+            <w:cnfStyle w:val="001000000000" w:firstRow="0" w:lastRow="0" w:firstColumn="1" w:lastColumn="0" w:oddVBand="0" w:evenVBand="0" w:oddHBand="0" w:evenHBand="0" w:firstRowFirstColumn="0" w:firstRowLastColumn="0" w:lastRowFirstColumn="0" w:lastRowLastColumn="0"/>
+            <w:tcBorders>
+              <w:top w:val="single" w:sz="4" w:space="0" w:color="FFFFFF"/>
+              <w:bottom w:val="single" w:sz="4" w:space="0" w:color="FFFFFF"/>
+              <w:insideH w:val="single" w:sz="4" w:space="0" w:color="FFFFFF"/>
+            </w:tcBorders>
+            <w:shd w:color="auto" w:fill="1F497D" w:themeFill="text2" w:val="clear"/>
+          </w:tcPr>
+          <w:p>
+            <w:pPr>
+              <w:pStyle w:val="Normal"/>
+              <w:spacing w:lineRule="auto" w:line="240" w:before="0" w:after="0"/>
+              <w:rPr/>
+            </w:pPr>
+            <w:r>
+              <w:rPr>
+                <w:rStyle w:val="Strong"/>
+                <w:color w:val="FFFFFF" w:themeColor="background1"/>
+              </w:rPr>
+              <w:t>Description</w:t>
+            </w:r>
+          </w:p>
+        </w:tc>
+        <w:tc>
+          <w:tcPr>
+            <w:tcW w:w="7312" w:type="dxa"/>
+            <w:tcBorders>
+              <w:top w:val="single" w:sz="4" w:space="0" w:color="FFFFFF"/>
+              <w:bottom w:val="single" w:sz="4" w:space="0" w:color="FFFFFF"/>
+              <w:insideH w:val="single" w:sz="4" w:space="0" w:color="FFFFFF"/>
+            </w:tcBorders>
+            <w:shd w:color="auto" w:fill="DBE5F1" w:themeFill="accent1" w:themeFillTint="33" w:val="clear"/>
+          </w:tcPr>
+          <w:p>
+            <w:pPr>
+              <w:pStyle w:val="Normal"/>
+              <w:spacing w:lineRule="auto" w:line="240" w:before="0" w:after="0"/>
+              <w:cnfStyle w:val="000000100000" w:firstRow="0" w:lastRow="0" w:firstColumn="0" w:lastColumn="0" w:oddVBand="0" w:evenVBand="0" w:oddHBand="1" w:evenHBand="0" w:firstRowFirstColumn="0" w:firstRowLastColumn="0" w:lastRowFirstColumn="0" w:lastRowLastColumn="0"/>
+              <w:rPr/>
+            </w:pPr>
+            <w:r>
+              <w:rPr>
+                <w:color w:val="000000" w:themeColor="text1"/>
+              </w:rPr>
+              <w:t>Provider link</w:t>
+            </w:r>
+          </w:p>
+        </w:tc>
+      </w:tr>
+      <w:tr>
+        <w:trPr/>
+        <w:tc>
+          <w:tcPr>
+            <w:tcW w:w="1713" w:type="dxa"/>
+            <w:cnfStyle w:val="001000000000" w:firstRow="0" w:lastRow="0" w:firstColumn="1" w:lastColumn="0" w:oddVBand="0" w:evenVBand="0" w:oddHBand="0" w:evenHBand="0" w:firstRowFirstColumn="0" w:firstRowLastColumn="0" w:lastRowFirstColumn="0" w:lastRowLastColumn="0"/>
+            <w:tcBorders>
+              <w:top w:val="single" w:sz="4" w:space="0" w:color="FFFFFF"/>
+              <w:bottom w:val="single" w:sz="4" w:space="0" w:color="FFFFFF"/>
+              <w:insideH w:val="single" w:sz="4" w:space="0" w:color="FFFFFF"/>
+            </w:tcBorders>
+            <w:shd w:color="auto" w:fill="1F497D" w:themeFill="text2" w:val="clear"/>
+          </w:tcPr>
+          <w:p>
+            <w:pPr>
+              <w:pStyle w:val="Normal"/>
+              <w:spacing w:lineRule="auto" w:line="240" w:before="0" w:after="0"/>
+              <w:rPr/>
+            </w:pPr>
+            <w:r>
+              <w:rPr>
+                <w:rStyle w:val="Strong"/>
+                <w:color w:val="FFFFFF" w:themeColor="background1"/>
+              </w:rPr>
+              <w:t>Expected</w:t>
+            </w:r>
+          </w:p>
+        </w:tc>
+        <w:tc>
+          <w:tcPr>
+            <w:tcW w:w="7312" w:type="dxa"/>
+            <w:tcBorders>
+              <w:top w:val="single" w:sz="4" w:space="0" w:color="FFFFFF"/>
+              <w:bottom w:val="single" w:sz="4" w:space="0" w:color="FFFFFF"/>
+              <w:insideH w:val="single" w:sz="4" w:space="0" w:color="FFFFFF"/>
+            </w:tcBorders>
+            <w:shd w:color="auto" w:fill="DBE5F1" w:themeFill="accent1" w:themeFillTint="33" w:val="clear"/>
+          </w:tcPr>
+          <w:p>
+            <w:pPr>
+              <w:pStyle w:val="Normal"/>
+              <w:spacing w:lineRule="auto" w:line="240" w:before="0" w:after="0"/>
+              <w:cnfStyle w:val="000000100000" w:firstRow="0" w:lastRow="0" w:firstColumn="0" w:lastColumn="0" w:oddVBand="0" w:evenVBand="0" w:oddHBand="1" w:evenHBand="0" w:firstRowFirstColumn="0" w:firstRowLastColumn="0" w:lastRowFirstColumn="0" w:lastRowLastColumn="0"/>
+              <w:rPr/>
+            </w:pPr>
+            <w:r>
+              <w:rPr>
+                <w:color w:val="000000" w:themeColor="text1"/>
+              </w:rPr>
+              <w:t>The provider link of your listings are shown</w:t>
+            </w:r>
+            <w:r>
+              <w:rPr>
+                <w:color w:val="000000" w:themeColor="text1"/>
+              </w:rPr>
+              <w:t>.</w:t>
+            </w:r>
+          </w:p>
+        </w:tc>
+      </w:tr>
+      <w:tr>
+        <w:trPr>
+          <w:cnfStyle w:val="000000100000" w:firstRow="0" w:lastRow="0" w:firstColumn="0" w:lastColumn="0" w:oddVBand="0" w:evenVBand="0" w:oddHBand="1" w:evenHBand="0" w:firstRowFirstColumn="0" w:firstRowLastColumn="0" w:lastRowFirstColumn="0" w:lastRowLastColumn="0"/>
+        </w:trPr>
+        <w:tc>
+          <w:tcPr>
+            <w:tcW w:w="1713" w:type="dxa"/>
+            <w:cnfStyle w:val="001000000000" w:firstRow="0" w:lastRow="0" w:firstColumn="1" w:lastColumn="0" w:oddVBand="0" w:evenVBand="0" w:oddHBand="0" w:evenHBand="0" w:firstRowFirstColumn="0" w:firstRowLastColumn="0" w:lastRowFirstColumn="0" w:lastRowLastColumn="0"/>
+            <w:tcBorders>
+              <w:top w:val="single" w:sz="4" w:space="0" w:color="FFFFFF"/>
+              <w:bottom w:val="single" w:sz="4" w:space="0" w:color="FFFFFF"/>
+              <w:insideH w:val="single" w:sz="4" w:space="0" w:color="FFFFFF"/>
+            </w:tcBorders>
+            <w:shd w:color="auto" w:fill="1F497D" w:themeFill="text2" w:val="clear"/>
+          </w:tcPr>
+          <w:p>
+            <w:pPr>
+              <w:pStyle w:val="Normal"/>
+              <w:spacing w:lineRule="auto" w:line="240" w:before="0" w:after="0"/>
+              <w:rPr/>
+            </w:pPr>
+            <w:r>
+              <w:rPr>
+                <w:rStyle w:val="Strong"/>
+                <w:color w:val="FFFFFF" w:themeColor="background1"/>
+              </w:rPr>
+              <w:t>Outcome</w:t>
+            </w:r>
+          </w:p>
+        </w:tc>
+        <w:tc>
+          <w:tcPr>
+            <w:tcW w:w="7312" w:type="dxa"/>
+            <w:tcBorders>
+              <w:top w:val="single" w:sz="4" w:space="0" w:color="FFFFFF"/>
+              <w:bottom w:val="single" w:sz="4" w:space="0" w:color="FFFFFF"/>
+              <w:insideH w:val="single" w:sz="4" w:space="0" w:color="FFFFFF"/>
+            </w:tcBorders>
+            <w:shd w:color="auto" w:fill="DBE5F1" w:themeFill="accent1" w:themeFillTint="33" w:val="clear"/>
+          </w:tcPr>
+          <w:p>
+            <w:pPr>
+              <w:pStyle w:val="Notes"/>
+              <w:spacing w:lineRule="auto" w:line="240" w:before="0" w:after="0"/>
+              <w:cnfStyle w:val="000000100000" w:firstRow="0" w:lastRow="0" w:firstColumn="0" w:lastColumn="0" w:oddVBand="0" w:evenVBand="0" w:oddHBand="1" w:evenHBand="0" w:firstRowFirstColumn="0" w:firstRowLastColumn="0" w:lastRowFirstColumn="0" w:lastRowLastColumn="0"/>
+              <w:rPr>
+                <w:color w:val="000000" w:themeColor="text1"/>
+              </w:rPr>
+            </w:pPr>
+            <w:r>
+              <w:rPr>
+                <w:color w:val="000000" w:themeColor="text1"/>
+              </w:rPr>
+            </w:r>
+          </w:p>
+        </w:tc>
+      </w:tr>
+      <w:tr>
+        <w:trPr/>
+        <w:tc>
+          <w:tcPr>
+            <w:tcW w:w="1713" w:type="dxa"/>
+            <w:cnfStyle w:val="001000000000" w:firstRow="0" w:lastRow="0" w:firstColumn="1" w:lastColumn="0" w:oddVBand="0" w:evenVBand="0" w:oddHBand="0" w:evenHBand="0" w:firstRowFirstColumn="0" w:firstRowLastColumn="0" w:lastRowFirstColumn="0" w:lastRowLastColumn="0"/>
+            <w:tcBorders>
+              <w:top w:val="single" w:sz="4" w:space="0" w:color="FFFFFF"/>
+              <w:bottom w:val="single" w:sz="4" w:space="0" w:color="FFFFFF"/>
+              <w:insideH w:val="single" w:sz="4" w:space="0" w:color="FFFFFF"/>
+            </w:tcBorders>
+            <w:shd w:color="auto" w:fill="1F497D" w:themeFill="text2" w:val="clear"/>
+          </w:tcPr>
+          <w:p>
+            <w:pPr>
+              <w:pStyle w:val="Normal"/>
+              <w:spacing w:lineRule="auto" w:line="240" w:before="0" w:after="0"/>
+              <w:rPr/>
+            </w:pPr>
+            <w:r>
+              <w:rPr>
+                <w:rStyle w:val="Strong"/>
+                <w:color w:val="FFFFFF" w:themeColor="background1"/>
+              </w:rPr>
+              <w:t>Notes</w:t>
+            </w:r>
+          </w:p>
+        </w:tc>
+        <w:tc>
+          <w:tcPr>
+            <w:tcW w:w="7312" w:type="dxa"/>
+            <w:tcBorders>
+              <w:top w:val="single" w:sz="4" w:space="0" w:color="FFFFFF"/>
+              <w:bottom w:val="single" w:sz="4" w:space="0" w:color="FFFFFF"/>
+              <w:insideH w:val="single" w:sz="4" w:space="0" w:color="FFFFFF"/>
+            </w:tcBorders>
+            <w:shd w:color="auto" w:fill="DBE5F1" w:themeFill="accent1" w:themeFillTint="33" w:val="clear"/>
+          </w:tcPr>
+          <w:p>
+            <w:pPr>
+              <w:pStyle w:val="Normal"/>
+              <w:spacing w:lineRule="auto" w:line="240" w:before="0" w:after="0"/>
+              <w:cnfStyle w:val="000000000000" w:firstRow="0" w:lastRow="0" w:firstColumn="0" w:lastColumn="0" w:oddVBand="0" w:evenVBand="0" w:oddHBand="0" w:evenHBand="0" w:firstRowFirstColumn="0" w:firstRowLastColumn="0" w:lastRowFirstColumn="0" w:lastRowLastColumn="0"/>
+              <w:rPr>
+                <w:color w:val="000000" w:themeColor="text1"/>
+              </w:rPr>
+            </w:pPr>
+            <w:r>
+              <w:rPr>
+                <w:color w:val="000000" w:themeColor="text1"/>
+              </w:rPr>
+            </w:r>
+          </w:p>
+        </w:tc>
+      </w:tr>
+    </w:tbl>
+    <w:p>
+      <w:pPr>
+        <w:pStyle w:val="Normal"/>
+        <w:rPr/>
+      </w:pPr>
+      <w:r>
+        <w:rPr/>
+      </w:r>
+    </w:p>
+    <w:tbl>
+      <w:tblPr>
+        <w:tblStyle w:val="Cuadrculavistosa-nfasis1"/>
+        <w:tblW w:w="9026" w:type="dxa"/>
+        <w:jc w:val="left"/>
+        <w:tblInd w:w="0" w:type="dxa"/>
+        <w:tblBorders>
+          <w:bottom w:val="single" w:sz="4" w:space="0" w:color="FFFFFF"/>
+          <w:insideH w:val="single" w:sz="4" w:space="0" w:color="FFFFFF"/>
+        </w:tblBorders>
+        <w:tblCellMar>
+          <w:top w:w="0" w:type="dxa"/>
+          <w:left w:w="108" w:type="dxa"/>
+          <w:bottom w:w="0" w:type="dxa"/>
+          <w:right w:w="108" w:type="dxa"/>
+        </w:tblCellMar>
+        <w:tblLook w:val="04a0" w:noVBand="1" w:noHBand="0" w:lastColumn="0" w:firstColumn="1" w:lastRow="0" w:firstRow="1"/>
+      </w:tblPr>
+      <w:tblGrid>
+        <w:gridCol w:w="1713"/>
+        <w:gridCol w:w="7312"/>
+      </w:tblGrid>
+      <w:tr>
+        <w:trPr>
+          <w:cnfStyle w:val="100000000000" w:firstRow="1" w:lastRow="0" w:firstColumn="0" w:lastColumn="0" w:oddVBand="0" w:evenVBand="0" w:oddHBand="0" w:evenHBand="0" w:firstRowFirstColumn="0" w:firstRowLastColumn="0" w:lastRowFirstColumn="0" w:lastRowLastColumn="0"/>
+        </w:trPr>
+        <w:tc>
+          <w:tcPr>
+            <w:tcW w:w="9025" w:type="dxa"/>
+            <w:gridSpan w:val="2"/>
+            <w:cnfStyle w:val="001000000000" w:firstRow="0" w:lastRow="0" w:firstColumn="1" w:lastColumn="0" w:oddVBand="0" w:evenVBand="0" w:oddHBand="0" w:evenHBand="0" w:firstRowFirstColumn="0" w:firstRowLastColumn="0" w:lastRowFirstColumn="0" w:lastRowLastColumn="0"/>
+            <w:tcBorders>
+              <w:bottom w:val="single" w:sz="4" w:space="0" w:color="FFFFFF"/>
+              <w:insideH w:val="single" w:sz="4" w:space="0" w:color="FFFFFF"/>
+            </w:tcBorders>
+            <w:shd w:color="auto" w:fill="1F497D" w:themeFill="text2" w:val="clear"/>
+          </w:tcPr>
+          <w:p>
+            <w:pPr>
+              <w:pStyle w:val="Normal"/>
+              <w:spacing w:lineRule="auto" w:line="240" w:before="0" w:after="0"/>
+              <w:rPr/>
+            </w:pPr>
+            <w:r>
+              <w:rPr>
+                <w:rStyle w:val="Strong"/>
+                <w:b/>
+                <w:bCs/>
+                <w:color w:val="FFFFFF" w:themeColor="background1"/>
+              </w:rPr>
+              <w:t>Test 02</w:t>
+            </w:r>
+            <w:r>
+              <w:rPr>
+                <w:rStyle w:val="Strong"/>
+                <w:b/>
+                <w:bCs/>
+                <w:color w:val="FFFFFF" w:themeColor="background1"/>
+              </w:rPr>
+              <w:t>4</w:t>
+            </w:r>
+          </w:p>
+        </w:tc>
+      </w:tr>
+      <w:tr>
+        <w:trPr>
+          <w:cnfStyle w:val="000000100000" w:firstRow="0" w:lastRow="0" w:firstColumn="0" w:lastColumn="0" w:oddVBand="0" w:evenVBand="0" w:oddHBand="1" w:evenHBand="0" w:firstRowFirstColumn="0" w:firstRowLastColumn="0" w:lastRowFirstColumn="0" w:lastRowLastColumn="0"/>
+        </w:trPr>
+        <w:tc>
+          <w:tcPr>
+            <w:tcW w:w="1713" w:type="dxa"/>
+            <w:cnfStyle w:val="001000000000" w:firstRow="0" w:lastRow="0" w:firstColumn="1" w:lastColumn="0" w:oddVBand="0" w:evenVBand="0" w:oddHBand="0" w:evenHBand="0" w:firstRowFirstColumn="0" w:firstRowLastColumn="0" w:lastRowFirstColumn="0" w:lastRowLastColumn="0"/>
+            <w:tcBorders>
+              <w:top w:val="single" w:sz="4" w:space="0" w:color="FFFFFF"/>
+              <w:bottom w:val="single" w:sz="4" w:space="0" w:color="FFFFFF"/>
+              <w:insideH w:val="single" w:sz="4" w:space="0" w:color="FFFFFF"/>
+            </w:tcBorders>
+            <w:shd w:color="auto" w:fill="1F497D" w:themeFill="text2" w:val="clear"/>
+          </w:tcPr>
+          <w:p>
+            <w:pPr>
+              <w:pStyle w:val="Normal"/>
+              <w:spacing w:lineRule="auto" w:line="240" w:before="0" w:after="0"/>
+              <w:rPr/>
+            </w:pPr>
+            <w:r>
+              <w:rPr>
+                <w:rStyle w:val="Strong"/>
+                <w:color w:val="FFFFFF" w:themeColor="background1"/>
+              </w:rPr>
+              <w:t>Description</w:t>
+            </w:r>
+          </w:p>
+        </w:tc>
+        <w:tc>
+          <w:tcPr>
+            <w:tcW w:w="7312" w:type="dxa"/>
+            <w:tcBorders>
+              <w:top w:val="single" w:sz="4" w:space="0" w:color="FFFFFF"/>
+              <w:bottom w:val="single" w:sz="4" w:space="0" w:color="FFFFFF"/>
+              <w:insideH w:val="single" w:sz="4" w:space="0" w:color="FFFFFF"/>
+            </w:tcBorders>
+            <w:shd w:color="auto" w:fill="DBE5F1" w:themeFill="accent1" w:themeFillTint="33" w:val="clear"/>
+          </w:tcPr>
+          <w:p>
+            <w:pPr>
+              <w:pStyle w:val="Normal"/>
+              <w:spacing w:lineRule="auto" w:line="240" w:before="0" w:after="0"/>
+              <w:cnfStyle w:val="000000100000" w:firstRow="0" w:lastRow="0" w:firstColumn="0" w:lastColumn="0" w:oddVBand="0" w:evenVBand="0" w:oddHBand="1" w:evenHBand="0" w:firstRowFirstColumn="0" w:firstRowLastColumn="0" w:lastRowFirstColumn="0" w:lastRowLastColumn="0"/>
+              <w:rPr/>
+            </w:pPr>
+            <w:r>
+              <w:rPr>
+                <w:color w:val="000000" w:themeColor="text1"/>
+              </w:rPr>
+              <w:t>Display link</w:t>
+            </w:r>
+          </w:p>
+        </w:tc>
+      </w:tr>
+      <w:tr>
+        <w:trPr/>
+        <w:tc>
+          <w:tcPr>
+            <w:tcW w:w="1713" w:type="dxa"/>
+            <w:cnfStyle w:val="001000000000" w:firstRow="0" w:lastRow="0" w:firstColumn="1" w:lastColumn="0" w:oddVBand="0" w:evenVBand="0" w:oddHBand="0" w:evenHBand="0" w:firstRowFirstColumn="0" w:firstRowLastColumn="0" w:lastRowFirstColumn="0" w:lastRowLastColumn="0"/>
+            <w:tcBorders>
+              <w:top w:val="single" w:sz="4" w:space="0" w:color="FFFFFF"/>
+              <w:bottom w:val="single" w:sz="4" w:space="0" w:color="FFFFFF"/>
+              <w:insideH w:val="single" w:sz="4" w:space="0" w:color="FFFFFF"/>
+            </w:tcBorders>
+            <w:shd w:color="auto" w:fill="1F497D" w:themeFill="text2" w:val="clear"/>
+          </w:tcPr>
+          <w:p>
+            <w:pPr>
+              <w:pStyle w:val="Normal"/>
+              <w:spacing w:lineRule="auto" w:line="240" w:before="0" w:after="0"/>
+              <w:rPr/>
+            </w:pPr>
+            <w:r>
+              <w:rPr>
+                <w:rStyle w:val="Strong"/>
+                <w:color w:val="FFFFFF" w:themeColor="background1"/>
+              </w:rPr>
+              <w:t>Expected</w:t>
+            </w:r>
+          </w:p>
+        </w:tc>
+        <w:tc>
+          <w:tcPr>
+            <w:tcW w:w="7312" w:type="dxa"/>
+            <w:tcBorders>
+              <w:top w:val="single" w:sz="4" w:space="0" w:color="FFFFFF"/>
+              <w:bottom w:val="single" w:sz="4" w:space="0" w:color="FFFFFF"/>
+              <w:insideH w:val="single" w:sz="4" w:space="0" w:color="FFFFFF"/>
+            </w:tcBorders>
+            <w:shd w:color="auto" w:fill="DBE5F1" w:themeFill="accent1" w:themeFillTint="33" w:val="clear"/>
+          </w:tcPr>
+          <w:p>
+            <w:pPr>
+              <w:pStyle w:val="Normal"/>
+              <w:spacing w:lineRule="auto" w:line="240" w:before="0" w:after="0"/>
+              <w:cnfStyle w:val="000000100000" w:firstRow="0" w:lastRow="0" w:firstColumn="0" w:lastColumn="0" w:oddVBand="0" w:evenVBand="0" w:oddHBand="1" w:evenHBand="0" w:firstRowFirstColumn="0" w:firstRowLastColumn="0" w:lastRowFirstColumn="0" w:lastRowLastColumn="0"/>
+              <w:rPr/>
+            </w:pPr>
+            <w:r>
+              <w:rPr>
+                <w:color w:val="000000" w:themeColor="text1"/>
+              </w:rPr>
+              <w:t>The display link of your listings are shown</w:t>
+            </w:r>
+            <w:r>
+              <w:rPr>
+                <w:color w:val="000000" w:themeColor="text1"/>
+              </w:rPr>
+              <w:t>.</w:t>
+            </w:r>
+          </w:p>
+        </w:tc>
+      </w:tr>
+      <w:tr>
+        <w:trPr>
+          <w:cnfStyle w:val="000000100000" w:firstRow="0" w:lastRow="0" w:firstColumn="0" w:lastColumn="0" w:oddVBand="0" w:evenVBand="0" w:oddHBand="1" w:evenHBand="0" w:firstRowFirstColumn="0" w:firstRowLastColumn="0" w:lastRowFirstColumn="0" w:lastRowLastColumn="0"/>
+        </w:trPr>
+        <w:tc>
+          <w:tcPr>
+            <w:tcW w:w="1713" w:type="dxa"/>
+            <w:cnfStyle w:val="001000000000" w:firstRow="0" w:lastRow="0" w:firstColumn="1" w:lastColumn="0" w:oddVBand="0" w:evenVBand="0" w:oddHBand="0" w:evenHBand="0" w:firstRowFirstColumn="0" w:firstRowLastColumn="0" w:lastRowFirstColumn="0" w:lastRowLastColumn="0"/>
+            <w:tcBorders>
+              <w:top w:val="single" w:sz="4" w:space="0" w:color="FFFFFF"/>
+              <w:bottom w:val="single" w:sz="4" w:space="0" w:color="FFFFFF"/>
+              <w:insideH w:val="single" w:sz="4" w:space="0" w:color="FFFFFF"/>
+            </w:tcBorders>
+            <w:shd w:color="auto" w:fill="1F497D" w:themeFill="text2" w:val="clear"/>
+          </w:tcPr>
+          <w:p>
+            <w:pPr>
+              <w:pStyle w:val="Normal"/>
+              <w:spacing w:lineRule="auto" w:line="240" w:before="0" w:after="0"/>
+              <w:rPr/>
+            </w:pPr>
+            <w:r>
+              <w:rPr>
+                <w:rStyle w:val="Strong"/>
+                <w:color w:val="FFFFFF" w:themeColor="background1"/>
+              </w:rPr>
+              <w:t>Outcome</w:t>
+            </w:r>
+          </w:p>
+        </w:tc>
+        <w:tc>
+          <w:tcPr>
+            <w:tcW w:w="7312" w:type="dxa"/>
+            <w:tcBorders>
+              <w:top w:val="single" w:sz="4" w:space="0" w:color="FFFFFF"/>
+              <w:bottom w:val="single" w:sz="4" w:space="0" w:color="FFFFFF"/>
+              <w:insideH w:val="single" w:sz="4" w:space="0" w:color="FFFFFF"/>
+            </w:tcBorders>
+            <w:shd w:color="auto" w:fill="DBE5F1" w:themeFill="accent1" w:themeFillTint="33" w:val="clear"/>
+          </w:tcPr>
+          <w:p>
+            <w:pPr>
+              <w:pStyle w:val="Notes"/>
+              <w:spacing w:lineRule="auto" w:line="240" w:before="0" w:after="0"/>
+              <w:cnfStyle w:val="000000100000" w:firstRow="0" w:lastRow="0" w:firstColumn="0" w:lastColumn="0" w:oddVBand="0" w:evenVBand="0" w:oddHBand="1" w:evenHBand="0" w:firstRowFirstColumn="0" w:firstRowLastColumn="0" w:lastRowFirstColumn="0" w:lastRowLastColumn="0"/>
+              <w:rPr>
+                <w:color w:val="000000" w:themeColor="text1"/>
+              </w:rPr>
+            </w:pPr>
+            <w:r>
+              <w:rPr>
+                <w:color w:val="000000" w:themeColor="text1"/>
+              </w:rPr>
+            </w:r>
+          </w:p>
+        </w:tc>
+      </w:tr>
+      <w:tr>
+        <w:trPr/>
+        <w:tc>
+          <w:tcPr>
+            <w:tcW w:w="1713" w:type="dxa"/>
+            <w:cnfStyle w:val="001000000000" w:firstRow="0" w:lastRow="0" w:firstColumn="1" w:lastColumn="0" w:oddVBand="0" w:evenVBand="0" w:oddHBand="0" w:evenHBand="0" w:firstRowFirstColumn="0" w:firstRowLastColumn="0" w:lastRowFirstColumn="0" w:lastRowLastColumn="0"/>
+            <w:tcBorders>
+              <w:top w:val="single" w:sz="4" w:space="0" w:color="FFFFFF"/>
+              <w:bottom w:val="single" w:sz="4" w:space="0" w:color="FFFFFF"/>
+              <w:insideH w:val="single" w:sz="4" w:space="0" w:color="FFFFFF"/>
+            </w:tcBorders>
+            <w:shd w:color="auto" w:fill="1F497D" w:themeFill="text2" w:val="clear"/>
+          </w:tcPr>
+          <w:p>
+            <w:pPr>
+              <w:pStyle w:val="Normal"/>
+              <w:spacing w:lineRule="auto" w:line="240" w:before="0" w:after="0"/>
+              <w:rPr/>
+            </w:pPr>
+            <w:r>
+              <w:rPr>
+                <w:rStyle w:val="Strong"/>
+                <w:color w:val="FFFFFF" w:themeColor="background1"/>
+              </w:rPr>
+              <w:t>Notes</w:t>
+            </w:r>
+          </w:p>
+        </w:tc>
+        <w:tc>
+          <w:tcPr>
+            <w:tcW w:w="7312" w:type="dxa"/>
+            <w:tcBorders>
+              <w:top w:val="single" w:sz="4" w:space="0" w:color="FFFFFF"/>
+              <w:bottom w:val="single" w:sz="4" w:space="0" w:color="FFFFFF"/>
+              <w:insideH w:val="single" w:sz="4" w:space="0" w:color="FFFFFF"/>
+            </w:tcBorders>
+            <w:shd w:color="auto" w:fill="DBE5F1" w:themeFill="accent1" w:themeFillTint="33" w:val="clear"/>
+          </w:tcPr>
+          <w:p>
+            <w:pPr>
+              <w:pStyle w:val="Normal"/>
+              <w:spacing w:lineRule="auto" w:line="240" w:before="0" w:after="0"/>
+              <w:cnfStyle w:val="000000000000" w:firstRow="0" w:lastRow="0" w:firstColumn="0" w:lastColumn="0" w:oddVBand="0" w:evenVBand="0" w:oddHBand="0" w:evenHBand="0" w:firstRowFirstColumn="0" w:firstRowLastColumn="0" w:lastRowFirstColumn="0" w:lastRowLastColumn="0"/>
+              <w:rPr>
+                <w:color w:val="000000" w:themeColor="text1"/>
+              </w:rPr>
+            </w:pPr>
+            <w:r>
+              <w:rPr>
+                <w:color w:val="000000" w:themeColor="text1"/>
+              </w:rPr>
+            </w:r>
+          </w:p>
+        </w:tc>
+      </w:tr>
+    </w:tbl>
+    <w:p>
+      <w:pPr>
+        <w:pStyle w:val="Normal"/>
+        <w:rPr/>
+      </w:pPr>
+      <w:r>
+        <w:rPr/>
+      </w:r>
+      <w:r>
+        <w:br w:type="page"/>
       </w:r>
     </w:p>
     <w:p>
@@ -8208,6 +9472,993 @@
       </w:pPr>
       <w:r>
         <w:rPr/>
+        <w:t>Use case UC</w:t>
+      </w:r>
+      <w:r>
+        <w:rPr/>
+        <w:t>15</w:t>
+      </w:r>
+      <w:r>
+        <w:rPr/>
+        <w:t xml:space="preserve"> </w:t>
+      </w:r>
+      <w:r>
+        <w:rPr/>
+        <w:t>Provider display Items</w:t>
+      </w:r>
+    </w:p>
+    <w:p>
+      <w:pPr>
+        <w:pStyle w:val="Subtitle"/>
+        <w:rPr/>
+      </w:pPr>
+      <w:r>
+        <w:rPr/>
+        <w:t>Description</w:t>
+      </w:r>
+    </w:p>
+    <w:p>
+      <w:pPr>
+        <w:pStyle w:val="Normal"/>
+        <w:rPr/>
+      </w:pPr>
+      <w:r>
+        <w:rPr/>
+        <w:t>An actor authenticated as a Provider displays his or her items.</w:t>
+      </w:r>
+    </w:p>
+    <w:p>
+      <w:pPr>
+        <w:pStyle w:val="Subtitle"/>
+        <w:rPr/>
+      </w:pPr>
+      <w:r>
+        <w:rPr/>
+        <w:t>Access</w:t>
+      </w:r>
+    </w:p>
+    <w:p>
+      <w:pPr>
+        <w:pStyle w:val="Normal"/>
+        <w:rPr/>
+      </w:pPr>
+      <w:r>
+        <w:rPr/>
+        <w:t xml:space="preserve">Logged </w:t>
+      </w:r>
+      <w:r>
+        <w:rPr/>
+        <w:t>as a Provider</w:t>
+      </w:r>
+      <w:r>
+        <w:rPr/>
+        <w:t>: Main Menu -&gt; Items -</w:t>
+      </w:r>
+      <w:r>
+        <w:rPr/>
+        <w:t>&gt; My items -&gt; Display</w:t>
+      </w:r>
+    </w:p>
+    <w:p>
+      <w:pPr>
+        <w:pStyle w:val="Subtitle"/>
+        <w:rPr/>
+      </w:pPr>
+      <w:r>
+        <w:rPr/>
+        <w:t>Tests</w:t>
+      </w:r>
+    </w:p>
+    <w:tbl>
+      <w:tblPr>
+        <w:tblStyle w:val="Cuadrculavistosa-nfasis1"/>
+        <w:tblW w:w="9026" w:type="dxa"/>
+        <w:jc w:val="left"/>
+        <w:tblInd w:w="0" w:type="dxa"/>
+        <w:tblBorders>
+          <w:bottom w:val="single" w:sz="4" w:space="0" w:color="FFFFFF"/>
+          <w:insideH w:val="single" w:sz="4" w:space="0" w:color="FFFFFF"/>
+        </w:tblBorders>
+        <w:tblCellMar>
+          <w:top w:w="0" w:type="dxa"/>
+          <w:left w:w="108" w:type="dxa"/>
+          <w:bottom w:w="0" w:type="dxa"/>
+          <w:right w:w="108" w:type="dxa"/>
+        </w:tblCellMar>
+        <w:tblLook w:val="04a0" w:noVBand="1" w:noHBand="0" w:lastColumn="0" w:firstColumn="1" w:lastRow="0" w:firstRow="1"/>
+      </w:tblPr>
+      <w:tblGrid>
+        <w:gridCol w:w="1713"/>
+        <w:gridCol w:w="7312"/>
+      </w:tblGrid>
+      <w:tr>
+        <w:trPr>
+          <w:cnfStyle w:val="100000000000" w:firstRow="1" w:lastRow="0" w:firstColumn="0" w:lastColumn="0" w:oddVBand="0" w:evenVBand="0" w:oddHBand="0" w:evenHBand="0" w:firstRowFirstColumn="0" w:firstRowLastColumn="0" w:lastRowFirstColumn="0" w:lastRowLastColumn="0"/>
+        </w:trPr>
+        <w:tc>
+          <w:tcPr>
+            <w:tcW w:w="9025" w:type="dxa"/>
+            <w:gridSpan w:val="2"/>
+            <w:cnfStyle w:val="001000000000" w:firstRow="0" w:lastRow="0" w:firstColumn="1" w:lastColumn="0" w:oddVBand="0" w:evenVBand="0" w:oddHBand="0" w:evenHBand="0" w:firstRowFirstColumn="0" w:firstRowLastColumn="0" w:lastRowFirstColumn="0" w:lastRowLastColumn="0"/>
+            <w:tcBorders>
+              <w:bottom w:val="single" w:sz="4" w:space="0" w:color="FFFFFF"/>
+              <w:insideH w:val="single" w:sz="4" w:space="0" w:color="FFFFFF"/>
+            </w:tcBorders>
+            <w:shd w:color="auto" w:fill="1F497D" w:themeFill="text2" w:val="clear"/>
+          </w:tcPr>
+          <w:p>
+            <w:pPr>
+              <w:pStyle w:val="Normal"/>
+              <w:spacing w:lineRule="auto" w:line="240" w:before="0" w:after="0"/>
+              <w:rPr/>
+            </w:pPr>
+            <w:r>
+              <w:rPr>
+                <w:rStyle w:val="Strong"/>
+                <w:b/>
+                <w:bCs/>
+                <w:color w:val="FFFFFF" w:themeColor="background1"/>
+              </w:rPr>
+              <w:t>Test 02</w:t>
+            </w:r>
+            <w:r>
+              <w:rPr>
+                <w:rStyle w:val="Strong"/>
+                <w:b/>
+                <w:bCs/>
+                <w:color w:val="FFFFFF" w:themeColor="background1"/>
+              </w:rPr>
+              <w:t>5</w:t>
+            </w:r>
+          </w:p>
+        </w:tc>
+      </w:tr>
+      <w:tr>
+        <w:trPr>
+          <w:cnfStyle w:val="000000100000" w:firstRow="0" w:lastRow="0" w:firstColumn="0" w:lastColumn="0" w:oddVBand="0" w:evenVBand="0" w:oddHBand="1" w:evenHBand="0" w:firstRowFirstColumn="0" w:firstRowLastColumn="0" w:lastRowFirstColumn="0" w:lastRowLastColumn="0"/>
+        </w:trPr>
+        <w:tc>
+          <w:tcPr>
+            <w:tcW w:w="1713" w:type="dxa"/>
+            <w:cnfStyle w:val="001000000000" w:firstRow="0" w:lastRow="0" w:firstColumn="1" w:lastColumn="0" w:oddVBand="0" w:evenVBand="0" w:oddHBand="0" w:evenHBand="0" w:firstRowFirstColumn="0" w:firstRowLastColumn="0" w:lastRowFirstColumn="0" w:lastRowLastColumn="0"/>
+            <w:tcBorders>
+              <w:top w:val="single" w:sz="4" w:space="0" w:color="FFFFFF"/>
+              <w:bottom w:val="single" w:sz="4" w:space="0" w:color="FFFFFF"/>
+              <w:insideH w:val="single" w:sz="4" w:space="0" w:color="FFFFFF"/>
+            </w:tcBorders>
+            <w:shd w:color="auto" w:fill="1F497D" w:themeFill="text2" w:val="clear"/>
+          </w:tcPr>
+          <w:p>
+            <w:pPr>
+              <w:pStyle w:val="Normal"/>
+              <w:spacing w:lineRule="auto" w:line="240" w:before="0" w:after="0"/>
+              <w:rPr/>
+            </w:pPr>
+            <w:r>
+              <w:rPr>
+                <w:rStyle w:val="Strong"/>
+                <w:color w:val="FFFFFF" w:themeColor="background1"/>
+              </w:rPr>
+              <w:t>Description</w:t>
+            </w:r>
+          </w:p>
+        </w:tc>
+        <w:tc>
+          <w:tcPr>
+            <w:tcW w:w="7312" w:type="dxa"/>
+            <w:tcBorders>
+              <w:top w:val="single" w:sz="4" w:space="0" w:color="FFFFFF"/>
+              <w:bottom w:val="single" w:sz="4" w:space="0" w:color="FFFFFF"/>
+              <w:insideH w:val="single" w:sz="4" w:space="0" w:color="FFFFFF"/>
+            </w:tcBorders>
+            <w:shd w:color="auto" w:fill="DBE5F1" w:themeFill="accent1" w:themeFillTint="33" w:val="clear"/>
+          </w:tcPr>
+          <w:p>
+            <w:pPr>
+              <w:pStyle w:val="Normal"/>
+              <w:spacing w:lineRule="auto" w:line="240" w:before="0" w:after="0"/>
+              <w:cnfStyle w:val="000000100000" w:firstRow="0" w:lastRow="0" w:firstColumn="0" w:lastColumn="0" w:oddVBand="0" w:evenVBand="0" w:oddHBand="1" w:evenHBand="0" w:firstRowFirstColumn="0" w:firstRowLastColumn="0" w:lastRowFirstColumn="0" w:lastRowLastColumn="0"/>
+              <w:rPr/>
+            </w:pPr>
+            <w:r>
+              <w:rPr>
+                <w:color w:val="000000" w:themeColor="text1"/>
+              </w:rPr>
+              <w:t>Access to the items list and display.</w:t>
+            </w:r>
+          </w:p>
+        </w:tc>
+      </w:tr>
+      <w:tr>
+        <w:trPr/>
+        <w:tc>
+          <w:tcPr>
+            <w:tcW w:w="1713" w:type="dxa"/>
+            <w:cnfStyle w:val="001000000000" w:firstRow="0" w:lastRow="0" w:firstColumn="1" w:lastColumn="0" w:oddVBand="0" w:evenVBand="0" w:oddHBand="0" w:evenHBand="0" w:firstRowFirstColumn="0" w:firstRowLastColumn="0" w:lastRowFirstColumn="0" w:lastRowLastColumn="0"/>
+            <w:tcBorders>
+              <w:top w:val="single" w:sz="4" w:space="0" w:color="FFFFFF"/>
+              <w:bottom w:val="single" w:sz="4" w:space="0" w:color="FFFFFF"/>
+              <w:insideH w:val="single" w:sz="4" w:space="0" w:color="FFFFFF"/>
+            </w:tcBorders>
+            <w:shd w:color="auto" w:fill="1F497D" w:themeFill="text2" w:val="clear"/>
+          </w:tcPr>
+          <w:p>
+            <w:pPr>
+              <w:pStyle w:val="Normal"/>
+              <w:spacing w:lineRule="auto" w:line="240" w:before="0" w:after="0"/>
+              <w:rPr/>
+            </w:pPr>
+            <w:r>
+              <w:rPr>
+                <w:rStyle w:val="Strong"/>
+                <w:color w:val="FFFFFF" w:themeColor="background1"/>
+              </w:rPr>
+              <w:t>Expected</w:t>
+            </w:r>
+          </w:p>
+        </w:tc>
+        <w:tc>
+          <w:tcPr>
+            <w:tcW w:w="7312" w:type="dxa"/>
+            <w:tcBorders>
+              <w:top w:val="single" w:sz="4" w:space="0" w:color="FFFFFF"/>
+              <w:bottom w:val="single" w:sz="4" w:space="0" w:color="FFFFFF"/>
+              <w:insideH w:val="single" w:sz="4" w:space="0" w:color="FFFFFF"/>
+            </w:tcBorders>
+            <w:shd w:color="auto" w:fill="DBE5F1" w:themeFill="accent1" w:themeFillTint="33" w:val="clear"/>
+          </w:tcPr>
+          <w:p>
+            <w:pPr>
+              <w:pStyle w:val="Normal"/>
+              <w:spacing w:lineRule="auto" w:line="240" w:before="0" w:after="0"/>
+              <w:cnfStyle w:val="000000000000" w:firstRow="0" w:lastRow="0" w:firstColumn="0" w:lastColumn="0" w:oddVBand="0" w:evenVBand="0" w:oddHBand="0" w:evenHBand="0" w:firstRowFirstColumn="0" w:firstRowLastColumn="0" w:lastRowFirstColumn="0" w:lastRowLastColumn="0"/>
+              <w:rPr/>
+            </w:pPr>
+            <w:r>
+              <w:rPr>
+                <w:color w:val="000000" w:themeColor="text1"/>
+              </w:rPr>
+              <w:t xml:space="preserve">The system must </w:t>
+            </w:r>
+            <w:r>
+              <w:rPr>
+                <w:color w:val="000000" w:themeColor="text1"/>
+              </w:rPr>
+              <w:t>display the Provider’s item</w:t>
+            </w:r>
+            <w:r>
+              <w:rPr>
+                <w:color w:val="000000" w:themeColor="text1"/>
+              </w:rPr>
+              <w:t xml:space="preserve">. </w:t>
+            </w:r>
+          </w:p>
+        </w:tc>
+      </w:tr>
+      <w:tr>
+        <w:trPr>
+          <w:cnfStyle w:val="000000100000" w:firstRow="0" w:lastRow="0" w:firstColumn="0" w:lastColumn="0" w:oddVBand="0" w:evenVBand="0" w:oddHBand="1" w:evenHBand="0" w:firstRowFirstColumn="0" w:firstRowLastColumn="0" w:lastRowFirstColumn="0" w:lastRowLastColumn="0"/>
+        </w:trPr>
+        <w:tc>
+          <w:tcPr>
+            <w:tcW w:w="1713" w:type="dxa"/>
+            <w:cnfStyle w:val="001000000000" w:firstRow="0" w:lastRow="0" w:firstColumn="1" w:lastColumn="0" w:oddVBand="0" w:evenVBand="0" w:oddHBand="0" w:evenHBand="0" w:firstRowFirstColumn="0" w:firstRowLastColumn="0" w:lastRowFirstColumn="0" w:lastRowLastColumn="0"/>
+            <w:tcBorders>
+              <w:top w:val="single" w:sz="4" w:space="0" w:color="FFFFFF"/>
+              <w:bottom w:val="single" w:sz="4" w:space="0" w:color="FFFFFF"/>
+              <w:insideH w:val="single" w:sz="4" w:space="0" w:color="FFFFFF"/>
+            </w:tcBorders>
+            <w:shd w:color="auto" w:fill="1F497D" w:themeFill="text2" w:val="clear"/>
+          </w:tcPr>
+          <w:p>
+            <w:pPr>
+              <w:pStyle w:val="Normal"/>
+              <w:spacing w:lineRule="auto" w:line="240" w:before="0" w:after="0"/>
+              <w:rPr/>
+            </w:pPr>
+            <w:r>
+              <w:rPr>
+                <w:rStyle w:val="Strong"/>
+                <w:color w:val="FFFFFF" w:themeColor="background1"/>
+              </w:rPr>
+              <w:t>Outcome</w:t>
+            </w:r>
+          </w:p>
+        </w:tc>
+        <w:tc>
+          <w:tcPr>
+            <w:tcW w:w="7312" w:type="dxa"/>
+            <w:tcBorders>
+              <w:top w:val="single" w:sz="4" w:space="0" w:color="FFFFFF"/>
+              <w:bottom w:val="single" w:sz="4" w:space="0" w:color="FFFFFF"/>
+              <w:insideH w:val="single" w:sz="4" w:space="0" w:color="FFFFFF"/>
+            </w:tcBorders>
+            <w:shd w:color="auto" w:fill="DBE5F1" w:themeFill="accent1" w:themeFillTint="33" w:val="clear"/>
+          </w:tcPr>
+          <w:p>
+            <w:pPr>
+              <w:pStyle w:val="Notes"/>
+              <w:spacing w:lineRule="auto" w:line="240" w:before="0" w:after="0"/>
+              <w:cnfStyle w:val="000000100000" w:firstRow="0" w:lastRow="0" w:firstColumn="0" w:lastColumn="0" w:oddVBand="0" w:evenVBand="0" w:oddHBand="1" w:evenHBand="0" w:firstRowFirstColumn="0" w:firstRowLastColumn="0" w:lastRowFirstColumn="0" w:lastRowLastColumn="0"/>
+              <w:rPr>
+                <w:color w:val="000000" w:themeColor="text1"/>
+              </w:rPr>
+            </w:pPr>
+            <w:r>
+              <w:rPr>
+                <w:color w:val="000000" w:themeColor="text1"/>
+              </w:rPr>
+            </w:r>
+          </w:p>
+        </w:tc>
+      </w:tr>
+      <w:tr>
+        <w:trPr/>
+        <w:tc>
+          <w:tcPr>
+            <w:tcW w:w="1713" w:type="dxa"/>
+            <w:cnfStyle w:val="001000000000" w:firstRow="0" w:lastRow="0" w:firstColumn="1" w:lastColumn="0" w:oddVBand="0" w:evenVBand="0" w:oddHBand="0" w:evenHBand="0" w:firstRowFirstColumn="0" w:firstRowLastColumn="0" w:lastRowFirstColumn="0" w:lastRowLastColumn="0"/>
+            <w:tcBorders>
+              <w:top w:val="single" w:sz="4" w:space="0" w:color="FFFFFF"/>
+              <w:bottom w:val="single" w:sz="4" w:space="0" w:color="FFFFFF"/>
+              <w:insideH w:val="single" w:sz="4" w:space="0" w:color="FFFFFF"/>
+            </w:tcBorders>
+            <w:shd w:color="auto" w:fill="1F497D" w:themeFill="text2" w:val="clear"/>
+          </w:tcPr>
+          <w:p>
+            <w:pPr>
+              <w:pStyle w:val="Normal"/>
+              <w:spacing w:lineRule="auto" w:line="240" w:before="0" w:after="0"/>
+              <w:rPr/>
+            </w:pPr>
+            <w:r>
+              <w:rPr>
+                <w:rStyle w:val="Strong"/>
+                <w:color w:val="FFFFFF" w:themeColor="background1"/>
+              </w:rPr>
+              <w:t>Notes</w:t>
+            </w:r>
+          </w:p>
+        </w:tc>
+        <w:tc>
+          <w:tcPr>
+            <w:tcW w:w="7312" w:type="dxa"/>
+            <w:tcBorders>
+              <w:top w:val="single" w:sz="4" w:space="0" w:color="FFFFFF"/>
+              <w:bottom w:val="single" w:sz="4" w:space="0" w:color="FFFFFF"/>
+              <w:insideH w:val="single" w:sz="4" w:space="0" w:color="FFFFFF"/>
+            </w:tcBorders>
+            <w:shd w:color="auto" w:fill="DBE5F1" w:themeFill="accent1" w:themeFillTint="33" w:val="clear"/>
+          </w:tcPr>
+          <w:p>
+            <w:pPr>
+              <w:pStyle w:val="Normal"/>
+              <w:spacing w:lineRule="auto" w:line="240" w:before="0" w:after="0"/>
+              <w:cnfStyle w:val="000000000000" w:firstRow="0" w:lastRow="0" w:firstColumn="0" w:lastColumn="0" w:oddVBand="0" w:evenVBand="0" w:oddHBand="0" w:evenHBand="0" w:firstRowFirstColumn="0" w:firstRowLastColumn="0" w:lastRowFirstColumn="0" w:lastRowLastColumn="0"/>
+              <w:rPr>
+                <w:color w:val="000000" w:themeColor="text1"/>
+              </w:rPr>
+            </w:pPr>
+            <w:r>
+              <w:rPr>
+                <w:color w:val="000000" w:themeColor="text1"/>
+              </w:rPr>
+            </w:r>
+          </w:p>
+        </w:tc>
+      </w:tr>
+    </w:tbl>
+    <w:p>
+      <w:pPr>
+        <w:pStyle w:val="Normal"/>
+        <w:rPr/>
+      </w:pPr>
+      <w:r>
+        <w:rPr/>
+      </w:r>
+    </w:p>
+    <w:tbl>
+      <w:tblPr>
+        <w:tblStyle w:val="Cuadrculavistosa-nfasis1"/>
+        <w:tblW w:w="9026" w:type="dxa"/>
+        <w:jc w:val="left"/>
+        <w:tblInd w:w="0" w:type="dxa"/>
+        <w:tblBorders>
+          <w:bottom w:val="single" w:sz="4" w:space="0" w:color="FFFFFF"/>
+          <w:insideH w:val="single" w:sz="4" w:space="0" w:color="FFFFFF"/>
+        </w:tblBorders>
+        <w:tblCellMar>
+          <w:top w:w="0" w:type="dxa"/>
+          <w:left w:w="108" w:type="dxa"/>
+          <w:bottom w:w="0" w:type="dxa"/>
+          <w:right w:w="108" w:type="dxa"/>
+        </w:tblCellMar>
+        <w:tblLook w:val="04a0" w:noVBand="1" w:noHBand="0" w:lastColumn="0" w:firstColumn="1" w:lastRow="0" w:firstRow="1"/>
+      </w:tblPr>
+      <w:tblGrid>
+        <w:gridCol w:w="1713"/>
+        <w:gridCol w:w="7312"/>
+      </w:tblGrid>
+      <w:tr>
+        <w:trPr>
+          <w:cnfStyle w:val="100000000000" w:firstRow="1" w:lastRow="0" w:firstColumn="0" w:lastColumn="0" w:oddVBand="0" w:evenVBand="0" w:oddHBand="0" w:evenHBand="0" w:firstRowFirstColumn="0" w:firstRowLastColumn="0" w:lastRowFirstColumn="0" w:lastRowLastColumn="0"/>
+        </w:trPr>
+        <w:tc>
+          <w:tcPr>
+            <w:tcW w:w="9025" w:type="dxa"/>
+            <w:gridSpan w:val="2"/>
+            <w:cnfStyle w:val="001000000000" w:firstRow="0" w:lastRow="0" w:firstColumn="1" w:lastColumn="0" w:oddVBand="0" w:evenVBand="0" w:oddHBand="0" w:evenHBand="0" w:firstRowFirstColumn="0" w:firstRowLastColumn="0" w:lastRowFirstColumn="0" w:lastRowLastColumn="0"/>
+            <w:tcBorders>
+              <w:bottom w:val="single" w:sz="4" w:space="0" w:color="FFFFFF"/>
+              <w:insideH w:val="single" w:sz="4" w:space="0" w:color="FFFFFF"/>
+            </w:tcBorders>
+            <w:shd w:color="auto" w:fill="1F497D" w:themeFill="text2" w:val="clear"/>
+          </w:tcPr>
+          <w:p>
+            <w:pPr>
+              <w:pStyle w:val="Normal"/>
+              <w:spacing w:lineRule="auto" w:line="240" w:before="0" w:after="0"/>
+              <w:rPr/>
+            </w:pPr>
+            <w:r>
+              <w:rPr>
+                <w:rStyle w:val="Strong"/>
+                <w:b/>
+                <w:bCs/>
+                <w:color w:val="FFFFFF" w:themeColor="background1"/>
+              </w:rPr>
+              <w:t>Test 02</w:t>
+            </w:r>
+            <w:r>
+              <w:rPr>
+                <w:rStyle w:val="Strong"/>
+                <w:b/>
+                <w:bCs/>
+                <w:color w:val="FFFFFF" w:themeColor="background1"/>
+              </w:rPr>
+              <w:t>6</w:t>
+            </w:r>
+          </w:p>
+        </w:tc>
+      </w:tr>
+      <w:tr>
+        <w:trPr>
+          <w:cnfStyle w:val="000000100000" w:firstRow="0" w:lastRow="0" w:firstColumn="0" w:lastColumn="0" w:oddVBand="0" w:evenVBand="0" w:oddHBand="1" w:evenHBand="0" w:firstRowFirstColumn="0" w:firstRowLastColumn="0" w:lastRowFirstColumn="0" w:lastRowLastColumn="0"/>
+        </w:trPr>
+        <w:tc>
+          <w:tcPr>
+            <w:tcW w:w="1713" w:type="dxa"/>
+            <w:cnfStyle w:val="001000000000" w:firstRow="0" w:lastRow="0" w:firstColumn="1" w:lastColumn="0" w:oddVBand="0" w:evenVBand="0" w:oddHBand="0" w:evenHBand="0" w:firstRowFirstColumn="0" w:firstRowLastColumn="0" w:lastRowFirstColumn="0" w:lastRowLastColumn="0"/>
+            <w:tcBorders>
+              <w:top w:val="single" w:sz="4" w:space="0" w:color="FFFFFF"/>
+              <w:bottom w:val="single" w:sz="4" w:space="0" w:color="FFFFFF"/>
+              <w:insideH w:val="single" w:sz="4" w:space="0" w:color="FFFFFF"/>
+            </w:tcBorders>
+            <w:shd w:color="auto" w:fill="1F497D" w:themeFill="text2" w:val="clear"/>
+          </w:tcPr>
+          <w:p>
+            <w:pPr>
+              <w:pStyle w:val="Normal"/>
+              <w:spacing w:lineRule="auto" w:line="240" w:before="0" w:after="0"/>
+              <w:rPr/>
+            </w:pPr>
+            <w:r>
+              <w:rPr>
+                <w:rStyle w:val="Strong"/>
+                <w:color w:val="FFFFFF" w:themeColor="background1"/>
+              </w:rPr>
+              <w:t>Description</w:t>
+            </w:r>
+          </w:p>
+        </w:tc>
+        <w:tc>
+          <w:tcPr>
+            <w:tcW w:w="7312" w:type="dxa"/>
+            <w:tcBorders>
+              <w:top w:val="single" w:sz="4" w:space="0" w:color="FFFFFF"/>
+              <w:bottom w:val="single" w:sz="4" w:space="0" w:color="FFFFFF"/>
+              <w:insideH w:val="single" w:sz="4" w:space="0" w:color="FFFFFF"/>
+            </w:tcBorders>
+            <w:shd w:color="auto" w:fill="DBE5F1" w:themeFill="accent1" w:themeFillTint="33" w:val="clear"/>
+          </w:tcPr>
+          <w:p>
+            <w:pPr>
+              <w:pStyle w:val="Normal"/>
+              <w:spacing w:lineRule="auto" w:line="240" w:before="0" w:after="0"/>
+              <w:cnfStyle w:val="000000100000" w:firstRow="0" w:lastRow="0" w:firstColumn="0" w:lastColumn="0" w:oddVBand="0" w:evenVBand="0" w:oddHBand="1" w:evenHBand="0" w:firstRowFirstColumn="0" w:firstRowLastColumn="0" w:lastRowFirstColumn="0" w:lastRowLastColumn="0"/>
+              <w:rPr/>
+            </w:pPr>
+            <w:r>
+              <w:rPr>
+                <w:color w:val="000000" w:themeColor="text1"/>
+              </w:rPr>
+              <w:t>Add Picture link</w:t>
+            </w:r>
+          </w:p>
+        </w:tc>
+      </w:tr>
+      <w:tr>
+        <w:trPr/>
+        <w:tc>
+          <w:tcPr>
+            <w:tcW w:w="1713" w:type="dxa"/>
+            <w:cnfStyle w:val="001000000000" w:firstRow="0" w:lastRow="0" w:firstColumn="1" w:lastColumn="0" w:oddVBand="0" w:evenVBand="0" w:oddHBand="0" w:evenHBand="0" w:firstRowFirstColumn="0" w:firstRowLastColumn="0" w:lastRowFirstColumn="0" w:lastRowLastColumn="0"/>
+            <w:tcBorders>
+              <w:top w:val="single" w:sz="4" w:space="0" w:color="FFFFFF"/>
+              <w:bottom w:val="single" w:sz="4" w:space="0" w:color="FFFFFF"/>
+              <w:insideH w:val="single" w:sz="4" w:space="0" w:color="FFFFFF"/>
+            </w:tcBorders>
+            <w:shd w:color="auto" w:fill="1F497D" w:themeFill="text2" w:val="clear"/>
+          </w:tcPr>
+          <w:p>
+            <w:pPr>
+              <w:pStyle w:val="Normal"/>
+              <w:spacing w:lineRule="auto" w:line="240" w:before="0" w:after="0"/>
+              <w:rPr/>
+            </w:pPr>
+            <w:r>
+              <w:rPr>
+                <w:rStyle w:val="Strong"/>
+                <w:color w:val="FFFFFF" w:themeColor="background1"/>
+              </w:rPr>
+              <w:t>Expected</w:t>
+            </w:r>
+          </w:p>
+        </w:tc>
+        <w:tc>
+          <w:tcPr>
+            <w:tcW w:w="7312" w:type="dxa"/>
+            <w:tcBorders>
+              <w:top w:val="single" w:sz="4" w:space="0" w:color="FFFFFF"/>
+              <w:bottom w:val="single" w:sz="4" w:space="0" w:color="FFFFFF"/>
+              <w:insideH w:val="single" w:sz="4" w:space="0" w:color="FFFFFF"/>
+            </w:tcBorders>
+            <w:shd w:color="auto" w:fill="DBE5F1" w:themeFill="accent1" w:themeFillTint="33" w:val="clear"/>
+          </w:tcPr>
+          <w:p>
+            <w:pPr>
+              <w:pStyle w:val="Normal"/>
+              <w:spacing w:lineRule="auto" w:line="240" w:before="0" w:after="0"/>
+              <w:cnfStyle w:val="000000000000" w:firstRow="0" w:lastRow="0" w:firstColumn="0" w:lastColumn="0" w:oddVBand="0" w:evenVBand="0" w:oddHBand="0" w:evenHBand="0" w:firstRowFirstColumn="0" w:firstRowLastColumn="0" w:lastRowFirstColumn="0" w:lastRowLastColumn="0"/>
+              <w:rPr/>
+            </w:pPr>
+            <w:r>
+              <w:rPr>
+                <w:color w:val="000000" w:themeColor="text1"/>
+              </w:rPr>
+              <w:t>The “Add Picture” link is shown</w:t>
+            </w:r>
+          </w:p>
+        </w:tc>
+      </w:tr>
+      <w:tr>
+        <w:trPr>
+          <w:cnfStyle w:val="000000100000" w:firstRow="0" w:lastRow="0" w:firstColumn="0" w:lastColumn="0" w:oddVBand="0" w:evenVBand="0" w:oddHBand="1" w:evenHBand="0" w:firstRowFirstColumn="0" w:firstRowLastColumn="0" w:lastRowFirstColumn="0" w:lastRowLastColumn="0"/>
+        </w:trPr>
+        <w:tc>
+          <w:tcPr>
+            <w:tcW w:w="1713" w:type="dxa"/>
+            <w:cnfStyle w:val="001000000000" w:firstRow="0" w:lastRow="0" w:firstColumn="1" w:lastColumn="0" w:oddVBand="0" w:evenVBand="0" w:oddHBand="0" w:evenHBand="0" w:firstRowFirstColumn="0" w:firstRowLastColumn="0" w:lastRowFirstColumn="0" w:lastRowLastColumn="0"/>
+            <w:tcBorders>
+              <w:top w:val="single" w:sz="4" w:space="0" w:color="FFFFFF"/>
+              <w:bottom w:val="single" w:sz="4" w:space="0" w:color="FFFFFF"/>
+              <w:insideH w:val="single" w:sz="4" w:space="0" w:color="FFFFFF"/>
+            </w:tcBorders>
+            <w:shd w:color="auto" w:fill="1F497D" w:themeFill="text2" w:val="clear"/>
+          </w:tcPr>
+          <w:p>
+            <w:pPr>
+              <w:pStyle w:val="Normal"/>
+              <w:spacing w:lineRule="auto" w:line="240" w:before="0" w:after="0"/>
+              <w:rPr/>
+            </w:pPr>
+            <w:r>
+              <w:rPr>
+                <w:rStyle w:val="Strong"/>
+                <w:color w:val="FFFFFF" w:themeColor="background1"/>
+              </w:rPr>
+              <w:t>Outcome</w:t>
+            </w:r>
+          </w:p>
+        </w:tc>
+        <w:tc>
+          <w:tcPr>
+            <w:tcW w:w="7312" w:type="dxa"/>
+            <w:tcBorders>
+              <w:top w:val="single" w:sz="4" w:space="0" w:color="FFFFFF"/>
+              <w:bottom w:val="single" w:sz="4" w:space="0" w:color="FFFFFF"/>
+              <w:insideH w:val="single" w:sz="4" w:space="0" w:color="FFFFFF"/>
+            </w:tcBorders>
+            <w:shd w:color="auto" w:fill="DBE5F1" w:themeFill="accent1" w:themeFillTint="33" w:val="clear"/>
+          </w:tcPr>
+          <w:p>
+            <w:pPr>
+              <w:pStyle w:val="Notes"/>
+              <w:spacing w:lineRule="auto" w:line="240" w:before="0" w:after="0"/>
+              <w:cnfStyle w:val="000000100000" w:firstRow="0" w:lastRow="0" w:firstColumn="0" w:lastColumn="0" w:oddVBand="0" w:evenVBand="0" w:oddHBand="1" w:evenHBand="0" w:firstRowFirstColumn="0" w:firstRowLastColumn="0" w:lastRowFirstColumn="0" w:lastRowLastColumn="0"/>
+              <w:rPr>
+                <w:color w:val="000000" w:themeColor="text1"/>
+              </w:rPr>
+            </w:pPr>
+            <w:r>
+              <w:rPr>
+                <w:color w:val="000000" w:themeColor="text1"/>
+              </w:rPr>
+            </w:r>
+          </w:p>
+        </w:tc>
+      </w:tr>
+      <w:tr>
+        <w:trPr/>
+        <w:tc>
+          <w:tcPr>
+            <w:tcW w:w="1713" w:type="dxa"/>
+            <w:cnfStyle w:val="001000000000" w:firstRow="0" w:lastRow="0" w:firstColumn="1" w:lastColumn="0" w:oddVBand="0" w:evenVBand="0" w:oddHBand="0" w:evenHBand="0" w:firstRowFirstColumn="0" w:firstRowLastColumn="0" w:lastRowFirstColumn="0" w:lastRowLastColumn="0"/>
+            <w:tcBorders>
+              <w:top w:val="single" w:sz="4" w:space="0" w:color="FFFFFF"/>
+              <w:bottom w:val="single" w:sz="4" w:space="0" w:color="FFFFFF"/>
+              <w:insideH w:val="single" w:sz="4" w:space="0" w:color="FFFFFF"/>
+            </w:tcBorders>
+            <w:shd w:color="auto" w:fill="1F497D" w:themeFill="text2" w:val="clear"/>
+          </w:tcPr>
+          <w:p>
+            <w:pPr>
+              <w:pStyle w:val="Normal"/>
+              <w:spacing w:lineRule="auto" w:line="240" w:before="0" w:after="0"/>
+              <w:rPr/>
+            </w:pPr>
+            <w:r>
+              <w:rPr>
+                <w:rStyle w:val="Strong"/>
+                <w:color w:val="FFFFFF" w:themeColor="background1"/>
+              </w:rPr>
+              <w:t>Notes</w:t>
+            </w:r>
+          </w:p>
+        </w:tc>
+        <w:tc>
+          <w:tcPr>
+            <w:tcW w:w="7312" w:type="dxa"/>
+            <w:tcBorders>
+              <w:top w:val="single" w:sz="4" w:space="0" w:color="FFFFFF"/>
+              <w:bottom w:val="single" w:sz="4" w:space="0" w:color="FFFFFF"/>
+              <w:insideH w:val="single" w:sz="4" w:space="0" w:color="FFFFFF"/>
+            </w:tcBorders>
+            <w:shd w:color="auto" w:fill="DBE5F1" w:themeFill="accent1" w:themeFillTint="33" w:val="clear"/>
+          </w:tcPr>
+          <w:p>
+            <w:pPr>
+              <w:pStyle w:val="Normal"/>
+              <w:spacing w:lineRule="auto" w:line="240" w:before="0" w:after="0"/>
+              <w:cnfStyle w:val="000000000000" w:firstRow="0" w:lastRow="0" w:firstColumn="0" w:lastColumn="0" w:oddVBand="0" w:evenVBand="0" w:oddHBand="0" w:evenHBand="0" w:firstRowFirstColumn="0" w:firstRowLastColumn="0" w:lastRowFirstColumn="0" w:lastRowLastColumn="0"/>
+              <w:rPr>
+                <w:color w:val="000000" w:themeColor="text1"/>
+              </w:rPr>
+            </w:pPr>
+            <w:r>
+              <w:rPr>
+                <w:color w:val="000000" w:themeColor="text1"/>
+              </w:rPr>
+            </w:r>
+          </w:p>
+        </w:tc>
+      </w:tr>
+    </w:tbl>
+    <w:p>
+      <w:pPr>
+        <w:pStyle w:val="Normal"/>
+        <w:rPr/>
+      </w:pPr>
+      <w:r>
+        <w:rPr/>
+      </w:r>
+    </w:p>
+    <w:tbl>
+      <w:tblPr>
+        <w:tblStyle w:val="Cuadrculavistosa-nfasis1"/>
+        <w:tblW w:w="9026" w:type="dxa"/>
+        <w:jc w:val="left"/>
+        <w:tblInd w:w="0" w:type="dxa"/>
+        <w:tblBorders>
+          <w:bottom w:val="single" w:sz="4" w:space="0" w:color="FFFFFF"/>
+          <w:insideH w:val="single" w:sz="4" w:space="0" w:color="FFFFFF"/>
+        </w:tblBorders>
+        <w:tblCellMar>
+          <w:top w:w="0" w:type="dxa"/>
+          <w:left w:w="108" w:type="dxa"/>
+          <w:bottom w:w="0" w:type="dxa"/>
+          <w:right w:w="108" w:type="dxa"/>
+        </w:tblCellMar>
+        <w:tblLook w:val="04a0" w:noVBand="1" w:noHBand="0" w:lastColumn="0" w:firstColumn="1" w:lastRow="0" w:firstRow="1"/>
+      </w:tblPr>
+      <w:tblGrid>
+        <w:gridCol w:w="1713"/>
+        <w:gridCol w:w="7312"/>
+      </w:tblGrid>
+      <w:tr>
+        <w:trPr>
+          <w:cnfStyle w:val="100000000000" w:firstRow="1" w:lastRow="0" w:firstColumn="0" w:lastColumn="0" w:oddVBand="0" w:evenVBand="0" w:oddHBand="0" w:evenHBand="0" w:firstRowFirstColumn="0" w:firstRowLastColumn="0" w:lastRowFirstColumn="0" w:lastRowLastColumn="0"/>
+        </w:trPr>
+        <w:tc>
+          <w:tcPr>
+            <w:tcW w:w="9025" w:type="dxa"/>
+            <w:gridSpan w:val="2"/>
+            <w:cnfStyle w:val="001000000000" w:firstRow="0" w:lastRow="0" w:firstColumn="1" w:lastColumn="0" w:oddVBand="0" w:evenVBand="0" w:oddHBand="0" w:evenHBand="0" w:firstRowFirstColumn="0" w:firstRowLastColumn="0" w:lastRowFirstColumn="0" w:lastRowLastColumn="0"/>
+            <w:tcBorders>
+              <w:bottom w:val="single" w:sz="4" w:space="0" w:color="FFFFFF"/>
+              <w:insideH w:val="single" w:sz="4" w:space="0" w:color="FFFFFF"/>
+            </w:tcBorders>
+            <w:shd w:color="auto" w:fill="1F497D" w:themeFill="text2" w:val="clear"/>
+          </w:tcPr>
+          <w:p>
+            <w:pPr>
+              <w:pStyle w:val="Normal"/>
+              <w:spacing w:lineRule="auto" w:line="240" w:before="0" w:after="0"/>
+              <w:rPr/>
+            </w:pPr>
+            <w:r>
+              <w:rPr>
+                <w:rStyle w:val="Strong"/>
+                <w:b/>
+                <w:bCs/>
+                <w:color w:val="FFFFFF" w:themeColor="background1"/>
+              </w:rPr>
+              <w:t>Test 02</w:t>
+            </w:r>
+            <w:r>
+              <w:rPr>
+                <w:rStyle w:val="Strong"/>
+                <w:b/>
+                <w:bCs/>
+                <w:color w:val="FFFFFF" w:themeColor="background1"/>
+              </w:rPr>
+              <w:t>7</w:t>
+            </w:r>
+          </w:p>
+        </w:tc>
+      </w:tr>
+      <w:tr>
+        <w:trPr>
+          <w:cnfStyle w:val="000000100000" w:firstRow="0" w:lastRow="0" w:firstColumn="0" w:lastColumn="0" w:oddVBand="0" w:evenVBand="0" w:oddHBand="1" w:evenHBand="0" w:firstRowFirstColumn="0" w:firstRowLastColumn="0" w:lastRowFirstColumn="0" w:lastRowLastColumn="0"/>
+        </w:trPr>
+        <w:tc>
+          <w:tcPr>
+            <w:tcW w:w="1713" w:type="dxa"/>
+            <w:cnfStyle w:val="001000000000" w:firstRow="0" w:lastRow="0" w:firstColumn="1" w:lastColumn="0" w:oddVBand="0" w:evenVBand="0" w:oddHBand="0" w:evenHBand="0" w:firstRowFirstColumn="0" w:firstRowLastColumn="0" w:lastRowFirstColumn="0" w:lastRowLastColumn="0"/>
+            <w:tcBorders>
+              <w:top w:val="single" w:sz="4" w:space="0" w:color="FFFFFF"/>
+              <w:bottom w:val="single" w:sz="4" w:space="0" w:color="FFFFFF"/>
+              <w:insideH w:val="single" w:sz="4" w:space="0" w:color="FFFFFF"/>
+            </w:tcBorders>
+            <w:shd w:color="auto" w:fill="1F497D" w:themeFill="text2" w:val="clear"/>
+          </w:tcPr>
+          <w:p>
+            <w:pPr>
+              <w:pStyle w:val="Normal"/>
+              <w:spacing w:lineRule="auto" w:line="240" w:before="0" w:after="0"/>
+              <w:rPr/>
+            </w:pPr>
+            <w:r>
+              <w:rPr>
+                <w:rStyle w:val="Strong"/>
+                <w:color w:val="FFFFFF" w:themeColor="background1"/>
+              </w:rPr>
+              <w:t>Description</w:t>
+            </w:r>
+          </w:p>
+        </w:tc>
+        <w:tc>
+          <w:tcPr>
+            <w:tcW w:w="7312" w:type="dxa"/>
+            <w:tcBorders>
+              <w:top w:val="single" w:sz="4" w:space="0" w:color="FFFFFF"/>
+              <w:bottom w:val="single" w:sz="4" w:space="0" w:color="FFFFFF"/>
+              <w:insideH w:val="single" w:sz="4" w:space="0" w:color="FFFFFF"/>
+            </w:tcBorders>
+            <w:shd w:color="auto" w:fill="DBE5F1" w:themeFill="accent1" w:themeFillTint="33" w:val="clear"/>
+          </w:tcPr>
+          <w:p>
+            <w:pPr>
+              <w:pStyle w:val="Normal"/>
+              <w:spacing w:lineRule="auto" w:line="240" w:before="0" w:after="0"/>
+              <w:cnfStyle w:val="000000100000" w:firstRow="0" w:lastRow="0" w:firstColumn="0" w:lastColumn="0" w:oddVBand="0" w:evenVBand="0" w:oddHBand="1" w:evenHBand="0" w:firstRowFirstColumn="0" w:firstRowLastColumn="0" w:lastRowFirstColumn="0" w:lastRowLastColumn="0"/>
+              <w:rPr/>
+            </w:pPr>
+            <w:r>
+              <w:rPr>
+                <w:color w:val="000000" w:themeColor="text1"/>
+              </w:rPr>
+              <w:t>goBack button</w:t>
+            </w:r>
+            <w:r>
+              <w:rPr>
+                <w:color w:val="000000" w:themeColor="text1"/>
+              </w:rPr>
+              <w:t>.</w:t>
+            </w:r>
+          </w:p>
+        </w:tc>
+      </w:tr>
+      <w:tr>
+        <w:trPr/>
+        <w:tc>
+          <w:tcPr>
+            <w:tcW w:w="1713" w:type="dxa"/>
+            <w:cnfStyle w:val="001000000000" w:firstRow="0" w:lastRow="0" w:firstColumn="1" w:lastColumn="0" w:oddVBand="0" w:evenVBand="0" w:oddHBand="0" w:evenHBand="0" w:firstRowFirstColumn="0" w:firstRowLastColumn="0" w:lastRowFirstColumn="0" w:lastRowLastColumn="0"/>
+            <w:tcBorders>
+              <w:top w:val="single" w:sz="4" w:space="0" w:color="FFFFFF"/>
+              <w:bottom w:val="single" w:sz="4" w:space="0" w:color="FFFFFF"/>
+              <w:insideH w:val="single" w:sz="4" w:space="0" w:color="FFFFFF"/>
+            </w:tcBorders>
+            <w:shd w:color="auto" w:fill="1F497D" w:themeFill="text2" w:val="clear"/>
+          </w:tcPr>
+          <w:p>
+            <w:pPr>
+              <w:pStyle w:val="Normal"/>
+              <w:spacing w:lineRule="auto" w:line="240" w:before="0" w:after="0"/>
+              <w:rPr/>
+            </w:pPr>
+            <w:r>
+              <w:rPr>
+                <w:rStyle w:val="Strong"/>
+                <w:color w:val="FFFFFF" w:themeColor="background1"/>
+              </w:rPr>
+              <w:t>Expected</w:t>
+            </w:r>
+          </w:p>
+        </w:tc>
+        <w:tc>
+          <w:tcPr>
+            <w:tcW w:w="7312" w:type="dxa"/>
+            <w:tcBorders>
+              <w:top w:val="single" w:sz="4" w:space="0" w:color="FFFFFF"/>
+              <w:bottom w:val="single" w:sz="4" w:space="0" w:color="FFFFFF"/>
+              <w:insideH w:val="single" w:sz="4" w:space="0" w:color="FFFFFF"/>
+            </w:tcBorders>
+            <w:shd w:color="auto" w:fill="DBE5F1" w:themeFill="accent1" w:themeFillTint="33" w:val="clear"/>
+          </w:tcPr>
+          <w:p>
+            <w:pPr>
+              <w:pStyle w:val="Normal"/>
+              <w:spacing w:lineRule="auto" w:line="240" w:before="0" w:after="0"/>
+              <w:cnfStyle w:val="000000000000" w:firstRow="0" w:lastRow="0" w:firstColumn="0" w:lastColumn="0" w:oddVBand="0" w:evenVBand="0" w:oddHBand="0" w:evenHBand="0" w:firstRowFirstColumn="0" w:firstRowLastColumn="0" w:lastRowFirstColumn="0" w:lastRowLastColumn="0"/>
+              <w:rPr/>
+            </w:pPr>
+            <w:r>
+              <w:rPr>
+                <w:color w:val="000000" w:themeColor="text1"/>
+              </w:rPr>
+              <w:t>Go back to the Provider list items</w:t>
+            </w:r>
+            <w:r>
+              <w:rPr>
+                <w:color w:val="000000" w:themeColor="text1"/>
+              </w:rPr>
+              <w:t xml:space="preserve">. </w:t>
+            </w:r>
+          </w:p>
+        </w:tc>
+      </w:tr>
+      <w:tr>
+        <w:trPr>
+          <w:cnfStyle w:val="000000100000" w:firstRow="0" w:lastRow="0" w:firstColumn="0" w:lastColumn="0" w:oddVBand="0" w:evenVBand="0" w:oddHBand="1" w:evenHBand="0" w:firstRowFirstColumn="0" w:firstRowLastColumn="0" w:lastRowFirstColumn="0" w:lastRowLastColumn="0"/>
+        </w:trPr>
+        <w:tc>
+          <w:tcPr>
+            <w:tcW w:w="1713" w:type="dxa"/>
+            <w:cnfStyle w:val="001000000000" w:firstRow="0" w:lastRow="0" w:firstColumn="1" w:lastColumn="0" w:oddVBand="0" w:evenVBand="0" w:oddHBand="0" w:evenHBand="0" w:firstRowFirstColumn="0" w:firstRowLastColumn="0" w:lastRowFirstColumn="0" w:lastRowLastColumn="0"/>
+            <w:tcBorders>
+              <w:top w:val="single" w:sz="4" w:space="0" w:color="FFFFFF"/>
+              <w:bottom w:val="single" w:sz="4" w:space="0" w:color="FFFFFF"/>
+              <w:insideH w:val="single" w:sz="4" w:space="0" w:color="FFFFFF"/>
+            </w:tcBorders>
+            <w:shd w:color="auto" w:fill="1F497D" w:themeFill="text2" w:val="clear"/>
+          </w:tcPr>
+          <w:p>
+            <w:pPr>
+              <w:pStyle w:val="Normal"/>
+              <w:spacing w:lineRule="auto" w:line="240" w:before="0" w:after="0"/>
+              <w:rPr/>
+            </w:pPr>
+            <w:r>
+              <w:rPr>
+                <w:rStyle w:val="Strong"/>
+                <w:color w:val="FFFFFF" w:themeColor="background1"/>
+              </w:rPr>
+              <w:t>Outcome</w:t>
+            </w:r>
+          </w:p>
+        </w:tc>
+        <w:tc>
+          <w:tcPr>
+            <w:tcW w:w="7312" w:type="dxa"/>
+            <w:tcBorders>
+              <w:top w:val="single" w:sz="4" w:space="0" w:color="FFFFFF"/>
+              <w:bottom w:val="single" w:sz="4" w:space="0" w:color="FFFFFF"/>
+              <w:insideH w:val="single" w:sz="4" w:space="0" w:color="FFFFFF"/>
+            </w:tcBorders>
+            <w:shd w:color="auto" w:fill="DBE5F1" w:themeFill="accent1" w:themeFillTint="33" w:val="clear"/>
+          </w:tcPr>
+          <w:p>
+            <w:pPr>
+              <w:pStyle w:val="Notes"/>
+              <w:spacing w:lineRule="auto" w:line="240" w:before="0" w:after="0"/>
+              <w:cnfStyle w:val="000000100000" w:firstRow="0" w:lastRow="0" w:firstColumn="0" w:lastColumn="0" w:oddVBand="0" w:evenVBand="0" w:oddHBand="1" w:evenHBand="0" w:firstRowFirstColumn="0" w:firstRowLastColumn="0" w:lastRowFirstColumn="0" w:lastRowLastColumn="0"/>
+              <w:rPr>
+                <w:color w:val="000000" w:themeColor="text1"/>
+              </w:rPr>
+            </w:pPr>
+            <w:r>
+              <w:rPr>
+                <w:color w:val="000000" w:themeColor="text1"/>
+              </w:rPr>
+            </w:r>
+          </w:p>
+        </w:tc>
+      </w:tr>
+      <w:tr>
+        <w:trPr/>
+        <w:tc>
+          <w:tcPr>
+            <w:tcW w:w="1713" w:type="dxa"/>
+            <w:cnfStyle w:val="001000000000" w:firstRow="0" w:lastRow="0" w:firstColumn="1" w:lastColumn="0" w:oddVBand="0" w:evenVBand="0" w:oddHBand="0" w:evenHBand="0" w:firstRowFirstColumn="0" w:firstRowLastColumn="0" w:lastRowFirstColumn="0" w:lastRowLastColumn="0"/>
+            <w:tcBorders>
+              <w:top w:val="single" w:sz="4" w:space="0" w:color="FFFFFF"/>
+              <w:bottom w:val="single" w:sz="4" w:space="0" w:color="FFFFFF"/>
+              <w:insideH w:val="single" w:sz="4" w:space="0" w:color="FFFFFF"/>
+            </w:tcBorders>
+            <w:shd w:color="auto" w:fill="1F497D" w:themeFill="text2" w:val="clear"/>
+          </w:tcPr>
+          <w:p>
+            <w:pPr>
+              <w:pStyle w:val="Normal"/>
+              <w:spacing w:lineRule="auto" w:line="240" w:before="0" w:after="0"/>
+              <w:rPr/>
+            </w:pPr>
+            <w:r>
+              <w:rPr>
+                <w:rStyle w:val="Strong"/>
+                <w:color w:val="FFFFFF" w:themeColor="background1"/>
+              </w:rPr>
+              <w:t>Notes</w:t>
+            </w:r>
+          </w:p>
+        </w:tc>
+        <w:tc>
+          <w:tcPr>
+            <w:tcW w:w="7312" w:type="dxa"/>
+            <w:tcBorders>
+              <w:top w:val="single" w:sz="4" w:space="0" w:color="FFFFFF"/>
+              <w:bottom w:val="single" w:sz="4" w:space="0" w:color="FFFFFF"/>
+              <w:insideH w:val="single" w:sz="4" w:space="0" w:color="FFFFFF"/>
+            </w:tcBorders>
+            <w:shd w:color="auto" w:fill="DBE5F1" w:themeFill="accent1" w:themeFillTint="33" w:val="clear"/>
+          </w:tcPr>
+          <w:p>
+            <w:pPr>
+              <w:pStyle w:val="Normal"/>
+              <w:spacing w:lineRule="auto" w:line="240" w:before="0" w:after="0"/>
+              <w:cnfStyle w:val="000000000000" w:firstRow="0" w:lastRow="0" w:firstColumn="0" w:lastColumn="0" w:oddVBand="0" w:evenVBand="0" w:oddHBand="0" w:evenHBand="0" w:firstRowFirstColumn="0" w:firstRowLastColumn="0" w:lastRowFirstColumn="0" w:lastRowLastColumn="0"/>
+              <w:rPr>
+                <w:color w:val="000000" w:themeColor="text1"/>
+              </w:rPr>
+            </w:pPr>
+            <w:r>
+              <w:rPr>
+                <w:color w:val="000000" w:themeColor="text1"/>
+              </w:rPr>
+            </w:r>
+          </w:p>
+        </w:tc>
+      </w:tr>
+    </w:tbl>
+    <w:p>
+      <w:pPr>
+        <w:pStyle w:val="Normal"/>
+        <w:rPr/>
+      </w:pPr>
+      <w:r>
+        <w:rPr/>
       </w:r>
     </w:p>
     <w:p>
@@ -8293,7 +10544,70 @@
     </w:p>
     <w:p>
       <w:pPr>
-        <w:pStyle w:val="Heading1"/>
+        <w:pStyle w:val="Normal"/>
+        <w:rPr/>
+      </w:pPr>
+      <w:r>
+        <w:rPr/>
+      </w:r>
+    </w:p>
+    <w:p>
+      <w:pPr>
+        <w:pStyle w:val="Normal"/>
+        <w:rPr/>
+      </w:pPr>
+      <w:r>
+        <w:rPr/>
+      </w:r>
+    </w:p>
+    <w:p>
+      <w:pPr>
+        <w:pStyle w:val="Normal"/>
+        <w:rPr/>
+      </w:pPr>
+      <w:r>
+        <w:rPr/>
+      </w:r>
+    </w:p>
+    <w:p>
+      <w:pPr>
+        <w:pStyle w:val="Normal"/>
+        <w:rPr/>
+      </w:pPr>
+      <w:r>
+        <w:rPr/>
+      </w:r>
+    </w:p>
+    <w:p>
+      <w:pPr>
+        <w:pStyle w:val="Normal"/>
+        <w:rPr/>
+      </w:pPr>
+      <w:r>
+        <w:rPr/>
+      </w:r>
+    </w:p>
+    <w:p>
+      <w:pPr>
+        <w:pStyle w:val="Normal"/>
+        <w:rPr/>
+      </w:pPr>
+      <w:r>
+        <w:rPr/>
+      </w:r>
+    </w:p>
+    <w:p>
+      <w:pPr>
+        <w:pStyle w:val="Normal"/>
+        <w:rPr/>
+      </w:pPr>
+      <w:r>
+        <w:rPr/>
+      </w:r>
+    </w:p>
+    <w:p>
+      <w:pPr>
+        <w:pStyle w:val="Normal"/>
         <w:rPr/>
       </w:pPr>
       <w:r>

</xml_diff>

<commit_message>
Fix .gitignore and add Companies Position Acceptance test
</commit_message>
<xml_diff>
--- a/Item-5/Acceptance test.docx
+++ b/Item-5/Acceptance test.docx
@@ -610,7 +610,7 @@
           <w:docPartGallery w:val="Table of Contents"/>
           <w:docPartUnique w:val="true"/>
         </w:docPartObj>
-        <w:id w:val="185786655"/>
+        <w:id w:val="1531095613"/>
       </w:sdtPr>
       <w:sdtContent>
         <w:p>
@@ -1907,8 +1907,8 @@
         <w:tblLook w:val="04a0" w:noVBand="1" w:noHBand="0" w:lastColumn="0" w:firstColumn="1" w:lastRow="0" w:firstRow="1"/>
       </w:tblPr>
       <w:tblGrid>
-        <w:gridCol w:w="1799"/>
-        <w:gridCol w:w="7226"/>
+        <w:gridCol w:w="1798"/>
+        <w:gridCol w:w="7227"/>
       </w:tblGrid>
       <w:tr>
         <w:trPr>
@@ -1949,7 +1949,7 @@
         </w:trPr>
         <w:tc>
           <w:tcPr>
-            <w:tcW w:w="1799" w:type="dxa"/>
+            <w:tcW w:w="1798" w:type="dxa"/>
             <w:cnfStyle w:val="001000000000" w:firstRow="0" w:lastRow="0" w:firstColumn="1" w:lastColumn="0" w:oddVBand="0" w:evenVBand="0" w:oddHBand="0" w:evenHBand="0" w:firstRowFirstColumn="0" w:firstRowLastColumn="0" w:lastRowFirstColumn="0" w:lastRowLastColumn="0"/>
             <w:tcBorders>
               <w:top w:val="single" w:sz="4" w:space="0" w:color="FFFFFF"/>
@@ -1975,7 +1975,7 @@
         </w:tc>
         <w:tc>
           <w:tcPr>
-            <w:tcW w:w="7226" w:type="dxa"/>
+            <w:tcW w:w="7227" w:type="dxa"/>
             <w:tcBorders>
               <w:top w:val="single" w:sz="4" w:space="0" w:color="FFFFFF"/>
               <w:bottom w:val="single" w:sz="4" w:space="0" w:color="FFFFFF"/>
@@ -2003,7 +2003,7 @@
         <w:trPr/>
         <w:tc>
           <w:tcPr>
-            <w:tcW w:w="1799" w:type="dxa"/>
+            <w:tcW w:w="1798" w:type="dxa"/>
             <w:cnfStyle w:val="001000000000" w:firstRow="0" w:lastRow="0" w:firstColumn="1" w:lastColumn="0" w:oddVBand="0" w:evenVBand="0" w:oddHBand="0" w:evenHBand="0" w:firstRowFirstColumn="0" w:firstRowLastColumn="0" w:lastRowFirstColumn="0" w:lastRowLastColumn="0"/>
             <w:tcBorders>
               <w:top w:val="single" w:sz="4" w:space="0" w:color="FFFFFF"/>
@@ -2029,7 +2029,7 @@
         </w:tc>
         <w:tc>
           <w:tcPr>
-            <w:tcW w:w="7226" w:type="dxa"/>
+            <w:tcW w:w="7227" w:type="dxa"/>
             <w:tcBorders>
               <w:top w:val="single" w:sz="4" w:space="0" w:color="FFFFFF"/>
               <w:bottom w:val="single" w:sz="4" w:space="0" w:color="FFFFFF"/>
@@ -2059,7 +2059,7 @@
         </w:trPr>
         <w:tc>
           <w:tcPr>
-            <w:tcW w:w="1799" w:type="dxa"/>
+            <w:tcW w:w="1798" w:type="dxa"/>
             <w:cnfStyle w:val="001000000000" w:firstRow="0" w:lastRow="0" w:firstColumn="1" w:lastColumn="0" w:oddVBand="0" w:evenVBand="0" w:oddHBand="0" w:evenHBand="0" w:firstRowFirstColumn="0" w:firstRowLastColumn="0" w:lastRowFirstColumn="0" w:lastRowLastColumn="0"/>
             <w:tcBorders>
               <w:top w:val="single" w:sz="4" w:space="0" w:color="FFFFFF"/>
@@ -2085,7 +2085,7 @@
         </w:tc>
         <w:tc>
           <w:tcPr>
-            <w:tcW w:w="7226" w:type="dxa"/>
+            <w:tcW w:w="7227" w:type="dxa"/>
             <w:tcBorders>
               <w:top w:val="single" w:sz="4" w:space="0" w:color="FFFFFF"/>
               <w:bottom w:val="single" w:sz="4" w:space="0" w:color="FFFFFF"/>
@@ -2114,7 +2114,7 @@
         <w:trPr/>
         <w:tc>
           <w:tcPr>
-            <w:tcW w:w="1799" w:type="dxa"/>
+            <w:tcW w:w="1798" w:type="dxa"/>
             <w:cnfStyle w:val="001000000000" w:firstRow="0" w:lastRow="0" w:firstColumn="1" w:lastColumn="0" w:oddVBand="0" w:evenVBand="0" w:oddHBand="0" w:evenHBand="0" w:firstRowFirstColumn="0" w:firstRowLastColumn="0" w:lastRowFirstColumn="0" w:lastRowLastColumn="0"/>
             <w:tcBorders>
               <w:top w:val="single" w:sz="4" w:space="0" w:color="FFFFFF"/>
@@ -2140,7 +2140,7 @@
         </w:tc>
         <w:tc>
           <w:tcPr>
-            <w:tcW w:w="7226" w:type="dxa"/>
+            <w:tcW w:w="7227" w:type="dxa"/>
             <w:tcBorders>
               <w:top w:val="single" w:sz="4" w:space="0" w:color="FFFFFF"/>
               <w:bottom w:val="single" w:sz="4" w:space="0" w:color="FFFFFF"/>
@@ -2194,8 +2194,8 @@
         <w:tblLook w:val="04a0" w:noVBand="1" w:noHBand="0" w:lastColumn="0" w:firstColumn="1" w:lastRow="0" w:firstRow="1"/>
       </w:tblPr>
       <w:tblGrid>
-        <w:gridCol w:w="1799"/>
-        <w:gridCol w:w="7226"/>
+        <w:gridCol w:w="1798"/>
+        <w:gridCol w:w="7227"/>
       </w:tblGrid>
       <w:tr>
         <w:trPr>
@@ -2236,7 +2236,7 @@
         </w:trPr>
         <w:tc>
           <w:tcPr>
-            <w:tcW w:w="1799" w:type="dxa"/>
+            <w:tcW w:w="1798" w:type="dxa"/>
             <w:cnfStyle w:val="001000000000" w:firstRow="0" w:lastRow="0" w:firstColumn="1" w:lastColumn="0" w:oddVBand="0" w:evenVBand="0" w:oddHBand="0" w:evenHBand="0" w:firstRowFirstColumn="0" w:firstRowLastColumn="0" w:lastRowFirstColumn="0" w:lastRowLastColumn="0"/>
             <w:tcBorders>
               <w:top w:val="single" w:sz="4" w:space="0" w:color="FFFFFF"/>
@@ -2262,7 +2262,7 @@
         </w:tc>
         <w:tc>
           <w:tcPr>
-            <w:tcW w:w="7226" w:type="dxa"/>
+            <w:tcW w:w="7227" w:type="dxa"/>
             <w:tcBorders>
               <w:top w:val="single" w:sz="4" w:space="0" w:color="FFFFFF"/>
               <w:bottom w:val="single" w:sz="4" w:space="0" w:color="FFFFFF"/>
@@ -2290,7 +2290,7 @@
         <w:trPr/>
         <w:tc>
           <w:tcPr>
-            <w:tcW w:w="1799" w:type="dxa"/>
+            <w:tcW w:w="1798" w:type="dxa"/>
             <w:cnfStyle w:val="001000000000" w:firstRow="0" w:lastRow="0" w:firstColumn="1" w:lastColumn="0" w:oddVBand="0" w:evenVBand="0" w:oddHBand="0" w:evenHBand="0" w:firstRowFirstColumn="0" w:firstRowLastColumn="0" w:lastRowFirstColumn="0" w:lastRowLastColumn="0"/>
             <w:tcBorders>
               <w:top w:val="single" w:sz="4" w:space="0" w:color="FFFFFF"/>
@@ -2316,7 +2316,7 @@
         </w:tc>
         <w:tc>
           <w:tcPr>
-            <w:tcW w:w="7226" w:type="dxa"/>
+            <w:tcW w:w="7227" w:type="dxa"/>
             <w:tcBorders>
               <w:top w:val="single" w:sz="4" w:space="0" w:color="FFFFFF"/>
               <w:bottom w:val="single" w:sz="4" w:space="0" w:color="FFFFFF"/>
@@ -2346,7 +2346,7 @@
         </w:trPr>
         <w:tc>
           <w:tcPr>
-            <w:tcW w:w="1799" w:type="dxa"/>
+            <w:tcW w:w="1798" w:type="dxa"/>
             <w:cnfStyle w:val="001000000000" w:firstRow="0" w:lastRow="0" w:firstColumn="1" w:lastColumn="0" w:oddVBand="0" w:evenVBand="0" w:oddHBand="0" w:evenHBand="0" w:firstRowFirstColumn="0" w:firstRowLastColumn="0" w:lastRowFirstColumn="0" w:lastRowLastColumn="0"/>
             <w:tcBorders>
               <w:top w:val="single" w:sz="4" w:space="0" w:color="FFFFFF"/>
@@ -2372,7 +2372,7 @@
         </w:tc>
         <w:tc>
           <w:tcPr>
-            <w:tcW w:w="7226" w:type="dxa"/>
+            <w:tcW w:w="7227" w:type="dxa"/>
             <w:tcBorders>
               <w:top w:val="single" w:sz="4" w:space="0" w:color="FFFFFF"/>
               <w:bottom w:val="single" w:sz="4" w:space="0" w:color="FFFFFF"/>
@@ -2401,7 +2401,7 @@
         <w:trPr/>
         <w:tc>
           <w:tcPr>
-            <w:tcW w:w="1799" w:type="dxa"/>
+            <w:tcW w:w="1798" w:type="dxa"/>
             <w:cnfStyle w:val="001000000000" w:firstRow="0" w:lastRow="0" w:firstColumn="1" w:lastColumn="0" w:oddVBand="0" w:evenVBand="0" w:oddHBand="0" w:evenHBand="0" w:firstRowFirstColumn="0" w:firstRowLastColumn="0" w:lastRowFirstColumn="0" w:lastRowLastColumn="0"/>
             <w:tcBorders>
               <w:top w:val="single" w:sz="4" w:space="0" w:color="FFFFFF"/>
@@ -2427,7 +2427,7 @@
         </w:tc>
         <w:tc>
           <w:tcPr>
-            <w:tcW w:w="7226" w:type="dxa"/>
+            <w:tcW w:w="7227" w:type="dxa"/>
             <w:tcBorders>
               <w:top w:val="single" w:sz="4" w:space="0" w:color="FFFFFF"/>
               <w:bottom w:val="single" w:sz="4" w:space="0" w:color="FFFFFF"/>
@@ -2481,8 +2481,8 @@
         <w:tblLook w:val="04a0" w:noVBand="1" w:noHBand="0" w:lastColumn="0" w:firstColumn="1" w:lastRow="0" w:firstRow="1"/>
       </w:tblPr>
       <w:tblGrid>
-        <w:gridCol w:w="1799"/>
-        <w:gridCol w:w="7226"/>
+        <w:gridCol w:w="1798"/>
+        <w:gridCol w:w="7227"/>
       </w:tblGrid>
       <w:tr>
         <w:trPr>
@@ -2523,7 +2523,7 @@
         </w:trPr>
         <w:tc>
           <w:tcPr>
-            <w:tcW w:w="1799" w:type="dxa"/>
+            <w:tcW w:w="1798" w:type="dxa"/>
             <w:cnfStyle w:val="001000000000" w:firstRow="0" w:lastRow="0" w:firstColumn="1" w:lastColumn="0" w:oddVBand="0" w:evenVBand="0" w:oddHBand="0" w:evenHBand="0" w:firstRowFirstColumn="0" w:firstRowLastColumn="0" w:lastRowFirstColumn="0" w:lastRowLastColumn="0"/>
             <w:tcBorders>
               <w:top w:val="single" w:sz="4" w:space="0" w:color="FFFFFF"/>
@@ -2549,7 +2549,7 @@
         </w:tc>
         <w:tc>
           <w:tcPr>
-            <w:tcW w:w="7226" w:type="dxa"/>
+            <w:tcW w:w="7227" w:type="dxa"/>
             <w:tcBorders>
               <w:top w:val="single" w:sz="4" w:space="0" w:color="FFFFFF"/>
               <w:bottom w:val="single" w:sz="4" w:space="0" w:color="FFFFFF"/>
@@ -2577,7 +2577,7 @@
         <w:trPr/>
         <w:tc>
           <w:tcPr>
-            <w:tcW w:w="1799" w:type="dxa"/>
+            <w:tcW w:w="1798" w:type="dxa"/>
             <w:cnfStyle w:val="001000000000" w:firstRow="0" w:lastRow="0" w:firstColumn="1" w:lastColumn="0" w:oddVBand="0" w:evenVBand="0" w:oddHBand="0" w:evenHBand="0" w:firstRowFirstColumn="0" w:firstRowLastColumn="0" w:lastRowFirstColumn="0" w:lastRowLastColumn="0"/>
             <w:tcBorders>
               <w:top w:val="single" w:sz="4" w:space="0" w:color="FFFFFF"/>
@@ -2603,7 +2603,7 @@
         </w:tc>
         <w:tc>
           <w:tcPr>
-            <w:tcW w:w="7226" w:type="dxa"/>
+            <w:tcW w:w="7227" w:type="dxa"/>
             <w:tcBorders>
               <w:top w:val="single" w:sz="4" w:space="0" w:color="FFFFFF"/>
               <w:bottom w:val="single" w:sz="4" w:space="0" w:color="FFFFFF"/>
@@ -2633,7 +2633,7 @@
         </w:trPr>
         <w:tc>
           <w:tcPr>
-            <w:tcW w:w="1799" w:type="dxa"/>
+            <w:tcW w:w="1798" w:type="dxa"/>
             <w:cnfStyle w:val="001000000000" w:firstRow="0" w:lastRow="0" w:firstColumn="1" w:lastColumn="0" w:oddVBand="0" w:evenVBand="0" w:oddHBand="0" w:evenHBand="0" w:firstRowFirstColumn="0" w:firstRowLastColumn="0" w:lastRowFirstColumn="0" w:lastRowLastColumn="0"/>
             <w:tcBorders>
               <w:top w:val="single" w:sz="4" w:space="0" w:color="FFFFFF"/>
@@ -2659,7 +2659,7 @@
         </w:tc>
         <w:tc>
           <w:tcPr>
-            <w:tcW w:w="7226" w:type="dxa"/>
+            <w:tcW w:w="7227" w:type="dxa"/>
             <w:tcBorders>
               <w:top w:val="single" w:sz="4" w:space="0" w:color="FFFFFF"/>
               <w:bottom w:val="single" w:sz="4" w:space="0" w:color="FFFFFF"/>
@@ -2688,7 +2688,7 @@
         <w:trPr/>
         <w:tc>
           <w:tcPr>
-            <w:tcW w:w="1799" w:type="dxa"/>
+            <w:tcW w:w="1798" w:type="dxa"/>
             <w:cnfStyle w:val="001000000000" w:firstRow="0" w:lastRow="0" w:firstColumn="1" w:lastColumn="0" w:oddVBand="0" w:evenVBand="0" w:oddHBand="0" w:evenHBand="0" w:firstRowFirstColumn="0" w:firstRowLastColumn="0" w:lastRowFirstColumn="0" w:lastRowLastColumn="0"/>
             <w:tcBorders>
               <w:top w:val="single" w:sz="4" w:space="0" w:color="FFFFFF"/>
@@ -2714,7 +2714,7 @@
         </w:tc>
         <w:tc>
           <w:tcPr>
-            <w:tcW w:w="7226" w:type="dxa"/>
+            <w:tcW w:w="7227" w:type="dxa"/>
             <w:tcBorders>
               <w:top w:val="single" w:sz="4" w:space="0" w:color="FFFFFF"/>
               <w:bottom w:val="single" w:sz="4" w:space="0" w:color="FFFFFF"/>
@@ -2982,8 +2982,8 @@
         <w:tblLook w:val="04a0" w:noVBand="1" w:noHBand="0" w:lastColumn="0" w:firstColumn="1" w:lastRow="0" w:firstRow="1"/>
       </w:tblPr>
       <w:tblGrid>
-        <w:gridCol w:w="1799"/>
-        <w:gridCol w:w="7226"/>
+        <w:gridCol w:w="1798"/>
+        <w:gridCol w:w="7227"/>
       </w:tblGrid>
       <w:tr>
         <w:trPr>
@@ -3024,7 +3024,7 @@
         </w:trPr>
         <w:tc>
           <w:tcPr>
-            <w:tcW w:w="1799" w:type="dxa"/>
+            <w:tcW w:w="1798" w:type="dxa"/>
             <w:cnfStyle w:val="001000000000" w:firstRow="0" w:lastRow="0" w:firstColumn="1" w:lastColumn="0" w:oddVBand="0" w:evenVBand="0" w:oddHBand="0" w:evenHBand="0" w:firstRowFirstColumn="0" w:firstRowLastColumn="0" w:lastRowFirstColumn="0" w:lastRowLastColumn="0"/>
             <w:tcBorders>
               <w:top w:val="single" w:sz="4" w:space="0" w:color="FFFFFF"/>
@@ -3050,7 +3050,7 @@
         </w:tc>
         <w:tc>
           <w:tcPr>
-            <w:tcW w:w="7226" w:type="dxa"/>
+            <w:tcW w:w="7227" w:type="dxa"/>
             <w:tcBorders>
               <w:top w:val="single" w:sz="4" w:space="0" w:color="FFFFFF"/>
               <w:bottom w:val="single" w:sz="4" w:space="0" w:color="FFFFFF"/>
@@ -3078,7 +3078,7 @@
         <w:trPr/>
         <w:tc>
           <w:tcPr>
-            <w:tcW w:w="1799" w:type="dxa"/>
+            <w:tcW w:w="1798" w:type="dxa"/>
             <w:cnfStyle w:val="001000000000" w:firstRow="0" w:lastRow="0" w:firstColumn="1" w:lastColumn="0" w:oddVBand="0" w:evenVBand="0" w:oddHBand="0" w:evenHBand="0" w:firstRowFirstColumn="0" w:firstRowLastColumn="0" w:lastRowFirstColumn="0" w:lastRowLastColumn="0"/>
             <w:tcBorders>
               <w:top w:val="single" w:sz="4" w:space="0" w:color="FFFFFF"/>
@@ -3104,7 +3104,7 @@
         </w:tc>
         <w:tc>
           <w:tcPr>
-            <w:tcW w:w="7226" w:type="dxa"/>
+            <w:tcW w:w="7227" w:type="dxa"/>
             <w:tcBorders>
               <w:top w:val="single" w:sz="4" w:space="0" w:color="FFFFFF"/>
               <w:bottom w:val="single" w:sz="4" w:space="0" w:color="FFFFFF"/>
@@ -3134,7 +3134,7 @@
         </w:trPr>
         <w:tc>
           <w:tcPr>
-            <w:tcW w:w="1799" w:type="dxa"/>
+            <w:tcW w:w="1798" w:type="dxa"/>
             <w:cnfStyle w:val="001000000000" w:firstRow="0" w:lastRow="0" w:firstColumn="1" w:lastColumn="0" w:oddVBand="0" w:evenVBand="0" w:oddHBand="0" w:evenHBand="0" w:firstRowFirstColumn="0" w:firstRowLastColumn="0" w:lastRowFirstColumn="0" w:lastRowLastColumn="0"/>
             <w:tcBorders>
               <w:top w:val="single" w:sz="4" w:space="0" w:color="FFFFFF"/>
@@ -3160,7 +3160,7 @@
         </w:tc>
         <w:tc>
           <w:tcPr>
-            <w:tcW w:w="7226" w:type="dxa"/>
+            <w:tcW w:w="7227" w:type="dxa"/>
             <w:tcBorders>
               <w:top w:val="single" w:sz="4" w:space="0" w:color="FFFFFF"/>
               <w:bottom w:val="single" w:sz="4" w:space="0" w:color="FFFFFF"/>
@@ -3189,7 +3189,7 @@
         <w:trPr/>
         <w:tc>
           <w:tcPr>
-            <w:tcW w:w="1799" w:type="dxa"/>
+            <w:tcW w:w="1798" w:type="dxa"/>
             <w:cnfStyle w:val="001000000000" w:firstRow="0" w:lastRow="0" w:firstColumn="1" w:lastColumn="0" w:oddVBand="0" w:evenVBand="0" w:oddHBand="0" w:evenHBand="0" w:firstRowFirstColumn="0" w:firstRowLastColumn="0" w:lastRowFirstColumn="0" w:lastRowLastColumn="0"/>
             <w:tcBorders>
               <w:top w:val="single" w:sz="4" w:space="0" w:color="FFFFFF"/>
@@ -3215,7 +3215,7 @@
         </w:tc>
         <w:tc>
           <w:tcPr>
-            <w:tcW w:w="7226" w:type="dxa"/>
+            <w:tcW w:w="7227" w:type="dxa"/>
             <w:tcBorders>
               <w:top w:val="single" w:sz="4" w:space="0" w:color="FFFFFF"/>
               <w:bottom w:val="single" w:sz="4" w:space="0" w:color="FFFFFF"/>
@@ -3269,8 +3269,8 @@
         <w:tblLook w:val="04a0" w:noVBand="1" w:noHBand="0" w:lastColumn="0" w:firstColumn="1" w:lastRow="0" w:firstRow="1"/>
       </w:tblPr>
       <w:tblGrid>
-        <w:gridCol w:w="1799"/>
-        <w:gridCol w:w="7226"/>
+        <w:gridCol w:w="1798"/>
+        <w:gridCol w:w="7227"/>
       </w:tblGrid>
       <w:tr>
         <w:trPr>
@@ -3311,7 +3311,7 @@
         </w:trPr>
         <w:tc>
           <w:tcPr>
-            <w:tcW w:w="1799" w:type="dxa"/>
+            <w:tcW w:w="1798" w:type="dxa"/>
             <w:cnfStyle w:val="001000000000" w:firstRow="0" w:lastRow="0" w:firstColumn="1" w:lastColumn="0" w:oddVBand="0" w:evenVBand="0" w:oddHBand="0" w:evenHBand="0" w:firstRowFirstColumn="0" w:firstRowLastColumn="0" w:lastRowFirstColumn="0" w:lastRowLastColumn="0"/>
             <w:tcBorders>
               <w:top w:val="single" w:sz="4" w:space="0" w:color="FFFFFF"/>
@@ -3337,7 +3337,7 @@
         </w:tc>
         <w:tc>
           <w:tcPr>
-            <w:tcW w:w="7226" w:type="dxa"/>
+            <w:tcW w:w="7227" w:type="dxa"/>
             <w:tcBorders>
               <w:top w:val="single" w:sz="4" w:space="0" w:color="FFFFFF"/>
               <w:bottom w:val="single" w:sz="4" w:space="0" w:color="FFFFFF"/>
@@ -3365,7 +3365,7 @@
         <w:trPr/>
         <w:tc>
           <w:tcPr>
-            <w:tcW w:w="1799" w:type="dxa"/>
+            <w:tcW w:w="1798" w:type="dxa"/>
             <w:cnfStyle w:val="001000000000" w:firstRow="0" w:lastRow="0" w:firstColumn="1" w:lastColumn="0" w:oddVBand="0" w:evenVBand="0" w:oddHBand="0" w:evenHBand="0" w:firstRowFirstColumn="0" w:firstRowLastColumn="0" w:lastRowFirstColumn="0" w:lastRowLastColumn="0"/>
             <w:tcBorders>
               <w:top w:val="single" w:sz="4" w:space="0" w:color="FFFFFF"/>
@@ -3391,7 +3391,7 @@
         </w:tc>
         <w:tc>
           <w:tcPr>
-            <w:tcW w:w="7226" w:type="dxa"/>
+            <w:tcW w:w="7227" w:type="dxa"/>
             <w:tcBorders>
               <w:top w:val="single" w:sz="4" w:space="0" w:color="FFFFFF"/>
               <w:bottom w:val="single" w:sz="4" w:space="0" w:color="FFFFFF"/>
@@ -3421,7 +3421,7 @@
         </w:trPr>
         <w:tc>
           <w:tcPr>
-            <w:tcW w:w="1799" w:type="dxa"/>
+            <w:tcW w:w="1798" w:type="dxa"/>
             <w:cnfStyle w:val="001000000000" w:firstRow="0" w:lastRow="0" w:firstColumn="1" w:lastColumn="0" w:oddVBand="0" w:evenVBand="0" w:oddHBand="0" w:evenHBand="0" w:firstRowFirstColumn="0" w:firstRowLastColumn="0" w:lastRowFirstColumn="0" w:lastRowLastColumn="0"/>
             <w:tcBorders>
               <w:top w:val="single" w:sz="4" w:space="0" w:color="FFFFFF"/>
@@ -3447,7 +3447,7 @@
         </w:tc>
         <w:tc>
           <w:tcPr>
-            <w:tcW w:w="7226" w:type="dxa"/>
+            <w:tcW w:w="7227" w:type="dxa"/>
             <w:tcBorders>
               <w:top w:val="single" w:sz="4" w:space="0" w:color="FFFFFF"/>
               <w:bottom w:val="single" w:sz="4" w:space="0" w:color="FFFFFF"/>
@@ -3476,7 +3476,7 @@
         <w:trPr/>
         <w:tc>
           <w:tcPr>
-            <w:tcW w:w="1799" w:type="dxa"/>
+            <w:tcW w:w="1798" w:type="dxa"/>
             <w:cnfStyle w:val="001000000000" w:firstRow="0" w:lastRow="0" w:firstColumn="1" w:lastColumn="0" w:oddVBand="0" w:evenVBand="0" w:oddHBand="0" w:evenHBand="0" w:firstRowFirstColumn="0" w:firstRowLastColumn="0" w:lastRowFirstColumn="0" w:lastRowLastColumn="0"/>
             <w:tcBorders>
               <w:top w:val="single" w:sz="4" w:space="0" w:color="FFFFFF"/>
@@ -3502,7 +3502,7 @@
         </w:tc>
         <w:tc>
           <w:tcPr>
-            <w:tcW w:w="7226" w:type="dxa"/>
+            <w:tcW w:w="7227" w:type="dxa"/>
             <w:tcBorders>
               <w:top w:val="single" w:sz="4" w:space="0" w:color="FFFFFF"/>
               <w:bottom w:val="single" w:sz="4" w:space="0" w:color="FFFFFF"/>
@@ -3556,8 +3556,8 @@
         <w:tblLook w:val="04a0" w:noVBand="1" w:noHBand="0" w:lastColumn="0" w:firstColumn="1" w:lastRow="0" w:firstRow="1"/>
       </w:tblPr>
       <w:tblGrid>
-        <w:gridCol w:w="1799"/>
-        <w:gridCol w:w="7226"/>
+        <w:gridCol w:w="1798"/>
+        <w:gridCol w:w="7227"/>
       </w:tblGrid>
       <w:tr>
         <w:trPr>
@@ -3598,7 +3598,7 @@
         </w:trPr>
         <w:tc>
           <w:tcPr>
-            <w:tcW w:w="1799" w:type="dxa"/>
+            <w:tcW w:w="1798" w:type="dxa"/>
             <w:cnfStyle w:val="001000000000" w:firstRow="0" w:lastRow="0" w:firstColumn="1" w:lastColumn="0" w:oddVBand="0" w:evenVBand="0" w:oddHBand="0" w:evenHBand="0" w:firstRowFirstColumn="0" w:firstRowLastColumn="0" w:lastRowFirstColumn="0" w:lastRowLastColumn="0"/>
             <w:tcBorders>
               <w:top w:val="single" w:sz="4" w:space="0" w:color="FFFFFF"/>
@@ -3624,7 +3624,7 @@
         </w:tc>
         <w:tc>
           <w:tcPr>
-            <w:tcW w:w="7226" w:type="dxa"/>
+            <w:tcW w:w="7227" w:type="dxa"/>
             <w:tcBorders>
               <w:top w:val="single" w:sz="4" w:space="0" w:color="FFFFFF"/>
               <w:bottom w:val="single" w:sz="4" w:space="0" w:color="FFFFFF"/>
@@ -3652,7 +3652,7 @@
         <w:trPr/>
         <w:tc>
           <w:tcPr>
-            <w:tcW w:w="1799" w:type="dxa"/>
+            <w:tcW w:w="1798" w:type="dxa"/>
             <w:cnfStyle w:val="001000000000" w:firstRow="0" w:lastRow="0" w:firstColumn="1" w:lastColumn="0" w:oddVBand="0" w:evenVBand="0" w:oddHBand="0" w:evenHBand="0" w:firstRowFirstColumn="0" w:firstRowLastColumn="0" w:lastRowFirstColumn="0" w:lastRowLastColumn="0"/>
             <w:tcBorders>
               <w:top w:val="single" w:sz="4" w:space="0" w:color="FFFFFF"/>
@@ -3678,7 +3678,7 @@
         </w:tc>
         <w:tc>
           <w:tcPr>
-            <w:tcW w:w="7226" w:type="dxa"/>
+            <w:tcW w:w="7227" w:type="dxa"/>
             <w:tcBorders>
               <w:top w:val="single" w:sz="4" w:space="0" w:color="FFFFFF"/>
               <w:bottom w:val="single" w:sz="4" w:space="0" w:color="FFFFFF"/>
@@ -3708,7 +3708,7 @@
         </w:trPr>
         <w:tc>
           <w:tcPr>
-            <w:tcW w:w="1799" w:type="dxa"/>
+            <w:tcW w:w="1798" w:type="dxa"/>
             <w:cnfStyle w:val="001000000000" w:firstRow="0" w:lastRow="0" w:firstColumn="1" w:lastColumn="0" w:oddVBand="0" w:evenVBand="0" w:oddHBand="0" w:evenHBand="0" w:firstRowFirstColumn="0" w:firstRowLastColumn="0" w:lastRowFirstColumn="0" w:lastRowLastColumn="0"/>
             <w:tcBorders>
               <w:top w:val="single" w:sz="4" w:space="0" w:color="FFFFFF"/>
@@ -3734,7 +3734,7 @@
         </w:tc>
         <w:tc>
           <w:tcPr>
-            <w:tcW w:w="7226" w:type="dxa"/>
+            <w:tcW w:w="7227" w:type="dxa"/>
             <w:tcBorders>
               <w:top w:val="single" w:sz="4" w:space="0" w:color="FFFFFF"/>
               <w:bottom w:val="single" w:sz="4" w:space="0" w:color="FFFFFF"/>
@@ -3763,7 +3763,7 @@
         <w:trPr/>
         <w:tc>
           <w:tcPr>
-            <w:tcW w:w="1799" w:type="dxa"/>
+            <w:tcW w:w="1798" w:type="dxa"/>
             <w:cnfStyle w:val="001000000000" w:firstRow="0" w:lastRow="0" w:firstColumn="1" w:lastColumn="0" w:oddVBand="0" w:evenVBand="0" w:oddHBand="0" w:evenHBand="0" w:firstRowFirstColumn="0" w:firstRowLastColumn="0" w:lastRowFirstColumn="0" w:lastRowLastColumn="0"/>
             <w:tcBorders>
               <w:top w:val="single" w:sz="4" w:space="0" w:color="FFFFFF"/>
@@ -3789,7 +3789,7 @@
         </w:tc>
         <w:tc>
           <w:tcPr>
-            <w:tcW w:w="7226" w:type="dxa"/>
+            <w:tcW w:w="7227" w:type="dxa"/>
             <w:tcBorders>
               <w:top w:val="single" w:sz="4" w:space="0" w:color="FFFFFF"/>
               <w:bottom w:val="single" w:sz="4" w:space="0" w:color="FFFFFF"/>
@@ -3940,36 +3940,12 @@
       <w:bookmarkStart w:id="5" w:name="_Toc8318098113"/>
       <w:r>
         <w:rPr/>
-        <w:t>Use case UC0</w:t>
-      </w:r>
-      <w:r>
-        <w:rPr/>
-        <w:t>3</w:t>
-      </w:r>
-      <w:r>
-        <w:rPr/>
-        <w:t xml:space="preserve"> </w:t>
+        <w:t xml:space="preserve">Use case UC03 </w:t>
       </w:r>
       <w:bookmarkEnd w:id="5"/>
       <w:r>
         <w:rPr/>
-        <w:t xml:space="preserve">Browse </w:t>
-      </w:r>
-      <w:r>
-        <w:rPr/>
-        <w:t>C</w:t>
-      </w:r>
-      <w:r>
-        <w:rPr/>
-        <w:t xml:space="preserve">ompany </w:t>
-      </w:r>
-      <w:r>
-        <w:rPr/>
-        <w:t xml:space="preserve">List </w:t>
-      </w:r>
-      <w:r>
-        <w:rPr/>
-        <w:t>(Level C)</w:t>
+        <w:t>Browse Company List (Level C)</w:t>
       </w:r>
     </w:p>
     <w:p>
@@ -4007,15 +3983,7 @@
       </w:pPr>
       <w:r>
         <w:rPr/>
-        <w:t xml:space="preserve">Anyone wishes to </w:t>
-      </w:r>
-      <w:r>
-        <w:rPr/>
-        <w:t xml:space="preserve">list the companies aviables in the system and navigate </w:t>
-      </w:r>
-      <w:r>
-        <w:rPr/>
-        <w:t>. He or she select the option in the main menu.</w:t>
+        <w:t>Anyone wishes to list the companies aviables in the system and navigate . He or she select the option in the main menu.</w:t>
       </w:r>
     </w:p>
     <w:p>
@@ -4055,11 +4023,7 @@
         <w:rPr/>
         <w:t xml:space="preserve">Not authenticated:  </w:t>
         <w:tab/>
-        <w:t>Main Menu -&gt; Compan</w:t>
-      </w:r>
-      <w:r>
-        <w:rPr/>
-        <w:t>ies -&gt; List</w:t>
+        <w:t>Main Menu -&gt; Companies -&gt; List</w:t>
       </w:r>
     </w:p>
     <w:p>
@@ -4109,8 +4073,8 @@
         <w:tblLook w:val="04a0" w:noVBand="1" w:noHBand="0" w:lastColumn="0" w:firstColumn="1" w:lastRow="0" w:firstRow="1"/>
       </w:tblPr>
       <w:tblGrid>
-        <w:gridCol w:w="1799"/>
-        <w:gridCol w:w="7226"/>
+        <w:gridCol w:w="1798"/>
+        <w:gridCol w:w="7227"/>
       </w:tblGrid>
       <w:tr>
         <w:trPr>
@@ -4140,7 +4104,16 @@
                 <w:bCs/>
                 <w:color w:val="FFFFFF" w:themeColor="background1"/>
               </w:rPr>
-              <w:t>Test 03</w:t>
+              <w:t>Test 0</w:t>
+            </w:r>
+            <w:r>
+              <w:rPr>
+                <w:rStyle w:val="Strong"/>
+                <w:b/>
+                <w:bCs/>
+                <w:color w:val="FFFFFF" w:themeColor="background1"/>
+              </w:rPr>
+              <w:t>6</w:t>
             </w:r>
           </w:p>
         </w:tc>
@@ -4151,7 +4124,7 @@
         </w:trPr>
         <w:tc>
           <w:tcPr>
-            <w:tcW w:w="1799" w:type="dxa"/>
+            <w:tcW w:w="1798" w:type="dxa"/>
             <w:cnfStyle w:val="001000000000" w:firstRow="0" w:lastRow="0" w:firstColumn="1" w:lastColumn="0" w:oddVBand="0" w:evenVBand="0" w:oddHBand="0" w:evenHBand="0" w:firstRowFirstColumn="0" w:firstRowLastColumn="0" w:lastRowFirstColumn="0" w:lastRowLastColumn="0"/>
             <w:tcBorders>
               <w:top w:val="single" w:sz="4" w:space="0" w:color="FFFFFF"/>
@@ -4177,7 +4150,7 @@
         </w:tc>
         <w:tc>
           <w:tcPr>
-            <w:tcW w:w="7226" w:type="dxa"/>
+            <w:tcW w:w="7227" w:type="dxa"/>
             <w:tcBorders>
               <w:top w:val="single" w:sz="4" w:space="0" w:color="FFFFFF"/>
               <w:bottom w:val="single" w:sz="4" w:space="0" w:color="FFFFFF"/>
@@ -4196,19 +4169,7 @@
               <w:rPr>
                 <w:color w:val="000000" w:themeColor="text1"/>
               </w:rPr>
-              <w:t xml:space="preserve">Access to the </w:t>
-            </w:r>
-            <w:r>
-              <w:rPr>
-                <w:color w:val="000000" w:themeColor="text1"/>
-              </w:rPr>
-              <w:t>Companies</w:t>
-            </w:r>
-            <w:r>
-              <w:rPr>
-                <w:color w:val="000000" w:themeColor="text1"/>
-              </w:rPr>
-              <w:t xml:space="preserve"> list</w:t>
+              <w:t>Access to the Companies list</w:t>
             </w:r>
           </w:p>
         </w:tc>
@@ -4217,7 +4178,7 @@
         <w:trPr/>
         <w:tc>
           <w:tcPr>
-            <w:tcW w:w="1799" w:type="dxa"/>
+            <w:tcW w:w="1798" w:type="dxa"/>
             <w:cnfStyle w:val="001000000000" w:firstRow="0" w:lastRow="0" w:firstColumn="1" w:lastColumn="0" w:oddVBand="0" w:evenVBand="0" w:oddHBand="0" w:evenHBand="0" w:firstRowFirstColumn="0" w:firstRowLastColumn="0" w:lastRowFirstColumn="0" w:lastRowLastColumn="0"/>
             <w:tcBorders>
               <w:top w:val="single" w:sz="4" w:space="0" w:color="FFFFFF"/>
@@ -4243,7 +4204,7 @@
         </w:tc>
         <w:tc>
           <w:tcPr>
-            <w:tcW w:w="7226" w:type="dxa"/>
+            <w:tcW w:w="7227" w:type="dxa"/>
             <w:tcBorders>
               <w:top w:val="single" w:sz="4" w:space="0" w:color="FFFFFF"/>
               <w:bottom w:val="single" w:sz="4" w:space="0" w:color="FFFFFF"/>
@@ -4262,19 +4223,7 @@
               <w:rPr>
                 <w:color w:val="000000" w:themeColor="text1"/>
               </w:rPr>
-              <w:t xml:space="preserve">The system must show </w:t>
-            </w:r>
-            <w:r>
-              <w:rPr>
-                <w:color w:val="000000" w:themeColor="text1"/>
-              </w:rPr>
-              <w:t>all the companies in a table and a link to their corresponding positions</w:t>
-            </w:r>
-            <w:r>
-              <w:rPr>
-                <w:color w:val="000000" w:themeColor="text1"/>
-              </w:rPr>
-              <w:t xml:space="preserve">. </w:t>
+              <w:t xml:space="preserve">The system must show all the companies in a table and a link to their corresponding positions. </w:t>
             </w:r>
           </w:p>
         </w:tc>
@@ -4285,7 +4234,7 @@
         </w:trPr>
         <w:tc>
           <w:tcPr>
-            <w:tcW w:w="1799" w:type="dxa"/>
+            <w:tcW w:w="1798" w:type="dxa"/>
             <w:cnfStyle w:val="001000000000" w:firstRow="0" w:lastRow="0" w:firstColumn="1" w:lastColumn="0" w:oddVBand="0" w:evenVBand="0" w:oddHBand="0" w:evenHBand="0" w:firstRowFirstColumn="0" w:firstRowLastColumn="0" w:lastRowFirstColumn="0" w:lastRowLastColumn="0"/>
             <w:tcBorders>
               <w:top w:val="single" w:sz="4" w:space="0" w:color="FFFFFF"/>
@@ -4311,7 +4260,7 @@
         </w:tc>
         <w:tc>
           <w:tcPr>
-            <w:tcW w:w="7226" w:type="dxa"/>
+            <w:tcW w:w="7227" w:type="dxa"/>
             <w:tcBorders>
               <w:top w:val="single" w:sz="4" w:space="0" w:color="FFFFFF"/>
               <w:bottom w:val="single" w:sz="4" w:space="0" w:color="FFFFFF"/>
@@ -4340,7 +4289,7 @@
         <w:trPr/>
         <w:tc>
           <w:tcPr>
-            <w:tcW w:w="1799" w:type="dxa"/>
+            <w:tcW w:w="1798" w:type="dxa"/>
             <w:cnfStyle w:val="001000000000" w:firstRow="0" w:lastRow="0" w:firstColumn="1" w:lastColumn="0" w:oddVBand="0" w:evenVBand="0" w:oddHBand="0" w:evenHBand="0" w:firstRowFirstColumn="0" w:firstRowLastColumn="0" w:lastRowFirstColumn="0" w:lastRowLastColumn="0"/>
             <w:tcBorders>
               <w:top w:val="single" w:sz="4" w:space="0" w:color="FFFFFF"/>
@@ -4366,7 +4315,7 @@
         </w:tc>
         <w:tc>
           <w:tcPr>
-            <w:tcW w:w="7226" w:type="dxa"/>
+            <w:tcW w:w="7227" w:type="dxa"/>
             <w:tcBorders>
               <w:top w:val="single" w:sz="4" w:space="0" w:color="FFFFFF"/>
               <w:bottom w:val="single" w:sz="4" w:space="0" w:color="FFFFFF"/>
@@ -4652,24 +4601,12 @@
       <w:bookmarkStart w:id="6" w:name="_Toc83180981131"/>
       <w:r>
         <w:rPr/>
-        <w:t>Use case UC0</w:t>
-      </w:r>
-      <w:r>
-        <w:rPr/>
-        <w:t>4</w:t>
-      </w:r>
-      <w:r>
-        <w:rPr/>
-        <w:t xml:space="preserve"> </w:t>
+        <w:t xml:space="preserve">Use case UC04 </w:t>
       </w:r>
       <w:bookmarkEnd w:id="6"/>
       <w:r>
         <w:rPr/>
-        <w:t xml:space="preserve">Display the company’s positions </w:t>
-      </w:r>
-      <w:r>
-        <w:rPr/>
-        <w:t>(Level C)</w:t>
+        <w:t>Display the company’s positions (Level C)</w:t>
       </w:r>
     </w:p>
     <w:p>
@@ -4707,19 +4644,7 @@
       </w:pPr>
       <w:r>
         <w:rPr/>
-        <w:t xml:space="preserve">Anyone wishes to </w:t>
-      </w:r>
-      <w:r>
-        <w:rPr/>
-        <w:t>display the company’s positions</w:t>
-      </w:r>
-      <w:r>
-        <w:rPr/>
-        <w:t xml:space="preserve">. He or she select the option in the main menu </w:t>
-      </w:r>
-      <w:r>
-        <w:rPr/>
-        <w:t>and then follow the link “Positions”</w:t>
+        <w:t>Anyone wishes to display the company’s positions. He or she select the option in the main menu and then follow the link “Positions”</w:t>
       </w:r>
     </w:p>
     <w:p>
@@ -4759,11 +4684,7 @@
         <w:rPr/>
         <w:t xml:space="preserve">Not authenticated:  </w:t>
         <w:tab/>
-        <w:t>Main Menu -&gt; Compan</w:t>
-      </w:r>
-      <w:r>
-        <w:rPr/>
-        <w:t>ies -&gt; List -&gt; Positions</w:t>
+        <w:t>Main Menu -&gt; Companies -&gt; List -&gt; Positions</w:t>
       </w:r>
     </w:p>
     <w:p>
@@ -4813,8 +4734,8 @@
         <w:tblLook w:val="04a0" w:noVBand="1" w:noHBand="0" w:lastColumn="0" w:firstColumn="1" w:lastRow="0" w:firstRow="1"/>
       </w:tblPr>
       <w:tblGrid>
-        <w:gridCol w:w="1799"/>
-        <w:gridCol w:w="7226"/>
+        <w:gridCol w:w="1798"/>
+        <w:gridCol w:w="7227"/>
       </w:tblGrid>
       <w:tr>
         <w:trPr>
@@ -4844,7 +4765,16 @@
                 <w:bCs/>
                 <w:color w:val="FFFFFF" w:themeColor="background1"/>
               </w:rPr>
-              <w:t>Test 03</w:t>
+              <w:t>Test 0</w:t>
+            </w:r>
+            <w:r>
+              <w:rPr>
+                <w:rStyle w:val="Strong"/>
+                <w:b/>
+                <w:bCs/>
+                <w:color w:val="FFFFFF" w:themeColor="background1"/>
+              </w:rPr>
+              <w:t>7</w:t>
             </w:r>
           </w:p>
         </w:tc>
@@ -4855,7 +4785,7 @@
         </w:trPr>
         <w:tc>
           <w:tcPr>
-            <w:tcW w:w="1799" w:type="dxa"/>
+            <w:tcW w:w="1798" w:type="dxa"/>
             <w:cnfStyle w:val="001000000000" w:firstRow="0" w:lastRow="0" w:firstColumn="1" w:lastColumn="0" w:oddVBand="0" w:evenVBand="0" w:oddHBand="0" w:evenHBand="0" w:firstRowFirstColumn="0" w:firstRowLastColumn="0" w:lastRowFirstColumn="0" w:lastRowLastColumn="0"/>
             <w:tcBorders>
               <w:top w:val="single" w:sz="4" w:space="0" w:color="FFFFFF"/>
@@ -4881,7 +4811,7 @@
         </w:tc>
         <w:tc>
           <w:tcPr>
-            <w:tcW w:w="7226" w:type="dxa"/>
+            <w:tcW w:w="7227" w:type="dxa"/>
             <w:tcBorders>
               <w:top w:val="single" w:sz="4" w:space="0" w:color="FFFFFF"/>
               <w:bottom w:val="single" w:sz="4" w:space="0" w:color="FFFFFF"/>
@@ -4902,6 +4832,12 @@
               </w:rPr>
               <w:t xml:space="preserve">Access to the </w:t>
             </w:r>
+            <w:r>
+              <w:rPr>
+                <w:color w:val="000000" w:themeColor="text1"/>
+              </w:rPr>
+              <w:t>Companies published positions.</w:t>
+            </w:r>
           </w:p>
         </w:tc>
       </w:tr>
@@ -4909,7 +4845,7 @@
         <w:trPr/>
         <w:tc>
           <w:tcPr>
-            <w:tcW w:w="1799" w:type="dxa"/>
+            <w:tcW w:w="1798" w:type="dxa"/>
             <w:cnfStyle w:val="001000000000" w:firstRow="0" w:lastRow="0" w:firstColumn="1" w:lastColumn="0" w:oddVBand="0" w:evenVBand="0" w:oddHBand="0" w:evenHBand="0" w:firstRowFirstColumn="0" w:firstRowLastColumn="0" w:lastRowFirstColumn="0" w:lastRowLastColumn="0"/>
             <w:tcBorders>
               <w:top w:val="single" w:sz="4" w:space="0" w:color="FFFFFF"/>
@@ -4935,7 +4871,7 @@
         </w:tc>
         <w:tc>
           <w:tcPr>
-            <w:tcW w:w="7226" w:type="dxa"/>
+            <w:tcW w:w="7227" w:type="dxa"/>
             <w:tcBorders>
               <w:top w:val="single" w:sz="4" w:space="0" w:color="FFFFFF"/>
               <w:bottom w:val="single" w:sz="4" w:space="0" w:color="FFFFFF"/>
@@ -4954,19 +4890,7 @@
               <w:rPr>
                 <w:color w:val="000000" w:themeColor="text1"/>
               </w:rPr>
-              <w:t xml:space="preserve">The system must show </w:t>
-            </w:r>
-            <w:r>
-              <w:rPr>
-                <w:color w:val="000000" w:themeColor="text1"/>
-              </w:rPr>
-              <w:t>all the companies in a table and a link to their corresponding positions</w:t>
-            </w:r>
-            <w:r>
-              <w:rPr>
-                <w:color w:val="000000" w:themeColor="text1"/>
-              </w:rPr>
-              <w:t xml:space="preserve">. </w:t>
+              <w:t xml:space="preserve">The system must show all the companies in a table and a link to their corresponding positions. </w:t>
             </w:r>
           </w:p>
         </w:tc>
@@ -4977,7 +4901,7 @@
         </w:trPr>
         <w:tc>
           <w:tcPr>
-            <w:tcW w:w="1799" w:type="dxa"/>
+            <w:tcW w:w="1798" w:type="dxa"/>
             <w:cnfStyle w:val="001000000000" w:firstRow="0" w:lastRow="0" w:firstColumn="1" w:lastColumn="0" w:oddVBand="0" w:evenVBand="0" w:oddHBand="0" w:evenHBand="0" w:firstRowFirstColumn="0" w:firstRowLastColumn="0" w:lastRowFirstColumn="0" w:lastRowLastColumn="0"/>
             <w:tcBorders>
               <w:top w:val="single" w:sz="4" w:space="0" w:color="FFFFFF"/>
@@ -5003,7 +4927,7 @@
         </w:tc>
         <w:tc>
           <w:tcPr>
-            <w:tcW w:w="7226" w:type="dxa"/>
+            <w:tcW w:w="7227" w:type="dxa"/>
             <w:tcBorders>
               <w:top w:val="single" w:sz="4" w:space="0" w:color="FFFFFF"/>
               <w:bottom w:val="single" w:sz="4" w:space="0" w:color="FFFFFF"/>
@@ -5032,7 +4956,7 @@
         <w:trPr/>
         <w:tc>
           <w:tcPr>
-            <w:tcW w:w="1799" w:type="dxa"/>
+            <w:tcW w:w="1798" w:type="dxa"/>
             <w:cnfStyle w:val="001000000000" w:firstRow="0" w:lastRow="0" w:firstColumn="1" w:lastColumn="0" w:oddVBand="0" w:evenVBand="0" w:oddHBand="0" w:evenHBand="0" w:firstRowFirstColumn="0" w:firstRowLastColumn="0" w:lastRowFirstColumn="0" w:lastRowLastColumn="0"/>
             <w:tcBorders>
               <w:top w:val="single" w:sz="4" w:space="0" w:color="FFFFFF"/>
@@ -5058,7 +4982,7 @@
         </w:tc>
         <w:tc>
           <w:tcPr>
-            <w:tcW w:w="7226" w:type="dxa"/>
+            <w:tcW w:w="7227" w:type="dxa"/>
             <w:tcBorders>
               <w:top w:val="single" w:sz="4" w:space="0" w:color="FFFFFF"/>
               <w:bottom w:val="single" w:sz="4" w:space="0" w:color="FFFFFF"/>
@@ -21007,7 +20931,7 @@
     <w:qFormat/>
     <w:rsid w:val="00104095"/>
     <w:pPr>
-      <w:keepNext/>
+      <w:keepNext w:val="true"/>
       <w:keepLines/>
       <w:spacing w:before="480" w:after="0"/>
       <w:outlineLvl w:val="0"/>
@@ -21031,7 +20955,7 @@
     <w:qFormat/>
     <w:rsid w:val="00b37160"/>
     <w:pPr>
-      <w:keepNext/>
+      <w:keepNext w:val="true"/>
       <w:keepLines/>
       <w:spacing w:before="200" w:after="0"/>
       <w:outlineLvl w:val="1"/>
@@ -21055,7 +20979,7 @@
     <w:qFormat/>
     <w:rsid w:val="00b37160"/>
     <w:pPr>
-      <w:keepNext/>
+      <w:keepNext w:val="true"/>
       <w:keepLines/>
       <w:spacing w:before="200" w:after="0"/>
       <w:outlineLvl w:val="2"/>
@@ -21260,7 +21184,7 @@
     <w:next w:val="TextBody"/>
     <w:qFormat/>
     <w:pPr>
-      <w:keepNext/>
+      <w:keepNext w:val="true"/>
       <w:spacing w:before="240" w:after="120"/>
     </w:pPr>
     <w:rPr>

</xml_diff>

<commit_message>
Add Company and Rookie edit profile data Acceptance Test
</commit_message>
<xml_diff>
--- a/Item-5/Acceptance test.docx
+++ b/Item-5/Acceptance test.docx
@@ -610,7 +610,7 @@
           <w:docPartGallery w:val="Table of Contents"/>
           <w:docPartUnique w:val="true"/>
         </w:docPartObj>
-        <w:id w:val="1531095613"/>
+        <w:id w:val="600986197"/>
       </w:sdtPr>
       <w:sdtContent>
         <w:p>
@@ -1907,8 +1907,8 @@
         <w:tblLook w:val="04a0" w:noVBand="1" w:noHBand="0" w:lastColumn="0" w:firstColumn="1" w:lastRow="0" w:firstRow="1"/>
       </w:tblPr>
       <w:tblGrid>
-        <w:gridCol w:w="1798"/>
-        <w:gridCol w:w="7227"/>
+        <w:gridCol w:w="1797"/>
+        <w:gridCol w:w="7228"/>
       </w:tblGrid>
       <w:tr>
         <w:trPr>
@@ -1949,7 +1949,7 @@
         </w:trPr>
         <w:tc>
           <w:tcPr>
-            <w:tcW w:w="1798" w:type="dxa"/>
+            <w:tcW w:w="1797" w:type="dxa"/>
             <w:cnfStyle w:val="001000000000" w:firstRow="0" w:lastRow="0" w:firstColumn="1" w:lastColumn="0" w:oddVBand="0" w:evenVBand="0" w:oddHBand="0" w:evenHBand="0" w:firstRowFirstColumn="0" w:firstRowLastColumn="0" w:lastRowFirstColumn="0" w:lastRowLastColumn="0"/>
             <w:tcBorders>
               <w:top w:val="single" w:sz="4" w:space="0" w:color="FFFFFF"/>
@@ -1975,7 +1975,7 @@
         </w:tc>
         <w:tc>
           <w:tcPr>
-            <w:tcW w:w="7227" w:type="dxa"/>
+            <w:tcW w:w="7228" w:type="dxa"/>
             <w:tcBorders>
               <w:top w:val="single" w:sz="4" w:space="0" w:color="FFFFFF"/>
               <w:bottom w:val="single" w:sz="4" w:space="0" w:color="FFFFFF"/>
@@ -2003,7 +2003,7 @@
         <w:trPr/>
         <w:tc>
           <w:tcPr>
-            <w:tcW w:w="1798" w:type="dxa"/>
+            <w:tcW w:w="1797" w:type="dxa"/>
             <w:cnfStyle w:val="001000000000" w:firstRow="0" w:lastRow="0" w:firstColumn="1" w:lastColumn="0" w:oddVBand="0" w:evenVBand="0" w:oddHBand="0" w:evenHBand="0" w:firstRowFirstColumn="0" w:firstRowLastColumn="0" w:lastRowFirstColumn="0" w:lastRowLastColumn="0"/>
             <w:tcBorders>
               <w:top w:val="single" w:sz="4" w:space="0" w:color="FFFFFF"/>
@@ -2029,7 +2029,7 @@
         </w:tc>
         <w:tc>
           <w:tcPr>
-            <w:tcW w:w="7227" w:type="dxa"/>
+            <w:tcW w:w="7228" w:type="dxa"/>
             <w:tcBorders>
               <w:top w:val="single" w:sz="4" w:space="0" w:color="FFFFFF"/>
               <w:bottom w:val="single" w:sz="4" w:space="0" w:color="FFFFFF"/>
@@ -2059,7 +2059,7 @@
         </w:trPr>
         <w:tc>
           <w:tcPr>
-            <w:tcW w:w="1798" w:type="dxa"/>
+            <w:tcW w:w="1797" w:type="dxa"/>
             <w:cnfStyle w:val="001000000000" w:firstRow="0" w:lastRow="0" w:firstColumn="1" w:lastColumn="0" w:oddVBand="0" w:evenVBand="0" w:oddHBand="0" w:evenHBand="0" w:firstRowFirstColumn="0" w:firstRowLastColumn="0" w:lastRowFirstColumn="0" w:lastRowLastColumn="0"/>
             <w:tcBorders>
               <w:top w:val="single" w:sz="4" w:space="0" w:color="FFFFFF"/>
@@ -2085,7 +2085,7 @@
         </w:tc>
         <w:tc>
           <w:tcPr>
-            <w:tcW w:w="7227" w:type="dxa"/>
+            <w:tcW w:w="7228" w:type="dxa"/>
             <w:tcBorders>
               <w:top w:val="single" w:sz="4" w:space="0" w:color="FFFFFF"/>
               <w:bottom w:val="single" w:sz="4" w:space="0" w:color="FFFFFF"/>
@@ -2114,7 +2114,7 @@
         <w:trPr/>
         <w:tc>
           <w:tcPr>
-            <w:tcW w:w="1798" w:type="dxa"/>
+            <w:tcW w:w="1797" w:type="dxa"/>
             <w:cnfStyle w:val="001000000000" w:firstRow="0" w:lastRow="0" w:firstColumn="1" w:lastColumn="0" w:oddVBand="0" w:evenVBand="0" w:oddHBand="0" w:evenHBand="0" w:firstRowFirstColumn="0" w:firstRowLastColumn="0" w:lastRowFirstColumn="0" w:lastRowLastColumn="0"/>
             <w:tcBorders>
               <w:top w:val="single" w:sz="4" w:space="0" w:color="FFFFFF"/>
@@ -2140,7 +2140,7 @@
         </w:tc>
         <w:tc>
           <w:tcPr>
-            <w:tcW w:w="7227" w:type="dxa"/>
+            <w:tcW w:w="7228" w:type="dxa"/>
             <w:tcBorders>
               <w:top w:val="single" w:sz="4" w:space="0" w:color="FFFFFF"/>
               <w:bottom w:val="single" w:sz="4" w:space="0" w:color="FFFFFF"/>
@@ -2194,8 +2194,8 @@
         <w:tblLook w:val="04a0" w:noVBand="1" w:noHBand="0" w:lastColumn="0" w:firstColumn="1" w:lastRow="0" w:firstRow="1"/>
       </w:tblPr>
       <w:tblGrid>
-        <w:gridCol w:w="1798"/>
-        <w:gridCol w:w="7227"/>
+        <w:gridCol w:w="1797"/>
+        <w:gridCol w:w="7228"/>
       </w:tblGrid>
       <w:tr>
         <w:trPr>
@@ -2236,7 +2236,7 @@
         </w:trPr>
         <w:tc>
           <w:tcPr>
-            <w:tcW w:w="1798" w:type="dxa"/>
+            <w:tcW w:w="1797" w:type="dxa"/>
             <w:cnfStyle w:val="001000000000" w:firstRow="0" w:lastRow="0" w:firstColumn="1" w:lastColumn="0" w:oddVBand="0" w:evenVBand="0" w:oddHBand="0" w:evenHBand="0" w:firstRowFirstColumn="0" w:firstRowLastColumn="0" w:lastRowFirstColumn="0" w:lastRowLastColumn="0"/>
             <w:tcBorders>
               <w:top w:val="single" w:sz="4" w:space="0" w:color="FFFFFF"/>
@@ -2262,7 +2262,7 @@
         </w:tc>
         <w:tc>
           <w:tcPr>
-            <w:tcW w:w="7227" w:type="dxa"/>
+            <w:tcW w:w="7228" w:type="dxa"/>
             <w:tcBorders>
               <w:top w:val="single" w:sz="4" w:space="0" w:color="FFFFFF"/>
               <w:bottom w:val="single" w:sz="4" w:space="0" w:color="FFFFFF"/>
@@ -2290,7 +2290,7 @@
         <w:trPr/>
         <w:tc>
           <w:tcPr>
-            <w:tcW w:w="1798" w:type="dxa"/>
+            <w:tcW w:w="1797" w:type="dxa"/>
             <w:cnfStyle w:val="001000000000" w:firstRow="0" w:lastRow="0" w:firstColumn="1" w:lastColumn="0" w:oddVBand="0" w:evenVBand="0" w:oddHBand="0" w:evenHBand="0" w:firstRowFirstColumn="0" w:firstRowLastColumn="0" w:lastRowFirstColumn="0" w:lastRowLastColumn="0"/>
             <w:tcBorders>
               <w:top w:val="single" w:sz="4" w:space="0" w:color="FFFFFF"/>
@@ -2316,7 +2316,7 @@
         </w:tc>
         <w:tc>
           <w:tcPr>
-            <w:tcW w:w="7227" w:type="dxa"/>
+            <w:tcW w:w="7228" w:type="dxa"/>
             <w:tcBorders>
               <w:top w:val="single" w:sz="4" w:space="0" w:color="FFFFFF"/>
               <w:bottom w:val="single" w:sz="4" w:space="0" w:color="FFFFFF"/>
@@ -2346,7 +2346,7 @@
         </w:trPr>
         <w:tc>
           <w:tcPr>
-            <w:tcW w:w="1798" w:type="dxa"/>
+            <w:tcW w:w="1797" w:type="dxa"/>
             <w:cnfStyle w:val="001000000000" w:firstRow="0" w:lastRow="0" w:firstColumn="1" w:lastColumn="0" w:oddVBand="0" w:evenVBand="0" w:oddHBand="0" w:evenHBand="0" w:firstRowFirstColumn="0" w:firstRowLastColumn="0" w:lastRowFirstColumn="0" w:lastRowLastColumn="0"/>
             <w:tcBorders>
               <w:top w:val="single" w:sz="4" w:space="0" w:color="FFFFFF"/>
@@ -2372,7 +2372,7 @@
         </w:tc>
         <w:tc>
           <w:tcPr>
-            <w:tcW w:w="7227" w:type="dxa"/>
+            <w:tcW w:w="7228" w:type="dxa"/>
             <w:tcBorders>
               <w:top w:val="single" w:sz="4" w:space="0" w:color="FFFFFF"/>
               <w:bottom w:val="single" w:sz="4" w:space="0" w:color="FFFFFF"/>
@@ -2401,7 +2401,7 @@
         <w:trPr/>
         <w:tc>
           <w:tcPr>
-            <w:tcW w:w="1798" w:type="dxa"/>
+            <w:tcW w:w="1797" w:type="dxa"/>
             <w:cnfStyle w:val="001000000000" w:firstRow="0" w:lastRow="0" w:firstColumn="1" w:lastColumn="0" w:oddVBand="0" w:evenVBand="0" w:oddHBand="0" w:evenHBand="0" w:firstRowFirstColumn="0" w:firstRowLastColumn="0" w:lastRowFirstColumn="0" w:lastRowLastColumn="0"/>
             <w:tcBorders>
               <w:top w:val="single" w:sz="4" w:space="0" w:color="FFFFFF"/>
@@ -2427,7 +2427,7 @@
         </w:tc>
         <w:tc>
           <w:tcPr>
-            <w:tcW w:w="7227" w:type="dxa"/>
+            <w:tcW w:w="7228" w:type="dxa"/>
             <w:tcBorders>
               <w:top w:val="single" w:sz="4" w:space="0" w:color="FFFFFF"/>
               <w:bottom w:val="single" w:sz="4" w:space="0" w:color="FFFFFF"/>
@@ -2481,8 +2481,8 @@
         <w:tblLook w:val="04a0" w:noVBand="1" w:noHBand="0" w:lastColumn="0" w:firstColumn="1" w:lastRow="0" w:firstRow="1"/>
       </w:tblPr>
       <w:tblGrid>
-        <w:gridCol w:w="1798"/>
-        <w:gridCol w:w="7227"/>
+        <w:gridCol w:w="1797"/>
+        <w:gridCol w:w="7228"/>
       </w:tblGrid>
       <w:tr>
         <w:trPr>
@@ -2523,7 +2523,7 @@
         </w:trPr>
         <w:tc>
           <w:tcPr>
-            <w:tcW w:w="1798" w:type="dxa"/>
+            <w:tcW w:w="1797" w:type="dxa"/>
             <w:cnfStyle w:val="001000000000" w:firstRow="0" w:lastRow="0" w:firstColumn="1" w:lastColumn="0" w:oddVBand="0" w:evenVBand="0" w:oddHBand="0" w:evenHBand="0" w:firstRowFirstColumn="0" w:firstRowLastColumn="0" w:lastRowFirstColumn="0" w:lastRowLastColumn="0"/>
             <w:tcBorders>
               <w:top w:val="single" w:sz="4" w:space="0" w:color="FFFFFF"/>
@@ -2549,7 +2549,7 @@
         </w:tc>
         <w:tc>
           <w:tcPr>
-            <w:tcW w:w="7227" w:type="dxa"/>
+            <w:tcW w:w="7228" w:type="dxa"/>
             <w:tcBorders>
               <w:top w:val="single" w:sz="4" w:space="0" w:color="FFFFFF"/>
               <w:bottom w:val="single" w:sz="4" w:space="0" w:color="FFFFFF"/>
@@ -2577,7 +2577,7 @@
         <w:trPr/>
         <w:tc>
           <w:tcPr>
-            <w:tcW w:w="1798" w:type="dxa"/>
+            <w:tcW w:w="1797" w:type="dxa"/>
             <w:cnfStyle w:val="001000000000" w:firstRow="0" w:lastRow="0" w:firstColumn="1" w:lastColumn="0" w:oddVBand="0" w:evenVBand="0" w:oddHBand="0" w:evenHBand="0" w:firstRowFirstColumn="0" w:firstRowLastColumn="0" w:lastRowFirstColumn="0" w:lastRowLastColumn="0"/>
             <w:tcBorders>
               <w:top w:val="single" w:sz="4" w:space="0" w:color="FFFFFF"/>
@@ -2603,7 +2603,7 @@
         </w:tc>
         <w:tc>
           <w:tcPr>
-            <w:tcW w:w="7227" w:type="dxa"/>
+            <w:tcW w:w="7228" w:type="dxa"/>
             <w:tcBorders>
               <w:top w:val="single" w:sz="4" w:space="0" w:color="FFFFFF"/>
               <w:bottom w:val="single" w:sz="4" w:space="0" w:color="FFFFFF"/>
@@ -2633,7 +2633,7 @@
         </w:trPr>
         <w:tc>
           <w:tcPr>
-            <w:tcW w:w="1798" w:type="dxa"/>
+            <w:tcW w:w="1797" w:type="dxa"/>
             <w:cnfStyle w:val="001000000000" w:firstRow="0" w:lastRow="0" w:firstColumn="1" w:lastColumn="0" w:oddVBand="0" w:evenVBand="0" w:oddHBand="0" w:evenHBand="0" w:firstRowFirstColumn="0" w:firstRowLastColumn="0" w:lastRowFirstColumn="0" w:lastRowLastColumn="0"/>
             <w:tcBorders>
               <w:top w:val="single" w:sz="4" w:space="0" w:color="FFFFFF"/>
@@ -2659,7 +2659,7 @@
         </w:tc>
         <w:tc>
           <w:tcPr>
-            <w:tcW w:w="7227" w:type="dxa"/>
+            <w:tcW w:w="7228" w:type="dxa"/>
             <w:tcBorders>
               <w:top w:val="single" w:sz="4" w:space="0" w:color="FFFFFF"/>
               <w:bottom w:val="single" w:sz="4" w:space="0" w:color="FFFFFF"/>
@@ -2688,7 +2688,7 @@
         <w:trPr/>
         <w:tc>
           <w:tcPr>
-            <w:tcW w:w="1798" w:type="dxa"/>
+            <w:tcW w:w="1797" w:type="dxa"/>
             <w:cnfStyle w:val="001000000000" w:firstRow="0" w:lastRow="0" w:firstColumn="1" w:lastColumn="0" w:oddVBand="0" w:evenVBand="0" w:oddHBand="0" w:evenHBand="0" w:firstRowFirstColumn="0" w:firstRowLastColumn="0" w:lastRowFirstColumn="0" w:lastRowLastColumn="0"/>
             <w:tcBorders>
               <w:top w:val="single" w:sz="4" w:space="0" w:color="FFFFFF"/>
@@ -2714,7 +2714,7 @@
         </w:tc>
         <w:tc>
           <w:tcPr>
-            <w:tcW w:w="7227" w:type="dxa"/>
+            <w:tcW w:w="7228" w:type="dxa"/>
             <w:tcBorders>
               <w:top w:val="single" w:sz="4" w:space="0" w:color="FFFFFF"/>
               <w:bottom w:val="single" w:sz="4" w:space="0" w:color="FFFFFF"/>
@@ -2982,8 +2982,8 @@
         <w:tblLook w:val="04a0" w:noVBand="1" w:noHBand="0" w:lastColumn="0" w:firstColumn="1" w:lastRow="0" w:firstRow="1"/>
       </w:tblPr>
       <w:tblGrid>
-        <w:gridCol w:w="1798"/>
-        <w:gridCol w:w="7227"/>
+        <w:gridCol w:w="1797"/>
+        <w:gridCol w:w="7228"/>
       </w:tblGrid>
       <w:tr>
         <w:trPr>
@@ -3024,7 +3024,7 @@
         </w:trPr>
         <w:tc>
           <w:tcPr>
-            <w:tcW w:w="1798" w:type="dxa"/>
+            <w:tcW w:w="1797" w:type="dxa"/>
             <w:cnfStyle w:val="001000000000" w:firstRow="0" w:lastRow="0" w:firstColumn="1" w:lastColumn="0" w:oddVBand="0" w:evenVBand="0" w:oddHBand="0" w:evenHBand="0" w:firstRowFirstColumn="0" w:firstRowLastColumn="0" w:lastRowFirstColumn="0" w:lastRowLastColumn="0"/>
             <w:tcBorders>
               <w:top w:val="single" w:sz="4" w:space="0" w:color="FFFFFF"/>
@@ -3050,7 +3050,7 @@
         </w:tc>
         <w:tc>
           <w:tcPr>
-            <w:tcW w:w="7227" w:type="dxa"/>
+            <w:tcW w:w="7228" w:type="dxa"/>
             <w:tcBorders>
               <w:top w:val="single" w:sz="4" w:space="0" w:color="FFFFFF"/>
               <w:bottom w:val="single" w:sz="4" w:space="0" w:color="FFFFFF"/>
@@ -3078,7 +3078,7 @@
         <w:trPr/>
         <w:tc>
           <w:tcPr>
-            <w:tcW w:w="1798" w:type="dxa"/>
+            <w:tcW w:w="1797" w:type="dxa"/>
             <w:cnfStyle w:val="001000000000" w:firstRow="0" w:lastRow="0" w:firstColumn="1" w:lastColumn="0" w:oddVBand="0" w:evenVBand="0" w:oddHBand="0" w:evenHBand="0" w:firstRowFirstColumn="0" w:firstRowLastColumn="0" w:lastRowFirstColumn="0" w:lastRowLastColumn="0"/>
             <w:tcBorders>
               <w:top w:val="single" w:sz="4" w:space="0" w:color="FFFFFF"/>
@@ -3104,7 +3104,7 @@
         </w:tc>
         <w:tc>
           <w:tcPr>
-            <w:tcW w:w="7227" w:type="dxa"/>
+            <w:tcW w:w="7228" w:type="dxa"/>
             <w:tcBorders>
               <w:top w:val="single" w:sz="4" w:space="0" w:color="FFFFFF"/>
               <w:bottom w:val="single" w:sz="4" w:space="0" w:color="FFFFFF"/>
@@ -3134,7 +3134,7 @@
         </w:trPr>
         <w:tc>
           <w:tcPr>
-            <w:tcW w:w="1798" w:type="dxa"/>
+            <w:tcW w:w="1797" w:type="dxa"/>
             <w:cnfStyle w:val="001000000000" w:firstRow="0" w:lastRow="0" w:firstColumn="1" w:lastColumn="0" w:oddVBand="0" w:evenVBand="0" w:oddHBand="0" w:evenHBand="0" w:firstRowFirstColumn="0" w:firstRowLastColumn="0" w:lastRowFirstColumn="0" w:lastRowLastColumn="0"/>
             <w:tcBorders>
               <w:top w:val="single" w:sz="4" w:space="0" w:color="FFFFFF"/>
@@ -3160,7 +3160,7 @@
         </w:tc>
         <w:tc>
           <w:tcPr>
-            <w:tcW w:w="7227" w:type="dxa"/>
+            <w:tcW w:w="7228" w:type="dxa"/>
             <w:tcBorders>
               <w:top w:val="single" w:sz="4" w:space="0" w:color="FFFFFF"/>
               <w:bottom w:val="single" w:sz="4" w:space="0" w:color="FFFFFF"/>
@@ -3189,7 +3189,7 @@
         <w:trPr/>
         <w:tc>
           <w:tcPr>
-            <w:tcW w:w="1798" w:type="dxa"/>
+            <w:tcW w:w="1797" w:type="dxa"/>
             <w:cnfStyle w:val="001000000000" w:firstRow="0" w:lastRow="0" w:firstColumn="1" w:lastColumn="0" w:oddVBand="0" w:evenVBand="0" w:oddHBand="0" w:evenHBand="0" w:firstRowFirstColumn="0" w:firstRowLastColumn="0" w:lastRowFirstColumn="0" w:lastRowLastColumn="0"/>
             <w:tcBorders>
               <w:top w:val="single" w:sz="4" w:space="0" w:color="FFFFFF"/>
@@ -3215,7 +3215,7 @@
         </w:tc>
         <w:tc>
           <w:tcPr>
-            <w:tcW w:w="7227" w:type="dxa"/>
+            <w:tcW w:w="7228" w:type="dxa"/>
             <w:tcBorders>
               <w:top w:val="single" w:sz="4" w:space="0" w:color="FFFFFF"/>
               <w:bottom w:val="single" w:sz="4" w:space="0" w:color="FFFFFF"/>
@@ -3269,8 +3269,8 @@
         <w:tblLook w:val="04a0" w:noVBand="1" w:noHBand="0" w:lastColumn="0" w:firstColumn="1" w:lastRow="0" w:firstRow="1"/>
       </w:tblPr>
       <w:tblGrid>
-        <w:gridCol w:w="1798"/>
-        <w:gridCol w:w="7227"/>
+        <w:gridCol w:w="1797"/>
+        <w:gridCol w:w="7228"/>
       </w:tblGrid>
       <w:tr>
         <w:trPr>
@@ -3311,7 +3311,7 @@
         </w:trPr>
         <w:tc>
           <w:tcPr>
-            <w:tcW w:w="1798" w:type="dxa"/>
+            <w:tcW w:w="1797" w:type="dxa"/>
             <w:cnfStyle w:val="001000000000" w:firstRow="0" w:lastRow="0" w:firstColumn="1" w:lastColumn="0" w:oddVBand="0" w:evenVBand="0" w:oddHBand="0" w:evenHBand="0" w:firstRowFirstColumn="0" w:firstRowLastColumn="0" w:lastRowFirstColumn="0" w:lastRowLastColumn="0"/>
             <w:tcBorders>
               <w:top w:val="single" w:sz="4" w:space="0" w:color="FFFFFF"/>
@@ -3337,7 +3337,7 @@
         </w:tc>
         <w:tc>
           <w:tcPr>
-            <w:tcW w:w="7227" w:type="dxa"/>
+            <w:tcW w:w="7228" w:type="dxa"/>
             <w:tcBorders>
               <w:top w:val="single" w:sz="4" w:space="0" w:color="FFFFFF"/>
               <w:bottom w:val="single" w:sz="4" w:space="0" w:color="FFFFFF"/>
@@ -3365,7 +3365,7 @@
         <w:trPr/>
         <w:tc>
           <w:tcPr>
-            <w:tcW w:w="1798" w:type="dxa"/>
+            <w:tcW w:w="1797" w:type="dxa"/>
             <w:cnfStyle w:val="001000000000" w:firstRow="0" w:lastRow="0" w:firstColumn="1" w:lastColumn="0" w:oddVBand="0" w:evenVBand="0" w:oddHBand="0" w:evenHBand="0" w:firstRowFirstColumn="0" w:firstRowLastColumn="0" w:lastRowFirstColumn="0" w:lastRowLastColumn="0"/>
             <w:tcBorders>
               <w:top w:val="single" w:sz="4" w:space="0" w:color="FFFFFF"/>
@@ -3391,7 +3391,7 @@
         </w:tc>
         <w:tc>
           <w:tcPr>
-            <w:tcW w:w="7227" w:type="dxa"/>
+            <w:tcW w:w="7228" w:type="dxa"/>
             <w:tcBorders>
               <w:top w:val="single" w:sz="4" w:space="0" w:color="FFFFFF"/>
               <w:bottom w:val="single" w:sz="4" w:space="0" w:color="FFFFFF"/>
@@ -3421,7 +3421,7 @@
         </w:trPr>
         <w:tc>
           <w:tcPr>
-            <w:tcW w:w="1798" w:type="dxa"/>
+            <w:tcW w:w="1797" w:type="dxa"/>
             <w:cnfStyle w:val="001000000000" w:firstRow="0" w:lastRow="0" w:firstColumn="1" w:lastColumn="0" w:oddVBand="0" w:evenVBand="0" w:oddHBand="0" w:evenHBand="0" w:firstRowFirstColumn="0" w:firstRowLastColumn="0" w:lastRowFirstColumn="0" w:lastRowLastColumn="0"/>
             <w:tcBorders>
               <w:top w:val="single" w:sz="4" w:space="0" w:color="FFFFFF"/>
@@ -3447,7 +3447,7 @@
         </w:tc>
         <w:tc>
           <w:tcPr>
-            <w:tcW w:w="7227" w:type="dxa"/>
+            <w:tcW w:w="7228" w:type="dxa"/>
             <w:tcBorders>
               <w:top w:val="single" w:sz="4" w:space="0" w:color="FFFFFF"/>
               <w:bottom w:val="single" w:sz="4" w:space="0" w:color="FFFFFF"/>
@@ -3476,7 +3476,7 @@
         <w:trPr/>
         <w:tc>
           <w:tcPr>
-            <w:tcW w:w="1798" w:type="dxa"/>
+            <w:tcW w:w="1797" w:type="dxa"/>
             <w:cnfStyle w:val="001000000000" w:firstRow="0" w:lastRow="0" w:firstColumn="1" w:lastColumn="0" w:oddVBand="0" w:evenVBand="0" w:oddHBand="0" w:evenHBand="0" w:firstRowFirstColumn="0" w:firstRowLastColumn="0" w:lastRowFirstColumn="0" w:lastRowLastColumn="0"/>
             <w:tcBorders>
               <w:top w:val="single" w:sz="4" w:space="0" w:color="FFFFFF"/>
@@ -3502,7 +3502,7 @@
         </w:tc>
         <w:tc>
           <w:tcPr>
-            <w:tcW w:w="7227" w:type="dxa"/>
+            <w:tcW w:w="7228" w:type="dxa"/>
             <w:tcBorders>
               <w:top w:val="single" w:sz="4" w:space="0" w:color="FFFFFF"/>
               <w:bottom w:val="single" w:sz="4" w:space="0" w:color="FFFFFF"/>
@@ -3556,8 +3556,8 @@
         <w:tblLook w:val="04a0" w:noVBand="1" w:noHBand="0" w:lastColumn="0" w:firstColumn="1" w:lastRow="0" w:firstRow="1"/>
       </w:tblPr>
       <w:tblGrid>
-        <w:gridCol w:w="1798"/>
-        <w:gridCol w:w="7227"/>
+        <w:gridCol w:w="1797"/>
+        <w:gridCol w:w="7228"/>
       </w:tblGrid>
       <w:tr>
         <w:trPr>
@@ -3598,7 +3598,7 @@
         </w:trPr>
         <w:tc>
           <w:tcPr>
-            <w:tcW w:w="1798" w:type="dxa"/>
+            <w:tcW w:w="1797" w:type="dxa"/>
             <w:cnfStyle w:val="001000000000" w:firstRow="0" w:lastRow="0" w:firstColumn="1" w:lastColumn="0" w:oddVBand="0" w:evenVBand="0" w:oddHBand="0" w:evenHBand="0" w:firstRowFirstColumn="0" w:firstRowLastColumn="0" w:lastRowFirstColumn="0" w:lastRowLastColumn="0"/>
             <w:tcBorders>
               <w:top w:val="single" w:sz="4" w:space="0" w:color="FFFFFF"/>
@@ -3624,7 +3624,7 @@
         </w:tc>
         <w:tc>
           <w:tcPr>
-            <w:tcW w:w="7227" w:type="dxa"/>
+            <w:tcW w:w="7228" w:type="dxa"/>
             <w:tcBorders>
               <w:top w:val="single" w:sz="4" w:space="0" w:color="FFFFFF"/>
               <w:bottom w:val="single" w:sz="4" w:space="0" w:color="FFFFFF"/>
@@ -3652,7 +3652,7 @@
         <w:trPr/>
         <w:tc>
           <w:tcPr>
-            <w:tcW w:w="1798" w:type="dxa"/>
+            <w:tcW w:w="1797" w:type="dxa"/>
             <w:cnfStyle w:val="001000000000" w:firstRow="0" w:lastRow="0" w:firstColumn="1" w:lastColumn="0" w:oddVBand="0" w:evenVBand="0" w:oddHBand="0" w:evenHBand="0" w:firstRowFirstColumn="0" w:firstRowLastColumn="0" w:lastRowFirstColumn="0" w:lastRowLastColumn="0"/>
             <w:tcBorders>
               <w:top w:val="single" w:sz="4" w:space="0" w:color="FFFFFF"/>
@@ -3678,7 +3678,7 @@
         </w:tc>
         <w:tc>
           <w:tcPr>
-            <w:tcW w:w="7227" w:type="dxa"/>
+            <w:tcW w:w="7228" w:type="dxa"/>
             <w:tcBorders>
               <w:top w:val="single" w:sz="4" w:space="0" w:color="FFFFFF"/>
               <w:bottom w:val="single" w:sz="4" w:space="0" w:color="FFFFFF"/>
@@ -3708,7 +3708,7 @@
         </w:trPr>
         <w:tc>
           <w:tcPr>
-            <w:tcW w:w="1798" w:type="dxa"/>
+            <w:tcW w:w="1797" w:type="dxa"/>
             <w:cnfStyle w:val="001000000000" w:firstRow="0" w:lastRow="0" w:firstColumn="1" w:lastColumn="0" w:oddVBand="0" w:evenVBand="0" w:oddHBand="0" w:evenHBand="0" w:firstRowFirstColumn="0" w:firstRowLastColumn="0" w:lastRowFirstColumn="0" w:lastRowLastColumn="0"/>
             <w:tcBorders>
               <w:top w:val="single" w:sz="4" w:space="0" w:color="FFFFFF"/>
@@ -3734,7 +3734,7 @@
         </w:tc>
         <w:tc>
           <w:tcPr>
-            <w:tcW w:w="7227" w:type="dxa"/>
+            <w:tcW w:w="7228" w:type="dxa"/>
             <w:tcBorders>
               <w:top w:val="single" w:sz="4" w:space="0" w:color="FFFFFF"/>
               <w:bottom w:val="single" w:sz="4" w:space="0" w:color="FFFFFF"/>
@@ -3763,7 +3763,7 @@
         <w:trPr/>
         <w:tc>
           <w:tcPr>
-            <w:tcW w:w="1798" w:type="dxa"/>
+            <w:tcW w:w="1797" w:type="dxa"/>
             <w:cnfStyle w:val="001000000000" w:firstRow="0" w:lastRow="0" w:firstColumn="1" w:lastColumn="0" w:oddVBand="0" w:evenVBand="0" w:oddHBand="0" w:evenHBand="0" w:firstRowFirstColumn="0" w:firstRowLastColumn="0" w:lastRowFirstColumn="0" w:lastRowLastColumn="0"/>
             <w:tcBorders>
               <w:top w:val="single" w:sz="4" w:space="0" w:color="FFFFFF"/>
@@ -3789,7 +3789,7 @@
         </w:tc>
         <w:tc>
           <w:tcPr>
-            <w:tcW w:w="7227" w:type="dxa"/>
+            <w:tcW w:w="7228" w:type="dxa"/>
             <w:tcBorders>
               <w:top w:val="single" w:sz="4" w:space="0" w:color="FFFFFF"/>
               <w:bottom w:val="single" w:sz="4" w:space="0" w:color="FFFFFF"/>
@@ -4073,8 +4073,8 @@
         <w:tblLook w:val="04a0" w:noVBand="1" w:noHBand="0" w:lastColumn="0" w:firstColumn="1" w:lastRow="0" w:firstRow="1"/>
       </w:tblPr>
       <w:tblGrid>
-        <w:gridCol w:w="1798"/>
-        <w:gridCol w:w="7227"/>
+        <w:gridCol w:w="1797"/>
+        <w:gridCol w:w="7228"/>
       </w:tblGrid>
       <w:tr>
         <w:trPr>
@@ -4104,16 +4104,7 @@
                 <w:bCs/>
                 <w:color w:val="FFFFFF" w:themeColor="background1"/>
               </w:rPr>
-              <w:t>Test 0</w:t>
-            </w:r>
-            <w:r>
-              <w:rPr>
-                <w:rStyle w:val="Strong"/>
-                <w:b/>
-                <w:bCs/>
-                <w:color w:val="FFFFFF" w:themeColor="background1"/>
-              </w:rPr>
-              <w:t>6</w:t>
+              <w:t>Test 06</w:t>
             </w:r>
           </w:p>
         </w:tc>
@@ -4124,7 +4115,7 @@
         </w:trPr>
         <w:tc>
           <w:tcPr>
-            <w:tcW w:w="1798" w:type="dxa"/>
+            <w:tcW w:w="1797" w:type="dxa"/>
             <w:cnfStyle w:val="001000000000" w:firstRow="0" w:lastRow="0" w:firstColumn="1" w:lastColumn="0" w:oddVBand="0" w:evenVBand="0" w:oddHBand="0" w:evenHBand="0" w:firstRowFirstColumn="0" w:firstRowLastColumn="0" w:lastRowFirstColumn="0" w:lastRowLastColumn="0"/>
             <w:tcBorders>
               <w:top w:val="single" w:sz="4" w:space="0" w:color="FFFFFF"/>
@@ -4150,7 +4141,7 @@
         </w:tc>
         <w:tc>
           <w:tcPr>
-            <w:tcW w:w="7227" w:type="dxa"/>
+            <w:tcW w:w="7228" w:type="dxa"/>
             <w:tcBorders>
               <w:top w:val="single" w:sz="4" w:space="0" w:color="FFFFFF"/>
               <w:bottom w:val="single" w:sz="4" w:space="0" w:color="FFFFFF"/>
@@ -4178,7 +4169,7 @@
         <w:trPr/>
         <w:tc>
           <w:tcPr>
-            <w:tcW w:w="1798" w:type="dxa"/>
+            <w:tcW w:w="1797" w:type="dxa"/>
             <w:cnfStyle w:val="001000000000" w:firstRow="0" w:lastRow="0" w:firstColumn="1" w:lastColumn="0" w:oddVBand="0" w:evenVBand="0" w:oddHBand="0" w:evenHBand="0" w:firstRowFirstColumn="0" w:firstRowLastColumn="0" w:lastRowFirstColumn="0" w:lastRowLastColumn="0"/>
             <w:tcBorders>
               <w:top w:val="single" w:sz="4" w:space="0" w:color="FFFFFF"/>
@@ -4204,7 +4195,7 @@
         </w:tc>
         <w:tc>
           <w:tcPr>
-            <w:tcW w:w="7227" w:type="dxa"/>
+            <w:tcW w:w="7228" w:type="dxa"/>
             <w:tcBorders>
               <w:top w:val="single" w:sz="4" w:space="0" w:color="FFFFFF"/>
               <w:bottom w:val="single" w:sz="4" w:space="0" w:color="FFFFFF"/>
@@ -4234,7 +4225,7 @@
         </w:trPr>
         <w:tc>
           <w:tcPr>
-            <w:tcW w:w="1798" w:type="dxa"/>
+            <w:tcW w:w="1797" w:type="dxa"/>
             <w:cnfStyle w:val="001000000000" w:firstRow="0" w:lastRow="0" w:firstColumn="1" w:lastColumn="0" w:oddVBand="0" w:evenVBand="0" w:oddHBand="0" w:evenHBand="0" w:firstRowFirstColumn="0" w:firstRowLastColumn="0" w:lastRowFirstColumn="0" w:lastRowLastColumn="0"/>
             <w:tcBorders>
               <w:top w:val="single" w:sz="4" w:space="0" w:color="FFFFFF"/>
@@ -4260,7 +4251,7 @@
         </w:tc>
         <w:tc>
           <w:tcPr>
-            <w:tcW w:w="7227" w:type="dxa"/>
+            <w:tcW w:w="7228" w:type="dxa"/>
             <w:tcBorders>
               <w:top w:val="single" w:sz="4" w:space="0" w:color="FFFFFF"/>
               <w:bottom w:val="single" w:sz="4" w:space="0" w:color="FFFFFF"/>
@@ -4289,7 +4280,7 @@
         <w:trPr/>
         <w:tc>
           <w:tcPr>
-            <w:tcW w:w="1798" w:type="dxa"/>
+            <w:tcW w:w="1797" w:type="dxa"/>
             <w:cnfStyle w:val="001000000000" w:firstRow="0" w:lastRow="0" w:firstColumn="1" w:lastColumn="0" w:oddVBand="0" w:evenVBand="0" w:oddHBand="0" w:evenHBand="0" w:firstRowFirstColumn="0" w:firstRowLastColumn="0" w:lastRowFirstColumn="0" w:lastRowLastColumn="0"/>
             <w:tcBorders>
               <w:top w:val="single" w:sz="4" w:space="0" w:color="FFFFFF"/>
@@ -4315,7 +4306,7 @@
         </w:tc>
         <w:tc>
           <w:tcPr>
-            <w:tcW w:w="7227" w:type="dxa"/>
+            <w:tcW w:w="7228" w:type="dxa"/>
             <w:tcBorders>
               <w:top w:val="single" w:sz="4" w:space="0" w:color="FFFFFF"/>
               <w:bottom w:val="single" w:sz="4" w:space="0" w:color="FFFFFF"/>
@@ -4341,24 +4332,6 @@
         </w:tc>
       </w:tr>
     </w:tbl>
-    <w:p>
-      <w:pPr>
-        <w:pStyle w:val="Normal"/>
-        <w:rPr/>
-      </w:pPr>
-      <w:r>
-        <w:rPr/>
-      </w:r>
-    </w:p>
-    <w:p>
-      <w:pPr>
-        <w:pStyle w:val="Normal"/>
-        <w:rPr/>
-      </w:pPr>
-      <w:r>
-        <w:rPr/>
-      </w:r>
-    </w:p>
     <w:p>
       <w:pPr>
         <w:pStyle w:val="Normal"/>
@@ -4734,8 +4707,8 @@
         <w:tblLook w:val="04a0" w:noVBand="1" w:noHBand="0" w:lastColumn="0" w:firstColumn="1" w:lastRow="0" w:firstRow="1"/>
       </w:tblPr>
       <w:tblGrid>
-        <w:gridCol w:w="1798"/>
-        <w:gridCol w:w="7227"/>
+        <w:gridCol w:w="1797"/>
+        <w:gridCol w:w="7228"/>
       </w:tblGrid>
       <w:tr>
         <w:trPr>
@@ -4765,16 +4738,7 @@
                 <w:bCs/>
                 <w:color w:val="FFFFFF" w:themeColor="background1"/>
               </w:rPr>
-              <w:t>Test 0</w:t>
-            </w:r>
-            <w:r>
-              <w:rPr>
-                <w:rStyle w:val="Strong"/>
-                <w:b/>
-                <w:bCs/>
-                <w:color w:val="FFFFFF" w:themeColor="background1"/>
-              </w:rPr>
-              <w:t>7</w:t>
+              <w:t>Test 07</w:t>
             </w:r>
           </w:p>
         </w:tc>
@@ -4785,7 +4749,7 @@
         </w:trPr>
         <w:tc>
           <w:tcPr>
-            <w:tcW w:w="1798" w:type="dxa"/>
+            <w:tcW w:w="1797" w:type="dxa"/>
             <w:cnfStyle w:val="001000000000" w:firstRow="0" w:lastRow="0" w:firstColumn="1" w:lastColumn="0" w:oddVBand="0" w:evenVBand="0" w:oddHBand="0" w:evenHBand="0" w:firstRowFirstColumn="0" w:firstRowLastColumn="0" w:lastRowFirstColumn="0" w:lastRowLastColumn="0"/>
             <w:tcBorders>
               <w:top w:val="single" w:sz="4" w:space="0" w:color="FFFFFF"/>
@@ -4811,7 +4775,7 @@
         </w:tc>
         <w:tc>
           <w:tcPr>
-            <w:tcW w:w="7227" w:type="dxa"/>
+            <w:tcW w:w="7228" w:type="dxa"/>
             <w:tcBorders>
               <w:top w:val="single" w:sz="4" w:space="0" w:color="FFFFFF"/>
               <w:bottom w:val="single" w:sz="4" w:space="0" w:color="FFFFFF"/>
@@ -4830,13 +4794,7 @@
               <w:rPr>
                 <w:color w:val="000000" w:themeColor="text1"/>
               </w:rPr>
-              <w:t xml:space="preserve">Access to the </w:t>
-            </w:r>
-            <w:r>
-              <w:rPr>
-                <w:color w:val="000000" w:themeColor="text1"/>
-              </w:rPr>
-              <w:t>Companies published positions.</w:t>
+              <w:t>Access to the Companies published positions.</w:t>
             </w:r>
           </w:p>
         </w:tc>
@@ -4845,7 +4803,7 @@
         <w:trPr/>
         <w:tc>
           <w:tcPr>
-            <w:tcW w:w="1798" w:type="dxa"/>
+            <w:tcW w:w="1797" w:type="dxa"/>
             <w:cnfStyle w:val="001000000000" w:firstRow="0" w:lastRow="0" w:firstColumn="1" w:lastColumn="0" w:oddVBand="0" w:evenVBand="0" w:oddHBand="0" w:evenHBand="0" w:firstRowFirstColumn="0" w:firstRowLastColumn="0" w:lastRowFirstColumn="0" w:lastRowLastColumn="0"/>
             <w:tcBorders>
               <w:top w:val="single" w:sz="4" w:space="0" w:color="FFFFFF"/>
@@ -4871,7 +4829,7 @@
         </w:tc>
         <w:tc>
           <w:tcPr>
-            <w:tcW w:w="7227" w:type="dxa"/>
+            <w:tcW w:w="7228" w:type="dxa"/>
             <w:tcBorders>
               <w:top w:val="single" w:sz="4" w:space="0" w:color="FFFFFF"/>
               <w:bottom w:val="single" w:sz="4" w:space="0" w:color="FFFFFF"/>
@@ -4901,7 +4859,7 @@
         </w:trPr>
         <w:tc>
           <w:tcPr>
-            <w:tcW w:w="1798" w:type="dxa"/>
+            <w:tcW w:w="1797" w:type="dxa"/>
             <w:cnfStyle w:val="001000000000" w:firstRow="0" w:lastRow="0" w:firstColumn="1" w:lastColumn="0" w:oddVBand="0" w:evenVBand="0" w:oddHBand="0" w:evenHBand="0" w:firstRowFirstColumn="0" w:firstRowLastColumn="0" w:lastRowFirstColumn="0" w:lastRowLastColumn="0"/>
             <w:tcBorders>
               <w:top w:val="single" w:sz="4" w:space="0" w:color="FFFFFF"/>
@@ -4927,7 +4885,7 @@
         </w:tc>
         <w:tc>
           <w:tcPr>
-            <w:tcW w:w="7227" w:type="dxa"/>
+            <w:tcW w:w="7228" w:type="dxa"/>
             <w:tcBorders>
               <w:top w:val="single" w:sz="4" w:space="0" w:color="FFFFFF"/>
               <w:bottom w:val="single" w:sz="4" w:space="0" w:color="FFFFFF"/>
@@ -4956,7 +4914,7 @@
         <w:trPr/>
         <w:tc>
           <w:tcPr>
-            <w:tcW w:w="1798" w:type="dxa"/>
+            <w:tcW w:w="1797" w:type="dxa"/>
             <w:cnfStyle w:val="001000000000" w:firstRow="0" w:lastRow="0" w:firstColumn="1" w:lastColumn="0" w:oddVBand="0" w:evenVBand="0" w:oddHBand="0" w:evenHBand="0" w:firstRowFirstColumn="0" w:firstRowLastColumn="0" w:lastRowFirstColumn="0" w:lastRowLastColumn="0"/>
             <w:tcBorders>
               <w:top w:val="single" w:sz="4" w:space="0" w:color="FFFFFF"/>
@@ -4982,7 +4940,7 @@
         </w:tc>
         <w:tc>
           <w:tcPr>
-            <w:tcW w:w="7227" w:type="dxa"/>
+            <w:tcW w:w="7228" w:type="dxa"/>
             <w:tcBorders>
               <w:top w:val="single" w:sz="4" w:space="0" w:color="FFFFFF"/>
               <w:bottom w:val="single" w:sz="4" w:space="0" w:color="FFFFFF"/>
@@ -5244,245 +5202,2626 @@
     </w:p>
     <w:p>
       <w:pPr>
-        <w:pStyle w:val="Normal"/>
-        <w:rPr/>
-      </w:pPr>
-      <w:r>
-        <w:rPr/>
-      </w:r>
-    </w:p>
-    <w:p>
-      <w:pPr>
-        <w:pStyle w:val="Normal"/>
-        <w:rPr/>
-      </w:pPr>
-      <w:r>
-        <w:rPr/>
-      </w:r>
-    </w:p>
-    <w:p>
-      <w:pPr>
-        <w:pStyle w:val="Normal"/>
-        <w:rPr/>
-      </w:pPr>
-      <w:r>
-        <w:rPr/>
-      </w:r>
-    </w:p>
-    <w:p>
-      <w:pPr>
-        <w:pStyle w:val="Normal"/>
-        <w:rPr/>
-      </w:pPr>
-      <w:r>
-        <w:rPr/>
-      </w:r>
-    </w:p>
-    <w:p>
-      <w:pPr>
-        <w:pStyle w:val="Normal"/>
-        <w:rPr/>
-      </w:pPr>
-      <w:r>
-        <w:rPr/>
-      </w:r>
-    </w:p>
-    <w:p>
-      <w:pPr>
-        <w:pStyle w:val="Normal"/>
-        <w:rPr/>
-      </w:pPr>
-      <w:r>
-        <w:rPr/>
-      </w:r>
-    </w:p>
-    <w:p>
-      <w:pPr>
-        <w:pStyle w:val="Normal"/>
-        <w:rPr/>
-      </w:pPr>
-      <w:r>
-        <w:rPr/>
-      </w:r>
-    </w:p>
-    <w:p>
-      <w:pPr>
-        <w:pStyle w:val="Normal"/>
-        <w:rPr/>
-      </w:pPr>
-      <w:r>
-        <w:rPr/>
-      </w:r>
-    </w:p>
-    <w:p>
-      <w:pPr>
-        <w:pStyle w:val="Normal"/>
-        <w:rPr/>
-      </w:pPr>
-      <w:r>
-        <w:rPr/>
-      </w:r>
-    </w:p>
-    <w:p>
-      <w:pPr>
-        <w:pStyle w:val="Normal"/>
-        <w:rPr/>
-      </w:pPr>
-      <w:r>
-        <w:rPr/>
-      </w:r>
-    </w:p>
-    <w:p>
-      <w:pPr>
-        <w:pStyle w:val="Normal"/>
-        <w:rPr/>
-      </w:pPr>
-      <w:r>
-        <w:rPr/>
-      </w:r>
-    </w:p>
-    <w:p>
-      <w:pPr>
-        <w:pStyle w:val="Normal"/>
-        <w:rPr/>
-      </w:pPr>
-      <w:r>
-        <w:rPr/>
-      </w:r>
-    </w:p>
-    <w:p>
-      <w:pPr>
-        <w:pStyle w:val="Normal"/>
-        <w:rPr/>
-      </w:pPr>
-      <w:r>
-        <w:rPr/>
-      </w:r>
-    </w:p>
-    <w:p>
-      <w:pPr>
-        <w:pStyle w:val="Normal"/>
-        <w:rPr/>
-      </w:pPr>
-      <w:r>
-        <w:rPr/>
-      </w:r>
-    </w:p>
-    <w:p>
-      <w:pPr>
-        <w:pStyle w:val="Normal"/>
-        <w:rPr/>
-      </w:pPr>
-      <w:r>
-        <w:rPr/>
-      </w:r>
-    </w:p>
-    <w:p>
-      <w:pPr>
-        <w:pStyle w:val="Normal"/>
-        <w:rPr/>
-      </w:pPr>
-      <w:r>
-        <w:rPr/>
-      </w:r>
-    </w:p>
-    <w:p>
-      <w:pPr>
-        <w:pStyle w:val="Normal"/>
-        <w:rPr/>
-      </w:pPr>
-      <w:r>
-        <w:rPr/>
-      </w:r>
-    </w:p>
-    <w:p>
-      <w:pPr>
-        <w:pStyle w:val="Normal"/>
-        <w:rPr/>
-      </w:pPr>
-      <w:r>
-        <w:rPr/>
-      </w:r>
-    </w:p>
-    <w:p>
-      <w:pPr>
-        <w:pStyle w:val="Normal"/>
-        <w:rPr/>
-      </w:pPr>
-      <w:r>
-        <w:rPr/>
-      </w:r>
-    </w:p>
-    <w:p>
-      <w:pPr>
-        <w:pStyle w:val="Normal"/>
-        <w:rPr/>
-      </w:pPr>
-      <w:r>
-        <w:rPr/>
-      </w:r>
-    </w:p>
-    <w:p>
-      <w:pPr>
-        <w:pStyle w:val="Normal"/>
-        <w:rPr/>
-      </w:pPr>
-      <w:r>
-        <w:rPr/>
-      </w:r>
-    </w:p>
-    <w:p>
-      <w:pPr>
-        <w:pStyle w:val="Normal"/>
-        <w:rPr/>
-      </w:pPr>
-      <w:r>
-        <w:rPr/>
-      </w:r>
-    </w:p>
-    <w:p>
-      <w:pPr>
-        <w:pStyle w:val="Normal"/>
-        <w:rPr/>
-      </w:pPr>
-      <w:r>
-        <w:rPr/>
-      </w:r>
-    </w:p>
-    <w:p>
-      <w:pPr>
-        <w:pStyle w:val="Normal"/>
-        <w:rPr/>
-      </w:pPr>
-      <w:r>
-        <w:rPr/>
-      </w:r>
-    </w:p>
-    <w:p>
-      <w:pPr>
-        <w:pStyle w:val="Normal"/>
-        <w:rPr/>
-      </w:pPr>
-      <w:r>
-        <w:rPr/>
-      </w:r>
-    </w:p>
-    <w:p>
-      <w:pPr>
-        <w:pStyle w:val="Normal"/>
-        <w:rPr/>
-      </w:pPr>
-      <w:r>
-        <w:rPr/>
-      </w:r>
-    </w:p>
-    <w:p>
-      <w:pPr>
         <w:pStyle w:val="Heading1"/>
         <w:rPr/>
       </w:pPr>
-      <w:bookmarkStart w:id="7" w:name="_Toc8318090"/>
+      <w:bookmarkStart w:id="7" w:name="__DdeLink__1831_2587441334"/>
+      <w:bookmarkStart w:id="8" w:name="_Toc831809811311"/>
       <w:bookmarkEnd w:id="7"/>
+      <w:r>
+        <w:rPr/>
+        <w:t>Use case UC0</w:t>
+      </w:r>
+      <w:bookmarkEnd w:id="8"/>
+      <w:r>
+        <w:rPr/>
+        <w:t>5 Company Edit Profile Data</w:t>
+      </w:r>
+      <w:r>
+        <w:rPr/>
+        <w:t xml:space="preserve"> (Level C)</w:t>
+      </w:r>
+    </w:p>
+    <w:p>
+      <w:pPr>
+        <w:pStyle w:val="Subtitle"/>
+        <w:rPr/>
+      </w:pPr>
+      <w:r>
+        <w:rPr/>
+      </w:r>
+    </w:p>
+    <w:p>
+      <w:pPr>
+        <w:pStyle w:val="Subtitle"/>
+        <w:rPr/>
+      </w:pPr>
+      <w:r>
+        <w:rPr/>
+        <w:t>Description</w:t>
+      </w:r>
+    </w:p>
+    <w:p>
+      <w:pPr>
+        <w:pStyle w:val="Normal"/>
+        <w:rPr/>
+      </w:pPr>
+      <w:r>
+        <w:rPr/>
+      </w:r>
+    </w:p>
+    <w:p>
+      <w:pPr>
+        <w:pStyle w:val="Normal"/>
+        <w:rPr/>
+      </w:pPr>
+      <w:r>
+        <w:rPr/>
+        <w:t>The companies can edit their personal data.</w:t>
+      </w:r>
+      <w:r>
+        <w:rPr/>
+        <w:t xml:space="preserve"> </w:t>
+      </w:r>
+      <w:r>
+        <w:rPr/>
+        <w:t>S</w:t>
+      </w:r>
+      <w:r>
+        <w:rPr/>
+        <w:t>elect the option “</w:t>
+      </w:r>
+      <w:r>
+        <w:rPr/>
+        <w:t>Profile</w:t>
+      </w:r>
+      <w:r>
+        <w:rPr/>
+        <w:t>” in the main menu and then follow the link “</w:t>
+      </w:r>
+      <w:r>
+        <w:rPr/>
+        <w:t>Edit profile</w:t>
+      </w:r>
+      <w:r>
+        <w:rPr/>
+        <w:t>”</w:t>
+      </w:r>
+    </w:p>
+    <w:p>
+      <w:pPr>
+        <w:pStyle w:val="Subtitle"/>
+        <w:rPr/>
+      </w:pPr>
+      <w:r>
+        <w:rPr/>
+      </w:r>
+    </w:p>
+    <w:p>
+      <w:pPr>
+        <w:pStyle w:val="Subtitle"/>
+        <w:rPr/>
+      </w:pPr>
+      <w:r>
+        <w:rPr/>
+        <w:t>Access</w:t>
+      </w:r>
+    </w:p>
+    <w:p>
+      <w:pPr>
+        <w:pStyle w:val="Normal"/>
+        <w:rPr/>
+      </w:pPr>
+      <w:r>
+        <w:rPr/>
+      </w:r>
+    </w:p>
+    <w:p>
+      <w:pPr>
+        <w:pStyle w:val="Normal"/>
+        <w:rPr/>
+      </w:pPr>
+      <w:r>
+        <w:rPr/>
+        <w:t xml:space="preserve">Logged as a </w:t>
+      </w:r>
+      <w:r>
+        <w:rPr/>
+        <w:t>Company</w:t>
+      </w:r>
+      <w:r>
+        <w:rPr/>
+        <w:t xml:space="preserve">:  </w:t>
+        <w:tab/>
+        <w:t xml:space="preserve">Main Menu -&gt; </w:t>
+      </w:r>
+      <w:r>
+        <w:rPr/>
+        <w:t>Profile</w:t>
+      </w:r>
+      <w:r>
+        <w:rPr/>
+        <w:t xml:space="preserve"> -&gt; </w:t>
+      </w:r>
+      <w:r>
+        <w:rPr/>
+        <w:t>Edit profile</w:t>
+      </w:r>
+    </w:p>
+    <w:p>
+      <w:pPr>
+        <w:pStyle w:val="Subtitle"/>
+        <w:rPr/>
+      </w:pPr>
+      <w:r>
+        <w:rPr/>
+      </w:r>
+    </w:p>
+    <w:p>
+      <w:pPr>
+        <w:pStyle w:val="Subtitle"/>
+        <w:rPr/>
+      </w:pPr>
+      <w:r>
+        <w:rPr/>
+        <w:t>Tests</w:t>
+      </w:r>
+    </w:p>
+    <w:p>
+      <w:pPr>
+        <w:pStyle w:val="Normal"/>
+        <w:rPr/>
+      </w:pPr>
+      <w:r>
+        <w:rPr/>
+      </w:r>
+    </w:p>
+    <w:p>
+      <w:pPr>
+        <w:pStyle w:val="Normal"/>
+        <w:rPr/>
+      </w:pPr>
+      <w:r>
+        <w:rPr/>
+      </w:r>
+    </w:p>
+    <w:tbl>
+      <w:tblPr>
+        <w:tblStyle w:val="Cuadrculavistosa-nfasis1"/>
+        <w:tblW w:w="9026" w:type="dxa"/>
+        <w:jc w:val="left"/>
+        <w:tblInd w:w="0" w:type="dxa"/>
+        <w:tblBorders>
+          <w:bottom w:val="single" w:sz="4" w:space="0" w:color="FFFFFF"/>
+          <w:insideH w:val="single" w:sz="4" w:space="0" w:color="FFFFFF"/>
+        </w:tblBorders>
+        <w:tblCellMar>
+          <w:top w:w="0" w:type="dxa"/>
+          <w:left w:w="108" w:type="dxa"/>
+          <w:bottom w:w="0" w:type="dxa"/>
+          <w:right w:w="108" w:type="dxa"/>
+        </w:tblCellMar>
+        <w:tblLook w:val="04a0" w:noVBand="1" w:noHBand="0" w:lastColumn="0" w:firstColumn="1" w:lastRow="0" w:firstRow="1"/>
+      </w:tblPr>
+      <w:tblGrid>
+        <w:gridCol w:w="1797"/>
+        <w:gridCol w:w="7228"/>
+      </w:tblGrid>
+      <w:tr>
+        <w:trPr>
+          <w:cnfStyle w:val="100000000000" w:firstRow="1" w:lastRow="0" w:firstColumn="0" w:lastColumn="0" w:oddVBand="0" w:evenVBand="0" w:oddHBand="0" w:evenHBand="0" w:firstRowFirstColumn="0" w:firstRowLastColumn="0" w:lastRowFirstColumn="0" w:lastRowLastColumn="0"/>
+        </w:trPr>
+        <w:tc>
+          <w:tcPr>
+            <w:tcW w:w="9025" w:type="dxa"/>
+            <w:gridSpan w:val="2"/>
+            <w:cnfStyle w:val="001000000000" w:firstRow="0" w:lastRow="0" w:firstColumn="1" w:lastColumn="0" w:oddVBand="0" w:evenVBand="0" w:oddHBand="0" w:evenHBand="0" w:firstRowFirstColumn="0" w:firstRowLastColumn="0" w:lastRowFirstColumn="0" w:lastRowLastColumn="0"/>
+            <w:tcBorders>
+              <w:bottom w:val="single" w:sz="4" w:space="0" w:color="FFFFFF"/>
+              <w:insideH w:val="single" w:sz="4" w:space="0" w:color="FFFFFF"/>
+            </w:tcBorders>
+            <w:shd w:color="auto" w:fill="1F497D" w:themeFill="text2" w:val="clear"/>
+          </w:tcPr>
+          <w:p>
+            <w:pPr>
+              <w:pStyle w:val="Normal"/>
+              <w:spacing w:lineRule="auto" w:line="240"/>
+              <w:rPr/>
+            </w:pPr>
+            <w:r>
+              <w:rPr>
+                <w:rStyle w:val="Strong"/>
+                <w:b/>
+                <w:bCs/>
+                <w:color w:val="FFFFFF" w:themeColor="background1"/>
+              </w:rPr>
+              <w:t>Test 0</w:t>
+            </w:r>
+            <w:r>
+              <w:rPr>
+                <w:rStyle w:val="Strong"/>
+                <w:b/>
+                <w:bCs/>
+                <w:color w:val="FFFFFF" w:themeColor="background1"/>
+              </w:rPr>
+              <w:t>9</w:t>
+            </w:r>
+          </w:p>
+        </w:tc>
+      </w:tr>
+      <w:tr>
+        <w:trPr>
+          <w:cnfStyle w:val="000000100000" w:firstRow="0" w:lastRow="0" w:firstColumn="0" w:lastColumn="0" w:oddVBand="0" w:evenVBand="0" w:oddHBand="1" w:evenHBand="0" w:firstRowFirstColumn="0" w:firstRowLastColumn="0" w:lastRowFirstColumn="0" w:lastRowLastColumn="0"/>
+        </w:trPr>
+        <w:tc>
+          <w:tcPr>
+            <w:tcW w:w="1797" w:type="dxa"/>
+            <w:cnfStyle w:val="001000000000" w:firstRow="0" w:lastRow="0" w:firstColumn="1" w:lastColumn="0" w:oddVBand="0" w:evenVBand="0" w:oddHBand="0" w:evenHBand="0" w:firstRowFirstColumn="0" w:firstRowLastColumn="0" w:lastRowFirstColumn="0" w:lastRowLastColumn="0"/>
+            <w:tcBorders>
+              <w:top w:val="single" w:sz="4" w:space="0" w:color="FFFFFF"/>
+              <w:bottom w:val="single" w:sz="4" w:space="0" w:color="FFFFFF"/>
+              <w:insideH w:val="single" w:sz="4" w:space="0" w:color="FFFFFF"/>
+            </w:tcBorders>
+            <w:shd w:color="auto" w:fill="1F497D" w:themeFill="text2" w:val="clear"/>
+          </w:tcPr>
+          <w:p>
+            <w:pPr>
+              <w:pStyle w:val="Normal"/>
+              <w:spacing w:lineRule="auto" w:line="240"/>
+              <w:rPr/>
+            </w:pPr>
+            <w:r>
+              <w:rPr>
+                <w:rStyle w:val="Strong"/>
+                <w:color w:val="FFFFFF" w:themeColor="background1"/>
+              </w:rPr>
+              <w:t>Description</w:t>
+            </w:r>
+          </w:p>
+        </w:tc>
+        <w:tc>
+          <w:tcPr>
+            <w:tcW w:w="7228" w:type="dxa"/>
+            <w:tcBorders>
+              <w:top w:val="single" w:sz="4" w:space="0" w:color="FFFFFF"/>
+              <w:bottom w:val="single" w:sz="4" w:space="0" w:color="FFFFFF"/>
+              <w:insideH w:val="single" w:sz="4" w:space="0" w:color="FFFFFF"/>
+            </w:tcBorders>
+            <w:shd w:color="auto" w:fill="A7BFDE" w:themeFill="accent1" w:themeFillTint="7f" w:val="clear"/>
+          </w:tcPr>
+          <w:p>
+            <w:pPr>
+              <w:pStyle w:val="Normal"/>
+              <w:spacing w:lineRule="auto" w:line="240"/>
+              <w:cnfStyle w:val="000000100000" w:firstRow="0" w:lastRow="0" w:firstColumn="0" w:lastColumn="0" w:oddVBand="0" w:evenVBand="0" w:oddHBand="1" w:evenHBand="0" w:firstRowFirstColumn="0" w:firstRowLastColumn="0" w:lastRowFirstColumn="0" w:lastRowLastColumn="0"/>
+              <w:rPr/>
+            </w:pPr>
+            <w:r>
+              <w:rPr>
+                <w:color w:val="000000" w:themeColor="text1"/>
+              </w:rPr>
+              <w:t>Check the information shown in the form</w:t>
+            </w:r>
+          </w:p>
+        </w:tc>
+      </w:tr>
+      <w:tr>
+        <w:trPr/>
+        <w:tc>
+          <w:tcPr>
+            <w:tcW w:w="1797" w:type="dxa"/>
+            <w:cnfStyle w:val="001000000000" w:firstRow="0" w:lastRow="0" w:firstColumn="1" w:lastColumn="0" w:oddVBand="0" w:evenVBand="0" w:oddHBand="0" w:evenHBand="0" w:firstRowFirstColumn="0" w:firstRowLastColumn="0" w:lastRowFirstColumn="0" w:lastRowLastColumn="0"/>
+            <w:tcBorders>
+              <w:top w:val="single" w:sz="4" w:space="0" w:color="FFFFFF"/>
+              <w:bottom w:val="single" w:sz="4" w:space="0" w:color="FFFFFF"/>
+              <w:insideH w:val="single" w:sz="4" w:space="0" w:color="FFFFFF"/>
+            </w:tcBorders>
+            <w:shd w:color="auto" w:fill="1F497D" w:themeFill="text2" w:val="clear"/>
+          </w:tcPr>
+          <w:p>
+            <w:pPr>
+              <w:pStyle w:val="Normal"/>
+              <w:spacing w:lineRule="auto" w:line="240"/>
+              <w:rPr/>
+            </w:pPr>
+            <w:r>
+              <w:rPr>
+                <w:rStyle w:val="Strong"/>
+                <w:color w:val="FFFFFF" w:themeColor="background1"/>
+              </w:rPr>
+              <w:t>Expected</w:t>
+            </w:r>
+          </w:p>
+        </w:tc>
+        <w:tc>
+          <w:tcPr>
+            <w:tcW w:w="7228" w:type="dxa"/>
+            <w:tcBorders>
+              <w:top w:val="single" w:sz="4" w:space="0" w:color="FFFFFF"/>
+              <w:bottom w:val="single" w:sz="4" w:space="0" w:color="FFFFFF"/>
+              <w:insideH w:val="single" w:sz="4" w:space="0" w:color="FFFFFF"/>
+            </w:tcBorders>
+            <w:shd w:color="auto" w:fill="DBE5F1" w:themeFill="accent1" w:themeFillTint="33" w:val="clear"/>
+          </w:tcPr>
+          <w:p>
+            <w:pPr>
+              <w:pStyle w:val="Normal"/>
+              <w:spacing w:lineRule="auto" w:line="240"/>
+              <w:cnfStyle w:val="000000000000" w:firstRow="0" w:lastRow="0" w:firstColumn="0" w:lastColumn="0" w:oddVBand="0" w:evenVBand="0" w:oddHBand="0" w:evenHBand="0" w:firstRowFirstColumn="0" w:firstRowLastColumn="0" w:lastRowFirstColumn="0" w:lastRowLastColumn="0"/>
+              <w:rPr/>
+            </w:pPr>
+            <w:r>
+              <w:rPr>
+                <w:color w:val="000000" w:themeColor="text1"/>
+              </w:rPr>
+              <w:t>The correct company data must be shown in the form fields</w:t>
+            </w:r>
+          </w:p>
+        </w:tc>
+      </w:tr>
+      <w:tr>
+        <w:trPr>
+          <w:cnfStyle w:val="000000100000" w:firstRow="0" w:lastRow="0" w:firstColumn="0" w:lastColumn="0" w:oddVBand="0" w:evenVBand="0" w:oddHBand="1" w:evenHBand="0" w:firstRowFirstColumn="0" w:firstRowLastColumn="0" w:lastRowFirstColumn="0" w:lastRowLastColumn="0"/>
+        </w:trPr>
+        <w:tc>
+          <w:tcPr>
+            <w:tcW w:w="1797" w:type="dxa"/>
+            <w:cnfStyle w:val="001000000000" w:firstRow="0" w:lastRow="0" w:firstColumn="1" w:lastColumn="0" w:oddVBand="0" w:evenVBand="0" w:oddHBand="0" w:evenHBand="0" w:firstRowFirstColumn="0" w:firstRowLastColumn="0" w:lastRowFirstColumn="0" w:lastRowLastColumn="0"/>
+            <w:tcBorders>
+              <w:top w:val="single" w:sz="4" w:space="0" w:color="FFFFFF"/>
+              <w:bottom w:val="single" w:sz="4" w:space="0" w:color="FFFFFF"/>
+              <w:insideH w:val="single" w:sz="4" w:space="0" w:color="FFFFFF"/>
+            </w:tcBorders>
+            <w:shd w:color="auto" w:fill="1F497D" w:themeFill="text2" w:val="clear"/>
+          </w:tcPr>
+          <w:p>
+            <w:pPr>
+              <w:pStyle w:val="Normal"/>
+              <w:spacing w:lineRule="auto" w:line="240"/>
+              <w:rPr/>
+            </w:pPr>
+            <w:r>
+              <w:rPr>
+                <w:rStyle w:val="Strong"/>
+                <w:color w:val="FFFFFF" w:themeColor="background1"/>
+              </w:rPr>
+              <w:t>Outcome</w:t>
+            </w:r>
+          </w:p>
+        </w:tc>
+        <w:tc>
+          <w:tcPr>
+            <w:tcW w:w="7228" w:type="dxa"/>
+            <w:tcBorders>
+              <w:top w:val="single" w:sz="4" w:space="0" w:color="FFFFFF"/>
+              <w:bottom w:val="single" w:sz="4" w:space="0" w:color="FFFFFF"/>
+              <w:insideH w:val="single" w:sz="4" w:space="0" w:color="FFFFFF"/>
+            </w:tcBorders>
+            <w:shd w:color="auto" w:fill="A7BFDE" w:themeFill="accent1" w:themeFillTint="7f" w:val="clear"/>
+          </w:tcPr>
+          <w:p>
+            <w:pPr>
+              <w:pStyle w:val="Notes"/>
+              <w:spacing w:lineRule="auto" w:line="240"/>
+              <w:cnfStyle w:val="000000100000" w:firstRow="0" w:lastRow="0" w:firstColumn="0" w:lastColumn="0" w:oddVBand="0" w:evenVBand="0" w:oddHBand="1" w:evenHBand="0" w:firstRowFirstColumn="0" w:firstRowLastColumn="0" w:lastRowFirstColumn="0" w:lastRowLastColumn="0"/>
+              <w:rPr>
+                <w:color w:val="000000" w:themeColor="text1"/>
+              </w:rPr>
+            </w:pPr>
+            <w:r>
+              <w:rPr>
+                <w:color w:val="000000" w:themeColor="text1"/>
+              </w:rPr>
+            </w:r>
+          </w:p>
+        </w:tc>
+      </w:tr>
+      <w:tr>
+        <w:trPr/>
+        <w:tc>
+          <w:tcPr>
+            <w:tcW w:w="1797" w:type="dxa"/>
+            <w:cnfStyle w:val="001000000000" w:firstRow="0" w:lastRow="0" w:firstColumn="1" w:lastColumn="0" w:oddVBand="0" w:evenVBand="0" w:oddHBand="0" w:evenHBand="0" w:firstRowFirstColumn="0" w:firstRowLastColumn="0" w:lastRowFirstColumn="0" w:lastRowLastColumn="0"/>
+            <w:tcBorders>
+              <w:top w:val="single" w:sz="4" w:space="0" w:color="FFFFFF"/>
+              <w:bottom w:val="single" w:sz="4" w:space="0" w:color="FFFFFF"/>
+              <w:insideH w:val="single" w:sz="4" w:space="0" w:color="FFFFFF"/>
+            </w:tcBorders>
+            <w:shd w:color="auto" w:fill="1F497D" w:themeFill="text2" w:val="clear"/>
+          </w:tcPr>
+          <w:p>
+            <w:pPr>
+              <w:pStyle w:val="Normal"/>
+              <w:spacing w:lineRule="auto" w:line="240"/>
+              <w:rPr/>
+            </w:pPr>
+            <w:r>
+              <w:rPr>
+                <w:rStyle w:val="Strong"/>
+                <w:color w:val="FFFFFF" w:themeColor="background1"/>
+              </w:rPr>
+              <w:t>Notes</w:t>
+            </w:r>
+          </w:p>
+        </w:tc>
+        <w:tc>
+          <w:tcPr>
+            <w:tcW w:w="7228" w:type="dxa"/>
+            <w:tcBorders>
+              <w:top w:val="single" w:sz="4" w:space="0" w:color="FFFFFF"/>
+              <w:bottom w:val="single" w:sz="4" w:space="0" w:color="FFFFFF"/>
+              <w:insideH w:val="single" w:sz="4" w:space="0" w:color="FFFFFF"/>
+            </w:tcBorders>
+            <w:shd w:color="auto" w:fill="DBE5F1" w:themeFill="accent1" w:themeFillTint="33" w:val="clear"/>
+          </w:tcPr>
+          <w:p>
+            <w:pPr>
+              <w:pStyle w:val="Normal"/>
+              <w:spacing w:lineRule="auto" w:line="240"/>
+              <w:cnfStyle w:val="000000000000" w:firstRow="0" w:lastRow="0" w:firstColumn="0" w:lastColumn="0" w:oddVBand="0" w:evenVBand="0" w:oddHBand="0" w:evenHBand="0" w:firstRowFirstColumn="0" w:firstRowLastColumn="0" w:lastRowFirstColumn="0" w:lastRowLastColumn="0"/>
+              <w:rPr>
+                <w:color w:val="000000" w:themeColor="text1"/>
+              </w:rPr>
+            </w:pPr>
+            <w:r>
+              <w:rPr>
+                <w:color w:val="000000" w:themeColor="text1"/>
+              </w:rPr>
+            </w:r>
+          </w:p>
+        </w:tc>
+      </w:tr>
+    </w:tbl>
+    <w:p>
+      <w:pPr>
+        <w:pStyle w:val="Normal"/>
+        <w:rPr/>
+      </w:pPr>
+      <w:r>
+        <w:rPr/>
+      </w:r>
+    </w:p>
+    <w:tbl>
+      <w:tblPr>
+        <w:tblStyle w:val="Cuadrculavistosa-nfasis1"/>
+        <w:tblW w:w="9026" w:type="dxa"/>
+        <w:jc w:val="left"/>
+        <w:tblInd w:w="0" w:type="dxa"/>
+        <w:tblBorders>
+          <w:bottom w:val="single" w:sz="4" w:space="0" w:color="FFFFFF"/>
+          <w:insideH w:val="single" w:sz="4" w:space="0" w:color="FFFFFF"/>
+        </w:tblBorders>
+        <w:tblCellMar>
+          <w:top w:w="0" w:type="dxa"/>
+          <w:left w:w="108" w:type="dxa"/>
+          <w:bottom w:w="0" w:type="dxa"/>
+          <w:right w:w="108" w:type="dxa"/>
+        </w:tblCellMar>
+        <w:tblLook w:val="04a0" w:noVBand="1" w:noHBand="0" w:lastColumn="0" w:firstColumn="1" w:lastRow="0" w:firstRow="1"/>
+      </w:tblPr>
+      <w:tblGrid>
+        <w:gridCol w:w="1797"/>
+        <w:gridCol w:w="7228"/>
+      </w:tblGrid>
+      <w:tr>
+        <w:trPr>
+          <w:cnfStyle w:val="100000000000" w:firstRow="1" w:lastRow="0" w:firstColumn="0" w:lastColumn="0" w:oddVBand="0" w:evenVBand="0" w:oddHBand="0" w:evenHBand="0" w:firstRowFirstColumn="0" w:firstRowLastColumn="0" w:lastRowFirstColumn="0" w:lastRowLastColumn="0"/>
+        </w:trPr>
+        <w:tc>
+          <w:tcPr>
+            <w:tcW w:w="9025" w:type="dxa"/>
+            <w:gridSpan w:val="2"/>
+            <w:cnfStyle w:val="001000000000" w:firstRow="0" w:lastRow="0" w:firstColumn="1" w:lastColumn="0" w:oddVBand="0" w:evenVBand="0" w:oddHBand="0" w:evenHBand="0" w:firstRowFirstColumn="0" w:firstRowLastColumn="0" w:lastRowFirstColumn="0" w:lastRowLastColumn="0"/>
+            <w:tcBorders>
+              <w:bottom w:val="single" w:sz="4" w:space="0" w:color="FFFFFF"/>
+              <w:insideH w:val="single" w:sz="4" w:space="0" w:color="FFFFFF"/>
+            </w:tcBorders>
+            <w:shd w:color="auto" w:fill="1F497D" w:themeFill="text2" w:val="clear"/>
+          </w:tcPr>
+          <w:p>
+            <w:pPr>
+              <w:pStyle w:val="Normal"/>
+              <w:spacing w:lineRule="auto" w:line="240"/>
+              <w:rPr/>
+            </w:pPr>
+            <w:r>
+              <w:rPr>
+                <w:rStyle w:val="Strong"/>
+                <w:b/>
+                <w:bCs/>
+                <w:color w:val="FFFFFF" w:themeColor="background1"/>
+              </w:rPr>
+              <w:t>Test 0</w:t>
+            </w:r>
+            <w:r>
+              <w:rPr>
+                <w:rStyle w:val="Strong"/>
+                <w:b/>
+                <w:bCs/>
+                <w:color w:val="FFFFFF" w:themeColor="background1"/>
+              </w:rPr>
+              <w:t>8</w:t>
+            </w:r>
+          </w:p>
+        </w:tc>
+      </w:tr>
+      <w:tr>
+        <w:trPr>
+          <w:cnfStyle w:val="000000100000" w:firstRow="0" w:lastRow="0" w:firstColumn="0" w:lastColumn="0" w:oddVBand="0" w:evenVBand="0" w:oddHBand="1" w:evenHBand="0" w:firstRowFirstColumn="0" w:firstRowLastColumn="0" w:lastRowFirstColumn="0" w:lastRowLastColumn="0"/>
+        </w:trPr>
+        <w:tc>
+          <w:tcPr>
+            <w:tcW w:w="1797" w:type="dxa"/>
+            <w:cnfStyle w:val="001000000000" w:firstRow="0" w:lastRow="0" w:firstColumn="1" w:lastColumn="0" w:oddVBand="0" w:evenVBand="0" w:oddHBand="0" w:evenHBand="0" w:firstRowFirstColumn="0" w:firstRowLastColumn="0" w:lastRowFirstColumn="0" w:lastRowLastColumn="0"/>
+            <w:tcBorders>
+              <w:top w:val="single" w:sz="4" w:space="0" w:color="FFFFFF"/>
+              <w:bottom w:val="single" w:sz="4" w:space="0" w:color="FFFFFF"/>
+              <w:insideH w:val="single" w:sz="4" w:space="0" w:color="FFFFFF"/>
+            </w:tcBorders>
+            <w:shd w:color="auto" w:fill="1F497D" w:themeFill="text2" w:val="clear"/>
+          </w:tcPr>
+          <w:p>
+            <w:pPr>
+              <w:pStyle w:val="Normal"/>
+              <w:spacing w:lineRule="auto" w:line="240"/>
+              <w:rPr/>
+            </w:pPr>
+            <w:r>
+              <w:rPr>
+                <w:rStyle w:val="Strong"/>
+                <w:color w:val="FFFFFF" w:themeColor="background1"/>
+              </w:rPr>
+              <w:t>Description</w:t>
+            </w:r>
+          </w:p>
+        </w:tc>
+        <w:tc>
+          <w:tcPr>
+            <w:tcW w:w="7228" w:type="dxa"/>
+            <w:tcBorders>
+              <w:top w:val="single" w:sz="4" w:space="0" w:color="FFFFFF"/>
+              <w:bottom w:val="single" w:sz="4" w:space="0" w:color="FFFFFF"/>
+              <w:insideH w:val="single" w:sz="4" w:space="0" w:color="FFFFFF"/>
+            </w:tcBorders>
+            <w:shd w:color="auto" w:fill="DBE5F1" w:themeFill="accent1" w:themeFillTint="33" w:val="clear"/>
+          </w:tcPr>
+          <w:p>
+            <w:pPr>
+              <w:pStyle w:val="Normal"/>
+              <w:spacing w:lineRule="auto" w:line="240"/>
+              <w:cnfStyle w:val="000000100000" w:firstRow="0" w:lastRow="0" w:firstColumn="0" w:lastColumn="0" w:oddVBand="0" w:evenVBand="0" w:oddHBand="1" w:evenHBand="0" w:firstRowFirstColumn="0" w:firstRowLastColumn="0" w:lastRowFirstColumn="0" w:lastRowLastColumn="0"/>
+              <w:rPr/>
+            </w:pPr>
+            <w:r>
+              <w:rPr>
+                <w:color w:val="000000" w:themeColor="text1"/>
+              </w:rPr>
+              <w:t xml:space="preserve">Left the </w:t>
+            </w:r>
+            <w:r>
+              <w:rPr>
+                <w:color w:val="000000" w:themeColor="text1"/>
+              </w:rPr>
+              <w:t xml:space="preserve">name </w:t>
+            </w:r>
+            <w:r>
+              <w:rPr>
+                <w:color w:val="000000" w:themeColor="text1"/>
+              </w:rPr>
+              <w:t xml:space="preserve">form </w:t>
+            </w:r>
+            <w:r>
+              <w:rPr>
+                <w:color w:val="000000" w:themeColor="text1"/>
+              </w:rPr>
+              <w:t xml:space="preserve">field </w:t>
+            </w:r>
+            <w:r>
+              <w:rPr>
+                <w:color w:val="000000" w:themeColor="text1"/>
+              </w:rPr>
+              <w:t>empty and press the save button.</w:t>
+            </w:r>
+          </w:p>
+        </w:tc>
+      </w:tr>
+      <w:tr>
+        <w:trPr/>
+        <w:tc>
+          <w:tcPr>
+            <w:tcW w:w="1797" w:type="dxa"/>
+            <w:cnfStyle w:val="001000000000" w:firstRow="0" w:lastRow="0" w:firstColumn="1" w:lastColumn="0" w:oddVBand="0" w:evenVBand="0" w:oddHBand="0" w:evenHBand="0" w:firstRowFirstColumn="0" w:firstRowLastColumn="0" w:lastRowFirstColumn="0" w:lastRowLastColumn="0"/>
+            <w:tcBorders>
+              <w:top w:val="single" w:sz="4" w:space="0" w:color="FFFFFF"/>
+              <w:bottom w:val="single" w:sz="4" w:space="0" w:color="FFFFFF"/>
+              <w:insideH w:val="single" w:sz="4" w:space="0" w:color="FFFFFF"/>
+            </w:tcBorders>
+            <w:shd w:color="auto" w:fill="1F497D" w:themeFill="text2" w:val="clear"/>
+          </w:tcPr>
+          <w:p>
+            <w:pPr>
+              <w:pStyle w:val="Normal"/>
+              <w:spacing w:lineRule="auto" w:line="240"/>
+              <w:rPr/>
+            </w:pPr>
+            <w:r>
+              <w:rPr>
+                <w:rStyle w:val="Strong"/>
+                <w:color w:val="FFFFFF" w:themeColor="background1"/>
+              </w:rPr>
+              <w:t>Expected</w:t>
+            </w:r>
+          </w:p>
+        </w:tc>
+        <w:tc>
+          <w:tcPr>
+            <w:tcW w:w="7228" w:type="dxa"/>
+            <w:tcBorders>
+              <w:top w:val="single" w:sz="4" w:space="0" w:color="FFFFFF"/>
+              <w:bottom w:val="single" w:sz="4" w:space="0" w:color="FFFFFF"/>
+              <w:insideH w:val="single" w:sz="4" w:space="0" w:color="FFFFFF"/>
+            </w:tcBorders>
+            <w:shd w:color="auto" w:fill="DBE5F1" w:themeFill="accent1" w:themeFillTint="33" w:val="clear"/>
+          </w:tcPr>
+          <w:p>
+            <w:pPr>
+              <w:pStyle w:val="Normal"/>
+              <w:spacing w:lineRule="auto" w:line="240"/>
+              <w:cnfStyle w:val="000000000000" w:firstRow="0" w:lastRow="0" w:firstColumn="0" w:lastColumn="0" w:oddVBand="0" w:evenVBand="0" w:oddHBand="0" w:evenHBand="0" w:firstRowFirstColumn="0" w:firstRowLastColumn="0" w:lastRowFirstColumn="0" w:lastRowLastColumn="0"/>
+              <w:rPr/>
+            </w:pPr>
+            <w:r>
+              <w:rPr>
+                <w:color w:val="000000" w:themeColor="text1"/>
+              </w:rPr>
+              <w:t xml:space="preserve">The system must show an error next to the </w:t>
+            </w:r>
+            <w:r>
+              <w:rPr>
+                <w:color w:val="000000" w:themeColor="text1"/>
+              </w:rPr>
+              <w:t>name</w:t>
+            </w:r>
+            <w:r>
+              <w:rPr>
+                <w:color w:val="000000" w:themeColor="text1"/>
+              </w:rPr>
+              <w:t xml:space="preserve"> field. </w:t>
+            </w:r>
+          </w:p>
+        </w:tc>
+      </w:tr>
+      <w:tr>
+        <w:trPr>
+          <w:cnfStyle w:val="000000100000" w:firstRow="0" w:lastRow="0" w:firstColumn="0" w:lastColumn="0" w:oddVBand="0" w:evenVBand="0" w:oddHBand="1" w:evenHBand="0" w:firstRowFirstColumn="0" w:firstRowLastColumn="0" w:lastRowFirstColumn="0" w:lastRowLastColumn="0"/>
+        </w:trPr>
+        <w:tc>
+          <w:tcPr>
+            <w:tcW w:w="1797" w:type="dxa"/>
+            <w:cnfStyle w:val="001000000000" w:firstRow="0" w:lastRow="0" w:firstColumn="1" w:lastColumn="0" w:oddVBand="0" w:evenVBand="0" w:oddHBand="0" w:evenHBand="0" w:firstRowFirstColumn="0" w:firstRowLastColumn="0" w:lastRowFirstColumn="0" w:lastRowLastColumn="0"/>
+            <w:tcBorders>
+              <w:top w:val="single" w:sz="4" w:space="0" w:color="FFFFFF"/>
+              <w:bottom w:val="single" w:sz="4" w:space="0" w:color="FFFFFF"/>
+              <w:insideH w:val="single" w:sz="4" w:space="0" w:color="FFFFFF"/>
+            </w:tcBorders>
+            <w:shd w:color="auto" w:fill="1F497D" w:themeFill="text2" w:val="clear"/>
+          </w:tcPr>
+          <w:p>
+            <w:pPr>
+              <w:pStyle w:val="Normal"/>
+              <w:spacing w:lineRule="auto" w:line="240"/>
+              <w:rPr/>
+            </w:pPr>
+            <w:r>
+              <w:rPr>
+                <w:rStyle w:val="Strong"/>
+                <w:color w:val="FFFFFF" w:themeColor="background1"/>
+              </w:rPr>
+              <w:t>Outcome</w:t>
+            </w:r>
+          </w:p>
+        </w:tc>
+        <w:tc>
+          <w:tcPr>
+            <w:tcW w:w="7228" w:type="dxa"/>
+            <w:tcBorders>
+              <w:top w:val="single" w:sz="4" w:space="0" w:color="FFFFFF"/>
+              <w:bottom w:val="single" w:sz="4" w:space="0" w:color="FFFFFF"/>
+              <w:insideH w:val="single" w:sz="4" w:space="0" w:color="FFFFFF"/>
+            </w:tcBorders>
+            <w:shd w:color="auto" w:fill="DBE5F1" w:themeFill="accent1" w:themeFillTint="33" w:val="clear"/>
+          </w:tcPr>
+          <w:p>
+            <w:pPr>
+              <w:pStyle w:val="Notes"/>
+              <w:spacing w:lineRule="auto" w:line="240"/>
+              <w:cnfStyle w:val="000000100000" w:firstRow="0" w:lastRow="0" w:firstColumn="0" w:lastColumn="0" w:oddVBand="0" w:evenVBand="0" w:oddHBand="1" w:evenHBand="0" w:firstRowFirstColumn="0" w:firstRowLastColumn="0" w:lastRowFirstColumn="0" w:lastRowLastColumn="0"/>
+              <w:rPr>
+                <w:color w:val="000000" w:themeColor="text1"/>
+              </w:rPr>
+            </w:pPr>
+            <w:r>
+              <w:rPr>
+                <w:color w:val="000000" w:themeColor="text1"/>
+              </w:rPr>
+            </w:r>
+          </w:p>
+        </w:tc>
+      </w:tr>
+      <w:tr>
+        <w:trPr/>
+        <w:tc>
+          <w:tcPr>
+            <w:tcW w:w="1797" w:type="dxa"/>
+            <w:cnfStyle w:val="001000000000" w:firstRow="0" w:lastRow="0" w:firstColumn="1" w:lastColumn="0" w:oddVBand="0" w:evenVBand="0" w:oddHBand="0" w:evenHBand="0" w:firstRowFirstColumn="0" w:firstRowLastColumn="0" w:lastRowFirstColumn="0" w:lastRowLastColumn="0"/>
+            <w:tcBorders>
+              <w:top w:val="single" w:sz="4" w:space="0" w:color="FFFFFF"/>
+              <w:bottom w:val="single" w:sz="4" w:space="0" w:color="FFFFFF"/>
+              <w:insideH w:val="single" w:sz="4" w:space="0" w:color="FFFFFF"/>
+            </w:tcBorders>
+            <w:shd w:color="auto" w:fill="1F497D" w:themeFill="text2" w:val="clear"/>
+          </w:tcPr>
+          <w:p>
+            <w:pPr>
+              <w:pStyle w:val="Normal"/>
+              <w:spacing w:lineRule="auto" w:line="240"/>
+              <w:rPr/>
+            </w:pPr>
+            <w:r>
+              <w:rPr>
+                <w:rStyle w:val="Strong"/>
+                <w:color w:val="FFFFFF" w:themeColor="background1"/>
+              </w:rPr>
+              <w:t>Notes</w:t>
+            </w:r>
+          </w:p>
+        </w:tc>
+        <w:tc>
+          <w:tcPr>
+            <w:tcW w:w="7228" w:type="dxa"/>
+            <w:tcBorders>
+              <w:top w:val="single" w:sz="4" w:space="0" w:color="FFFFFF"/>
+              <w:bottom w:val="single" w:sz="4" w:space="0" w:color="FFFFFF"/>
+              <w:insideH w:val="single" w:sz="4" w:space="0" w:color="FFFFFF"/>
+            </w:tcBorders>
+            <w:shd w:color="auto" w:fill="DBE5F1" w:themeFill="accent1" w:themeFillTint="33" w:val="clear"/>
+          </w:tcPr>
+          <w:p>
+            <w:pPr>
+              <w:pStyle w:val="Normal"/>
+              <w:spacing w:lineRule="auto" w:line="240"/>
+              <w:cnfStyle w:val="000000000000" w:firstRow="0" w:lastRow="0" w:firstColumn="0" w:lastColumn="0" w:oddVBand="0" w:evenVBand="0" w:oddHBand="0" w:evenHBand="0" w:firstRowFirstColumn="0" w:firstRowLastColumn="0" w:lastRowFirstColumn="0" w:lastRowLastColumn="0"/>
+              <w:rPr>
+                <w:color w:val="000000" w:themeColor="text1"/>
+              </w:rPr>
+            </w:pPr>
+            <w:r>
+              <w:rPr>
+                <w:color w:val="000000" w:themeColor="text1"/>
+              </w:rPr>
+            </w:r>
+          </w:p>
+        </w:tc>
+      </w:tr>
+    </w:tbl>
+    <w:p>
+      <w:pPr>
+        <w:pStyle w:val="Normal"/>
+        <w:rPr/>
+      </w:pPr>
+      <w:r>
+        <w:rPr/>
+      </w:r>
+    </w:p>
+    <w:tbl>
+      <w:tblPr>
+        <w:tblStyle w:val="Cuadrculavistosa-nfasis1"/>
+        <w:tblW w:w="9026" w:type="dxa"/>
+        <w:jc w:val="left"/>
+        <w:tblInd w:w="0" w:type="dxa"/>
+        <w:tblBorders>
+          <w:bottom w:val="single" w:sz="4" w:space="0" w:color="FFFFFF"/>
+          <w:insideH w:val="single" w:sz="4" w:space="0" w:color="FFFFFF"/>
+        </w:tblBorders>
+        <w:tblCellMar>
+          <w:top w:w="0" w:type="dxa"/>
+          <w:left w:w="108" w:type="dxa"/>
+          <w:bottom w:w="0" w:type="dxa"/>
+          <w:right w:w="108" w:type="dxa"/>
+        </w:tblCellMar>
+        <w:tblLook w:val="04a0" w:noVBand="1" w:noHBand="0" w:lastColumn="0" w:firstColumn="1" w:lastRow="0" w:firstRow="1"/>
+      </w:tblPr>
+      <w:tblGrid>
+        <w:gridCol w:w="1797"/>
+        <w:gridCol w:w="7228"/>
+      </w:tblGrid>
+      <w:tr>
+        <w:trPr>
+          <w:cnfStyle w:val="100000000000" w:firstRow="1" w:lastRow="0" w:firstColumn="0" w:lastColumn="0" w:oddVBand="0" w:evenVBand="0" w:oddHBand="0" w:evenHBand="0" w:firstRowFirstColumn="0" w:firstRowLastColumn="0" w:lastRowFirstColumn="0" w:lastRowLastColumn="0"/>
+        </w:trPr>
+        <w:tc>
+          <w:tcPr>
+            <w:tcW w:w="9025" w:type="dxa"/>
+            <w:gridSpan w:val="2"/>
+            <w:cnfStyle w:val="001000000000" w:firstRow="0" w:lastRow="0" w:firstColumn="1" w:lastColumn="0" w:oddVBand="0" w:evenVBand="0" w:oddHBand="0" w:evenHBand="0" w:firstRowFirstColumn="0" w:firstRowLastColumn="0" w:lastRowFirstColumn="0" w:lastRowLastColumn="0"/>
+            <w:tcBorders>
+              <w:bottom w:val="single" w:sz="4" w:space="0" w:color="FFFFFF"/>
+              <w:insideH w:val="single" w:sz="4" w:space="0" w:color="FFFFFF"/>
+            </w:tcBorders>
+            <w:shd w:color="auto" w:fill="1F497D" w:themeFill="text2" w:val="clear"/>
+          </w:tcPr>
+          <w:p>
+            <w:pPr>
+              <w:pStyle w:val="Normal"/>
+              <w:spacing w:lineRule="auto" w:line="240"/>
+              <w:rPr/>
+            </w:pPr>
+            <w:r>
+              <w:rPr>
+                <w:rStyle w:val="Strong"/>
+                <w:b/>
+                <w:bCs/>
+                <w:color w:val="FFFFFF" w:themeColor="background1"/>
+              </w:rPr>
+              <w:t>Test 0</w:t>
+            </w:r>
+            <w:r>
+              <w:rPr>
+                <w:rStyle w:val="Strong"/>
+                <w:b/>
+                <w:bCs/>
+                <w:color w:val="FFFFFF" w:themeColor="background1"/>
+              </w:rPr>
+              <w:t>10</w:t>
+            </w:r>
+          </w:p>
+        </w:tc>
+      </w:tr>
+      <w:tr>
+        <w:trPr>
+          <w:cnfStyle w:val="000000100000" w:firstRow="0" w:lastRow="0" w:firstColumn="0" w:lastColumn="0" w:oddVBand="0" w:evenVBand="0" w:oddHBand="1" w:evenHBand="0" w:firstRowFirstColumn="0" w:firstRowLastColumn="0" w:lastRowFirstColumn="0" w:lastRowLastColumn="0"/>
+        </w:trPr>
+        <w:tc>
+          <w:tcPr>
+            <w:tcW w:w="1797" w:type="dxa"/>
+            <w:cnfStyle w:val="001000000000" w:firstRow="0" w:lastRow="0" w:firstColumn="1" w:lastColumn="0" w:oddVBand="0" w:evenVBand="0" w:oddHBand="0" w:evenHBand="0" w:firstRowFirstColumn="0" w:firstRowLastColumn="0" w:lastRowFirstColumn="0" w:lastRowLastColumn="0"/>
+            <w:tcBorders>
+              <w:top w:val="single" w:sz="4" w:space="0" w:color="FFFFFF"/>
+              <w:bottom w:val="single" w:sz="4" w:space="0" w:color="FFFFFF"/>
+              <w:insideH w:val="single" w:sz="4" w:space="0" w:color="FFFFFF"/>
+            </w:tcBorders>
+            <w:shd w:color="auto" w:fill="1F497D" w:themeFill="text2" w:val="clear"/>
+          </w:tcPr>
+          <w:p>
+            <w:pPr>
+              <w:pStyle w:val="Normal"/>
+              <w:spacing w:lineRule="auto" w:line="240"/>
+              <w:rPr/>
+            </w:pPr>
+            <w:r>
+              <w:rPr>
+                <w:rStyle w:val="Strong"/>
+                <w:color w:val="FFFFFF" w:themeColor="background1"/>
+              </w:rPr>
+              <w:t>Description</w:t>
+            </w:r>
+          </w:p>
+        </w:tc>
+        <w:tc>
+          <w:tcPr>
+            <w:tcW w:w="7228" w:type="dxa"/>
+            <w:tcBorders>
+              <w:top w:val="single" w:sz="4" w:space="0" w:color="FFFFFF"/>
+              <w:bottom w:val="single" w:sz="4" w:space="0" w:color="FFFFFF"/>
+              <w:insideH w:val="single" w:sz="4" w:space="0" w:color="FFFFFF"/>
+            </w:tcBorders>
+            <w:shd w:color="auto" w:fill="A7BFDE" w:themeFill="accent1" w:themeFillTint="7f" w:val="clear"/>
+          </w:tcPr>
+          <w:p>
+            <w:pPr>
+              <w:pStyle w:val="Normal"/>
+              <w:spacing w:lineRule="auto" w:line="240"/>
+              <w:cnfStyle w:val="000000100000" w:firstRow="0" w:lastRow="0" w:firstColumn="0" w:lastColumn="0" w:oddVBand="0" w:evenVBand="0" w:oddHBand="1" w:evenHBand="0" w:firstRowFirstColumn="0" w:firstRowLastColumn="0" w:lastRowFirstColumn="0" w:lastRowLastColumn="0"/>
+              <w:rPr/>
+            </w:pPr>
+            <w:r>
+              <w:rPr>
+                <w:color w:val="000000" w:themeColor="text1"/>
+              </w:rPr>
+              <w:t xml:space="preserve">Properly fill the </w:t>
+            </w:r>
+            <w:r>
+              <w:rPr>
+                <w:color w:val="000000" w:themeColor="text1"/>
+              </w:rPr>
+              <w:t xml:space="preserve">name </w:t>
+            </w:r>
+            <w:r>
+              <w:rPr>
+                <w:color w:val="000000" w:themeColor="text1"/>
+              </w:rPr>
+              <w:t xml:space="preserve">form </w:t>
+            </w:r>
+            <w:r>
+              <w:rPr>
+                <w:color w:val="000000" w:themeColor="text1"/>
+              </w:rPr>
+              <w:t>field</w:t>
+            </w:r>
+            <w:r>
+              <w:rPr>
+                <w:color w:val="000000" w:themeColor="text1"/>
+              </w:rPr>
+              <w:t xml:space="preserve"> and press the save button</w:t>
+            </w:r>
+          </w:p>
+        </w:tc>
+      </w:tr>
+      <w:tr>
+        <w:trPr/>
+        <w:tc>
+          <w:tcPr>
+            <w:tcW w:w="1797" w:type="dxa"/>
+            <w:cnfStyle w:val="001000000000" w:firstRow="0" w:lastRow="0" w:firstColumn="1" w:lastColumn="0" w:oddVBand="0" w:evenVBand="0" w:oddHBand="0" w:evenHBand="0" w:firstRowFirstColumn="0" w:firstRowLastColumn="0" w:lastRowFirstColumn="0" w:lastRowLastColumn="0"/>
+            <w:tcBorders>
+              <w:top w:val="single" w:sz="4" w:space="0" w:color="FFFFFF"/>
+              <w:bottom w:val="single" w:sz="4" w:space="0" w:color="FFFFFF"/>
+              <w:insideH w:val="single" w:sz="4" w:space="0" w:color="FFFFFF"/>
+            </w:tcBorders>
+            <w:shd w:color="auto" w:fill="1F497D" w:themeFill="text2" w:val="clear"/>
+          </w:tcPr>
+          <w:p>
+            <w:pPr>
+              <w:pStyle w:val="Normal"/>
+              <w:spacing w:lineRule="auto" w:line="240"/>
+              <w:rPr/>
+            </w:pPr>
+            <w:r>
+              <w:rPr>
+                <w:rStyle w:val="Strong"/>
+                <w:color w:val="FFFFFF" w:themeColor="background1"/>
+              </w:rPr>
+              <w:t>Expected</w:t>
+            </w:r>
+          </w:p>
+        </w:tc>
+        <w:tc>
+          <w:tcPr>
+            <w:tcW w:w="7228" w:type="dxa"/>
+            <w:tcBorders>
+              <w:top w:val="single" w:sz="4" w:space="0" w:color="FFFFFF"/>
+              <w:bottom w:val="single" w:sz="4" w:space="0" w:color="FFFFFF"/>
+              <w:insideH w:val="single" w:sz="4" w:space="0" w:color="FFFFFF"/>
+            </w:tcBorders>
+            <w:shd w:color="auto" w:fill="DBE5F1" w:themeFill="accent1" w:themeFillTint="33" w:val="clear"/>
+          </w:tcPr>
+          <w:p>
+            <w:pPr>
+              <w:pStyle w:val="Normal"/>
+              <w:spacing w:lineRule="auto" w:line="240"/>
+              <w:cnfStyle w:val="000000000000" w:firstRow="0" w:lastRow="0" w:firstColumn="0" w:lastColumn="0" w:oddVBand="0" w:evenVBand="0" w:oddHBand="0" w:evenHBand="0" w:firstRowFirstColumn="0" w:firstRowLastColumn="0" w:lastRowFirstColumn="0" w:lastRowLastColumn="0"/>
+              <w:rPr/>
+            </w:pPr>
+            <w:r>
+              <w:rPr>
+                <w:color w:val="000000" w:themeColor="text1"/>
+              </w:rPr>
+              <w:t>The system must save the new company profile data</w:t>
+            </w:r>
+            <w:r>
+              <w:rPr>
+                <w:color w:val="000000" w:themeColor="text1"/>
+              </w:rPr>
+              <w:t xml:space="preserve">. </w:t>
+            </w:r>
+            <w:r>
+              <w:rPr>
+                <w:color w:val="000000" w:themeColor="text1"/>
+              </w:rPr>
+              <w:t>It is possible than an error about the phone number is shown in an alert window, close and go on.</w:t>
+            </w:r>
+          </w:p>
+        </w:tc>
+      </w:tr>
+      <w:tr>
+        <w:trPr>
+          <w:cnfStyle w:val="000000100000" w:firstRow="0" w:lastRow="0" w:firstColumn="0" w:lastColumn="0" w:oddVBand="0" w:evenVBand="0" w:oddHBand="1" w:evenHBand="0" w:firstRowFirstColumn="0" w:firstRowLastColumn="0" w:lastRowFirstColumn="0" w:lastRowLastColumn="0"/>
+        </w:trPr>
+        <w:tc>
+          <w:tcPr>
+            <w:tcW w:w="1797" w:type="dxa"/>
+            <w:cnfStyle w:val="001000000000" w:firstRow="0" w:lastRow="0" w:firstColumn="1" w:lastColumn="0" w:oddVBand="0" w:evenVBand="0" w:oddHBand="0" w:evenHBand="0" w:firstRowFirstColumn="0" w:firstRowLastColumn="0" w:lastRowFirstColumn="0" w:lastRowLastColumn="0"/>
+            <w:tcBorders>
+              <w:top w:val="single" w:sz="4" w:space="0" w:color="FFFFFF"/>
+              <w:bottom w:val="single" w:sz="4" w:space="0" w:color="FFFFFF"/>
+              <w:insideH w:val="single" w:sz="4" w:space="0" w:color="FFFFFF"/>
+            </w:tcBorders>
+            <w:shd w:color="auto" w:fill="1F497D" w:themeFill="text2" w:val="clear"/>
+          </w:tcPr>
+          <w:p>
+            <w:pPr>
+              <w:pStyle w:val="Normal"/>
+              <w:spacing w:lineRule="auto" w:line="240"/>
+              <w:rPr/>
+            </w:pPr>
+            <w:r>
+              <w:rPr>
+                <w:rStyle w:val="Strong"/>
+                <w:color w:val="FFFFFF" w:themeColor="background1"/>
+              </w:rPr>
+              <w:t>Outcome</w:t>
+            </w:r>
+          </w:p>
+        </w:tc>
+        <w:tc>
+          <w:tcPr>
+            <w:tcW w:w="7228" w:type="dxa"/>
+            <w:tcBorders>
+              <w:top w:val="single" w:sz="4" w:space="0" w:color="FFFFFF"/>
+              <w:bottom w:val="single" w:sz="4" w:space="0" w:color="FFFFFF"/>
+              <w:insideH w:val="single" w:sz="4" w:space="0" w:color="FFFFFF"/>
+            </w:tcBorders>
+            <w:shd w:color="auto" w:fill="A7BFDE" w:themeFill="accent1" w:themeFillTint="7f" w:val="clear"/>
+          </w:tcPr>
+          <w:p>
+            <w:pPr>
+              <w:pStyle w:val="Notes"/>
+              <w:spacing w:lineRule="auto" w:line="240"/>
+              <w:cnfStyle w:val="000000100000" w:firstRow="0" w:lastRow="0" w:firstColumn="0" w:lastColumn="0" w:oddVBand="0" w:evenVBand="0" w:oddHBand="1" w:evenHBand="0" w:firstRowFirstColumn="0" w:firstRowLastColumn="0" w:lastRowFirstColumn="0" w:lastRowLastColumn="0"/>
+              <w:rPr>
+                <w:color w:val="000000" w:themeColor="text1"/>
+              </w:rPr>
+            </w:pPr>
+            <w:r>
+              <w:rPr>
+                <w:color w:val="000000" w:themeColor="text1"/>
+              </w:rPr>
+            </w:r>
+          </w:p>
+        </w:tc>
+      </w:tr>
+      <w:tr>
+        <w:trPr/>
+        <w:tc>
+          <w:tcPr>
+            <w:tcW w:w="1797" w:type="dxa"/>
+            <w:cnfStyle w:val="001000000000" w:firstRow="0" w:lastRow="0" w:firstColumn="1" w:lastColumn="0" w:oddVBand="0" w:evenVBand="0" w:oddHBand="0" w:evenHBand="0" w:firstRowFirstColumn="0" w:firstRowLastColumn="0" w:lastRowFirstColumn="0" w:lastRowLastColumn="0"/>
+            <w:tcBorders>
+              <w:top w:val="single" w:sz="4" w:space="0" w:color="FFFFFF"/>
+              <w:bottom w:val="single" w:sz="4" w:space="0" w:color="FFFFFF"/>
+              <w:insideH w:val="single" w:sz="4" w:space="0" w:color="FFFFFF"/>
+            </w:tcBorders>
+            <w:shd w:color="auto" w:fill="1F497D" w:themeFill="text2" w:val="clear"/>
+          </w:tcPr>
+          <w:p>
+            <w:pPr>
+              <w:pStyle w:val="Normal"/>
+              <w:spacing w:lineRule="auto" w:line="240"/>
+              <w:rPr/>
+            </w:pPr>
+            <w:r>
+              <w:rPr>
+                <w:rStyle w:val="Strong"/>
+                <w:color w:val="FFFFFF" w:themeColor="background1"/>
+              </w:rPr>
+              <w:t>Notes</w:t>
+            </w:r>
+          </w:p>
+        </w:tc>
+        <w:tc>
+          <w:tcPr>
+            <w:tcW w:w="7228" w:type="dxa"/>
+            <w:tcBorders>
+              <w:top w:val="single" w:sz="4" w:space="0" w:color="FFFFFF"/>
+              <w:bottom w:val="single" w:sz="4" w:space="0" w:color="FFFFFF"/>
+              <w:insideH w:val="single" w:sz="4" w:space="0" w:color="FFFFFF"/>
+            </w:tcBorders>
+            <w:shd w:color="auto" w:fill="DBE5F1" w:themeFill="accent1" w:themeFillTint="33" w:val="clear"/>
+          </w:tcPr>
+          <w:p>
+            <w:pPr>
+              <w:pStyle w:val="Normal"/>
+              <w:spacing w:lineRule="auto" w:line="240"/>
+              <w:cnfStyle w:val="000000000000" w:firstRow="0" w:lastRow="0" w:firstColumn="0" w:lastColumn="0" w:oddVBand="0" w:evenVBand="0" w:oddHBand="0" w:evenHBand="0" w:firstRowFirstColumn="0" w:firstRowLastColumn="0" w:lastRowFirstColumn="0" w:lastRowLastColumn="0"/>
+              <w:rPr>
+                <w:color w:val="000000" w:themeColor="text1"/>
+              </w:rPr>
+            </w:pPr>
+            <w:r>
+              <w:rPr>
+                <w:color w:val="000000" w:themeColor="text1"/>
+              </w:rPr>
+            </w:r>
+          </w:p>
+        </w:tc>
+      </w:tr>
+    </w:tbl>
+    <w:p>
+      <w:pPr>
+        <w:pStyle w:val="Normal"/>
+        <w:rPr/>
+      </w:pPr>
+      <w:bookmarkStart w:id="9" w:name="__DdeLink__1831_2587441334"/>
+      <w:bookmarkStart w:id="10" w:name="__DdeLink__1831_2587441334"/>
+      <w:bookmarkEnd w:id="10"/>
+      <w:r>
+        <w:rPr/>
+      </w:r>
+    </w:p>
+    <w:p>
+      <w:pPr>
+        <w:pStyle w:val="Normal"/>
+        <w:rPr/>
+      </w:pPr>
+      <w:r>
+        <w:rPr/>
+      </w:r>
+    </w:p>
+    <w:p>
+      <w:pPr>
+        <w:pStyle w:val="Normal"/>
+        <w:rPr/>
+      </w:pPr>
+      <w:r>
+        <w:rPr/>
+      </w:r>
+    </w:p>
+    <w:p>
+      <w:pPr>
+        <w:pStyle w:val="Normal"/>
+        <w:rPr/>
+      </w:pPr>
+      <w:r>
+        <w:rPr/>
+      </w:r>
+    </w:p>
+    <w:p>
+      <w:pPr>
+        <w:pStyle w:val="Normal"/>
+        <w:rPr/>
+      </w:pPr>
+      <w:r>
+        <w:rPr/>
+      </w:r>
+    </w:p>
+    <w:p>
+      <w:pPr>
+        <w:pStyle w:val="Normal"/>
+        <w:rPr/>
+      </w:pPr>
+      <w:r>
+        <w:rPr/>
+      </w:r>
+    </w:p>
+    <w:p>
+      <w:pPr>
+        <w:pStyle w:val="Normal"/>
+        <w:rPr/>
+      </w:pPr>
+      <w:r>
+        <w:rPr/>
+      </w:r>
+    </w:p>
+    <w:p>
+      <w:pPr>
+        <w:pStyle w:val="Normal"/>
+        <w:rPr/>
+      </w:pPr>
+      <w:r>
+        <w:rPr/>
+      </w:r>
+    </w:p>
+    <w:p>
+      <w:pPr>
+        <w:pStyle w:val="Normal"/>
+        <w:rPr/>
+      </w:pPr>
+      <w:r>
+        <w:rPr/>
+      </w:r>
+    </w:p>
+    <w:p>
+      <w:pPr>
+        <w:pStyle w:val="Normal"/>
+        <w:rPr/>
+      </w:pPr>
+      <w:r>
+        <w:rPr/>
+      </w:r>
+    </w:p>
+    <w:p>
+      <w:pPr>
+        <w:pStyle w:val="Normal"/>
+        <w:rPr/>
+      </w:pPr>
+      <w:r>
+        <w:rPr/>
+      </w:r>
+    </w:p>
+    <w:p>
+      <w:pPr>
+        <w:pStyle w:val="Normal"/>
+        <w:rPr/>
+      </w:pPr>
+      <w:r>
+        <w:rPr/>
+      </w:r>
+    </w:p>
+    <w:p>
+      <w:pPr>
+        <w:pStyle w:val="Normal"/>
+        <w:rPr/>
+      </w:pPr>
+      <w:r>
+        <w:rPr/>
+      </w:r>
+    </w:p>
+    <w:p>
+      <w:pPr>
+        <w:pStyle w:val="Normal"/>
+        <w:rPr/>
+      </w:pPr>
+      <w:r>
+        <w:rPr/>
+      </w:r>
+    </w:p>
+    <w:p>
+      <w:pPr>
+        <w:pStyle w:val="Heading1"/>
+        <w:rPr/>
+      </w:pPr>
+      <w:bookmarkStart w:id="11" w:name="_Toc8318098113111"/>
+      <w:r>
+        <w:rPr/>
+        <w:t>Use case UC0</w:t>
+      </w:r>
+      <w:bookmarkEnd w:id="11"/>
+      <w:r>
+        <w:rPr/>
+        <w:t>6 Rookie Edit Profile Data</w:t>
+      </w:r>
+      <w:r>
+        <w:rPr/>
+        <w:t xml:space="preserve"> (Level C)</w:t>
+      </w:r>
+    </w:p>
+    <w:p>
+      <w:pPr>
+        <w:pStyle w:val="Subtitle"/>
+        <w:rPr/>
+      </w:pPr>
+      <w:r>
+        <w:rPr/>
+      </w:r>
+    </w:p>
+    <w:p>
+      <w:pPr>
+        <w:pStyle w:val="Subtitle"/>
+        <w:rPr/>
+      </w:pPr>
+      <w:r>
+        <w:rPr/>
+        <w:t>Description</w:t>
+      </w:r>
+    </w:p>
+    <w:p>
+      <w:pPr>
+        <w:pStyle w:val="Normal"/>
+        <w:rPr/>
+      </w:pPr>
+      <w:r>
+        <w:rPr/>
+      </w:r>
+    </w:p>
+    <w:p>
+      <w:pPr>
+        <w:pStyle w:val="Normal"/>
+        <w:rPr/>
+      </w:pPr>
+      <w:r>
+        <w:rPr/>
+        <w:t>The rookies can edit their personal data.</w:t>
+      </w:r>
+      <w:r>
+        <w:rPr/>
+        <w:t xml:space="preserve"> </w:t>
+      </w:r>
+      <w:r>
+        <w:rPr/>
+        <w:t>S</w:t>
+      </w:r>
+      <w:r>
+        <w:rPr/>
+        <w:t>elect the option “</w:t>
+      </w:r>
+      <w:r>
+        <w:rPr/>
+        <w:t>Profile</w:t>
+      </w:r>
+      <w:r>
+        <w:rPr/>
+        <w:t>” in the main menu and then follow the link “</w:t>
+      </w:r>
+      <w:r>
+        <w:rPr/>
+        <w:t>Edit profile</w:t>
+      </w:r>
+      <w:r>
+        <w:rPr/>
+        <w:t>”</w:t>
+      </w:r>
+    </w:p>
+    <w:p>
+      <w:pPr>
+        <w:pStyle w:val="Subtitle"/>
+        <w:rPr/>
+      </w:pPr>
+      <w:r>
+        <w:rPr/>
+      </w:r>
+    </w:p>
+    <w:p>
+      <w:pPr>
+        <w:pStyle w:val="Subtitle"/>
+        <w:rPr/>
+      </w:pPr>
+      <w:r>
+        <w:rPr/>
+        <w:t>Access</w:t>
+      </w:r>
+    </w:p>
+    <w:p>
+      <w:pPr>
+        <w:pStyle w:val="Normal"/>
+        <w:rPr/>
+      </w:pPr>
+      <w:r>
+        <w:rPr/>
+      </w:r>
+    </w:p>
+    <w:p>
+      <w:pPr>
+        <w:pStyle w:val="Normal"/>
+        <w:rPr/>
+      </w:pPr>
+      <w:r>
+        <w:rPr/>
+        <w:t xml:space="preserve">Logged as a </w:t>
+      </w:r>
+      <w:r>
+        <w:rPr/>
+        <w:t>Rookies</w:t>
+      </w:r>
+      <w:r>
+        <w:rPr/>
+        <w:t xml:space="preserve">:  </w:t>
+        <w:tab/>
+        <w:t xml:space="preserve">Main Menu -&gt; </w:t>
+      </w:r>
+      <w:r>
+        <w:rPr/>
+        <w:t>Profile</w:t>
+      </w:r>
+      <w:r>
+        <w:rPr/>
+        <w:t xml:space="preserve"> -&gt; </w:t>
+      </w:r>
+      <w:r>
+        <w:rPr/>
+        <w:t>Edit profile</w:t>
+      </w:r>
+    </w:p>
+    <w:p>
+      <w:pPr>
+        <w:pStyle w:val="Subtitle"/>
+        <w:rPr/>
+      </w:pPr>
+      <w:r>
+        <w:rPr/>
+      </w:r>
+    </w:p>
+    <w:p>
+      <w:pPr>
+        <w:pStyle w:val="Subtitle"/>
+        <w:rPr/>
+      </w:pPr>
+      <w:r>
+        <w:rPr/>
+        <w:t>Tests</w:t>
+      </w:r>
+    </w:p>
+    <w:p>
+      <w:pPr>
+        <w:pStyle w:val="Normal"/>
+        <w:rPr/>
+      </w:pPr>
+      <w:r>
+        <w:rPr/>
+      </w:r>
+    </w:p>
+    <w:p>
+      <w:pPr>
+        <w:pStyle w:val="Normal"/>
+        <w:rPr/>
+      </w:pPr>
+      <w:r>
+        <w:rPr/>
+      </w:r>
+    </w:p>
+    <w:tbl>
+      <w:tblPr>
+        <w:tblStyle w:val="Cuadrculavistosa-nfasis1"/>
+        <w:tblW w:w="9026" w:type="dxa"/>
+        <w:jc w:val="left"/>
+        <w:tblInd w:w="0" w:type="dxa"/>
+        <w:tblBorders>
+          <w:bottom w:val="single" w:sz="4" w:space="0" w:color="FFFFFF"/>
+          <w:insideH w:val="single" w:sz="4" w:space="0" w:color="FFFFFF"/>
+        </w:tblBorders>
+        <w:tblCellMar>
+          <w:top w:w="0" w:type="dxa"/>
+          <w:left w:w="108" w:type="dxa"/>
+          <w:bottom w:w="0" w:type="dxa"/>
+          <w:right w:w="108" w:type="dxa"/>
+        </w:tblCellMar>
+        <w:tblLook w:val="04a0" w:noVBand="1" w:noHBand="0" w:lastColumn="0" w:firstColumn="1" w:lastRow="0" w:firstRow="1"/>
+      </w:tblPr>
+      <w:tblGrid>
+        <w:gridCol w:w="1797"/>
+        <w:gridCol w:w="7228"/>
+      </w:tblGrid>
+      <w:tr>
+        <w:trPr>
+          <w:cnfStyle w:val="100000000000" w:firstRow="1" w:lastRow="0" w:firstColumn="0" w:lastColumn="0" w:oddVBand="0" w:evenVBand="0" w:oddHBand="0" w:evenHBand="0" w:firstRowFirstColumn="0" w:firstRowLastColumn="0" w:lastRowFirstColumn="0" w:lastRowLastColumn="0"/>
+        </w:trPr>
+        <w:tc>
+          <w:tcPr>
+            <w:tcW w:w="9025" w:type="dxa"/>
+            <w:gridSpan w:val="2"/>
+            <w:cnfStyle w:val="001000000000" w:firstRow="0" w:lastRow="0" w:firstColumn="1" w:lastColumn="0" w:oddVBand="0" w:evenVBand="0" w:oddHBand="0" w:evenHBand="0" w:firstRowFirstColumn="0" w:firstRowLastColumn="0" w:lastRowFirstColumn="0" w:lastRowLastColumn="0"/>
+            <w:tcBorders>
+              <w:bottom w:val="single" w:sz="4" w:space="0" w:color="FFFFFF"/>
+              <w:insideH w:val="single" w:sz="4" w:space="0" w:color="FFFFFF"/>
+            </w:tcBorders>
+            <w:shd w:color="auto" w:fill="1F497D" w:themeFill="text2" w:val="clear"/>
+          </w:tcPr>
+          <w:p>
+            <w:pPr>
+              <w:pStyle w:val="Normal"/>
+              <w:spacing w:lineRule="auto" w:line="240"/>
+              <w:rPr/>
+            </w:pPr>
+            <w:r>
+              <w:rPr>
+                <w:rStyle w:val="Strong"/>
+                <w:b/>
+                <w:bCs/>
+                <w:color w:val="FFFFFF" w:themeColor="background1"/>
+              </w:rPr>
+              <w:t>Test 0</w:t>
+            </w:r>
+            <w:r>
+              <w:rPr>
+                <w:rStyle w:val="Strong"/>
+                <w:b/>
+                <w:bCs/>
+                <w:color w:val="FFFFFF" w:themeColor="background1"/>
+              </w:rPr>
+              <w:t>11</w:t>
+            </w:r>
+          </w:p>
+        </w:tc>
+      </w:tr>
+      <w:tr>
+        <w:trPr>
+          <w:cnfStyle w:val="000000100000" w:firstRow="0" w:lastRow="0" w:firstColumn="0" w:lastColumn="0" w:oddVBand="0" w:evenVBand="0" w:oddHBand="1" w:evenHBand="0" w:firstRowFirstColumn="0" w:firstRowLastColumn="0" w:lastRowFirstColumn="0" w:lastRowLastColumn="0"/>
+        </w:trPr>
+        <w:tc>
+          <w:tcPr>
+            <w:tcW w:w="1797" w:type="dxa"/>
+            <w:cnfStyle w:val="001000000000" w:firstRow="0" w:lastRow="0" w:firstColumn="1" w:lastColumn="0" w:oddVBand="0" w:evenVBand="0" w:oddHBand="0" w:evenHBand="0" w:firstRowFirstColumn="0" w:firstRowLastColumn="0" w:lastRowFirstColumn="0" w:lastRowLastColumn="0"/>
+            <w:tcBorders>
+              <w:top w:val="single" w:sz="4" w:space="0" w:color="FFFFFF"/>
+              <w:bottom w:val="single" w:sz="4" w:space="0" w:color="FFFFFF"/>
+              <w:insideH w:val="single" w:sz="4" w:space="0" w:color="FFFFFF"/>
+            </w:tcBorders>
+            <w:shd w:color="auto" w:fill="1F497D" w:themeFill="text2" w:val="clear"/>
+          </w:tcPr>
+          <w:p>
+            <w:pPr>
+              <w:pStyle w:val="Normal"/>
+              <w:spacing w:lineRule="auto" w:line="240"/>
+              <w:rPr/>
+            </w:pPr>
+            <w:r>
+              <w:rPr>
+                <w:rStyle w:val="Strong"/>
+                <w:color w:val="FFFFFF" w:themeColor="background1"/>
+              </w:rPr>
+              <w:t>Description</w:t>
+            </w:r>
+          </w:p>
+        </w:tc>
+        <w:tc>
+          <w:tcPr>
+            <w:tcW w:w="7228" w:type="dxa"/>
+            <w:tcBorders>
+              <w:top w:val="single" w:sz="4" w:space="0" w:color="FFFFFF"/>
+              <w:bottom w:val="single" w:sz="4" w:space="0" w:color="FFFFFF"/>
+              <w:insideH w:val="single" w:sz="4" w:space="0" w:color="FFFFFF"/>
+            </w:tcBorders>
+            <w:shd w:color="auto" w:fill="A7BFDE" w:themeFill="accent1" w:themeFillTint="7f" w:val="clear"/>
+          </w:tcPr>
+          <w:p>
+            <w:pPr>
+              <w:pStyle w:val="Normal"/>
+              <w:spacing w:lineRule="auto" w:line="240"/>
+              <w:cnfStyle w:val="000000100000" w:firstRow="0" w:lastRow="0" w:firstColumn="0" w:lastColumn="0" w:oddVBand="0" w:evenVBand="0" w:oddHBand="1" w:evenHBand="0" w:firstRowFirstColumn="0" w:firstRowLastColumn="0" w:lastRowFirstColumn="0" w:lastRowLastColumn="0"/>
+              <w:rPr/>
+            </w:pPr>
+            <w:r>
+              <w:rPr>
+                <w:color w:val="000000" w:themeColor="text1"/>
+              </w:rPr>
+              <w:t>Check the information shown in the form</w:t>
+            </w:r>
+          </w:p>
+        </w:tc>
+      </w:tr>
+      <w:tr>
+        <w:trPr/>
+        <w:tc>
+          <w:tcPr>
+            <w:tcW w:w="1797" w:type="dxa"/>
+            <w:cnfStyle w:val="001000000000" w:firstRow="0" w:lastRow="0" w:firstColumn="1" w:lastColumn="0" w:oddVBand="0" w:evenVBand="0" w:oddHBand="0" w:evenHBand="0" w:firstRowFirstColumn="0" w:firstRowLastColumn="0" w:lastRowFirstColumn="0" w:lastRowLastColumn="0"/>
+            <w:tcBorders>
+              <w:top w:val="single" w:sz="4" w:space="0" w:color="FFFFFF"/>
+              <w:bottom w:val="single" w:sz="4" w:space="0" w:color="FFFFFF"/>
+              <w:insideH w:val="single" w:sz="4" w:space="0" w:color="FFFFFF"/>
+            </w:tcBorders>
+            <w:shd w:color="auto" w:fill="1F497D" w:themeFill="text2" w:val="clear"/>
+          </w:tcPr>
+          <w:p>
+            <w:pPr>
+              <w:pStyle w:val="Normal"/>
+              <w:spacing w:lineRule="auto" w:line="240"/>
+              <w:rPr/>
+            </w:pPr>
+            <w:r>
+              <w:rPr>
+                <w:rStyle w:val="Strong"/>
+                <w:color w:val="FFFFFF" w:themeColor="background1"/>
+              </w:rPr>
+              <w:t>Expected</w:t>
+            </w:r>
+          </w:p>
+        </w:tc>
+        <w:tc>
+          <w:tcPr>
+            <w:tcW w:w="7228" w:type="dxa"/>
+            <w:tcBorders>
+              <w:top w:val="single" w:sz="4" w:space="0" w:color="FFFFFF"/>
+              <w:bottom w:val="single" w:sz="4" w:space="0" w:color="FFFFFF"/>
+              <w:insideH w:val="single" w:sz="4" w:space="0" w:color="FFFFFF"/>
+            </w:tcBorders>
+            <w:shd w:color="auto" w:fill="DBE5F1" w:themeFill="accent1" w:themeFillTint="33" w:val="clear"/>
+          </w:tcPr>
+          <w:p>
+            <w:pPr>
+              <w:pStyle w:val="Normal"/>
+              <w:spacing w:lineRule="auto" w:line="240"/>
+              <w:cnfStyle w:val="000000000000" w:firstRow="0" w:lastRow="0" w:firstColumn="0" w:lastColumn="0" w:oddVBand="0" w:evenVBand="0" w:oddHBand="0" w:evenHBand="0" w:firstRowFirstColumn="0" w:firstRowLastColumn="0" w:lastRowFirstColumn="0" w:lastRowLastColumn="0"/>
+              <w:rPr/>
+            </w:pPr>
+            <w:r>
+              <w:rPr>
+                <w:color w:val="000000" w:themeColor="text1"/>
+              </w:rPr>
+              <w:t>The correct company data must be shown in the form fields</w:t>
+            </w:r>
+          </w:p>
+        </w:tc>
+      </w:tr>
+      <w:tr>
+        <w:trPr>
+          <w:cnfStyle w:val="000000100000" w:firstRow="0" w:lastRow="0" w:firstColumn="0" w:lastColumn="0" w:oddVBand="0" w:evenVBand="0" w:oddHBand="1" w:evenHBand="0" w:firstRowFirstColumn="0" w:firstRowLastColumn="0" w:lastRowFirstColumn="0" w:lastRowLastColumn="0"/>
+        </w:trPr>
+        <w:tc>
+          <w:tcPr>
+            <w:tcW w:w="1797" w:type="dxa"/>
+            <w:cnfStyle w:val="001000000000" w:firstRow="0" w:lastRow="0" w:firstColumn="1" w:lastColumn="0" w:oddVBand="0" w:evenVBand="0" w:oddHBand="0" w:evenHBand="0" w:firstRowFirstColumn="0" w:firstRowLastColumn="0" w:lastRowFirstColumn="0" w:lastRowLastColumn="0"/>
+            <w:tcBorders>
+              <w:top w:val="single" w:sz="4" w:space="0" w:color="FFFFFF"/>
+              <w:bottom w:val="single" w:sz="4" w:space="0" w:color="FFFFFF"/>
+              <w:insideH w:val="single" w:sz="4" w:space="0" w:color="FFFFFF"/>
+            </w:tcBorders>
+            <w:shd w:color="auto" w:fill="1F497D" w:themeFill="text2" w:val="clear"/>
+          </w:tcPr>
+          <w:p>
+            <w:pPr>
+              <w:pStyle w:val="Normal"/>
+              <w:spacing w:lineRule="auto" w:line="240"/>
+              <w:rPr/>
+            </w:pPr>
+            <w:r>
+              <w:rPr>
+                <w:rStyle w:val="Strong"/>
+                <w:color w:val="FFFFFF" w:themeColor="background1"/>
+              </w:rPr>
+              <w:t>Outcome</w:t>
+            </w:r>
+          </w:p>
+        </w:tc>
+        <w:tc>
+          <w:tcPr>
+            <w:tcW w:w="7228" w:type="dxa"/>
+            <w:tcBorders>
+              <w:top w:val="single" w:sz="4" w:space="0" w:color="FFFFFF"/>
+              <w:bottom w:val="single" w:sz="4" w:space="0" w:color="FFFFFF"/>
+              <w:insideH w:val="single" w:sz="4" w:space="0" w:color="FFFFFF"/>
+            </w:tcBorders>
+            <w:shd w:color="auto" w:fill="A7BFDE" w:themeFill="accent1" w:themeFillTint="7f" w:val="clear"/>
+          </w:tcPr>
+          <w:p>
+            <w:pPr>
+              <w:pStyle w:val="Notes"/>
+              <w:spacing w:lineRule="auto" w:line="240"/>
+              <w:cnfStyle w:val="000000100000" w:firstRow="0" w:lastRow="0" w:firstColumn="0" w:lastColumn="0" w:oddVBand="0" w:evenVBand="0" w:oddHBand="1" w:evenHBand="0" w:firstRowFirstColumn="0" w:firstRowLastColumn="0" w:lastRowFirstColumn="0" w:lastRowLastColumn="0"/>
+              <w:rPr>
+                <w:color w:val="000000" w:themeColor="text1"/>
+              </w:rPr>
+            </w:pPr>
+            <w:r>
+              <w:rPr>
+                <w:color w:val="000000" w:themeColor="text1"/>
+              </w:rPr>
+            </w:r>
+          </w:p>
+        </w:tc>
+      </w:tr>
+      <w:tr>
+        <w:trPr/>
+        <w:tc>
+          <w:tcPr>
+            <w:tcW w:w="1797" w:type="dxa"/>
+            <w:cnfStyle w:val="001000000000" w:firstRow="0" w:lastRow="0" w:firstColumn="1" w:lastColumn="0" w:oddVBand="0" w:evenVBand="0" w:oddHBand="0" w:evenHBand="0" w:firstRowFirstColumn="0" w:firstRowLastColumn="0" w:lastRowFirstColumn="0" w:lastRowLastColumn="0"/>
+            <w:tcBorders>
+              <w:top w:val="single" w:sz="4" w:space="0" w:color="FFFFFF"/>
+              <w:bottom w:val="single" w:sz="4" w:space="0" w:color="FFFFFF"/>
+              <w:insideH w:val="single" w:sz="4" w:space="0" w:color="FFFFFF"/>
+            </w:tcBorders>
+            <w:shd w:color="auto" w:fill="1F497D" w:themeFill="text2" w:val="clear"/>
+          </w:tcPr>
+          <w:p>
+            <w:pPr>
+              <w:pStyle w:val="Normal"/>
+              <w:spacing w:lineRule="auto" w:line="240"/>
+              <w:rPr/>
+            </w:pPr>
+            <w:r>
+              <w:rPr>
+                <w:rStyle w:val="Strong"/>
+                <w:color w:val="FFFFFF" w:themeColor="background1"/>
+              </w:rPr>
+              <w:t>Notes</w:t>
+            </w:r>
+          </w:p>
+        </w:tc>
+        <w:tc>
+          <w:tcPr>
+            <w:tcW w:w="7228" w:type="dxa"/>
+            <w:tcBorders>
+              <w:top w:val="single" w:sz="4" w:space="0" w:color="FFFFFF"/>
+              <w:bottom w:val="single" w:sz="4" w:space="0" w:color="FFFFFF"/>
+              <w:insideH w:val="single" w:sz="4" w:space="0" w:color="FFFFFF"/>
+            </w:tcBorders>
+            <w:shd w:color="auto" w:fill="DBE5F1" w:themeFill="accent1" w:themeFillTint="33" w:val="clear"/>
+          </w:tcPr>
+          <w:p>
+            <w:pPr>
+              <w:pStyle w:val="Normal"/>
+              <w:spacing w:lineRule="auto" w:line="240"/>
+              <w:cnfStyle w:val="000000000000" w:firstRow="0" w:lastRow="0" w:firstColumn="0" w:lastColumn="0" w:oddVBand="0" w:evenVBand="0" w:oddHBand="0" w:evenHBand="0" w:firstRowFirstColumn="0" w:firstRowLastColumn="0" w:lastRowFirstColumn="0" w:lastRowLastColumn="0"/>
+              <w:rPr>
+                <w:color w:val="000000" w:themeColor="text1"/>
+              </w:rPr>
+            </w:pPr>
+            <w:r>
+              <w:rPr>
+                <w:color w:val="000000" w:themeColor="text1"/>
+              </w:rPr>
+            </w:r>
+          </w:p>
+        </w:tc>
+      </w:tr>
+    </w:tbl>
+    <w:p>
+      <w:pPr>
+        <w:pStyle w:val="Normal"/>
+        <w:rPr/>
+      </w:pPr>
+      <w:r>
+        <w:rPr/>
+      </w:r>
+    </w:p>
+    <w:tbl>
+      <w:tblPr>
+        <w:tblStyle w:val="Cuadrculavistosa-nfasis1"/>
+        <w:tblW w:w="9026" w:type="dxa"/>
+        <w:jc w:val="left"/>
+        <w:tblInd w:w="0" w:type="dxa"/>
+        <w:tblBorders>
+          <w:bottom w:val="single" w:sz="4" w:space="0" w:color="FFFFFF"/>
+          <w:insideH w:val="single" w:sz="4" w:space="0" w:color="FFFFFF"/>
+        </w:tblBorders>
+        <w:tblCellMar>
+          <w:top w:w="0" w:type="dxa"/>
+          <w:left w:w="108" w:type="dxa"/>
+          <w:bottom w:w="0" w:type="dxa"/>
+          <w:right w:w="108" w:type="dxa"/>
+        </w:tblCellMar>
+        <w:tblLook w:val="04a0" w:noVBand="1" w:noHBand="0" w:lastColumn="0" w:firstColumn="1" w:lastRow="0" w:firstRow="1"/>
+      </w:tblPr>
+      <w:tblGrid>
+        <w:gridCol w:w="1797"/>
+        <w:gridCol w:w="7228"/>
+      </w:tblGrid>
+      <w:tr>
+        <w:trPr>
+          <w:cnfStyle w:val="100000000000" w:firstRow="1" w:lastRow="0" w:firstColumn="0" w:lastColumn="0" w:oddVBand="0" w:evenVBand="0" w:oddHBand="0" w:evenHBand="0" w:firstRowFirstColumn="0" w:firstRowLastColumn="0" w:lastRowFirstColumn="0" w:lastRowLastColumn="0"/>
+        </w:trPr>
+        <w:tc>
+          <w:tcPr>
+            <w:tcW w:w="9025" w:type="dxa"/>
+            <w:gridSpan w:val="2"/>
+            <w:cnfStyle w:val="001000000000" w:firstRow="0" w:lastRow="0" w:firstColumn="1" w:lastColumn="0" w:oddVBand="0" w:evenVBand="0" w:oddHBand="0" w:evenHBand="0" w:firstRowFirstColumn="0" w:firstRowLastColumn="0" w:lastRowFirstColumn="0" w:lastRowLastColumn="0"/>
+            <w:tcBorders>
+              <w:bottom w:val="single" w:sz="4" w:space="0" w:color="FFFFFF"/>
+              <w:insideH w:val="single" w:sz="4" w:space="0" w:color="FFFFFF"/>
+            </w:tcBorders>
+            <w:shd w:color="auto" w:fill="1F497D" w:themeFill="text2" w:val="clear"/>
+          </w:tcPr>
+          <w:p>
+            <w:pPr>
+              <w:pStyle w:val="Normal"/>
+              <w:spacing w:lineRule="auto" w:line="240"/>
+              <w:rPr/>
+            </w:pPr>
+            <w:r>
+              <w:rPr>
+                <w:rStyle w:val="Strong"/>
+                <w:b/>
+                <w:bCs/>
+                <w:color w:val="FFFFFF" w:themeColor="background1"/>
+              </w:rPr>
+              <w:t>Test 0</w:t>
+            </w:r>
+            <w:r>
+              <w:rPr>
+                <w:rStyle w:val="Strong"/>
+                <w:b/>
+                <w:bCs/>
+                <w:color w:val="FFFFFF" w:themeColor="background1"/>
+              </w:rPr>
+              <w:t>12</w:t>
+            </w:r>
+          </w:p>
+        </w:tc>
+      </w:tr>
+      <w:tr>
+        <w:trPr>
+          <w:cnfStyle w:val="000000100000" w:firstRow="0" w:lastRow="0" w:firstColumn="0" w:lastColumn="0" w:oddVBand="0" w:evenVBand="0" w:oddHBand="1" w:evenHBand="0" w:firstRowFirstColumn="0" w:firstRowLastColumn="0" w:lastRowFirstColumn="0" w:lastRowLastColumn="0"/>
+        </w:trPr>
+        <w:tc>
+          <w:tcPr>
+            <w:tcW w:w="1797" w:type="dxa"/>
+            <w:cnfStyle w:val="001000000000" w:firstRow="0" w:lastRow="0" w:firstColumn="1" w:lastColumn="0" w:oddVBand="0" w:evenVBand="0" w:oddHBand="0" w:evenHBand="0" w:firstRowFirstColumn="0" w:firstRowLastColumn="0" w:lastRowFirstColumn="0" w:lastRowLastColumn="0"/>
+            <w:tcBorders>
+              <w:top w:val="single" w:sz="4" w:space="0" w:color="FFFFFF"/>
+              <w:bottom w:val="single" w:sz="4" w:space="0" w:color="FFFFFF"/>
+              <w:insideH w:val="single" w:sz="4" w:space="0" w:color="FFFFFF"/>
+            </w:tcBorders>
+            <w:shd w:color="auto" w:fill="1F497D" w:themeFill="text2" w:val="clear"/>
+          </w:tcPr>
+          <w:p>
+            <w:pPr>
+              <w:pStyle w:val="Normal"/>
+              <w:spacing w:lineRule="auto" w:line="240"/>
+              <w:rPr/>
+            </w:pPr>
+            <w:r>
+              <w:rPr>
+                <w:rStyle w:val="Strong"/>
+                <w:color w:val="FFFFFF" w:themeColor="background1"/>
+              </w:rPr>
+              <w:t>Description</w:t>
+            </w:r>
+          </w:p>
+        </w:tc>
+        <w:tc>
+          <w:tcPr>
+            <w:tcW w:w="7228" w:type="dxa"/>
+            <w:tcBorders>
+              <w:top w:val="single" w:sz="4" w:space="0" w:color="FFFFFF"/>
+              <w:bottom w:val="single" w:sz="4" w:space="0" w:color="FFFFFF"/>
+              <w:insideH w:val="single" w:sz="4" w:space="0" w:color="FFFFFF"/>
+            </w:tcBorders>
+            <w:shd w:color="auto" w:fill="DBE5F1" w:themeFill="accent1" w:themeFillTint="33" w:val="clear"/>
+          </w:tcPr>
+          <w:p>
+            <w:pPr>
+              <w:pStyle w:val="Normal"/>
+              <w:spacing w:lineRule="auto" w:line="240"/>
+              <w:cnfStyle w:val="000000100000" w:firstRow="0" w:lastRow="0" w:firstColumn="0" w:lastColumn="0" w:oddVBand="0" w:evenVBand="0" w:oddHBand="1" w:evenHBand="0" w:firstRowFirstColumn="0" w:firstRowLastColumn="0" w:lastRowFirstColumn="0" w:lastRowLastColumn="0"/>
+              <w:rPr/>
+            </w:pPr>
+            <w:r>
+              <w:rPr>
+                <w:color w:val="000000" w:themeColor="text1"/>
+              </w:rPr>
+              <w:t xml:space="preserve">Left the </w:t>
+            </w:r>
+            <w:r>
+              <w:rPr>
+                <w:color w:val="000000" w:themeColor="text1"/>
+              </w:rPr>
+              <w:t xml:space="preserve">name </w:t>
+            </w:r>
+            <w:r>
+              <w:rPr>
+                <w:color w:val="000000" w:themeColor="text1"/>
+              </w:rPr>
+              <w:t xml:space="preserve">form </w:t>
+            </w:r>
+            <w:r>
+              <w:rPr>
+                <w:color w:val="000000" w:themeColor="text1"/>
+              </w:rPr>
+              <w:t xml:space="preserve">field </w:t>
+            </w:r>
+            <w:r>
+              <w:rPr>
+                <w:color w:val="000000" w:themeColor="text1"/>
+              </w:rPr>
+              <w:t>empty and press the save button.</w:t>
+            </w:r>
+          </w:p>
+        </w:tc>
+      </w:tr>
+      <w:tr>
+        <w:trPr/>
+        <w:tc>
+          <w:tcPr>
+            <w:tcW w:w="1797" w:type="dxa"/>
+            <w:cnfStyle w:val="001000000000" w:firstRow="0" w:lastRow="0" w:firstColumn="1" w:lastColumn="0" w:oddVBand="0" w:evenVBand="0" w:oddHBand="0" w:evenHBand="0" w:firstRowFirstColumn="0" w:firstRowLastColumn="0" w:lastRowFirstColumn="0" w:lastRowLastColumn="0"/>
+            <w:tcBorders>
+              <w:top w:val="single" w:sz="4" w:space="0" w:color="FFFFFF"/>
+              <w:bottom w:val="single" w:sz="4" w:space="0" w:color="FFFFFF"/>
+              <w:insideH w:val="single" w:sz="4" w:space="0" w:color="FFFFFF"/>
+            </w:tcBorders>
+            <w:shd w:color="auto" w:fill="1F497D" w:themeFill="text2" w:val="clear"/>
+          </w:tcPr>
+          <w:p>
+            <w:pPr>
+              <w:pStyle w:val="Normal"/>
+              <w:spacing w:lineRule="auto" w:line="240"/>
+              <w:rPr/>
+            </w:pPr>
+            <w:r>
+              <w:rPr>
+                <w:rStyle w:val="Strong"/>
+                <w:color w:val="FFFFFF" w:themeColor="background1"/>
+              </w:rPr>
+              <w:t>Expected</w:t>
+            </w:r>
+          </w:p>
+        </w:tc>
+        <w:tc>
+          <w:tcPr>
+            <w:tcW w:w="7228" w:type="dxa"/>
+            <w:tcBorders>
+              <w:top w:val="single" w:sz="4" w:space="0" w:color="FFFFFF"/>
+              <w:bottom w:val="single" w:sz="4" w:space="0" w:color="FFFFFF"/>
+              <w:insideH w:val="single" w:sz="4" w:space="0" w:color="FFFFFF"/>
+            </w:tcBorders>
+            <w:shd w:color="auto" w:fill="DBE5F1" w:themeFill="accent1" w:themeFillTint="33" w:val="clear"/>
+          </w:tcPr>
+          <w:p>
+            <w:pPr>
+              <w:pStyle w:val="Normal"/>
+              <w:spacing w:lineRule="auto" w:line="240"/>
+              <w:cnfStyle w:val="000000000000" w:firstRow="0" w:lastRow="0" w:firstColumn="0" w:lastColumn="0" w:oddVBand="0" w:evenVBand="0" w:oddHBand="0" w:evenHBand="0" w:firstRowFirstColumn="0" w:firstRowLastColumn="0" w:lastRowFirstColumn="0" w:lastRowLastColumn="0"/>
+              <w:rPr/>
+            </w:pPr>
+            <w:r>
+              <w:rPr>
+                <w:color w:val="000000" w:themeColor="text1"/>
+              </w:rPr>
+              <w:t xml:space="preserve">The system must show an error next to the </w:t>
+            </w:r>
+            <w:r>
+              <w:rPr>
+                <w:color w:val="000000" w:themeColor="text1"/>
+              </w:rPr>
+              <w:t>name</w:t>
+            </w:r>
+            <w:r>
+              <w:rPr>
+                <w:color w:val="000000" w:themeColor="text1"/>
+              </w:rPr>
+              <w:t xml:space="preserve"> field. </w:t>
+            </w:r>
+          </w:p>
+        </w:tc>
+      </w:tr>
+      <w:tr>
+        <w:trPr>
+          <w:cnfStyle w:val="000000100000" w:firstRow="0" w:lastRow="0" w:firstColumn="0" w:lastColumn="0" w:oddVBand="0" w:evenVBand="0" w:oddHBand="1" w:evenHBand="0" w:firstRowFirstColumn="0" w:firstRowLastColumn="0" w:lastRowFirstColumn="0" w:lastRowLastColumn="0"/>
+        </w:trPr>
+        <w:tc>
+          <w:tcPr>
+            <w:tcW w:w="1797" w:type="dxa"/>
+            <w:cnfStyle w:val="001000000000" w:firstRow="0" w:lastRow="0" w:firstColumn="1" w:lastColumn="0" w:oddVBand="0" w:evenVBand="0" w:oddHBand="0" w:evenHBand="0" w:firstRowFirstColumn="0" w:firstRowLastColumn="0" w:lastRowFirstColumn="0" w:lastRowLastColumn="0"/>
+            <w:tcBorders>
+              <w:top w:val="single" w:sz="4" w:space="0" w:color="FFFFFF"/>
+              <w:bottom w:val="single" w:sz="4" w:space="0" w:color="FFFFFF"/>
+              <w:insideH w:val="single" w:sz="4" w:space="0" w:color="FFFFFF"/>
+            </w:tcBorders>
+            <w:shd w:color="auto" w:fill="1F497D" w:themeFill="text2" w:val="clear"/>
+          </w:tcPr>
+          <w:p>
+            <w:pPr>
+              <w:pStyle w:val="Normal"/>
+              <w:spacing w:lineRule="auto" w:line="240"/>
+              <w:rPr/>
+            </w:pPr>
+            <w:r>
+              <w:rPr>
+                <w:rStyle w:val="Strong"/>
+                <w:color w:val="FFFFFF" w:themeColor="background1"/>
+              </w:rPr>
+              <w:t>Outcome</w:t>
+            </w:r>
+          </w:p>
+        </w:tc>
+        <w:tc>
+          <w:tcPr>
+            <w:tcW w:w="7228" w:type="dxa"/>
+            <w:tcBorders>
+              <w:top w:val="single" w:sz="4" w:space="0" w:color="FFFFFF"/>
+              <w:bottom w:val="single" w:sz="4" w:space="0" w:color="FFFFFF"/>
+              <w:insideH w:val="single" w:sz="4" w:space="0" w:color="FFFFFF"/>
+            </w:tcBorders>
+            <w:shd w:color="auto" w:fill="DBE5F1" w:themeFill="accent1" w:themeFillTint="33" w:val="clear"/>
+          </w:tcPr>
+          <w:p>
+            <w:pPr>
+              <w:pStyle w:val="Notes"/>
+              <w:spacing w:lineRule="auto" w:line="240"/>
+              <w:cnfStyle w:val="000000100000" w:firstRow="0" w:lastRow="0" w:firstColumn="0" w:lastColumn="0" w:oddVBand="0" w:evenVBand="0" w:oddHBand="1" w:evenHBand="0" w:firstRowFirstColumn="0" w:firstRowLastColumn="0" w:lastRowFirstColumn="0" w:lastRowLastColumn="0"/>
+              <w:rPr>
+                <w:color w:val="000000" w:themeColor="text1"/>
+              </w:rPr>
+            </w:pPr>
+            <w:r>
+              <w:rPr>
+                <w:color w:val="000000" w:themeColor="text1"/>
+              </w:rPr>
+            </w:r>
+          </w:p>
+        </w:tc>
+      </w:tr>
+      <w:tr>
+        <w:trPr/>
+        <w:tc>
+          <w:tcPr>
+            <w:tcW w:w="1797" w:type="dxa"/>
+            <w:cnfStyle w:val="001000000000" w:firstRow="0" w:lastRow="0" w:firstColumn="1" w:lastColumn="0" w:oddVBand="0" w:evenVBand="0" w:oddHBand="0" w:evenHBand="0" w:firstRowFirstColumn="0" w:firstRowLastColumn="0" w:lastRowFirstColumn="0" w:lastRowLastColumn="0"/>
+            <w:tcBorders>
+              <w:top w:val="single" w:sz="4" w:space="0" w:color="FFFFFF"/>
+              <w:bottom w:val="single" w:sz="4" w:space="0" w:color="FFFFFF"/>
+              <w:insideH w:val="single" w:sz="4" w:space="0" w:color="FFFFFF"/>
+            </w:tcBorders>
+            <w:shd w:color="auto" w:fill="1F497D" w:themeFill="text2" w:val="clear"/>
+          </w:tcPr>
+          <w:p>
+            <w:pPr>
+              <w:pStyle w:val="Normal"/>
+              <w:spacing w:lineRule="auto" w:line="240"/>
+              <w:rPr/>
+            </w:pPr>
+            <w:r>
+              <w:rPr>
+                <w:rStyle w:val="Strong"/>
+                <w:color w:val="FFFFFF" w:themeColor="background1"/>
+              </w:rPr>
+              <w:t>Notes</w:t>
+            </w:r>
+          </w:p>
+        </w:tc>
+        <w:tc>
+          <w:tcPr>
+            <w:tcW w:w="7228" w:type="dxa"/>
+            <w:tcBorders>
+              <w:top w:val="single" w:sz="4" w:space="0" w:color="FFFFFF"/>
+              <w:bottom w:val="single" w:sz="4" w:space="0" w:color="FFFFFF"/>
+              <w:insideH w:val="single" w:sz="4" w:space="0" w:color="FFFFFF"/>
+            </w:tcBorders>
+            <w:shd w:color="auto" w:fill="DBE5F1" w:themeFill="accent1" w:themeFillTint="33" w:val="clear"/>
+          </w:tcPr>
+          <w:p>
+            <w:pPr>
+              <w:pStyle w:val="Normal"/>
+              <w:spacing w:lineRule="auto" w:line="240"/>
+              <w:cnfStyle w:val="000000000000" w:firstRow="0" w:lastRow="0" w:firstColumn="0" w:lastColumn="0" w:oddVBand="0" w:evenVBand="0" w:oddHBand="0" w:evenHBand="0" w:firstRowFirstColumn="0" w:firstRowLastColumn="0" w:lastRowFirstColumn="0" w:lastRowLastColumn="0"/>
+              <w:rPr>
+                <w:color w:val="000000" w:themeColor="text1"/>
+              </w:rPr>
+            </w:pPr>
+            <w:r>
+              <w:rPr>
+                <w:color w:val="000000" w:themeColor="text1"/>
+              </w:rPr>
+            </w:r>
+          </w:p>
+        </w:tc>
+      </w:tr>
+    </w:tbl>
+    <w:p>
+      <w:pPr>
+        <w:pStyle w:val="Normal"/>
+        <w:rPr/>
+      </w:pPr>
+      <w:r>
+        <w:rPr/>
+      </w:r>
+    </w:p>
+    <w:tbl>
+      <w:tblPr>
+        <w:tblStyle w:val="Cuadrculavistosa-nfasis1"/>
+        <w:tblW w:w="9026" w:type="dxa"/>
+        <w:jc w:val="left"/>
+        <w:tblInd w:w="0" w:type="dxa"/>
+        <w:tblBorders>
+          <w:bottom w:val="single" w:sz="4" w:space="0" w:color="FFFFFF"/>
+          <w:insideH w:val="single" w:sz="4" w:space="0" w:color="FFFFFF"/>
+        </w:tblBorders>
+        <w:tblCellMar>
+          <w:top w:w="0" w:type="dxa"/>
+          <w:left w:w="108" w:type="dxa"/>
+          <w:bottom w:w="0" w:type="dxa"/>
+          <w:right w:w="108" w:type="dxa"/>
+        </w:tblCellMar>
+        <w:tblLook w:val="04a0" w:noVBand="1" w:noHBand="0" w:lastColumn="0" w:firstColumn="1" w:lastRow="0" w:firstRow="1"/>
+      </w:tblPr>
+      <w:tblGrid>
+        <w:gridCol w:w="1797"/>
+        <w:gridCol w:w="7228"/>
+      </w:tblGrid>
+      <w:tr>
+        <w:trPr>
+          <w:cnfStyle w:val="100000000000" w:firstRow="1" w:lastRow="0" w:firstColumn="0" w:lastColumn="0" w:oddVBand="0" w:evenVBand="0" w:oddHBand="0" w:evenHBand="0" w:firstRowFirstColumn="0" w:firstRowLastColumn="0" w:lastRowFirstColumn="0" w:lastRowLastColumn="0"/>
+        </w:trPr>
+        <w:tc>
+          <w:tcPr>
+            <w:tcW w:w="9025" w:type="dxa"/>
+            <w:gridSpan w:val="2"/>
+            <w:cnfStyle w:val="001000000000" w:firstRow="0" w:lastRow="0" w:firstColumn="1" w:lastColumn="0" w:oddVBand="0" w:evenVBand="0" w:oddHBand="0" w:evenHBand="0" w:firstRowFirstColumn="0" w:firstRowLastColumn="0" w:lastRowFirstColumn="0" w:lastRowLastColumn="0"/>
+            <w:tcBorders>
+              <w:bottom w:val="single" w:sz="4" w:space="0" w:color="FFFFFF"/>
+              <w:insideH w:val="single" w:sz="4" w:space="0" w:color="FFFFFF"/>
+            </w:tcBorders>
+            <w:shd w:color="auto" w:fill="1F497D" w:themeFill="text2" w:val="clear"/>
+          </w:tcPr>
+          <w:p>
+            <w:pPr>
+              <w:pStyle w:val="Normal"/>
+              <w:spacing w:lineRule="auto" w:line="240"/>
+              <w:rPr/>
+            </w:pPr>
+            <w:r>
+              <w:rPr>
+                <w:rStyle w:val="Strong"/>
+                <w:b/>
+                <w:bCs/>
+                <w:color w:val="FFFFFF" w:themeColor="background1"/>
+              </w:rPr>
+              <w:t>Test 0</w:t>
+            </w:r>
+            <w:r>
+              <w:rPr>
+                <w:rStyle w:val="Strong"/>
+                <w:b/>
+                <w:bCs/>
+                <w:color w:val="FFFFFF" w:themeColor="background1"/>
+              </w:rPr>
+              <w:t>13</w:t>
+            </w:r>
+          </w:p>
+        </w:tc>
+      </w:tr>
+      <w:tr>
+        <w:trPr>
+          <w:cnfStyle w:val="000000100000" w:firstRow="0" w:lastRow="0" w:firstColumn="0" w:lastColumn="0" w:oddVBand="0" w:evenVBand="0" w:oddHBand="1" w:evenHBand="0" w:firstRowFirstColumn="0" w:firstRowLastColumn="0" w:lastRowFirstColumn="0" w:lastRowLastColumn="0"/>
+        </w:trPr>
+        <w:tc>
+          <w:tcPr>
+            <w:tcW w:w="1797" w:type="dxa"/>
+            <w:cnfStyle w:val="001000000000" w:firstRow="0" w:lastRow="0" w:firstColumn="1" w:lastColumn="0" w:oddVBand="0" w:evenVBand="0" w:oddHBand="0" w:evenHBand="0" w:firstRowFirstColumn="0" w:firstRowLastColumn="0" w:lastRowFirstColumn="0" w:lastRowLastColumn="0"/>
+            <w:tcBorders>
+              <w:top w:val="single" w:sz="4" w:space="0" w:color="FFFFFF"/>
+              <w:bottom w:val="single" w:sz="4" w:space="0" w:color="FFFFFF"/>
+              <w:insideH w:val="single" w:sz="4" w:space="0" w:color="FFFFFF"/>
+            </w:tcBorders>
+            <w:shd w:color="auto" w:fill="1F497D" w:themeFill="text2" w:val="clear"/>
+          </w:tcPr>
+          <w:p>
+            <w:pPr>
+              <w:pStyle w:val="Normal"/>
+              <w:spacing w:lineRule="auto" w:line="240"/>
+              <w:rPr/>
+            </w:pPr>
+            <w:r>
+              <w:rPr>
+                <w:rStyle w:val="Strong"/>
+                <w:color w:val="FFFFFF" w:themeColor="background1"/>
+              </w:rPr>
+              <w:t>Description</w:t>
+            </w:r>
+          </w:p>
+        </w:tc>
+        <w:tc>
+          <w:tcPr>
+            <w:tcW w:w="7228" w:type="dxa"/>
+            <w:tcBorders>
+              <w:top w:val="single" w:sz="4" w:space="0" w:color="FFFFFF"/>
+              <w:bottom w:val="single" w:sz="4" w:space="0" w:color="FFFFFF"/>
+              <w:insideH w:val="single" w:sz="4" w:space="0" w:color="FFFFFF"/>
+            </w:tcBorders>
+            <w:shd w:color="auto" w:fill="A7BFDE" w:themeFill="accent1" w:themeFillTint="7f" w:val="clear"/>
+          </w:tcPr>
+          <w:p>
+            <w:pPr>
+              <w:pStyle w:val="Normal"/>
+              <w:spacing w:lineRule="auto" w:line="240"/>
+              <w:cnfStyle w:val="000000100000" w:firstRow="0" w:lastRow="0" w:firstColumn="0" w:lastColumn="0" w:oddVBand="0" w:evenVBand="0" w:oddHBand="1" w:evenHBand="0" w:firstRowFirstColumn="0" w:firstRowLastColumn="0" w:lastRowFirstColumn="0" w:lastRowLastColumn="0"/>
+              <w:rPr/>
+            </w:pPr>
+            <w:r>
+              <w:rPr>
+                <w:color w:val="000000" w:themeColor="text1"/>
+              </w:rPr>
+              <w:t xml:space="preserve">Properly fill the </w:t>
+            </w:r>
+            <w:r>
+              <w:rPr>
+                <w:color w:val="000000" w:themeColor="text1"/>
+              </w:rPr>
+              <w:t xml:space="preserve">name </w:t>
+            </w:r>
+            <w:r>
+              <w:rPr>
+                <w:color w:val="000000" w:themeColor="text1"/>
+              </w:rPr>
+              <w:t xml:space="preserve">form </w:t>
+            </w:r>
+            <w:r>
+              <w:rPr>
+                <w:color w:val="000000" w:themeColor="text1"/>
+              </w:rPr>
+              <w:t>field</w:t>
+            </w:r>
+            <w:r>
+              <w:rPr>
+                <w:color w:val="000000" w:themeColor="text1"/>
+              </w:rPr>
+              <w:t xml:space="preserve"> and press the save button</w:t>
+            </w:r>
+          </w:p>
+        </w:tc>
+      </w:tr>
+      <w:tr>
+        <w:trPr/>
+        <w:tc>
+          <w:tcPr>
+            <w:tcW w:w="1797" w:type="dxa"/>
+            <w:cnfStyle w:val="001000000000" w:firstRow="0" w:lastRow="0" w:firstColumn="1" w:lastColumn="0" w:oddVBand="0" w:evenVBand="0" w:oddHBand="0" w:evenHBand="0" w:firstRowFirstColumn="0" w:firstRowLastColumn="0" w:lastRowFirstColumn="0" w:lastRowLastColumn="0"/>
+            <w:tcBorders>
+              <w:top w:val="single" w:sz="4" w:space="0" w:color="FFFFFF"/>
+              <w:bottom w:val="single" w:sz="4" w:space="0" w:color="FFFFFF"/>
+              <w:insideH w:val="single" w:sz="4" w:space="0" w:color="FFFFFF"/>
+            </w:tcBorders>
+            <w:shd w:color="auto" w:fill="1F497D" w:themeFill="text2" w:val="clear"/>
+          </w:tcPr>
+          <w:p>
+            <w:pPr>
+              <w:pStyle w:val="Normal"/>
+              <w:spacing w:lineRule="auto" w:line="240"/>
+              <w:rPr/>
+            </w:pPr>
+            <w:r>
+              <w:rPr>
+                <w:rStyle w:val="Strong"/>
+                <w:color w:val="FFFFFF" w:themeColor="background1"/>
+              </w:rPr>
+              <w:t>Expected</w:t>
+            </w:r>
+          </w:p>
+        </w:tc>
+        <w:tc>
+          <w:tcPr>
+            <w:tcW w:w="7228" w:type="dxa"/>
+            <w:tcBorders>
+              <w:top w:val="single" w:sz="4" w:space="0" w:color="FFFFFF"/>
+              <w:bottom w:val="single" w:sz="4" w:space="0" w:color="FFFFFF"/>
+              <w:insideH w:val="single" w:sz="4" w:space="0" w:color="FFFFFF"/>
+            </w:tcBorders>
+            <w:shd w:color="auto" w:fill="DBE5F1" w:themeFill="accent1" w:themeFillTint="33" w:val="clear"/>
+          </w:tcPr>
+          <w:p>
+            <w:pPr>
+              <w:pStyle w:val="Normal"/>
+              <w:spacing w:lineRule="auto" w:line="240"/>
+              <w:cnfStyle w:val="000000000000" w:firstRow="0" w:lastRow="0" w:firstColumn="0" w:lastColumn="0" w:oddVBand="0" w:evenVBand="0" w:oddHBand="0" w:evenHBand="0" w:firstRowFirstColumn="0" w:firstRowLastColumn="0" w:lastRowFirstColumn="0" w:lastRowLastColumn="0"/>
+              <w:rPr/>
+            </w:pPr>
+            <w:r>
+              <w:rPr>
+                <w:color w:val="000000" w:themeColor="text1"/>
+              </w:rPr>
+              <w:t>The system must save the new company profile data</w:t>
+            </w:r>
+            <w:r>
+              <w:rPr>
+                <w:color w:val="000000" w:themeColor="text1"/>
+              </w:rPr>
+              <w:t xml:space="preserve">. </w:t>
+            </w:r>
+            <w:r>
+              <w:rPr>
+                <w:color w:val="000000" w:themeColor="text1"/>
+              </w:rPr>
+              <w:t>It is possible than an error about the phone number is shown in an alert window, close and go on.</w:t>
+            </w:r>
+          </w:p>
+        </w:tc>
+      </w:tr>
+      <w:tr>
+        <w:trPr>
+          <w:cnfStyle w:val="000000100000" w:firstRow="0" w:lastRow="0" w:firstColumn="0" w:lastColumn="0" w:oddVBand="0" w:evenVBand="0" w:oddHBand="1" w:evenHBand="0" w:firstRowFirstColumn="0" w:firstRowLastColumn="0" w:lastRowFirstColumn="0" w:lastRowLastColumn="0"/>
+        </w:trPr>
+        <w:tc>
+          <w:tcPr>
+            <w:tcW w:w="1797" w:type="dxa"/>
+            <w:cnfStyle w:val="001000000000" w:firstRow="0" w:lastRow="0" w:firstColumn="1" w:lastColumn="0" w:oddVBand="0" w:evenVBand="0" w:oddHBand="0" w:evenHBand="0" w:firstRowFirstColumn="0" w:firstRowLastColumn="0" w:lastRowFirstColumn="0" w:lastRowLastColumn="0"/>
+            <w:tcBorders>
+              <w:top w:val="single" w:sz="4" w:space="0" w:color="FFFFFF"/>
+              <w:bottom w:val="single" w:sz="4" w:space="0" w:color="FFFFFF"/>
+              <w:insideH w:val="single" w:sz="4" w:space="0" w:color="FFFFFF"/>
+            </w:tcBorders>
+            <w:shd w:color="auto" w:fill="1F497D" w:themeFill="text2" w:val="clear"/>
+          </w:tcPr>
+          <w:p>
+            <w:pPr>
+              <w:pStyle w:val="Normal"/>
+              <w:spacing w:lineRule="auto" w:line="240"/>
+              <w:rPr/>
+            </w:pPr>
+            <w:r>
+              <w:rPr>
+                <w:rStyle w:val="Strong"/>
+                <w:color w:val="FFFFFF" w:themeColor="background1"/>
+              </w:rPr>
+              <w:t>Outcome</w:t>
+            </w:r>
+          </w:p>
+        </w:tc>
+        <w:tc>
+          <w:tcPr>
+            <w:tcW w:w="7228" w:type="dxa"/>
+            <w:tcBorders>
+              <w:top w:val="single" w:sz="4" w:space="0" w:color="FFFFFF"/>
+              <w:bottom w:val="single" w:sz="4" w:space="0" w:color="FFFFFF"/>
+              <w:insideH w:val="single" w:sz="4" w:space="0" w:color="FFFFFF"/>
+            </w:tcBorders>
+            <w:shd w:color="auto" w:fill="A7BFDE" w:themeFill="accent1" w:themeFillTint="7f" w:val="clear"/>
+          </w:tcPr>
+          <w:p>
+            <w:pPr>
+              <w:pStyle w:val="Notes"/>
+              <w:spacing w:lineRule="auto" w:line="240"/>
+              <w:cnfStyle w:val="000000100000" w:firstRow="0" w:lastRow="0" w:firstColumn="0" w:lastColumn="0" w:oddVBand="0" w:evenVBand="0" w:oddHBand="1" w:evenHBand="0" w:firstRowFirstColumn="0" w:firstRowLastColumn="0" w:lastRowFirstColumn="0" w:lastRowLastColumn="0"/>
+              <w:rPr>
+                <w:color w:val="000000" w:themeColor="text1"/>
+              </w:rPr>
+            </w:pPr>
+            <w:r>
+              <w:rPr>
+                <w:color w:val="000000" w:themeColor="text1"/>
+              </w:rPr>
+            </w:r>
+          </w:p>
+        </w:tc>
+      </w:tr>
+      <w:tr>
+        <w:trPr/>
+        <w:tc>
+          <w:tcPr>
+            <w:tcW w:w="1797" w:type="dxa"/>
+            <w:cnfStyle w:val="001000000000" w:firstRow="0" w:lastRow="0" w:firstColumn="1" w:lastColumn="0" w:oddVBand="0" w:evenVBand="0" w:oddHBand="0" w:evenHBand="0" w:firstRowFirstColumn="0" w:firstRowLastColumn="0" w:lastRowFirstColumn="0" w:lastRowLastColumn="0"/>
+            <w:tcBorders>
+              <w:top w:val="single" w:sz="4" w:space="0" w:color="FFFFFF"/>
+              <w:bottom w:val="single" w:sz="4" w:space="0" w:color="FFFFFF"/>
+              <w:insideH w:val="single" w:sz="4" w:space="0" w:color="FFFFFF"/>
+            </w:tcBorders>
+            <w:shd w:color="auto" w:fill="1F497D" w:themeFill="text2" w:val="clear"/>
+          </w:tcPr>
+          <w:p>
+            <w:pPr>
+              <w:pStyle w:val="Normal"/>
+              <w:spacing w:lineRule="auto" w:line="240"/>
+              <w:rPr/>
+            </w:pPr>
+            <w:r>
+              <w:rPr>
+                <w:rStyle w:val="Strong"/>
+                <w:color w:val="FFFFFF" w:themeColor="background1"/>
+              </w:rPr>
+              <w:t>Notes</w:t>
+            </w:r>
+          </w:p>
+        </w:tc>
+        <w:tc>
+          <w:tcPr>
+            <w:tcW w:w="7228" w:type="dxa"/>
+            <w:tcBorders>
+              <w:top w:val="single" w:sz="4" w:space="0" w:color="FFFFFF"/>
+              <w:bottom w:val="single" w:sz="4" w:space="0" w:color="FFFFFF"/>
+              <w:insideH w:val="single" w:sz="4" w:space="0" w:color="FFFFFF"/>
+            </w:tcBorders>
+            <w:shd w:color="auto" w:fill="DBE5F1" w:themeFill="accent1" w:themeFillTint="33" w:val="clear"/>
+          </w:tcPr>
+          <w:p>
+            <w:pPr>
+              <w:pStyle w:val="Normal"/>
+              <w:spacing w:lineRule="auto" w:line="240"/>
+              <w:cnfStyle w:val="000000000000" w:firstRow="0" w:lastRow="0" w:firstColumn="0" w:lastColumn="0" w:oddVBand="0" w:evenVBand="0" w:oddHBand="0" w:evenHBand="0" w:firstRowFirstColumn="0" w:firstRowLastColumn="0" w:lastRowFirstColumn="0" w:lastRowLastColumn="0"/>
+              <w:rPr>
+                <w:color w:val="000000" w:themeColor="text1"/>
+              </w:rPr>
+            </w:pPr>
+            <w:r>
+              <w:rPr>
+                <w:color w:val="000000" w:themeColor="text1"/>
+              </w:rPr>
+            </w:r>
+          </w:p>
+        </w:tc>
+      </w:tr>
+    </w:tbl>
+    <w:p>
+      <w:pPr>
+        <w:pStyle w:val="Normal"/>
+        <w:rPr/>
+      </w:pPr>
+      <w:r>
+        <w:rPr/>
+      </w:r>
+    </w:p>
+    <w:p>
+      <w:pPr>
+        <w:pStyle w:val="Normal"/>
+        <w:rPr/>
+      </w:pPr>
+      <w:r>
+        <w:rPr/>
+      </w:r>
+    </w:p>
+    <w:p>
+      <w:pPr>
+        <w:pStyle w:val="Normal"/>
+        <w:rPr/>
+      </w:pPr>
+      <w:r>
+        <w:rPr/>
+      </w:r>
+    </w:p>
+    <w:p>
+      <w:pPr>
+        <w:pStyle w:val="Normal"/>
+        <w:rPr/>
+      </w:pPr>
+      <w:r>
+        <w:rPr/>
+      </w:r>
+    </w:p>
+    <w:p>
+      <w:pPr>
+        <w:pStyle w:val="Normal"/>
+        <w:rPr/>
+      </w:pPr>
+      <w:r>
+        <w:rPr/>
+      </w:r>
+    </w:p>
+    <w:p>
+      <w:pPr>
+        <w:pStyle w:val="Normal"/>
+        <w:rPr/>
+      </w:pPr>
+      <w:r>
+        <w:rPr/>
+      </w:r>
+    </w:p>
+    <w:p>
+      <w:pPr>
+        <w:pStyle w:val="Normal"/>
+        <w:rPr/>
+      </w:pPr>
+      <w:r>
+        <w:rPr/>
+      </w:r>
+    </w:p>
+    <w:p>
+      <w:pPr>
+        <w:pStyle w:val="Normal"/>
+        <w:rPr/>
+      </w:pPr>
+      <w:r>
+        <w:rPr/>
+      </w:r>
+    </w:p>
+    <w:p>
+      <w:pPr>
+        <w:pStyle w:val="Normal"/>
+        <w:rPr/>
+      </w:pPr>
+      <w:r>
+        <w:rPr/>
+      </w:r>
+    </w:p>
+    <w:p>
+      <w:pPr>
+        <w:pStyle w:val="Normal"/>
+        <w:rPr/>
+      </w:pPr>
+      <w:r>
+        <w:rPr/>
+      </w:r>
+    </w:p>
+    <w:p>
+      <w:pPr>
+        <w:pStyle w:val="Normal"/>
+        <w:rPr/>
+      </w:pPr>
+      <w:r>
+        <w:rPr/>
+      </w:r>
+    </w:p>
+    <w:p>
+      <w:pPr>
+        <w:pStyle w:val="Normal"/>
+        <w:rPr/>
+      </w:pPr>
+      <w:r>
+        <w:rPr/>
+      </w:r>
+    </w:p>
+    <w:p>
+      <w:pPr>
+        <w:pStyle w:val="Normal"/>
+        <w:rPr/>
+      </w:pPr>
+      <w:r>
+        <w:rPr/>
+      </w:r>
+    </w:p>
+    <w:p>
+      <w:pPr>
+        <w:pStyle w:val="Normal"/>
+        <w:rPr/>
+      </w:pPr>
+      <w:r>
+        <w:rPr/>
+      </w:r>
+    </w:p>
+    <w:p>
+      <w:pPr>
+        <w:pStyle w:val="Normal"/>
+        <w:rPr/>
+      </w:pPr>
+      <w:r>
+        <w:rPr/>
+      </w:r>
+    </w:p>
+    <w:p>
+      <w:pPr>
+        <w:pStyle w:val="Normal"/>
+        <w:rPr/>
+      </w:pPr>
+      <w:r>
+        <w:rPr/>
+      </w:r>
+    </w:p>
+    <w:p>
+      <w:pPr>
+        <w:pStyle w:val="Normal"/>
+        <w:rPr/>
+      </w:pPr>
+      <w:r>
+        <w:rPr/>
+      </w:r>
+    </w:p>
+    <w:p>
+      <w:pPr>
+        <w:pStyle w:val="Normal"/>
+        <w:rPr/>
+      </w:pPr>
+      <w:r>
+        <w:rPr/>
+      </w:r>
+    </w:p>
+    <w:p>
+      <w:pPr>
+        <w:pStyle w:val="Normal"/>
+        <w:rPr/>
+      </w:pPr>
+      <w:r>
+        <w:rPr/>
+      </w:r>
+    </w:p>
+    <w:p>
+      <w:pPr>
+        <w:pStyle w:val="Normal"/>
+        <w:rPr/>
+      </w:pPr>
+      <w:r>
+        <w:rPr/>
+      </w:r>
+    </w:p>
+    <w:p>
+      <w:pPr>
+        <w:pStyle w:val="Normal"/>
+        <w:rPr/>
+      </w:pPr>
+      <w:r>
+        <w:rPr/>
+      </w:r>
+    </w:p>
+    <w:p>
+      <w:pPr>
+        <w:pStyle w:val="Normal"/>
+        <w:rPr/>
+      </w:pPr>
+      <w:r>
+        <w:rPr/>
+      </w:r>
+    </w:p>
+    <w:p>
+      <w:pPr>
+        <w:pStyle w:val="Normal"/>
+        <w:rPr/>
+      </w:pPr>
+      <w:r>
+        <w:rPr/>
+      </w:r>
+    </w:p>
+    <w:p>
+      <w:pPr>
+        <w:pStyle w:val="Normal"/>
+        <w:rPr/>
+      </w:pPr>
+      <w:r>
+        <w:rPr/>
+      </w:r>
+    </w:p>
+    <w:p>
+      <w:pPr>
+        <w:pStyle w:val="Heading1"/>
+        <w:rPr/>
+      </w:pPr>
+      <w:bookmarkStart w:id="12" w:name="_Toc8318090"/>
+      <w:bookmarkEnd w:id="12"/>
       <w:r>
         <w:rPr/>
         <w:t>Use case UC01 Self-assign position to audit</w:t>
@@ -5911,8 +8250,8 @@
         <w:pStyle w:val="Heading1"/>
         <w:rPr/>
       </w:pPr>
-      <w:bookmarkStart w:id="8" w:name="_Toc8318091"/>
-      <w:bookmarkEnd w:id="8"/>
+      <w:bookmarkStart w:id="13" w:name="_Toc8318091"/>
+      <w:bookmarkEnd w:id="13"/>
       <w:r>
         <w:rPr/>
         <w:t>Use case UC02 List audits</w:t>
@@ -6287,8 +8626,8 @@
         <w:pStyle w:val="Heading1"/>
         <w:rPr/>
       </w:pPr>
-      <w:bookmarkStart w:id="9" w:name="_Toc8318092"/>
-      <w:bookmarkEnd w:id="9"/>
+      <w:bookmarkStart w:id="14" w:name="_Toc8318092"/>
+      <w:bookmarkEnd w:id="14"/>
       <w:r>
         <w:rPr/>
         <w:t>Use case UC03 Show audits</w:t>
@@ -6663,8 +9002,8 @@
         <w:pStyle w:val="Heading1"/>
         <w:rPr/>
       </w:pPr>
-      <w:bookmarkStart w:id="10" w:name="_Toc8318093"/>
-      <w:bookmarkEnd w:id="10"/>
+      <w:bookmarkStart w:id="15" w:name="_Toc8318093"/>
+      <w:bookmarkEnd w:id="15"/>
       <w:r>
         <w:rPr/>
         <w:t>Use case UC04 Create audit</w:t>
@@ -7652,8 +9991,8 @@
         <w:pStyle w:val="Heading1"/>
         <w:rPr/>
       </w:pPr>
-      <w:bookmarkStart w:id="11" w:name="_Toc8318094"/>
-      <w:bookmarkEnd w:id="11"/>
+      <w:bookmarkStart w:id="16" w:name="_Toc8318094"/>
+      <w:bookmarkEnd w:id="16"/>
       <w:r>
         <w:rPr/>
         <w:t>Use case UC05 Update audit</w:t>
@@ -8650,8 +10989,8 @@
         <w:pStyle w:val="Heading1"/>
         <w:rPr/>
       </w:pPr>
-      <w:bookmarkStart w:id="12" w:name="_Toc8318095"/>
-      <w:bookmarkEnd w:id="12"/>
+      <w:bookmarkStart w:id="17" w:name="_Toc8318095"/>
+      <w:bookmarkEnd w:id="17"/>
       <w:r>
         <w:rPr/>
         <w:t>Use case UC06 Delete audit</w:t>
@@ -9044,8 +11383,8 @@
         <w:pStyle w:val="Heading1"/>
         <w:rPr/>
       </w:pPr>
-      <w:bookmarkStart w:id="13" w:name="_Toc8318096"/>
-      <w:bookmarkEnd w:id="13"/>
+      <w:bookmarkStart w:id="18" w:name="_Toc8318096"/>
+      <w:bookmarkEnd w:id="18"/>
       <w:r>
         <w:rPr/>
         <w:t>Use case UC07 Browse providers list</w:t>
@@ -9437,8 +11776,8 @@
         <w:pStyle w:val="Heading1"/>
         <w:rPr/>
       </w:pPr>
-      <w:bookmarkStart w:id="14" w:name="_Toc8318097"/>
-      <w:bookmarkEnd w:id="14"/>
+      <w:bookmarkStart w:id="19" w:name="_Toc8318097"/>
+      <w:bookmarkEnd w:id="19"/>
       <w:r>
         <w:rPr/>
         <w:t>Use case UC08 Browse item list</w:t>
@@ -9830,8 +12169,8 @@
         <w:pStyle w:val="Heading1"/>
         <w:rPr/>
       </w:pPr>
-      <w:bookmarkStart w:id="15" w:name="_Toc8318098"/>
-      <w:bookmarkEnd w:id="15"/>
+      <w:bookmarkStart w:id="20" w:name="_Toc8318098"/>
+      <w:bookmarkEnd w:id="20"/>
       <w:r>
         <w:rPr/>
         <w:t>Use case UC09 Register as a provider</w:t>
@@ -10825,8 +13164,8 @@
         <w:pStyle w:val="Heading1"/>
         <w:rPr/>
       </w:pPr>
-      <w:bookmarkStart w:id="16" w:name="_Toc8318099"/>
-      <w:bookmarkEnd w:id="16"/>
+      <w:bookmarkStart w:id="21" w:name="_Toc8318099"/>
+      <w:bookmarkEnd w:id="21"/>
       <w:r>
         <w:rPr/>
         <w:t>Use case UC10 Rebranding Procedure</w:t>
@@ -10867,12 +13206,12 @@
         <w:pStyle w:val="Normal"/>
         <w:rPr/>
       </w:pPr>
-      <w:bookmarkStart w:id="17" w:name="__DdeLink__622_686015843"/>
+      <w:bookmarkStart w:id="22" w:name="__DdeLink__622_686015843"/>
       <w:r>
         <w:rPr/>
         <w:t>Logged as an administrator:</w:t>
       </w:r>
-      <w:bookmarkEnd w:id="17"/>
+      <w:bookmarkEnd w:id="22"/>
       <w:r>
         <w:rPr/>
         <w:t xml:space="preserve"> </w:t>
@@ -11334,8 +13673,8 @@
         <w:pStyle w:val="Heading1"/>
         <w:rPr/>
       </w:pPr>
-      <w:bookmarkStart w:id="18" w:name="_Toc8318100"/>
-      <w:bookmarkEnd w:id="18"/>
+      <w:bookmarkStart w:id="23" w:name="_Toc8318100"/>
+      <w:bookmarkEnd w:id="23"/>
       <w:r>
         <w:rPr/>
         <w:t>Use case UC11 Create Auditor Account</w:t>
@@ -12092,8 +14431,8 @@
         <w:pStyle w:val="Heading1"/>
         <w:rPr/>
       </w:pPr>
-      <w:bookmarkStart w:id="19" w:name="_Toc8318101"/>
-      <w:bookmarkEnd w:id="19"/>
+      <w:bookmarkStart w:id="24" w:name="_Toc8318101"/>
+      <w:bookmarkEnd w:id="24"/>
       <w:r>
         <w:rPr/>
         <w:t>Use case UC12 Compute Audit Score</w:t>
@@ -12134,12 +14473,12 @@
         <w:pStyle w:val="Normal"/>
         <w:rPr/>
       </w:pPr>
-      <w:bookmarkStart w:id="20" w:name="__DdeLink__622_6860158431"/>
+      <w:bookmarkStart w:id="25" w:name="__DdeLink__622_6860158431"/>
       <w:r>
         <w:rPr/>
         <w:t>Logged as an administrator:</w:t>
       </w:r>
-      <w:bookmarkEnd w:id="20"/>
+      <w:bookmarkEnd w:id="25"/>
       <w:r>
         <w:rPr/>
         <w:t xml:space="preserve"> </w:t>
@@ -12588,8 +14927,8 @@
         <w:pStyle w:val="Heading1"/>
         <w:rPr/>
       </w:pPr>
-      <w:bookmarkStart w:id="21" w:name="_Toc8318102"/>
-      <w:bookmarkEnd w:id="21"/>
+      <w:bookmarkStart w:id="26" w:name="_Toc8318102"/>
+      <w:bookmarkEnd w:id="26"/>
       <w:r>
         <w:rPr/>
         <w:t>Use case UC13 Administrator Dashboard</w:t>
@@ -12630,12 +14969,12 @@
         <w:pStyle w:val="Normal"/>
         <w:rPr/>
       </w:pPr>
-      <w:bookmarkStart w:id="22" w:name="__DdeLink__622_68601584311"/>
+      <w:bookmarkStart w:id="27" w:name="__DdeLink__622_68601584311"/>
       <w:r>
         <w:rPr/>
         <w:t>Logged as an administrator:</w:t>
       </w:r>
-      <w:bookmarkEnd w:id="22"/>
+      <w:bookmarkEnd w:id="27"/>
       <w:r>
         <w:rPr/>
         <w:t xml:space="preserve"> </w:t>
@@ -12959,8 +15298,8 @@
         <w:pStyle w:val="Heading1"/>
         <w:rPr/>
       </w:pPr>
-      <w:bookmarkStart w:id="23" w:name="_Toc8318103"/>
-      <w:bookmarkEnd w:id="23"/>
+      <w:bookmarkStart w:id="28" w:name="_Toc8318103"/>
+      <w:bookmarkEnd w:id="28"/>
       <w:r>
         <w:rPr/>
         <w:t>Use case UC14 Provider list Items</w:t>
@@ -14185,8 +16524,8 @@
         <w:pStyle w:val="Heading1"/>
         <w:rPr/>
       </w:pPr>
-      <w:bookmarkStart w:id="24" w:name="_Toc8318104"/>
-      <w:bookmarkEnd w:id="24"/>
+      <w:bookmarkStart w:id="29" w:name="_Toc8318104"/>
+      <w:bookmarkEnd w:id="29"/>
       <w:r>
         <w:rPr/>
         <w:t>Use case UC15 Provider display Items</w:t>
@@ -15193,8 +17532,8 @@
         <w:pStyle w:val="Heading1"/>
         <w:rPr/>
       </w:pPr>
-      <w:bookmarkStart w:id="25" w:name="_Toc8318105"/>
-      <w:bookmarkEnd w:id="25"/>
+      <w:bookmarkStart w:id="30" w:name="_Toc8318105"/>
+      <w:bookmarkEnd w:id="30"/>
       <w:r>
         <w:rPr/>
         <w:t>Use case UC16 Provider create item</w:t>
@@ -16430,12 +18769,12 @@
         <w:pStyle w:val="Heading1"/>
         <w:rPr/>
       </w:pPr>
-      <w:bookmarkStart w:id="26" w:name="_Toc8318106"/>
+      <w:bookmarkStart w:id="31" w:name="_Toc8318106"/>
       <w:r>
         <w:rPr/>
         <w:t>Use case UC17 Provider Edit Item</w:t>
       </w:r>
-      <w:bookmarkEnd w:id="26"/>
+      <w:bookmarkEnd w:id="31"/>
       <w:r>
         <w:rPr/>
         <w:t xml:space="preserve"> </w:t>
@@ -16490,12 +18829,12 @@
         <w:rPr/>
         <w:tab/>
       </w:r>
-      <w:bookmarkStart w:id="27" w:name="__DdeLink__1100_1166011219"/>
+      <w:bookmarkStart w:id="32" w:name="__DdeLink__1100_1166011219"/>
       <w:r>
         <w:rPr/>
         <w:t xml:space="preserve">Main Menu -&gt; Items -&gt; My items -&gt; </w:t>
       </w:r>
-      <w:bookmarkEnd w:id="27"/>
+      <w:bookmarkEnd w:id="32"/>
       <w:r>
         <w:rPr/>
         <w:t>Edit</w:t>
@@ -17391,8 +19730,8 @@
         <w:pStyle w:val="Heading1"/>
         <w:rPr/>
       </w:pPr>
-      <w:bookmarkStart w:id="28" w:name="_Toc8318107"/>
-      <w:bookmarkEnd w:id="28"/>
+      <w:bookmarkStart w:id="33" w:name="_Toc8318107"/>
+      <w:bookmarkEnd w:id="33"/>
       <w:r>
         <w:rPr/>
         <w:t>Use case UC18 Provider Delete item</w:t>
@@ -17850,8 +20189,8 @@
         <w:pStyle w:val="Heading1"/>
         <w:rPr/>
       </w:pPr>
-      <w:bookmarkStart w:id="29" w:name="_Toc8318108"/>
-      <w:bookmarkEnd w:id="29"/>
+      <w:bookmarkStart w:id="34" w:name="_Toc8318108"/>
+      <w:bookmarkEnd w:id="34"/>
       <w:r>
         <w:rPr/>
         <w:t>Use case UC19 Show sponsorships</w:t>
@@ -18242,8 +20581,8 @@
         <w:pStyle w:val="Heading1"/>
         <w:rPr/>
       </w:pPr>
-      <w:bookmarkStart w:id="30" w:name="_Toc8318109"/>
-      <w:bookmarkEnd w:id="30"/>
+      <w:bookmarkStart w:id="35" w:name="_Toc8318109"/>
+      <w:bookmarkEnd w:id="35"/>
       <w:r>
         <w:rPr/>
         <w:t>Use case UC20 Create sponsorship</w:t>
@@ -19206,8 +21545,8 @@
         <w:pStyle w:val="Heading1"/>
         <w:rPr/>
       </w:pPr>
-      <w:bookmarkStart w:id="31" w:name="_Toc8318110"/>
-      <w:bookmarkEnd w:id="31"/>
+      <w:bookmarkStart w:id="36" w:name="_Toc8318110"/>
+      <w:bookmarkEnd w:id="36"/>
       <w:r>
         <w:rPr/>
         <w:t>Use case UC21 Update sponsorship</w:t>
@@ -20155,8 +22494,8 @@
         <w:pStyle w:val="Heading1"/>
         <w:rPr/>
       </w:pPr>
-      <w:bookmarkStart w:id="32" w:name="_Toc8318111"/>
-      <w:bookmarkEnd w:id="32"/>
+      <w:bookmarkStart w:id="37" w:name="_Toc8318111"/>
+      <w:bookmarkEnd w:id="37"/>
       <w:r>
         <w:rPr/>
         <w:t>Use case UC22 Delete sponsorship</w:t>

</xml_diff>

<commit_message>
Add Rookie list applications Acceptancd Test
</commit_message>
<xml_diff>
--- a/Item-5/Acceptance test.docx
+++ b/Item-5/Acceptance test.docx
@@ -610,7 +610,7 @@
           <w:docPartGallery w:val="Table of Contents"/>
           <w:docPartUnique w:val="true"/>
         </w:docPartObj>
-        <w:id w:val="600986197"/>
+        <w:id w:val="1124821750"/>
       </w:sdtPr>
       <w:sdtContent>
         <w:p>
@@ -5205,21 +5205,17 @@
         <w:pStyle w:val="Heading1"/>
         <w:rPr/>
       </w:pPr>
-      <w:bookmarkStart w:id="7" w:name="__DdeLink__1831_2587441334"/>
-      <w:bookmarkStart w:id="8" w:name="_Toc831809811311"/>
+      <w:bookmarkStart w:id="7" w:name="_Toc831809811311"/>
+      <w:bookmarkStart w:id="8" w:name="__DdeLink__1831_2587441334"/>
+      <w:bookmarkEnd w:id="8"/>
+      <w:r>
+        <w:rPr/>
+        <w:t>Use case UC0</w:t>
+      </w:r>
       <w:bookmarkEnd w:id="7"/>
       <w:r>
         <w:rPr/>
-        <w:t>Use case UC0</w:t>
-      </w:r>
-      <w:bookmarkEnd w:id="8"/>
-      <w:r>
-        <w:rPr/>
-        <w:t>5 Company Edit Profile Data</w:t>
-      </w:r>
-      <w:r>
-        <w:rPr/>
-        <w:t xml:space="preserve"> (Level C)</w:t>
+        <w:t>5 Company Edit Profile Data (Level C)</w:t>
       </w:r>
     </w:p>
     <w:p>
@@ -5257,35 +5253,7 @@
       </w:pPr>
       <w:r>
         <w:rPr/>
-        <w:t>The companies can edit their personal data.</w:t>
-      </w:r>
-      <w:r>
-        <w:rPr/>
-        <w:t xml:space="preserve"> </w:t>
-      </w:r>
-      <w:r>
-        <w:rPr/>
-        <w:t>S</w:t>
-      </w:r>
-      <w:r>
-        <w:rPr/>
-        <w:t>elect the option “</w:t>
-      </w:r>
-      <w:r>
-        <w:rPr/>
-        <w:t>Profile</w:t>
-      </w:r>
-      <w:r>
-        <w:rPr/>
-        <w:t>” in the main menu and then follow the link “</w:t>
-      </w:r>
-      <w:r>
-        <w:rPr/>
-        <w:t>Edit profile</w:t>
-      </w:r>
-      <w:r>
-        <w:rPr/>
-        <w:t>”</w:t>
+        <w:t>The companies can edit their personal data. Select the option “Profile” in the main menu and then follow the link “Edit profile”</w:t>
       </w:r>
     </w:p>
     <w:p>
@@ -5323,29 +5291,9 @@
       </w:pPr>
       <w:r>
         <w:rPr/>
-        <w:t xml:space="preserve">Logged as a </w:t>
-      </w:r>
-      <w:r>
-        <w:rPr/>
-        <w:t>Company</w:t>
-      </w:r>
-      <w:r>
-        <w:rPr/>
-        <w:t xml:space="preserve">:  </w:t>
+        <w:t xml:space="preserve">Logged as a Company:  </w:t>
         <w:tab/>
-        <w:t xml:space="preserve">Main Menu -&gt; </w:t>
-      </w:r>
-      <w:r>
-        <w:rPr/>
-        <w:t>Profile</w:t>
-      </w:r>
-      <w:r>
-        <w:rPr/>
-        <w:t xml:space="preserve"> -&gt; </w:t>
-      </w:r>
-      <w:r>
-        <w:rPr/>
-        <w:t>Edit profile</w:t>
+        <w:t>Main Menu -&gt; Profile -&gt; Edit profile</w:t>
       </w:r>
     </w:p>
     <w:p>
@@ -5435,16 +5383,7 @@
                 <w:bCs/>
                 <w:color w:val="FFFFFF" w:themeColor="background1"/>
               </w:rPr>
-              <w:t>Test 0</w:t>
-            </w:r>
-            <w:r>
-              <w:rPr>
-                <w:rStyle w:val="Strong"/>
-                <w:b/>
-                <w:bCs/>
-                <w:color w:val="FFFFFF" w:themeColor="background1"/>
-              </w:rPr>
-              <w:t>9</w:t>
+              <w:t>Test 09</w:t>
             </w:r>
           </w:p>
         </w:tc>
@@ -5731,16 +5670,7 @@
                 <w:bCs/>
                 <w:color w:val="FFFFFF" w:themeColor="background1"/>
               </w:rPr>
-              <w:t>Test 0</w:t>
-            </w:r>
-            <w:r>
-              <w:rPr>
-                <w:rStyle w:val="Strong"/>
-                <w:b/>
-                <w:bCs/>
-                <w:color w:val="FFFFFF" w:themeColor="background1"/>
-              </w:rPr>
-              <w:t>8</w:t>
+              <w:t>Test 08</w:t>
             </w:r>
           </w:p>
         </w:tc>
@@ -5796,31 +5726,7 @@
               <w:rPr>
                 <w:color w:val="000000" w:themeColor="text1"/>
               </w:rPr>
-              <w:t xml:space="preserve">Left the </w:t>
-            </w:r>
-            <w:r>
-              <w:rPr>
-                <w:color w:val="000000" w:themeColor="text1"/>
-              </w:rPr>
-              <w:t xml:space="preserve">name </w:t>
-            </w:r>
-            <w:r>
-              <w:rPr>
-                <w:color w:val="000000" w:themeColor="text1"/>
-              </w:rPr>
-              <w:t xml:space="preserve">form </w:t>
-            </w:r>
-            <w:r>
-              <w:rPr>
-                <w:color w:val="000000" w:themeColor="text1"/>
-              </w:rPr>
-              <w:t xml:space="preserve">field </w:t>
-            </w:r>
-            <w:r>
-              <w:rPr>
-                <w:color w:val="000000" w:themeColor="text1"/>
-              </w:rPr>
-              <w:t>empty and press the save button.</w:t>
+              <w:t>Left the name form field empty and press the save button.</w:t>
             </w:r>
           </w:p>
         </w:tc>
@@ -5874,19 +5780,7 @@
               <w:rPr>
                 <w:color w:val="000000" w:themeColor="text1"/>
               </w:rPr>
-              <w:t xml:space="preserve">The system must show an error next to the </w:t>
-            </w:r>
-            <w:r>
-              <w:rPr>
-                <w:color w:val="000000" w:themeColor="text1"/>
-              </w:rPr>
-              <w:t>name</w:t>
-            </w:r>
-            <w:r>
-              <w:rPr>
-                <w:color w:val="000000" w:themeColor="text1"/>
-              </w:rPr>
-              <w:t xml:space="preserve"> field. </w:t>
+              <w:t xml:space="preserve">The system must show an error next to the name field. </w:t>
             </w:r>
           </w:p>
         </w:tc>
@@ -6063,16 +5957,7 @@
                 <w:bCs/>
                 <w:color w:val="FFFFFF" w:themeColor="background1"/>
               </w:rPr>
-              <w:t>Test 0</w:t>
-            </w:r>
-            <w:r>
-              <w:rPr>
-                <w:rStyle w:val="Strong"/>
-                <w:b/>
-                <w:bCs/>
-                <w:color w:val="FFFFFF" w:themeColor="background1"/>
-              </w:rPr>
-              <w:t>10</w:t>
+              <w:t>Test 010</w:t>
             </w:r>
           </w:p>
         </w:tc>
@@ -6128,31 +6013,7 @@
               <w:rPr>
                 <w:color w:val="000000" w:themeColor="text1"/>
               </w:rPr>
-              <w:t xml:space="preserve">Properly fill the </w:t>
-            </w:r>
-            <w:r>
-              <w:rPr>
-                <w:color w:val="000000" w:themeColor="text1"/>
-              </w:rPr>
-              <w:t xml:space="preserve">name </w:t>
-            </w:r>
-            <w:r>
-              <w:rPr>
-                <w:color w:val="000000" w:themeColor="text1"/>
-              </w:rPr>
-              <w:t xml:space="preserve">form </w:t>
-            </w:r>
-            <w:r>
-              <w:rPr>
-                <w:color w:val="000000" w:themeColor="text1"/>
-              </w:rPr>
-              <w:t>field</w:t>
-            </w:r>
-            <w:r>
-              <w:rPr>
-                <w:color w:val="000000" w:themeColor="text1"/>
-              </w:rPr>
-              <w:t xml:space="preserve"> and press the save button</w:t>
+              <w:t>Properly fill the name form field and press the save button</w:t>
             </w:r>
           </w:p>
         </w:tc>
@@ -6206,19 +6067,7 @@
               <w:rPr>
                 <w:color w:val="000000" w:themeColor="text1"/>
               </w:rPr>
-              <w:t>The system must save the new company profile data</w:t>
-            </w:r>
-            <w:r>
-              <w:rPr>
-                <w:color w:val="000000" w:themeColor="text1"/>
-              </w:rPr>
-              <w:t xml:space="preserve">. </w:t>
-            </w:r>
-            <w:r>
-              <w:rPr>
-                <w:color w:val="000000" w:themeColor="text1"/>
-              </w:rPr>
-              <w:t>It is possible than an error about the phone number is shown in an alert window, close and go on.</w:t>
+              <w:t>The system must save the new company profile data. It is possible than an error about the phone number is shown in an alert window, close and go on.</w:t>
             </w:r>
           </w:p>
         </w:tc>
@@ -6341,8 +6190,8 @@
         <w:pStyle w:val="Normal"/>
         <w:rPr/>
       </w:pPr>
-      <w:bookmarkStart w:id="9" w:name="__DdeLink__1831_2587441334"/>
-      <w:bookmarkStart w:id="10" w:name="__DdeLink__1831_2587441334"/>
+      <w:bookmarkStart w:id="9" w:name="__DdeLink__1831_25874413341"/>
+      <w:bookmarkStart w:id="10" w:name="__DdeLink__1831_25874413341"/>
       <w:bookmarkEnd w:id="10"/>
       <w:r>
         <w:rPr/>
@@ -6478,11 +6327,7 @@
       <w:bookmarkEnd w:id="11"/>
       <w:r>
         <w:rPr/>
-        <w:t>6 Rookie Edit Profile Data</w:t>
-      </w:r>
-      <w:r>
-        <w:rPr/>
-        <w:t xml:space="preserve"> (Level C)</w:t>
+        <w:t>6 Rookie Edit Profile Data (Level C)</w:t>
       </w:r>
     </w:p>
     <w:p>
@@ -6520,35 +6365,7 @@
       </w:pPr>
       <w:r>
         <w:rPr/>
-        <w:t>The rookies can edit their personal data.</w:t>
-      </w:r>
-      <w:r>
-        <w:rPr/>
-        <w:t xml:space="preserve"> </w:t>
-      </w:r>
-      <w:r>
-        <w:rPr/>
-        <w:t>S</w:t>
-      </w:r>
-      <w:r>
-        <w:rPr/>
-        <w:t>elect the option “</w:t>
-      </w:r>
-      <w:r>
-        <w:rPr/>
-        <w:t>Profile</w:t>
-      </w:r>
-      <w:r>
-        <w:rPr/>
-        <w:t>” in the main menu and then follow the link “</w:t>
-      </w:r>
-      <w:r>
-        <w:rPr/>
-        <w:t>Edit profile</w:t>
-      </w:r>
-      <w:r>
-        <w:rPr/>
-        <w:t>”</w:t>
+        <w:t>The rookies can edit their personal data. Select the option “Profile” in the main menu and then follow the link “Edit profile”</w:t>
       </w:r>
     </w:p>
     <w:p>
@@ -6586,29 +6403,9 @@
       </w:pPr>
       <w:r>
         <w:rPr/>
-        <w:t xml:space="preserve">Logged as a </w:t>
-      </w:r>
-      <w:r>
-        <w:rPr/>
-        <w:t>Rookies</w:t>
-      </w:r>
-      <w:r>
-        <w:rPr/>
-        <w:t xml:space="preserve">:  </w:t>
+        <w:t xml:space="preserve">Logged as a Rookies:  </w:t>
         <w:tab/>
-        <w:t xml:space="preserve">Main Menu -&gt; </w:t>
-      </w:r>
-      <w:r>
-        <w:rPr/>
-        <w:t>Profile</w:t>
-      </w:r>
-      <w:r>
-        <w:rPr/>
-        <w:t xml:space="preserve"> -&gt; </w:t>
-      </w:r>
-      <w:r>
-        <w:rPr/>
-        <w:t>Edit profile</w:t>
+        <w:t>Main Menu -&gt; Profile -&gt; Edit profile</w:t>
       </w:r>
     </w:p>
     <w:p>
@@ -6698,16 +6495,7 @@
                 <w:bCs/>
                 <w:color w:val="FFFFFF" w:themeColor="background1"/>
               </w:rPr>
-              <w:t>Test 0</w:t>
-            </w:r>
-            <w:r>
-              <w:rPr>
-                <w:rStyle w:val="Strong"/>
-                <w:b/>
-                <w:bCs/>
-                <w:color w:val="FFFFFF" w:themeColor="background1"/>
-              </w:rPr>
-              <w:t>11</w:t>
+              <w:t>Test 011</w:t>
             </w:r>
           </w:p>
         </w:tc>
@@ -6994,16 +6782,7 @@
                 <w:bCs/>
                 <w:color w:val="FFFFFF" w:themeColor="background1"/>
               </w:rPr>
-              <w:t>Test 0</w:t>
-            </w:r>
-            <w:r>
-              <w:rPr>
-                <w:rStyle w:val="Strong"/>
-                <w:b/>
-                <w:bCs/>
-                <w:color w:val="FFFFFF" w:themeColor="background1"/>
-              </w:rPr>
-              <w:t>12</w:t>
+              <w:t>Test 012</w:t>
             </w:r>
           </w:p>
         </w:tc>
@@ -7059,31 +6838,7 @@
               <w:rPr>
                 <w:color w:val="000000" w:themeColor="text1"/>
               </w:rPr>
-              <w:t xml:space="preserve">Left the </w:t>
-            </w:r>
-            <w:r>
-              <w:rPr>
-                <w:color w:val="000000" w:themeColor="text1"/>
-              </w:rPr>
-              <w:t xml:space="preserve">name </w:t>
-            </w:r>
-            <w:r>
-              <w:rPr>
-                <w:color w:val="000000" w:themeColor="text1"/>
-              </w:rPr>
-              <w:t xml:space="preserve">form </w:t>
-            </w:r>
-            <w:r>
-              <w:rPr>
-                <w:color w:val="000000" w:themeColor="text1"/>
-              </w:rPr>
-              <w:t xml:space="preserve">field </w:t>
-            </w:r>
-            <w:r>
-              <w:rPr>
-                <w:color w:val="000000" w:themeColor="text1"/>
-              </w:rPr>
-              <w:t>empty and press the save button.</w:t>
+              <w:t>Left the name form field empty and press the save button.</w:t>
             </w:r>
           </w:p>
         </w:tc>
@@ -7137,19 +6892,7 @@
               <w:rPr>
                 <w:color w:val="000000" w:themeColor="text1"/>
               </w:rPr>
-              <w:t xml:space="preserve">The system must show an error next to the </w:t>
-            </w:r>
-            <w:r>
-              <w:rPr>
-                <w:color w:val="000000" w:themeColor="text1"/>
-              </w:rPr>
-              <w:t>name</w:t>
-            </w:r>
-            <w:r>
-              <w:rPr>
-                <w:color w:val="000000" w:themeColor="text1"/>
-              </w:rPr>
-              <w:t xml:space="preserve"> field. </w:t>
+              <w:t xml:space="preserve">The system must show an error next to the name field. </w:t>
             </w:r>
           </w:p>
         </w:tc>
@@ -7326,16 +7069,7 @@
                 <w:bCs/>
                 <w:color w:val="FFFFFF" w:themeColor="background1"/>
               </w:rPr>
-              <w:t>Test 0</w:t>
-            </w:r>
-            <w:r>
-              <w:rPr>
-                <w:rStyle w:val="Strong"/>
-                <w:b/>
-                <w:bCs/>
-                <w:color w:val="FFFFFF" w:themeColor="background1"/>
-              </w:rPr>
-              <w:t>13</w:t>
+              <w:t>Test 013</w:t>
             </w:r>
           </w:p>
         </w:tc>
@@ -7391,31 +7125,7 @@
               <w:rPr>
                 <w:color w:val="000000" w:themeColor="text1"/>
               </w:rPr>
-              <w:t xml:space="preserve">Properly fill the </w:t>
-            </w:r>
-            <w:r>
-              <w:rPr>
-                <w:color w:val="000000" w:themeColor="text1"/>
-              </w:rPr>
-              <w:t xml:space="preserve">name </w:t>
-            </w:r>
-            <w:r>
-              <w:rPr>
-                <w:color w:val="000000" w:themeColor="text1"/>
-              </w:rPr>
-              <w:t xml:space="preserve">form </w:t>
-            </w:r>
-            <w:r>
-              <w:rPr>
-                <w:color w:val="000000" w:themeColor="text1"/>
-              </w:rPr>
-              <w:t>field</w:t>
-            </w:r>
-            <w:r>
-              <w:rPr>
-                <w:color w:val="000000" w:themeColor="text1"/>
-              </w:rPr>
-              <w:t xml:space="preserve"> and press the save button</w:t>
+              <w:t>Properly fill the name form field and press the save button</w:t>
             </w:r>
           </w:p>
         </w:tc>
@@ -7469,19 +7179,7 @@
               <w:rPr>
                 <w:color w:val="000000" w:themeColor="text1"/>
               </w:rPr>
-              <w:t>The system must save the new company profile data</w:t>
-            </w:r>
-            <w:r>
-              <w:rPr>
-                <w:color w:val="000000" w:themeColor="text1"/>
-              </w:rPr>
-              <w:t xml:space="preserve">. </w:t>
-            </w:r>
-            <w:r>
-              <w:rPr>
-                <w:color w:val="000000" w:themeColor="text1"/>
-              </w:rPr>
-              <w:t>It is possible than an error about the phone number is shown in an alert window, close and go on.</w:t>
+              <w:t>The system must save the new company profile data. It is possible than an error about the phone number is shown in an alert window, close and go on.</w:t>
             </w:r>
           </w:p>
         </w:tc>
@@ -7715,104 +7413,8 @@
       <w:r>
         <w:rPr/>
       </w:r>
-    </w:p>
-    <w:p>
-      <w:pPr>
-        <w:pStyle w:val="Normal"/>
-        <w:rPr/>
-      </w:pPr>
-      <w:r>
-        <w:rPr/>
-      </w:r>
-    </w:p>
-    <w:p>
-      <w:pPr>
-        <w:pStyle w:val="Normal"/>
-        <w:rPr/>
-      </w:pPr>
-      <w:r>
-        <w:rPr/>
-      </w:r>
-    </w:p>
-    <w:p>
-      <w:pPr>
-        <w:pStyle w:val="Normal"/>
-        <w:rPr/>
-      </w:pPr>
-      <w:r>
-        <w:rPr/>
-      </w:r>
-    </w:p>
-    <w:p>
-      <w:pPr>
-        <w:pStyle w:val="Normal"/>
-        <w:rPr/>
-      </w:pPr>
-      <w:r>
-        <w:rPr/>
-      </w:r>
-    </w:p>
-    <w:p>
-      <w:pPr>
-        <w:pStyle w:val="Normal"/>
-        <w:rPr/>
-      </w:pPr>
-      <w:r>
-        <w:rPr/>
-      </w:r>
-    </w:p>
-    <w:p>
-      <w:pPr>
-        <w:pStyle w:val="Normal"/>
-        <w:rPr/>
-      </w:pPr>
-      <w:r>
-        <w:rPr/>
-      </w:r>
-    </w:p>
-    <w:p>
-      <w:pPr>
-        <w:pStyle w:val="Normal"/>
-        <w:rPr/>
-      </w:pPr>
-      <w:r>
-        <w:rPr/>
-      </w:r>
-    </w:p>
-    <w:p>
-      <w:pPr>
-        <w:pStyle w:val="Normal"/>
-        <w:rPr/>
-      </w:pPr>
-      <w:r>
-        <w:rPr/>
-      </w:r>
-    </w:p>
-    <w:p>
-      <w:pPr>
-        <w:pStyle w:val="Normal"/>
-        <w:rPr/>
-      </w:pPr>
-      <w:r>
-        <w:rPr/>
-      </w:r>
-    </w:p>
-    <w:p>
-      <w:pPr>
-        <w:pStyle w:val="Normal"/>
-        <w:rPr/>
-      </w:pPr>
-      <w:r>
-        <w:rPr/>
-      </w:r>
-    </w:p>
-    <w:p>
-      <w:pPr>
-        <w:pStyle w:val="Normal"/>
-        <w:rPr/>
-      </w:pPr>
-      <w:r>
-        <w:rPr/>
+      <w:r>
+        <w:br w:type="page"/>
       </w:r>
     </w:p>
     <w:p>
@@ -7820,11 +7422,38 @@
         <w:pStyle w:val="Heading1"/>
         <w:rPr/>
       </w:pPr>
-      <w:bookmarkStart w:id="12" w:name="_Toc8318090"/>
-      <w:bookmarkEnd w:id="12"/>
-      <w:r>
-        <w:rPr/>
-        <w:t>Use case UC01 Self-assign position to audit</w:t>
+      <w:r>
+        <w:rPr/>
+        <w:t>Use case UC0</w:t>
+      </w:r>
+      <w:r>
+        <w:rPr/>
+        <w:t>7</w:t>
+      </w:r>
+      <w:r>
+        <w:rPr/>
+        <w:t xml:space="preserve">  </w:t>
+      </w:r>
+      <w:r>
+        <w:rPr/>
+        <w:t xml:space="preserve">Rookie </w:t>
+      </w:r>
+      <w:r>
+        <w:rPr/>
+        <w:t xml:space="preserve">List </w:t>
+      </w:r>
+      <w:r>
+        <w:rPr/>
+        <w:t>applications</w:t>
+      </w:r>
+    </w:p>
+    <w:p>
+      <w:pPr>
+        <w:pStyle w:val="Normal"/>
+        <w:rPr/>
+      </w:pPr>
+      <w:r>
+        <w:rPr/>
       </w:r>
     </w:p>
     <w:p>
@@ -7834,6 +7463,58 @@
       </w:pPr>
       <w:r>
         <w:rPr/>
+        <w:t>Description</w:t>
+      </w:r>
+    </w:p>
+    <w:p>
+      <w:pPr>
+        <w:pStyle w:val="Normal"/>
+        <w:rPr/>
+      </w:pPr>
+      <w:r>
+        <w:rPr/>
+      </w:r>
+    </w:p>
+    <w:p>
+      <w:pPr>
+        <w:pStyle w:val="Normal"/>
+        <w:rPr/>
+      </w:pPr>
+      <w:r>
+        <w:rPr/>
+        <w:t xml:space="preserve">A </w:t>
+      </w:r>
+      <w:r>
+        <w:rPr/>
+        <w:t>Rookie</w:t>
+      </w:r>
+      <w:r>
+        <w:rPr/>
+        <w:t xml:space="preserve"> user wishes to list all his or her </w:t>
+      </w:r>
+      <w:r>
+        <w:rPr/>
+        <w:t>applications</w:t>
+      </w:r>
+      <w:r>
+        <w:rPr/>
+        <w:t>, he or she press the “</w:t>
+      </w:r>
+      <w:r>
+        <w:rPr/>
+        <w:t>Applications/My Applications</w:t>
+      </w:r>
+      <w:r>
+        <w:rPr/>
+        <w:t xml:space="preserve">” </w:t>
+      </w:r>
+      <w:r>
+        <w:rPr/>
+        <w:t>link</w:t>
+      </w:r>
+      <w:r>
+        <w:rPr/>
+        <w:t xml:space="preserve"> located in the navigation bar to display the list.</w:t>
       </w:r>
     </w:p>
     <w:p>
@@ -7843,26 +7524,6 @@
       </w:pPr>
       <w:r>
         <w:rPr/>
-        <w:t>Description</w:t>
-      </w:r>
-    </w:p>
-    <w:p>
-      <w:pPr>
-        <w:pStyle w:val="Normal"/>
-        <w:rPr/>
-      </w:pPr>
-      <w:r>
-        <w:rPr/>
-      </w:r>
-    </w:p>
-    <w:p>
-      <w:pPr>
-        <w:pStyle w:val="Normal"/>
-        <w:rPr/>
-      </w:pPr>
-      <w:r>
-        <w:rPr/>
-        <w:t>An auditor user wishes to be able to audit a position, he or she list the positions and, if that position is not assigned to any auditor, he or she hits the “Self-assign” button.</w:t>
       </w:r>
     </w:p>
     <w:p>
@@ -7872,15 +7533,6 @@
       </w:pPr>
       <w:r>
         <w:rPr/>
-      </w:r>
-    </w:p>
-    <w:p>
-      <w:pPr>
-        <w:pStyle w:val="Subtitle"/>
-        <w:rPr/>
-      </w:pPr>
-      <w:r>
-        <w:rPr/>
         <w:t>Access</w:t>
       </w:r>
     </w:p>
@@ -7900,7 +7552,23 @@
       </w:pPr>
       <w:r>
         <w:rPr/>
-        <w:t>Logged as an auditor: Main Menu -&gt; Positions -&gt; Self-assign button in auditor column.</w:t>
+        <w:t xml:space="preserve">Logged as a </w:t>
+      </w:r>
+      <w:r>
+        <w:rPr/>
+        <w:t>Rookie</w:t>
+      </w:r>
+      <w:r>
+        <w:rPr/>
+        <w:t xml:space="preserve">: Main Menu -&gt; </w:t>
+      </w:r>
+      <w:r>
+        <w:rPr/>
+        <w:t>Applications -&gt; My Applications</w:t>
+      </w:r>
+      <w:r>
+        <w:rPr/>
+        <w:t>.</w:t>
       </w:r>
     </w:p>
     <w:p>
@@ -7972,9 +7640,7 @@
             <w:pPr>
               <w:pStyle w:val="Normal"/>
               <w:spacing w:lineRule="auto" w:line="240"/>
-              <w:rPr>
-                <w:rStyle w:val="Strong"/>
-              </w:rPr>
+              <w:rPr/>
             </w:pPr>
             <w:r>
               <w:rPr>
@@ -7983,7 +7649,16 @@
                 <w:bCs/>
                 <w:color w:val="FFFFFF" w:themeColor="background1"/>
               </w:rPr>
-              <w:t xml:space="preserve">Test 001 </w:t>
+              <w:t>Test 0</w:t>
+            </w:r>
+            <w:r>
+              <w:rPr>
+                <w:rStyle w:val="Strong"/>
+                <w:b/>
+                <w:bCs/>
+                <w:color w:val="FFFFFF" w:themeColor="background1"/>
+              </w:rPr>
+              <w:t>13</w:t>
             </w:r>
           </w:p>
         </w:tc>
@@ -8007,9 +7682,7 @@
             <w:pPr>
               <w:pStyle w:val="Normal"/>
               <w:spacing w:lineRule="auto" w:line="240"/>
-              <w:rPr>
-                <w:rStyle w:val="Strong"/>
-              </w:rPr>
+              <w:rPr/>
             </w:pPr>
             <w:r>
               <w:rPr>
@@ -8035,15 +7708,13 @@
               <w:pStyle w:val="Normal"/>
               <w:spacing w:lineRule="auto" w:line="240"/>
               <w:cnfStyle w:val="000000100000" w:firstRow="0" w:lastRow="0" w:firstColumn="0" w:lastColumn="0" w:oddVBand="0" w:evenVBand="0" w:oddHBand="1" w:evenHBand="0" w:firstRowFirstColumn="0" w:firstRowLastColumn="0" w:lastRowFirstColumn="0" w:lastRowLastColumn="0"/>
-              <w:rPr>
-                <w:color w:val="000000" w:themeColor="text1"/>
-              </w:rPr>
-            </w:pPr>
-            <w:r>
-              <w:rPr>
-                <w:color w:val="000000" w:themeColor="text1"/>
-              </w:rPr>
-              <w:t>Logged as an auditor, access to the list of positions, self-assign the last position.</w:t>
+              <w:rPr/>
+            </w:pPr>
+            <w:r>
+              <w:rPr>
+                <w:color w:val="000000" w:themeColor="text1"/>
+              </w:rPr>
+              <w:t>Logged as all auditors in different sessions, access to the list of audits.</w:t>
             </w:r>
           </w:p>
         </w:tc>
@@ -8065,9 +7736,7 @@
             <w:pPr>
               <w:pStyle w:val="Normal"/>
               <w:spacing w:lineRule="auto" w:line="240"/>
-              <w:rPr>
-                <w:rStyle w:val="Strong"/>
-              </w:rPr>
+              <w:rPr/>
             </w:pPr>
             <w:r>
               <w:rPr>
@@ -8093,15 +7762,13 @@
               <w:pStyle w:val="Normal"/>
               <w:spacing w:lineRule="auto" w:line="240"/>
               <w:cnfStyle w:val="000000000000" w:firstRow="0" w:lastRow="0" w:firstColumn="0" w:lastColumn="0" w:oddVBand="0" w:evenVBand="0" w:oddHBand="0" w:evenHBand="0" w:firstRowFirstColumn="0" w:firstRowLastColumn="0" w:lastRowFirstColumn="0" w:lastRowLastColumn="0"/>
-              <w:rPr>
-                <w:color w:val="000000" w:themeColor="text1"/>
-              </w:rPr>
-            </w:pPr>
-            <w:r>
-              <w:rPr>
-                <w:color w:val="000000" w:themeColor="text1"/>
-              </w:rPr>
-              <w:t>The system must refresh the view and in the place of the pressed button must be the name of the user logged in.</w:t>
+              <w:rPr/>
+            </w:pPr>
+            <w:r>
+              <w:rPr>
+                <w:color w:val="000000" w:themeColor="text1"/>
+              </w:rPr>
+              <w:t>The system must show a list containing all the audits of the user.</w:t>
             </w:r>
           </w:p>
         </w:tc>
@@ -8125,9 +7792,7 @@
             <w:pPr>
               <w:pStyle w:val="Normal"/>
               <w:spacing w:lineRule="auto" w:line="240"/>
-              <w:rPr>
-                <w:rStyle w:val="Strong"/>
-              </w:rPr>
+              <w:rPr/>
             </w:pPr>
             <w:r>
               <w:rPr>
@@ -8182,9 +7847,7 @@
             <w:pPr>
               <w:pStyle w:val="Normal"/>
               <w:spacing w:lineRule="auto" w:line="240"/>
-              <w:rPr>
-                <w:rStyle w:val="Strong"/>
-              </w:rPr>
+              <w:rPr/>
             </w:pPr>
             <w:r>
               <w:rPr>
@@ -8210,9 +7873,7 @@
               <w:pStyle w:val="Normal"/>
               <w:spacing w:lineRule="auto" w:line="240"/>
               <w:cnfStyle w:val="000000000000" w:firstRow="0" w:lastRow="0" w:firstColumn="0" w:lastColumn="0" w:oddVBand="0" w:evenVBand="0" w:oddHBand="0" w:evenHBand="0" w:firstRowFirstColumn="0" w:firstRowLastColumn="0" w:lastRowFirstColumn="0" w:lastRowLastColumn="0"/>
-              <w:rPr>
-                <w:color w:val="000000" w:themeColor="text1"/>
-              </w:rPr>
+              <w:rPr/>
             </w:pPr>
             <w:r>
               <w:rPr>
@@ -8233,16 +7894,991 @@
         <w:rPr/>
       </w:r>
     </w:p>
-    <w:p>
-      <w:pPr>
-        <w:pStyle w:val="Normal"/>
-        <w:rPr/>
-      </w:pPr>
-      <w:r>
-        <w:rPr/>
-      </w:r>
-      <w:r>
-        <w:br w:type="page"/>
+    <w:tbl>
+      <w:tblPr>
+        <w:tblStyle w:val="Cuadrculavistosa-nfasis1"/>
+        <w:tblW w:w="9026" w:type="dxa"/>
+        <w:jc w:val="left"/>
+        <w:tblInd w:w="0" w:type="dxa"/>
+        <w:tblBorders>
+          <w:bottom w:val="single" w:sz="4" w:space="0" w:color="FFFFFF"/>
+          <w:insideH w:val="single" w:sz="4" w:space="0" w:color="FFFFFF"/>
+        </w:tblBorders>
+        <w:tblCellMar>
+          <w:top w:w="0" w:type="dxa"/>
+          <w:left w:w="108" w:type="dxa"/>
+          <w:bottom w:w="0" w:type="dxa"/>
+          <w:right w:w="108" w:type="dxa"/>
+        </w:tblCellMar>
+        <w:tblLook w:val="04a0" w:noVBand="1" w:noHBand="0" w:lastColumn="0" w:firstColumn="1" w:lastRow="0" w:firstRow="1"/>
+      </w:tblPr>
+      <w:tblGrid>
+        <w:gridCol w:w="1713"/>
+        <w:gridCol w:w="7312"/>
+      </w:tblGrid>
+      <w:tr>
+        <w:trPr>
+          <w:cnfStyle w:val="100000000000" w:firstRow="1" w:lastRow="0" w:firstColumn="0" w:lastColumn="0" w:oddVBand="0" w:evenVBand="0" w:oddHBand="0" w:evenHBand="0" w:firstRowFirstColumn="0" w:firstRowLastColumn="0" w:lastRowFirstColumn="0" w:lastRowLastColumn="0"/>
+        </w:trPr>
+        <w:tc>
+          <w:tcPr>
+            <w:tcW w:w="9025" w:type="dxa"/>
+            <w:gridSpan w:val="2"/>
+            <w:cnfStyle w:val="001000000000" w:firstRow="0" w:lastRow="0" w:firstColumn="1" w:lastColumn="0" w:oddVBand="0" w:evenVBand="0" w:oddHBand="0" w:evenHBand="0" w:firstRowFirstColumn="0" w:firstRowLastColumn="0" w:lastRowFirstColumn="0" w:lastRowLastColumn="0"/>
+            <w:tcBorders>
+              <w:bottom w:val="single" w:sz="4" w:space="0" w:color="FFFFFF"/>
+              <w:insideH w:val="single" w:sz="4" w:space="0" w:color="FFFFFF"/>
+            </w:tcBorders>
+            <w:shd w:color="auto" w:fill="1F497D" w:themeFill="text2" w:val="clear"/>
+          </w:tcPr>
+          <w:p>
+            <w:pPr>
+              <w:pStyle w:val="Normal"/>
+              <w:spacing w:lineRule="auto" w:line="240"/>
+              <w:rPr/>
+            </w:pPr>
+            <w:r>
+              <w:rPr>
+                <w:rStyle w:val="Strong"/>
+                <w:b/>
+                <w:bCs/>
+                <w:color w:val="FFFFFF" w:themeColor="background1"/>
+              </w:rPr>
+              <w:t>Test 0</w:t>
+            </w:r>
+            <w:r>
+              <w:rPr>
+                <w:rStyle w:val="Strong"/>
+                <w:b/>
+                <w:bCs/>
+                <w:color w:val="FFFFFF" w:themeColor="background1"/>
+              </w:rPr>
+              <w:t>14</w:t>
+            </w:r>
+          </w:p>
+        </w:tc>
+      </w:tr>
+      <w:tr>
+        <w:trPr>
+          <w:cnfStyle w:val="000000100000" w:firstRow="0" w:lastRow="0" w:firstColumn="0" w:lastColumn="0" w:oddVBand="0" w:evenVBand="0" w:oddHBand="1" w:evenHBand="0" w:firstRowFirstColumn="0" w:firstRowLastColumn="0" w:lastRowFirstColumn="0" w:lastRowLastColumn="0"/>
+        </w:trPr>
+        <w:tc>
+          <w:tcPr>
+            <w:tcW w:w="1713" w:type="dxa"/>
+            <w:cnfStyle w:val="001000000000" w:firstRow="0" w:lastRow="0" w:firstColumn="1" w:lastColumn="0" w:oddVBand="0" w:evenVBand="0" w:oddHBand="0" w:evenHBand="0" w:firstRowFirstColumn="0" w:firstRowLastColumn="0" w:lastRowFirstColumn="0" w:lastRowLastColumn="0"/>
+            <w:tcBorders>
+              <w:top w:val="single" w:sz="4" w:space="0" w:color="FFFFFF"/>
+              <w:bottom w:val="single" w:sz="4" w:space="0" w:color="FFFFFF"/>
+              <w:insideH w:val="single" w:sz="4" w:space="0" w:color="FFFFFF"/>
+            </w:tcBorders>
+            <w:shd w:color="auto" w:fill="1F497D" w:themeFill="text2" w:val="clear"/>
+          </w:tcPr>
+          <w:p>
+            <w:pPr>
+              <w:pStyle w:val="Normal"/>
+              <w:spacing w:lineRule="auto" w:line="240"/>
+              <w:rPr/>
+            </w:pPr>
+            <w:r>
+              <w:rPr>
+                <w:rStyle w:val="Strong"/>
+                <w:color w:val="FFFFFF" w:themeColor="background1"/>
+              </w:rPr>
+              <w:t>Description</w:t>
+            </w:r>
+          </w:p>
+        </w:tc>
+        <w:tc>
+          <w:tcPr>
+            <w:tcW w:w="7312" w:type="dxa"/>
+            <w:tcBorders>
+              <w:top w:val="single" w:sz="4" w:space="0" w:color="FFFFFF"/>
+              <w:bottom w:val="single" w:sz="4" w:space="0" w:color="FFFFFF"/>
+              <w:insideH w:val="single" w:sz="4" w:space="0" w:color="FFFFFF"/>
+            </w:tcBorders>
+            <w:shd w:color="auto" w:fill="DBE5F1" w:themeFill="accent1" w:themeFillTint="33" w:val="clear"/>
+          </w:tcPr>
+          <w:p>
+            <w:pPr>
+              <w:pStyle w:val="Normal"/>
+              <w:spacing w:lineRule="auto" w:line="240"/>
+              <w:cnfStyle w:val="000000100000" w:firstRow="0" w:lastRow="0" w:firstColumn="0" w:lastColumn="0" w:oddVBand="0" w:evenVBand="0" w:oddHBand="1" w:evenHBand="0" w:firstRowFirstColumn="0" w:firstRowLastColumn="0" w:lastRowFirstColumn="0" w:lastRowLastColumn="0"/>
+              <w:rPr/>
+            </w:pPr>
+            <w:r>
+              <w:rPr>
+                <w:color w:val="000000" w:themeColor="text1"/>
+              </w:rPr>
+              <w:t>Sorting table by application status</w:t>
+            </w:r>
+          </w:p>
+        </w:tc>
+      </w:tr>
+      <w:tr>
+        <w:trPr/>
+        <w:tc>
+          <w:tcPr>
+            <w:tcW w:w="1713" w:type="dxa"/>
+            <w:cnfStyle w:val="001000000000" w:firstRow="0" w:lastRow="0" w:firstColumn="1" w:lastColumn="0" w:oddVBand="0" w:evenVBand="0" w:oddHBand="0" w:evenHBand="0" w:firstRowFirstColumn="0" w:firstRowLastColumn="0" w:lastRowFirstColumn="0" w:lastRowLastColumn="0"/>
+            <w:tcBorders>
+              <w:top w:val="single" w:sz="4" w:space="0" w:color="FFFFFF"/>
+              <w:bottom w:val="single" w:sz="4" w:space="0" w:color="FFFFFF"/>
+              <w:insideH w:val="single" w:sz="4" w:space="0" w:color="FFFFFF"/>
+            </w:tcBorders>
+            <w:shd w:color="auto" w:fill="1F497D" w:themeFill="text2" w:val="clear"/>
+          </w:tcPr>
+          <w:p>
+            <w:pPr>
+              <w:pStyle w:val="Normal"/>
+              <w:spacing w:lineRule="auto" w:line="240"/>
+              <w:rPr/>
+            </w:pPr>
+            <w:r>
+              <w:rPr>
+                <w:rStyle w:val="Strong"/>
+                <w:color w:val="FFFFFF" w:themeColor="background1"/>
+              </w:rPr>
+              <w:t>Expected</w:t>
+            </w:r>
+          </w:p>
+        </w:tc>
+        <w:tc>
+          <w:tcPr>
+            <w:tcW w:w="7312" w:type="dxa"/>
+            <w:tcBorders>
+              <w:top w:val="single" w:sz="4" w:space="0" w:color="FFFFFF"/>
+              <w:bottom w:val="single" w:sz="4" w:space="0" w:color="FFFFFF"/>
+              <w:insideH w:val="single" w:sz="4" w:space="0" w:color="FFFFFF"/>
+            </w:tcBorders>
+            <w:shd w:color="auto" w:fill="DBE5F1" w:themeFill="accent1" w:themeFillTint="33" w:val="clear"/>
+          </w:tcPr>
+          <w:p>
+            <w:pPr>
+              <w:pStyle w:val="Normal"/>
+              <w:spacing w:lineRule="auto" w:line="240"/>
+              <w:cnfStyle w:val="000000000000" w:firstRow="0" w:lastRow="0" w:firstColumn="0" w:lastColumn="0" w:oddVBand="0" w:evenVBand="0" w:oddHBand="0" w:evenHBand="0" w:firstRowFirstColumn="0" w:firstRowLastColumn="0" w:lastRowFirstColumn="0" w:lastRowLastColumn="0"/>
+              <w:rPr/>
+            </w:pPr>
+            <w:r>
+              <w:rPr>
+                <w:color w:val="000000" w:themeColor="text1"/>
+              </w:rPr>
+              <w:t>The user can sort the status column.</w:t>
+            </w:r>
+          </w:p>
+        </w:tc>
+      </w:tr>
+      <w:tr>
+        <w:trPr>
+          <w:cnfStyle w:val="000000100000" w:firstRow="0" w:lastRow="0" w:firstColumn="0" w:lastColumn="0" w:oddVBand="0" w:evenVBand="0" w:oddHBand="1" w:evenHBand="0" w:firstRowFirstColumn="0" w:firstRowLastColumn="0" w:lastRowFirstColumn="0" w:lastRowLastColumn="0"/>
+        </w:trPr>
+        <w:tc>
+          <w:tcPr>
+            <w:tcW w:w="1713" w:type="dxa"/>
+            <w:cnfStyle w:val="001000000000" w:firstRow="0" w:lastRow="0" w:firstColumn="1" w:lastColumn="0" w:oddVBand="0" w:evenVBand="0" w:oddHBand="0" w:evenHBand="0" w:firstRowFirstColumn="0" w:firstRowLastColumn="0" w:lastRowFirstColumn="0" w:lastRowLastColumn="0"/>
+            <w:tcBorders>
+              <w:top w:val="single" w:sz="4" w:space="0" w:color="FFFFFF"/>
+              <w:bottom w:val="single" w:sz="4" w:space="0" w:color="FFFFFF"/>
+              <w:insideH w:val="single" w:sz="4" w:space="0" w:color="FFFFFF"/>
+            </w:tcBorders>
+            <w:shd w:color="auto" w:fill="1F497D" w:themeFill="text2" w:val="clear"/>
+          </w:tcPr>
+          <w:p>
+            <w:pPr>
+              <w:pStyle w:val="Normal"/>
+              <w:spacing w:lineRule="auto" w:line="240"/>
+              <w:rPr/>
+            </w:pPr>
+            <w:r>
+              <w:rPr>
+                <w:rStyle w:val="Strong"/>
+                <w:color w:val="FFFFFF" w:themeColor="background1"/>
+              </w:rPr>
+              <w:t>Outcome</w:t>
+            </w:r>
+          </w:p>
+        </w:tc>
+        <w:tc>
+          <w:tcPr>
+            <w:tcW w:w="7312" w:type="dxa"/>
+            <w:tcBorders>
+              <w:top w:val="single" w:sz="4" w:space="0" w:color="FFFFFF"/>
+              <w:bottom w:val="single" w:sz="4" w:space="0" w:color="FFFFFF"/>
+              <w:insideH w:val="single" w:sz="4" w:space="0" w:color="FFFFFF"/>
+            </w:tcBorders>
+            <w:shd w:color="auto" w:fill="DBE5F1" w:themeFill="accent1" w:themeFillTint="33" w:val="clear"/>
+          </w:tcPr>
+          <w:p>
+            <w:pPr>
+              <w:pStyle w:val="Notes"/>
+              <w:spacing w:lineRule="auto" w:line="240"/>
+              <w:cnfStyle w:val="000000100000" w:firstRow="0" w:lastRow="0" w:firstColumn="0" w:lastColumn="0" w:oddVBand="0" w:evenVBand="0" w:oddHBand="1" w:evenHBand="0" w:firstRowFirstColumn="0" w:firstRowLastColumn="0" w:lastRowFirstColumn="0" w:lastRowLastColumn="0"/>
+              <w:rPr>
+                <w:color w:val="000000" w:themeColor="text1"/>
+              </w:rPr>
+            </w:pPr>
+            <w:r>
+              <w:rPr>
+                <w:color w:val="000000" w:themeColor="text1"/>
+              </w:rPr>
+            </w:r>
+          </w:p>
+        </w:tc>
+      </w:tr>
+      <w:tr>
+        <w:trPr/>
+        <w:tc>
+          <w:tcPr>
+            <w:tcW w:w="1713" w:type="dxa"/>
+            <w:cnfStyle w:val="001000000000" w:firstRow="0" w:lastRow="0" w:firstColumn="1" w:lastColumn="0" w:oddVBand="0" w:evenVBand="0" w:oddHBand="0" w:evenHBand="0" w:firstRowFirstColumn="0" w:firstRowLastColumn="0" w:lastRowFirstColumn="0" w:lastRowLastColumn="0"/>
+            <w:tcBorders>
+              <w:top w:val="single" w:sz="4" w:space="0" w:color="FFFFFF"/>
+              <w:bottom w:val="single" w:sz="4" w:space="0" w:color="FFFFFF"/>
+              <w:insideH w:val="single" w:sz="4" w:space="0" w:color="FFFFFF"/>
+            </w:tcBorders>
+            <w:shd w:color="auto" w:fill="1F497D" w:themeFill="text2" w:val="clear"/>
+          </w:tcPr>
+          <w:p>
+            <w:pPr>
+              <w:pStyle w:val="Normal"/>
+              <w:spacing w:lineRule="auto" w:line="240"/>
+              <w:rPr/>
+            </w:pPr>
+            <w:r>
+              <w:rPr>
+                <w:rStyle w:val="Strong"/>
+                <w:color w:val="FFFFFF" w:themeColor="background1"/>
+              </w:rPr>
+              <w:t>Notes</w:t>
+            </w:r>
+          </w:p>
+        </w:tc>
+        <w:tc>
+          <w:tcPr>
+            <w:tcW w:w="7312" w:type="dxa"/>
+            <w:tcBorders>
+              <w:top w:val="single" w:sz="4" w:space="0" w:color="FFFFFF"/>
+              <w:bottom w:val="single" w:sz="4" w:space="0" w:color="FFFFFF"/>
+              <w:insideH w:val="single" w:sz="4" w:space="0" w:color="FFFFFF"/>
+            </w:tcBorders>
+            <w:shd w:color="auto" w:fill="DBE5F1" w:themeFill="accent1" w:themeFillTint="33" w:val="clear"/>
+          </w:tcPr>
+          <w:p>
+            <w:pPr>
+              <w:pStyle w:val="Normal"/>
+              <w:spacing w:lineRule="auto" w:line="240"/>
+              <w:cnfStyle w:val="000000000000" w:firstRow="0" w:lastRow="0" w:firstColumn="0" w:lastColumn="0" w:oddVBand="0" w:evenVBand="0" w:oddHBand="0" w:evenHBand="0" w:firstRowFirstColumn="0" w:firstRowLastColumn="0" w:lastRowFirstColumn="0" w:lastRowLastColumn="0"/>
+              <w:rPr>
+                <w:color w:val="000000" w:themeColor="text1"/>
+              </w:rPr>
+            </w:pPr>
+            <w:r>
+              <w:rPr>
+                <w:color w:val="000000" w:themeColor="text1"/>
+              </w:rPr>
+            </w:r>
+          </w:p>
+        </w:tc>
+      </w:tr>
+    </w:tbl>
+    <w:p>
+      <w:pPr>
+        <w:pStyle w:val="Normal"/>
+        <w:rPr/>
+      </w:pPr>
+      <w:r>
+        <w:rPr/>
+      </w:r>
+    </w:p>
+    <w:tbl>
+      <w:tblPr>
+        <w:tblStyle w:val="Cuadrculavistosa-nfasis1"/>
+        <w:tblW w:w="9026" w:type="dxa"/>
+        <w:jc w:val="left"/>
+        <w:tblInd w:w="0" w:type="dxa"/>
+        <w:tblBorders>
+          <w:bottom w:val="single" w:sz="4" w:space="0" w:color="FFFFFF"/>
+          <w:insideH w:val="single" w:sz="4" w:space="0" w:color="FFFFFF"/>
+        </w:tblBorders>
+        <w:tblCellMar>
+          <w:top w:w="0" w:type="dxa"/>
+          <w:left w:w="108" w:type="dxa"/>
+          <w:bottom w:w="0" w:type="dxa"/>
+          <w:right w:w="108" w:type="dxa"/>
+        </w:tblCellMar>
+        <w:tblLook w:val="04a0" w:noVBand="1" w:noHBand="0" w:lastColumn="0" w:firstColumn="1" w:lastRow="0" w:firstRow="1"/>
+      </w:tblPr>
+      <w:tblGrid>
+        <w:gridCol w:w="1713"/>
+        <w:gridCol w:w="7312"/>
+      </w:tblGrid>
+      <w:tr>
+        <w:trPr>
+          <w:cnfStyle w:val="100000000000" w:firstRow="1" w:lastRow="0" w:firstColumn="0" w:lastColumn="0" w:oddVBand="0" w:evenVBand="0" w:oddHBand="0" w:evenHBand="0" w:firstRowFirstColumn="0" w:firstRowLastColumn="0" w:lastRowFirstColumn="0" w:lastRowLastColumn="0"/>
+        </w:trPr>
+        <w:tc>
+          <w:tcPr>
+            <w:tcW w:w="9025" w:type="dxa"/>
+            <w:gridSpan w:val="2"/>
+            <w:cnfStyle w:val="001000000000" w:firstRow="0" w:lastRow="0" w:firstColumn="1" w:lastColumn="0" w:oddVBand="0" w:evenVBand="0" w:oddHBand="0" w:evenHBand="0" w:firstRowFirstColumn="0" w:firstRowLastColumn="0" w:lastRowFirstColumn="0" w:lastRowLastColumn="0"/>
+            <w:tcBorders>
+              <w:bottom w:val="single" w:sz="4" w:space="0" w:color="FFFFFF"/>
+              <w:insideH w:val="single" w:sz="4" w:space="0" w:color="FFFFFF"/>
+            </w:tcBorders>
+            <w:shd w:color="auto" w:fill="1F497D" w:themeFill="text2" w:val="clear"/>
+          </w:tcPr>
+          <w:p>
+            <w:pPr>
+              <w:pStyle w:val="Normal"/>
+              <w:spacing w:lineRule="auto" w:line="240"/>
+              <w:rPr/>
+            </w:pPr>
+            <w:r>
+              <w:rPr>
+                <w:rStyle w:val="Strong"/>
+                <w:b/>
+                <w:bCs/>
+                <w:color w:val="FFFFFF" w:themeColor="background1"/>
+              </w:rPr>
+              <w:t>Test 0</w:t>
+            </w:r>
+            <w:r>
+              <w:rPr>
+                <w:rStyle w:val="Strong"/>
+                <w:b/>
+                <w:bCs/>
+                <w:color w:val="FFFFFF" w:themeColor="background1"/>
+              </w:rPr>
+              <w:t>15</w:t>
+            </w:r>
+          </w:p>
+        </w:tc>
+      </w:tr>
+      <w:tr>
+        <w:trPr>
+          <w:cnfStyle w:val="000000100000" w:firstRow="0" w:lastRow="0" w:firstColumn="0" w:lastColumn="0" w:oddVBand="0" w:evenVBand="0" w:oddHBand="1" w:evenHBand="0" w:firstRowFirstColumn="0" w:firstRowLastColumn="0" w:lastRowFirstColumn="0" w:lastRowLastColumn="0"/>
+        </w:trPr>
+        <w:tc>
+          <w:tcPr>
+            <w:tcW w:w="1713" w:type="dxa"/>
+            <w:cnfStyle w:val="001000000000" w:firstRow="0" w:lastRow="0" w:firstColumn="1" w:lastColumn="0" w:oddVBand="0" w:evenVBand="0" w:oddHBand="0" w:evenHBand="0" w:firstRowFirstColumn="0" w:firstRowLastColumn="0" w:lastRowFirstColumn="0" w:lastRowLastColumn="0"/>
+            <w:tcBorders>
+              <w:top w:val="single" w:sz="4" w:space="0" w:color="FFFFFF"/>
+              <w:bottom w:val="single" w:sz="4" w:space="0" w:color="FFFFFF"/>
+              <w:insideH w:val="single" w:sz="4" w:space="0" w:color="FFFFFF"/>
+            </w:tcBorders>
+            <w:shd w:color="auto" w:fill="1F497D" w:themeFill="text2" w:val="clear"/>
+          </w:tcPr>
+          <w:p>
+            <w:pPr>
+              <w:pStyle w:val="Normal"/>
+              <w:spacing w:lineRule="auto" w:line="240"/>
+              <w:rPr/>
+            </w:pPr>
+            <w:r>
+              <w:rPr>
+                <w:rStyle w:val="Strong"/>
+                <w:color w:val="FFFFFF" w:themeColor="background1"/>
+              </w:rPr>
+              <w:t>Description</w:t>
+            </w:r>
+          </w:p>
+        </w:tc>
+        <w:tc>
+          <w:tcPr>
+            <w:tcW w:w="7312" w:type="dxa"/>
+            <w:tcBorders>
+              <w:top w:val="single" w:sz="4" w:space="0" w:color="FFFFFF"/>
+              <w:bottom w:val="single" w:sz="4" w:space="0" w:color="FFFFFF"/>
+              <w:insideH w:val="single" w:sz="4" w:space="0" w:color="FFFFFF"/>
+            </w:tcBorders>
+            <w:shd w:color="auto" w:fill="DBE5F1" w:themeFill="accent1" w:themeFillTint="33" w:val="clear"/>
+          </w:tcPr>
+          <w:p>
+            <w:pPr>
+              <w:pStyle w:val="Normal"/>
+              <w:spacing w:lineRule="auto" w:line="240"/>
+              <w:cnfStyle w:val="000000100000" w:firstRow="0" w:lastRow="0" w:firstColumn="0" w:lastColumn="0" w:oddVBand="0" w:evenVBand="0" w:oddHBand="1" w:evenHBand="0" w:firstRowFirstColumn="0" w:firstRowLastColumn="0" w:lastRowFirstColumn="0" w:lastRowLastColumn="0"/>
+              <w:rPr/>
+            </w:pPr>
+            <w:r>
+              <w:rPr>
+                <w:color w:val="000000" w:themeColor="text1"/>
+              </w:rPr>
+              <w:t>Create Application</w:t>
+            </w:r>
+            <w:r>
+              <w:rPr>
+                <w:color w:val="000000" w:themeColor="text1"/>
+              </w:rPr>
+              <w:t xml:space="preserve"> link</w:t>
+            </w:r>
+          </w:p>
+        </w:tc>
+      </w:tr>
+      <w:tr>
+        <w:trPr/>
+        <w:tc>
+          <w:tcPr>
+            <w:tcW w:w="1713" w:type="dxa"/>
+            <w:cnfStyle w:val="001000000000" w:firstRow="0" w:lastRow="0" w:firstColumn="1" w:lastColumn="0" w:oddVBand="0" w:evenVBand="0" w:oddHBand="0" w:evenHBand="0" w:firstRowFirstColumn="0" w:firstRowLastColumn="0" w:lastRowFirstColumn="0" w:lastRowLastColumn="0"/>
+            <w:tcBorders>
+              <w:top w:val="single" w:sz="4" w:space="0" w:color="FFFFFF"/>
+              <w:bottom w:val="single" w:sz="4" w:space="0" w:color="FFFFFF"/>
+              <w:insideH w:val="single" w:sz="4" w:space="0" w:color="FFFFFF"/>
+            </w:tcBorders>
+            <w:shd w:color="auto" w:fill="1F497D" w:themeFill="text2" w:val="clear"/>
+          </w:tcPr>
+          <w:p>
+            <w:pPr>
+              <w:pStyle w:val="Normal"/>
+              <w:spacing w:lineRule="auto" w:line="240"/>
+              <w:rPr/>
+            </w:pPr>
+            <w:r>
+              <w:rPr>
+                <w:rStyle w:val="Strong"/>
+                <w:color w:val="FFFFFF" w:themeColor="background1"/>
+              </w:rPr>
+              <w:t>Expected</w:t>
+            </w:r>
+          </w:p>
+        </w:tc>
+        <w:tc>
+          <w:tcPr>
+            <w:tcW w:w="7312" w:type="dxa"/>
+            <w:tcBorders>
+              <w:top w:val="single" w:sz="4" w:space="0" w:color="FFFFFF"/>
+              <w:bottom w:val="single" w:sz="4" w:space="0" w:color="FFFFFF"/>
+              <w:insideH w:val="single" w:sz="4" w:space="0" w:color="FFFFFF"/>
+            </w:tcBorders>
+            <w:shd w:color="auto" w:fill="DBE5F1" w:themeFill="accent1" w:themeFillTint="33" w:val="clear"/>
+          </w:tcPr>
+          <w:p>
+            <w:pPr>
+              <w:pStyle w:val="Normal"/>
+              <w:spacing w:lineRule="auto" w:line="240"/>
+              <w:cnfStyle w:val="000000000000" w:firstRow="0" w:lastRow="0" w:firstColumn="0" w:lastColumn="0" w:oddVBand="0" w:evenVBand="0" w:oddHBand="0" w:evenHBand="0" w:firstRowFirstColumn="0" w:firstRowLastColumn="0" w:lastRowFirstColumn="0" w:lastRowLastColumn="0"/>
+              <w:rPr/>
+            </w:pPr>
+            <w:r>
+              <w:rPr>
+                <w:color w:val="000000" w:themeColor="text1"/>
+              </w:rPr>
+              <w:t>The “</w:t>
+            </w:r>
+            <w:r>
+              <w:rPr>
+                <w:color w:val="000000" w:themeColor="text1"/>
+              </w:rPr>
+              <w:t>Create Application”</w:t>
+            </w:r>
+            <w:r>
+              <w:rPr>
+                <w:color w:val="000000" w:themeColor="text1"/>
+              </w:rPr>
+              <w:t xml:space="preserve"> link of your listings is shown.</w:t>
+            </w:r>
+          </w:p>
+        </w:tc>
+      </w:tr>
+      <w:tr>
+        <w:trPr>
+          <w:cnfStyle w:val="000000100000" w:firstRow="0" w:lastRow="0" w:firstColumn="0" w:lastColumn="0" w:oddVBand="0" w:evenVBand="0" w:oddHBand="1" w:evenHBand="0" w:firstRowFirstColumn="0" w:firstRowLastColumn="0" w:lastRowFirstColumn="0" w:lastRowLastColumn="0"/>
+        </w:trPr>
+        <w:tc>
+          <w:tcPr>
+            <w:tcW w:w="1713" w:type="dxa"/>
+            <w:cnfStyle w:val="001000000000" w:firstRow="0" w:lastRow="0" w:firstColumn="1" w:lastColumn="0" w:oddVBand="0" w:evenVBand="0" w:oddHBand="0" w:evenHBand="0" w:firstRowFirstColumn="0" w:firstRowLastColumn="0" w:lastRowFirstColumn="0" w:lastRowLastColumn="0"/>
+            <w:tcBorders>
+              <w:top w:val="single" w:sz="4" w:space="0" w:color="FFFFFF"/>
+              <w:bottom w:val="single" w:sz="4" w:space="0" w:color="FFFFFF"/>
+              <w:insideH w:val="single" w:sz="4" w:space="0" w:color="FFFFFF"/>
+            </w:tcBorders>
+            <w:shd w:color="auto" w:fill="1F497D" w:themeFill="text2" w:val="clear"/>
+          </w:tcPr>
+          <w:p>
+            <w:pPr>
+              <w:pStyle w:val="Normal"/>
+              <w:spacing w:lineRule="auto" w:line="240"/>
+              <w:rPr/>
+            </w:pPr>
+            <w:r>
+              <w:rPr>
+                <w:rStyle w:val="Strong"/>
+                <w:color w:val="FFFFFF" w:themeColor="background1"/>
+              </w:rPr>
+              <w:t>Outcome</w:t>
+            </w:r>
+          </w:p>
+        </w:tc>
+        <w:tc>
+          <w:tcPr>
+            <w:tcW w:w="7312" w:type="dxa"/>
+            <w:tcBorders>
+              <w:top w:val="single" w:sz="4" w:space="0" w:color="FFFFFF"/>
+              <w:bottom w:val="single" w:sz="4" w:space="0" w:color="FFFFFF"/>
+              <w:insideH w:val="single" w:sz="4" w:space="0" w:color="FFFFFF"/>
+            </w:tcBorders>
+            <w:shd w:color="auto" w:fill="DBE5F1" w:themeFill="accent1" w:themeFillTint="33" w:val="clear"/>
+          </w:tcPr>
+          <w:p>
+            <w:pPr>
+              <w:pStyle w:val="Notes"/>
+              <w:spacing w:lineRule="auto" w:line="240"/>
+              <w:cnfStyle w:val="000000100000" w:firstRow="0" w:lastRow="0" w:firstColumn="0" w:lastColumn="0" w:oddVBand="0" w:evenVBand="0" w:oddHBand="1" w:evenHBand="0" w:firstRowFirstColumn="0" w:firstRowLastColumn="0" w:lastRowFirstColumn="0" w:lastRowLastColumn="0"/>
+              <w:rPr>
+                <w:color w:val="000000" w:themeColor="text1"/>
+              </w:rPr>
+            </w:pPr>
+            <w:r>
+              <w:rPr>
+                <w:color w:val="000000" w:themeColor="text1"/>
+              </w:rPr>
+            </w:r>
+          </w:p>
+        </w:tc>
+      </w:tr>
+      <w:tr>
+        <w:trPr/>
+        <w:tc>
+          <w:tcPr>
+            <w:tcW w:w="1713" w:type="dxa"/>
+            <w:cnfStyle w:val="001000000000" w:firstRow="0" w:lastRow="0" w:firstColumn="1" w:lastColumn="0" w:oddVBand="0" w:evenVBand="0" w:oddHBand="0" w:evenHBand="0" w:firstRowFirstColumn="0" w:firstRowLastColumn="0" w:lastRowFirstColumn="0" w:lastRowLastColumn="0"/>
+            <w:tcBorders>
+              <w:top w:val="single" w:sz="4" w:space="0" w:color="FFFFFF"/>
+              <w:bottom w:val="single" w:sz="4" w:space="0" w:color="FFFFFF"/>
+              <w:insideH w:val="single" w:sz="4" w:space="0" w:color="FFFFFF"/>
+            </w:tcBorders>
+            <w:shd w:color="auto" w:fill="1F497D" w:themeFill="text2" w:val="clear"/>
+          </w:tcPr>
+          <w:p>
+            <w:pPr>
+              <w:pStyle w:val="Normal"/>
+              <w:spacing w:lineRule="auto" w:line="240"/>
+              <w:rPr/>
+            </w:pPr>
+            <w:r>
+              <w:rPr>
+                <w:rStyle w:val="Strong"/>
+                <w:color w:val="FFFFFF" w:themeColor="background1"/>
+              </w:rPr>
+              <w:t>Notes</w:t>
+            </w:r>
+          </w:p>
+        </w:tc>
+        <w:tc>
+          <w:tcPr>
+            <w:tcW w:w="7312" w:type="dxa"/>
+            <w:tcBorders>
+              <w:top w:val="single" w:sz="4" w:space="0" w:color="FFFFFF"/>
+              <w:bottom w:val="single" w:sz="4" w:space="0" w:color="FFFFFF"/>
+              <w:insideH w:val="single" w:sz="4" w:space="0" w:color="FFFFFF"/>
+            </w:tcBorders>
+            <w:shd w:color="auto" w:fill="DBE5F1" w:themeFill="accent1" w:themeFillTint="33" w:val="clear"/>
+          </w:tcPr>
+          <w:p>
+            <w:pPr>
+              <w:pStyle w:val="Normal"/>
+              <w:spacing w:lineRule="auto" w:line="240"/>
+              <w:cnfStyle w:val="000000000000" w:firstRow="0" w:lastRow="0" w:firstColumn="0" w:lastColumn="0" w:oddVBand="0" w:evenVBand="0" w:oddHBand="0" w:evenHBand="0" w:firstRowFirstColumn="0" w:firstRowLastColumn="0" w:lastRowFirstColumn="0" w:lastRowLastColumn="0"/>
+              <w:rPr>
+                <w:color w:val="000000" w:themeColor="text1"/>
+              </w:rPr>
+            </w:pPr>
+            <w:r>
+              <w:rPr>
+                <w:color w:val="000000" w:themeColor="text1"/>
+              </w:rPr>
+            </w:r>
+          </w:p>
+        </w:tc>
+      </w:tr>
+    </w:tbl>
+    <w:p>
+      <w:pPr>
+        <w:pStyle w:val="Normal"/>
+        <w:rPr/>
+      </w:pPr>
+      <w:r>
+        <w:rPr/>
+      </w:r>
+    </w:p>
+    <w:tbl>
+      <w:tblPr>
+        <w:tblStyle w:val="Cuadrculavistosa-nfasis1"/>
+        <w:tblW w:w="9026" w:type="dxa"/>
+        <w:jc w:val="left"/>
+        <w:tblInd w:w="0" w:type="dxa"/>
+        <w:tblBorders>
+          <w:bottom w:val="single" w:sz="4" w:space="0" w:color="FFFFFF"/>
+          <w:insideH w:val="single" w:sz="4" w:space="0" w:color="FFFFFF"/>
+        </w:tblBorders>
+        <w:tblCellMar>
+          <w:top w:w="0" w:type="dxa"/>
+          <w:left w:w="108" w:type="dxa"/>
+          <w:bottom w:w="0" w:type="dxa"/>
+          <w:right w:w="108" w:type="dxa"/>
+        </w:tblCellMar>
+        <w:tblLook w:val="04a0" w:noVBand="1" w:noHBand="0" w:lastColumn="0" w:firstColumn="1" w:lastRow="0" w:firstRow="1"/>
+      </w:tblPr>
+      <w:tblGrid>
+        <w:gridCol w:w="1713"/>
+        <w:gridCol w:w="7312"/>
+      </w:tblGrid>
+      <w:tr>
+        <w:trPr>
+          <w:cnfStyle w:val="100000000000" w:firstRow="1" w:lastRow="0" w:firstColumn="0" w:lastColumn="0" w:oddVBand="0" w:evenVBand="0" w:oddHBand="0" w:evenHBand="0" w:firstRowFirstColumn="0" w:firstRowLastColumn="0" w:lastRowFirstColumn="0" w:lastRowLastColumn="0"/>
+        </w:trPr>
+        <w:tc>
+          <w:tcPr>
+            <w:tcW w:w="9025" w:type="dxa"/>
+            <w:gridSpan w:val="2"/>
+            <w:cnfStyle w:val="001000000000" w:firstRow="0" w:lastRow="0" w:firstColumn="1" w:lastColumn="0" w:oddVBand="0" w:evenVBand="0" w:oddHBand="0" w:evenHBand="0" w:firstRowFirstColumn="0" w:firstRowLastColumn="0" w:lastRowFirstColumn="0" w:lastRowLastColumn="0"/>
+            <w:tcBorders>
+              <w:bottom w:val="single" w:sz="4" w:space="0" w:color="FFFFFF"/>
+              <w:insideH w:val="single" w:sz="4" w:space="0" w:color="FFFFFF"/>
+            </w:tcBorders>
+            <w:shd w:color="auto" w:fill="1F497D" w:themeFill="text2" w:val="clear"/>
+          </w:tcPr>
+          <w:p>
+            <w:pPr>
+              <w:pStyle w:val="Normal"/>
+              <w:spacing w:lineRule="auto" w:line="240"/>
+              <w:rPr/>
+            </w:pPr>
+            <w:r>
+              <w:rPr>
+                <w:rStyle w:val="Strong"/>
+                <w:b/>
+                <w:bCs/>
+                <w:color w:val="FFFFFF" w:themeColor="background1"/>
+              </w:rPr>
+              <w:t>Test 0</w:t>
+            </w:r>
+            <w:r>
+              <w:rPr>
+                <w:rStyle w:val="Strong"/>
+                <w:b/>
+                <w:bCs/>
+                <w:color w:val="FFFFFF" w:themeColor="background1"/>
+              </w:rPr>
+              <w:t>16</w:t>
+            </w:r>
+          </w:p>
+        </w:tc>
+      </w:tr>
+      <w:tr>
+        <w:trPr>
+          <w:cnfStyle w:val="000000100000" w:firstRow="0" w:lastRow="0" w:firstColumn="0" w:lastColumn="0" w:oddVBand="0" w:evenVBand="0" w:oddHBand="1" w:evenHBand="0" w:firstRowFirstColumn="0" w:firstRowLastColumn="0" w:lastRowFirstColumn="0" w:lastRowLastColumn="0"/>
+        </w:trPr>
+        <w:tc>
+          <w:tcPr>
+            <w:tcW w:w="1713" w:type="dxa"/>
+            <w:cnfStyle w:val="001000000000" w:firstRow="0" w:lastRow="0" w:firstColumn="1" w:lastColumn="0" w:oddVBand="0" w:evenVBand="0" w:oddHBand="0" w:evenHBand="0" w:firstRowFirstColumn="0" w:firstRowLastColumn="0" w:lastRowFirstColumn="0" w:lastRowLastColumn="0"/>
+            <w:tcBorders>
+              <w:top w:val="single" w:sz="4" w:space="0" w:color="FFFFFF"/>
+              <w:bottom w:val="single" w:sz="4" w:space="0" w:color="FFFFFF"/>
+              <w:insideH w:val="single" w:sz="4" w:space="0" w:color="FFFFFF"/>
+            </w:tcBorders>
+            <w:shd w:color="auto" w:fill="1F497D" w:themeFill="text2" w:val="clear"/>
+          </w:tcPr>
+          <w:p>
+            <w:pPr>
+              <w:pStyle w:val="Normal"/>
+              <w:spacing w:lineRule="auto" w:line="240"/>
+              <w:rPr/>
+            </w:pPr>
+            <w:r>
+              <w:rPr>
+                <w:rStyle w:val="Strong"/>
+                <w:color w:val="FFFFFF" w:themeColor="background1"/>
+              </w:rPr>
+              <w:t>Description</w:t>
+            </w:r>
+          </w:p>
+        </w:tc>
+        <w:tc>
+          <w:tcPr>
+            <w:tcW w:w="7312" w:type="dxa"/>
+            <w:tcBorders>
+              <w:top w:val="single" w:sz="4" w:space="0" w:color="FFFFFF"/>
+              <w:bottom w:val="single" w:sz="4" w:space="0" w:color="FFFFFF"/>
+              <w:insideH w:val="single" w:sz="4" w:space="0" w:color="FFFFFF"/>
+            </w:tcBorders>
+            <w:shd w:color="auto" w:fill="DBE5F1" w:themeFill="accent1" w:themeFillTint="33" w:val="clear"/>
+          </w:tcPr>
+          <w:p>
+            <w:pPr>
+              <w:pStyle w:val="Normal"/>
+              <w:spacing w:lineRule="auto" w:line="240"/>
+              <w:cnfStyle w:val="000000100000" w:firstRow="0" w:lastRow="0" w:firstColumn="0" w:lastColumn="0" w:oddVBand="0" w:evenVBand="0" w:oddHBand="1" w:evenHBand="0" w:firstRowFirstColumn="0" w:firstRowLastColumn="0" w:lastRowFirstColumn="0" w:lastRowLastColumn="0"/>
+              <w:rPr/>
+            </w:pPr>
+            <w:r>
+              <w:rPr>
+                <w:color w:val="000000" w:themeColor="text1"/>
+              </w:rPr>
+              <w:t>Display link</w:t>
+            </w:r>
+          </w:p>
+        </w:tc>
+      </w:tr>
+      <w:tr>
+        <w:trPr/>
+        <w:tc>
+          <w:tcPr>
+            <w:tcW w:w="1713" w:type="dxa"/>
+            <w:cnfStyle w:val="001000000000" w:firstRow="0" w:lastRow="0" w:firstColumn="1" w:lastColumn="0" w:oddVBand="0" w:evenVBand="0" w:oddHBand="0" w:evenHBand="0" w:firstRowFirstColumn="0" w:firstRowLastColumn="0" w:lastRowFirstColumn="0" w:lastRowLastColumn="0"/>
+            <w:tcBorders>
+              <w:top w:val="single" w:sz="4" w:space="0" w:color="FFFFFF"/>
+              <w:bottom w:val="single" w:sz="4" w:space="0" w:color="FFFFFF"/>
+              <w:insideH w:val="single" w:sz="4" w:space="0" w:color="FFFFFF"/>
+            </w:tcBorders>
+            <w:shd w:color="auto" w:fill="1F497D" w:themeFill="text2" w:val="clear"/>
+          </w:tcPr>
+          <w:p>
+            <w:pPr>
+              <w:pStyle w:val="Normal"/>
+              <w:spacing w:lineRule="auto" w:line="240"/>
+              <w:rPr/>
+            </w:pPr>
+            <w:r>
+              <w:rPr>
+                <w:rStyle w:val="Strong"/>
+                <w:color w:val="FFFFFF" w:themeColor="background1"/>
+              </w:rPr>
+              <w:t>Expected</w:t>
+            </w:r>
+          </w:p>
+        </w:tc>
+        <w:tc>
+          <w:tcPr>
+            <w:tcW w:w="7312" w:type="dxa"/>
+            <w:tcBorders>
+              <w:top w:val="single" w:sz="4" w:space="0" w:color="FFFFFF"/>
+              <w:bottom w:val="single" w:sz="4" w:space="0" w:color="FFFFFF"/>
+              <w:insideH w:val="single" w:sz="4" w:space="0" w:color="FFFFFF"/>
+            </w:tcBorders>
+            <w:shd w:color="auto" w:fill="DBE5F1" w:themeFill="accent1" w:themeFillTint="33" w:val="clear"/>
+          </w:tcPr>
+          <w:p>
+            <w:pPr>
+              <w:pStyle w:val="Normal"/>
+              <w:spacing w:lineRule="auto" w:line="240"/>
+              <w:cnfStyle w:val="000000000000" w:firstRow="0" w:lastRow="0" w:firstColumn="0" w:lastColumn="0" w:oddVBand="0" w:evenVBand="0" w:oddHBand="0" w:evenHBand="0" w:firstRowFirstColumn="0" w:firstRowLastColumn="0" w:lastRowFirstColumn="0" w:lastRowLastColumn="0"/>
+              <w:rPr/>
+            </w:pPr>
+            <w:r>
+              <w:rPr>
+                <w:color w:val="000000" w:themeColor="text1"/>
+              </w:rPr>
+              <w:t>The display link of your listings is shown.</w:t>
+            </w:r>
+          </w:p>
+        </w:tc>
+      </w:tr>
+      <w:tr>
+        <w:trPr>
+          <w:cnfStyle w:val="000000100000" w:firstRow="0" w:lastRow="0" w:firstColumn="0" w:lastColumn="0" w:oddVBand="0" w:evenVBand="0" w:oddHBand="1" w:evenHBand="0" w:firstRowFirstColumn="0" w:firstRowLastColumn="0" w:lastRowFirstColumn="0" w:lastRowLastColumn="0"/>
+        </w:trPr>
+        <w:tc>
+          <w:tcPr>
+            <w:tcW w:w="1713" w:type="dxa"/>
+            <w:cnfStyle w:val="001000000000" w:firstRow="0" w:lastRow="0" w:firstColumn="1" w:lastColumn="0" w:oddVBand="0" w:evenVBand="0" w:oddHBand="0" w:evenHBand="0" w:firstRowFirstColumn="0" w:firstRowLastColumn="0" w:lastRowFirstColumn="0" w:lastRowLastColumn="0"/>
+            <w:tcBorders>
+              <w:top w:val="single" w:sz="4" w:space="0" w:color="FFFFFF"/>
+              <w:bottom w:val="single" w:sz="4" w:space="0" w:color="FFFFFF"/>
+              <w:insideH w:val="single" w:sz="4" w:space="0" w:color="FFFFFF"/>
+            </w:tcBorders>
+            <w:shd w:color="auto" w:fill="1F497D" w:themeFill="text2" w:val="clear"/>
+          </w:tcPr>
+          <w:p>
+            <w:pPr>
+              <w:pStyle w:val="Normal"/>
+              <w:spacing w:lineRule="auto" w:line="240"/>
+              <w:rPr/>
+            </w:pPr>
+            <w:r>
+              <w:rPr>
+                <w:rStyle w:val="Strong"/>
+                <w:color w:val="FFFFFF" w:themeColor="background1"/>
+              </w:rPr>
+              <w:t>Outcome</w:t>
+            </w:r>
+          </w:p>
+        </w:tc>
+        <w:tc>
+          <w:tcPr>
+            <w:tcW w:w="7312" w:type="dxa"/>
+            <w:tcBorders>
+              <w:top w:val="single" w:sz="4" w:space="0" w:color="FFFFFF"/>
+              <w:bottom w:val="single" w:sz="4" w:space="0" w:color="FFFFFF"/>
+              <w:insideH w:val="single" w:sz="4" w:space="0" w:color="FFFFFF"/>
+            </w:tcBorders>
+            <w:shd w:color="auto" w:fill="DBE5F1" w:themeFill="accent1" w:themeFillTint="33" w:val="clear"/>
+          </w:tcPr>
+          <w:p>
+            <w:pPr>
+              <w:pStyle w:val="Notes"/>
+              <w:spacing w:lineRule="auto" w:line="240"/>
+              <w:cnfStyle w:val="000000100000" w:firstRow="0" w:lastRow="0" w:firstColumn="0" w:lastColumn="0" w:oddVBand="0" w:evenVBand="0" w:oddHBand="1" w:evenHBand="0" w:firstRowFirstColumn="0" w:firstRowLastColumn="0" w:lastRowFirstColumn="0" w:lastRowLastColumn="0"/>
+              <w:rPr>
+                <w:color w:val="000000" w:themeColor="text1"/>
+              </w:rPr>
+            </w:pPr>
+            <w:r>
+              <w:rPr>
+                <w:color w:val="000000" w:themeColor="text1"/>
+              </w:rPr>
+            </w:r>
+          </w:p>
+        </w:tc>
+      </w:tr>
+      <w:tr>
+        <w:trPr/>
+        <w:tc>
+          <w:tcPr>
+            <w:tcW w:w="1713" w:type="dxa"/>
+            <w:cnfStyle w:val="001000000000" w:firstRow="0" w:lastRow="0" w:firstColumn="1" w:lastColumn="0" w:oddVBand="0" w:evenVBand="0" w:oddHBand="0" w:evenHBand="0" w:firstRowFirstColumn="0" w:firstRowLastColumn="0" w:lastRowFirstColumn="0" w:lastRowLastColumn="0"/>
+            <w:tcBorders>
+              <w:top w:val="single" w:sz="4" w:space="0" w:color="FFFFFF"/>
+              <w:bottom w:val="single" w:sz="4" w:space="0" w:color="FFFFFF"/>
+              <w:insideH w:val="single" w:sz="4" w:space="0" w:color="FFFFFF"/>
+            </w:tcBorders>
+            <w:shd w:color="auto" w:fill="1F497D" w:themeFill="text2" w:val="clear"/>
+          </w:tcPr>
+          <w:p>
+            <w:pPr>
+              <w:pStyle w:val="Normal"/>
+              <w:spacing w:lineRule="auto" w:line="240"/>
+              <w:rPr/>
+            </w:pPr>
+            <w:r>
+              <w:rPr>
+                <w:rStyle w:val="Strong"/>
+                <w:color w:val="FFFFFF" w:themeColor="background1"/>
+              </w:rPr>
+              <w:t>Notes</w:t>
+            </w:r>
+          </w:p>
+        </w:tc>
+        <w:tc>
+          <w:tcPr>
+            <w:tcW w:w="7312" w:type="dxa"/>
+            <w:tcBorders>
+              <w:top w:val="single" w:sz="4" w:space="0" w:color="FFFFFF"/>
+              <w:bottom w:val="single" w:sz="4" w:space="0" w:color="FFFFFF"/>
+              <w:insideH w:val="single" w:sz="4" w:space="0" w:color="FFFFFF"/>
+            </w:tcBorders>
+            <w:shd w:color="auto" w:fill="DBE5F1" w:themeFill="accent1" w:themeFillTint="33" w:val="clear"/>
+          </w:tcPr>
+          <w:p>
+            <w:pPr>
+              <w:pStyle w:val="Normal"/>
+              <w:spacing w:lineRule="auto" w:line="240"/>
+              <w:cnfStyle w:val="000000000000" w:firstRow="0" w:lastRow="0" w:firstColumn="0" w:lastColumn="0" w:oddVBand="0" w:evenVBand="0" w:oddHBand="0" w:evenHBand="0" w:firstRowFirstColumn="0" w:firstRowLastColumn="0" w:lastRowFirstColumn="0" w:lastRowLastColumn="0"/>
+              <w:rPr>
+                <w:color w:val="000000" w:themeColor="text1"/>
+              </w:rPr>
+            </w:pPr>
+            <w:r>
+              <w:rPr>
+                <w:color w:val="000000" w:themeColor="text1"/>
+              </w:rPr>
+            </w:r>
+          </w:p>
+        </w:tc>
+      </w:tr>
+    </w:tbl>
+    <w:p>
+      <w:pPr>
+        <w:pStyle w:val="Normal"/>
+        <w:rPr/>
+      </w:pPr>
+      <w:r>
+        <w:rPr/>
+      </w:r>
+    </w:p>
+    <w:p>
+      <w:pPr>
+        <w:pStyle w:val="Normal"/>
+        <w:rPr/>
+      </w:pPr>
+      <w:r>
+        <w:rPr/>
+      </w:r>
+    </w:p>
+    <w:p>
+      <w:pPr>
+        <w:pStyle w:val="Normal"/>
+        <w:rPr/>
+      </w:pPr>
+      <w:r>
+        <w:rPr/>
+      </w:r>
+    </w:p>
+    <w:p>
+      <w:pPr>
+        <w:pStyle w:val="Normal"/>
+        <w:rPr/>
+      </w:pPr>
+      <w:r>
+        <w:rPr/>
+      </w:r>
+    </w:p>
+    <w:p>
+      <w:pPr>
+        <w:pStyle w:val="Normal"/>
+        <w:rPr/>
+      </w:pPr>
+      <w:r>
+        <w:rPr/>
+      </w:r>
+    </w:p>
+    <w:p>
+      <w:pPr>
+        <w:pStyle w:val="Normal"/>
+        <w:rPr/>
+      </w:pPr>
+      <w:r>
+        <w:rPr/>
+      </w:r>
+    </w:p>
+    <w:p>
+      <w:pPr>
+        <w:pStyle w:val="Normal"/>
+        <w:rPr/>
+      </w:pPr>
+      <w:r>
+        <w:rPr/>
+      </w:r>
+    </w:p>
+    <w:p>
+      <w:pPr>
+        <w:pStyle w:val="Normal"/>
+        <w:rPr/>
+      </w:pPr>
+      <w:r>
+        <w:rPr/>
+      </w:r>
+    </w:p>
+    <w:p>
+      <w:pPr>
+        <w:pStyle w:val="Normal"/>
+        <w:rPr/>
+      </w:pPr>
+      <w:r>
+        <w:rPr/>
+      </w:r>
+    </w:p>
+    <w:p>
+      <w:pPr>
+        <w:pStyle w:val="Normal"/>
+        <w:rPr/>
+      </w:pPr>
+      <w:r>
+        <w:rPr/>
       </w:r>
     </w:p>
     <w:p>
@@ -8250,11 +8886,11 @@
         <w:pStyle w:val="Heading1"/>
         <w:rPr/>
       </w:pPr>
-      <w:bookmarkStart w:id="13" w:name="_Toc8318091"/>
-      <w:bookmarkEnd w:id="13"/>
-      <w:r>
-        <w:rPr/>
-        <w:t>Use case UC02 List audits</w:t>
+      <w:bookmarkStart w:id="12" w:name="_Toc8318090"/>
+      <w:bookmarkEnd w:id="12"/>
+      <w:r>
+        <w:rPr/>
+        <w:t>Use case UC01 Self-assign position to audit</w:t>
       </w:r>
     </w:p>
     <w:p>
@@ -8264,6 +8900,15 @@
       </w:pPr>
       <w:r>
         <w:rPr/>
+      </w:r>
+    </w:p>
+    <w:p>
+      <w:pPr>
+        <w:pStyle w:val="Subtitle"/>
+        <w:rPr/>
+      </w:pPr>
+      <w:r>
+        <w:rPr/>
         <w:t>Description</w:t>
       </w:r>
     </w:p>
@@ -8274,7 +8919,16 @@
       </w:pPr>
       <w:r>
         <w:rPr/>
-        <w:t>An auditor user wishes to list all his or her audits, he or she press the “audits” button located in the navigation bar to display the list.</w:t>
+      </w:r>
+    </w:p>
+    <w:p>
+      <w:pPr>
+        <w:pStyle w:val="Normal"/>
+        <w:rPr/>
+      </w:pPr>
+      <w:r>
+        <w:rPr/>
+        <w:t>An auditor user wishes to be able to audit a position, he or she list the positions and, if that position is not assigned to any auditor, he or she hits the “Self-assign” button.</w:t>
       </w:r>
     </w:p>
     <w:p>
@@ -8284,6 +8938,15 @@
       </w:pPr>
       <w:r>
         <w:rPr/>
+      </w:r>
+    </w:p>
+    <w:p>
+      <w:pPr>
+        <w:pStyle w:val="Subtitle"/>
+        <w:rPr/>
+      </w:pPr>
+      <w:r>
+        <w:rPr/>
         <w:t>Access</w:t>
       </w:r>
     </w:p>
@@ -8294,7 +8957,16 @@
       </w:pPr>
       <w:r>
         <w:rPr/>
-        <w:t>Logged as an auditor: Main Menu -&gt; Audits.</w:t>
+      </w:r>
+    </w:p>
+    <w:p>
+      <w:pPr>
+        <w:pStyle w:val="Normal"/>
+        <w:rPr/>
+      </w:pPr>
+      <w:r>
+        <w:rPr/>
+        <w:t>Logged as an auditor: Main Menu -&gt; Positions -&gt; Self-assign button in auditor column.</w:t>
       </w:r>
     </w:p>
     <w:p>
@@ -8304,7 +8976,25 @@
       </w:pPr>
       <w:r>
         <w:rPr/>
+      </w:r>
+    </w:p>
+    <w:p>
+      <w:pPr>
+        <w:pStyle w:val="Subtitle"/>
+        <w:rPr/>
+      </w:pPr>
+      <w:r>
+        <w:rPr/>
         <w:t>Tests</w:t>
+      </w:r>
+    </w:p>
+    <w:p>
+      <w:pPr>
+        <w:pStyle w:val="Normal"/>
+        <w:rPr/>
+      </w:pPr>
+      <w:r>
+        <w:rPr/>
       </w:r>
     </w:p>
     <w:tbl>
@@ -8359,7 +9049,7 @@
                 <w:bCs/>
                 <w:color w:val="FFFFFF" w:themeColor="background1"/>
               </w:rPr>
-              <w:t>Test 002</w:t>
+              <w:t xml:space="preserve">Test 001 </w:t>
             </w:r>
           </w:p>
         </w:tc>
@@ -8419,7 +9109,7 @@
               <w:rPr>
                 <w:color w:val="000000" w:themeColor="text1"/>
               </w:rPr>
-              <w:t>Logged as all auditors in different sessions, access to the list of audits.</w:t>
+              <w:t>Logged as an auditor, access to the list of positions, self-assign the last position.</w:t>
             </w:r>
           </w:p>
         </w:tc>
@@ -8477,7 +9167,7 @@
               <w:rPr>
                 <w:color w:val="000000" w:themeColor="text1"/>
               </w:rPr>
-              <w:t>The system must show a list containing all the audits of the user.</w:t>
+              <w:t>The system must refresh the view and in the place of the pressed button must be the name of the user logged in.</w:t>
             </w:r>
           </w:p>
         </w:tc>
@@ -8626,11 +9316,11 @@
         <w:pStyle w:val="Heading1"/>
         <w:rPr/>
       </w:pPr>
-      <w:bookmarkStart w:id="14" w:name="_Toc8318092"/>
-      <w:bookmarkEnd w:id="14"/>
-      <w:r>
-        <w:rPr/>
-        <w:t>Use case UC03 Show audits</w:t>
+      <w:bookmarkStart w:id="13" w:name="_Toc8318091"/>
+      <w:bookmarkEnd w:id="13"/>
+      <w:r>
+        <w:rPr/>
+        <w:t>Use case UC02 List audits</w:t>
       </w:r>
     </w:p>
     <w:p>
@@ -8650,7 +9340,7 @@
       </w:pPr>
       <w:r>
         <w:rPr/>
-        <w:t>An auditor user wishes to show one of his or her audits, he or she press the “audits” button located in the navigation bar to display the audits and then select the “view” button of the one he or she wants to view.</w:t>
+        <w:t>An auditor user wishes to list all his or her audits, he or she press the “audits” button located in the navigation bar to display the list.</w:t>
       </w:r>
     </w:p>
     <w:p>
@@ -8670,7 +9360,7 @@
       </w:pPr>
       <w:r>
         <w:rPr/>
-        <w:t>Logged as an auditor: Main Menu -&gt; Audits -&gt; View.</w:t>
+        <w:t>Logged as an auditor: Main Menu -&gt; Audits.</w:t>
       </w:r>
     </w:p>
     <w:p>
@@ -8735,6 +9425,382 @@
                 <w:bCs/>
                 <w:color w:val="FFFFFF" w:themeColor="background1"/>
               </w:rPr>
+              <w:t>Test 002</w:t>
+            </w:r>
+          </w:p>
+        </w:tc>
+      </w:tr>
+      <w:tr>
+        <w:trPr>
+          <w:cnfStyle w:val="000000100000" w:firstRow="0" w:lastRow="0" w:firstColumn="0" w:lastColumn="0" w:oddVBand="0" w:evenVBand="0" w:oddHBand="1" w:evenHBand="0" w:firstRowFirstColumn="0" w:firstRowLastColumn="0" w:lastRowFirstColumn="0" w:lastRowLastColumn="0"/>
+        </w:trPr>
+        <w:tc>
+          <w:tcPr>
+            <w:tcW w:w="1518" w:type="dxa"/>
+            <w:cnfStyle w:val="001000000000" w:firstRow="0" w:lastRow="0" w:firstColumn="1" w:lastColumn="0" w:oddVBand="0" w:evenVBand="0" w:oddHBand="0" w:evenHBand="0" w:firstRowFirstColumn="0" w:firstRowLastColumn="0" w:lastRowFirstColumn="0" w:lastRowLastColumn="0"/>
+            <w:tcBorders>
+              <w:top w:val="single" w:sz="4" w:space="0" w:color="FFFFFF"/>
+              <w:bottom w:val="single" w:sz="4" w:space="0" w:color="FFFFFF"/>
+              <w:insideH w:val="single" w:sz="4" w:space="0" w:color="FFFFFF"/>
+            </w:tcBorders>
+            <w:shd w:color="auto" w:fill="1F497D" w:themeFill="text2" w:val="clear"/>
+          </w:tcPr>
+          <w:p>
+            <w:pPr>
+              <w:pStyle w:val="Normal"/>
+              <w:spacing w:lineRule="auto" w:line="240"/>
+              <w:rPr>
+                <w:rStyle w:val="Strong"/>
+              </w:rPr>
+            </w:pPr>
+            <w:r>
+              <w:rPr>
+                <w:rStyle w:val="Strong"/>
+                <w:color w:val="FFFFFF" w:themeColor="background1"/>
+              </w:rPr>
+              <w:t>Description</w:t>
+            </w:r>
+          </w:p>
+        </w:tc>
+        <w:tc>
+          <w:tcPr>
+            <w:tcW w:w="7507" w:type="dxa"/>
+            <w:tcBorders>
+              <w:top w:val="single" w:sz="4" w:space="0" w:color="FFFFFF"/>
+              <w:bottom w:val="single" w:sz="4" w:space="0" w:color="FFFFFF"/>
+              <w:insideH w:val="single" w:sz="4" w:space="0" w:color="FFFFFF"/>
+            </w:tcBorders>
+            <w:shd w:color="auto" w:fill="DBE5F1" w:themeFill="accent1" w:themeFillTint="33" w:val="clear"/>
+          </w:tcPr>
+          <w:p>
+            <w:pPr>
+              <w:pStyle w:val="Normal"/>
+              <w:spacing w:lineRule="auto" w:line="240"/>
+              <w:cnfStyle w:val="000000100000" w:firstRow="0" w:lastRow="0" w:firstColumn="0" w:lastColumn="0" w:oddVBand="0" w:evenVBand="0" w:oddHBand="1" w:evenHBand="0" w:firstRowFirstColumn="0" w:firstRowLastColumn="0" w:lastRowFirstColumn="0" w:lastRowLastColumn="0"/>
+              <w:rPr>
+                <w:color w:val="000000" w:themeColor="text1"/>
+              </w:rPr>
+            </w:pPr>
+            <w:r>
+              <w:rPr>
+                <w:color w:val="000000" w:themeColor="text1"/>
+              </w:rPr>
+              <w:t>Logged as all auditors in different sessions, access to the list of audits.</w:t>
+            </w:r>
+          </w:p>
+        </w:tc>
+      </w:tr>
+      <w:tr>
+        <w:trPr/>
+        <w:tc>
+          <w:tcPr>
+            <w:tcW w:w="1518" w:type="dxa"/>
+            <w:cnfStyle w:val="001000000000" w:firstRow="0" w:lastRow="0" w:firstColumn="1" w:lastColumn="0" w:oddVBand="0" w:evenVBand="0" w:oddHBand="0" w:evenHBand="0" w:firstRowFirstColumn="0" w:firstRowLastColumn="0" w:lastRowFirstColumn="0" w:lastRowLastColumn="0"/>
+            <w:tcBorders>
+              <w:top w:val="single" w:sz="4" w:space="0" w:color="FFFFFF"/>
+              <w:bottom w:val="single" w:sz="4" w:space="0" w:color="FFFFFF"/>
+              <w:insideH w:val="single" w:sz="4" w:space="0" w:color="FFFFFF"/>
+            </w:tcBorders>
+            <w:shd w:color="auto" w:fill="1F497D" w:themeFill="text2" w:val="clear"/>
+          </w:tcPr>
+          <w:p>
+            <w:pPr>
+              <w:pStyle w:val="Normal"/>
+              <w:spacing w:lineRule="auto" w:line="240"/>
+              <w:rPr>
+                <w:rStyle w:val="Strong"/>
+              </w:rPr>
+            </w:pPr>
+            <w:r>
+              <w:rPr>
+                <w:rStyle w:val="Strong"/>
+                <w:color w:val="FFFFFF" w:themeColor="background1"/>
+              </w:rPr>
+              <w:t>Expected</w:t>
+            </w:r>
+          </w:p>
+        </w:tc>
+        <w:tc>
+          <w:tcPr>
+            <w:tcW w:w="7507" w:type="dxa"/>
+            <w:tcBorders>
+              <w:top w:val="single" w:sz="4" w:space="0" w:color="FFFFFF"/>
+              <w:bottom w:val="single" w:sz="4" w:space="0" w:color="FFFFFF"/>
+              <w:insideH w:val="single" w:sz="4" w:space="0" w:color="FFFFFF"/>
+            </w:tcBorders>
+            <w:shd w:color="auto" w:fill="DBE5F1" w:themeFill="accent1" w:themeFillTint="33" w:val="clear"/>
+          </w:tcPr>
+          <w:p>
+            <w:pPr>
+              <w:pStyle w:val="Normal"/>
+              <w:spacing w:lineRule="auto" w:line="240"/>
+              <w:cnfStyle w:val="000000000000" w:firstRow="0" w:lastRow="0" w:firstColumn="0" w:lastColumn="0" w:oddVBand="0" w:evenVBand="0" w:oddHBand="0" w:evenHBand="0" w:firstRowFirstColumn="0" w:firstRowLastColumn="0" w:lastRowFirstColumn="0" w:lastRowLastColumn="0"/>
+              <w:rPr>
+                <w:color w:val="000000" w:themeColor="text1"/>
+              </w:rPr>
+            </w:pPr>
+            <w:r>
+              <w:rPr>
+                <w:color w:val="000000" w:themeColor="text1"/>
+              </w:rPr>
+              <w:t>The system must show a list containing all the audits of the user.</w:t>
+            </w:r>
+          </w:p>
+        </w:tc>
+      </w:tr>
+      <w:tr>
+        <w:trPr>
+          <w:cnfStyle w:val="000000100000" w:firstRow="0" w:lastRow="0" w:firstColumn="0" w:lastColumn="0" w:oddVBand="0" w:evenVBand="0" w:oddHBand="1" w:evenHBand="0" w:firstRowFirstColumn="0" w:firstRowLastColumn="0" w:lastRowFirstColumn="0" w:lastRowLastColumn="0"/>
+        </w:trPr>
+        <w:tc>
+          <w:tcPr>
+            <w:tcW w:w="1518" w:type="dxa"/>
+            <w:cnfStyle w:val="001000000000" w:firstRow="0" w:lastRow="0" w:firstColumn="1" w:lastColumn="0" w:oddVBand="0" w:evenVBand="0" w:oddHBand="0" w:evenHBand="0" w:firstRowFirstColumn="0" w:firstRowLastColumn="0" w:lastRowFirstColumn="0" w:lastRowLastColumn="0"/>
+            <w:tcBorders>
+              <w:top w:val="single" w:sz="4" w:space="0" w:color="FFFFFF"/>
+              <w:bottom w:val="single" w:sz="4" w:space="0" w:color="FFFFFF"/>
+              <w:insideH w:val="single" w:sz="4" w:space="0" w:color="FFFFFF"/>
+            </w:tcBorders>
+            <w:shd w:color="auto" w:fill="1F497D" w:themeFill="text2" w:val="clear"/>
+          </w:tcPr>
+          <w:p>
+            <w:pPr>
+              <w:pStyle w:val="Normal"/>
+              <w:spacing w:lineRule="auto" w:line="240"/>
+              <w:rPr>
+                <w:rStyle w:val="Strong"/>
+              </w:rPr>
+            </w:pPr>
+            <w:r>
+              <w:rPr>
+                <w:rStyle w:val="Strong"/>
+                <w:color w:val="FFFFFF" w:themeColor="background1"/>
+              </w:rPr>
+              <w:t>Outcome</w:t>
+            </w:r>
+          </w:p>
+        </w:tc>
+        <w:tc>
+          <w:tcPr>
+            <w:tcW w:w="7507" w:type="dxa"/>
+            <w:tcBorders>
+              <w:top w:val="single" w:sz="4" w:space="0" w:color="FFFFFF"/>
+              <w:bottom w:val="single" w:sz="4" w:space="0" w:color="FFFFFF"/>
+              <w:insideH w:val="single" w:sz="4" w:space="0" w:color="FFFFFF"/>
+            </w:tcBorders>
+            <w:shd w:color="auto" w:fill="DBE5F1" w:themeFill="accent1" w:themeFillTint="33" w:val="clear"/>
+          </w:tcPr>
+          <w:p>
+            <w:pPr>
+              <w:pStyle w:val="Notes"/>
+              <w:spacing w:lineRule="auto" w:line="240"/>
+              <w:cnfStyle w:val="000000100000" w:firstRow="0" w:lastRow="0" w:firstColumn="0" w:lastColumn="0" w:oddVBand="0" w:evenVBand="0" w:oddHBand="1" w:evenHBand="0" w:firstRowFirstColumn="0" w:firstRowLastColumn="0" w:lastRowFirstColumn="0" w:lastRowLastColumn="0"/>
+              <w:rPr>
+                <w:color w:val="000000" w:themeColor="text1"/>
+              </w:rPr>
+            </w:pPr>
+            <w:r>
+              <w:rPr>
+                <w:color w:val="000000" w:themeColor="text1"/>
+              </w:rPr>
+            </w:r>
+          </w:p>
+        </w:tc>
+      </w:tr>
+      <w:tr>
+        <w:trPr/>
+        <w:tc>
+          <w:tcPr>
+            <w:tcW w:w="1518" w:type="dxa"/>
+            <w:cnfStyle w:val="001000000000" w:firstRow="0" w:lastRow="0" w:firstColumn="1" w:lastColumn="0" w:oddVBand="0" w:evenVBand="0" w:oddHBand="0" w:evenHBand="0" w:firstRowFirstColumn="0" w:firstRowLastColumn="0" w:lastRowFirstColumn="0" w:lastRowLastColumn="0"/>
+            <w:tcBorders>
+              <w:top w:val="single" w:sz="4" w:space="0" w:color="FFFFFF"/>
+              <w:bottom w:val="single" w:sz="4" w:space="0" w:color="FFFFFF"/>
+              <w:insideH w:val="single" w:sz="4" w:space="0" w:color="FFFFFF"/>
+            </w:tcBorders>
+            <w:shd w:color="auto" w:fill="1F497D" w:themeFill="text2" w:val="clear"/>
+          </w:tcPr>
+          <w:p>
+            <w:pPr>
+              <w:pStyle w:val="Normal"/>
+              <w:spacing w:lineRule="auto" w:line="240"/>
+              <w:rPr>
+                <w:rStyle w:val="Strong"/>
+              </w:rPr>
+            </w:pPr>
+            <w:r>
+              <w:rPr>
+                <w:rStyle w:val="Strong"/>
+                <w:color w:val="FFFFFF" w:themeColor="background1"/>
+              </w:rPr>
+              <w:t>Notes</w:t>
+            </w:r>
+          </w:p>
+        </w:tc>
+        <w:tc>
+          <w:tcPr>
+            <w:tcW w:w="7507" w:type="dxa"/>
+            <w:tcBorders>
+              <w:top w:val="single" w:sz="4" w:space="0" w:color="FFFFFF"/>
+              <w:bottom w:val="single" w:sz="4" w:space="0" w:color="FFFFFF"/>
+              <w:insideH w:val="single" w:sz="4" w:space="0" w:color="FFFFFF"/>
+            </w:tcBorders>
+            <w:shd w:color="auto" w:fill="DBE5F1" w:themeFill="accent1" w:themeFillTint="33" w:val="clear"/>
+          </w:tcPr>
+          <w:p>
+            <w:pPr>
+              <w:pStyle w:val="Normal"/>
+              <w:spacing w:lineRule="auto" w:line="240"/>
+              <w:cnfStyle w:val="000000000000" w:firstRow="0" w:lastRow="0" w:firstColumn="0" w:lastColumn="0" w:oddVBand="0" w:evenVBand="0" w:oddHBand="0" w:evenHBand="0" w:firstRowFirstColumn="0" w:firstRowLastColumn="0" w:lastRowFirstColumn="0" w:lastRowLastColumn="0"/>
+              <w:rPr>
+                <w:color w:val="000000" w:themeColor="text1"/>
+              </w:rPr>
+            </w:pPr>
+            <w:r>
+              <w:rPr>
+                <w:color w:val="000000" w:themeColor="text1"/>
+              </w:rPr>
+              <w:t>-</w:t>
+            </w:r>
+          </w:p>
+        </w:tc>
+      </w:tr>
+    </w:tbl>
+    <w:p>
+      <w:pPr>
+        <w:pStyle w:val="Normal"/>
+        <w:rPr/>
+      </w:pPr>
+      <w:r>
+        <w:rPr/>
+      </w:r>
+    </w:p>
+    <w:p>
+      <w:pPr>
+        <w:pStyle w:val="Normal"/>
+        <w:rPr/>
+      </w:pPr>
+      <w:r>
+        <w:rPr/>
+      </w:r>
+      <w:r>
+        <w:br w:type="page"/>
+      </w:r>
+    </w:p>
+    <w:p>
+      <w:pPr>
+        <w:pStyle w:val="Heading1"/>
+        <w:rPr/>
+      </w:pPr>
+      <w:bookmarkStart w:id="14" w:name="_Toc8318092"/>
+      <w:bookmarkEnd w:id="14"/>
+      <w:r>
+        <w:rPr/>
+        <w:t>Use case UC03 Show audits</w:t>
+      </w:r>
+    </w:p>
+    <w:p>
+      <w:pPr>
+        <w:pStyle w:val="Subtitle"/>
+        <w:rPr/>
+      </w:pPr>
+      <w:r>
+        <w:rPr/>
+        <w:t>Description</w:t>
+      </w:r>
+    </w:p>
+    <w:p>
+      <w:pPr>
+        <w:pStyle w:val="Normal"/>
+        <w:rPr/>
+      </w:pPr>
+      <w:r>
+        <w:rPr/>
+        <w:t>An auditor user wishes to show one of his or her audits, he or she press the “audits” button located in the navigation bar to display the audits and then select the “view” button of the one he or she wants to view.</w:t>
+      </w:r>
+    </w:p>
+    <w:p>
+      <w:pPr>
+        <w:pStyle w:val="Subtitle"/>
+        <w:rPr/>
+      </w:pPr>
+      <w:r>
+        <w:rPr/>
+        <w:t>Access</w:t>
+      </w:r>
+    </w:p>
+    <w:p>
+      <w:pPr>
+        <w:pStyle w:val="Normal"/>
+        <w:rPr/>
+      </w:pPr>
+      <w:r>
+        <w:rPr/>
+        <w:t>Logged as an auditor: Main Menu -&gt; Audits -&gt; View.</w:t>
+      </w:r>
+    </w:p>
+    <w:p>
+      <w:pPr>
+        <w:pStyle w:val="Subtitle"/>
+        <w:rPr/>
+      </w:pPr>
+      <w:r>
+        <w:rPr/>
+        <w:t>Tests</w:t>
+      </w:r>
+    </w:p>
+    <w:tbl>
+      <w:tblPr>
+        <w:tblStyle w:val="Cuadrculavistosa-nfasis1"/>
+        <w:tblW w:w="9026" w:type="dxa"/>
+        <w:jc w:val="left"/>
+        <w:tblInd w:w="0" w:type="dxa"/>
+        <w:tblBorders>
+          <w:bottom w:val="single" w:sz="4" w:space="0" w:color="FFFFFF"/>
+          <w:insideH w:val="single" w:sz="4" w:space="0" w:color="FFFFFF"/>
+        </w:tblBorders>
+        <w:tblCellMar>
+          <w:top w:w="0" w:type="dxa"/>
+          <w:left w:w="108" w:type="dxa"/>
+          <w:bottom w:w="0" w:type="dxa"/>
+          <w:right w:w="108" w:type="dxa"/>
+        </w:tblCellMar>
+        <w:tblLook w:val="04a0" w:noVBand="1" w:noHBand="0" w:lastColumn="0" w:firstColumn="1" w:lastRow="0" w:firstRow="1"/>
+      </w:tblPr>
+      <w:tblGrid>
+        <w:gridCol w:w="1518"/>
+        <w:gridCol w:w="7507"/>
+      </w:tblGrid>
+      <w:tr>
+        <w:trPr>
+          <w:cnfStyle w:val="100000000000" w:firstRow="1" w:lastRow="0" w:firstColumn="0" w:lastColumn="0" w:oddVBand="0" w:evenVBand="0" w:oddHBand="0" w:evenHBand="0" w:firstRowFirstColumn="0" w:firstRowLastColumn="0" w:lastRowFirstColumn="0" w:lastRowLastColumn="0"/>
+        </w:trPr>
+        <w:tc>
+          <w:tcPr>
+            <w:tcW w:w="9025" w:type="dxa"/>
+            <w:gridSpan w:val="2"/>
+            <w:cnfStyle w:val="001000000000" w:firstRow="0" w:lastRow="0" w:firstColumn="1" w:lastColumn="0" w:oddVBand="0" w:evenVBand="0" w:oddHBand="0" w:evenHBand="0" w:firstRowFirstColumn="0" w:firstRowLastColumn="0" w:lastRowFirstColumn="0" w:lastRowLastColumn="0"/>
+            <w:tcBorders>
+              <w:bottom w:val="single" w:sz="4" w:space="0" w:color="FFFFFF"/>
+              <w:insideH w:val="single" w:sz="4" w:space="0" w:color="FFFFFF"/>
+            </w:tcBorders>
+            <w:shd w:color="auto" w:fill="1F497D" w:themeFill="text2" w:val="clear"/>
+          </w:tcPr>
+          <w:p>
+            <w:pPr>
+              <w:pStyle w:val="Normal"/>
+              <w:spacing w:lineRule="auto" w:line="240"/>
+              <w:rPr>
+                <w:rStyle w:val="Strong"/>
+              </w:rPr>
+            </w:pPr>
+            <w:r>
+              <w:rPr>
+                <w:rStyle w:val="Strong"/>
+                <w:b/>
+                <w:bCs/>
+                <w:color w:val="FFFFFF" w:themeColor="background1"/>
+              </w:rPr>
               <w:t>Test 003</w:t>
             </w:r>
           </w:p>
@@ -15651,6 +16717,9 @@
         <w:pStyle w:val="Normal"/>
         <w:rPr/>
       </w:pPr>
+      <w:bookmarkStart w:id="29" w:name="__DdeLink__2057_3525959229"/>
+      <w:bookmarkStart w:id="30" w:name="__DdeLink__2057_3525959229"/>
+      <w:bookmarkEnd w:id="30"/>
       <w:r>
         <w:rPr/>
       </w:r>
@@ -16512,6 +17581,9 @@
         <w:pStyle w:val="Normal"/>
         <w:rPr/>
       </w:pPr>
+      <w:bookmarkStart w:id="31" w:name="__DdeLink__2057_3525959229"/>
+      <w:bookmarkStart w:id="32" w:name="__DdeLink__2057_3525959229"/>
+      <w:bookmarkEnd w:id="32"/>
       <w:r>
         <w:rPr/>
       </w:r>
@@ -16524,8 +17596,8 @@
         <w:pStyle w:val="Heading1"/>
         <w:rPr/>
       </w:pPr>
-      <w:bookmarkStart w:id="29" w:name="_Toc8318104"/>
-      <w:bookmarkEnd w:id="29"/>
+      <w:bookmarkStart w:id="33" w:name="_Toc8318104"/>
+      <w:bookmarkEnd w:id="33"/>
       <w:r>
         <w:rPr/>
         <w:t>Use case UC15 Provider display Items</w:t>
@@ -17532,8 +18604,8 @@
         <w:pStyle w:val="Heading1"/>
         <w:rPr/>
       </w:pPr>
-      <w:bookmarkStart w:id="30" w:name="_Toc8318105"/>
-      <w:bookmarkEnd w:id="30"/>
+      <w:bookmarkStart w:id="34" w:name="_Toc8318105"/>
+      <w:bookmarkEnd w:id="34"/>
       <w:r>
         <w:rPr/>
         <w:t>Use case UC16 Provider create item</w:t>
@@ -18769,12 +19841,12 @@
         <w:pStyle w:val="Heading1"/>
         <w:rPr/>
       </w:pPr>
-      <w:bookmarkStart w:id="31" w:name="_Toc8318106"/>
+      <w:bookmarkStart w:id="35" w:name="_Toc8318106"/>
       <w:r>
         <w:rPr/>
         <w:t>Use case UC17 Provider Edit Item</w:t>
       </w:r>
-      <w:bookmarkEnd w:id="31"/>
+      <w:bookmarkEnd w:id="35"/>
       <w:r>
         <w:rPr/>
         <w:t xml:space="preserve"> </w:t>
@@ -18829,12 +19901,12 @@
         <w:rPr/>
         <w:tab/>
       </w:r>
-      <w:bookmarkStart w:id="32" w:name="__DdeLink__1100_1166011219"/>
+      <w:bookmarkStart w:id="36" w:name="__DdeLink__1100_1166011219"/>
       <w:r>
         <w:rPr/>
         <w:t xml:space="preserve">Main Menu -&gt; Items -&gt; My items -&gt; </w:t>
       </w:r>
-      <w:bookmarkEnd w:id="32"/>
+      <w:bookmarkEnd w:id="36"/>
       <w:r>
         <w:rPr/>
         <w:t>Edit</w:t>
@@ -19730,8 +20802,8 @@
         <w:pStyle w:val="Heading1"/>
         <w:rPr/>
       </w:pPr>
-      <w:bookmarkStart w:id="33" w:name="_Toc8318107"/>
-      <w:bookmarkEnd w:id="33"/>
+      <w:bookmarkStart w:id="37" w:name="_Toc8318107"/>
+      <w:bookmarkEnd w:id="37"/>
       <w:r>
         <w:rPr/>
         <w:t>Use case UC18 Provider Delete item</w:t>
@@ -20189,8 +21261,8 @@
         <w:pStyle w:val="Heading1"/>
         <w:rPr/>
       </w:pPr>
-      <w:bookmarkStart w:id="34" w:name="_Toc8318108"/>
-      <w:bookmarkEnd w:id="34"/>
+      <w:bookmarkStart w:id="38" w:name="_Toc8318108"/>
+      <w:bookmarkEnd w:id="38"/>
       <w:r>
         <w:rPr/>
         <w:t>Use case UC19 Show sponsorships</w:t>
@@ -20581,8 +21653,8 @@
         <w:pStyle w:val="Heading1"/>
         <w:rPr/>
       </w:pPr>
-      <w:bookmarkStart w:id="35" w:name="_Toc8318109"/>
-      <w:bookmarkEnd w:id="35"/>
+      <w:bookmarkStart w:id="39" w:name="_Toc8318109"/>
+      <w:bookmarkEnd w:id="39"/>
       <w:r>
         <w:rPr/>
         <w:t>Use case UC20 Create sponsorship</w:t>
@@ -21545,8 +22617,8 @@
         <w:pStyle w:val="Heading1"/>
         <w:rPr/>
       </w:pPr>
-      <w:bookmarkStart w:id="36" w:name="_Toc8318110"/>
-      <w:bookmarkEnd w:id="36"/>
+      <w:bookmarkStart w:id="40" w:name="_Toc8318110"/>
+      <w:bookmarkEnd w:id="40"/>
       <w:r>
         <w:rPr/>
         <w:t>Use case UC21 Update sponsorship</w:t>
@@ -22494,8 +23566,8 @@
         <w:pStyle w:val="Heading1"/>
         <w:rPr/>
       </w:pPr>
-      <w:bookmarkStart w:id="37" w:name="_Toc8318111"/>
-      <w:bookmarkEnd w:id="37"/>
+      <w:bookmarkStart w:id="41" w:name="_Toc8318111"/>
+      <w:bookmarkEnd w:id="41"/>
       <w:r>
         <w:rPr/>
         <w:t>Use case UC22 Delete sponsorship</w:t>

</xml_diff>

<commit_message>
Add Rookie create application Acceptance Test
</commit_message>
<xml_diff>
--- a/Item-5/Acceptance test.docx
+++ b/Item-5/Acceptance test.docx
@@ -610,7 +610,7 @@
           <w:docPartGallery w:val="Table of Contents"/>
           <w:docPartUnique w:val="true"/>
         </w:docPartObj>
-        <w:id w:val="1124821750"/>
+        <w:id w:val="1172053311"/>
       </w:sdtPr>
       <w:sdtContent>
         <w:p>
@@ -7432,7 +7432,7 @@
       </w:r>
       <w:r>
         <w:rPr/>
-        <w:t xml:space="preserve">  </w:t>
+        <w:t xml:space="preserve"> </w:t>
       </w:r>
       <w:r>
         <w:rPr/>
@@ -8862,6 +8862,2704 @@
       <w:r>
         <w:rPr/>
       </w:r>
+      <w:r>
+        <w:br w:type="page"/>
+      </w:r>
+    </w:p>
+    <w:p>
+      <w:pPr>
+        <w:pStyle w:val="Heading1"/>
+        <w:rPr/>
+      </w:pPr>
+      <w:r>
+        <w:rPr/>
+        <w:t>Use case UC0</w:t>
+      </w:r>
+      <w:r>
+        <w:rPr/>
+        <w:t>8</w:t>
+      </w:r>
+      <w:r>
+        <w:rPr/>
+        <w:t xml:space="preserve"> </w:t>
+      </w:r>
+      <w:r>
+        <w:rPr/>
+        <w:t>Rookie Display</w:t>
+      </w:r>
+      <w:r>
+        <w:rPr/>
+        <w:t xml:space="preserve"> </w:t>
+      </w:r>
+      <w:r>
+        <w:rPr/>
+        <w:t>Application</w:t>
+      </w:r>
+    </w:p>
+    <w:p>
+      <w:pPr>
+        <w:pStyle w:val="Normal"/>
+        <w:rPr/>
+      </w:pPr>
+      <w:r>
+        <w:rPr/>
+      </w:r>
+    </w:p>
+    <w:p>
+      <w:pPr>
+        <w:pStyle w:val="Subtitle"/>
+        <w:rPr/>
+      </w:pPr>
+      <w:r>
+        <w:rPr/>
+        <w:t>Description</w:t>
+      </w:r>
+    </w:p>
+    <w:p>
+      <w:pPr>
+        <w:pStyle w:val="Normal"/>
+        <w:rPr/>
+      </w:pPr>
+      <w:r>
+        <w:rPr/>
+      </w:r>
+    </w:p>
+    <w:p>
+      <w:pPr>
+        <w:pStyle w:val="Normal"/>
+        <w:rPr/>
+      </w:pPr>
+      <w:r>
+        <w:rPr/>
+        <w:t xml:space="preserve">A </w:t>
+      </w:r>
+      <w:r>
+        <w:rPr/>
+        <w:t>Rookie</w:t>
+      </w:r>
+      <w:r>
+        <w:rPr/>
+        <w:t xml:space="preserve"> user wishes to </w:t>
+      </w:r>
+      <w:r>
+        <w:rPr/>
+        <w:t>display</w:t>
+      </w:r>
+      <w:r>
+        <w:rPr/>
+        <w:t xml:space="preserve"> a</w:t>
+      </w:r>
+      <w:r>
+        <w:rPr/>
+        <w:t>n</w:t>
+      </w:r>
+      <w:r>
+        <w:rPr/>
+        <w:t xml:space="preserve"> </w:t>
+      </w:r>
+      <w:r>
+        <w:rPr/>
+        <w:t>application from his or her application list.</w:t>
+      </w:r>
+    </w:p>
+    <w:p>
+      <w:pPr>
+        <w:pStyle w:val="Subtitle"/>
+        <w:rPr/>
+      </w:pPr>
+      <w:r>
+        <w:rPr/>
+      </w:r>
+    </w:p>
+    <w:p>
+      <w:pPr>
+        <w:pStyle w:val="Subtitle"/>
+        <w:rPr/>
+      </w:pPr>
+      <w:r>
+        <w:rPr/>
+        <w:t>Access</w:t>
+      </w:r>
+    </w:p>
+    <w:p>
+      <w:pPr>
+        <w:pStyle w:val="Normal"/>
+        <w:rPr/>
+      </w:pPr>
+      <w:r>
+        <w:rPr/>
+      </w:r>
+    </w:p>
+    <w:p>
+      <w:pPr>
+        <w:pStyle w:val="Normal"/>
+        <w:rPr/>
+      </w:pPr>
+      <w:r>
+        <w:rPr/>
+        <w:t xml:space="preserve">Logged as a </w:t>
+      </w:r>
+      <w:r>
+        <w:rPr/>
+        <w:t>Rookie</w:t>
+      </w:r>
+      <w:r>
+        <w:rPr/>
+        <w:t xml:space="preserve">: Main Menu -&gt; </w:t>
+      </w:r>
+      <w:r>
+        <w:rPr/>
+        <w:t>Applications -&gt; My Applications -&gt; Display</w:t>
+      </w:r>
+      <w:r>
+        <w:rPr/>
+        <w:t>.</w:t>
+      </w:r>
+    </w:p>
+    <w:p>
+      <w:pPr>
+        <w:pStyle w:val="Subtitle"/>
+        <w:rPr/>
+      </w:pPr>
+      <w:r>
+        <w:rPr/>
+      </w:r>
+    </w:p>
+    <w:p>
+      <w:pPr>
+        <w:pStyle w:val="Subtitle"/>
+        <w:rPr/>
+      </w:pPr>
+      <w:r>
+        <w:rPr/>
+        <w:t>Tests</w:t>
+      </w:r>
+    </w:p>
+    <w:p>
+      <w:pPr>
+        <w:pStyle w:val="Normal"/>
+        <w:rPr/>
+      </w:pPr>
+      <w:r>
+        <w:rPr/>
+      </w:r>
+    </w:p>
+    <w:tbl>
+      <w:tblPr>
+        <w:tblStyle w:val="Cuadrculavistosa-nfasis1"/>
+        <w:tblW w:w="9026" w:type="dxa"/>
+        <w:jc w:val="left"/>
+        <w:tblInd w:w="0" w:type="dxa"/>
+        <w:tblBorders>
+          <w:bottom w:val="single" w:sz="4" w:space="0" w:color="FFFFFF"/>
+          <w:insideH w:val="single" w:sz="4" w:space="0" w:color="FFFFFF"/>
+        </w:tblBorders>
+        <w:tblCellMar>
+          <w:top w:w="0" w:type="dxa"/>
+          <w:left w:w="108" w:type="dxa"/>
+          <w:bottom w:w="0" w:type="dxa"/>
+          <w:right w:w="108" w:type="dxa"/>
+        </w:tblCellMar>
+        <w:tblLook w:val="04a0" w:noVBand="1" w:noHBand="0" w:lastColumn="0" w:firstColumn="1" w:lastRow="0" w:firstRow="1"/>
+      </w:tblPr>
+      <w:tblGrid>
+        <w:gridCol w:w="1713"/>
+        <w:gridCol w:w="7312"/>
+      </w:tblGrid>
+      <w:tr>
+        <w:trPr>
+          <w:cnfStyle w:val="100000000000" w:firstRow="1" w:lastRow="0" w:firstColumn="0" w:lastColumn="0" w:oddVBand="0" w:evenVBand="0" w:oddHBand="0" w:evenHBand="0" w:firstRowFirstColumn="0" w:firstRowLastColumn="0" w:lastRowFirstColumn="0" w:lastRowLastColumn="0"/>
+        </w:trPr>
+        <w:tc>
+          <w:tcPr>
+            <w:tcW w:w="9025" w:type="dxa"/>
+            <w:gridSpan w:val="2"/>
+            <w:cnfStyle w:val="001000000000" w:firstRow="0" w:lastRow="0" w:firstColumn="1" w:lastColumn="0" w:oddVBand="0" w:evenVBand="0" w:oddHBand="0" w:evenHBand="0" w:firstRowFirstColumn="0" w:firstRowLastColumn="0" w:lastRowFirstColumn="0" w:lastRowLastColumn="0"/>
+            <w:tcBorders>
+              <w:bottom w:val="single" w:sz="4" w:space="0" w:color="FFFFFF"/>
+              <w:insideH w:val="single" w:sz="4" w:space="0" w:color="FFFFFF"/>
+            </w:tcBorders>
+            <w:shd w:color="auto" w:fill="1F497D" w:themeFill="text2" w:val="clear"/>
+          </w:tcPr>
+          <w:p>
+            <w:pPr>
+              <w:pStyle w:val="Normal"/>
+              <w:spacing w:lineRule="auto" w:line="240"/>
+              <w:rPr/>
+            </w:pPr>
+            <w:r>
+              <w:rPr>
+                <w:rStyle w:val="Strong"/>
+                <w:b/>
+                <w:bCs/>
+                <w:color w:val="FFFFFF" w:themeColor="background1"/>
+              </w:rPr>
+              <w:t>Test 0</w:t>
+            </w:r>
+            <w:r>
+              <w:rPr>
+                <w:rStyle w:val="Strong"/>
+                <w:b/>
+                <w:bCs/>
+                <w:color w:val="FFFFFF" w:themeColor="background1"/>
+              </w:rPr>
+              <w:t>17</w:t>
+            </w:r>
+          </w:p>
+        </w:tc>
+      </w:tr>
+      <w:tr>
+        <w:trPr>
+          <w:cnfStyle w:val="000000100000" w:firstRow="0" w:lastRow="0" w:firstColumn="0" w:lastColumn="0" w:oddVBand="0" w:evenVBand="0" w:oddHBand="1" w:evenHBand="0" w:firstRowFirstColumn="0" w:firstRowLastColumn="0" w:lastRowFirstColumn="0" w:lastRowLastColumn="0"/>
+        </w:trPr>
+        <w:tc>
+          <w:tcPr>
+            <w:tcW w:w="1713" w:type="dxa"/>
+            <w:cnfStyle w:val="001000000000" w:firstRow="0" w:lastRow="0" w:firstColumn="1" w:lastColumn="0" w:oddVBand="0" w:evenVBand="0" w:oddHBand="0" w:evenHBand="0" w:firstRowFirstColumn="0" w:firstRowLastColumn="0" w:lastRowFirstColumn="0" w:lastRowLastColumn="0"/>
+            <w:tcBorders>
+              <w:top w:val="single" w:sz="4" w:space="0" w:color="FFFFFF"/>
+              <w:bottom w:val="single" w:sz="4" w:space="0" w:color="FFFFFF"/>
+              <w:insideH w:val="single" w:sz="4" w:space="0" w:color="FFFFFF"/>
+            </w:tcBorders>
+            <w:shd w:color="auto" w:fill="1F497D" w:themeFill="text2" w:val="clear"/>
+          </w:tcPr>
+          <w:p>
+            <w:pPr>
+              <w:pStyle w:val="Normal"/>
+              <w:spacing w:lineRule="auto" w:line="240"/>
+              <w:rPr/>
+            </w:pPr>
+            <w:r>
+              <w:rPr>
+                <w:rStyle w:val="Strong"/>
+                <w:color w:val="FFFFFF" w:themeColor="background1"/>
+              </w:rPr>
+              <w:t>Description</w:t>
+            </w:r>
+          </w:p>
+        </w:tc>
+        <w:tc>
+          <w:tcPr>
+            <w:tcW w:w="7312" w:type="dxa"/>
+            <w:tcBorders>
+              <w:top w:val="single" w:sz="4" w:space="0" w:color="FFFFFF"/>
+              <w:bottom w:val="single" w:sz="4" w:space="0" w:color="FFFFFF"/>
+              <w:insideH w:val="single" w:sz="4" w:space="0" w:color="FFFFFF"/>
+            </w:tcBorders>
+            <w:shd w:color="auto" w:fill="DBE5F1" w:themeFill="accent1" w:themeFillTint="33" w:val="clear"/>
+          </w:tcPr>
+          <w:p>
+            <w:pPr>
+              <w:pStyle w:val="Normal"/>
+              <w:spacing w:lineRule="auto" w:line="240"/>
+              <w:cnfStyle w:val="000000100000" w:firstRow="0" w:lastRow="0" w:firstColumn="0" w:lastColumn="0" w:oddVBand="0" w:evenVBand="0" w:oddHBand="1" w:evenHBand="0" w:firstRowFirstColumn="0" w:firstRowLastColumn="0" w:lastRowFirstColumn="0" w:lastRowLastColumn="0"/>
+              <w:rPr/>
+            </w:pPr>
+            <w:r>
+              <w:rPr>
+                <w:color w:val="000000" w:themeColor="text1"/>
+              </w:rPr>
+              <w:t xml:space="preserve">Access to the </w:t>
+            </w:r>
+            <w:r>
+              <w:rPr>
+                <w:color w:val="000000" w:themeColor="text1"/>
+              </w:rPr>
+              <w:t>application</w:t>
+            </w:r>
+            <w:r>
+              <w:rPr>
+                <w:color w:val="000000" w:themeColor="text1"/>
+              </w:rPr>
+              <w:t xml:space="preserve"> list and </w:t>
+            </w:r>
+            <w:r>
+              <w:rPr>
+                <w:color w:val="000000" w:themeColor="text1"/>
+              </w:rPr>
+              <w:t>press D</w:t>
+            </w:r>
+            <w:r>
+              <w:rPr>
+                <w:color w:val="000000" w:themeColor="text1"/>
+              </w:rPr>
+              <w:t xml:space="preserve">isplay </w:t>
+            </w:r>
+            <w:r>
+              <w:rPr>
+                <w:color w:val="000000" w:themeColor="text1"/>
+              </w:rPr>
+              <w:t>link</w:t>
+            </w:r>
+            <w:r>
+              <w:rPr>
+                <w:color w:val="000000" w:themeColor="text1"/>
+              </w:rPr>
+              <w:t>.</w:t>
+            </w:r>
+          </w:p>
+        </w:tc>
+      </w:tr>
+      <w:tr>
+        <w:trPr/>
+        <w:tc>
+          <w:tcPr>
+            <w:tcW w:w="1713" w:type="dxa"/>
+            <w:cnfStyle w:val="001000000000" w:firstRow="0" w:lastRow="0" w:firstColumn="1" w:lastColumn="0" w:oddVBand="0" w:evenVBand="0" w:oddHBand="0" w:evenHBand="0" w:firstRowFirstColumn="0" w:firstRowLastColumn="0" w:lastRowFirstColumn="0" w:lastRowLastColumn="0"/>
+            <w:tcBorders>
+              <w:top w:val="single" w:sz="4" w:space="0" w:color="FFFFFF"/>
+              <w:bottom w:val="single" w:sz="4" w:space="0" w:color="FFFFFF"/>
+              <w:insideH w:val="single" w:sz="4" w:space="0" w:color="FFFFFF"/>
+            </w:tcBorders>
+            <w:shd w:color="auto" w:fill="1F497D" w:themeFill="text2" w:val="clear"/>
+          </w:tcPr>
+          <w:p>
+            <w:pPr>
+              <w:pStyle w:val="Normal"/>
+              <w:spacing w:lineRule="auto" w:line="240"/>
+              <w:rPr/>
+            </w:pPr>
+            <w:r>
+              <w:rPr>
+                <w:rStyle w:val="Strong"/>
+                <w:color w:val="FFFFFF" w:themeColor="background1"/>
+              </w:rPr>
+              <w:t>Expected</w:t>
+            </w:r>
+          </w:p>
+        </w:tc>
+        <w:tc>
+          <w:tcPr>
+            <w:tcW w:w="7312" w:type="dxa"/>
+            <w:tcBorders>
+              <w:top w:val="single" w:sz="4" w:space="0" w:color="FFFFFF"/>
+              <w:bottom w:val="single" w:sz="4" w:space="0" w:color="FFFFFF"/>
+              <w:insideH w:val="single" w:sz="4" w:space="0" w:color="FFFFFF"/>
+            </w:tcBorders>
+            <w:shd w:color="auto" w:fill="DBE5F1" w:themeFill="accent1" w:themeFillTint="33" w:val="clear"/>
+          </w:tcPr>
+          <w:p>
+            <w:pPr>
+              <w:pStyle w:val="Normal"/>
+              <w:spacing w:lineRule="auto" w:line="240"/>
+              <w:cnfStyle w:val="000000000000" w:firstRow="0" w:lastRow="0" w:firstColumn="0" w:lastColumn="0" w:oddVBand="0" w:evenVBand="0" w:oddHBand="0" w:evenHBand="0" w:firstRowFirstColumn="0" w:firstRowLastColumn="0" w:lastRowFirstColumn="0" w:lastRowLastColumn="0"/>
+              <w:rPr/>
+            </w:pPr>
+            <w:r>
+              <w:rPr>
+                <w:color w:val="000000" w:themeColor="text1"/>
+              </w:rPr>
+              <w:t xml:space="preserve">The system must display the </w:t>
+            </w:r>
+            <w:r>
+              <w:rPr>
+                <w:color w:val="000000" w:themeColor="text1"/>
+              </w:rPr>
+              <w:t>rookie</w:t>
+            </w:r>
+            <w:r>
+              <w:rPr>
+                <w:color w:val="000000" w:themeColor="text1"/>
+              </w:rPr>
+              <w:t xml:space="preserve">’s </w:t>
+            </w:r>
+            <w:r>
+              <w:rPr>
+                <w:color w:val="000000" w:themeColor="text1"/>
+              </w:rPr>
+              <w:t>application</w:t>
+            </w:r>
+            <w:r>
+              <w:rPr>
+                <w:color w:val="000000" w:themeColor="text1"/>
+              </w:rPr>
+              <w:t xml:space="preserve">. </w:t>
+            </w:r>
+          </w:p>
+        </w:tc>
+      </w:tr>
+      <w:tr>
+        <w:trPr>
+          <w:cnfStyle w:val="000000100000" w:firstRow="0" w:lastRow="0" w:firstColumn="0" w:lastColumn="0" w:oddVBand="0" w:evenVBand="0" w:oddHBand="1" w:evenHBand="0" w:firstRowFirstColumn="0" w:firstRowLastColumn="0" w:lastRowFirstColumn="0" w:lastRowLastColumn="0"/>
+        </w:trPr>
+        <w:tc>
+          <w:tcPr>
+            <w:tcW w:w="1713" w:type="dxa"/>
+            <w:cnfStyle w:val="001000000000" w:firstRow="0" w:lastRow="0" w:firstColumn="1" w:lastColumn="0" w:oddVBand="0" w:evenVBand="0" w:oddHBand="0" w:evenHBand="0" w:firstRowFirstColumn="0" w:firstRowLastColumn="0" w:lastRowFirstColumn="0" w:lastRowLastColumn="0"/>
+            <w:tcBorders>
+              <w:top w:val="single" w:sz="4" w:space="0" w:color="FFFFFF"/>
+              <w:bottom w:val="single" w:sz="4" w:space="0" w:color="FFFFFF"/>
+              <w:insideH w:val="single" w:sz="4" w:space="0" w:color="FFFFFF"/>
+            </w:tcBorders>
+            <w:shd w:color="auto" w:fill="1F497D" w:themeFill="text2" w:val="clear"/>
+          </w:tcPr>
+          <w:p>
+            <w:pPr>
+              <w:pStyle w:val="Normal"/>
+              <w:spacing w:lineRule="auto" w:line="240"/>
+              <w:rPr/>
+            </w:pPr>
+            <w:r>
+              <w:rPr>
+                <w:rStyle w:val="Strong"/>
+                <w:color w:val="FFFFFF" w:themeColor="background1"/>
+              </w:rPr>
+              <w:t>Outcome</w:t>
+            </w:r>
+          </w:p>
+        </w:tc>
+        <w:tc>
+          <w:tcPr>
+            <w:tcW w:w="7312" w:type="dxa"/>
+            <w:tcBorders>
+              <w:top w:val="single" w:sz="4" w:space="0" w:color="FFFFFF"/>
+              <w:bottom w:val="single" w:sz="4" w:space="0" w:color="FFFFFF"/>
+              <w:insideH w:val="single" w:sz="4" w:space="0" w:color="FFFFFF"/>
+            </w:tcBorders>
+            <w:shd w:color="auto" w:fill="DBE5F1" w:themeFill="accent1" w:themeFillTint="33" w:val="clear"/>
+          </w:tcPr>
+          <w:p>
+            <w:pPr>
+              <w:pStyle w:val="Notes"/>
+              <w:spacing w:lineRule="auto" w:line="240"/>
+              <w:cnfStyle w:val="000000100000" w:firstRow="0" w:lastRow="0" w:firstColumn="0" w:lastColumn="0" w:oddVBand="0" w:evenVBand="0" w:oddHBand="1" w:evenHBand="0" w:firstRowFirstColumn="0" w:firstRowLastColumn="0" w:lastRowFirstColumn="0" w:lastRowLastColumn="0"/>
+              <w:rPr>
+                <w:color w:val="000000" w:themeColor="text1"/>
+              </w:rPr>
+            </w:pPr>
+            <w:r>
+              <w:rPr>
+                <w:color w:val="000000" w:themeColor="text1"/>
+              </w:rPr>
+            </w:r>
+          </w:p>
+        </w:tc>
+      </w:tr>
+      <w:tr>
+        <w:trPr/>
+        <w:tc>
+          <w:tcPr>
+            <w:tcW w:w="1713" w:type="dxa"/>
+            <w:cnfStyle w:val="001000000000" w:firstRow="0" w:lastRow="0" w:firstColumn="1" w:lastColumn="0" w:oddVBand="0" w:evenVBand="0" w:oddHBand="0" w:evenHBand="0" w:firstRowFirstColumn="0" w:firstRowLastColumn="0" w:lastRowFirstColumn="0" w:lastRowLastColumn="0"/>
+            <w:tcBorders>
+              <w:top w:val="single" w:sz="4" w:space="0" w:color="FFFFFF"/>
+              <w:bottom w:val="single" w:sz="4" w:space="0" w:color="FFFFFF"/>
+              <w:insideH w:val="single" w:sz="4" w:space="0" w:color="FFFFFF"/>
+            </w:tcBorders>
+            <w:shd w:color="auto" w:fill="1F497D" w:themeFill="text2" w:val="clear"/>
+          </w:tcPr>
+          <w:p>
+            <w:pPr>
+              <w:pStyle w:val="Normal"/>
+              <w:spacing w:lineRule="auto" w:line="240"/>
+              <w:rPr/>
+            </w:pPr>
+            <w:r>
+              <w:rPr>
+                <w:rStyle w:val="Strong"/>
+                <w:color w:val="FFFFFF" w:themeColor="background1"/>
+              </w:rPr>
+              <w:t>Notes</w:t>
+            </w:r>
+          </w:p>
+        </w:tc>
+        <w:tc>
+          <w:tcPr>
+            <w:tcW w:w="7312" w:type="dxa"/>
+            <w:tcBorders>
+              <w:top w:val="single" w:sz="4" w:space="0" w:color="FFFFFF"/>
+              <w:bottom w:val="single" w:sz="4" w:space="0" w:color="FFFFFF"/>
+              <w:insideH w:val="single" w:sz="4" w:space="0" w:color="FFFFFF"/>
+            </w:tcBorders>
+            <w:shd w:color="auto" w:fill="DBE5F1" w:themeFill="accent1" w:themeFillTint="33" w:val="clear"/>
+          </w:tcPr>
+          <w:p>
+            <w:pPr>
+              <w:pStyle w:val="Normal"/>
+              <w:spacing w:lineRule="auto" w:line="240"/>
+              <w:cnfStyle w:val="000000000000" w:firstRow="0" w:lastRow="0" w:firstColumn="0" w:lastColumn="0" w:oddVBand="0" w:evenVBand="0" w:oddHBand="0" w:evenHBand="0" w:firstRowFirstColumn="0" w:firstRowLastColumn="0" w:lastRowFirstColumn="0" w:lastRowLastColumn="0"/>
+              <w:rPr>
+                <w:color w:val="000000" w:themeColor="text1"/>
+              </w:rPr>
+            </w:pPr>
+            <w:r>
+              <w:rPr>
+                <w:color w:val="000000" w:themeColor="text1"/>
+              </w:rPr>
+            </w:r>
+          </w:p>
+        </w:tc>
+      </w:tr>
+    </w:tbl>
+    <w:p>
+      <w:pPr>
+        <w:pStyle w:val="Normal"/>
+        <w:rPr/>
+      </w:pPr>
+      <w:r>
+        <w:rPr/>
+      </w:r>
+    </w:p>
+    <w:tbl>
+      <w:tblPr>
+        <w:tblStyle w:val="Cuadrculavistosa-nfasis1"/>
+        <w:tblW w:w="9026" w:type="dxa"/>
+        <w:jc w:val="left"/>
+        <w:tblInd w:w="0" w:type="dxa"/>
+        <w:tblBorders>
+          <w:bottom w:val="single" w:sz="4" w:space="0" w:color="FFFFFF"/>
+          <w:insideH w:val="single" w:sz="4" w:space="0" w:color="FFFFFF"/>
+        </w:tblBorders>
+        <w:tblCellMar>
+          <w:top w:w="0" w:type="dxa"/>
+          <w:left w:w="108" w:type="dxa"/>
+          <w:bottom w:w="0" w:type="dxa"/>
+          <w:right w:w="108" w:type="dxa"/>
+        </w:tblCellMar>
+        <w:tblLook w:val="04a0" w:noVBand="1" w:noHBand="0" w:lastColumn="0" w:firstColumn="1" w:lastRow="0" w:firstRow="1"/>
+      </w:tblPr>
+      <w:tblGrid>
+        <w:gridCol w:w="1713"/>
+        <w:gridCol w:w="7312"/>
+      </w:tblGrid>
+      <w:tr>
+        <w:trPr>
+          <w:cnfStyle w:val="100000000000" w:firstRow="1" w:lastRow="0" w:firstColumn="0" w:lastColumn="0" w:oddVBand="0" w:evenVBand="0" w:oddHBand="0" w:evenHBand="0" w:firstRowFirstColumn="0" w:firstRowLastColumn="0" w:lastRowFirstColumn="0" w:lastRowLastColumn="0"/>
+        </w:trPr>
+        <w:tc>
+          <w:tcPr>
+            <w:tcW w:w="9025" w:type="dxa"/>
+            <w:gridSpan w:val="2"/>
+            <w:cnfStyle w:val="001000000000" w:firstRow="0" w:lastRow="0" w:firstColumn="1" w:lastColumn="0" w:oddVBand="0" w:evenVBand="0" w:oddHBand="0" w:evenHBand="0" w:firstRowFirstColumn="0" w:firstRowLastColumn="0" w:lastRowFirstColumn="0" w:lastRowLastColumn="0"/>
+            <w:tcBorders>
+              <w:bottom w:val="single" w:sz="4" w:space="0" w:color="FFFFFF"/>
+              <w:insideH w:val="single" w:sz="4" w:space="0" w:color="FFFFFF"/>
+            </w:tcBorders>
+            <w:shd w:color="auto" w:fill="1F497D" w:themeFill="text2" w:val="clear"/>
+          </w:tcPr>
+          <w:p>
+            <w:pPr>
+              <w:pStyle w:val="Normal"/>
+              <w:spacing w:lineRule="auto" w:line="240"/>
+              <w:rPr/>
+            </w:pPr>
+            <w:r>
+              <w:rPr>
+                <w:rStyle w:val="Strong"/>
+                <w:b/>
+                <w:bCs/>
+                <w:color w:val="FFFFFF" w:themeColor="background1"/>
+              </w:rPr>
+              <w:t>Test 0</w:t>
+            </w:r>
+            <w:r>
+              <w:rPr>
+                <w:rStyle w:val="Strong"/>
+                <w:b/>
+                <w:bCs/>
+                <w:color w:val="FFFFFF" w:themeColor="background1"/>
+              </w:rPr>
+              <w:t>18</w:t>
+            </w:r>
+          </w:p>
+        </w:tc>
+      </w:tr>
+      <w:tr>
+        <w:trPr>
+          <w:cnfStyle w:val="000000100000" w:firstRow="0" w:lastRow="0" w:firstColumn="0" w:lastColumn="0" w:oddVBand="0" w:evenVBand="0" w:oddHBand="1" w:evenHBand="0" w:firstRowFirstColumn="0" w:firstRowLastColumn="0" w:lastRowFirstColumn="0" w:lastRowLastColumn="0"/>
+        </w:trPr>
+        <w:tc>
+          <w:tcPr>
+            <w:tcW w:w="1713" w:type="dxa"/>
+            <w:cnfStyle w:val="001000000000" w:firstRow="0" w:lastRow="0" w:firstColumn="1" w:lastColumn="0" w:oddVBand="0" w:evenVBand="0" w:oddHBand="0" w:evenHBand="0" w:firstRowFirstColumn="0" w:firstRowLastColumn="0" w:lastRowFirstColumn="0" w:lastRowLastColumn="0"/>
+            <w:tcBorders>
+              <w:top w:val="single" w:sz="4" w:space="0" w:color="FFFFFF"/>
+              <w:bottom w:val="single" w:sz="4" w:space="0" w:color="FFFFFF"/>
+              <w:insideH w:val="single" w:sz="4" w:space="0" w:color="FFFFFF"/>
+            </w:tcBorders>
+            <w:shd w:color="auto" w:fill="1F497D" w:themeFill="text2" w:val="clear"/>
+          </w:tcPr>
+          <w:p>
+            <w:pPr>
+              <w:pStyle w:val="Normal"/>
+              <w:spacing w:lineRule="auto" w:line="240"/>
+              <w:rPr/>
+            </w:pPr>
+            <w:r>
+              <w:rPr>
+                <w:rStyle w:val="Strong"/>
+                <w:color w:val="FFFFFF" w:themeColor="background1"/>
+              </w:rPr>
+              <w:t>Description</w:t>
+            </w:r>
+          </w:p>
+        </w:tc>
+        <w:tc>
+          <w:tcPr>
+            <w:tcW w:w="7312" w:type="dxa"/>
+            <w:tcBorders>
+              <w:top w:val="single" w:sz="4" w:space="0" w:color="FFFFFF"/>
+              <w:bottom w:val="single" w:sz="4" w:space="0" w:color="FFFFFF"/>
+              <w:insideH w:val="single" w:sz="4" w:space="0" w:color="FFFFFF"/>
+            </w:tcBorders>
+            <w:shd w:color="auto" w:fill="DBE5F1" w:themeFill="accent1" w:themeFillTint="33" w:val="clear"/>
+          </w:tcPr>
+          <w:p>
+            <w:pPr>
+              <w:pStyle w:val="Normal"/>
+              <w:spacing w:lineRule="auto" w:line="240"/>
+              <w:cnfStyle w:val="000000100000" w:firstRow="0" w:lastRow="0" w:firstColumn="0" w:lastColumn="0" w:oddVBand="0" w:evenVBand="0" w:oddHBand="1" w:evenHBand="0" w:firstRowFirstColumn="0" w:firstRowLastColumn="0" w:lastRowFirstColumn="0" w:lastRowLastColumn="0"/>
+              <w:rPr/>
+            </w:pPr>
+            <w:r>
+              <w:rPr>
+                <w:color w:val="000000" w:themeColor="text1"/>
+              </w:rPr>
+              <w:t xml:space="preserve">If application status is “pending” an Update button is shown. </w:t>
+            </w:r>
+          </w:p>
+        </w:tc>
+      </w:tr>
+      <w:tr>
+        <w:trPr/>
+        <w:tc>
+          <w:tcPr>
+            <w:tcW w:w="1713" w:type="dxa"/>
+            <w:cnfStyle w:val="001000000000" w:firstRow="0" w:lastRow="0" w:firstColumn="1" w:lastColumn="0" w:oddVBand="0" w:evenVBand="0" w:oddHBand="0" w:evenHBand="0" w:firstRowFirstColumn="0" w:firstRowLastColumn="0" w:lastRowFirstColumn="0" w:lastRowLastColumn="0"/>
+            <w:tcBorders>
+              <w:top w:val="single" w:sz="4" w:space="0" w:color="FFFFFF"/>
+              <w:bottom w:val="single" w:sz="4" w:space="0" w:color="FFFFFF"/>
+              <w:insideH w:val="single" w:sz="4" w:space="0" w:color="FFFFFF"/>
+            </w:tcBorders>
+            <w:shd w:color="auto" w:fill="1F497D" w:themeFill="text2" w:val="clear"/>
+          </w:tcPr>
+          <w:p>
+            <w:pPr>
+              <w:pStyle w:val="Normal"/>
+              <w:spacing w:lineRule="auto" w:line="240"/>
+              <w:rPr/>
+            </w:pPr>
+            <w:r>
+              <w:rPr>
+                <w:rStyle w:val="Strong"/>
+                <w:color w:val="FFFFFF" w:themeColor="background1"/>
+              </w:rPr>
+              <w:t>Expected</w:t>
+            </w:r>
+          </w:p>
+        </w:tc>
+        <w:tc>
+          <w:tcPr>
+            <w:tcW w:w="7312" w:type="dxa"/>
+            <w:tcBorders>
+              <w:top w:val="single" w:sz="4" w:space="0" w:color="FFFFFF"/>
+              <w:bottom w:val="single" w:sz="4" w:space="0" w:color="FFFFFF"/>
+              <w:insideH w:val="single" w:sz="4" w:space="0" w:color="FFFFFF"/>
+            </w:tcBorders>
+            <w:shd w:color="auto" w:fill="DBE5F1" w:themeFill="accent1" w:themeFillTint="33" w:val="clear"/>
+          </w:tcPr>
+          <w:p>
+            <w:pPr>
+              <w:pStyle w:val="Normal"/>
+              <w:spacing w:lineRule="auto" w:line="240"/>
+              <w:cnfStyle w:val="000000000000" w:firstRow="0" w:lastRow="0" w:firstColumn="0" w:lastColumn="0" w:oddVBand="0" w:evenVBand="0" w:oddHBand="0" w:evenHBand="0" w:firstRowFirstColumn="0" w:firstRowLastColumn="0" w:lastRowFirstColumn="0" w:lastRowLastColumn="0"/>
+              <w:rPr/>
+            </w:pPr>
+            <w:r>
+              <w:rPr>
+                <w:color w:val="000000" w:themeColor="text1"/>
+              </w:rPr>
+              <w:t>Update button is shown</w:t>
+            </w:r>
+          </w:p>
+        </w:tc>
+      </w:tr>
+      <w:tr>
+        <w:trPr>
+          <w:cnfStyle w:val="000000100000" w:firstRow="0" w:lastRow="0" w:firstColumn="0" w:lastColumn="0" w:oddVBand="0" w:evenVBand="0" w:oddHBand="1" w:evenHBand="0" w:firstRowFirstColumn="0" w:firstRowLastColumn="0" w:lastRowFirstColumn="0" w:lastRowLastColumn="0"/>
+        </w:trPr>
+        <w:tc>
+          <w:tcPr>
+            <w:tcW w:w="1713" w:type="dxa"/>
+            <w:cnfStyle w:val="001000000000" w:firstRow="0" w:lastRow="0" w:firstColumn="1" w:lastColumn="0" w:oddVBand="0" w:evenVBand="0" w:oddHBand="0" w:evenHBand="0" w:firstRowFirstColumn="0" w:firstRowLastColumn="0" w:lastRowFirstColumn="0" w:lastRowLastColumn="0"/>
+            <w:tcBorders>
+              <w:top w:val="single" w:sz="4" w:space="0" w:color="FFFFFF"/>
+              <w:bottom w:val="single" w:sz="4" w:space="0" w:color="FFFFFF"/>
+              <w:insideH w:val="single" w:sz="4" w:space="0" w:color="FFFFFF"/>
+            </w:tcBorders>
+            <w:shd w:color="auto" w:fill="1F497D" w:themeFill="text2" w:val="clear"/>
+          </w:tcPr>
+          <w:p>
+            <w:pPr>
+              <w:pStyle w:val="Normal"/>
+              <w:spacing w:lineRule="auto" w:line="240"/>
+              <w:rPr/>
+            </w:pPr>
+            <w:r>
+              <w:rPr>
+                <w:rStyle w:val="Strong"/>
+                <w:color w:val="FFFFFF" w:themeColor="background1"/>
+              </w:rPr>
+              <w:t>Outcome</w:t>
+            </w:r>
+          </w:p>
+        </w:tc>
+        <w:tc>
+          <w:tcPr>
+            <w:tcW w:w="7312" w:type="dxa"/>
+            <w:tcBorders>
+              <w:top w:val="single" w:sz="4" w:space="0" w:color="FFFFFF"/>
+              <w:bottom w:val="single" w:sz="4" w:space="0" w:color="FFFFFF"/>
+              <w:insideH w:val="single" w:sz="4" w:space="0" w:color="FFFFFF"/>
+            </w:tcBorders>
+            <w:shd w:color="auto" w:fill="DBE5F1" w:themeFill="accent1" w:themeFillTint="33" w:val="clear"/>
+          </w:tcPr>
+          <w:p>
+            <w:pPr>
+              <w:pStyle w:val="Notes"/>
+              <w:spacing w:lineRule="auto" w:line="240"/>
+              <w:cnfStyle w:val="000000100000" w:firstRow="0" w:lastRow="0" w:firstColumn="0" w:lastColumn="0" w:oddVBand="0" w:evenVBand="0" w:oddHBand="1" w:evenHBand="0" w:firstRowFirstColumn="0" w:firstRowLastColumn="0" w:lastRowFirstColumn="0" w:lastRowLastColumn="0"/>
+              <w:rPr>
+                <w:color w:val="000000" w:themeColor="text1"/>
+              </w:rPr>
+            </w:pPr>
+            <w:r>
+              <w:rPr>
+                <w:color w:val="000000" w:themeColor="text1"/>
+              </w:rPr>
+            </w:r>
+          </w:p>
+        </w:tc>
+      </w:tr>
+      <w:tr>
+        <w:trPr/>
+        <w:tc>
+          <w:tcPr>
+            <w:tcW w:w="1713" w:type="dxa"/>
+            <w:cnfStyle w:val="001000000000" w:firstRow="0" w:lastRow="0" w:firstColumn="1" w:lastColumn="0" w:oddVBand="0" w:evenVBand="0" w:oddHBand="0" w:evenHBand="0" w:firstRowFirstColumn="0" w:firstRowLastColumn="0" w:lastRowFirstColumn="0" w:lastRowLastColumn="0"/>
+            <w:tcBorders>
+              <w:top w:val="single" w:sz="4" w:space="0" w:color="FFFFFF"/>
+              <w:bottom w:val="single" w:sz="4" w:space="0" w:color="FFFFFF"/>
+              <w:insideH w:val="single" w:sz="4" w:space="0" w:color="FFFFFF"/>
+            </w:tcBorders>
+            <w:shd w:color="auto" w:fill="1F497D" w:themeFill="text2" w:val="clear"/>
+          </w:tcPr>
+          <w:p>
+            <w:pPr>
+              <w:pStyle w:val="Normal"/>
+              <w:spacing w:lineRule="auto" w:line="240"/>
+              <w:rPr/>
+            </w:pPr>
+            <w:r>
+              <w:rPr>
+                <w:rStyle w:val="Strong"/>
+                <w:color w:val="FFFFFF" w:themeColor="background1"/>
+              </w:rPr>
+              <w:t>Notes</w:t>
+            </w:r>
+          </w:p>
+        </w:tc>
+        <w:tc>
+          <w:tcPr>
+            <w:tcW w:w="7312" w:type="dxa"/>
+            <w:tcBorders>
+              <w:top w:val="single" w:sz="4" w:space="0" w:color="FFFFFF"/>
+              <w:bottom w:val="single" w:sz="4" w:space="0" w:color="FFFFFF"/>
+              <w:insideH w:val="single" w:sz="4" w:space="0" w:color="FFFFFF"/>
+            </w:tcBorders>
+            <w:shd w:color="auto" w:fill="DBE5F1" w:themeFill="accent1" w:themeFillTint="33" w:val="clear"/>
+          </w:tcPr>
+          <w:p>
+            <w:pPr>
+              <w:pStyle w:val="Normal"/>
+              <w:spacing w:lineRule="auto" w:line="240"/>
+              <w:cnfStyle w:val="000000000000" w:firstRow="0" w:lastRow="0" w:firstColumn="0" w:lastColumn="0" w:oddVBand="0" w:evenVBand="0" w:oddHBand="0" w:evenHBand="0" w:firstRowFirstColumn="0" w:firstRowLastColumn="0" w:lastRowFirstColumn="0" w:lastRowLastColumn="0"/>
+              <w:rPr>
+                <w:color w:val="000000" w:themeColor="text1"/>
+              </w:rPr>
+            </w:pPr>
+            <w:r>
+              <w:rPr>
+                <w:color w:val="000000" w:themeColor="text1"/>
+              </w:rPr>
+            </w:r>
+          </w:p>
+        </w:tc>
+      </w:tr>
+    </w:tbl>
+    <w:p>
+      <w:pPr>
+        <w:pStyle w:val="Normal"/>
+        <w:rPr/>
+      </w:pPr>
+      <w:r>
+        <w:rPr/>
+      </w:r>
+    </w:p>
+    <w:tbl>
+      <w:tblPr>
+        <w:tblStyle w:val="Cuadrculavistosa-nfasis1"/>
+        <w:tblW w:w="9026" w:type="dxa"/>
+        <w:jc w:val="left"/>
+        <w:tblInd w:w="0" w:type="dxa"/>
+        <w:tblBorders>
+          <w:bottom w:val="single" w:sz="4" w:space="0" w:color="FFFFFF"/>
+          <w:insideH w:val="single" w:sz="4" w:space="0" w:color="FFFFFF"/>
+        </w:tblBorders>
+        <w:tblCellMar>
+          <w:top w:w="0" w:type="dxa"/>
+          <w:left w:w="108" w:type="dxa"/>
+          <w:bottom w:w="0" w:type="dxa"/>
+          <w:right w:w="108" w:type="dxa"/>
+        </w:tblCellMar>
+        <w:tblLook w:val="04a0" w:noVBand="1" w:noHBand="0" w:lastColumn="0" w:firstColumn="1" w:lastRow="0" w:firstRow="1"/>
+      </w:tblPr>
+      <w:tblGrid>
+        <w:gridCol w:w="1713"/>
+        <w:gridCol w:w="7312"/>
+      </w:tblGrid>
+      <w:tr>
+        <w:trPr>
+          <w:cnfStyle w:val="100000000000" w:firstRow="1" w:lastRow="0" w:firstColumn="0" w:lastColumn="0" w:oddVBand="0" w:evenVBand="0" w:oddHBand="0" w:evenHBand="0" w:firstRowFirstColumn="0" w:firstRowLastColumn="0" w:lastRowFirstColumn="0" w:lastRowLastColumn="0"/>
+        </w:trPr>
+        <w:tc>
+          <w:tcPr>
+            <w:tcW w:w="9025" w:type="dxa"/>
+            <w:gridSpan w:val="2"/>
+            <w:cnfStyle w:val="001000000000" w:firstRow="0" w:lastRow="0" w:firstColumn="1" w:lastColumn="0" w:oddVBand="0" w:evenVBand="0" w:oddHBand="0" w:evenHBand="0" w:firstRowFirstColumn="0" w:firstRowLastColumn="0" w:lastRowFirstColumn="0" w:lastRowLastColumn="0"/>
+            <w:tcBorders>
+              <w:bottom w:val="single" w:sz="4" w:space="0" w:color="FFFFFF"/>
+              <w:insideH w:val="single" w:sz="4" w:space="0" w:color="FFFFFF"/>
+            </w:tcBorders>
+            <w:shd w:color="auto" w:fill="1F497D" w:themeFill="text2" w:val="clear"/>
+          </w:tcPr>
+          <w:p>
+            <w:pPr>
+              <w:pStyle w:val="Normal"/>
+              <w:spacing w:lineRule="auto" w:line="240"/>
+              <w:rPr/>
+            </w:pPr>
+            <w:r>
+              <w:rPr>
+                <w:rStyle w:val="Strong"/>
+                <w:b/>
+                <w:bCs/>
+                <w:color w:val="FFFFFF" w:themeColor="background1"/>
+              </w:rPr>
+              <w:t>Test 0</w:t>
+            </w:r>
+            <w:r>
+              <w:rPr>
+                <w:rStyle w:val="Strong"/>
+                <w:b/>
+                <w:bCs/>
+                <w:color w:val="FFFFFF" w:themeColor="background1"/>
+              </w:rPr>
+              <w:t>19</w:t>
+            </w:r>
+          </w:p>
+        </w:tc>
+      </w:tr>
+      <w:tr>
+        <w:trPr>
+          <w:cnfStyle w:val="000000100000" w:firstRow="0" w:lastRow="0" w:firstColumn="0" w:lastColumn="0" w:oddVBand="0" w:evenVBand="0" w:oddHBand="1" w:evenHBand="0" w:firstRowFirstColumn="0" w:firstRowLastColumn="0" w:lastRowFirstColumn="0" w:lastRowLastColumn="0"/>
+        </w:trPr>
+        <w:tc>
+          <w:tcPr>
+            <w:tcW w:w="1713" w:type="dxa"/>
+            <w:cnfStyle w:val="001000000000" w:firstRow="0" w:lastRow="0" w:firstColumn="1" w:lastColumn="0" w:oddVBand="0" w:evenVBand="0" w:oddHBand="0" w:evenHBand="0" w:firstRowFirstColumn="0" w:firstRowLastColumn="0" w:lastRowFirstColumn="0" w:lastRowLastColumn="0"/>
+            <w:tcBorders>
+              <w:top w:val="single" w:sz="4" w:space="0" w:color="FFFFFF"/>
+              <w:bottom w:val="single" w:sz="4" w:space="0" w:color="FFFFFF"/>
+              <w:insideH w:val="single" w:sz="4" w:space="0" w:color="FFFFFF"/>
+            </w:tcBorders>
+            <w:shd w:color="auto" w:fill="1F497D" w:themeFill="text2" w:val="clear"/>
+          </w:tcPr>
+          <w:p>
+            <w:pPr>
+              <w:pStyle w:val="Normal"/>
+              <w:spacing w:lineRule="auto" w:line="240"/>
+              <w:rPr/>
+            </w:pPr>
+            <w:r>
+              <w:rPr>
+                <w:rStyle w:val="Strong"/>
+                <w:color w:val="FFFFFF" w:themeColor="background1"/>
+              </w:rPr>
+              <w:t>Description</w:t>
+            </w:r>
+          </w:p>
+        </w:tc>
+        <w:tc>
+          <w:tcPr>
+            <w:tcW w:w="7312" w:type="dxa"/>
+            <w:tcBorders>
+              <w:top w:val="single" w:sz="4" w:space="0" w:color="FFFFFF"/>
+              <w:bottom w:val="single" w:sz="4" w:space="0" w:color="FFFFFF"/>
+              <w:insideH w:val="single" w:sz="4" w:space="0" w:color="FFFFFF"/>
+            </w:tcBorders>
+            <w:shd w:color="auto" w:fill="DBE5F1" w:themeFill="accent1" w:themeFillTint="33" w:val="clear"/>
+          </w:tcPr>
+          <w:p>
+            <w:pPr>
+              <w:pStyle w:val="Normal"/>
+              <w:spacing w:lineRule="auto" w:line="240"/>
+              <w:cnfStyle w:val="000000100000" w:firstRow="0" w:lastRow="0" w:firstColumn="0" w:lastColumn="0" w:oddVBand="0" w:evenVBand="0" w:oddHBand="1" w:evenHBand="0" w:firstRowFirstColumn="0" w:firstRowLastColumn="0" w:lastRowFirstColumn="0" w:lastRowLastColumn="0"/>
+              <w:rPr/>
+            </w:pPr>
+            <w:r>
+              <w:rPr>
+                <w:color w:val="000000" w:themeColor="text1"/>
+              </w:rPr>
+              <w:t>goBack button.</w:t>
+            </w:r>
+          </w:p>
+        </w:tc>
+      </w:tr>
+      <w:tr>
+        <w:trPr/>
+        <w:tc>
+          <w:tcPr>
+            <w:tcW w:w="1713" w:type="dxa"/>
+            <w:cnfStyle w:val="001000000000" w:firstRow="0" w:lastRow="0" w:firstColumn="1" w:lastColumn="0" w:oddVBand="0" w:evenVBand="0" w:oddHBand="0" w:evenHBand="0" w:firstRowFirstColumn="0" w:firstRowLastColumn="0" w:lastRowFirstColumn="0" w:lastRowLastColumn="0"/>
+            <w:tcBorders>
+              <w:top w:val="single" w:sz="4" w:space="0" w:color="FFFFFF"/>
+              <w:bottom w:val="single" w:sz="4" w:space="0" w:color="FFFFFF"/>
+              <w:insideH w:val="single" w:sz="4" w:space="0" w:color="FFFFFF"/>
+            </w:tcBorders>
+            <w:shd w:color="auto" w:fill="1F497D" w:themeFill="text2" w:val="clear"/>
+          </w:tcPr>
+          <w:p>
+            <w:pPr>
+              <w:pStyle w:val="Normal"/>
+              <w:spacing w:lineRule="auto" w:line="240"/>
+              <w:rPr/>
+            </w:pPr>
+            <w:r>
+              <w:rPr>
+                <w:rStyle w:val="Strong"/>
+                <w:color w:val="FFFFFF" w:themeColor="background1"/>
+              </w:rPr>
+              <w:t>Expected</w:t>
+            </w:r>
+          </w:p>
+        </w:tc>
+        <w:tc>
+          <w:tcPr>
+            <w:tcW w:w="7312" w:type="dxa"/>
+            <w:tcBorders>
+              <w:top w:val="single" w:sz="4" w:space="0" w:color="FFFFFF"/>
+              <w:bottom w:val="single" w:sz="4" w:space="0" w:color="FFFFFF"/>
+              <w:insideH w:val="single" w:sz="4" w:space="0" w:color="FFFFFF"/>
+            </w:tcBorders>
+            <w:shd w:color="auto" w:fill="DBE5F1" w:themeFill="accent1" w:themeFillTint="33" w:val="clear"/>
+          </w:tcPr>
+          <w:p>
+            <w:pPr>
+              <w:pStyle w:val="Normal"/>
+              <w:spacing w:lineRule="auto" w:line="240"/>
+              <w:cnfStyle w:val="000000000000" w:firstRow="0" w:lastRow="0" w:firstColumn="0" w:lastColumn="0" w:oddVBand="0" w:evenVBand="0" w:oddHBand="0" w:evenHBand="0" w:firstRowFirstColumn="0" w:firstRowLastColumn="0" w:lastRowFirstColumn="0" w:lastRowLastColumn="0"/>
+              <w:rPr/>
+            </w:pPr>
+            <w:r>
+              <w:rPr>
+                <w:color w:val="000000" w:themeColor="text1"/>
+              </w:rPr>
+              <w:t xml:space="preserve">Go back to the Provider list items. </w:t>
+            </w:r>
+          </w:p>
+        </w:tc>
+      </w:tr>
+      <w:tr>
+        <w:trPr>
+          <w:cnfStyle w:val="000000100000" w:firstRow="0" w:lastRow="0" w:firstColumn="0" w:lastColumn="0" w:oddVBand="0" w:evenVBand="0" w:oddHBand="1" w:evenHBand="0" w:firstRowFirstColumn="0" w:firstRowLastColumn="0" w:lastRowFirstColumn="0" w:lastRowLastColumn="0"/>
+        </w:trPr>
+        <w:tc>
+          <w:tcPr>
+            <w:tcW w:w="1713" w:type="dxa"/>
+            <w:cnfStyle w:val="001000000000" w:firstRow="0" w:lastRow="0" w:firstColumn="1" w:lastColumn="0" w:oddVBand="0" w:evenVBand="0" w:oddHBand="0" w:evenHBand="0" w:firstRowFirstColumn="0" w:firstRowLastColumn="0" w:lastRowFirstColumn="0" w:lastRowLastColumn="0"/>
+            <w:tcBorders>
+              <w:top w:val="single" w:sz="4" w:space="0" w:color="FFFFFF"/>
+              <w:bottom w:val="single" w:sz="4" w:space="0" w:color="FFFFFF"/>
+              <w:insideH w:val="single" w:sz="4" w:space="0" w:color="FFFFFF"/>
+            </w:tcBorders>
+            <w:shd w:color="auto" w:fill="1F497D" w:themeFill="text2" w:val="clear"/>
+          </w:tcPr>
+          <w:p>
+            <w:pPr>
+              <w:pStyle w:val="Normal"/>
+              <w:spacing w:lineRule="auto" w:line="240"/>
+              <w:rPr/>
+            </w:pPr>
+            <w:r>
+              <w:rPr>
+                <w:rStyle w:val="Strong"/>
+                <w:color w:val="FFFFFF" w:themeColor="background1"/>
+              </w:rPr>
+              <w:t>Outcome</w:t>
+            </w:r>
+          </w:p>
+        </w:tc>
+        <w:tc>
+          <w:tcPr>
+            <w:tcW w:w="7312" w:type="dxa"/>
+            <w:tcBorders>
+              <w:top w:val="single" w:sz="4" w:space="0" w:color="FFFFFF"/>
+              <w:bottom w:val="single" w:sz="4" w:space="0" w:color="FFFFFF"/>
+              <w:insideH w:val="single" w:sz="4" w:space="0" w:color="FFFFFF"/>
+            </w:tcBorders>
+            <w:shd w:color="auto" w:fill="DBE5F1" w:themeFill="accent1" w:themeFillTint="33" w:val="clear"/>
+          </w:tcPr>
+          <w:p>
+            <w:pPr>
+              <w:pStyle w:val="Notes"/>
+              <w:spacing w:lineRule="auto" w:line="240"/>
+              <w:cnfStyle w:val="000000100000" w:firstRow="0" w:lastRow="0" w:firstColumn="0" w:lastColumn="0" w:oddVBand="0" w:evenVBand="0" w:oddHBand="1" w:evenHBand="0" w:firstRowFirstColumn="0" w:firstRowLastColumn="0" w:lastRowFirstColumn="0" w:lastRowLastColumn="0"/>
+              <w:rPr>
+                <w:color w:val="000000" w:themeColor="text1"/>
+              </w:rPr>
+            </w:pPr>
+            <w:r>
+              <w:rPr>
+                <w:color w:val="000000" w:themeColor="text1"/>
+              </w:rPr>
+            </w:r>
+          </w:p>
+        </w:tc>
+      </w:tr>
+      <w:tr>
+        <w:trPr/>
+        <w:tc>
+          <w:tcPr>
+            <w:tcW w:w="1713" w:type="dxa"/>
+            <w:cnfStyle w:val="001000000000" w:firstRow="0" w:lastRow="0" w:firstColumn="1" w:lastColumn="0" w:oddVBand="0" w:evenVBand="0" w:oddHBand="0" w:evenHBand="0" w:firstRowFirstColumn="0" w:firstRowLastColumn="0" w:lastRowFirstColumn="0" w:lastRowLastColumn="0"/>
+            <w:tcBorders>
+              <w:top w:val="single" w:sz="4" w:space="0" w:color="FFFFFF"/>
+              <w:bottom w:val="single" w:sz="4" w:space="0" w:color="FFFFFF"/>
+              <w:insideH w:val="single" w:sz="4" w:space="0" w:color="FFFFFF"/>
+            </w:tcBorders>
+            <w:shd w:color="auto" w:fill="1F497D" w:themeFill="text2" w:val="clear"/>
+          </w:tcPr>
+          <w:p>
+            <w:pPr>
+              <w:pStyle w:val="Normal"/>
+              <w:spacing w:lineRule="auto" w:line="240"/>
+              <w:rPr/>
+            </w:pPr>
+            <w:r>
+              <w:rPr>
+                <w:rStyle w:val="Strong"/>
+                <w:color w:val="FFFFFF" w:themeColor="background1"/>
+              </w:rPr>
+              <w:t>Notes</w:t>
+            </w:r>
+          </w:p>
+        </w:tc>
+        <w:tc>
+          <w:tcPr>
+            <w:tcW w:w="7312" w:type="dxa"/>
+            <w:tcBorders>
+              <w:top w:val="single" w:sz="4" w:space="0" w:color="FFFFFF"/>
+              <w:bottom w:val="single" w:sz="4" w:space="0" w:color="FFFFFF"/>
+              <w:insideH w:val="single" w:sz="4" w:space="0" w:color="FFFFFF"/>
+            </w:tcBorders>
+            <w:shd w:color="auto" w:fill="DBE5F1" w:themeFill="accent1" w:themeFillTint="33" w:val="clear"/>
+          </w:tcPr>
+          <w:p>
+            <w:pPr>
+              <w:pStyle w:val="Normal"/>
+              <w:spacing w:lineRule="auto" w:line="240"/>
+              <w:cnfStyle w:val="000000000000" w:firstRow="0" w:lastRow="0" w:firstColumn="0" w:lastColumn="0" w:oddVBand="0" w:evenVBand="0" w:oddHBand="0" w:evenHBand="0" w:firstRowFirstColumn="0" w:firstRowLastColumn="0" w:lastRowFirstColumn="0" w:lastRowLastColumn="0"/>
+              <w:rPr>
+                <w:color w:val="000000" w:themeColor="text1"/>
+              </w:rPr>
+            </w:pPr>
+            <w:r>
+              <w:rPr>
+                <w:color w:val="000000" w:themeColor="text1"/>
+              </w:rPr>
+            </w:r>
+          </w:p>
+        </w:tc>
+      </w:tr>
+    </w:tbl>
+    <w:p>
+      <w:pPr>
+        <w:pStyle w:val="Heading1"/>
+        <w:rPr/>
+      </w:pPr>
+      <w:r>
+        <w:rPr/>
+      </w:r>
+    </w:p>
+    <w:p>
+      <w:pPr>
+        <w:pStyle w:val="Normal"/>
+        <w:rPr/>
+      </w:pPr>
+      <w:r>
+        <w:rPr/>
+      </w:r>
+    </w:p>
+    <w:p>
+      <w:pPr>
+        <w:pStyle w:val="Normal"/>
+        <w:rPr/>
+      </w:pPr>
+      <w:r>
+        <w:rPr/>
+      </w:r>
+    </w:p>
+    <w:p>
+      <w:pPr>
+        <w:pStyle w:val="Normal"/>
+        <w:rPr/>
+      </w:pPr>
+      <w:r>
+        <w:rPr/>
+      </w:r>
+    </w:p>
+    <w:p>
+      <w:pPr>
+        <w:pStyle w:val="Normal"/>
+        <w:rPr/>
+      </w:pPr>
+      <w:r>
+        <w:rPr/>
+      </w:r>
+    </w:p>
+    <w:p>
+      <w:pPr>
+        <w:pStyle w:val="Normal"/>
+        <w:rPr/>
+      </w:pPr>
+      <w:r>
+        <w:rPr/>
+      </w:r>
+    </w:p>
+    <w:p>
+      <w:pPr>
+        <w:pStyle w:val="Normal"/>
+        <w:rPr/>
+      </w:pPr>
+      <w:r>
+        <w:rPr/>
+      </w:r>
+    </w:p>
+    <w:p>
+      <w:pPr>
+        <w:pStyle w:val="Normal"/>
+        <w:rPr/>
+      </w:pPr>
+      <w:r>
+        <w:rPr/>
+      </w:r>
+    </w:p>
+    <w:p>
+      <w:pPr>
+        <w:pStyle w:val="Normal"/>
+        <w:rPr/>
+      </w:pPr>
+      <w:r>
+        <w:rPr/>
+      </w:r>
+    </w:p>
+    <w:p>
+      <w:pPr>
+        <w:pStyle w:val="Normal"/>
+        <w:rPr/>
+      </w:pPr>
+      <w:r>
+        <w:rPr/>
+      </w:r>
+    </w:p>
+    <w:p>
+      <w:pPr>
+        <w:pStyle w:val="Normal"/>
+        <w:rPr/>
+      </w:pPr>
+      <w:r>
+        <w:rPr/>
+      </w:r>
+    </w:p>
+    <w:p>
+      <w:pPr>
+        <w:pStyle w:val="Normal"/>
+        <w:rPr/>
+      </w:pPr>
+      <w:r>
+        <w:rPr/>
+      </w:r>
+    </w:p>
+    <w:p>
+      <w:pPr>
+        <w:pStyle w:val="Normal"/>
+        <w:rPr/>
+      </w:pPr>
+      <w:r>
+        <w:rPr/>
+      </w:r>
+      <w:r>
+        <w:br w:type="page"/>
+      </w:r>
+    </w:p>
+    <w:p>
+      <w:pPr>
+        <w:pStyle w:val="Heading1"/>
+        <w:rPr/>
+      </w:pPr>
+      <w:r>
+        <w:rPr/>
+        <w:t>Use case UC</w:t>
+      </w:r>
+      <w:r>
+        <w:rPr/>
+        <w:t>09</w:t>
+      </w:r>
+      <w:r>
+        <w:rPr/>
+        <w:t xml:space="preserve"> </w:t>
+      </w:r>
+      <w:r>
+        <w:rPr/>
+        <w:t xml:space="preserve">Rookie </w:t>
+      </w:r>
+      <w:r>
+        <w:rPr/>
+        <w:t xml:space="preserve">Create </w:t>
+      </w:r>
+      <w:r>
+        <w:rPr/>
+        <w:t>Application</w:t>
+      </w:r>
+    </w:p>
+    <w:p>
+      <w:pPr>
+        <w:pStyle w:val="Normal"/>
+        <w:rPr/>
+      </w:pPr>
+      <w:r>
+        <w:rPr/>
+      </w:r>
+    </w:p>
+    <w:p>
+      <w:pPr>
+        <w:pStyle w:val="Subtitle"/>
+        <w:rPr/>
+      </w:pPr>
+      <w:r>
+        <w:rPr/>
+        <w:t>Description</w:t>
+      </w:r>
+    </w:p>
+    <w:p>
+      <w:pPr>
+        <w:pStyle w:val="Normal"/>
+        <w:rPr/>
+      </w:pPr>
+      <w:r>
+        <w:rPr/>
+      </w:r>
+    </w:p>
+    <w:p>
+      <w:pPr>
+        <w:pStyle w:val="Normal"/>
+        <w:rPr/>
+      </w:pPr>
+      <w:r>
+        <w:rPr/>
+        <w:t>A user authenticated as a rookie</w:t>
+      </w:r>
+      <w:r>
+        <w:rPr/>
+        <w:t xml:space="preserve"> can create </w:t>
+      </w:r>
+      <w:r>
+        <w:rPr/>
+        <w:t>an Application</w:t>
+      </w:r>
+      <w:r>
+        <w:rPr/>
+        <w:t>.</w:t>
+      </w:r>
+    </w:p>
+    <w:p>
+      <w:pPr>
+        <w:pStyle w:val="Subtitle"/>
+        <w:rPr/>
+      </w:pPr>
+      <w:r>
+        <w:rPr/>
+      </w:r>
+    </w:p>
+    <w:p>
+      <w:pPr>
+        <w:pStyle w:val="Subtitle"/>
+        <w:rPr/>
+      </w:pPr>
+      <w:r>
+        <w:rPr/>
+        <w:t>Access</w:t>
+      </w:r>
+    </w:p>
+    <w:p>
+      <w:pPr>
+        <w:pStyle w:val="Normal"/>
+        <w:rPr/>
+      </w:pPr>
+      <w:r>
+        <w:rPr/>
+      </w:r>
+    </w:p>
+    <w:p>
+      <w:pPr>
+        <w:pStyle w:val="Normal"/>
+        <w:rPr/>
+      </w:pPr>
+      <w:r>
+        <w:rPr/>
+        <w:t xml:space="preserve">Logged as an administrator: </w:t>
+      </w:r>
+    </w:p>
+    <w:p>
+      <w:pPr>
+        <w:pStyle w:val="Normal"/>
+        <w:rPr/>
+      </w:pPr>
+      <w:r>
+        <w:rPr/>
+        <w:tab/>
+        <w:t xml:space="preserve">Logged as a </w:t>
+      </w:r>
+      <w:r>
+        <w:rPr/>
+        <w:t>Rookie</w:t>
+      </w:r>
+      <w:r>
+        <w:rPr/>
+        <w:t xml:space="preserve">: Main Menu -&gt; </w:t>
+      </w:r>
+      <w:r>
+        <w:rPr/>
+        <w:t>Applications -&gt; My Applications -&gt; Create Application</w:t>
+      </w:r>
+    </w:p>
+    <w:p>
+      <w:pPr>
+        <w:pStyle w:val="Subtitle"/>
+        <w:rPr/>
+      </w:pPr>
+      <w:r>
+        <w:rPr/>
+      </w:r>
+    </w:p>
+    <w:p>
+      <w:pPr>
+        <w:pStyle w:val="Subtitle"/>
+        <w:rPr/>
+      </w:pPr>
+      <w:r>
+        <w:rPr/>
+        <w:t>Tests</w:t>
+      </w:r>
+    </w:p>
+    <w:p>
+      <w:pPr>
+        <w:pStyle w:val="Normal"/>
+        <w:rPr/>
+      </w:pPr>
+      <w:r>
+        <w:rPr/>
+      </w:r>
+    </w:p>
+    <w:tbl>
+      <w:tblPr>
+        <w:tblStyle w:val="Cuadrculavistosa-nfasis1"/>
+        <w:tblW w:w="9026" w:type="dxa"/>
+        <w:jc w:val="left"/>
+        <w:tblInd w:w="0" w:type="dxa"/>
+        <w:tblBorders>
+          <w:bottom w:val="single" w:sz="4" w:space="0" w:color="FFFFFF"/>
+          <w:insideH w:val="single" w:sz="4" w:space="0" w:color="FFFFFF"/>
+        </w:tblBorders>
+        <w:tblCellMar>
+          <w:top w:w="0" w:type="dxa"/>
+          <w:left w:w="108" w:type="dxa"/>
+          <w:bottom w:w="0" w:type="dxa"/>
+          <w:right w:w="108" w:type="dxa"/>
+        </w:tblCellMar>
+        <w:tblLook w:val="04a0" w:noVBand="1" w:noHBand="0" w:lastColumn="0" w:firstColumn="1" w:lastRow="0" w:firstRow="1"/>
+      </w:tblPr>
+      <w:tblGrid>
+        <w:gridCol w:w="1713"/>
+        <w:gridCol w:w="7312"/>
+      </w:tblGrid>
+      <w:tr>
+        <w:trPr>
+          <w:cnfStyle w:val="100000000000" w:firstRow="1" w:lastRow="0" w:firstColumn="0" w:lastColumn="0" w:oddVBand="0" w:evenVBand="0" w:oddHBand="0" w:evenHBand="0" w:firstRowFirstColumn="0" w:firstRowLastColumn="0" w:lastRowFirstColumn="0" w:lastRowLastColumn="0"/>
+        </w:trPr>
+        <w:tc>
+          <w:tcPr>
+            <w:tcW w:w="9025" w:type="dxa"/>
+            <w:gridSpan w:val="2"/>
+            <w:cnfStyle w:val="001000000000" w:firstRow="0" w:lastRow="0" w:firstColumn="1" w:lastColumn="0" w:oddVBand="0" w:evenVBand="0" w:oddHBand="0" w:evenHBand="0" w:firstRowFirstColumn="0" w:firstRowLastColumn="0" w:lastRowFirstColumn="0" w:lastRowLastColumn="0"/>
+            <w:tcBorders>
+              <w:bottom w:val="single" w:sz="4" w:space="0" w:color="FFFFFF"/>
+              <w:insideH w:val="single" w:sz="4" w:space="0" w:color="FFFFFF"/>
+            </w:tcBorders>
+            <w:shd w:color="auto" w:fill="1F497D" w:themeFill="text2" w:val="clear"/>
+          </w:tcPr>
+          <w:p>
+            <w:pPr>
+              <w:pStyle w:val="Normal"/>
+              <w:spacing w:lineRule="auto" w:line="240"/>
+              <w:rPr/>
+            </w:pPr>
+            <w:r>
+              <w:rPr>
+                <w:rStyle w:val="Strong"/>
+                <w:b/>
+                <w:bCs/>
+                <w:color w:val="FFFFFF" w:themeColor="background1"/>
+              </w:rPr>
+              <w:t>Test 0</w:t>
+            </w:r>
+            <w:r>
+              <w:rPr>
+                <w:rStyle w:val="Strong"/>
+                <w:b/>
+                <w:bCs/>
+                <w:color w:val="FFFFFF" w:themeColor="background1"/>
+              </w:rPr>
+              <w:t>20</w:t>
+            </w:r>
+          </w:p>
+        </w:tc>
+      </w:tr>
+      <w:tr>
+        <w:trPr>
+          <w:cnfStyle w:val="000000100000" w:firstRow="0" w:lastRow="0" w:firstColumn="0" w:lastColumn="0" w:oddVBand="0" w:evenVBand="0" w:oddHBand="1" w:evenHBand="0" w:firstRowFirstColumn="0" w:firstRowLastColumn="0" w:lastRowFirstColumn="0" w:lastRowLastColumn="0"/>
+        </w:trPr>
+        <w:tc>
+          <w:tcPr>
+            <w:tcW w:w="1713" w:type="dxa"/>
+            <w:cnfStyle w:val="001000000000" w:firstRow="0" w:lastRow="0" w:firstColumn="1" w:lastColumn="0" w:oddVBand="0" w:evenVBand="0" w:oddHBand="0" w:evenHBand="0" w:firstRowFirstColumn="0" w:firstRowLastColumn="0" w:lastRowFirstColumn="0" w:lastRowLastColumn="0"/>
+            <w:tcBorders>
+              <w:top w:val="single" w:sz="4" w:space="0" w:color="FFFFFF"/>
+              <w:bottom w:val="single" w:sz="4" w:space="0" w:color="FFFFFF"/>
+              <w:insideH w:val="single" w:sz="4" w:space="0" w:color="FFFFFF"/>
+            </w:tcBorders>
+            <w:shd w:color="auto" w:fill="1F497D" w:themeFill="text2" w:val="clear"/>
+          </w:tcPr>
+          <w:p>
+            <w:pPr>
+              <w:pStyle w:val="Normal"/>
+              <w:spacing w:lineRule="auto" w:line="240"/>
+              <w:rPr/>
+            </w:pPr>
+            <w:r>
+              <w:rPr>
+                <w:rStyle w:val="Strong"/>
+                <w:color w:val="FFFFFF" w:themeColor="background1"/>
+              </w:rPr>
+              <w:t>Description</w:t>
+            </w:r>
+          </w:p>
+        </w:tc>
+        <w:tc>
+          <w:tcPr>
+            <w:tcW w:w="7312" w:type="dxa"/>
+            <w:tcBorders>
+              <w:top w:val="single" w:sz="4" w:space="0" w:color="FFFFFF"/>
+              <w:bottom w:val="single" w:sz="4" w:space="0" w:color="FFFFFF"/>
+              <w:insideH w:val="single" w:sz="4" w:space="0" w:color="FFFFFF"/>
+            </w:tcBorders>
+            <w:shd w:color="auto" w:fill="DBE5F1" w:themeFill="accent1" w:themeFillTint="33" w:val="clear"/>
+          </w:tcPr>
+          <w:p>
+            <w:pPr>
+              <w:pStyle w:val="Normal"/>
+              <w:spacing w:lineRule="auto" w:line="240"/>
+              <w:cnfStyle w:val="000000100000" w:firstRow="0" w:lastRow="0" w:firstColumn="0" w:lastColumn="0" w:oddVBand="0" w:evenVBand="0" w:oddHBand="1" w:evenHBand="0" w:firstRowFirstColumn="0" w:firstRowLastColumn="0" w:lastRowFirstColumn="0" w:lastRowLastColumn="0"/>
+              <w:rPr/>
+            </w:pPr>
+            <w:r>
+              <w:rPr>
+                <w:color w:val="000000" w:themeColor="text1"/>
+              </w:rPr>
+              <w:t>Left the form empty and save.</w:t>
+            </w:r>
+          </w:p>
+        </w:tc>
+      </w:tr>
+      <w:tr>
+        <w:trPr/>
+        <w:tc>
+          <w:tcPr>
+            <w:tcW w:w="1713" w:type="dxa"/>
+            <w:cnfStyle w:val="001000000000" w:firstRow="0" w:lastRow="0" w:firstColumn="1" w:lastColumn="0" w:oddVBand="0" w:evenVBand="0" w:oddHBand="0" w:evenHBand="0" w:firstRowFirstColumn="0" w:firstRowLastColumn="0" w:lastRowFirstColumn="0" w:lastRowLastColumn="0"/>
+            <w:tcBorders>
+              <w:top w:val="single" w:sz="4" w:space="0" w:color="FFFFFF"/>
+              <w:bottom w:val="single" w:sz="4" w:space="0" w:color="FFFFFF"/>
+              <w:insideH w:val="single" w:sz="4" w:space="0" w:color="FFFFFF"/>
+            </w:tcBorders>
+            <w:shd w:color="auto" w:fill="1F497D" w:themeFill="text2" w:val="clear"/>
+          </w:tcPr>
+          <w:p>
+            <w:pPr>
+              <w:pStyle w:val="Normal"/>
+              <w:spacing w:lineRule="auto" w:line="240"/>
+              <w:rPr/>
+            </w:pPr>
+            <w:r>
+              <w:rPr>
+                <w:rStyle w:val="Strong"/>
+                <w:color w:val="FFFFFF" w:themeColor="background1"/>
+              </w:rPr>
+              <w:t>Expected</w:t>
+            </w:r>
+          </w:p>
+        </w:tc>
+        <w:tc>
+          <w:tcPr>
+            <w:tcW w:w="7312" w:type="dxa"/>
+            <w:tcBorders>
+              <w:top w:val="single" w:sz="4" w:space="0" w:color="FFFFFF"/>
+              <w:bottom w:val="single" w:sz="4" w:space="0" w:color="FFFFFF"/>
+              <w:insideH w:val="single" w:sz="4" w:space="0" w:color="FFFFFF"/>
+            </w:tcBorders>
+            <w:shd w:color="auto" w:fill="DBE5F1" w:themeFill="accent1" w:themeFillTint="33" w:val="clear"/>
+          </w:tcPr>
+          <w:p>
+            <w:pPr>
+              <w:pStyle w:val="Normal"/>
+              <w:spacing w:lineRule="auto" w:line="240"/>
+              <w:cnfStyle w:val="000000000000" w:firstRow="0" w:lastRow="0" w:firstColumn="0" w:lastColumn="0" w:oddVBand="0" w:evenVBand="0" w:oddHBand="0" w:evenHBand="0" w:firstRowFirstColumn="0" w:firstRowLastColumn="0" w:lastRowFirstColumn="0" w:lastRowLastColumn="0"/>
+              <w:rPr/>
+            </w:pPr>
+            <w:r>
+              <w:rPr>
+                <w:color w:val="000000" w:themeColor="text1"/>
+              </w:rPr>
+              <w:t xml:space="preserve">The system must show an error next to the mandatory fields. </w:t>
+            </w:r>
+          </w:p>
+        </w:tc>
+      </w:tr>
+      <w:tr>
+        <w:trPr>
+          <w:cnfStyle w:val="000000100000" w:firstRow="0" w:lastRow="0" w:firstColumn="0" w:lastColumn="0" w:oddVBand="0" w:evenVBand="0" w:oddHBand="1" w:evenHBand="0" w:firstRowFirstColumn="0" w:firstRowLastColumn="0" w:lastRowFirstColumn="0" w:lastRowLastColumn="0"/>
+        </w:trPr>
+        <w:tc>
+          <w:tcPr>
+            <w:tcW w:w="1713" w:type="dxa"/>
+            <w:cnfStyle w:val="001000000000" w:firstRow="0" w:lastRow="0" w:firstColumn="1" w:lastColumn="0" w:oddVBand="0" w:evenVBand="0" w:oddHBand="0" w:evenHBand="0" w:firstRowFirstColumn="0" w:firstRowLastColumn="0" w:lastRowFirstColumn="0" w:lastRowLastColumn="0"/>
+            <w:tcBorders>
+              <w:top w:val="single" w:sz="4" w:space="0" w:color="FFFFFF"/>
+              <w:bottom w:val="single" w:sz="4" w:space="0" w:color="FFFFFF"/>
+              <w:insideH w:val="single" w:sz="4" w:space="0" w:color="FFFFFF"/>
+            </w:tcBorders>
+            <w:shd w:color="auto" w:fill="1F497D" w:themeFill="text2" w:val="clear"/>
+          </w:tcPr>
+          <w:p>
+            <w:pPr>
+              <w:pStyle w:val="Normal"/>
+              <w:spacing w:lineRule="auto" w:line="240"/>
+              <w:rPr/>
+            </w:pPr>
+            <w:r>
+              <w:rPr>
+                <w:rStyle w:val="Strong"/>
+                <w:color w:val="FFFFFF" w:themeColor="background1"/>
+              </w:rPr>
+              <w:t>Outcome</w:t>
+            </w:r>
+          </w:p>
+        </w:tc>
+        <w:tc>
+          <w:tcPr>
+            <w:tcW w:w="7312" w:type="dxa"/>
+            <w:tcBorders>
+              <w:top w:val="single" w:sz="4" w:space="0" w:color="FFFFFF"/>
+              <w:bottom w:val="single" w:sz="4" w:space="0" w:color="FFFFFF"/>
+              <w:insideH w:val="single" w:sz="4" w:space="0" w:color="FFFFFF"/>
+            </w:tcBorders>
+            <w:shd w:color="auto" w:fill="DBE5F1" w:themeFill="accent1" w:themeFillTint="33" w:val="clear"/>
+          </w:tcPr>
+          <w:p>
+            <w:pPr>
+              <w:pStyle w:val="Notes"/>
+              <w:spacing w:lineRule="auto" w:line="240"/>
+              <w:cnfStyle w:val="000000100000" w:firstRow="0" w:lastRow="0" w:firstColumn="0" w:lastColumn="0" w:oddVBand="0" w:evenVBand="0" w:oddHBand="1" w:evenHBand="0" w:firstRowFirstColumn="0" w:firstRowLastColumn="0" w:lastRowFirstColumn="0" w:lastRowLastColumn="0"/>
+              <w:rPr>
+                <w:color w:val="000000" w:themeColor="text1"/>
+              </w:rPr>
+            </w:pPr>
+            <w:r>
+              <w:rPr>
+                <w:color w:val="000000" w:themeColor="text1"/>
+              </w:rPr>
+            </w:r>
+          </w:p>
+        </w:tc>
+      </w:tr>
+      <w:tr>
+        <w:trPr/>
+        <w:tc>
+          <w:tcPr>
+            <w:tcW w:w="1713" w:type="dxa"/>
+            <w:cnfStyle w:val="001000000000" w:firstRow="0" w:lastRow="0" w:firstColumn="1" w:lastColumn="0" w:oddVBand="0" w:evenVBand="0" w:oddHBand="0" w:evenHBand="0" w:firstRowFirstColumn="0" w:firstRowLastColumn="0" w:lastRowFirstColumn="0" w:lastRowLastColumn="0"/>
+            <w:tcBorders>
+              <w:top w:val="single" w:sz="4" w:space="0" w:color="FFFFFF"/>
+              <w:bottom w:val="single" w:sz="4" w:space="0" w:color="FFFFFF"/>
+              <w:insideH w:val="single" w:sz="4" w:space="0" w:color="FFFFFF"/>
+            </w:tcBorders>
+            <w:shd w:color="auto" w:fill="1F497D" w:themeFill="text2" w:val="clear"/>
+          </w:tcPr>
+          <w:p>
+            <w:pPr>
+              <w:pStyle w:val="Normal"/>
+              <w:spacing w:lineRule="auto" w:line="240"/>
+              <w:rPr/>
+            </w:pPr>
+            <w:r>
+              <w:rPr>
+                <w:rStyle w:val="Strong"/>
+                <w:color w:val="FFFFFF" w:themeColor="background1"/>
+              </w:rPr>
+              <w:t>Notes</w:t>
+            </w:r>
+          </w:p>
+        </w:tc>
+        <w:tc>
+          <w:tcPr>
+            <w:tcW w:w="7312" w:type="dxa"/>
+            <w:tcBorders>
+              <w:top w:val="single" w:sz="4" w:space="0" w:color="FFFFFF"/>
+              <w:bottom w:val="single" w:sz="4" w:space="0" w:color="FFFFFF"/>
+              <w:insideH w:val="single" w:sz="4" w:space="0" w:color="FFFFFF"/>
+            </w:tcBorders>
+            <w:shd w:color="auto" w:fill="DBE5F1" w:themeFill="accent1" w:themeFillTint="33" w:val="clear"/>
+          </w:tcPr>
+          <w:p>
+            <w:pPr>
+              <w:pStyle w:val="Normal"/>
+              <w:spacing w:lineRule="auto" w:line="240"/>
+              <w:cnfStyle w:val="000000000000" w:firstRow="0" w:lastRow="0" w:firstColumn="0" w:lastColumn="0" w:oddVBand="0" w:evenVBand="0" w:oddHBand="0" w:evenHBand="0" w:firstRowFirstColumn="0" w:firstRowLastColumn="0" w:lastRowFirstColumn="0" w:lastRowLastColumn="0"/>
+              <w:rPr>
+                <w:color w:val="000000" w:themeColor="text1"/>
+              </w:rPr>
+            </w:pPr>
+            <w:r>
+              <w:rPr>
+                <w:color w:val="000000" w:themeColor="text1"/>
+              </w:rPr>
+            </w:r>
+          </w:p>
+        </w:tc>
+      </w:tr>
+    </w:tbl>
+    <w:p>
+      <w:pPr>
+        <w:pStyle w:val="Normal"/>
+        <w:rPr/>
+      </w:pPr>
+      <w:r>
+        <w:rPr/>
+      </w:r>
+    </w:p>
+    <w:p>
+      <w:pPr>
+        <w:pStyle w:val="Normal"/>
+        <w:rPr/>
+      </w:pPr>
+      <w:r>
+        <w:rPr/>
+      </w:r>
+    </w:p>
+    <w:tbl>
+      <w:tblPr>
+        <w:tblStyle w:val="Cuadrculavistosa-nfasis1"/>
+        <w:tblW w:w="9026" w:type="dxa"/>
+        <w:jc w:val="left"/>
+        <w:tblInd w:w="0" w:type="dxa"/>
+        <w:tblBorders>
+          <w:bottom w:val="single" w:sz="4" w:space="0" w:color="FFFFFF"/>
+          <w:insideH w:val="single" w:sz="4" w:space="0" w:color="FFFFFF"/>
+        </w:tblBorders>
+        <w:tblCellMar>
+          <w:top w:w="0" w:type="dxa"/>
+          <w:left w:w="108" w:type="dxa"/>
+          <w:bottom w:w="0" w:type="dxa"/>
+          <w:right w:w="108" w:type="dxa"/>
+        </w:tblCellMar>
+        <w:tblLook w:val="04a0" w:noVBand="1" w:noHBand="0" w:lastColumn="0" w:firstColumn="1" w:lastRow="0" w:firstRow="1"/>
+      </w:tblPr>
+      <w:tblGrid>
+        <w:gridCol w:w="1713"/>
+        <w:gridCol w:w="7313"/>
+      </w:tblGrid>
+      <w:tr>
+        <w:trPr>
+          <w:cnfStyle w:val="100000000000" w:firstRow="1" w:lastRow="0" w:firstColumn="0" w:lastColumn="0" w:oddVBand="0" w:evenVBand="0" w:oddHBand="0" w:evenHBand="0" w:firstRowFirstColumn="0" w:firstRowLastColumn="0" w:lastRowFirstColumn="0" w:lastRowLastColumn="0"/>
+        </w:trPr>
+        <w:tc>
+          <w:tcPr>
+            <w:tcW w:w="9026" w:type="dxa"/>
+            <w:gridSpan w:val="2"/>
+            <w:cnfStyle w:val="001000000000" w:firstRow="0" w:lastRow="0" w:firstColumn="1" w:lastColumn="0" w:oddVBand="0" w:evenVBand="0" w:oddHBand="0" w:evenHBand="0" w:firstRowFirstColumn="0" w:firstRowLastColumn="0" w:lastRowFirstColumn="0" w:lastRowLastColumn="0"/>
+            <w:tcBorders>
+              <w:bottom w:val="single" w:sz="4" w:space="0" w:color="FFFFFF"/>
+              <w:insideH w:val="single" w:sz="4" w:space="0" w:color="FFFFFF"/>
+            </w:tcBorders>
+            <w:shd w:color="auto" w:fill="1F497D" w:themeFill="text2" w:val="clear"/>
+          </w:tcPr>
+          <w:p>
+            <w:pPr>
+              <w:pStyle w:val="Normal"/>
+              <w:spacing w:lineRule="auto" w:line="240"/>
+              <w:rPr/>
+            </w:pPr>
+            <w:r>
+              <w:rPr>
+                <w:rStyle w:val="Strong"/>
+                <w:b/>
+                <w:bCs/>
+                <w:color w:val="FFFFFF" w:themeColor="background1"/>
+              </w:rPr>
+              <w:t>Test 02</w:t>
+            </w:r>
+            <w:r>
+              <w:rPr>
+                <w:rStyle w:val="Strong"/>
+                <w:b/>
+                <w:bCs/>
+                <w:color w:val="FFFFFF" w:themeColor="background1"/>
+              </w:rPr>
+              <w:t>2</w:t>
+            </w:r>
+          </w:p>
+        </w:tc>
+      </w:tr>
+      <w:tr>
+        <w:trPr>
+          <w:cnfStyle w:val="000000100000" w:firstRow="0" w:lastRow="0" w:firstColumn="0" w:lastColumn="0" w:oddVBand="0" w:evenVBand="0" w:oddHBand="1" w:evenHBand="0" w:firstRowFirstColumn="0" w:firstRowLastColumn="0" w:lastRowFirstColumn="0" w:lastRowLastColumn="0"/>
+        </w:trPr>
+        <w:tc>
+          <w:tcPr>
+            <w:tcW w:w="1713" w:type="dxa"/>
+            <w:cnfStyle w:val="001000000000" w:firstRow="0" w:lastRow="0" w:firstColumn="1" w:lastColumn="0" w:oddVBand="0" w:evenVBand="0" w:oddHBand="0" w:evenHBand="0" w:firstRowFirstColumn="0" w:firstRowLastColumn="0" w:lastRowFirstColumn="0" w:lastRowLastColumn="0"/>
+            <w:tcBorders>
+              <w:top w:val="single" w:sz="4" w:space="0" w:color="FFFFFF"/>
+              <w:bottom w:val="single" w:sz="4" w:space="0" w:color="FFFFFF"/>
+              <w:insideH w:val="single" w:sz="4" w:space="0" w:color="FFFFFF"/>
+            </w:tcBorders>
+            <w:shd w:color="auto" w:fill="1F497D" w:themeFill="text2" w:val="clear"/>
+          </w:tcPr>
+          <w:p>
+            <w:pPr>
+              <w:pStyle w:val="Normal"/>
+              <w:spacing w:lineRule="auto" w:line="240"/>
+              <w:rPr/>
+            </w:pPr>
+            <w:r>
+              <w:rPr>
+                <w:rStyle w:val="Strong"/>
+                <w:color w:val="FFFFFF" w:themeColor="background1"/>
+              </w:rPr>
+              <w:t>Description</w:t>
+            </w:r>
+          </w:p>
+        </w:tc>
+        <w:tc>
+          <w:tcPr>
+            <w:tcW w:w="7313" w:type="dxa"/>
+            <w:tcBorders>
+              <w:top w:val="single" w:sz="4" w:space="0" w:color="FFFFFF"/>
+              <w:bottom w:val="single" w:sz="4" w:space="0" w:color="FFFFFF"/>
+              <w:insideH w:val="single" w:sz="4" w:space="0" w:color="FFFFFF"/>
+            </w:tcBorders>
+            <w:shd w:color="auto" w:fill="DBE5F1" w:themeFill="accent1" w:themeFillTint="33" w:val="clear"/>
+          </w:tcPr>
+          <w:p>
+            <w:pPr>
+              <w:pStyle w:val="Normal"/>
+              <w:spacing w:lineRule="auto" w:line="240"/>
+              <w:cnfStyle w:val="000000100000" w:firstRow="0" w:lastRow="0" w:firstColumn="0" w:lastColumn="0" w:oddVBand="0" w:evenVBand="0" w:oddHBand="1" w:evenHBand="0" w:firstRowFirstColumn="0" w:firstRowLastColumn="0" w:lastRowFirstColumn="0" w:lastRowLastColumn="0"/>
+              <w:rPr/>
+            </w:pPr>
+            <w:r>
+              <w:rPr>
+                <w:color w:val="000000" w:themeColor="text1"/>
+              </w:rPr>
+              <w:t>Press Cancel Button.</w:t>
+            </w:r>
+          </w:p>
+        </w:tc>
+      </w:tr>
+      <w:tr>
+        <w:trPr/>
+        <w:tc>
+          <w:tcPr>
+            <w:tcW w:w="1713" w:type="dxa"/>
+            <w:cnfStyle w:val="001000000000" w:firstRow="0" w:lastRow="0" w:firstColumn="1" w:lastColumn="0" w:oddVBand="0" w:evenVBand="0" w:oddHBand="0" w:evenHBand="0" w:firstRowFirstColumn="0" w:firstRowLastColumn="0" w:lastRowFirstColumn="0" w:lastRowLastColumn="0"/>
+            <w:tcBorders>
+              <w:top w:val="single" w:sz="4" w:space="0" w:color="FFFFFF"/>
+              <w:bottom w:val="single" w:sz="4" w:space="0" w:color="FFFFFF"/>
+              <w:insideH w:val="single" w:sz="4" w:space="0" w:color="FFFFFF"/>
+            </w:tcBorders>
+            <w:shd w:color="auto" w:fill="1F497D" w:themeFill="text2" w:val="clear"/>
+          </w:tcPr>
+          <w:p>
+            <w:pPr>
+              <w:pStyle w:val="Normal"/>
+              <w:spacing w:lineRule="auto" w:line="240"/>
+              <w:rPr/>
+            </w:pPr>
+            <w:r>
+              <w:rPr>
+                <w:rStyle w:val="Strong"/>
+                <w:color w:val="FFFFFF" w:themeColor="background1"/>
+              </w:rPr>
+              <w:t>Expected</w:t>
+            </w:r>
+          </w:p>
+        </w:tc>
+        <w:tc>
+          <w:tcPr>
+            <w:tcW w:w="7313" w:type="dxa"/>
+            <w:tcBorders>
+              <w:top w:val="single" w:sz="4" w:space="0" w:color="FFFFFF"/>
+              <w:bottom w:val="single" w:sz="4" w:space="0" w:color="FFFFFF"/>
+              <w:insideH w:val="single" w:sz="4" w:space="0" w:color="FFFFFF"/>
+            </w:tcBorders>
+            <w:shd w:color="auto" w:fill="DBE5F1" w:themeFill="accent1" w:themeFillTint="33" w:val="clear"/>
+          </w:tcPr>
+          <w:p>
+            <w:pPr>
+              <w:pStyle w:val="Normal"/>
+              <w:spacing w:lineRule="auto" w:line="240"/>
+              <w:cnfStyle w:val="000000000000" w:firstRow="0" w:lastRow="0" w:firstColumn="0" w:lastColumn="0" w:oddVBand="0" w:evenVBand="0" w:oddHBand="0" w:evenHBand="0" w:firstRowFirstColumn="0" w:firstRowLastColumn="0" w:lastRowFirstColumn="0" w:lastRowLastColumn="0"/>
+              <w:rPr/>
+            </w:pPr>
+            <w:r>
+              <w:rPr>
+                <w:color w:val="000000" w:themeColor="text1"/>
+              </w:rPr>
+              <w:t xml:space="preserve">The system must display the </w:t>
+            </w:r>
+            <w:r>
+              <w:rPr>
+                <w:color w:val="000000" w:themeColor="text1"/>
+              </w:rPr>
+              <w:t>Rookie</w:t>
+            </w:r>
+            <w:r>
+              <w:rPr>
+                <w:color w:val="000000" w:themeColor="text1"/>
+              </w:rPr>
+              <w:t xml:space="preserve">’s </w:t>
+            </w:r>
+            <w:r>
+              <w:rPr>
+                <w:color w:val="000000" w:themeColor="text1"/>
+              </w:rPr>
+              <w:t>application</w:t>
+            </w:r>
+            <w:r>
+              <w:rPr>
+                <w:color w:val="000000" w:themeColor="text1"/>
+              </w:rPr>
+              <w:t xml:space="preserve"> list.</w:t>
+            </w:r>
+          </w:p>
+        </w:tc>
+      </w:tr>
+      <w:tr>
+        <w:trPr>
+          <w:cnfStyle w:val="000000100000" w:firstRow="0" w:lastRow="0" w:firstColumn="0" w:lastColumn="0" w:oddVBand="0" w:evenVBand="0" w:oddHBand="1" w:evenHBand="0" w:firstRowFirstColumn="0" w:firstRowLastColumn="0" w:lastRowFirstColumn="0" w:lastRowLastColumn="0"/>
+        </w:trPr>
+        <w:tc>
+          <w:tcPr>
+            <w:tcW w:w="1713" w:type="dxa"/>
+            <w:cnfStyle w:val="001000000000" w:firstRow="0" w:lastRow="0" w:firstColumn="1" w:lastColumn="0" w:oddVBand="0" w:evenVBand="0" w:oddHBand="0" w:evenHBand="0" w:firstRowFirstColumn="0" w:firstRowLastColumn="0" w:lastRowFirstColumn="0" w:lastRowLastColumn="0"/>
+            <w:tcBorders>
+              <w:top w:val="single" w:sz="4" w:space="0" w:color="FFFFFF"/>
+              <w:bottom w:val="single" w:sz="4" w:space="0" w:color="FFFFFF"/>
+              <w:insideH w:val="single" w:sz="4" w:space="0" w:color="FFFFFF"/>
+            </w:tcBorders>
+            <w:shd w:color="auto" w:fill="1F497D" w:themeFill="text2" w:val="clear"/>
+          </w:tcPr>
+          <w:p>
+            <w:pPr>
+              <w:pStyle w:val="Normal"/>
+              <w:spacing w:lineRule="auto" w:line="240"/>
+              <w:rPr/>
+            </w:pPr>
+            <w:r>
+              <w:rPr>
+                <w:rStyle w:val="Strong"/>
+                <w:color w:val="FFFFFF" w:themeColor="background1"/>
+              </w:rPr>
+              <w:t>Outcome</w:t>
+            </w:r>
+          </w:p>
+        </w:tc>
+        <w:tc>
+          <w:tcPr>
+            <w:tcW w:w="7313" w:type="dxa"/>
+            <w:tcBorders>
+              <w:top w:val="single" w:sz="4" w:space="0" w:color="FFFFFF"/>
+              <w:bottom w:val="single" w:sz="4" w:space="0" w:color="FFFFFF"/>
+              <w:insideH w:val="single" w:sz="4" w:space="0" w:color="FFFFFF"/>
+            </w:tcBorders>
+            <w:shd w:color="auto" w:fill="DBE5F1" w:themeFill="accent1" w:themeFillTint="33" w:val="clear"/>
+          </w:tcPr>
+          <w:p>
+            <w:pPr>
+              <w:pStyle w:val="Notes"/>
+              <w:spacing w:lineRule="auto" w:line="240"/>
+              <w:cnfStyle w:val="000000100000" w:firstRow="0" w:lastRow="0" w:firstColumn="0" w:lastColumn="0" w:oddVBand="0" w:evenVBand="0" w:oddHBand="1" w:evenHBand="0" w:firstRowFirstColumn="0" w:firstRowLastColumn="0" w:lastRowFirstColumn="0" w:lastRowLastColumn="0"/>
+              <w:rPr>
+                <w:color w:val="000000" w:themeColor="text1"/>
+              </w:rPr>
+            </w:pPr>
+            <w:r>
+              <w:rPr>
+                <w:color w:val="000000" w:themeColor="text1"/>
+              </w:rPr>
+            </w:r>
+          </w:p>
+        </w:tc>
+      </w:tr>
+      <w:tr>
+        <w:trPr/>
+        <w:tc>
+          <w:tcPr>
+            <w:tcW w:w="1713" w:type="dxa"/>
+            <w:cnfStyle w:val="001000000000" w:firstRow="0" w:lastRow="0" w:firstColumn="1" w:lastColumn="0" w:oddVBand="0" w:evenVBand="0" w:oddHBand="0" w:evenHBand="0" w:firstRowFirstColumn="0" w:firstRowLastColumn="0" w:lastRowFirstColumn="0" w:lastRowLastColumn="0"/>
+            <w:tcBorders>
+              <w:top w:val="single" w:sz="4" w:space="0" w:color="FFFFFF"/>
+              <w:bottom w:val="single" w:sz="4" w:space="0" w:color="FFFFFF"/>
+              <w:insideH w:val="single" w:sz="4" w:space="0" w:color="FFFFFF"/>
+            </w:tcBorders>
+            <w:shd w:color="auto" w:fill="1F497D" w:themeFill="text2" w:val="clear"/>
+          </w:tcPr>
+          <w:p>
+            <w:pPr>
+              <w:pStyle w:val="Normal"/>
+              <w:spacing w:lineRule="auto" w:line="240"/>
+              <w:rPr/>
+            </w:pPr>
+            <w:r>
+              <w:rPr>
+                <w:rStyle w:val="Strong"/>
+                <w:color w:val="FFFFFF" w:themeColor="background1"/>
+              </w:rPr>
+              <w:t>Notes</w:t>
+            </w:r>
+          </w:p>
+        </w:tc>
+        <w:tc>
+          <w:tcPr>
+            <w:tcW w:w="7313" w:type="dxa"/>
+            <w:tcBorders>
+              <w:top w:val="single" w:sz="4" w:space="0" w:color="FFFFFF"/>
+              <w:bottom w:val="single" w:sz="4" w:space="0" w:color="FFFFFF"/>
+              <w:insideH w:val="single" w:sz="4" w:space="0" w:color="FFFFFF"/>
+            </w:tcBorders>
+            <w:shd w:color="auto" w:fill="DBE5F1" w:themeFill="accent1" w:themeFillTint="33" w:val="clear"/>
+          </w:tcPr>
+          <w:p>
+            <w:pPr>
+              <w:pStyle w:val="Normal"/>
+              <w:spacing w:lineRule="auto" w:line="240"/>
+              <w:cnfStyle w:val="000000000000" w:firstRow="0" w:lastRow="0" w:firstColumn="0" w:lastColumn="0" w:oddVBand="0" w:evenVBand="0" w:oddHBand="0" w:evenHBand="0" w:firstRowFirstColumn="0" w:firstRowLastColumn="0" w:lastRowFirstColumn="0" w:lastRowLastColumn="0"/>
+              <w:rPr/>
+            </w:pPr>
+            <w:r>
+              <w:rPr>
+                <w:color w:val="000000" w:themeColor="text1"/>
+              </w:rPr>
+              <w:t>-</w:t>
+            </w:r>
+          </w:p>
+        </w:tc>
+      </w:tr>
+    </w:tbl>
+    <w:p>
+      <w:pPr>
+        <w:pStyle w:val="Normal"/>
+        <w:rPr/>
+      </w:pPr>
+      <w:r>
+        <w:rPr/>
+      </w:r>
+    </w:p>
+    <w:p>
+      <w:pPr>
+        <w:pStyle w:val="Normal"/>
+        <w:rPr/>
+      </w:pPr>
+      <w:r>
+        <w:rPr/>
+      </w:r>
+    </w:p>
+    <w:tbl>
+      <w:tblPr>
+        <w:tblStyle w:val="Cuadrculavistosa-nfasis1"/>
+        <w:tblW w:w="9026" w:type="dxa"/>
+        <w:jc w:val="left"/>
+        <w:tblInd w:w="0" w:type="dxa"/>
+        <w:tblBorders>
+          <w:bottom w:val="single" w:sz="4" w:space="0" w:color="FFFFFF"/>
+          <w:insideH w:val="single" w:sz="4" w:space="0" w:color="FFFFFF"/>
+        </w:tblBorders>
+        <w:tblCellMar>
+          <w:top w:w="0" w:type="dxa"/>
+          <w:left w:w="108" w:type="dxa"/>
+          <w:bottom w:w="0" w:type="dxa"/>
+          <w:right w:w="108" w:type="dxa"/>
+        </w:tblCellMar>
+        <w:tblLook w:val="04a0" w:noVBand="1" w:noHBand="0" w:lastColumn="0" w:firstColumn="1" w:lastRow="0" w:firstRow="1"/>
+      </w:tblPr>
+      <w:tblGrid>
+        <w:gridCol w:w="1713"/>
+        <w:gridCol w:w="7312"/>
+      </w:tblGrid>
+      <w:tr>
+        <w:trPr>
+          <w:cnfStyle w:val="100000000000" w:firstRow="1" w:lastRow="0" w:firstColumn="0" w:lastColumn="0" w:oddVBand="0" w:evenVBand="0" w:oddHBand="0" w:evenHBand="0" w:firstRowFirstColumn="0" w:firstRowLastColumn="0" w:lastRowFirstColumn="0" w:lastRowLastColumn="0"/>
+        </w:trPr>
+        <w:tc>
+          <w:tcPr>
+            <w:tcW w:w="9025" w:type="dxa"/>
+            <w:gridSpan w:val="2"/>
+            <w:cnfStyle w:val="001000000000" w:firstRow="0" w:lastRow="0" w:firstColumn="1" w:lastColumn="0" w:oddVBand="0" w:evenVBand="0" w:oddHBand="0" w:evenHBand="0" w:firstRowFirstColumn="0" w:firstRowLastColumn="0" w:lastRowFirstColumn="0" w:lastRowLastColumn="0"/>
+            <w:tcBorders>
+              <w:bottom w:val="single" w:sz="4" w:space="0" w:color="FFFFFF"/>
+              <w:insideH w:val="single" w:sz="4" w:space="0" w:color="FFFFFF"/>
+            </w:tcBorders>
+            <w:shd w:color="auto" w:fill="1F497D" w:themeFill="text2" w:val="clear"/>
+          </w:tcPr>
+          <w:p>
+            <w:pPr>
+              <w:pStyle w:val="Normal"/>
+              <w:spacing w:lineRule="auto" w:line="240"/>
+              <w:rPr/>
+            </w:pPr>
+            <w:r>
+              <w:rPr>
+                <w:rStyle w:val="Strong"/>
+                <w:b/>
+                <w:bCs/>
+                <w:color w:val="FFFFFF" w:themeColor="background1"/>
+              </w:rPr>
+              <w:t>Test 0</w:t>
+            </w:r>
+            <w:r>
+              <w:rPr>
+                <w:rStyle w:val="Strong"/>
+                <w:b/>
+                <w:bCs/>
+                <w:color w:val="FFFFFF" w:themeColor="background1"/>
+              </w:rPr>
+              <w:t>2</w:t>
+            </w:r>
+            <w:r>
+              <w:rPr>
+                <w:rStyle w:val="Strong"/>
+                <w:b/>
+                <w:bCs/>
+                <w:color w:val="FFFFFF" w:themeColor="background1"/>
+              </w:rPr>
+              <w:t>1</w:t>
+            </w:r>
+          </w:p>
+        </w:tc>
+      </w:tr>
+      <w:tr>
+        <w:trPr>
+          <w:cnfStyle w:val="000000100000" w:firstRow="0" w:lastRow="0" w:firstColumn="0" w:lastColumn="0" w:oddVBand="0" w:evenVBand="0" w:oddHBand="1" w:evenHBand="0" w:firstRowFirstColumn="0" w:firstRowLastColumn="0" w:lastRowFirstColumn="0" w:lastRowLastColumn="0"/>
+        </w:trPr>
+        <w:tc>
+          <w:tcPr>
+            <w:tcW w:w="1713" w:type="dxa"/>
+            <w:cnfStyle w:val="001000000000" w:firstRow="0" w:lastRow="0" w:firstColumn="1" w:lastColumn="0" w:oddVBand="0" w:evenVBand="0" w:oddHBand="0" w:evenHBand="0" w:firstRowFirstColumn="0" w:firstRowLastColumn="0" w:lastRowFirstColumn="0" w:lastRowLastColumn="0"/>
+            <w:tcBorders>
+              <w:top w:val="single" w:sz="4" w:space="0" w:color="FFFFFF"/>
+              <w:bottom w:val="single" w:sz="4" w:space="0" w:color="FFFFFF"/>
+              <w:insideH w:val="single" w:sz="4" w:space="0" w:color="FFFFFF"/>
+            </w:tcBorders>
+            <w:shd w:color="auto" w:fill="1F497D" w:themeFill="text2" w:val="clear"/>
+          </w:tcPr>
+          <w:p>
+            <w:pPr>
+              <w:pStyle w:val="Normal"/>
+              <w:spacing w:lineRule="auto" w:line="240"/>
+              <w:rPr/>
+            </w:pPr>
+            <w:r>
+              <w:rPr>
+                <w:rStyle w:val="Strong"/>
+                <w:color w:val="FFFFFF" w:themeColor="background1"/>
+              </w:rPr>
+              <w:t>Description</w:t>
+            </w:r>
+          </w:p>
+        </w:tc>
+        <w:tc>
+          <w:tcPr>
+            <w:tcW w:w="7312" w:type="dxa"/>
+            <w:tcBorders>
+              <w:top w:val="single" w:sz="4" w:space="0" w:color="FFFFFF"/>
+              <w:bottom w:val="single" w:sz="4" w:space="0" w:color="FFFFFF"/>
+              <w:insideH w:val="single" w:sz="4" w:space="0" w:color="FFFFFF"/>
+            </w:tcBorders>
+            <w:shd w:color="auto" w:fill="A7BFDE" w:themeFill="accent1" w:themeFillTint="7f" w:val="clear"/>
+          </w:tcPr>
+          <w:p>
+            <w:pPr>
+              <w:pStyle w:val="Normal"/>
+              <w:spacing w:lineRule="auto" w:line="240"/>
+              <w:cnfStyle w:val="000000100000" w:firstRow="0" w:lastRow="0" w:firstColumn="0" w:lastColumn="0" w:oddVBand="0" w:evenVBand="0" w:oddHBand="1" w:evenHBand="0" w:firstRowFirstColumn="0" w:firstRowLastColumn="0" w:lastRowFirstColumn="0" w:lastRowLastColumn="0"/>
+              <w:rPr/>
+            </w:pPr>
+            <w:r>
+              <w:rPr>
+                <w:color w:val="000000" w:themeColor="text1"/>
+              </w:rPr>
+              <w:t>Properly fill the form and save it. Log in as the new user.</w:t>
+            </w:r>
+          </w:p>
+        </w:tc>
+      </w:tr>
+      <w:tr>
+        <w:trPr/>
+        <w:tc>
+          <w:tcPr>
+            <w:tcW w:w="1713" w:type="dxa"/>
+            <w:cnfStyle w:val="001000000000" w:firstRow="0" w:lastRow="0" w:firstColumn="1" w:lastColumn="0" w:oddVBand="0" w:evenVBand="0" w:oddHBand="0" w:evenHBand="0" w:firstRowFirstColumn="0" w:firstRowLastColumn="0" w:lastRowFirstColumn="0" w:lastRowLastColumn="0"/>
+            <w:tcBorders>
+              <w:top w:val="single" w:sz="4" w:space="0" w:color="FFFFFF"/>
+              <w:bottom w:val="single" w:sz="4" w:space="0" w:color="FFFFFF"/>
+              <w:insideH w:val="single" w:sz="4" w:space="0" w:color="FFFFFF"/>
+            </w:tcBorders>
+            <w:shd w:color="auto" w:fill="1F497D" w:themeFill="text2" w:val="clear"/>
+          </w:tcPr>
+          <w:p>
+            <w:pPr>
+              <w:pStyle w:val="Normal"/>
+              <w:spacing w:lineRule="auto" w:line="240"/>
+              <w:rPr/>
+            </w:pPr>
+            <w:r>
+              <w:rPr>
+                <w:rStyle w:val="Strong"/>
+                <w:color w:val="FFFFFF" w:themeColor="background1"/>
+              </w:rPr>
+              <w:t>Expected</w:t>
+            </w:r>
+          </w:p>
+        </w:tc>
+        <w:tc>
+          <w:tcPr>
+            <w:tcW w:w="7312" w:type="dxa"/>
+            <w:tcBorders>
+              <w:top w:val="single" w:sz="4" w:space="0" w:color="FFFFFF"/>
+              <w:bottom w:val="single" w:sz="4" w:space="0" w:color="FFFFFF"/>
+              <w:insideH w:val="single" w:sz="4" w:space="0" w:color="FFFFFF"/>
+            </w:tcBorders>
+            <w:shd w:color="auto" w:fill="DBE5F1" w:themeFill="accent1" w:themeFillTint="33" w:val="clear"/>
+          </w:tcPr>
+          <w:p>
+            <w:pPr>
+              <w:pStyle w:val="Normal"/>
+              <w:spacing w:lineRule="auto" w:line="240"/>
+              <w:cnfStyle w:val="000000000000" w:firstRow="0" w:lastRow="0" w:firstColumn="0" w:lastColumn="0" w:oddVBand="0" w:evenVBand="0" w:oddHBand="0" w:evenHBand="0" w:firstRowFirstColumn="0" w:firstRowLastColumn="0" w:lastRowFirstColumn="0" w:lastRowLastColumn="0"/>
+              <w:rPr/>
+            </w:pPr>
+            <w:r>
+              <w:rPr>
+                <w:color w:val="000000" w:themeColor="text1"/>
+              </w:rPr>
+              <w:t xml:space="preserve">The system must save the new audit account and he or she must be able to log in. </w:t>
+            </w:r>
+          </w:p>
+        </w:tc>
+      </w:tr>
+      <w:tr>
+        <w:trPr>
+          <w:cnfStyle w:val="000000100000" w:firstRow="0" w:lastRow="0" w:firstColumn="0" w:lastColumn="0" w:oddVBand="0" w:evenVBand="0" w:oddHBand="1" w:evenHBand="0" w:firstRowFirstColumn="0" w:firstRowLastColumn="0" w:lastRowFirstColumn="0" w:lastRowLastColumn="0"/>
+        </w:trPr>
+        <w:tc>
+          <w:tcPr>
+            <w:tcW w:w="1713" w:type="dxa"/>
+            <w:cnfStyle w:val="001000000000" w:firstRow="0" w:lastRow="0" w:firstColumn="1" w:lastColumn="0" w:oddVBand="0" w:evenVBand="0" w:oddHBand="0" w:evenHBand="0" w:firstRowFirstColumn="0" w:firstRowLastColumn="0" w:lastRowFirstColumn="0" w:lastRowLastColumn="0"/>
+            <w:tcBorders>
+              <w:top w:val="single" w:sz="4" w:space="0" w:color="FFFFFF"/>
+              <w:bottom w:val="single" w:sz="4" w:space="0" w:color="FFFFFF"/>
+              <w:insideH w:val="single" w:sz="4" w:space="0" w:color="FFFFFF"/>
+            </w:tcBorders>
+            <w:shd w:color="auto" w:fill="1F497D" w:themeFill="text2" w:val="clear"/>
+          </w:tcPr>
+          <w:p>
+            <w:pPr>
+              <w:pStyle w:val="Normal"/>
+              <w:spacing w:lineRule="auto" w:line="240"/>
+              <w:rPr/>
+            </w:pPr>
+            <w:r>
+              <w:rPr>
+                <w:rStyle w:val="Strong"/>
+                <w:color w:val="FFFFFF" w:themeColor="background1"/>
+              </w:rPr>
+              <w:t>Outcome</w:t>
+            </w:r>
+          </w:p>
+        </w:tc>
+        <w:tc>
+          <w:tcPr>
+            <w:tcW w:w="7312" w:type="dxa"/>
+            <w:tcBorders>
+              <w:top w:val="single" w:sz="4" w:space="0" w:color="FFFFFF"/>
+              <w:bottom w:val="single" w:sz="4" w:space="0" w:color="FFFFFF"/>
+              <w:insideH w:val="single" w:sz="4" w:space="0" w:color="FFFFFF"/>
+            </w:tcBorders>
+            <w:shd w:color="auto" w:fill="A7BFDE" w:themeFill="accent1" w:themeFillTint="7f" w:val="clear"/>
+          </w:tcPr>
+          <w:p>
+            <w:pPr>
+              <w:pStyle w:val="Notes"/>
+              <w:spacing w:lineRule="auto" w:line="240"/>
+              <w:cnfStyle w:val="000000100000" w:firstRow="0" w:lastRow="0" w:firstColumn="0" w:lastColumn="0" w:oddVBand="0" w:evenVBand="0" w:oddHBand="1" w:evenHBand="0" w:firstRowFirstColumn="0" w:firstRowLastColumn="0" w:lastRowFirstColumn="0" w:lastRowLastColumn="0"/>
+              <w:rPr>
+                <w:color w:val="000000" w:themeColor="text1"/>
+              </w:rPr>
+            </w:pPr>
+            <w:r>
+              <w:rPr>
+                <w:color w:val="000000" w:themeColor="text1"/>
+              </w:rPr>
+            </w:r>
+          </w:p>
+        </w:tc>
+      </w:tr>
+      <w:tr>
+        <w:trPr/>
+        <w:tc>
+          <w:tcPr>
+            <w:tcW w:w="1713" w:type="dxa"/>
+            <w:cnfStyle w:val="001000000000" w:firstRow="0" w:lastRow="0" w:firstColumn="1" w:lastColumn="0" w:oddVBand="0" w:evenVBand="0" w:oddHBand="0" w:evenHBand="0" w:firstRowFirstColumn="0" w:firstRowLastColumn="0" w:lastRowFirstColumn="0" w:lastRowLastColumn="0"/>
+            <w:tcBorders>
+              <w:top w:val="single" w:sz="4" w:space="0" w:color="FFFFFF"/>
+              <w:bottom w:val="single" w:sz="4" w:space="0" w:color="FFFFFF"/>
+              <w:insideH w:val="single" w:sz="4" w:space="0" w:color="FFFFFF"/>
+            </w:tcBorders>
+            <w:shd w:color="auto" w:fill="1F497D" w:themeFill="text2" w:val="clear"/>
+          </w:tcPr>
+          <w:p>
+            <w:pPr>
+              <w:pStyle w:val="Normal"/>
+              <w:spacing w:lineRule="auto" w:line="240"/>
+              <w:rPr/>
+            </w:pPr>
+            <w:r>
+              <w:rPr>
+                <w:rStyle w:val="Strong"/>
+                <w:color w:val="FFFFFF" w:themeColor="background1"/>
+              </w:rPr>
+              <w:t>Notes</w:t>
+            </w:r>
+          </w:p>
+        </w:tc>
+        <w:tc>
+          <w:tcPr>
+            <w:tcW w:w="7312" w:type="dxa"/>
+            <w:tcBorders>
+              <w:top w:val="single" w:sz="4" w:space="0" w:color="FFFFFF"/>
+              <w:bottom w:val="single" w:sz="4" w:space="0" w:color="FFFFFF"/>
+              <w:insideH w:val="single" w:sz="4" w:space="0" w:color="FFFFFF"/>
+            </w:tcBorders>
+            <w:shd w:color="auto" w:fill="DBE5F1" w:themeFill="accent1" w:themeFillTint="33" w:val="clear"/>
+          </w:tcPr>
+          <w:p>
+            <w:pPr>
+              <w:pStyle w:val="Normal"/>
+              <w:spacing w:lineRule="auto" w:line="240"/>
+              <w:cnfStyle w:val="000000000000" w:firstRow="0" w:lastRow="0" w:firstColumn="0" w:lastColumn="0" w:oddVBand="0" w:evenVBand="0" w:oddHBand="0" w:evenHBand="0" w:firstRowFirstColumn="0" w:firstRowLastColumn="0" w:lastRowFirstColumn="0" w:lastRowLastColumn="0"/>
+              <w:rPr>
+                <w:color w:val="000000" w:themeColor="text1"/>
+              </w:rPr>
+            </w:pPr>
+            <w:r>
+              <w:rPr>
+                <w:color w:val="000000" w:themeColor="text1"/>
+              </w:rPr>
+            </w:r>
+          </w:p>
+        </w:tc>
+      </w:tr>
+    </w:tbl>
+    <w:p>
+      <w:pPr>
+        <w:pStyle w:val="Normal"/>
+        <w:rPr/>
+      </w:pPr>
+      <w:r>
+        <w:rPr/>
+      </w:r>
+    </w:p>
+    <w:p>
+      <w:pPr>
+        <w:pStyle w:val="Normal"/>
+        <w:rPr/>
+      </w:pPr>
+      <w:r>
+        <w:rPr/>
+      </w:r>
+    </w:p>
+    <w:p>
+      <w:pPr>
+        <w:pStyle w:val="Normal"/>
+        <w:rPr/>
+      </w:pPr>
+      <w:r>
+        <w:rPr/>
+      </w:r>
+    </w:p>
+    <w:p>
+      <w:pPr>
+        <w:pStyle w:val="Normal"/>
+        <w:rPr/>
+      </w:pPr>
+      <w:r>
+        <w:rPr/>
+      </w:r>
+    </w:p>
+    <w:p>
+      <w:pPr>
+        <w:pStyle w:val="Normal"/>
+        <w:rPr/>
+      </w:pPr>
+      <w:r>
+        <w:rPr/>
+      </w:r>
+    </w:p>
+    <w:p>
+      <w:pPr>
+        <w:pStyle w:val="Normal"/>
+        <w:rPr/>
+      </w:pPr>
+      <w:r>
+        <w:rPr/>
+      </w:r>
+    </w:p>
+    <w:p>
+      <w:pPr>
+        <w:pStyle w:val="Normal"/>
+        <w:rPr/>
+      </w:pPr>
+      <w:r>
+        <w:rPr/>
+      </w:r>
+    </w:p>
+    <w:p>
+      <w:pPr>
+        <w:pStyle w:val="Normal"/>
+        <w:rPr/>
+      </w:pPr>
+      <w:r>
+        <w:rPr/>
+      </w:r>
+    </w:p>
+    <w:p>
+      <w:pPr>
+        <w:pStyle w:val="Normal"/>
+        <w:rPr/>
+      </w:pPr>
+      <w:r>
+        <w:rPr/>
+      </w:r>
+    </w:p>
+    <w:p>
+      <w:pPr>
+        <w:pStyle w:val="Normal"/>
+        <w:rPr/>
+      </w:pPr>
+      <w:r>
+        <w:rPr/>
+      </w:r>
+    </w:p>
+    <w:p>
+      <w:pPr>
+        <w:pStyle w:val="Normal"/>
+        <w:rPr/>
+      </w:pPr>
+      <w:r>
+        <w:rPr/>
+      </w:r>
+    </w:p>
+    <w:p>
+      <w:pPr>
+        <w:pStyle w:val="Normal"/>
+        <w:rPr/>
+      </w:pPr>
+      <w:r>
+        <w:rPr/>
+      </w:r>
+    </w:p>
+    <w:p>
+      <w:pPr>
+        <w:pStyle w:val="Normal"/>
+        <w:rPr/>
+      </w:pPr>
+      <w:r>
+        <w:rPr/>
+      </w:r>
+    </w:p>
+    <w:p>
+      <w:pPr>
+        <w:pStyle w:val="Normal"/>
+        <w:rPr/>
+      </w:pPr>
+      <w:r>
+        <w:rPr/>
+      </w:r>
+    </w:p>
+    <w:p>
+      <w:pPr>
+        <w:pStyle w:val="Normal"/>
+        <w:rPr/>
+      </w:pPr>
+      <w:r>
+        <w:rPr/>
+      </w:r>
+    </w:p>
+    <w:p>
+      <w:pPr>
+        <w:pStyle w:val="Normal"/>
+        <w:rPr/>
+      </w:pPr>
+      <w:r>
+        <w:rPr/>
+      </w:r>
+    </w:p>
+    <w:p>
+      <w:pPr>
+        <w:pStyle w:val="Normal"/>
+        <w:rPr/>
+      </w:pPr>
+      <w:r>
+        <w:rPr/>
+      </w:r>
+    </w:p>
+    <w:p>
+      <w:pPr>
+        <w:pStyle w:val="Normal"/>
+        <w:rPr/>
+      </w:pPr>
+      <w:r>
+        <w:rPr/>
+      </w:r>
+    </w:p>
+    <w:p>
+      <w:pPr>
+        <w:pStyle w:val="Normal"/>
+        <w:rPr/>
+      </w:pPr>
+      <w:r>
+        <w:rPr/>
+      </w:r>
+    </w:p>
+    <w:p>
+      <w:pPr>
+        <w:pStyle w:val="Normal"/>
+        <w:rPr/>
+      </w:pPr>
+      <w:r>
+        <w:rPr/>
+      </w:r>
+    </w:p>
+    <w:p>
+      <w:pPr>
+        <w:pStyle w:val="Normal"/>
+        <w:rPr/>
+      </w:pPr>
+      <w:r>
+        <w:rPr/>
+      </w:r>
+    </w:p>
+    <w:p>
+      <w:pPr>
+        <w:pStyle w:val="Normal"/>
+        <w:rPr/>
+      </w:pPr>
+      <w:r>
+        <w:rPr/>
+      </w:r>
+    </w:p>
+    <w:p>
+      <w:pPr>
+        <w:pStyle w:val="Normal"/>
+        <w:rPr/>
+      </w:pPr>
+      <w:r>
+        <w:rPr/>
+      </w:r>
+    </w:p>
+    <w:p>
+      <w:pPr>
+        <w:pStyle w:val="Normal"/>
+        <w:rPr/>
+      </w:pPr>
+      <w:r>
+        <w:rPr/>
+      </w:r>
+    </w:p>
+    <w:p>
+      <w:pPr>
+        <w:pStyle w:val="Normal"/>
+        <w:rPr/>
+      </w:pPr>
+      <w:r>
+        <w:rPr/>
+      </w:r>
+    </w:p>
+    <w:p>
+      <w:pPr>
+        <w:pStyle w:val="Normal"/>
+        <w:rPr/>
+      </w:pPr>
+      <w:r>
+        <w:rPr/>
+      </w:r>
+    </w:p>
+    <w:p>
+      <w:pPr>
+        <w:pStyle w:val="Normal"/>
+        <w:rPr/>
+      </w:pPr>
+      <w:r>
+        <w:rPr/>
+      </w:r>
+    </w:p>
+    <w:p>
+      <w:pPr>
+        <w:pStyle w:val="Normal"/>
+        <w:rPr/>
+      </w:pPr>
+      <w:r>
+        <w:rPr/>
+      </w:r>
+    </w:p>
+    <w:p>
+      <w:pPr>
+        <w:pStyle w:val="Normal"/>
+        <w:rPr/>
+      </w:pPr>
+      <w:r>
+        <w:rPr/>
+      </w:r>
+    </w:p>
+    <w:p>
+      <w:pPr>
+        <w:pStyle w:val="Normal"/>
+        <w:rPr/>
+      </w:pPr>
+      <w:r>
+        <w:rPr/>
+      </w:r>
+    </w:p>
+    <w:p>
+      <w:pPr>
+        <w:pStyle w:val="Normal"/>
+        <w:rPr/>
+      </w:pPr>
+      <w:r>
+        <w:rPr/>
+      </w:r>
+    </w:p>
+    <w:p>
+      <w:pPr>
+        <w:pStyle w:val="Normal"/>
+        <w:rPr/>
+      </w:pPr>
+      <w:r>
+        <w:rPr/>
+      </w:r>
+    </w:p>
+    <w:p>
+      <w:pPr>
+        <w:pStyle w:val="Normal"/>
+        <w:rPr/>
+      </w:pPr>
+      <w:r>
+        <w:rPr/>
+      </w:r>
+    </w:p>
+    <w:p>
+      <w:pPr>
+        <w:pStyle w:val="Normal"/>
+        <w:rPr/>
+      </w:pPr>
+      <w:r>
+        <w:rPr/>
+      </w:r>
+    </w:p>
+    <w:p>
+      <w:pPr>
+        <w:pStyle w:val="Normal"/>
+        <w:rPr/>
+      </w:pPr>
+      <w:r>
+        <w:rPr/>
+      </w:r>
+    </w:p>
+    <w:p>
+      <w:pPr>
+        <w:pStyle w:val="Normal"/>
+        <w:rPr/>
+      </w:pPr>
+      <w:r>
+        <w:rPr/>
+      </w:r>
+    </w:p>
+    <w:p>
+      <w:pPr>
+        <w:pStyle w:val="Normal"/>
+        <w:rPr/>
+      </w:pPr>
+      <w:r>
+        <w:rPr/>
+      </w:r>
+    </w:p>
+    <w:p>
+      <w:pPr>
+        <w:pStyle w:val="Normal"/>
+        <w:rPr/>
+      </w:pPr>
+      <w:r>
+        <w:rPr/>
+      </w:r>
+    </w:p>
+    <w:p>
+      <w:pPr>
+        <w:pStyle w:val="Normal"/>
+        <w:rPr/>
+      </w:pPr>
+      <w:r>
+        <w:rPr/>
+      </w:r>
+    </w:p>
+    <w:p>
+      <w:pPr>
+        <w:pStyle w:val="Normal"/>
+        <w:rPr/>
+      </w:pPr>
+      <w:r>
+        <w:rPr/>
+      </w:r>
     </w:p>
     <w:p>
       <w:pPr>
@@ -16717,9 +19415,6 @@
         <w:pStyle w:val="Normal"/>
         <w:rPr/>
       </w:pPr>
-      <w:bookmarkStart w:id="29" w:name="__DdeLink__2057_3525959229"/>
-      <w:bookmarkStart w:id="30" w:name="__DdeLink__2057_3525959229"/>
-      <w:bookmarkEnd w:id="30"/>
       <w:r>
         <w:rPr/>
       </w:r>
@@ -17581,9 +20276,6 @@
         <w:pStyle w:val="Normal"/>
         <w:rPr/>
       </w:pPr>
-      <w:bookmarkStart w:id="31" w:name="__DdeLink__2057_3525959229"/>
-      <w:bookmarkStart w:id="32" w:name="__DdeLink__2057_3525959229"/>
-      <w:bookmarkEnd w:id="32"/>
       <w:r>
         <w:rPr/>
       </w:r>
@@ -17596,8 +20288,8 @@
         <w:pStyle w:val="Heading1"/>
         <w:rPr/>
       </w:pPr>
-      <w:bookmarkStart w:id="33" w:name="_Toc8318104"/>
-      <w:bookmarkEnd w:id="33"/>
+      <w:bookmarkStart w:id="29" w:name="_Toc8318104"/>
+      <w:bookmarkEnd w:id="29"/>
       <w:r>
         <w:rPr/>
         <w:t>Use case UC15 Provider display Items</w:t>
@@ -18604,8 +21296,8 @@
         <w:pStyle w:val="Heading1"/>
         <w:rPr/>
       </w:pPr>
-      <w:bookmarkStart w:id="34" w:name="_Toc8318105"/>
-      <w:bookmarkEnd w:id="34"/>
+      <w:bookmarkStart w:id="30" w:name="_Toc8318105"/>
+      <w:bookmarkEnd w:id="30"/>
       <w:r>
         <w:rPr/>
         <w:t>Use case UC16 Provider create item</w:t>
@@ -19841,12 +22533,12 @@
         <w:pStyle w:val="Heading1"/>
         <w:rPr/>
       </w:pPr>
-      <w:bookmarkStart w:id="35" w:name="_Toc8318106"/>
+      <w:bookmarkStart w:id="31" w:name="_Toc8318106"/>
       <w:r>
         <w:rPr/>
         <w:t>Use case UC17 Provider Edit Item</w:t>
       </w:r>
-      <w:bookmarkEnd w:id="35"/>
+      <w:bookmarkEnd w:id="31"/>
       <w:r>
         <w:rPr/>
         <w:t xml:space="preserve"> </w:t>
@@ -19901,12 +22593,12 @@
         <w:rPr/>
         <w:tab/>
       </w:r>
-      <w:bookmarkStart w:id="36" w:name="__DdeLink__1100_1166011219"/>
+      <w:bookmarkStart w:id="32" w:name="__DdeLink__1100_1166011219"/>
       <w:r>
         <w:rPr/>
         <w:t xml:space="preserve">Main Menu -&gt; Items -&gt; My items -&gt; </w:t>
       </w:r>
-      <w:bookmarkEnd w:id="36"/>
+      <w:bookmarkEnd w:id="32"/>
       <w:r>
         <w:rPr/>
         <w:t>Edit</w:t>
@@ -20802,8 +23494,8 @@
         <w:pStyle w:val="Heading1"/>
         <w:rPr/>
       </w:pPr>
-      <w:bookmarkStart w:id="37" w:name="_Toc8318107"/>
-      <w:bookmarkEnd w:id="37"/>
+      <w:bookmarkStart w:id="33" w:name="_Toc8318107"/>
+      <w:bookmarkEnd w:id="33"/>
       <w:r>
         <w:rPr/>
         <w:t>Use case UC18 Provider Delete item</w:t>
@@ -21261,8 +23953,8 @@
         <w:pStyle w:val="Heading1"/>
         <w:rPr/>
       </w:pPr>
-      <w:bookmarkStart w:id="38" w:name="_Toc8318108"/>
-      <w:bookmarkEnd w:id="38"/>
+      <w:bookmarkStart w:id="34" w:name="_Toc8318108"/>
+      <w:bookmarkEnd w:id="34"/>
       <w:r>
         <w:rPr/>
         <w:t>Use case UC19 Show sponsorships</w:t>
@@ -21653,8 +24345,8 @@
         <w:pStyle w:val="Heading1"/>
         <w:rPr/>
       </w:pPr>
-      <w:bookmarkStart w:id="39" w:name="_Toc8318109"/>
-      <w:bookmarkEnd w:id="39"/>
+      <w:bookmarkStart w:id="35" w:name="_Toc8318109"/>
+      <w:bookmarkEnd w:id="35"/>
       <w:r>
         <w:rPr/>
         <w:t>Use case UC20 Create sponsorship</w:t>
@@ -22617,8 +25309,8 @@
         <w:pStyle w:val="Heading1"/>
         <w:rPr/>
       </w:pPr>
-      <w:bookmarkStart w:id="40" w:name="_Toc8318110"/>
-      <w:bookmarkEnd w:id="40"/>
+      <w:bookmarkStart w:id="36" w:name="_Toc8318110"/>
+      <w:bookmarkEnd w:id="36"/>
       <w:r>
         <w:rPr/>
         <w:t>Use case UC21 Update sponsorship</w:t>
@@ -23566,8 +26258,8 @@
         <w:pStyle w:val="Heading1"/>
         <w:rPr/>
       </w:pPr>
-      <w:bookmarkStart w:id="41" w:name="_Toc8318111"/>
-      <w:bookmarkEnd w:id="41"/>
+      <w:bookmarkStart w:id="37" w:name="_Toc8318111"/>
+      <w:bookmarkEnd w:id="37"/>
       <w:r>
         <w:rPr/>
         <w:t>Use case UC22 Delete sponsorship</w:t>
@@ -24812,6 +27504,20 @@
     </w:pPr>
     <w:rPr/>
   </w:style>
+  <w:style w:type="paragraph" w:styleId="TableContents">
+    <w:name w:val="Table Contents"/>
+    <w:basedOn w:val="Normal"/>
+    <w:qFormat/>
+    <w:pPr/>
+    <w:rPr/>
+  </w:style>
+  <w:style w:type="paragraph" w:styleId="TableHeading">
+    <w:name w:val="Table Heading"/>
+    <w:basedOn w:val="TableContents"/>
+    <w:qFormat/>
+    <w:pPr/>
+    <w:rPr/>
+  </w:style>
   <w:style w:type="numbering" w:styleId="NoList" w:default="1">
     <w:name w:val="No List"/>
     <w:uiPriority w:val="99"/>

</xml_diff>

<commit_message>
Add Rookie Update Application Acceptance Test
</commit_message>
<xml_diff>
--- a/Item-5/Acceptance test.docx
+++ b/Item-5/Acceptance test.docx
@@ -610,7 +610,7 @@
           <w:docPartGallery w:val="Table of Contents"/>
           <w:docPartUnique w:val="true"/>
         </w:docPartObj>
-        <w:id w:val="1172053311"/>
+        <w:id w:val="1179601608"/>
       </w:sdtPr>
       <w:sdtContent>
         <w:p>
@@ -10901,6 +10901,9 @@
         <w:pStyle w:val="Normal"/>
         <w:rPr/>
       </w:pPr>
+      <w:bookmarkStart w:id="12" w:name="__DdeLink__2067_3525959229"/>
+      <w:bookmarkStart w:id="13" w:name="__DdeLink__2067_3525959229"/>
+      <w:bookmarkEnd w:id="13"/>
       <w:r>
         <w:rPr/>
       </w:r>
@@ -11029,7 +11032,7 @@
               <w:rPr>
                 <w:color w:val="000000" w:themeColor="text1"/>
               </w:rPr>
-              <w:t>Properly fill the form and save it. Log in as the new user.</w:t>
+              <w:t>Properly fill the form and save it.</w:t>
             </w:r>
           </w:p>
         </w:tc>
@@ -11083,7 +11086,31 @@
               <w:rPr>
                 <w:color w:val="000000" w:themeColor="text1"/>
               </w:rPr>
-              <w:t xml:space="preserve">The system must save the new audit account and he or she must be able to log in. </w:t>
+              <w:t xml:space="preserve">The system must save the new </w:t>
+            </w:r>
+            <w:r>
+              <w:rPr>
+                <w:color w:val="000000" w:themeColor="text1"/>
+              </w:rPr>
+              <w:t>application</w:t>
+            </w:r>
+            <w:r>
+              <w:rPr>
+                <w:color w:val="000000" w:themeColor="text1"/>
+              </w:rPr>
+              <w:t xml:space="preserve"> and </w:t>
+            </w:r>
+            <w:r>
+              <w:rPr>
+                <w:color w:val="000000" w:themeColor="text1"/>
+              </w:rPr>
+              <w:t>it must be shown in the application list page</w:t>
+            </w:r>
+            <w:r>
+              <w:rPr>
+                <w:color w:val="000000" w:themeColor="text1"/>
+              </w:rPr>
+              <w:t xml:space="preserve">. </w:t>
             </w:r>
           </w:p>
         </w:tc>
@@ -11206,377 +11233,104 @@
         <w:pStyle w:val="Normal"/>
         <w:rPr/>
       </w:pPr>
-      <w:r>
-        <w:rPr/>
-      </w:r>
-    </w:p>
-    <w:p>
-      <w:pPr>
-        <w:pStyle w:val="Normal"/>
-        <w:rPr/>
-      </w:pPr>
-      <w:r>
-        <w:rPr/>
-      </w:r>
-    </w:p>
-    <w:p>
-      <w:pPr>
-        <w:pStyle w:val="Normal"/>
-        <w:rPr/>
-      </w:pPr>
-      <w:r>
-        <w:rPr/>
-      </w:r>
-    </w:p>
-    <w:p>
-      <w:pPr>
-        <w:pStyle w:val="Normal"/>
-        <w:rPr/>
-      </w:pPr>
-      <w:r>
-        <w:rPr/>
-      </w:r>
-    </w:p>
-    <w:p>
-      <w:pPr>
-        <w:pStyle w:val="Normal"/>
-        <w:rPr/>
-      </w:pPr>
-      <w:r>
-        <w:rPr/>
-      </w:r>
-    </w:p>
-    <w:p>
-      <w:pPr>
-        <w:pStyle w:val="Normal"/>
-        <w:rPr/>
-      </w:pPr>
-      <w:r>
-        <w:rPr/>
-      </w:r>
-    </w:p>
-    <w:p>
-      <w:pPr>
-        <w:pStyle w:val="Normal"/>
-        <w:rPr/>
-      </w:pPr>
-      <w:r>
-        <w:rPr/>
-      </w:r>
-    </w:p>
-    <w:p>
-      <w:pPr>
-        <w:pStyle w:val="Normal"/>
-        <w:rPr/>
-      </w:pPr>
-      <w:r>
-        <w:rPr/>
-      </w:r>
-    </w:p>
-    <w:p>
-      <w:pPr>
-        <w:pStyle w:val="Normal"/>
-        <w:rPr/>
-      </w:pPr>
-      <w:r>
-        <w:rPr/>
-      </w:r>
-    </w:p>
-    <w:p>
-      <w:pPr>
-        <w:pStyle w:val="Normal"/>
-        <w:rPr/>
-      </w:pPr>
-      <w:r>
-        <w:rPr/>
-      </w:r>
-    </w:p>
-    <w:p>
-      <w:pPr>
-        <w:pStyle w:val="Normal"/>
-        <w:rPr/>
-      </w:pPr>
-      <w:r>
-        <w:rPr/>
-      </w:r>
-    </w:p>
-    <w:p>
-      <w:pPr>
-        <w:pStyle w:val="Normal"/>
-        <w:rPr/>
-      </w:pPr>
-      <w:r>
-        <w:rPr/>
-      </w:r>
-    </w:p>
-    <w:p>
-      <w:pPr>
-        <w:pStyle w:val="Normal"/>
-        <w:rPr/>
-      </w:pPr>
-      <w:r>
-        <w:rPr/>
-      </w:r>
-    </w:p>
-    <w:p>
-      <w:pPr>
-        <w:pStyle w:val="Normal"/>
-        <w:rPr/>
-      </w:pPr>
-      <w:r>
-        <w:rPr/>
-      </w:r>
-    </w:p>
-    <w:p>
-      <w:pPr>
-        <w:pStyle w:val="Normal"/>
-        <w:rPr/>
-      </w:pPr>
-      <w:r>
-        <w:rPr/>
-      </w:r>
-    </w:p>
-    <w:p>
-      <w:pPr>
-        <w:pStyle w:val="Normal"/>
-        <w:rPr/>
-      </w:pPr>
-      <w:r>
-        <w:rPr/>
-      </w:r>
-    </w:p>
-    <w:p>
-      <w:pPr>
-        <w:pStyle w:val="Normal"/>
-        <w:rPr/>
-      </w:pPr>
-      <w:r>
-        <w:rPr/>
-      </w:r>
-    </w:p>
-    <w:p>
-      <w:pPr>
-        <w:pStyle w:val="Normal"/>
-        <w:rPr/>
-      </w:pPr>
-      <w:r>
-        <w:rPr/>
-      </w:r>
-    </w:p>
-    <w:p>
-      <w:pPr>
-        <w:pStyle w:val="Normal"/>
-        <w:rPr/>
-      </w:pPr>
-      <w:r>
-        <w:rPr/>
-      </w:r>
-    </w:p>
-    <w:p>
-      <w:pPr>
-        <w:pStyle w:val="Normal"/>
-        <w:rPr/>
-      </w:pPr>
-      <w:r>
-        <w:rPr/>
-      </w:r>
-    </w:p>
-    <w:p>
-      <w:pPr>
-        <w:pStyle w:val="Normal"/>
-        <w:rPr/>
-      </w:pPr>
-      <w:r>
-        <w:rPr/>
-      </w:r>
-    </w:p>
-    <w:p>
-      <w:pPr>
-        <w:pStyle w:val="Normal"/>
-        <w:rPr/>
-      </w:pPr>
-      <w:r>
-        <w:rPr/>
-      </w:r>
-    </w:p>
-    <w:p>
-      <w:pPr>
-        <w:pStyle w:val="Normal"/>
-        <w:rPr/>
-      </w:pPr>
-      <w:r>
-        <w:rPr/>
-      </w:r>
-    </w:p>
-    <w:p>
-      <w:pPr>
-        <w:pStyle w:val="Normal"/>
-        <w:rPr/>
-      </w:pPr>
-      <w:r>
-        <w:rPr/>
-      </w:r>
-    </w:p>
-    <w:p>
-      <w:pPr>
-        <w:pStyle w:val="Normal"/>
-        <w:rPr/>
-      </w:pPr>
-      <w:r>
-        <w:rPr/>
-      </w:r>
-    </w:p>
-    <w:p>
-      <w:pPr>
-        <w:pStyle w:val="Normal"/>
-        <w:rPr/>
-      </w:pPr>
-      <w:r>
-        <w:rPr/>
-      </w:r>
-    </w:p>
-    <w:p>
-      <w:pPr>
-        <w:pStyle w:val="Normal"/>
-        <w:rPr/>
-      </w:pPr>
-      <w:r>
-        <w:rPr/>
-      </w:r>
-    </w:p>
-    <w:p>
-      <w:pPr>
-        <w:pStyle w:val="Normal"/>
-        <w:rPr/>
-      </w:pPr>
-      <w:r>
-        <w:rPr/>
-      </w:r>
-    </w:p>
-    <w:p>
-      <w:pPr>
-        <w:pStyle w:val="Normal"/>
-        <w:rPr/>
-      </w:pPr>
-      <w:r>
-        <w:rPr/>
-      </w:r>
-    </w:p>
-    <w:p>
-      <w:pPr>
-        <w:pStyle w:val="Normal"/>
-        <w:rPr/>
-      </w:pPr>
-      <w:r>
-        <w:rPr/>
-      </w:r>
-    </w:p>
-    <w:p>
-      <w:pPr>
-        <w:pStyle w:val="Normal"/>
-        <w:rPr/>
-      </w:pPr>
-      <w:r>
-        <w:rPr/>
-      </w:r>
-    </w:p>
-    <w:p>
-      <w:pPr>
-        <w:pStyle w:val="Normal"/>
-        <w:rPr/>
-      </w:pPr>
-      <w:r>
-        <w:rPr/>
-      </w:r>
-    </w:p>
-    <w:p>
-      <w:pPr>
-        <w:pStyle w:val="Normal"/>
-        <w:rPr/>
-      </w:pPr>
-      <w:r>
-        <w:rPr/>
-      </w:r>
-    </w:p>
-    <w:p>
-      <w:pPr>
-        <w:pStyle w:val="Normal"/>
-        <w:rPr/>
-      </w:pPr>
-      <w:r>
-        <w:rPr/>
-      </w:r>
-    </w:p>
-    <w:p>
-      <w:pPr>
-        <w:pStyle w:val="Normal"/>
-        <w:rPr/>
-      </w:pPr>
-      <w:r>
-        <w:rPr/>
-      </w:r>
-    </w:p>
-    <w:p>
-      <w:pPr>
-        <w:pStyle w:val="Normal"/>
-        <w:rPr/>
-      </w:pPr>
-      <w:r>
-        <w:rPr/>
-      </w:r>
-    </w:p>
-    <w:p>
-      <w:pPr>
-        <w:pStyle w:val="Normal"/>
-        <w:rPr/>
-      </w:pPr>
-      <w:r>
-        <w:rPr/>
-      </w:r>
-    </w:p>
-    <w:p>
-      <w:pPr>
-        <w:pStyle w:val="Normal"/>
-        <w:rPr/>
-      </w:pPr>
-      <w:r>
-        <w:rPr/>
-      </w:r>
-    </w:p>
-    <w:p>
-      <w:pPr>
-        <w:pStyle w:val="Normal"/>
-        <w:rPr/>
-      </w:pPr>
-      <w:r>
-        <w:rPr/>
-      </w:r>
-    </w:p>
-    <w:p>
-      <w:pPr>
-        <w:pStyle w:val="Normal"/>
-        <w:rPr/>
-      </w:pPr>
-      <w:r>
-        <w:rPr/>
-      </w:r>
-    </w:p>
-    <w:p>
-      <w:pPr>
-        <w:pStyle w:val="Normal"/>
-        <w:rPr/>
-      </w:pPr>
-      <w:r>
-        <w:rPr/>
-      </w:r>
-    </w:p>
-    <w:p>
-      <w:pPr>
-        <w:pStyle w:val="Normal"/>
-        <w:rPr/>
-      </w:pPr>
-      <w:r>
-        <w:rPr/>
+      <w:bookmarkStart w:id="14" w:name="__DdeLink__2067_3525959229"/>
+      <w:bookmarkStart w:id="15" w:name="__DdeLink__2067_3525959229"/>
+      <w:bookmarkEnd w:id="15"/>
+      <w:r>
+        <w:rPr/>
+      </w:r>
+    </w:p>
+    <w:p>
+      <w:pPr>
+        <w:pStyle w:val="Normal"/>
+        <w:rPr/>
+      </w:pPr>
+      <w:r>
+        <w:rPr/>
+      </w:r>
+    </w:p>
+    <w:p>
+      <w:pPr>
+        <w:pStyle w:val="Normal"/>
+        <w:rPr/>
+      </w:pPr>
+      <w:r>
+        <w:rPr/>
+      </w:r>
+    </w:p>
+    <w:p>
+      <w:pPr>
+        <w:pStyle w:val="Normal"/>
+        <w:rPr/>
+      </w:pPr>
+      <w:r>
+        <w:rPr/>
+      </w:r>
+    </w:p>
+    <w:p>
+      <w:pPr>
+        <w:pStyle w:val="Normal"/>
+        <w:rPr/>
+      </w:pPr>
+      <w:r>
+        <w:rPr/>
+      </w:r>
+    </w:p>
+    <w:p>
+      <w:pPr>
+        <w:pStyle w:val="Normal"/>
+        <w:rPr/>
+      </w:pPr>
+      <w:r>
+        <w:rPr/>
+      </w:r>
+    </w:p>
+    <w:p>
+      <w:pPr>
+        <w:pStyle w:val="Normal"/>
+        <w:rPr/>
+      </w:pPr>
+      <w:r>
+        <w:rPr/>
+      </w:r>
+    </w:p>
+    <w:p>
+      <w:pPr>
+        <w:pStyle w:val="Normal"/>
+        <w:rPr/>
+      </w:pPr>
+      <w:r>
+        <w:rPr/>
+      </w:r>
+    </w:p>
+    <w:p>
+      <w:pPr>
+        <w:pStyle w:val="Normal"/>
+        <w:rPr/>
+      </w:pPr>
+      <w:r>
+        <w:rPr/>
+      </w:r>
+    </w:p>
+    <w:p>
+      <w:pPr>
+        <w:pStyle w:val="Normal"/>
+        <w:rPr/>
+      </w:pPr>
+      <w:r>
+        <w:rPr/>
+      </w:r>
+    </w:p>
+    <w:p>
+      <w:pPr>
+        <w:pStyle w:val="Normal"/>
+        <w:rPr/>
+      </w:pPr>
+      <w:r>
+        <w:rPr/>
+      </w:r>
+      <w:r>
+        <w:br w:type="page"/>
       </w:r>
     </w:p>
     <w:p>
@@ -11584,11 +11338,29 @@
         <w:pStyle w:val="Heading1"/>
         <w:rPr/>
       </w:pPr>
-      <w:bookmarkStart w:id="12" w:name="_Toc8318090"/>
-      <w:bookmarkEnd w:id="12"/>
-      <w:r>
-        <w:rPr/>
-        <w:t>Use case UC01 Self-assign position to audit</w:t>
+      <w:r>
+        <w:rPr/>
+        <w:t>Use case UC</w:t>
+      </w:r>
+      <w:r>
+        <w:rPr/>
+        <w:t>10</w:t>
+      </w:r>
+      <w:r>
+        <w:rPr/>
+        <w:t xml:space="preserve"> </w:t>
+      </w:r>
+      <w:r>
+        <w:rPr/>
+        <w:t xml:space="preserve">Rookie </w:t>
+      </w:r>
+      <w:r>
+        <w:rPr/>
+        <w:t xml:space="preserve">Update </w:t>
+      </w:r>
+      <w:r>
+        <w:rPr/>
+        <w:t>Application</w:t>
       </w:r>
     </w:p>
     <w:p>
@@ -11626,7 +11398,19 @@
       </w:pPr>
       <w:r>
         <w:rPr/>
-        <w:t>An auditor user wishes to be able to audit a position, he or she list the positions and, if that position is not assigned to any auditor, he or she hits the “Self-assign” button.</w:t>
+        <w:t xml:space="preserve">A </w:t>
+      </w:r>
+      <w:r>
+        <w:rPr/>
+        <w:t>Rookie</w:t>
+      </w:r>
+      <w:r>
+        <w:rPr/>
+        <w:t xml:space="preserve"> user wishes to update one of his or her </w:t>
+      </w:r>
+      <w:r>
+        <w:rPr/>
+        <w:t>applications. The application status must be pending.</w:t>
       </w:r>
     </w:p>
     <w:p>
@@ -11664,7 +11448,19 @@
       </w:pPr>
       <w:r>
         <w:rPr/>
-        <w:t>Logged as an auditor: Main Menu -&gt; Positions -&gt; Self-assign button in auditor column.</w:t>
+        <w:t xml:space="preserve">Logged as a </w:t>
+      </w:r>
+      <w:r>
+        <w:rPr/>
+        <w:t>Rookie</w:t>
+      </w:r>
+      <w:r>
+        <w:rPr/>
+        <w:t xml:space="preserve">: Main Menu -&gt; </w:t>
+      </w:r>
+      <w:r>
+        <w:rPr/>
+        <w:t>Applications -&gt; My Applications -&gt; Display -&gt; Update</w:t>
       </w:r>
     </w:p>
     <w:p>
@@ -11736,9 +11532,7 @@
             <w:pPr>
               <w:pStyle w:val="Normal"/>
               <w:spacing w:lineRule="auto" w:line="240"/>
-              <w:rPr>
-                <w:rStyle w:val="Strong"/>
-              </w:rPr>
+              <w:rPr/>
             </w:pPr>
             <w:r>
               <w:rPr>
@@ -11747,7 +11541,16 @@
                 <w:bCs/>
                 <w:color w:val="FFFFFF" w:themeColor="background1"/>
               </w:rPr>
-              <w:t xml:space="preserve">Test 001 </w:t>
+              <w:t>Test 0</w:t>
+            </w:r>
+            <w:r>
+              <w:rPr>
+                <w:rStyle w:val="Strong"/>
+                <w:b/>
+                <w:bCs/>
+                <w:color w:val="FFFFFF" w:themeColor="background1"/>
+              </w:rPr>
+              <w:t>22</w:t>
             </w:r>
           </w:p>
         </w:tc>
@@ -11771,9 +11574,7 @@
             <w:pPr>
               <w:pStyle w:val="Normal"/>
               <w:spacing w:lineRule="auto" w:line="240"/>
-              <w:rPr>
-                <w:rStyle w:val="Strong"/>
-              </w:rPr>
+              <w:rPr/>
             </w:pPr>
             <w:r>
               <w:rPr>
@@ -11799,15 +11600,13 @@
               <w:pStyle w:val="Normal"/>
               <w:spacing w:lineRule="auto" w:line="240"/>
               <w:cnfStyle w:val="000000100000" w:firstRow="0" w:lastRow="0" w:firstColumn="0" w:lastColumn="0" w:oddVBand="0" w:evenVBand="0" w:oddHBand="1" w:evenHBand="0" w:firstRowFirstColumn="0" w:firstRowLastColumn="0" w:lastRowFirstColumn="0" w:lastRowLastColumn="0"/>
-              <w:rPr>
-                <w:color w:val="000000" w:themeColor="text1"/>
-              </w:rPr>
-            </w:pPr>
-            <w:r>
-              <w:rPr>
-                <w:color w:val="000000" w:themeColor="text1"/>
-              </w:rPr>
-              <w:t>Logged as an auditor, access to the list of positions, self-assign the last position.</w:t>
+              <w:rPr/>
+            </w:pPr>
+            <w:r>
+              <w:rPr>
+                <w:color w:val="000000" w:themeColor="text1"/>
+              </w:rPr>
+              <w:t>Press save while any field is empty.</w:t>
             </w:r>
           </w:p>
         </w:tc>
@@ -11829,9 +11628,7 @@
             <w:pPr>
               <w:pStyle w:val="Normal"/>
               <w:spacing w:lineRule="auto" w:line="240"/>
-              <w:rPr>
-                <w:rStyle w:val="Strong"/>
-              </w:rPr>
+              <w:rPr/>
             </w:pPr>
             <w:r>
               <w:rPr>
@@ -11857,15 +11654,13 @@
               <w:pStyle w:val="Normal"/>
               <w:spacing w:lineRule="auto" w:line="240"/>
               <w:cnfStyle w:val="000000000000" w:firstRow="0" w:lastRow="0" w:firstColumn="0" w:lastColumn="0" w:oddVBand="0" w:evenVBand="0" w:oddHBand="0" w:evenHBand="0" w:firstRowFirstColumn="0" w:firstRowLastColumn="0" w:lastRowFirstColumn="0" w:lastRowLastColumn="0"/>
-              <w:rPr>
-                <w:color w:val="000000" w:themeColor="text1"/>
-              </w:rPr>
-            </w:pPr>
-            <w:r>
-              <w:rPr>
-                <w:color w:val="000000" w:themeColor="text1"/>
-              </w:rPr>
-              <w:t>The system must refresh the view and in the place of the pressed button must be the name of the user logged in.</w:t>
+              <w:rPr/>
+            </w:pPr>
+            <w:r>
+              <w:rPr>
+                <w:color w:val="000000" w:themeColor="text1"/>
+              </w:rPr>
+              <w:t xml:space="preserve">The system must show an error next to the field. </w:t>
             </w:r>
           </w:p>
         </w:tc>
@@ -11889,9 +11684,7 @@
             <w:pPr>
               <w:pStyle w:val="Normal"/>
               <w:spacing w:lineRule="auto" w:line="240"/>
-              <w:rPr>
-                <w:rStyle w:val="Strong"/>
-              </w:rPr>
+              <w:rPr/>
             </w:pPr>
             <w:r>
               <w:rPr>
@@ -11946,9 +11739,7 @@
             <w:pPr>
               <w:pStyle w:val="Normal"/>
               <w:spacing w:lineRule="auto" w:line="240"/>
-              <w:rPr>
-                <w:rStyle w:val="Strong"/>
-              </w:rPr>
+              <w:rPr/>
             </w:pPr>
             <w:r>
               <w:rPr>
@@ -11974,9 +11765,7 @@
               <w:pStyle w:val="Normal"/>
               <w:spacing w:lineRule="auto" w:line="240"/>
               <w:cnfStyle w:val="000000000000" w:firstRow="0" w:lastRow="0" w:firstColumn="0" w:lastColumn="0" w:oddVBand="0" w:evenVBand="0" w:oddHBand="0" w:evenHBand="0" w:firstRowFirstColumn="0" w:firstRowLastColumn="0" w:lastRowFirstColumn="0" w:lastRowLastColumn="0"/>
-              <w:rPr>
-                <w:color w:val="000000" w:themeColor="text1"/>
-              </w:rPr>
+              <w:rPr/>
             </w:pPr>
             <w:r>
               <w:rPr>
@@ -11995,80 +11784,6 @@
       </w:pPr>
       <w:r>
         <w:rPr/>
-      </w:r>
-    </w:p>
-    <w:p>
-      <w:pPr>
-        <w:pStyle w:val="Normal"/>
-        <w:rPr/>
-      </w:pPr>
-      <w:r>
-        <w:rPr/>
-      </w:r>
-      <w:r>
-        <w:br w:type="page"/>
-      </w:r>
-    </w:p>
-    <w:p>
-      <w:pPr>
-        <w:pStyle w:val="Heading1"/>
-        <w:rPr/>
-      </w:pPr>
-      <w:bookmarkStart w:id="13" w:name="_Toc8318091"/>
-      <w:bookmarkEnd w:id="13"/>
-      <w:r>
-        <w:rPr/>
-        <w:t>Use case UC02 List audits</w:t>
-      </w:r>
-    </w:p>
-    <w:p>
-      <w:pPr>
-        <w:pStyle w:val="Subtitle"/>
-        <w:rPr/>
-      </w:pPr>
-      <w:r>
-        <w:rPr/>
-        <w:t>Description</w:t>
-      </w:r>
-    </w:p>
-    <w:p>
-      <w:pPr>
-        <w:pStyle w:val="Normal"/>
-        <w:rPr/>
-      </w:pPr>
-      <w:r>
-        <w:rPr/>
-        <w:t>An auditor user wishes to list all his or her audits, he or she press the “audits” button located in the navigation bar to display the list.</w:t>
-      </w:r>
-    </w:p>
-    <w:p>
-      <w:pPr>
-        <w:pStyle w:val="Subtitle"/>
-        <w:rPr/>
-      </w:pPr>
-      <w:r>
-        <w:rPr/>
-        <w:t>Access</w:t>
-      </w:r>
-    </w:p>
-    <w:p>
-      <w:pPr>
-        <w:pStyle w:val="Normal"/>
-        <w:rPr/>
-      </w:pPr>
-      <w:r>
-        <w:rPr/>
-        <w:t>Logged as an auditor: Main Menu -&gt; Audits.</w:t>
-      </w:r>
-    </w:p>
-    <w:p>
-      <w:pPr>
-        <w:pStyle w:val="Subtitle"/>
-        <w:rPr/>
-      </w:pPr>
-      <w:r>
-        <w:rPr/>
-        <w:t>Tests</w:t>
       </w:r>
     </w:p>
     <w:tbl>
@@ -12112,9 +11827,7 @@
             <w:pPr>
               <w:pStyle w:val="Normal"/>
               <w:spacing w:lineRule="auto" w:line="240"/>
-              <w:rPr>
-                <w:rStyle w:val="Strong"/>
-              </w:rPr>
+              <w:rPr/>
             </w:pPr>
             <w:r>
               <w:rPr>
@@ -12123,7 +11836,16 @@
                 <w:bCs/>
                 <w:color w:val="FFFFFF" w:themeColor="background1"/>
               </w:rPr>
-              <w:t>Test 002</w:t>
+              <w:t>Test 0</w:t>
+            </w:r>
+            <w:r>
+              <w:rPr>
+                <w:rStyle w:val="Strong"/>
+                <w:b/>
+                <w:bCs/>
+                <w:color w:val="FFFFFF" w:themeColor="background1"/>
+              </w:rPr>
+              <w:t>23</w:t>
             </w:r>
           </w:p>
         </w:tc>
@@ -12147,9 +11869,7 @@
             <w:pPr>
               <w:pStyle w:val="Normal"/>
               <w:spacing w:lineRule="auto" w:line="240"/>
-              <w:rPr>
-                <w:rStyle w:val="Strong"/>
-              </w:rPr>
+              <w:rPr/>
             </w:pPr>
             <w:r>
               <w:rPr>
@@ -12168,80 +11888,110 @@
               <w:bottom w:val="single" w:sz="4" w:space="0" w:color="FFFFFF"/>
               <w:insideH w:val="single" w:sz="4" w:space="0" w:color="FFFFFF"/>
             </w:tcBorders>
+            <w:shd w:color="auto" w:fill="A7BFDE" w:themeFill="accent1" w:themeFillTint="7f" w:val="clear"/>
+          </w:tcPr>
+          <w:p>
+            <w:pPr>
+              <w:pStyle w:val="Normal"/>
+              <w:spacing w:lineRule="auto" w:line="240"/>
+              <w:cnfStyle w:val="000000100000" w:firstRow="0" w:lastRow="0" w:firstColumn="0" w:lastColumn="0" w:oddVBand="0" w:evenVBand="0" w:oddHBand="1" w:evenHBand="0" w:firstRowFirstColumn="0" w:firstRowLastColumn="0" w:lastRowFirstColumn="0" w:lastRowLastColumn="0"/>
+              <w:rPr/>
+            </w:pPr>
+            <w:r>
+              <w:rPr>
+                <w:color w:val="000000" w:themeColor="text1"/>
+              </w:rPr>
+              <w:t xml:space="preserve">Fill the </w:t>
+            </w:r>
+            <w:r>
+              <w:rPr>
+                <w:color w:val="000000" w:themeColor="text1"/>
+              </w:rPr>
+              <w:t>link</w:t>
+            </w:r>
+            <w:r>
+              <w:rPr>
+                <w:color w:val="000000" w:themeColor="text1"/>
+              </w:rPr>
+              <w:t xml:space="preserve"> field with a</w:t>
+            </w:r>
+            <w:r>
+              <w:rPr>
+                <w:color w:val="000000" w:themeColor="text1"/>
+              </w:rPr>
+              <w:t>n incorrect Url</w:t>
+            </w:r>
+            <w:r>
+              <w:rPr>
+                <w:color w:val="000000" w:themeColor="text1"/>
+              </w:rPr>
+              <w:t>.</w:t>
+            </w:r>
+          </w:p>
+        </w:tc>
+      </w:tr>
+      <w:tr>
+        <w:trPr/>
+        <w:tc>
+          <w:tcPr>
+            <w:tcW w:w="1518" w:type="dxa"/>
+            <w:cnfStyle w:val="001000000000" w:firstRow="0" w:lastRow="0" w:firstColumn="1" w:lastColumn="0" w:oddVBand="0" w:evenVBand="0" w:oddHBand="0" w:evenHBand="0" w:firstRowFirstColumn="0" w:firstRowLastColumn="0" w:lastRowFirstColumn="0" w:lastRowLastColumn="0"/>
+            <w:tcBorders>
+              <w:top w:val="single" w:sz="4" w:space="0" w:color="FFFFFF"/>
+              <w:bottom w:val="single" w:sz="4" w:space="0" w:color="FFFFFF"/>
+              <w:insideH w:val="single" w:sz="4" w:space="0" w:color="FFFFFF"/>
+            </w:tcBorders>
+            <w:shd w:color="auto" w:fill="1F497D" w:themeFill="text2" w:val="clear"/>
+          </w:tcPr>
+          <w:p>
+            <w:pPr>
+              <w:pStyle w:val="Normal"/>
+              <w:spacing w:lineRule="auto" w:line="240"/>
+              <w:rPr/>
+            </w:pPr>
+            <w:r>
+              <w:rPr>
+                <w:rStyle w:val="Strong"/>
+                <w:color w:val="FFFFFF" w:themeColor="background1"/>
+              </w:rPr>
+              <w:t>Expected</w:t>
+            </w:r>
+          </w:p>
+        </w:tc>
+        <w:tc>
+          <w:tcPr>
+            <w:tcW w:w="7507" w:type="dxa"/>
+            <w:tcBorders>
+              <w:top w:val="single" w:sz="4" w:space="0" w:color="FFFFFF"/>
+              <w:bottom w:val="single" w:sz="4" w:space="0" w:color="FFFFFF"/>
+              <w:insideH w:val="single" w:sz="4" w:space="0" w:color="FFFFFF"/>
+            </w:tcBorders>
             <w:shd w:color="auto" w:fill="DBE5F1" w:themeFill="accent1" w:themeFillTint="33" w:val="clear"/>
           </w:tcPr>
           <w:p>
             <w:pPr>
               <w:pStyle w:val="Normal"/>
               <w:spacing w:lineRule="auto" w:line="240"/>
-              <w:cnfStyle w:val="000000100000" w:firstRow="0" w:lastRow="0" w:firstColumn="0" w:lastColumn="0" w:oddVBand="0" w:evenVBand="0" w:oddHBand="1" w:evenHBand="0" w:firstRowFirstColumn="0" w:firstRowLastColumn="0" w:lastRowFirstColumn="0" w:lastRowLastColumn="0"/>
-              <w:rPr>
-                <w:color w:val="000000" w:themeColor="text1"/>
-              </w:rPr>
-            </w:pPr>
-            <w:r>
-              <w:rPr>
-                <w:color w:val="000000" w:themeColor="text1"/>
-              </w:rPr>
-              <w:t>Logged as all auditors in different sessions, access to the list of audits.</w:t>
-            </w:r>
-          </w:p>
-        </w:tc>
-      </w:tr>
-      <w:tr>
-        <w:trPr/>
-        <w:tc>
-          <w:tcPr>
-            <w:tcW w:w="1518" w:type="dxa"/>
-            <w:cnfStyle w:val="001000000000" w:firstRow="0" w:lastRow="0" w:firstColumn="1" w:lastColumn="0" w:oddVBand="0" w:evenVBand="0" w:oddHBand="0" w:evenHBand="0" w:firstRowFirstColumn="0" w:firstRowLastColumn="0" w:lastRowFirstColumn="0" w:lastRowLastColumn="0"/>
-            <w:tcBorders>
-              <w:top w:val="single" w:sz="4" w:space="0" w:color="FFFFFF"/>
-              <w:bottom w:val="single" w:sz="4" w:space="0" w:color="FFFFFF"/>
-              <w:insideH w:val="single" w:sz="4" w:space="0" w:color="FFFFFF"/>
-            </w:tcBorders>
-            <w:shd w:color="auto" w:fill="1F497D" w:themeFill="text2" w:val="clear"/>
-          </w:tcPr>
-          <w:p>
-            <w:pPr>
-              <w:pStyle w:val="Normal"/>
-              <w:spacing w:lineRule="auto" w:line="240"/>
-              <w:rPr>
-                <w:rStyle w:val="Strong"/>
-              </w:rPr>
-            </w:pPr>
-            <w:r>
-              <w:rPr>
-                <w:rStyle w:val="Strong"/>
-                <w:color w:val="FFFFFF" w:themeColor="background1"/>
-              </w:rPr>
-              <w:t>Expected</w:t>
-            </w:r>
-          </w:p>
-        </w:tc>
-        <w:tc>
-          <w:tcPr>
-            <w:tcW w:w="7507" w:type="dxa"/>
-            <w:tcBorders>
-              <w:top w:val="single" w:sz="4" w:space="0" w:color="FFFFFF"/>
-              <w:bottom w:val="single" w:sz="4" w:space="0" w:color="FFFFFF"/>
-              <w:insideH w:val="single" w:sz="4" w:space="0" w:color="FFFFFF"/>
-            </w:tcBorders>
-            <w:shd w:color="auto" w:fill="DBE5F1" w:themeFill="accent1" w:themeFillTint="33" w:val="clear"/>
-          </w:tcPr>
-          <w:p>
-            <w:pPr>
-              <w:pStyle w:val="Normal"/>
-              <w:spacing w:lineRule="auto" w:line="240"/>
               <w:cnfStyle w:val="000000000000" w:firstRow="0" w:lastRow="0" w:firstColumn="0" w:lastColumn="0" w:oddVBand="0" w:evenVBand="0" w:oddHBand="0" w:evenHBand="0" w:firstRowFirstColumn="0" w:firstRowLastColumn="0" w:lastRowFirstColumn="0" w:lastRowLastColumn="0"/>
-              <w:rPr>
-                <w:color w:val="000000" w:themeColor="text1"/>
-              </w:rPr>
-            </w:pPr>
-            <w:r>
-              <w:rPr>
-                <w:color w:val="000000" w:themeColor="text1"/>
-              </w:rPr>
-              <w:t>The system must show a list containing all the audits of the user.</w:t>
+              <w:rPr/>
+            </w:pPr>
+            <w:r>
+              <w:rPr>
+                <w:color w:val="000000" w:themeColor="text1"/>
+              </w:rPr>
+              <w:t xml:space="preserve">The system must show an error next to the </w:t>
+            </w:r>
+            <w:r>
+              <w:rPr>
+                <w:color w:val="000000" w:themeColor="text1"/>
+              </w:rPr>
+              <w:t>link</w:t>
+            </w:r>
+            <w:r>
+              <w:rPr>
+                <w:color w:val="000000" w:themeColor="text1"/>
+              </w:rPr>
+              <w:t xml:space="preserve"> field. </w:t>
             </w:r>
           </w:p>
         </w:tc>
@@ -12265,9 +12015,7 @@
             <w:pPr>
               <w:pStyle w:val="Normal"/>
               <w:spacing w:lineRule="auto" w:line="240"/>
-              <w:rPr>
-                <w:rStyle w:val="Strong"/>
-              </w:rPr>
+              <w:rPr/>
             </w:pPr>
             <w:r>
               <w:rPr>
@@ -12286,73 +12034,69 @@
               <w:bottom w:val="single" w:sz="4" w:space="0" w:color="FFFFFF"/>
               <w:insideH w:val="single" w:sz="4" w:space="0" w:color="FFFFFF"/>
             </w:tcBorders>
+            <w:shd w:color="auto" w:fill="A7BFDE" w:themeFill="accent1" w:themeFillTint="7f" w:val="clear"/>
+          </w:tcPr>
+          <w:p>
+            <w:pPr>
+              <w:pStyle w:val="Notes"/>
+              <w:spacing w:lineRule="auto" w:line="240"/>
+              <w:cnfStyle w:val="000000100000" w:firstRow="0" w:lastRow="0" w:firstColumn="0" w:lastColumn="0" w:oddVBand="0" w:evenVBand="0" w:oddHBand="1" w:evenHBand="0" w:firstRowFirstColumn="0" w:firstRowLastColumn="0" w:lastRowFirstColumn="0" w:lastRowLastColumn="0"/>
+              <w:rPr>
+                <w:color w:val="000000" w:themeColor="text1"/>
+              </w:rPr>
+            </w:pPr>
+            <w:r>
+              <w:rPr>
+                <w:color w:val="000000" w:themeColor="text1"/>
+              </w:rPr>
+            </w:r>
+          </w:p>
+        </w:tc>
+      </w:tr>
+      <w:tr>
+        <w:trPr/>
+        <w:tc>
+          <w:tcPr>
+            <w:tcW w:w="1518" w:type="dxa"/>
+            <w:cnfStyle w:val="001000000000" w:firstRow="0" w:lastRow="0" w:firstColumn="1" w:lastColumn="0" w:oddVBand="0" w:evenVBand="0" w:oddHBand="0" w:evenHBand="0" w:firstRowFirstColumn="0" w:firstRowLastColumn="0" w:lastRowFirstColumn="0" w:lastRowLastColumn="0"/>
+            <w:tcBorders>
+              <w:top w:val="single" w:sz="4" w:space="0" w:color="FFFFFF"/>
+              <w:bottom w:val="single" w:sz="4" w:space="0" w:color="FFFFFF"/>
+              <w:insideH w:val="single" w:sz="4" w:space="0" w:color="FFFFFF"/>
+            </w:tcBorders>
+            <w:shd w:color="auto" w:fill="1F497D" w:themeFill="text2" w:val="clear"/>
+          </w:tcPr>
+          <w:p>
+            <w:pPr>
+              <w:pStyle w:val="Normal"/>
+              <w:spacing w:lineRule="auto" w:line="240"/>
+              <w:rPr/>
+            </w:pPr>
+            <w:r>
+              <w:rPr>
+                <w:rStyle w:val="Strong"/>
+                <w:color w:val="FFFFFF" w:themeColor="background1"/>
+              </w:rPr>
+              <w:t>Notes</w:t>
+            </w:r>
+          </w:p>
+        </w:tc>
+        <w:tc>
+          <w:tcPr>
+            <w:tcW w:w="7507" w:type="dxa"/>
+            <w:tcBorders>
+              <w:top w:val="single" w:sz="4" w:space="0" w:color="FFFFFF"/>
+              <w:bottom w:val="single" w:sz="4" w:space="0" w:color="FFFFFF"/>
+              <w:insideH w:val="single" w:sz="4" w:space="0" w:color="FFFFFF"/>
+            </w:tcBorders>
             <w:shd w:color="auto" w:fill="DBE5F1" w:themeFill="accent1" w:themeFillTint="33" w:val="clear"/>
           </w:tcPr>
           <w:p>
             <w:pPr>
-              <w:pStyle w:val="Notes"/>
-              <w:spacing w:lineRule="auto" w:line="240"/>
-              <w:cnfStyle w:val="000000100000" w:firstRow="0" w:lastRow="0" w:firstColumn="0" w:lastColumn="0" w:oddVBand="0" w:evenVBand="0" w:oddHBand="1" w:evenHBand="0" w:firstRowFirstColumn="0" w:firstRowLastColumn="0" w:lastRowFirstColumn="0" w:lastRowLastColumn="0"/>
-              <w:rPr>
-                <w:color w:val="000000" w:themeColor="text1"/>
-              </w:rPr>
-            </w:pPr>
-            <w:r>
-              <w:rPr>
-                <w:color w:val="000000" w:themeColor="text1"/>
-              </w:rPr>
-            </w:r>
-          </w:p>
-        </w:tc>
-      </w:tr>
-      <w:tr>
-        <w:trPr/>
-        <w:tc>
-          <w:tcPr>
-            <w:tcW w:w="1518" w:type="dxa"/>
-            <w:cnfStyle w:val="001000000000" w:firstRow="0" w:lastRow="0" w:firstColumn="1" w:lastColumn="0" w:oddVBand="0" w:evenVBand="0" w:oddHBand="0" w:evenHBand="0" w:firstRowFirstColumn="0" w:firstRowLastColumn="0" w:lastRowFirstColumn="0" w:lastRowLastColumn="0"/>
-            <w:tcBorders>
-              <w:top w:val="single" w:sz="4" w:space="0" w:color="FFFFFF"/>
-              <w:bottom w:val="single" w:sz="4" w:space="0" w:color="FFFFFF"/>
-              <w:insideH w:val="single" w:sz="4" w:space="0" w:color="FFFFFF"/>
-            </w:tcBorders>
-            <w:shd w:color="auto" w:fill="1F497D" w:themeFill="text2" w:val="clear"/>
-          </w:tcPr>
-          <w:p>
-            <w:pPr>
-              <w:pStyle w:val="Normal"/>
-              <w:spacing w:lineRule="auto" w:line="240"/>
-              <w:rPr>
-                <w:rStyle w:val="Strong"/>
-              </w:rPr>
-            </w:pPr>
-            <w:r>
-              <w:rPr>
-                <w:rStyle w:val="Strong"/>
-                <w:color w:val="FFFFFF" w:themeColor="background1"/>
-              </w:rPr>
-              <w:t>Notes</w:t>
-            </w:r>
-          </w:p>
-        </w:tc>
-        <w:tc>
-          <w:tcPr>
-            <w:tcW w:w="7507" w:type="dxa"/>
-            <w:tcBorders>
-              <w:top w:val="single" w:sz="4" w:space="0" w:color="FFFFFF"/>
-              <w:bottom w:val="single" w:sz="4" w:space="0" w:color="FFFFFF"/>
-              <w:insideH w:val="single" w:sz="4" w:space="0" w:color="FFFFFF"/>
-            </w:tcBorders>
-            <w:shd w:color="auto" w:fill="DBE5F1" w:themeFill="accent1" w:themeFillTint="33" w:val="clear"/>
-          </w:tcPr>
-          <w:p>
-            <w:pPr>
               <w:pStyle w:val="Normal"/>
               <w:spacing w:lineRule="auto" w:line="240"/>
               <w:cnfStyle w:val="000000000000" w:firstRow="0" w:lastRow="0" w:firstColumn="0" w:lastColumn="0" w:oddVBand="0" w:evenVBand="0" w:oddHBand="0" w:evenHBand="0" w:firstRowFirstColumn="0" w:firstRowLastColumn="0" w:lastRowFirstColumn="0" w:lastRowLastColumn="0"/>
-              <w:rPr>
-                <w:color w:val="000000" w:themeColor="text1"/>
-              </w:rPr>
+              <w:rPr/>
             </w:pPr>
             <w:r>
               <w:rPr>
@@ -12371,80 +12115,6 @@
       </w:pPr>
       <w:r>
         <w:rPr/>
-      </w:r>
-    </w:p>
-    <w:p>
-      <w:pPr>
-        <w:pStyle w:val="Normal"/>
-        <w:rPr/>
-      </w:pPr>
-      <w:r>
-        <w:rPr/>
-      </w:r>
-      <w:r>
-        <w:br w:type="page"/>
-      </w:r>
-    </w:p>
-    <w:p>
-      <w:pPr>
-        <w:pStyle w:val="Heading1"/>
-        <w:rPr/>
-      </w:pPr>
-      <w:bookmarkStart w:id="14" w:name="_Toc8318092"/>
-      <w:bookmarkEnd w:id="14"/>
-      <w:r>
-        <w:rPr/>
-        <w:t>Use case UC03 Show audits</w:t>
-      </w:r>
-    </w:p>
-    <w:p>
-      <w:pPr>
-        <w:pStyle w:val="Subtitle"/>
-        <w:rPr/>
-      </w:pPr>
-      <w:r>
-        <w:rPr/>
-        <w:t>Description</w:t>
-      </w:r>
-    </w:p>
-    <w:p>
-      <w:pPr>
-        <w:pStyle w:val="Normal"/>
-        <w:rPr/>
-      </w:pPr>
-      <w:r>
-        <w:rPr/>
-        <w:t>An auditor user wishes to show one of his or her audits, he or she press the “audits” button located in the navigation bar to display the audits and then select the “view” button of the one he or she wants to view.</w:t>
-      </w:r>
-    </w:p>
-    <w:p>
-      <w:pPr>
-        <w:pStyle w:val="Subtitle"/>
-        <w:rPr/>
-      </w:pPr>
-      <w:r>
-        <w:rPr/>
-        <w:t>Access</w:t>
-      </w:r>
-    </w:p>
-    <w:p>
-      <w:pPr>
-        <w:pStyle w:val="Normal"/>
-        <w:rPr/>
-      </w:pPr>
-      <w:r>
-        <w:rPr/>
-        <w:t>Logged as an auditor: Main Menu -&gt; Audits -&gt; View.</w:t>
-      </w:r>
-    </w:p>
-    <w:p>
-      <w:pPr>
-        <w:pStyle w:val="Subtitle"/>
-        <w:rPr/>
-      </w:pPr>
-      <w:r>
-        <w:rPr/>
-        <w:t>Tests</w:t>
       </w:r>
     </w:p>
     <w:tbl>
@@ -12488,9 +12158,7 @@
             <w:pPr>
               <w:pStyle w:val="Normal"/>
               <w:spacing w:lineRule="auto" w:line="240"/>
-              <w:rPr>
-                <w:rStyle w:val="Strong"/>
-              </w:rPr>
+              <w:rPr/>
             </w:pPr>
             <w:r>
               <w:rPr>
@@ -12499,7 +12167,16 @@
                 <w:bCs/>
                 <w:color w:val="FFFFFF" w:themeColor="background1"/>
               </w:rPr>
-              <w:t>Test 003</w:t>
+              <w:t>Test 0</w:t>
+            </w:r>
+            <w:r>
+              <w:rPr>
+                <w:rStyle w:val="Strong"/>
+                <w:b/>
+                <w:bCs/>
+                <w:color w:val="FFFFFF" w:themeColor="background1"/>
+              </w:rPr>
+              <w:t>24</w:t>
             </w:r>
           </w:p>
         </w:tc>
@@ -12523,9 +12200,7 @@
             <w:pPr>
               <w:pStyle w:val="Normal"/>
               <w:spacing w:lineRule="auto" w:line="240"/>
-              <w:rPr>
-                <w:rStyle w:val="Strong"/>
-              </w:rPr>
+              <w:rPr/>
             </w:pPr>
             <w:r>
               <w:rPr>
@@ -12544,80 +12219,74 @@
               <w:bottom w:val="single" w:sz="4" w:space="0" w:color="FFFFFF"/>
               <w:insideH w:val="single" w:sz="4" w:space="0" w:color="FFFFFF"/>
             </w:tcBorders>
+            <w:shd w:color="auto" w:fill="A7BFDE" w:themeFill="accent1" w:themeFillTint="7f" w:val="clear"/>
+          </w:tcPr>
+          <w:p>
+            <w:pPr>
+              <w:pStyle w:val="Normal"/>
+              <w:spacing w:lineRule="auto" w:line="240"/>
+              <w:cnfStyle w:val="000000100000" w:firstRow="0" w:lastRow="0" w:firstColumn="0" w:lastColumn="0" w:oddVBand="0" w:evenVBand="0" w:oddHBand="1" w:evenHBand="0" w:firstRowFirstColumn="0" w:firstRowLastColumn="0" w:lastRowFirstColumn="0" w:lastRowLastColumn="0"/>
+              <w:rPr/>
+            </w:pPr>
+            <w:r>
+              <w:rPr>
+                <w:color w:val="000000" w:themeColor="text1"/>
+              </w:rPr>
+              <w:t>Fill the score field with a number greater than 10.</w:t>
+            </w:r>
+          </w:p>
+        </w:tc>
+      </w:tr>
+      <w:tr>
+        <w:trPr/>
+        <w:tc>
+          <w:tcPr>
+            <w:tcW w:w="1518" w:type="dxa"/>
+            <w:cnfStyle w:val="001000000000" w:firstRow="0" w:lastRow="0" w:firstColumn="1" w:lastColumn="0" w:oddVBand="0" w:evenVBand="0" w:oddHBand="0" w:evenHBand="0" w:firstRowFirstColumn="0" w:firstRowLastColumn="0" w:lastRowFirstColumn="0" w:lastRowLastColumn="0"/>
+            <w:tcBorders>
+              <w:top w:val="single" w:sz="4" w:space="0" w:color="FFFFFF"/>
+              <w:bottom w:val="single" w:sz="4" w:space="0" w:color="FFFFFF"/>
+              <w:insideH w:val="single" w:sz="4" w:space="0" w:color="FFFFFF"/>
+            </w:tcBorders>
+            <w:shd w:color="auto" w:fill="1F497D" w:themeFill="text2" w:val="clear"/>
+          </w:tcPr>
+          <w:p>
+            <w:pPr>
+              <w:pStyle w:val="Normal"/>
+              <w:spacing w:lineRule="auto" w:line="240"/>
+              <w:rPr/>
+            </w:pPr>
+            <w:r>
+              <w:rPr>
+                <w:rStyle w:val="Strong"/>
+                <w:color w:val="FFFFFF" w:themeColor="background1"/>
+              </w:rPr>
+              <w:t>Expected</w:t>
+            </w:r>
+          </w:p>
+        </w:tc>
+        <w:tc>
+          <w:tcPr>
+            <w:tcW w:w="7507" w:type="dxa"/>
+            <w:tcBorders>
+              <w:top w:val="single" w:sz="4" w:space="0" w:color="FFFFFF"/>
+              <w:bottom w:val="single" w:sz="4" w:space="0" w:color="FFFFFF"/>
+              <w:insideH w:val="single" w:sz="4" w:space="0" w:color="FFFFFF"/>
+            </w:tcBorders>
             <w:shd w:color="auto" w:fill="DBE5F1" w:themeFill="accent1" w:themeFillTint="33" w:val="clear"/>
           </w:tcPr>
           <w:p>
             <w:pPr>
               <w:pStyle w:val="Normal"/>
               <w:spacing w:lineRule="auto" w:line="240"/>
-              <w:cnfStyle w:val="000000100000" w:firstRow="0" w:lastRow="0" w:firstColumn="0" w:lastColumn="0" w:oddVBand="0" w:evenVBand="0" w:oddHBand="1" w:evenHBand="0" w:firstRowFirstColumn="0" w:firstRowLastColumn="0" w:lastRowFirstColumn="0" w:lastRowLastColumn="0"/>
-              <w:rPr>
-                <w:color w:val="000000" w:themeColor="text1"/>
-              </w:rPr>
-            </w:pPr>
-            <w:r>
-              <w:rPr>
-                <w:color w:val="000000" w:themeColor="text1"/>
-              </w:rPr>
-              <w:t>Logged as an auditor, access to the list of audits, then press the view link.</w:t>
-            </w:r>
-          </w:p>
-        </w:tc>
-      </w:tr>
-      <w:tr>
-        <w:trPr/>
-        <w:tc>
-          <w:tcPr>
-            <w:tcW w:w="1518" w:type="dxa"/>
-            <w:cnfStyle w:val="001000000000" w:firstRow="0" w:lastRow="0" w:firstColumn="1" w:lastColumn="0" w:oddVBand="0" w:evenVBand="0" w:oddHBand="0" w:evenHBand="0" w:firstRowFirstColumn="0" w:firstRowLastColumn="0" w:lastRowFirstColumn="0" w:lastRowLastColumn="0"/>
-            <w:tcBorders>
-              <w:top w:val="single" w:sz="4" w:space="0" w:color="FFFFFF"/>
-              <w:bottom w:val="single" w:sz="4" w:space="0" w:color="FFFFFF"/>
-              <w:insideH w:val="single" w:sz="4" w:space="0" w:color="FFFFFF"/>
-            </w:tcBorders>
-            <w:shd w:color="auto" w:fill="1F497D" w:themeFill="text2" w:val="clear"/>
-          </w:tcPr>
-          <w:p>
-            <w:pPr>
-              <w:pStyle w:val="Normal"/>
-              <w:spacing w:lineRule="auto" w:line="240"/>
-              <w:rPr>
-                <w:rStyle w:val="Strong"/>
-              </w:rPr>
-            </w:pPr>
-            <w:r>
-              <w:rPr>
-                <w:rStyle w:val="Strong"/>
-                <w:color w:val="FFFFFF" w:themeColor="background1"/>
-              </w:rPr>
-              <w:t>Expected</w:t>
-            </w:r>
-          </w:p>
-        </w:tc>
-        <w:tc>
-          <w:tcPr>
-            <w:tcW w:w="7507" w:type="dxa"/>
-            <w:tcBorders>
-              <w:top w:val="single" w:sz="4" w:space="0" w:color="FFFFFF"/>
-              <w:bottom w:val="single" w:sz="4" w:space="0" w:color="FFFFFF"/>
-              <w:insideH w:val="single" w:sz="4" w:space="0" w:color="FFFFFF"/>
-            </w:tcBorders>
-            <w:shd w:color="auto" w:fill="DBE5F1" w:themeFill="accent1" w:themeFillTint="33" w:val="clear"/>
-          </w:tcPr>
-          <w:p>
-            <w:pPr>
-              <w:pStyle w:val="Normal"/>
-              <w:spacing w:lineRule="auto" w:line="240"/>
               <w:cnfStyle w:val="000000000000" w:firstRow="0" w:lastRow="0" w:firstColumn="0" w:lastColumn="0" w:oddVBand="0" w:evenVBand="0" w:oddHBand="0" w:evenHBand="0" w:firstRowFirstColumn="0" w:firstRowLastColumn="0" w:lastRowFirstColumn="0" w:lastRowLastColumn="0"/>
-              <w:rPr>
-                <w:color w:val="000000" w:themeColor="text1"/>
-              </w:rPr>
-            </w:pPr>
-            <w:r>
-              <w:rPr>
-                <w:color w:val="000000" w:themeColor="text1"/>
-              </w:rPr>
-              <w:t>The system must show all the information of the audit in a table and the information of the position in other table below.</w:t>
+              <w:rPr/>
+            </w:pPr>
+            <w:r>
+              <w:rPr>
+                <w:color w:val="000000" w:themeColor="text1"/>
+              </w:rPr>
+              <w:t xml:space="preserve">The system must show an error next to the score field. </w:t>
             </w:r>
           </w:p>
         </w:tc>
@@ -12641,9 +12310,7 @@
             <w:pPr>
               <w:pStyle w:val="Normal"/>
               <w:spacing w:lineRule="auto" w:line="240"/>
-              <w:rPr>
-                <w:rStyle w:val="Strong"/>
-              </w:rPr>
+              <w:rPr/>
             </w:pPr>
             <w:r>
               <w:rPr>
@@ -12662,73 +12329,69 @@
               <w:bottom w:val="single" w:sz="4" w:space="0" w:color="FFFFFF"/>
               <w:insideH w:val="single" w:sz="4" w:space="0" w:color="FFFFFF"/>
             </w:tcBorders>
+            <w:shd w:color="auto" w:fill="A7BFDE" w:themeFill="accent1" w:themeFillTint="7f" w:val="clear"/>
+          </w:tcPr>
+          <w:p>
+            <w:pPr>
+              <w:pStyle w:val="Notes"/>
+              <w:spacing w:lineRule="auto" w:line="240"/>
+              <w:cnfStyle w:val="000000100000" w:firstRow="0" w:lastRow="0" w:firstColumn="0" w:lastColumn="0" w:oddVBand="0" w:evenVBand="0" w:oddHBand="1" w:evenHBand="0" w:firstRowFirstColumn="0" w:firstRowLastColumn="0" w:lastRowFirstColumn="0" w:lastRowLastColumn="0"/>
+              <w:rPr>
+                <w:color w:val="000000" w:themeColor="text1"/>
+              </w:rPr>
+            </w:pPr>
+            <w:r>
+              <w:rPr>
+                <w:color w:val="000000" w:themeColor="text1"/>
+              </w:rPr>
+            </w:r>
+          </w:p>
+        </w:tc>
+      </w:tr>
+      <w:tr>
+        <w:trPr/>
+        <w:tc>
+          <w:tcPr>
+            <w:tcW w:w="1518" w:type="dxa"/>
+            <w:cnfStyle w:val="001000000000" w:firstRow="0" w:lastRow="0" w:firstColumn="1" w:lastColumn="0" w:oddVBand="0" w:evenVBand="0" w:oddHBand="0" w:evenHBand="0" w:firstRowFirstColumn="0" w:firstRowLastColumn="0" w:lastRowFirstColumn="0" w:lastRowLastColumn="0"/>
+            <w:tcBorders>
+              <w:top w:val="single" w:sz="4" w:space="0" w:color="FFFFFF"/>
+              <w:bottom w:val="single" w:sz="4" w:space="0" w:color="FFFFFF"/>
+              <w:insideH w:val="single" w:sz="4" w:space="0" w:color="FFFFFF"/>
+            </w:tcBorders>
+            <w:shd w:color="auto" w:fill="1F497D" w:themeFill="text2" w:val="clear"/>
+          </w:tcPr>
+          <w:p>
+            <w:pPr>
+              <w:pStyle w:val="Normal"/>
+              <w:spacing w:lineRule="auto" w:line="240"/>
+              <w:rPr/>
+            </w:pPr>
+            <w:r>
+              <w:rPr>
+                <w:rStyle w:val="Strong"/>
+                <w:color w:val="FFFFFF" w:themeColor="background1"/>
+              </w:rPr>
+              <w:t>Notes</w:t>
+            </w:r>
+          </w:p>
+        </w:tc>
+        <w:tc>
+          <w:tcPr>
+            <w:tcW w:w="7507" w:type="dxa"/>
+            <w:tcBorders>
+              <w:top w:val="single" w:sz="4" w:space="0" w:color="FFFFFF"/>
+              <w:bottom w:val="single" w:sz="4" w:space="0" w:color="FFFFFF"/>
+              <w:insideH w:val="single" w:sz="4" w:space="0" w:color="FFFFFF"/>
+            </w:tcBorders>
             <w:shd w:color="auto" w:fill="DBE5F1" w:themeFill="accent1" w:themeFillTint="33" w:val="clear"/>
           </w:tcPr>
           <w:p>
             <w:pPr>
-              <w:pStyle w:val="Notes"/>
-              <w:spacing w:lineRule="auto" w:line="240"/>
-              <w:cnfStyle w:val="000000100000" w:firstRow="0" w:lastRow="0" w:firstColumn="0" w:lastColumn="0" w:oddVBand="0" w:evenVBand="0" w:oddHBand="1" w:evenHBand="0" w:firstRowFirstColumn="0" w:firstRowLastColumn="0" w:lastRowFirstColumn="0" w:lastRowLastColumn="0"/>
-              <w:rPr>
-                <w:color w:val="000000" w:themeColor="text1"/>
-              </w:rPr>
-            </w:pPr>
-            <w:r>
-              <w:rPr>
-                <w:color w:val="000000" w:themeColor="text1"/>
-              </w:rPr>
-            </w:r>
-          </w:p>
-        </w:tc>
-      </w:tr>
-      <w:tr>
-        <w:trPr/>
-        <w:tc>
-          <w:tcPr>
-            <w:tcW w:w="1518" w:type="dxa"/>
-            <w:cnfStyle w:val="001000000000" w:firstRow="0" w:lastRow="0" w:firstColumn="1" w:lastColumn="0" w:oddVBand="0" w:evenVBand="0" w:oddHBand="0" w:evenHBand="0" w:firstRowFirstColumn="0" w:firstRowLastColumn="0" w:lastRowFirstColumn="0" w:lastRowLastColumn="0"/>
-            <w:tcBorders>
-              <w:top w:val="single" w:sz="4" w:space="0" w:color="FFFFFF"/>
-              <w:bottom w:val="single" w:sz="4" w:space="0" w:color="FFFFFF"/>
-              <w:insideH w:val="single" w:sz="4" w:space="0" w:color="FFFFFF"/>
-            </w:tcBorders>
-            <w:shd w:color="auto" w:fill="1F497D" w:themeFill="text2" w:val="clear"/>
-          </w:tcPr>
-          <w:p>
-            <w:pPr>
-              <w:pStyle w:val="Normal"/>
-              <w:spacing w:lineRule="auto" w:line="240"/>
-              <w:rPr>
-                <w:rStyle w:val="Strong"/>
-              </w:rPr>
-            </w:pPr>
-            <w:r>
-              <w:rPr>
-                <w:rStyle w:val="Strong"/>
-                <w:color w:val="FFFFFF" w:themeColor="background1"/>
-              </w:rPr>
-              <w:t>Notes</w:t>
-            </w:r>
-          </w:p>
-        </w:tc>
-        <w:tc>
-          <w:tcPr>
-            <w:tcW w:w="7507" w:type="dxa"/>
-            <w:tcBorders>
-              <w:top w:val="single" w:sz="4" w:space="0" w:color="FFFFFF"/>
-              <w:bottom w:val="single" w:sz="4" w:space="0" w:color="FFFFFF"/>
-              <w:insideH w:val="single" w:sz="4" w:space="0" w:color="FFFFFF"/>
-            </w:tcBorders>
-            <w:shd w:color="auto" w:fill="DBE5F1" w:themeFill="accent1" w:themeFillTint="33" w:val="clear"/>
-          </w:tcPr>
-          <w:p>
-            <w:pPr>
               <w:pStyle w:val="Normal"/>
               <w:spacing w:lineRule="auto" w:line="240"/>
               <w:cnfStyle w:val="000000000000" w:firstRow="0" w:lastRow="0" w:firstColumn="0" w:lastColumn="0" w:oddVBand="0" w:evenVBand="0" w:oddHBand="0" w:evenHBand="0" w:firstRowFirstColumn="0" w:firstRowLastColumn="0" w:lastRowFirstColumn="0" w:lastRowLastColumn="0"/>
-              <w:rPr>
-                <w:color w:val="000000" w:themeColor="text1"/>
-              </w:rPr>
+              <w:rPr/>
             </w:pPr>
             <w:r>
               <w:rPr>
@@ -12756,71 +12419,6 @@
       </w:pPr>
       <w:r>
         <w:rPr/>
-      </w:r>
-      <w:r>
-        <w:br w:type="page"/>
-      </w:r>
-    </w:p>
-    <w:p>
-      <w:pPr>
-        <w:pStyle w:val="Heading1"/>
-        <w:rPr/>
-      </w:pPr>
-      <w:bookmarkStart w:id="15" w:name="_Toc8318093"/>
-      <w:bookmarkEnd w:id="15"/>
-      <w:r>
-        <w:rPr/>
-        <w:t>Use case UC04 Create audit</w:t>
-      </w:r>
-    </w:p>
-    <w:p>
-      <w:pPr>
-        <w:pStyle w:val="Subtitle"/>
-        <w:rPr/>
-      </w:pPr>
-      <w:r>
-        <w:rPr/>
-        <w:t>Description</w:t>
-      </w:r>
-    </w:p>
-    <w:p>
-      <w:pPr>
-        <w:pStyle w:val="Normal"/>
-        <w:rPr/>
-      </w:pPr>
-      <w:r>
-        <w:rPr/>
-        <w:t>An auditor user wishes to create one audit, he or she press the “audits” button located in the navigation bar to display the position he or she has assigned and then select the “new audit” button to create an audit to that position. Finally, he or she fill the form and press the “save” button.</w:t>
-      </w:r>
-    </w:p>
-    <w:p>
-      <w:pPr>
-        <w:pStyle w:val="Subtitle"/>
-        <w:rPr/>
-      </w:pPr>
-      <w:r>
-        <w:rPr/>
-        <w:t>Access</w:t>
-      </w:r>
-    </w:p>
-    <w:p>
-      <w:pPr>
-        <w:pStyle w:val="Normal"/>
-        <w:rPr/>
-      </w:pPr>
-      <w:r>
-        <w:rPr/>
-        <w:t>Logged as an auditor: Main Menu -&gt; Audits -&gt; (Position list) New audit.</w:t>
-      </w:r>
-    </w:p>
-    <w:p>
-      <w:pPr>
-        <w:pStyle w:val="Subtitle"/>
-        <w:rPr/>
-      </w:pPr>
-      <w:r>
-        <w:rPr/>
-        <w:t>Tests</w:t>
       </w:r>
     </w:p>
     <w:tbl>
@@ -12864,9 +12462,7 @@
             <w:pPr>
               <w:pStyle w:val="Normal"/>
               <w:spacing w:lineRule="auto" w:line="240"/>
-              <w:rPr>
-                <w:rStyle w:val="Strong"/>
-              </w:rPr>
+              <w:rPr/>
             </w:pPr>
             <w:r>
               <w:rPr>
@@ -12875,7 +12471,16 @@
                 <w:bCs/>
                 <w:color w:val="FFFFFF" w:themeColor="background1"/>
               </w:rPr>
-              <w:t>Test 004</w:t>
+              <w:t>Test 0</w:t>
+            </w:r>
+            <w:r>
+              <w:rPr>
+                <w:rStyle w:val="Strong"/>
+                <w:b/>
+                <w:bCs/>
+                <w:color w:val="FFFFFF" w:themeColor="background1"/>
+              </w:rPr>
+              <w:t>25</w:t>
             </w:r>
           </w:p>
         </w:tc>
@@ -12899,9 +12504,7 @@
             <w:pPr>
               <w:pStyle w:val="Normal"/>
               <w:spacing w:lineRule="auto" w:line="240"/>
-              <w:rPr>
-                <w:rStyle w:val="Strong"/>
-              </w:rPr>
+              <w:rPr/>
             </w:pPr>
             <w:r>
               <w:rPr>
@@ -12920,80 +12523,116 @@
               <w:bottom w:val="single" w:sz="4" w:space="0" w:color="FFFFFF"/>
               <w:insideH w:val="single" w:sz="4" w:space="0" w:color="FFFFFF"/>
             </w:tcBorders>
+            <w:shd w:color="auto" w:fill="A7BFDE" w:themeFill="accent1" w:themeFillTint="7f" w:val="clear"/>
+          </w:tcPr>
+          <w:p>
+            <w:pPr>
+              <w:pStyle w:val="Normal"/>
+              <w:spacing w:lineRule="auto" w:line="240"/>
+              <w:cnfStyle w:val="000000100000" w:firstRow="0" w:lastRow="0" w:firstColumn="0" w:lastColumn="0" w:oddVBand="0" w:evenVBand="0" w:oddHBand="1" w:evenHBand="0" w:firstRowFirstColumn="0" w:firstRowLastColumn="0" w:lastRowFirstColumn="0" w:lastRowLastColumn="0"/>
+              <w:rPr/>
+            </w:pPr>
+            <w:r>
+              <w:rPr>
+                <w:color w:val="000000" w:themeColor="text1"/>
+              </w:rPr>
+              <w:t>Properly fill the form and save it.</w:t>
+            </w:r>
+          </w:p>
+        </w:tc>
+      </w:tr>
+      <w:tr>
+        <w:trPr/>
+        <w:tc>
+          <w:tcPr>
+            <w:tcW w:w="1713" w:type="dxa"/>
+            <w:cnfStyle w:val="001000000000" w:firstRow="0" w:lastRow="0" w:firstColumn="1" w:lastColumn="0" w:oddVBand="0" w:evenVBand="0" w:oddHBand="0" w:evenHBand="0" w:firstRowFirstColumn="0" w:firstRowLastColumn="0" w:lastRowFirstColumn="0" w:lastRowLastColumn="0"/>
+            <w:tcBorders>
+              <w:top w:val="single" w:sz="4" w:space="0" w:color="FFFFFF"/>
+              <w:bottom w:val="single" w:sz="4" w:space="0" w:color="FFFFFF"/>
+              <w:insideH w:val="single" w:sz="4" w:space="0" w:color="FFFFFF"/>
+            </w:tcBorders>
+            <w:shd w:color="auto" w:fill="1F497D" w:themeFill="text2" w:val="clear"/>
+          </w:tcPr>
+          <w:p>
+            <w:pPr>
+              <w:pStyle w:val="Normal"/>
+              <w:spacing w:lineRule="auto" w:line="240"/>
+              <w:rPr/>
+            </w:pPr>
+            <w:r>
+              <w:rPr>
+                <w:rStyle w:val="Strong"/>
+                <w:color w:val="FFFFFF" w:themeColor="background1"/>
+              </w:rPr>
+              <w:t>Expected</w:t>
+            </w:r>
+          </w:p>
+        </w:tc>
+        <w:tc>
+          <w:tcPr>
+            <w:tcW w:w="7312" w:type="dxa"/>
+            <w:tcBorders>
+              <w:top w:val="single" w:sz="4" w:space="0" w:color="FFFFFF"/>
+              <w:bottom w:val="single" w:sz="4" w:space="0" w:color="FFFFFF"/>
+              <w:insideH w:val="single" w:sz="4" w:space="0" w:color="FFFFFF"/>
+            </w:tcBorders>
             <w:shd w:color="auto" w:fill="DBE5F1" w:themeFill="accent1" w:themeFillTint="33" w:val="clear"/>
           </w:tcPr>
           <w:p>
             <w:pPr>
               <w:pStyle w:val="Normal"/>
               <w:spacing w:lineRule="auto" w:line="240"/>
-              <w:cnfStyle w:val="000000100000" w:firstRow="0" w:lastRow="0" w:firstColumn="0" w:lastColumn="0" w:oddVBand="0" w:evenVBand="0" w:oddHBand="1" w:evenHBand="0" w:firstRowFirstColumn="0" w:firstRowLastColumn="0" w:lastRowFirstColumn="0" w:lastRowLastColumn="0"/>
-              <w:rPr>
-                <w:color w:val="000000" w:themeColor="text1"/>
-              </w:rPr>
-            </w:pPr>
-            <w:r>
-              <w:rPr>
-                <w:color w:val="000000" w:themeColor="text1"/>
-              </w:rPr>
-              <w:t>Press save while any field is empty.</w:t>
-            </w:r>
-          </w:p>
-        </w:tc>
-      </w:tr>
-      <w:tr>
-        <w:trPr/>
-        <w:tc>
-          <w:tcPr>
-            <w:tcW w:w="1713" w:type="dxa"/>
-            <w:cnfStyle w:val="001000000000" w:firstRow="0" w:lastRow="0" w:firstColumn="1" w:lastColumn="0" w:oddVBand="0" w:evenVBand="0" w:oddHBand="0" w:evenHBand="0" w:firstRowFirstColumn="0" w:firstRowLastColumn="0" w:lastRowFirstColumn="0" w:lastRowLastColumn="0"/>
-            <w:tcBorders>
-              <w:top w:val="single" w:sz="4" w:space="0" w:color="FFFFFF"/>
-              <w:bottom w:val="single" w:sz="4" w:space="0" w:color="FFFFFF"/>
-              <w:insideH w:val="single" w:sz="4" w:space="0" w:color="FFFFFF"/>
-            </w:tcBorders>
-            <w:shd w:color="auto" w:fill="1F497D" w:themeFill="text2" w:val="clear"/>
-          </w:tcPr>
-          <w:p>
-            <w:pPr>
-              <w:pStyle w:val="Normal"/>
-              <w:spacing w:lineRule="auto" w:line="240"/>
-              <w:rPr>
-                <w:rStyle w:val="Strong"/>
-              </w:rPr>
-            </w:pPr>
-            <w:r>
-              <w:rPr>
-                <w:rStyle w:val="Strong"/>
-                <w:color w:val="FFFFFF" w:themeColor="background1"/>
-              </w:rPr>
-              <w:t>Expected</w:t>
-            </w:r>
-          </w:p>
-        </w:tc>
-        <w:tc>
-          <w:tcPr>
-            <w:tcW w:w="7312" w:type="dxa"/>
-            <w:tcBorders>
-              <w:top w:val="single" w:sz="4" w:space="0" w:color="FFFFFF"/>
-              <w:bottom w:val="single" w:sz="4" w:space="0" w:color="FFFFFF"/>
-              <w:insideH w:val="single" w:sz="4" w:space="0" w:color="FFFFFF"/>
-            </w:tcBorders>
-            <w:shd w:color="auto" w:fill="DBE5F1" w:themeFill="accent1" w:themeFillTint="33" w:val="clear"/>
-          </w:tcPr>
-          <w:p>
-            <w:pPr>
-              <w:pStyle w:val="Normal"/>
-              <w:spacing w:lineRule="auto" w:line="240"/>
               <w:cnfStyle w:val="000000000000" w:firstRow="0" w:lastRow="0" w:firstColumn="0" w:lastColumn="0" w:oddVBand="0" w:evenVBand="0" w:oddHBand="0" w:evenHBand="0" w:firstRowFirstColumn="0" w:firstRowLastColumn="0" w:lastRowFirstColumn="0" w:lastRowLastColumn="0"/>
-              <w:rPr>
-                <w:color w:val="000000" w:themeColor="text1"/>
-              </w:rPr>
-            </w:pPr>
-            <w:r>
-              <w:rPr>
-                <w:color w:val="000000" w:themeColor="text1"/>
-              </w:rPr>
-              <w:t xml:space="preserve">The system must show an error next to the field. </w:t>
+              <w:rPr/>
+            </w:pPr>
+            <w:r>
+              <w:rPr>
+                <w:color w:val="000000" w:themeColor="text1"/>
+              </w:rPr>
+              <w:t xml:space="preserve">The system must </w:t>
+            </w:r>
+            <w:r>
+              <w:rPr>
+                <w:color w:val="000000" w:themeColor="text1"/>
+              </w:rPr>
+              <w:t>update</w:t>
+            </w:r>
+            <w:r>
+              <w:rPr>
+                <w:color w:val="000000" w:themeColor="text1"/>
+              </w:rPr>
+              <w:t xml:space="preserve"> the </w:t>
+            </w:r>
+            <w:r>
+              <w:rPr>
+                <w:color w:val="000000" w:themeColor="text1"/>
+              </w:rPr>
+              <w:t>application</w:t>
+            </w:r>
+            <w:r>
+              <w:rPr>
+                <w:color w:val="000000" w:themeColor="text1"/>
+              </w:rPr>
+              <w:t xml:space="preserve"> and </w:t>
+            </w:r>
+            <w:r>
+              <w:rPr>
+                <w:color w:val="000000" w:themeColor="text1"/>
+              </w:rPr>
+              <w:t>it must be shown in the application list page</w:t>
+            </w:r>
+            <w:r>
+              <w:rPr>
+                <w:color w:val="000000" w:themeColor="text1"/>
+              </w:rPr>
+              <w:t xml:space="preserve">. </w:t>
+            </w:r>
+            <w:r>
+              <w:rPr>
+                <w:color w:val="000000" w:themeColor="text1"/>
+              </w:rPr>
+              <w:t>The application status must be “Submited” now.</w:t>
             </w:r>
           </w:p>
         </w:tc>
@@ -13017,9 +12656,7 @@
             <w:pPr>
               <w:pStyle w:val="Normal"/>
               <w:spacing w:lineRule="auto" w:line="240"/>
-              <w:rPr>
-                <w:rStyle w:val="Strong"/>
-              </w:rPr>
+              <w:rPr/>
             </w:pPr>
             <w:r>
               <w:rPr>
@@ -13038,10 +12675,695 @@
               <w:bottom w:val="single" w:sz="4" w:space="0" w:color="FFFFFF"/>
               <w:insideH w:val="single" w:sz="4" w:space="0" w:color="FFFFFF"/>
             </w:tcBorders>
+            <w:shd w:color="auto" w:fill="A7BFDE" w:themeFill="accent1" w:themeFillTint="7f" w:val="clear"/>
+          </w:tcPr>
+          <w:p>
+            <w:pPr>
+              <w:pStyle w:val="Notes"/>
+              <w:spacing w:lineRule="auto" w:line="240"/>
+              <w:cnfStyle w:val="000000100000" w:firstRow="0" w:lastRow="0" w:firstColumn="0" w:lastColumn="0" w:oddVBand="0" w:evenVBand="0" w:oddHBand="1" w:evenHBand="0" w:firstRowFirstColumn="0" w:firstRowLastColumn="0" w:lastRowFirstColumn="0" w:lastRowLastColumn="0"/>
+              <w:rPr>
+                <w:color w:val="000000" w:themeColor="text1"/>
+              </w:rPr>
+            </w:pPr>
+            <w:r>
+              <w:rPr>
+                <w:color w:val="000000" w:themeColor="text1"/>
+              </w:rPr>
+            </w:r>
+          </w:p>
+        </w:tc>
+      </w:tr>
+      <w:tr>
+        <w:trPr/>
+        <w:tc>
+          <w:tcPr>
+            <w:tcW w:w="1713" w:type="dxa"/>
+            <w:cnfStyle w:val="001000000000" w:firstRow="0" w:lastRow="0" w:firstColumn="1" w:lastColumn="0" w:oddVBand="0" w:evenVBand="0" w:oddHBand="0" w:evenHBand="0" w:firstRowFirstColumn="0" w:firstRowLastColumn="0" w:lastRowFirstColumn="0" w:lastRowLastColumn="0"/>
+            <w:tcBorders>
+              <w:top w:val="single" w:sz="4" w:space="0" w:color="FFFFFF"/>
+              <w:bottom w:val="single" w:sz="4" w:space="0" w:color="FFFFFF"/>
+              <w:insideH w:val="single" w:sz="4" w:space="0" w:color="FFFFFF"/>
+            </w:tcBorders>
+            <w:shd w:color="auto" w:fill="1F497D" w:themeFill="text2" w:val="clear"/>
+          </w:tcPr>
+          <w:p>
+            <w:pPr>
+              <w:pStyle w:val="Normal"/>
+              <w:spacing w:lineRule="auto" w:line="240"/>
+              <w:rPr/>
+            </w:pPr>
+            <w:r>
+              <w:rPr>
+                <w:rStyle w:val="Strong"/>
+                <w:color w:val="FFFFFF" w:themeColor="background1"/>
+              </w:rPr>
+              <w:t>Notes</w:t>
+            </w:r>
+          </w:p>
+        </w:tc>
+        <w:tc>
+          <w:tcPr>
+            <w:tcW w:w="7312" w:type="dxa"/>
+            <w:tcBorders>
+              <w:top w:val="single" w:sz="4" w:space="0" w:color="FFFFFF"/>
+              <w:bottom w:val="single" w:sz="4" w:space="0" w:color="FFFFFF"/>
+              <w:insideH w:val="single" w:sz="4" w:space="0" w:color="FFFFFF"/>
+            </w:tcBorders>
             <w:shd w:color="auto" w:fill="DBE5F1" w:themeFill="accent1" w:themeFillTint="33" w:val="clear"/>
           </w:tcPr>
           <w:p>
             <w:pPr>
+              <w:pStyle w:val="Normal"/>
+              <w:spacing w:lineRule="auto" w:line="240"/>
+              <w:cnfStyle w:val="000000000000" w:firstRow="0" w:lastRow="0" w:firstColumn="0" w:lastColumn="0" w:oddVBand="0" w:evenVBand="0" w:oddHBand="0" w:evenHBand="0" w:firstRowFirstColumn="0" w:firstRowLastColumn="0" w:lastRowFirstColumn="0" w:lastRowLastColumn="0"/>
+              <w:rPr>
+                <w:color w:val="000000" w:themeColor="text1"/>
+              </w:rPr>
+            </w:pPr>
+            <w:r>
+              <w:rPr>
+                <w:color w:val="000000" w:themeColor="text1"/>
+              </w:rPr>
+            </w:r>
+          </w:p>
+        </w:tc>
+      </w:tr>
+    </w:tbl>
+    <w:p>
+      <w:pPr>
+        <w:pStyle w:val="Normal"/>
+        <w:rPr/>
+      </w:pPr>
+      <w:r>
+        <w:rPr/>
+      </w:r>
+    </w:p>
+    <w:p>
+      <w:pPr>
+        <w:pStyle w:val="Normal"/>
+        <w:rPr/>
+      </w:pPr>
+      <w:r>
+        <w:rPr/>
+      </w:r>
+    </w:p>
+    <w:p>
+      <w:pPr>
+        <w:pStyle w:val="Normal"/>
+        <w:rPr/>
+      </w:pPr>
+      <w:r>
+        <w:rPr/>
+      </w:r>
+    </w:p>
+    <w:p>
+      <w:pPr>
+        <w:pStyle w:val="Normal"/>
+        <w:rPr/>
+      </w:pPr>
+      <w:r>
+        <w:rPr/>
+      </w:r>
+    </w:p>
+    <w:p>
+      <w:pPr>
+        <w:pStyle w:val="Normal"/>
+        <w:rPr/>
+      </w:pPr>
+      <w:r>
+        <w:rPr/>
+      </w:r>
+    </w:p>
+    <w:p>
+      <w:pPr>
+        <w:pStyle w:val="Normal"/>
+        <w:rPr/>
+      </w:pPr>
+      <w:r>
+        <w:rPr/>
+      </w:r>
+    </w:p>
+    <w:p>
+      <w:pPr>
+        <w:pStyle w:val="Normal"/>
+        <w:rPr/>
+      </w:pPr>
+      <w:r>
+        <w:rPr/>
+      </w:r>
+    </w:p>
+    <w:p>
+      <w:pPr>
+        <w:pStyle w:val="Normal"/>
+        <w:rPr/>
+      </w:pPr>
+      <w:r>
+        <w:rPr/>
+      </w:r>
+    </w:p>
+    <w:p>
+      <w:pPr>
+        <w:pStyle w:val="Normal"/>
+        <w:rPr/>
+      </w:pPr>
+      <w:r>
+        <w:rPr/>
+      </w:r>
+    </w:p>
+    <w:p>
+      <w:pPr>
+        <w:pStyle w:val="Normal"/>
+        <w:rPr/>
+      </w:pPr>
+      <w:r>
+        <w:rPr/>
+      </w:r>
+    </w:p>
+    <w:p>
+      <w:pPr>
+        <w:pStyle w:val="Normal"/>
+        <w:rPr/>
+      </w:pPr>
+      <w:r>
+        <w:rPr/>
+      </w:r>
+    </w:p>
+    <w:p>
+      <w:pPr>
+        <w:pStyle w:val="Normal"/>
+        <w:rPr/>
+      </w:pPr>
+      <w:r>
+        <w:rPr/>
+      </w:r>
+    </w:p>
+    <w:p>
+      <w:pPr>
+        <w:pStyle w:val="Normal"/>
+        <w:rPr/>
+      </w:pPr>
+      <w:r>
+        <w:rPr/>
+      </w:r>
+    </w:p>
+    <w:p>
+      <w:pPr>
+        <w:pStyle w:val="Normal"/>
+        <w:rPr/>
+      </w:pPr>
+      <w:r>
+        <w:rPr/>
+      </w:r>
+    </w:p>
+    <w:p>
+      <w:pPr>
+        <w:pStyle w:val="Normal"/>
+        <w:rPr/>
+      </w:pPr>
+      <w:r>
+        <w:rPr/>
+      </w:r>
+    </w:p>
+    <w:p>
+      <w:pPr>
+        <w:pStyle w:val="Normal"/>
+        <w:rPr/>
+      </w:pPr>
+      <w:r>
+        <w:rPr/>
+      </w:r>
+    </w:p>
+    <w:p>
+      <w:pPr>
+        <w:pStyle w:val="Normal"/>
+        <w:rPr/>
+      </w:pPr>
+      <w:r>
+        <w:rPr/>
+      </w:r>
+    </w:p>
+    <w:p>
+      <w:pPr>
+        <w:pStyle w:val="Normal"/>
+        <w:rPr/>
+      </w:pPr>
+      <w:r>
+        <w:rPr/>
+      </w:r>
+    </w:p>
+    <w:p>
+      <w:pPr>
+        <w:pStyle w:val="Normal"/>
+        <w:rPr/>
+      </w:pPr>
+      <w:r>
+        <w:rPr/>
+      </w:r>
+    </w:p>
+    <w:p>
+      <w:pPr>
+        <w:pStyle w:val="Normal"/>
+        <w:rPr/>
+      </w:pPr>
+      <w:r>
+        <w:rPr/>
+      </w:r>
+    </w:p>
+    <w:p>
+      <w:pPr>
+        <w:pStyle w:val="Normal"/>
+        <w:rPr/>
+      </w:pPr>
+      <w:r>
+        <w:rPr/>
+      </w:r>
+    </w:p>
+    <w:p>
+      <w:pPr>
+        <w:pStyle w:val="Normal"/>
+        <w:rPr/>
+      </w:pPr>
+      <w:r>
+        <w:rPr/>
+      </w:r>
+    </w:p>
+    <w:p>
+      <w:pPr>
+        <w:pStyle w:val="Normal"/>
+        <w:rPr/>
+      </w:pPr>
+      <w:r>
+        <w:rPr/>
+      </w:r>
+    </w:p>
+    <w:p>
+      <w:pPr>
+        <w:pStyle w:val="Normal"/>
+        <w:rPr/>
+      </w:pPr>
+      <w:r>
+        <w:rPr/>
+      </w:r>
+    </w:p>
+    <w:p>
+      <w:pPr>
+        <w:pStyle w:val="Normal"/>
+        <w:rPr/>
+      </w:pPr>
+      <w:r>
+        <w:rPr/>
+      </w:r>
+    </w:p>
+    <w:p>
+      <w:pPr>
+        <w:pStyle w:val="Normal"/>
+        <w:rPr/>
+      </w:pPr>
+      <w:r>
+        <w:rPr/>
+      </w:r>
+    </w:p>
+    <w:p>
+      <w:pPr>
+        <w:pStyle w:val="Normal"/>
+        <w:rPr/>
+      </w:pPr>
+      <w:r>
+        <w:rPr/>
+      </w:r>
+    </w:p>
+    <w:p>
+      <w:pPr>
+        <w:pStyle w:val="Normal"/>
+        <w:rPr/>
+      </w:pPr>
+      <w:r>
+        <w:rPr/>
+      </w:r>
+    </w:p>
+    <w:p>
+      <w:pPr>
+        <w:pStyle w:val="Normal"/>
+        <w:rPr/>
+      </w:pPr>
+      <w:r>
+        <w:rPr/>
+      </w:r>
+    </w:p>
+    <w:p>
+      <w:pPr>
+        <w:pStyle w:val="Normal"/>
+        <w:rPr/>
+      </w:pPr>
+      <w:r>
+        <w:rPr/>
+      </w:r>
+    </w:p>
+    <w:p>
+      <w:pPr>
+        <w:pStyle w:val="Normal"/>
+        <w:rPr/>
+      </w:pPr>
+      <w:r>
+        <w:rPr/>
+      </w:r>
+    </w:p>
+    <w:p>
+      <w:pPr>
+        <w:pStyle w:val="Heading1"/>
+        <w:rPr/>
+      </w:pPr>
+      <w:bookmarkStart w:id="16" w:name="_Toc8318090"/>
+      <w:bookmarkEnd w:id="16"/>
+      <w:r>
+        <w:rPr/>
+        <w:t>Use case UC01 Self-assign position to audit</w:t>
+      </w:r>
+    </w:p>
+    <w:p>
+      <w:pPr>
+        <w:pStyle w:val="Subtitle"/>
+        <w:rPr/>
+      </w:pPr>
+      <w:r>
+        <w:rPr/>
+      </w:r>
+    </w:p>
+    <w:p>
+      <w:pPr>
+        <w:pStyle w:val="Subtitle"/>
+        <w:rPr/>
+      </w:pPr>
+      <w:r>
+        <w:rPr/>
+        <w:t>Description</w:t>
+      </w:r>
+    </w:p>
+    <w:p>
+      <w:pPr>
+        <w:pStyle w:val="Normal"/>
+        <w:rPr/>
+      </w:pPr>
+      <w:r>
+        <w:rPr/>
+      </w:r>
+    </w:p>
+    <w:p>
+      <w:pPr>
+        <w:pStyle w:val="Normal"/>
+        <w:rPr/>
+      </w:pPr>
+      <w:r>
+        <w:rPr/>
+        <w:t>An auditor user wishes to be able to audit a position, he or she list the positions and, if that position is not assigned to any auditor, he or she hits the “Self-assign” button.</w:t>
+      </w:r>
+    </w:p>
+    <w:p>
+      <w:pPr>
+        <w:pStyle w:val="Subtitle"/>
+        <w:rPr/>
+      </w:pPr>
+      <w:r>
+        <w:rPr/>
+      </w:r>
+    </w:p>
+    <w:p>
+      <w:pPr>
+        <w:pStyle w:val="Subtitle"/>
+        <w:rPr/>
+      </w:pPr>
+      <w:r>
+        <w:rPr/>
+        <w:t>Access</w:t>
+      </w:r>
+    </w:p>
+    <w:p>
+      <w:pPr>
+        <w:pStyle w:val="Normal"/>
+        <w:rPr/>
+      </w:pPr>
+      <w:r>
+        <w:rPr/>
+      </w:r>
+    </w:p>
+    <w:p>
+      <w:pPr>
+        <w:pStyle w:val="Normal"/>
+        <w:rPr/>
+      </w:pPr>
+      <w:r>
+        <w:rPr/>
+        <w:t>Logged as an auditor: Main Menu -&gt; Positions -&gt; Self-assign button in auditor column.</w:t>
+      </w:r>
+    </w:p>
+    <w:p>
+      <w:pPr>
+        <w:pStyle w:val="Subtitle"/>
+        <w:rPr/>
+      </w:pPr>
+      <w:r>
+        <w:rPr/>
+      </w:r>
+    </w:p>
+    <w:p>
+      <w:pPr>
+        <w:pStyle w:val="Subtitle"/>
+        <w:rPr/>
+      </w:pPr>
+      <w:r>
+        <w:rPr/>
+        <w:t>Tests</w:t>
+      </w:r>
+    </w:p>
+    <w:p>
+      <w:pPr>
+        <w:pStyle w:val="Normal"/>
+        <w:rPr/>
+      </w:pPr>
+      <w:r>
+        <w:rPr/>
+      </w:r>
+    </w:p>
+    <w:tbl>
+      <w:tblPr>
+        <w:tblStyle w:val="Cuadrculavistosa-nfasis1"/>
+        <w:tblW w:w="9026" w:type="dxa"/>
+        <w:jc w:val="left"/>
+        <w:tblInd w:w="0" w:type="dxa"/>
+        <w:tblBorders>
+          <w:bottom w:val="single" w:sz="4" w:space="0" w:color="FFFFFF"/>
+          <w:insideH w:val="single" w:sz="4" w:space="0" w:color="FFFFFF"/>
+        </w:tblBorders>
+        <w:tblCellMar>
+          <w:top w:w="0" w:type="dxa"/>
+          <w:left w:w="108" w:type="dxa"/>
+          <w:bottom w:w="0" w:type="dxa"/>
+          <w:right w:w="108" w:type="dxa"/>
+        </w:tblCellMar>
+        <w:tblLook w:val="04a0" w:noVBand="1" w:noHBand="0" w:lastColumn="0" w:firstColumn="1" w:lastRow="0" w:firstRow="1"/>
+      </w:tblPr>
+      <w:tblGrid>
+        <w:gridCol w:w="1518"/>
+        <w:gridCol w:w="7507"/>
+      </w:tblGrid>
+      <w:tr>
+        <w:trPr>
+          <w:cnfStyle w:val="100000000000" w:firstRow="1" w:lastRow="0" w:firstColumn="0" w:lastColumn="0" w:oddVBand="0" w:evenVBand="0" w:oddHBand="0" w:evenHBand="0" w:firstRowFirstColumn="0" w:firstRowLastColumn="0" w:lastRowFirstColumn="0" w:lastRowLastColumn="0"/>
+        </w:trPr>
+        <w:tc>
+          <w:tcPr>
+            <w:tcW w:w="9025" w:type="dxa"/>
+            <w:gridSpan w:val="2"/>
+            <w:cnfStyle w:val="001000000000" w:firstRow="0" w:lastRow="0" w:firstColumn="1" w:lastColumn="0" w:oddVBand="0" w:evenVBand="0" w:oddHBand="0" w:evenHBand="0" w:firstRowFirstColumn="0" w:firstRowLastColumn="0" w:lastRowFirstColumn="0" w:lastRowLastColumn="0"/>
+            <w:tcBorders>
+              <w:bottom w:val="single" w:sz="4" w:space="0" w:color="FFFFFF"/>
+              <w:insideH w:val="single" w:sz="4" w:space="0" w:color="FFFFFF"/>
+            </w:tcBorders>
+            <w:shd w:color="auto" w:fill="1F497D" w:themeFill="text2" w:val="clear"/>
+          </w:tcPr>
+          <w:p>
+            <w:pPr>
+              <w:pStyle w:val="Normal"/>
+              <w:spacing w:lineRule="auto" w:line="240"/>
+              <w:rPr>
+                <w:rStyle w:val="Strong"/>
+              </w:rPr>
+            </w:pPr>
+            <w:r>
+              <w:rPr>
+                <w:rStyle w:val="Strong"/>
+                <w:b/>
+                <w:bCs/>
+                <w:color w:val="FFFFFF" w:themeColor="background1"/>
+              </w:rPr>
+              <w:t xml:space="preserve">Test 001 </w:t>
+            </w:r>
+          </w:p>
+        </w:tc>
+      </w:tr>
+      <w:tr>
+        <w:trPr>
+          <w:cnfStyle w:val="000000100000" w:firstRow="0" w:lastRow="0" w:firstColumn="0" w:lastColumn="0" w:oddVBand="0" w:evenVBand="0" w:oddHBand="1" w:evenHBand="0" w:firstRowFirstColumn="0" w:firstRowLastColumn="0" w:lastRowFirstColumn="0" w:lastRowLastColumn="0"/>
+        </w:trPr>
+        <w:tc>
+          <w:tcPr>
+            <w:tcW w:w="1518" w:type="dxa"/>
+            <w:cnfStyle w:val="001000000000" w:firstRow="0" w:lastRow="0" w:firstColumn="1" w:lastColumn="0" w:oddVBand="0" w:evenVBand="0" w:oddHBand="0" w:evenHBand="0" w:firstRowFirstColumn="0" w:firstRowLastColumn="0" w:lastRowFirstColumn="0" w:lastRowLastColumn="0"/>
+            <w:tcBorders>
+              <w:top w:val="single" w:sz="4" w:space="0" w:color="FFFFFF"/>
+              <w:bottom w:val="single" w:sz="4" w:space="0" w:color="FFFFFF"/>
+              <w:insideH w:val="single" w:sz="4" w:space="0" w:color="FFFFFF"/>
+            </w:tcBorders>
+            <w:shd w:color="auto" w:fill="1F497D" w:themeFill="text2" w:val="clear"/>
+          </w:tcPr>
+          <w:p>
+            <w:pPr>
+              <w:pStyle w:val="Normal"/>
+              <w:spacing w:lineRule="auto" w:line="240"/>
+              <w:rPr>
+                <w:rStyle w:val="Strong"/>
+              </w:rPr>
+            </w:pPr>
+            <w:r>
+              <w:rPr>
+                <w:rStyle w:val="Strong"/>
+                <w:color w:val="FFFFFF" w:themeColor="background1"/>
+              </w:rPr>
+              <w:t>Description</w:t>
+            </w:r>
+          </w:p>
+        </w:tc>
+        <w:tc>
+          <w:tcPr>
+            <w:tcW w:w="7507" w:type="dxa"/>
+            <w:tcBorders>
+              <w:top w:val="single" w:sz="4" w:space="0" w:color="FFFFFF"/>
+              <w:bottom w:val="single" w:sz="4" w:space="0" w:color="FFFFFF"/>
+              <w:insideH w:val="single" w:sz="4" w:space="0" w:color="FFFFFF"/>
+            </w:tcBorders>
+            <w:shd w:color="auto" w:fill="DBE5F1" w:themeFill="accent1" w:themeFillTint="33" w:val="clear"/>
+          </w:tcPr>
+          <w:p>
+            <w:pPr>
+              <w:pStyle w:val="Normal"/>
+              <w:spacing w:lineRule="auto" w:line="240"/>
+              <w:cnfStyle w:val="000000100000" w:firstRow="0" w:lastRow="0" w:firstColumn="0" w:lastColumn="0" w:oddVBand="0" w:evenVBand="0" w:oddHBand="1" w:evenHBand="0" w:firstRowFirstColumn="0" w:firstRowLastColumn="0" w:lastRowFirstColumn="0" w:lastRowLastColumn="0"/>
+              <w:rPr>
+                <w:color w:val="000000" w:themeColor="text1"/>
+              </w:rPr>
+            </w:pPr>
+            <w:r>
+              <w:rPr>
+                <w:color w:val="000000" w:themeColor="text1"/>
+              </w:rPr>
+              <w:t>Logged as an auditor, access to the list of positions, self-assign the last position.</w:t>
+            </w:r>
+          </w:p>
+        </w:tc>
+      </w:tr>
+      <w:tr>
+        <w:trPr/>
+        <w:tc>
+          <w:tcPr>
+            <w:tcW w:w="1518" w:type="dxa"/>
+            <w:cnfStyle w:val="001000000000" w:firstRow="0" w:lastRow="0" w:firstColumn="1" w:lastColumn="0" w:oddVBand="0" w:evenVBand="0" w:oddHBand="0" w:evenHBand="0" w:firstRowFirstColumn="0" w:firstRowLastColumn="0" w:lastRowFirstColumn="0" w:lastRowLastColumn="0"/>
+            <w:tcBorders>
+              <w:top w:val="single" w:sz="4" w:space="0" w:color="FFFFFF"/>
+              <w:bottom w:val="single" w:sz="4" w:space="0" w:color="FFFFFF"/>
+              <w:insideH w:val="single" w:sz="4" w:space="0" w:color="FFFFFF"/>
+            </w:tcBorders>
+            <w:shd w:color="auto" w:fill="1F497D" w:themeFill="text2" w:val="clear"/>
+          </w:tcPr>
+          <w:p>
+            <w:pPr>
+              <w:pStyle w:val="Normal"/>
+              <w:spacing w:lineRule="auto" w:line="240"/>
+              <w:rPr>
+                <w:rStyle w:val="Strong"/>
+              </w:rPr>
+            </w:pPr>
+            <w:r>
+              <w:rPr>
+                <w:rStyle w:val="Strong"/>
+                <w:color w:val="FFFFFF" w:themeColor="background1"/>
+              </w:rPr>
+              <w:t>Expected</w:t>
+            </w:r>
+          </w:p>
+        </w:tc>
+        <w:tc>
+          <w:tcPr>
+            <w:tcW w:w="7507" w:type="dxa"/>
+            <w:tcBorders>
+              <w:top w:val="single" w:sz="4" w:space="0" w:color="FFFFFF"/>
+              <w:bottom w:val="single" w:sz="4" w:space="0" w:color="FFFFFF"/>
+              <w:insideH w:val="single" w:sz="4" w:space="0" w:color="FFFFFF"/>
+            </w:tcBorders>
+            <w:shd w:color="auto" w:fill="DBE5F1" w:themeFill="accent1" w:themeFillTint="33" w:val="clear"/>
+          </w:tcPr>
+          <w:p>
+            <w:pPr>
+              <w:pStyle w:val="Normal"/>
+              <w:spacing w:lineRule="auto" w:line="240"/>
+              <w:cnfStyle w:val="000000000000" w:firstRow="0" w:lastRow="0" w:firstColumn="0" w:lastColumn="0" w:oddVBand="0" w:evenVBand="0" w:oddHBand="0" w:evenHBand="0" w:firstRowFirstColumn="0" w:firstRowLastColumn="0" w:lastRowFirstColumn="0" w:lastRowLastColumn="0"/>
+              <w:rPr>
+                <w:color w:val="000000" w:themeColor="text1"/>
+              </w:rPr>
+            </w:pPr>
+            <w:r>
+              <w:rPr>
+                <w:color w:val="000000" w:themeColor="text1"/>
+              </w:rPr>
+              <w:t>The system must refresh the view and in the place of the pressed button must be the name of the user logged in.</w:t>
+            </w:r>
+          </w:p>
+        </w:tc>
+      </w:tr>
+      <w:tr>
+        <w:trPr>
+          <w:cnfStyle w:val="000000100000" w:firstRow="0" w:lastRow="0" w:firstColumn="0" w:lastColumn="0" w:oddVBand="0" w:evenVBand="0" w:oddHBand="1" w:evenHBand="0" w:firstRowFirstColumn="0" w:firstRowLastColumn="0" w:lastRowFirstColumn="0" w:lastRowLastColumn="0"/>
+        </w:trPr>
+        <w:tc>
+          <w:tcPr>
+            <w:tcW w:w="1518" w:type="dxa"/>
+            <w:cnfStyle w:val="001000000000" w:firstRow="0" w:lastRow="0" w:firstColumn="1" w:lastColumn="0" w:oddVBand="0" w:evenVBand="0" w:oddHBand="0" w:evenHBand="0" w:firstRowFirstColumn="0" w:firstRowLastColumn="0" w:lastRowFirstColumn="0" w:lastRowLastColumn="0"/>
+            <w:tcBorders>
+              <w:top w:val="single" w:sz="4" w:space="0" w:color="FFFFFF"/>
+              <w:bottom w:val="single" w:sz="4" w:space="0" w:color="FFFFFF"/>
+              <w:insideH w:val="single" w:sz="4" w:space="0" w:color="FFFFFF"/>
+            </w:tcBorders>
+            <w:shd w:color="auto" w:fill="1F497D" w:themeFill="text2" w:val="clear"/>
+          </w:tcPr>
+          <w:p>
+            <w:pPr>
+              <w:pStyle w:val="Normal"/>
+              <w:spacing w:lineRule="auto" w:line="240"/>
+              <w:rPr>
+                <w:rStyle w:val="Strong"/>
+              </w:rPr>
+            </w:pPr>
+            <w:r>
+              <w:rPr>
+                <w:rStyle w:val="Strong"/>
+                <w:color w:val="FFFFFF" w:themeColor="background1"/>
+              </w:rPr>
+              <w:t>Outcome</w:t>
+            </w:r>
+          </w:p>
+        </w:tc>
+        <w:tc>
+          <w:tcPr>
+            <w:tcW w:w="7507" w:type="dxa"/>
+            <w:tcBorders>
+              <w:top w:val="single" w:sz="4" w:space="0" w:color="FFFFFF"/>
+              <w:bottom w:val="single" w:sz="4" w:space="0" w:color="FFFFFF"/>
+              <w:insideH w:val="single" w:sz="4" w:space="0" w:color="FFFFFF"/>
+            </w:tcBorders>
+            <w:shd w:color="auto" w:fill="DBE5F1" w:themeFill="accent1" w:themeFillTint="33" w:val="clear"/>
+          </w:tcPr>
+          <w:p>
+            <w:pPr>
               <w:pStyle w:val="Notes"/>
               <w:spacing w:lineRule="auto" w:line="240"/>
               <w:cnfStyle w:val="000000100000" w:firstRow="0" w:lastRow="0" w:firstColumn="0" w:lastColumn="0" w:oddVBand="0" w:evenVBand="0" w:oddHBand="1" w:evenHBand="0" w:firstRowFirstColumn="0" w:firstRowLastColumn="0" w:lastRowFirstColumn="0" w:lastRowLastColumn="0"/>
@@ -13061,7 +13383,7 @@
         <w:trPr/>
         <w:tc>
           <w:tcPr>
-            <w:tcW w:w="1713" w:type="dxa"/>
+            <w:tcW w:w="1518" w:type="dxa"/>
             <w:cnfStyle w:val="001000000000" w:firstRow="0" w:lastRow="0" w:firstColumn="1" w:lastColumn="0" w:oddVBand="0" w:evenVBand="0" w:oddHBand="0" w:evenHBand="0" w:firstRowFirstColumn="0" w:firstRowLastColumn="0" w:lastRowFirstColumn="0" w:lastRowLastColumn="0"/>
             <w:tcBorders>
               <w:top w:val="single" w:sz="4" w:space="0" w:color="FFFFFF"/>
@@ -13089,7 +13411,7 @@
         </w:tc>
         <w:tc>
           <w:tcPr>
-            <w:tcW w:w="7312" w:type="dxa"/>
+            <w:tcW w:w="7507" w:type="dxa"/>
             <w:tcBorders>
               <w:top w:val="single" w:sz="4" w:space="0" w:color="FFFFFF"/>
               <w:bottom w:val="single" w:sz="4" w:space="0" w:color="FFFFFF"/>
@@ -13123,6 +13445,832 @@
       </w:pPr>
       <w:r>
         <w:rPr/>
+      </w:r>
+    </w:p>
+    <w:p>
+      <w:pPr>
+        <w:pStyle w:val="Normal"/>
+        <w:rPr/>
+      </w:pPr>
+      <w:r>
+        <w:rPr/>
+      </w:r>
+      <w:r>
+        <w:br w:type="page"/>
+      </w:r>
+    </w:p>
+    <w:p>
+      <w:pPr>
+        <w:pStyle w:val="Heading1"/>
+        <w:rPr/>
+      </w:pPr>
+      <w:bookmarkStart w:id="17" w:name="_Toc8318091"/>
+      <w:bookmarkEnd w:id="17"/>
+      <w:r>
+        <w:rPr/>
+        <w:t>Use case UC02 List audits</w:t>
+      </w:r>
+    </w:p>
+    <w:p>
+      <w:pPr>
+        <w:pStyle w:val="Subtitle"/>
+        <w:rPr/>
+      </w:pPr>
+      <w:r>
+        <w:rPr/>
+        <w:t>Description</w:t>
+      </w:r>
+    </w:p>
+    <w:p>
+      <w:pPr>
+        <w:pStyle w:val="Normal"/>
+        <w:rPr/>
+      </w:pPr>
+      <w:r>
+        <w:rPr/>
+        <w:t>An auditor user wishes to list all his or her audits, he or she press the “audits” button located in the navigation bar to display the list.</w:t>
+      </w:r>
+    </w:p>
+    <w:p>
+      <w:pPr>
+        <w:pStyle w:val="Subtitle"/>
+        <w:rPr/>
+      </w:pPr>
+      <w:r>
+        <w:rPr/>
+        <w:t>Access</w:t>
+      </w:r>
+    </w:p>
+    <w:p>
+      <w:pPr>
+        <w:pStyle w:val="Normal"/>
+        <w:rPr/>
+      </w:pPr>
+      <w:r>
+        <w:rPr/>
+        <w:t>Logged as an auditor: Main Menu -&gt; Audits.</w:t>
+      </w:r>
+    </w:p>
+    <w:p>
+      <w:pPr>
+        <w:pStyle w:val="Subtitle"/>
+        <w:rPr/>
+      </w:pPr>
+      <w:r>
+        <w:rPr/>
+        <w:t>Tests</w:t>
+      </w:r>
+    </w:p>
+    <w:tbl>
+      <w:tblPr>
+        <w:tblStyle w:val="Cuadrculavistosa-nfasis1"/>
+        <w:tblW w:w="9026" w:type="dxa"/>
+        <w:jc w:val="left"/>
+        <w:tblInd w:w="0" w:type="dxa"/>
+        <w:tblBorders>
+          <w:bottom w:val="single" w:sz="4" w:space="0" w:color="FFFFFF"/>
+          <w:insideH w:val="single" w:sz="4" w:space="0" w:color="FFFFFF"/>
+        </w:tblBorders>
+        <w:tblCellMar>
+          <w:top w:w="0" w:type="dxa"/>
+          <w:left w:w="108" w:type="dxa"/>
+          <w:bottom w:w="0" w:type="dxa"/>
+          <w:right w:w="108" w:type="dxa"/>
+        </w:tblCellMar>
+        <w:tblLook w:val="04a0" w:noVBand="1" w:noHBand="0" w:lastColumn="0" w:firstColumn="1" w:lastRow="0" w:firstRow="1"/>
+      </w:tblPr>
+      <w:tblGrid>
+        <w:gridCol w:w="1518"/>
+        <w:gridCol w:w="7507"/>
+      </w:tblGrid>
+      <w:tr>
+        <w:trPr>
+          <w:cnfStyle w:val="100000000000" w:firstRow="1" w:lastRow="0" w:firstColumn="0" w:lastColumn="0" w:oddVBand="0" w:evenVBand="0" w:oddHBand="0" w:evenHBand="0" w:firstRowFirstColumn="0" w:firstRowLastColumn="0" w:lastRowFirstColumn="0" w:lastRowLastColumn="0"/>
+        </w:trPr>
+        <w:tc>
+          <w:tcPr>
+            <w:tcW w:w="9025" w:type="dxa"/>
+            <w:gridSpan w:val="2"/>
+            <w:cnfStyle w:val="001000000000" w:firstRow="0" w:lastRow="0" w:firstColumn="1" w:lastColumn="0" w:oddVBand="0" w:evenVBand="0" w:oddHBand="0" w:evenHBand="0" w:firstRowFirstColumn="0" w:firstRowLastColumn="0" w:lastRowFirstColumn="0" w:lastRowLastColumn="0"/>
+            <w:tcBorders>
+              <w:bottom w:val="single" w:sz="4" w:space="0" w:color="FFFFFF"/>
+              <w:insideH w:val="single" w:sz="4" w:space="0" w:color="FFFFFF"/>
+            </w:tcBorders>
+            <w:shd w:color="auto" w:fill="1F497D" w:themeFill="text2" w:val="clear"/>
+          </w:tcPr>
+          <w:p>
+            <w:pPr>
+              <w:pStyle w:val="Normal"/>
+              <w:spacing w:lineRule="auto" w:line="240"/>
+              <w:rPr>
+                <w:rStyle w:val="Strong"/>
+              </w:rPr>
+            </w:pPr>
+            <w:r>
+              <w:rPr>
+                <w:rStyle w:val="Strong"/>
+                <w:b/>
+                <w:bCs/>
+                <w:color w:val="FFFFFF" w:themeColor="background1"/>
+              </w:rPr>
+              <w:t>Test 002</w:t>
+            </w:r>
+          </w:p>
+        </w:tc>
+      </w:tr>
+      <w:tr>
+        <w:trPr>
+          <w:cnfStyle w:val="000000100000" w:firstRow="0" w:lastRow="0" w:firstColumn="0" w:lastColumn="0" w:oddVBand="0" w:evenVBand="0" w:oddHBand="1" w:evenHBand="0" w:firstRowFirstColumn="0" w:firstRowLastColumn="0" w:lastRowFirstColumn="0" w:lastRowLastColumn="0"/>
+        </w:trPr>
+        <w:tc>
+          <w:tcPr>
+            <w:tcW w:w="1518" w:type="dxa"/>
+            <w:cnfStyle w:val="001000000000" w:firstRow="0" w:lastRow="0" w:firstColumn="1" w:lastColumn="0" w:oddVBand="0" w:evenVBand="0" w:oddHBand="0" w:evenHBand="0" w:firstRowFirstColumn="0" w:firstRowLastColumn="0" w:lastRowFirstColumn="0" w:lastRowLastColumn="0"/>
+            <w:tcBorders>
+              <w:top w:val="single" w:sz="4" w:space="0" w:color="FFFFFF"/>
+              <w:bottom w:val="single" w:sz="4" w:space="0" w:color="FFFFFF"/>
+              <w:insideH w:val="single" w:sz="4" w:space="0" w:color="FFFFFF"/>
+            </w:tcBorders>
+            <w:shd w:color="auto" w:fill="1F497D" w:themeFill="text2" w:val="clear"/>
+          </w:tcPr>
+          <w:p>
+            <w:pPr>
+              <w:pStyle w:val="Normal"/>
+              <w:spacing w:lineRule="auto" w:line="240"/>
+              <w:rPr>
+                <w:rStyle w:val="Strong"/>
+              </w:rPr>
+            </w:pPr>
+            <w:r>
+              <w:rPr>
+                <w:rStyle w:val="Strong"/>
+                <w:color w:val="FFFFFF" w:themeColor="background1"/>
+              </w:rPr>
+              <w:t>Description</w:t>
+            </w:r>
+          </w:p>
+        </w:tc>
+        <w:tc>
+          <w:tcPr>
+            <w:tcW w:w="7507" w:type="dxa"/>
+            <w:tcBorders>
+              <w:top w:val="single" w:sz="4" w:space="0" w:color="FFFFFF"/>
+              <w:bottom w:val="single" w:sz="4" w:space="0" w:color="FFFFFF"/>
+              <w:insideH w:val="single" w:sz="4" w:space="0" w:color="FFFFFF"/>
+            </w:tcBorders>
+            <w:shd w:color="auto" w:fill="DBE5F1" w:themeFill="accent1" w:themeFillTint="33" w:val="clear"/>
+          </w:tcPr>
+          <w:p>
+            <w:pPr>
+              <w:pStyle w:val="Normal"/>
+              <w:spacing w:lineRule="auto" w:line="240"/>
+              <w:cnfStyle w:val="000000100000" w:firstRow="0" w:lastRow="0" w:firstColumn="0" w:lastColumn="0" w:oddVBand="0" w:evenVBand="0" w:oddHBand="1" w:evenHBand="0" w:firstRowFirstColumn="0" w:firstRowLastColumn="0" w:lastRowFirstColumn="0" w:lastRowLastColumn="0"/>
+              <w:rPr>
+                <w:color w:val="000000" w:themeColor="text1"/>
+              </w:rPr>
+            </w:pPr>
+            <w:r>
+              <w:rPr>
+                <w:color w:val="000000" w:themeColor="text1"/>
+              </w:rPr>
+              <w:t>Logged as all auditors in different sessions, access to the list of audits.</w:t>
+            </w:r>
+          </w:p>
+        </w:tc>
+      </w:tr>
+      <w:tr>
+        <w:trPr/>
+        <w:tc>
+          <w:tcPr>
+            <w:tcW w:w="1518" w:type="dxa"/>
+            <w:cnfStyle w:val="001000000000" w:firstRow="0" w:lastRow="0" w:firstColumn="1" w:lastColumn="0" w:oddVBand="0" w:evenVBand="0" w:oddHBand="0" w:evenHBand="0" w:firstRowFirstColumn="0" w:firstRowLastColumn="0" w:lastRowFirstColumn="0" w:lastRowLastColumn="0"/>
+            <w:tcBorders>
+              <w:top w:val="single" w:sz="4" w:space="0" w:color="FFFFFF"/>
+              <w:bottom w:val="single" w:sz="4" w:space="0" w:color="FFFFFF"/>
+              <w:insideH w:val="single" w:sz="4" w:space="0" w:color="FFFFFF"/>
+            </w:tcBorders>
+            <w:shd w:color="auto" w:fill="1F497D" w:themeFill="text2" w:val="clear"/>
+          </w:tcPr>
+          <w:p>
+            <w:pPr>
+              <w:pStyle w:val="Normal"/>
+              <w:spacing w:lineRule="auto" w:line="240"/>
+              <w:rPr>
+                <w:rStyle w:val="Strong"/>
+              </w:rPr>
+            </w:pPr>
+            <w:r>
+              <w:rPr>
+                <w:rStyle w:val="Strong"/>
+                <w:color w:val="FFFFFF" w:themeColor="background1"/>
+              </w:rPr>
+              <w:t>Expected</w:t>
+            </w:r>
+          </w:p>
+        </w:tc>
+        <w:tc>
+          <w:tcPr>
+            <w:tcW w:w="7507" w:type="dxa"/>
+            <w:tcBorders>
+              <w:top w:val="single" w:sz="4" w:space="0" w:color="FFFFFF"/>
+              <w:bottom w:val="single" w:sz="4" w:space="0" w:color="FFFFFF"/>
+              <w:insideH w:val="single" w:sz="4" w:space="0" w:color="FFFFFF"/>
+            </w:tcBorders>
+            <w:shd w:color="auto" w:fill="DBE5F1" w:themeFill="accent1" w:themeFillTint="33" w:val="clear"/>
+          </w:tcPr>
+          <w:p>
+            <w:pPr>
+              <w:pStyle w:val="Normal"/>
+              <w:spacing w:lineRule="auto" w:line="240"/>
+              <w:cnfStyle w:val="000000000000" w:firstRow="0" w:lastRow="0" w:firstColumn="0" w:lastColumn="0" w:oddVBand="0" w:evenVBand="0" w:oddHBand="0" w:evenHBand="0" w:firstRowFirstColumn="0" w:firstRowLastColumn="0" w:lastRowFirstColumn="0" w:lastRowLastColumn="0"/>
+              <w:rPr>
+                <w:color w:val="000000" w:themeColor="text1"/>
+              </w:rPr>
+            </w:pPr>
+            <w:r>
+              <w:rPr>
+                <w:color w:val="000000" w:themeColor="text1"/>
+              </w:rPr>
+              <w:t>The system must show a list containing all the audits of the user.</w:t>
+            </w:r>
+          </w:p>
+        </w:tc>
+      </w:tr>
+      <w:tr>
+        <w:trPr>
+          <w:cnfStyle w:val="000000100000" w:firstRow="0" w:lastRow="0" w:firstColumn="0" w:lastColumn="0" w:oddVBand="0" w:evenVBand="0" w:oddHBand="1" w:evenHBand="0" w:firstRowFirstColumn="0" w:firstRowLastColumn="0" w:lastRowFirstColumn="0" w:lastRowLastColumn="0"/>
+        </w:trPr>
+        <w:tc>
+          <w:tcPr>
+            <w:tcW w:w="1518" w:type="dxa"/>
+            <w:cnfStyle w:val="001000000000" w:firstRow="0" w:lastRow="0" w:firstColumn="1" w:lastColumn="0" w:oddVBand="0" w:evenVBand="0" w:oddHBand="0" w:evenHBand="0" w:firstRowFirstColumn="0" w:firstRowLastColumn="0" w:lastRowFirstColumn="0" w:lastRowLastColumn="0"/>
+            <w:tcBorders>
+              <w:top w:val="single" w:sz="4" w:space="0" w:color="FFFFFF"/>
+              <w:bottom w:val="single" w:sz="4" w:space="0" w:color="FFFFFF"/>
+              <w:insideH w:val="single" w:sz="4" w:space="0" w:color="FFFFFF"/>
+            </w:tcBorders>
+            <w:shd w:color="auto" w:fill="1F497D" w:themeFill="text2" w:val="clear"/>
+          </w:tcPr>
+          <w:p>
+            <w:pPr>
+              <w:pStyle w:val="Normal"/>
+              <w:spacing w:lineRule="auto" w:line="240"/>
+              <w:rPr>
+                <w:rStyle w:val="Strong"/>
+              </w:rPr>
+            </w:pPr>
+            <w:r>
+              <w:rPr>
+                <w:rStyle w:val="Strong"/>
+                <w:color w:val="FFFFFF" w:themeColor="background1"/>
+              </w:rPr>
+              <w:t>Outcome</w:t>
+            </w:r>
+          </w:p>
+        </w:tc>
+        <w:tc>
+          <w:tcPr>
+            <w:tcW w:w="7507" w:type="dxa"/>
+            <w:tcBorders>
+              <w:top w:val="single" w:sz="4" w:space="0" w:color="FFFFFF"/>
+              <w:bottom w:val="single" w:sz="4" w:space="0" w:color="FFFFFF"/>
+              <w:insideH w:val="single" w:sz="4" w:space="0" w:color="FFFFFF"/>
+            </w:tcBorders>
+            <w:shd w:color="auto" w:fill="DBE5F1" w:themeFill="accent1" w:themeFillTint="33" w:val="clear"/>
+          </w:tcPr>
+          <w:p>
+            <w:pPr>
+              <w:pStyle w:val="Notes"/>
+              <w:spacing w:lineRule="auto" w:line="240"/>
+              <w:cnfStyle w:val="000000100000" w:firstRow="0" w:lastRow="0" w:firstColumn="0" w:lastColumn="0" w:oddVBand="0" w:evenVBand="0" w:oddHBand="1" w:evenHBand="0" w:firstRowFirstColumn="0" w:firstRowLastColumn="0" w:lastRowFirstColumn="0" w:lastRowLastColumn="0"/>
+              <w:rPr>
+                <w:color w:val="000000" w:themeColor="text1"/>
+              </w:rPr>
+            </w:pPr>
+            <w:r>
+              <w:rPr>
+                <w:color w:val="000000" w:themeColor="text1"/>
+              </w:rPr>
+            </w:r>
+          </w:p>
+        </w:tc>
+      </w:tr>
+      <w:tr>
+        <w:trPr/>
+        <w:tc>
+          <w:tcPr>
+            <w:tcW w:w="1518" w:type="dxa"/>
+            <w:cnfStyle w:val="001000000000" w:firstRow="0" w:lastRow="0" w:firstColumn="1" w:lastColumn="0" w:oddVBand="0" w:evenVBand="0" w:oddHBand="0" w:evenHBand="0" w:firstRowFirstColumn="0" w:firstRowLastColumn="0" w:lastRowFirstColumn="0" w:lastRowLastColumn="0"/>
+            <w:tcBorders>
+              <w:top w:val="single" w:sz="4" w:space="0" w:color="FFFFFF"/>
+              <w:bottom w:val="single" w:sz="4" w:space="0" w:color="FFFFFF"/>
+              <w:insideH w:val="single" w:sz="4" w:space="0" w:color="FFFFFF"/>
+            </w:tcBorders>
+            <w:shd w:color="auto" w:fill="1F497D" w:themeFill="text2" w:val="clear"/>
+          </w:tcPr>
+          <w:p>
+            <w:pPr>
+              <w:pStyle w:val="Normal"/>
+              <w:spacing w:lineRule="auto" w:line="240"/>
+              <w:rPr>
+                <w:rStyle w:val="Strong"/>
+              </w:rPr>
+            </w:pPr>
+            <w:r>
+              <w:rPr>
+                <w:rStyle w:val="Strong"/>
+                <w:color w:val="FFFFFF" w:themeColor="background1"/>
+              </w:rPr>
+              <w:t>Notes</w:t>
+            </w:r>
+          </w:p>
+        </w:tc>
+        <w:tc>
+          <w:tcPr>
+            <w:tcW w:w="7507" w:type="dxa"/>
+            <w:tcBorders>
+              <w:top w:val="single" w:sz="4" w:space="0" w:color="FFFFFF"/>
+              <w:bottom w:val="single" w:sz="4" w:space="0" w:color="FFFFFF"/>
+              <w:insideH w:val="single" w:sz="4" w:space="0" w:color="FFFFFF"/>
+            </w:tcBorders>
+            <w:shd w:color="auto" w:fill="DBE5F1" w:themeFill="accent1" w:themeFillTint="33" w:val="clear"/>
+          </w:tcPr>
+          <w:p>
+            <w:pPr>
+              <w:pStyle w:val="Normal"/>
+              <w:spacing w:lineRule="auto" w:line="240"/>
+              <w:cnfStyle w:val="000000000000" w:firstRow="0" w:lastRow="0" w:firstColumn="0" w:lastColumn="0" w:oddVBand="0" w:evenVBand="0" w:oddHBand="0" w:evenHBand="0" w:firstRowFirstColumn="0" w:firstRowLastColumn="0" w:lastRowFirstColumn="0" w:lastRowLastColumn="0"/>
+              <w:rPr>
+                <w:color w:val="000000" w:themeColor="text1"/>
+              </w:rPr>
+            </w:pPr>
+            <w:r>
+              <w:rPr>
+                <w:color w:val="000000" w:themeColor="text1"/>
+              </w:rPr>
+              <w:t>-</w:t>
+            </w:r>
+          </w:p>
+        </w:tc>
+      </w:tr>
+    </w:tbl>
+    <w:p>
+      <w:pPr>
+        <w:pStyle w:val="Normal"/>
+        <w:rPr/>
+      </w:pPr>
+      <w:r>
+        <w:rPr/>
+      </w:r>
+    </w:p>
+    <w:p>
+      <w:pPr>
+        <w:pStyle w:val="Normal"/>
+        <w:rPr/>
+      </w:pPr>
+      <w:r>
+        <w:rPr/>
+      </w:r>
+      <w:r>
+        <w:br w:type="page"/>
+      </w:r>
+    </w:p>
+    <w:p>
+      <w:pPr>
+        <w:pStyle w:val="Heading1"/>
+        <w:rPr/>
+      </w:pPr>
+      <w:bookmarkStart w:id="18" w:name="_Toc8318092"/>
+      <w:bookmarkEnd w:id="18"/>
+      <w:r>
+        <w:rPr/>
+        <w:t>Use case UC03 Show audits</w:t>
+      </w:r>
+    </w:p>
+    <w:p>
+      <w:pPr>
+        <w:pStyle w:val="Subtitle"/>
+        <w:rPr/>
+      </w:pPr>
+      <w:r>
+        <w:rPr/>
+        <w:t>Description</w:t>
+      </w:r>
+    </w:p>
+    <w:p>
+      <w:pPr>
+        <w:pStyle w:val="Normal"/>
+        <w:rPr/>
+      </w:pPr>
+      <w:r>
+        <w:rPr/>
+        <w:t>An auditor user wishes to show one of his or her audits, he or she press the “audits” button located in the navigation bar to display the audits and then select the “view” button of the one he or she wants to view.</w:t>
+      </w:r>
+    </w:p>
+    <w:p>
+      <w:pPr>
+        <w:pStyle w:val="Subtitle"/>
+        <w:rPr/>
+      </w:pPr>
+      <w:r>
+        <w:rPr/>
+        <w:t>Access</w:t>
+      </w:r>
+    </w:p>
+    <w:p>
+      <w:pPr>
+        <w:pStyle w:val="Normal"/>
+        <w:rPr/>
+      </w:pPr>
+      <w:r>
+        <w:rPr/>
+        <w:t>Logged as an auditor: Main Menu -&gt; Audits -&gt; View.</w:t>
+      </w:r>
+    </w:p>
+    <w:p>
+      <w:pPr>
+        <w:pStyle w:val="Subtitle"/>
+        <w:rPr/>
+      </w:pPr>
+      <w:r>
+        <w:rPr/>
+        <w:t>Tests</w:t>
+      </w:r>
+    </w:p>
+    <w:tbl>
+      <w:tblPr>
+        <w:tblStyle w:val="Cuadrculavistosa-nfasis1"/>
+        <w:tblW w:w="9026" w:type="dxa"/>
+        <w:jc w:val="left"/>
+        <w:tblInd w:w="0" w:type="dxa"/>
+        <w:tblBorders>
+          <w:bottom w:val="single" w:sz="4" w:space="0" w:color="FFFFFF"/>
+          <w:insideH w:val="single" w:sz="4" w:space="0" w:color="FFFFFF"/>
+        </w:tblBorders>
+        <w:tblCellMar>
+          <w:top w:w="0" w:type="dxa"/>
+          <w:left w:w="108" w:type="dxa"/>
+          <w:bottom w:w="0" w:type="dxa"/>
+          <w:right w:w="108" w:type="dxa"/>
+        </w:tblCellMar>
+        <w:tblLook w:val="04a0" w:noVBand="1" w:noHBand="0" w:lastColumn="0" w:firstColumn="1" w:lastRow="0" w:firstRow="1"/>
+      </w:tblPr>
+      <w:tblGrid>
+        <w:gridCol w:w="1518"/>
+        <w:gridCol w:w="7507"/>
+      </w:tblGrid>
+      <w:tr>
+        <w:trPr>
+          <w:cnfStyle w:val="100000000000" w:firstRow="1" w:lastRow="0" w:firstColumn="0" w:lastColumn="0" w:oddVBand="0" w:evenVBand="0" w:oddHBand="0" w:evenHBand="0" w:firstRowFirstColumn="0" w:firstRowLastColumn="0" w:lastRowFirstColumn="0" w:lastRowLastColumn="0"/>
+        </w:trPr>
+        <w:tc>
+          <w:tcPr>
+            <w:tcW w:w="9025" w:type="dxa"/>
+            <w:gridSpan w:val="2"/>
+            <w:cnfStyle w:val="001000000000" w:firstRow="0" w:lastRow="0" w:firstColumn="1" w:lastColumn="0" w:oddVBand="0" w:evenVBand="0" w:oddHBand="0" w:evenHBand="0" w:firstRowFirstColumn="0" w:firstRowLastColumn="0" w:lastRowFirstColumn="0" w:lastRowLastColumn="0"/>
+            <w:tcBorders>
+              <w:bottom w:val="single" w:sz="4" w:space="0" w:color="FFFFFF"/>
+              <w:insideH w:val="single" w:sz="4" w:space="0" w:color="FFFFFF"/>
+            </w:tcBorders>
+            <w:shd w:color="auto" w:fill="1F497D" w:themeFill="text2" w:val="clear"/>
+          </w:tcPr>
+          <w:p>
+            <w:pPr>
+              <w:pStyle w:val="Normal"/>
+              <w:spacing w:lineRule="auto" w:line="240"/>
+              <w:rPr>
+                <w:rStyle w:val="Strong"/>
+              </w:rPr>
+            </w:pPr>
+            <w:r>
+              <w:rPr>
+                <w:rStyle w:val="Strong"/>
+                <w:b/>
+                <w:bCs/>
+                <w:color w:val="FFFFFF" w:themeColor="background1"/>
+              </w:rPr>
+              <w:t>Test 003</w:t>
+            </w:r>
+          </w:p>
+        </w:tc>
+      </w:tr>
+      <w:tr>
+        <w:trPr>
+          <w:cnfStyle w:val="000000100000" w:firstRow="0" w:lastRow="0" w:firstColumn="0" w:lastColumn="0" w:oddVBand="0" w:evenVBand="0" w:oddHBand="1" w:evenHBand="0" w:firstRowFirstColumn="0" w:firstRowLastColumn="0" w:lastRowFirstColumn="0" w:lastRowLastColumn="0"/>
+        </w:trPr>
+        <w:tc>
+          <w:tcPr>
+            <w:tcW w:w="1518" w:type="dxa"/>
+            <w:cnfStyle w:val="001000000000" w:firstRow="0" w:lastRow="0" w:firstColumn="1" w:lastColumn="0" w:oddVBand="0" w:evenVBand="0" w:oddHBand="0" w:evenHBand="0" w:firstRowFirstColumn="0" w:firstRowLastColumn="0" w:lastRowFirstColumn="0" w:lastRowLastColumn="0"/>
+            <w:tcBorders>
+              <w:top w:val="single" w:sz="4" w:space="0" w:color="FFFFFF"/>
+              <w:bottom w:val="single" w:sz="4" w:space="0" w:color="FFFFFF"/>
+              <w:insideH w:val="single" w:sz="4" w:space="0" w:color="FFFFFF"/>
+            </w:tcBorders>
+            <w:shd w:color="auto" w:fill="1F497D" w:themeFill="text2" w:val="clear"/>
+          </w:tcPr>
+          <w:p>
+            <w:pPr>
+              <w:pStyle w:val="Normal"/>
+              <w:spacing w:lineRule="auto" w:line="240"/>
+              <w:rPr>
+                <w:rStyle w:val="Strong"/>
+              </w:rPr>
+            </w:pPr>
+            <w:r>
+              <w:rPr>
+                <w:rStyle w:val="Strong"/>
+                <w:color w:val="FFFFFF" w:themeColor="background1"/>
+              </w:rPr>
+              <w:t>Description</w:t>
+            </w:r>
+          </w:p>
+        </w:tc>
+        <w:tc>
+          <w:tcPr>
+            <w:tcW w:w="7507" w:type="dxa"/>
+            <w:tcBorders>
+              <w:top w:val="single" w:sz="4" w:space="0" w:color="FFFFFF"/>
+              <w:bottom w:val="single" w:sz="4" w:space="0" w:color="FFFFFF"/>
+              <w:insideH w:val="single" w:sz="4" w:space="0" w:color="FFFFFF"/>
+            </w:tcBorders>
+            <w:shd w:color="auto" w:fill="DBE5F1" w:themeFill="accent1" w:themeFillTint="33" w:val="clear"/>
+          </w:tcPr>
+          <w:p>
+            <w:pPr>
+              <w:pStyle w:val="Normal"/>
+              <w:spacing w:lineRule="auto" w:line="240"/>
+              <w:cnfStyle w:val="000000100000" w:firstRow="0" w:lastRow="0" w:firstColumn="0" w:lastColumn="0" w:oddVBand="0" w:evenVBand="0" w:oddHBand="1" w:evenHBand="0" w:firstRowFirstColumn="0" w:firstRowLastColumn="0" w:lastRowFirstColumn="0" w:lastRowLastColumn="0"/>
+              <w:rPr>
+                <w:color w:val="000000" w:themeColor="text1"/>
+              </w:rPr>
+            </w:pPr>
+            <w:r>
+              <w:rPr>
+                <w:color w:val="000000" w:themeColor="text1"/>
+              </w:rPr>
+              <w:t>Logged as an auditor, access to the list of audits, then press the view link.</w:t>
+            </w:r>
+          </w:p>
+        </w:tc>
+      </w:tr>
+      <w:tr>
+        <w:trPr/>
+        <w:tc>
+          <w:tcPr>
+            <w:tcW w:w="1518" w:type="dxa"/>
+            <w:cnfStyle w:val="001000000000" w:firstRow="0" w:lastRow="0" w:firstColumn="1" w:lastColumn="0" w:oddVBand="0" w:evenVBand="0" w:oddHBand="0" w:evenHBand="0" w:firstRowFirstColumn="0" w:firstRowLastColumn="0" w:lastRowFirstColumn="0" w:lastRowLastColumn="0"/>
+            <w:tcBorders>
+              <w:top w:val="single" w:sz="4" w:space="0" w:color="FFFFFF"/>
+              <w:bottom w:val="single" w:sz="4" w:space="0" w:color="FFFFFF"/>
+              <w:insideH w:val="single" w:sz="4" w:space="0" w:color="FFFFFF"/>
+            </w:tcBorders>
+            <w:shd w:color="auto" w:fill="1F497D" w:themeFill="text2" w:val="clear"/>
+          </w:tcPr>
+          <w:p>
+            <w:pPr>
+              <w:pStyle w:val="Normal"/>
+              <w:spacing w:lineRule="auto" w:line="240"/>
+              <w:rPr>
+                <w:rStyle w:val="Strong"/>
+              </w:rPr>
+            </w:pPr>
+            <w:r>
+              <w:rPr>
+                <w:rStyle w:val="Strong"/>
+                <w:color w:val="FFFFFF" w:themeColor="background1"/>
+              </w:rPr>
+              <w:t>Expected</w:t>
+            </w:r>
+          </w:p>
+        </w:tc>
+        <w:tc>
+          <w:tcPr>
+            <w:tcW w:w="7507" w:type="dxa"/>
+            <w:tcBorders>
+              <w:top w:val="single" w:sz="4" w:space="0" w:color="FFFFFF"/>
+              <w:bottom w:val="single" w:sz="4" w:space="0" w:color="FFFFFF"/>
+              <w:insideH w:val="single" w:sz="4" w:space="0" w:color="FFFFFF"/>
+            </w:tcBorders>
+            <w:shd w:color="auto" w:fill="DBE5F1" w:themeFill="accent1" w:themeFillTint="33" w:val="clear"/>
+          </w:tcPr>
+          <w:p>
+            <w:pPr>
+              <w:pStyle w:val="Normal"/>
+              <w:spacing w:lineRule="auto" w:line="240"/>
+              <w:cnfStyle w:val="000000000000" w:firstRow="0" w:lastRow="0" w:firstColumn="0" w:lastColumn="0" w:oddVBand="0" w:evenVBand="0" w:oddHBand="0" w:evenHBand="0" w:firstRowFirstColumn="0" w:firstRowLastColumn="0" w:lastRowFirstColumn="0" w:lastRowLastColumn="0"/>
+              <w:rPr>
+                <w:color w:val="000000" w:themeColor="text1"/>
+              </w:rPr>
+            </w:pPr>
+            <w:r>
+              <w:rPr>
+                <w:color w:val="000000" w:themeColor="text1"/>
+              </w:rPr>
+              <w:t>The system must show all the information of the audit in a table and the information of the position in other table below.</w:t>
+            </w:r>
+          </w:p>
+        </w:tc>
+      </w:tr>
+      <w:tr>
+        <w:trPr>
+          <w:cnfStyle w:val="000000100000" w:firstRow="0" w:lastRow="0" w:firstColumn="0" w:lastColumn="0" w:oddVBand="0" w:evenVBand="0" w:oddHBand="1" w:evenHBand="0" w:firstRowFirstColumn="0" w:firstRowLastColumn="0" w:lastRowFirstColumn="0" w:lastRowLastColumn="0"/>
+        </w:trPr>
+        <w:tc>
+          <w:tcPr>
+            <w:tcW w:w="1518" w:type="dxa"/>
+            <w:cnfStyle w:val="001000000000" w:firstRow="0" w:lastRow="0" w:firstColumn="1" w:lastColumn="0" w:oddVBand="0" w:evenVBand="0" w:oddHBand="0" w:evenHBand="0" w:firstRowFirstColumn="0" w:firstRowLastColumn="0" w:lastRowFirstColumn="0" w:lastRowLastColumn="0"/>
+            <w:tcBorders>
+              <w:top w:val="single" w:sz="4" w:space="0" w:color="FFFFFF"/>
+              <w:bottom w:val="single" w:sz="4" w:space="0" w:color="FFFFFF"/>
+              <w:insideH w:val="single" w:sz="4" w:space="0" w:color="FFFFFF"/>
+            </w:tcBorders>
+            <w:shd w:color="auto" w:fill="1F497D" w:themeFill="text2" w:val="clear"/>
+          </w:tcPr>
+          <w:p>
+            <w:pPr>
+              <w:pStyle w:val="Normal"/>
+              <w:spacing w:lineRule="auto" w:line="240"/>
+              <w:rPr>
+                <w:rStyle w:val="Strong"/>
+              </w:rPr>
+            </w:pPr>
+            <w:r>
+              <w:rPr>
+                <w:rStyle w:val="Strong"/>
+                <w:color w:val="FFFFFF" w:themeColor="background1"/>
+              </w:rPr>
+              <w:t>Outcome</w:t>
+            </w:r>
+          </w:p>
+        </w:tc>
+        <w:tc>
+          <w:tcPr>
+            <w:tcW w:w="7507" w:type="dxa"/>
+            <w:tcBorders>
+              <w:top w:val="single" w:sz="4" w:space="0" w:color="FFFFFF"/>
+              <w:bottom w:val="single" w:sz="4" w:space="0" w:color="FFFFFF"/>
+              <w:insideH w:val="single" w:sz="4" w:space="0" w:color="FFFFFF"/>
+            </w:tcBorders>
+            <w:shd w:color="auto" w:fill="DBE5F1" w:themeFill="accent1" w:themeFillTint="33" w:val="clear"/>
+          </w:tcPr>
+          <w:p>
+            <w:pPr>
+              <w:pStyle w:val="Notes"/>
+              <w:spacing w:lineRule="auto" w:line="240"/>
+              <w:cnfStyle w:val="000000100000" w:firstRow="0" w:lastRow="0" w:firstColumn="0" w:lastColumn="0" w:oddVBand="0" w:evenVBand="0" w:oddHBand="1" w:evenHBand="0" w:firstRowFirstColumn="0" w:firstRowLastColumn="0" w:lastRowFirstColumn="0" w:lastRowLastColumn="0"/>
+              <w:rPr>
+                <w:color w:val="000000" w:themeColor="text1"/>
+              </w:rPr>
+            </w:pPr>
+            <w:r>
+              <w:rPr>
+                <w:color w:val="000000" w:themeColor="text1"/>
+              </w:rPr>
+            </w:r>
+          </w:p>
+        </w:tc>
+      </w:tr>
+      <w:tr>
+        <w:trPr/>
+        <w:tc>
+          <w:tcPr>
+            <w:tcW w:w="1518" w:type="dxa"/>
+            <w:cnfStyle w:val="001000000000" w:firstRow="0" w:lastRow="0" w:firstColumn="1" w:lastColumn="0" w:oddVBand="0" w:evenVBand="0" w:oddHBand="0" w:evenHBand="0" w:firstRowFirstColumn="0" w:firstRowLastColumn="0" w:lastRowFirstColumn="0" w:lastRowLastColumn="0"/>
+            <w:tcBorders>
+              <w:top w:val="single" w:sz="4" w:space="0" w:color="FFFFFF"/>
+              <w:bottom w:val="single" w:sz="4" w:space="0" w:color="FFFFFF"/>
+              <w:insideH w:val="single" w:sz="4" w:space="0" w:color="FFFFFF"/>
+            </w:tcBorders>
+            <w:shd w:color="auto" w:fill="1F497D" w:themeFill="text2" w:val="clear"/>
+          </w:tcPr>
+          <w:p>
+            <w:pPr>
+              <w:pStyle w:val="Normal"/>
+              <w:spacing w:lineRule="auto" w:line="240"/>
+              <w:rPr>
+                <w:rStyle w:val="Strong"/>
+              </w:rPr>
+            </w:pPr>
+            <w:r>
+              <w:rPr>
+                <w:rStyle w:val="Strong"/>
+                <w:color w:val="FFFFFF" w:themeColor="background1"/>
+              </w:rPr>
+              <w:t>Notes</w:t>
+            </w:r>
+          </w:p>
+        </w:tc>
+        <w:tc>
+          <w:tcPr>
+            <w:tcW w:w="7507" w:type="dxa"/>
+            <w:tcBorders>
+              <w:top w:val="single" w:sz="4" w:space="0" w:color="FFFFFF"/>
+              <w:bottom w:val="single" w:sz="4" w:space="0" w:color="FFFFFF"/>
+              <w:insideH w:val="single" w:sz="4" w:space="0" w:color="FFFFFF"/>
+            </w:tcBorders>
+            <w:shd w:color="auto" w:fill="DBE5F1" w:themeFill="accent1" w:themeFillTint="33" w:val="clear"/>
+          </w:tcPr>
+          <w:p>
+            <w:pPr>
+              <w:pStyle w:val="Normal"/>
+              <w:spacing w:lineRule="auto" w:line="240"/>
+              <w:cnfStyle w:val="000000000000" w:firstRow="0" w:lastRow="0" w:firstColumn="0" w:lastColumn="0" w:oddVBand="0" w:evenVBand="0" w:oddHBand="0" w:evenHBand="0" w:firstRowFirstColumn="0" w:firstRowLastColumn="0" w:lastRowFirstColumn="0" w:lastRowLastColumn="0"/>
+              <w:rPr>
+                <w:color w:val="000000" w:themeColor="text1"/>
+              </w:rPr>
+            </w:pPr>
+            <w:r>
+              <w:rPr>
+                <w:color w:val="000000" w:themeColor="text1"/>
+              </w:rPr>
+              <w:t>-</w:t>
+            </w:r>
+          </w:p>
+        </w:tc>
+      </w:tr>
+    </w:tbl>
+    <w:p>
+      <w:pPr>
+        <w:pStyle w:val="Normal"/>
+        <w:rPr/>
+      </w:pPr>
+      <w:r>
+        <w:rPr/>
+      </w:r>
+    </w:p>
+    <w:p>
+      <w:pPr>
+        <w:pStyle w:val="Normal"/>
+        <w:rPr/>
+      </w:pPr>
+      <w:r>
+        <w:rPr/>
+      </w:r>
+      <w:r>
+        <w:br w:type="page"/>
+      </w:r>
+    </w:p>
+    <w:p>
+      <w:pPr>
+        <w:pStyle w:val="Heading1"/>
+        <w:rPr/>
+      </w:pPr>
+      <w:bookmarkStart w:id="19" w:name="_Toc8318093"/>
+      <w:bookmarkEnd w:id="19"/>
+      <w:r>
+        <w:rPr/>
+        <w:t>Use case UC04 Create audit</w:t>
+      </w:r>
+    </w:p>
+    <w:p>
+      <w:pPr>
+        <w:pStyle w:val="Subtitle"/>
+        <w:rPr/>
+      </w:pPr>
+      <w:r>
+        <w:rPr/>
+        <w:t>Description</w:t>
+      </w:r>
+    </w:p>
+    <w:p>
+      <w:pPr>
+        <w:pStyle w:val="Normal"/>
+        <w:rPr/>
+      </w:pPr>
+      <w:r>
+        <w:rPr/>
+        <w:t>An auditor user wishes to create one audit, he or she press the “audits” button located in the navigation bar to display the position he or she has assigned and then select the “new audit” button to create an audit to that position. Finally, he or she fill the form and press the “save” button.</w:t>
+      </w:r>
+    </w:p>
+    <w:p>
+      <w:pPr>
+        <w:pStyle w:val="Subtitle"/>
+        <w:rPr/>
+      </w:pPr>
+      <w:r>
+        <w:rPr/>
+        <w:t>Access</w:t>
+      </w:r>
+    </w:p>
+    <w:p>
+      <w:pPr>
+        <w:pStyle w:val="Normal"/>
+        <w:rPr/>
+      </w:pPr>
+      <w:r>
+        <w:rPr/>
+        <w:t>Logged as an auditor: Main Menu -&gt; Audits -&gt; (Position list) New audit.</w:t>
+      </w:r>
+    </w:p>
+    <w:p>
+      <w:pPr>
+        <w:pStyle w:val="Subtitle"/>
+        <w:rPr/>
+      </w:pPr>
+      <w:r>
+        <w:rPr/>
+        <w:t>Tests</w:t>
       </w:r>
     </w:p>
     <w:tbl>
@@ -13177,7 +14325,7 @@
                 <w:bCs/>
                 <w:color w:val="FFFFFF" w:themeColor="background1"/>
               </w:rPr>
-              <w:t>Test 005</w:t>
+              <w:t>Test 004</w:t>
             </w:r>
           </w:p>
         </w:tc>
@@ -13222,7 +14370,7 @@
               <w:bottom w:val="single" w:sz="4" w:space="0" w:color="FFFFFF"/>
               <w:insideH w:val="single" w:sz="4" w:space="0" w:color="FFFFFF"/>
             </w:tcBorders>
-            <w:shd w:color="auto" w:fill="A7BFDE" w:themeFill="accent1" w:themeFillTint="7f" w:val="clear"/>
+            <w:shd w:color="auto" w:fill="DBE5F1" w:themeFill="accent1" w:themeFillTint="33" w:val="clear"/>
           </w:tcPr>
           <w:p>
             <w:pPr>
@@ -13237,7 +14385,7 @@
               <w:rPr>
                 <w:color w:val="000000" w:themeColor="text1"/>
               </w:rPr>
-              <w:t>Fill the score field with a negative number.</w:t>
+              <w:t>Press save while any field is empty.</w:t>
             </w:r>
           </w:p>
         </w:tc>
@@ -13295,7 +14443,7 @@
               <w:rPr>
                 <w:color w:val="000000" w:themeColor="text1"/>
               </w:rPr>
-              <w:t xml:space="preserve">The system must show an error next to the score field. </w:t>
+              <w:t xml:space="preserve">The system must show an error next to the field. </w:t>
             </w:r>
           </w:p>
         </w:tc>
@@ -13340,7 +14488,7 @@
               <w:bottom w:val="single" w:sz="4" w:space="0" w:color="FFFFFF"/>
               <w:insideH w:val="single" w:sz="4" w:space="0" w:color="FFFFFF"/>
             </w:tcBorders>
-            <w:shd w:color="auto" w:fill="A7BFDE" w:themeFill="accent1" w:themeFillTint="7f" w:val="clear"/>
+            <w:shd w:color="auto" w:fill="DBE5F1" w:themeFill="accent1" w:themeFillTint="33" w:val="clear"/>
           </w:tcPr>
           <w:p>
             <w:pPr>
@@ -13479,7 +14627,7 @@
                 <w:bCs/>
                 <w:color w:val="FFFFFF" w:themeColor="background1"/>
               </w:rPr>
-              <w:t>Test 006</w:t>
+              <w:t>Test 005</w:t>
             </w:r>
           </w:p>
         </w:tc>
@@ -13539,7 +14687,7 @@
               <w:rPr>
                 <w:color w:val="000000" w:themeColor="text1"/>
               </w:rPr>
-              <w:t>Fill the score field with a number greater than 10.</w:t>
+              <w:t>Fill the score field with a negative number.</w:t>
             </w:r>
           </w:p>
         </w:tc>
@@ -13729,6 +14877,308 @@
         <w:rPr/>
       </w:r>
     </w:p>
+    <w:tbl>
+      <w:tblPr>
+        <w:tblStyle w:val="Cuadrculavistosa-nfasis1"/>
+        <w:tblW w:w="9026" w:type="dxa"/>
+        <w:jc w:val="left"/>
+        <w:tblInd w:w="0" w:type="dxa"/>
+        <w:tblBorders>
+          <w:bottom w:val="single" w:sz="4" w:space="0" w:color="FFFFFF"/>
+          <w:insideH w:val="single" w:sz="4" w:space="0" w:color="FFFFFF"/>
+        </w:tblBorders>
+        <w:tblCellMar>
+          <w:top w:w="0" w:type="dxa"/>
+          <w:left w:w="108" w:type="dxa"/>
+          <w:bottom w:w="0" w:type="dxa"/>
+          <w:right w:w="108" w:type="dxa"/>
+        </w:tblCellMar>
+        <w:tblLook w:val="04a0" w:noVBand="1" w:noHBand="0" w:lastColumn="0" w:firstColumn="1" w:lastRow="0" w:firstRow="1"/>
+      </w:tblPr>
+      <w:tblGrid>
+        <w:gridCol w:w="1713"/>
+        <w:gridCol w:w="7312"/>
+      </w:tblGrid>
+      <w:tr>
+        <w:trPr>
+          <w:cnfStyle w:val="100000000000" w:firstRow="1" w:lastRow="0" w:firstColumn="0" w:lastColumn="0" w:oddVBand="0" w:evenVBand="0" w:oddHBand="0" w:evenHBand="0" w:firstRowFirstColumn="0" w:firstRowLastColumn="0" w:lastRowFirstColumn="0" w:lastRowLastColumn="0"/>
+        </w:trPr>
+        <w:tc>
+          <w:tcPr>
+            <w:tcW w:w="9025" w:type="dxa"/>
+            <w:gridSpan w:val="2"/>
+            <w:cnfStyle w:val="001000000000" w:firstRow="0" w:lastRow="0" w:firstColumn="1" w:lastColumn="0" w:oddVBand="0" w:evenVBand="0" w:oddHBand="0" w:evenHBand="0" w:firstRowFirstColumn="0" w:firstRowLastColumn="0" w:lastRowFirstColumn="0" w:lastRowLastColumn="0"/>
+            <w:tcBorders>
+              <w:bottom w:val="single" w:sz="4" w:space="0" w:color="FFFFFF"/>
+              <w:insideH w:val="single" w:sz="4" w:space="0" w:color="FFFFFF"/>
+            </w:tcBorders>
+            <w:shd w:color="auto" w:fill="1F497D" w:themeFill="text2" w:val="clear"/>
+          </w:tcPr>
+          <w:p>
+            <w:pPr>
+              <w:pStyle w:val="Normal"/>
+              <w:spacing w:lineRule="auto" w:line="240"/>
+              <w:rPr>
+                <w:rStyle w:val="Strong"/>
+              </w:rPr>
+            </w:pPr>
+            <w:r>
+              <w:rPr>
+                <w:rStyle w:val="Strong"/>
+                <w:b/>
+                <w:bCs/>
+                <w:color w:val="FFFFFF" w:themeColor="background1"/>
+              </w:rPr>
+              <w:t>Test 006</w:t>
+            </w:r>
+          </w:p>
+        </w:tc>
+      </w:tr>
+      <w:tr>
+        <w:trPr>
+          <w:cnfStyle w:val="000000100000" w:firstRow="0" w:lastRow="0" w:firstColumn="0" w:lastColumn="0" w:oddVBand="0" w:evenVBand="0" w:oddHBand="1" w:evenHBand="0" w:firstRowFirstColumn="0" w:firstRowLastColumn="0" w:lastRowFirstColumn="0" w:lastRowLastColumn="0"/>
+        </w:trPr>
+        <w:tc>
+          <w:tcPr>
+            <w:tcW w:w="1713" w:type="dxa"/>
+            <w:cnfStyle w:val="001000000000" w:firstRow="0" w:lastRow="0" w:firstColumn="1" w:lastColumn="0" w:oddVBand="0" w:evenVBand="0" w:oddHBand="0" w:evenHBand="0" w:firstRowFirstColumn="0" w:firstRowLastColumn="0" w:lastRowFirstColumn="0" w:lastRowLastColumn="0"/>
+            <w:tcBorders>
+              <w:top w:val="single" w:sz="4" w:space="0" w:color="FFFFFF"/>
+              <w:bottom w:val="single" w:sz="4" w:space="0" w:color="FFFFFF"/>
+              <w:insideH w:val="single" w:sz="4" w:space="0" w:color="FFFFFF"/>
+            </w:tcBorders>
+            <w:shd w:color="auto" w:fill="1F497D" w:themeFill="text2" w:val="clear"/>
+          </w:tcPr>
+          <w:p>
+            <w:pPr>
+              <w:pStyle w:val="Normal"/>
+              <w:spacing w:lineRule="auto" w:line="240"/>
+              <w:rPr>
+                <w:rStyle w:val="Strong"/>
+              </w:rPr>
+            </w:pPr>
+            <w:r>
+              <w:rPr>
+                <w:rStyle w:val="Strong"/>
+                <w:color w:val="FFFFFF" w:themeColor="background1"/>
+              </w:rPr>
+              <w:t>Description</w:t>
+            </w:r>
+          </w:p>
+        </w:tc>
+        <w:tc>
+          <w:tcPr>
+            <w:tcW w:w="7312" w:type="dxa"/>
+            <w:tcBorders>
+              <w:top w:val="single" w:sz="4" w:space="0" w:color="FFFFFF"/>
+              <w:bottom w:val="single" w:sz="4" w:space="0" w:color="FFFFFF"/>
+              <w:insideH w:val="single" w:sz="4" w:space="0" w:color="FFFFFF"/>
+            </w:tcBorders>
+            <w:shd w:color="auto" w:fill="A7BFDE" w:themeFill="accent1" w:themeFillTint="7f" w:val="clear"/>
+          </w:tcPr>
+          <w:p>
+            <w:pPr>
+              <w:pStyle w:val="Normal"/>
+              <w:spacing w:lineRule="auto" w:line="240"/>
+              <w:cnfStyle w:val="000000100000" w:firstRow="0" w:lastRow="0" w:firstColumn="0" w:lastColumn="0" w:oddVBand="0" w:evenVBand="0" w:oddHBand="1" w:evenHBand="0" w:firstRowFirstColumn="0" w:firstRowLastColumn="0" w:lastRowFirstColumn="0" w:lastRowLastColumn="0"/>
+              <w:rPr>
+                <w:color w:val="000000" w:themeColor="text1"/>
+              </w:rPr>
+            </w:pPr>
+            <w:r>
+              <w:rPr>
+                <w:color w:val="000000" w:themeColor="text1"/>
+              </w:rPr>
+              <w:t>Fill the score field with a number greater than 10.</w:t>
+            </w:r>
+          </w:p>
+        </w:tc>
+      </w:tr>
+      <w:tr>
+        <w:trPr/>
+        <w:tc>
+          <w:tcPr>
+            <w:tcW w:w="1713" w:type="dxa"/>
+            <w:cnfStyle w:val="001000000000" w:firstRow="0" w:lastRow="0" w:firstColumn="1" w:lastColumn="0" w:oddVBand="0" w:evenVBand="0" w:oddHBand="0" w:evenHBand="0" w:firstRowFirstColumn="0" w:firstRowLastColumn="0" w:lastRowFirstColumn="0" w:lastRowLastColumn="0"/>
+            <w:tcBorders>
+              <w:top w:val="single" w:sz="4" w:space="0" w:color="FFFFFF"/>
+              <w:bottom w:val="single" w:sz="4" w:space="0" w:color="FFFFFF"/>
+              <w:insideH w:val="single" w:sz="4" w:space="0" w:color="FFFFFF"/>
+            </w:tcBorders>
+            <w:shd w:color="auto" w:fill="1F497D" w:themeFill="text2" w:val="clear"/>
+          </w:tcPr>
+          <w:p>
+            <w:pPr>
+              <w:pStyle w:val="Normal"/>
+              <w:spacing w:lineRule="auto" w:line="240"/>
+              <w:rPr>
+                <w:rStyle w:val="Strong"/>
+              </w:rPr>
+            </w:pPr>
+            <w:r>
+              <w:rPr>
+                <w:rStyle w:val="Strong"/>
+                <w:color w:val="FFFFFF" w:themeColor="background1"/>
+              </w:rPr>
+              <w:t>Expected</w:t>
+            </w:r>
+          </w:p>
+        </w:tc>
+        <w:tc>
+          <w:tcPr>
+            <w:tcW w:w="7312" w:type="dxa"/>
+            <w:tcBorders>
+              <w:top w:val="single" w:sz="4" w:space="0" w:color="FFFFFF"/>
+              <w:bottom w:val="single" w:sz="4" w:space="0" w:color="FFFFFF"/>
+              <w:insideH w:val="single" w:sz="4" w:space="0" w:color="FFFFFF"/>
+            </w:tcBorders>
+            <w:shd w:color="auto" w:fill="DBE5F1" w:themeFill="accent1" w:themeFillTint="33" w:val="clear"/>
+          </w:tcPr>
+          <w:p>
+            <w:pPr>
+              <w:pStyle w:val="Normal"/>
+              <w:spacing w:lineRule="auto" w:line="240"/>
+              <w:cnfStyle w:val="000000000000" w:firstRow="0" w:lastRow="0" w:firstColumn="0" w:lastColumn="0" w:oddVBand="0" w:evenVBand="0" w:oddHBand="0" w:evenHBand="0" w:firstRowFirstColumn="0" w:firstRowLastColumn="0" w:lastRowFirstColumn="0" w:lastRowLastColumn="0"/>
+              <w:rPr>
+                <w:color w:val="000000" w:themeColor="text1"/>
+              </w:rPr>
+            </w:pPr>
+            <w:r>
+              <w:rPr>
+                <w:color w:val="000000" w:themeColor="text1"/>
+              </w:rPr>
+              <w:t xml:space="preserve">The system must show an error next to the score field. </w:t>
+            </w:r>
+          </w:p>
+        </w:tc>
+      </w:tr>
+      <w:tr>
+        <w:trPr>
+          <w:cnfStyle w:val="000000100000" w:firstRow="0" w:lastRow="0" w:firstColumn="0" w:lastColumn="0" w:oddVBand="0" w:evenVBand="0" w:oddHBand="1" w:evenHBand="0" w:firstRowFirstColumn="0" w:firstRowLastColumn="0" w:lastRowFirstColumn="0" w:lastRowLastColumn="0"/>
+        </w:trPr>
+        <w:tc>
+          <w:tcPr>
+            <w:tcW w:w="1713" w:type="dxa"/>
+            <w:cnfStyle w:val="001000000000" w:firstRow="0" w:lastRow="0" w:firstColumn="1" w:lastColumn="0" w:oddVBand="0" w:evenVBand="0" w:oddHBand="0" w:evenHBand="0" w:firstRowFirstColumn="0" w:firstRowLastColumn="0" w:lastRowFirstColumn="0" w:lastRowLastColumn="0"/>
+            <w:tcBorders>
+              <w:top w:val="single" w:sz="4" w:space="0" w:color="FFFFFF"/>
+              <w:bottom w:val="single" w:sz="4" w:space="0" w:color="FFFFFF"/>
+              <w:insideH w:val="single" w:sz="4" w:space="0" w:color="FFFFFF"/>
+            </w:tcBorders>
+            <w:shd w:color="auto" w:fill="1F497D" w:themeFill="text2" w:val="clear"/>
+          </w:tcPr>
+          <w:p>
+            <w:pPr>
+              <w:pStyle w:val="Normal"/>
+              <w:spacing w:lineRule="auto" w:line="240"/>
+              <w:rPr>
+                <w:rStyle w:val="Strong"/>
+              </w:rPr>
+            </w:pPr>
+            <w:r>
+              <w:rPr>
+                <w:rStyle w:val="Strong"/>
+                <w:color w:val="FFFFFF" w:themeColor="background1"/>
+              </w:rPr>
+              <w:t>Outcome</w:t>
+            </w:r>
+          </w:p>
+        </w:tc>
+        <w:tc>
+          <w:tcPr>
+            <w:tcW w:w="7312" w:type="dxa"/>
+            <w:tcBorders>
+              <w:top w:val="single" w:sz="4" w:space="0" w:color="FFFFFF"/>
+              <w:bottom w:val="single" w:sz="4" w:space="0" w:color="FFFFFF"/>
+              <w:insideH w:val="single" w:sz="4" w:space="0" w:color="FFFFFF"/>
+            </w:tcBorders>
+            <w:shd w:color="auto" w:fill="A7BFDE" w:themeFill="accent1" w:themeFillTint="7f" w:val="clear"/>
+          </w:tcPr>
+          <w:p>
+            <w:pPr>
+              <w:pStyle w:val="Notes"/>
+              <w:spacing w:lineRule="auto" w:line="240"/>
+              <w:cnfStyle w:val="000000100000" w:firstRow="0" w:lastRow="0" w:firstColumn="0" w:lastColumn="0" w:oddVBand="0" w:evenVBand="0" w:oddHBand="1" w:evenHBand="0" w:firstRowFirstColumn="0" w:firstRowLastColumn="0" w:lastRowFirstColumn="0" w:lastRowLastColumn="0"/>
+              <w:rPr>
+                <w:color w:val="000000" w:themeColor="text1"/>
+              </w:rPr>
+            </w:pPr>
+            <w:r>
+              <w:rPr>
+                <w:color w:val="000000" w:themeColor="text1"/>
+              </w:rPr>
+            </w:r>
+          </w:p>
+        </w:tc>
+      </w:tr>
+      <w:tr>
+        <w:trPr/>
+        <w:tc>
+          <w:tcPr>
+            <w:tcW w:w="1713" w:type="dxa"/>
+            <w:cnfStyle w:val="001000000000" w:firstRow="0" w:lastRow="0" w:firstColumn="1" w:lastColumn="0" w:oddVBand="0" w:evenVBand="0" w:oddHBand="0" w:evenHBand="0" w:firstRowFirstColumn="0" w:firstRowLastColumn="0" w:lastRowFirstColumn="0" w:lastRowLastColumn="0"/>
+            <w:tcBorders>
+              <w:top w:val="single" w:sz="4" w:space="0" w:color="FFFFFF"/>
+              <w:bottom w:val="single" w:sz="4" w:space="0" w:color="FFFFFF"/>
+              <w:insideH w:val="single" w:sz="4" w:space="0" w:color="FFFFFF"/>
+            </w:tcBorders>
+            <w:shd w:color="auto" w:fill="1F497D" w:themeFill="text2" w:val="clear"/>
+          </w:tcPr>
+          <w:p>
+            <w:pPr>
+              <w:pStyle w:val="Normal"/>
+              <w:spacing w:lineRule="auto" w:line="240"/>
+              <w:rPr>
+                <w:rStyle w:val="Strong"/>
+              </w:rPr>
+            </w:pPr>
+            <w:r>
+              <w:rPr>
+                <w:rStyle w:val="Strong"/>
+                <w:color w:val="FFFFFF" w:themeColor="background1"/>
+              </w:rPr>
+              <w:t>Notes</w:t>
+            </w:r>
+          </w:p>
+        </w:tc>
+        <w:tc>
+          <w:tcPr>
+            <w:tcW w:w="7312" w:type="dxa"/>
+            <w:tcBorders>
+              <w:top w:val="single" w:sz="4" w:space="0" w:color="FFFFFF"/>
+              <w:bottom w:val="single" w:sz="4" w:space="0" w:color="FFFFFF"/>
+              <w:insideH w:val="single" w:sz="4" w:space="0" w:color="FFFFFF"/>
+            </w:tcBorders>
+            <w:shd w:color="auto" w:fill="DBE5F1" w:themeFill="accent1" w:themeFillTint="33" w:val="clear"/>
+          </w:tcPr>
+          <w:p>
+            <w:pPr>
+              <w:pStyle w:val="Normal"/>
+              <w:spacing w:lineRule="auto" w:line="240"/>
+              <w:cnfStyle w:val="000000000000" w:firstRow="0" w:lastRow="0" w:firstColumn="0" w:lastColumn="0" w:oddVBand="0" w:evenVBand="0" w:oddHBand="0" w:evenHBand="0" w:firstRowFirstColumn="0" w:firstRowLastColumn="0" w:lastRowFirstColumn="0" w:lastRowLastColumn="0"/>
+              <w:rPr>
+                <w:color w:val="000000" w:themeColor="text1"/>
+              </w:rPr>
+            </w:pPr>
+            <w:r>
+              <w:rPr>
+                <w:color w:val="000000" w:themeColor="text1"/>
+              </w:rPr>
+              <w:t>-</w:t>
+            </w:r>
+          </w:p>
+        </w:tc>
+      </w:tr>
+    </w:tbl>
+    <w:p>
+      <w:pPr>
+        <w:pStyle w:val="Normal"/>
+        <w:rPr/>
+      </w:pPr>
+      <w:r>
+        <w:rPr/>
+      </w:r>
+    </w:p>
     <w:p>
       <w:pPr>
         <w:pStyle w:val="Normal"/>
@@ -13755,8 +15205,8 @@
         <w:pStyle w:val="Heading1"/>
         <w:rPr/>
       </w:pPr>
-      <w:bookmarkStart w:id="16" w:name="_Toc8318094"/>
-      <w:bookmarkEnd w:id="16"/>
+      <w:bookmarkStart w:id="20" w:name="_Toc8318094"/>
+      <w:bookmarkEnd w:id="20"/>
       <w:r>
         <w:rPr/>
         <w:t>Use case UC05 Update audit</w:t>
@@ -14753,8 +16203,8 @@
         <w:pStyle w:val="Heading1"/>
         <w:rPr/>
       </w:pPr>
-      <w:bookmarkStart w:id="17" w:name="_Toc8318095"/>
-      <w:bookmarkEnd w:id="17"/>
+      <w:bookmarkStart w:id="21" w:name="_Toc8318095"/>
+      <w:bookmarkEnd w:id="21"/>
       <w:r>
         <w:rPr/>
         <w:t>Use case UC06 Delete audit</w:t>
@@ -15147,8 +16597,8 @@
         <w:pStyle w:val="Heading1"/>
         <w:rPr/>
       </w:pPr>
-      <w:bookmarkStart w:id="18" w:name="_Toc8318096"/>
-      <w:bookmarkEnd w:id="18"/>
+      <w:bookmarkStart w:id="22" w:name="_Toc8318096"/>
+      <w:bookmarkEnd w:id="22"/>
       <w:r>
         <w:rPr/>
         <w:t>Use case UC07 Browse providers list</w:t>
@@ -15540,8 +16990,8 @@
         <w:pStyle w:val="Heading1"/>
         <w:rPr/>
       </w:pPr>
-      <w:bookmarkStart w:id="19" w:name="_Toc8318097"/>
-      <w:bookmarkEnd w:id="19"/>
+      <w:bookmarkStart w:id="23" w:name="_Toc8318097"/>
+      <w:bookmarkEnd w:id="23"/>
       <w:r>
         <w:rPr/>
         <w:t>Use case UC08 Browse item list</w:t>
@@ -15933,8 +17383,8 @@
         <w:pStyle w:val="Heading1"/>
         <w:rPr/>
       </w:pPr>
-      <w:bookmarkStart w:id="20" w:name="_Toc8318098"/>
-      <w:bookmarkEnd w:id="20"/>
+      <w:bookmarkStart w:id="24" w:name="_Toc8318098"/>
+      <w:bookmarkEnd w:id="24"/>
       <w:r>
         <w:rPr/>
         <w:t>Use case UC09 Register as a provider</w:t>
@@ -16928,8 +18378,8 @@
         <w:pStyle w:val="Heading1"/>
         <w:rPr/>
       </w:pPr>
-      <w:bookmarkStart w:id="21" w:name="_Toc8318099"/>
-      <w:bookmarkEnd w:id="21"/>
+      <w:bookmarkStart w:id="25" w:name="_Toc8318099"/>
+      <w:bookmarkEnd w:id="25"/>
       <w:r>
         <w:rPr/>
         <w:t>Use case UC10 Rebranding Procedure</w:t>
@@ -16970,12 +18420,12 @@
         <w:pStyle w:val="Normal"/>
         <w:rPr/>
       </w:pPr>
-      <w:bookmarkStart w:id="22" w:name="__DdeLink__622_686015843"/>
+      <w:bookmarkStart w:id="26" w:name="__DdeLink__622_686015843"/>
       <w:r>
         <w:rPr/>
         <w:t>Logged as an administrator:</w:t>
       </w:r>
-      <w:bookmarkEnd w:id="22"/>
+      <w:bookmarkEnd w:id="26"/>
       <w:r>
         <w:rPr/>
         <w:t xml:space="preserve"> </w:t>
@@ -17437,8 +18887,8 @@
         <w:pStyle w:val="Heading1"/>
         <w:rPr/>
       </w:pPr>
-      <w:bookmarkStart w:id="23" w:name="_Toc8318100"/>
-      <w:bookmarkEnd w:id="23"/>
+      <w:bookmarkStart w:id="27" w:name="_Toc8318100"/>
+      <w:bookmarkEnd w:id="27"/>
       <w:r>
         <w:rPr/>
         <w:t>Use case UC11 Create Auditor Account</w:t>
@@ -18195,8 +19645,8 @@
         <w:pStyle w:val="Heading1"/>
         <w:rPr/>
       </w:pPr>
-      <w:bookmarkStart w:id="24" w:name="_Toc8318101"/>
-      <w:bookmarkEnd w:id="24"/>
+      <w:bookmarkStart w:id="28" w:name="_Toc8318101"/>
+      <w:bookmarkEnd w:id="28"/>
       <w:r>
         <w:rPr/>
         <w:t>Use case UC12 Compute Audit Score</w:t>
@@ -18237,12 +19687,12 @@
         <w:pStyle w:val="Normal"/>
         <w:rPr/>
       </w:pPr>
-      <w:bookmarkStart w:id="25" w:name="__DdeLink__622_6860158431"/>
+      <w:bookmarkStart w:id="29" w:name="__DdeLink__622_6860158431"/>
       <w:r>
         <w:rPr/>
         <w:t>Logged as an administrator:</w:t>
       </w:r>
-      <w:bookmarkEnd w:id="25"/>
+      <w:bookmarkEnd w:id="29"/>
       <w:r>
         <w:rPr/>
         <w:t xml:space="preserve"> </w:t>
@@ -18691,8 +20141,8 @@
         <w:pStyle w:val="Heading1"/>
         <w:rPr/>
       </w:pPr>
-      <w:bookmarkStart w:id="26" w:name="_Toc8318102"/>
-      <w:bookmarkEnd w:id="26"/>
+      <w:bookmarkStart w:id="30" w:name="_Toc8318102"/>
+      <w:bookmarkEnd w:id="30"/>
       <w:r>
         <w:rPr/>
         <w:t>Use case UC13 Administrator Dashboard</w:t>
@@ -18733,12 +20183,12 @@
         <w:pStyle w:val="Normal"/>
         <w:rPr/>
       </w:pPr>
-      <w:bookmarkStart w:id="27" w:name="__DdeLink__622_68601584311"/>
+      <w:bookmarkStart w:id="31" w:name="__DdeLink__622_68601584311"/>
       <w:r>
         <w:rPr/>
         <w:t>Logged as an administrator:</w:t>
       </w:r>
-      <w:bookmarkEnd w:id="27"/>
+      <w:bookmarkEnd w:id="31"/>
       <w:r>
         <w:rPr/>
         <w:t xml:space="preserve"> </w:t>
@@ -19062,8 +20512,8 @@
         <w:pStyle w:val="Heading1"/>
         <w:rPr/>
       </w:pPr>
-      <w:bookmarkStart w:id="28" w:name="_Toc8318103"/>
-      <w:bookmarkEnd w:id="28"/>
+      <w:bookmarkStart w:id="32" w:name="_Toc8318103"/>
+      <w:bookmarkEnd w:id="32"/>
       <w:r>
         <w:rPr/>
         <w:t>Use case UC14 Provider list Items</w:t>
@@ -20288,8 +21738,8 @@
         <w:pStyle w:val="Heading1"/>
         <w:rPr/>
       </w:pPr>
-      <w:bookmarkStart w:id="29" w:name="_Toc8318104"/>
-      <w:bookmarkEnd w:id="29"/>
+      <w:bookmarkStart w:id="33" w:name="_Toc8318104"/>
+      <w:bookmarkEnd w:id="33"/>
       <w:r>
         <w:rPr/>
         <w:t>Use case UC15 Provider display Items</w:t>
@@ -21296,8 +22746,8 @@
         <w:pStyle w:val="Heading1"/>
         <w:rPr/>
       </w:pPr>
-      <w:bookmarkStart w:id="30" w:name="_Toc8318105"/>
-      <w:bookmarkEnd w:id="30"/>
+      <w:bookmarkStart w:id="34" w:name="_Toc8318105"/>
+      <w:bookmarkEnd w:id="34"/>
       <w:r>
         <w:rPr/>
         <w:t>Use case UC16 Provider create item</w:t>
@@ -22533,12 +23983,12 @@
         <w:pStyle w:val="Heading1"/>
         <w:rPr/>
       </w:pPr>
-      <w:bookmarkStart w:id="31" w:name="_Toc8318106"/>
+      <w:bookmarkStart w:id="35" w:name="_Toc8318106"/>
       <w:r>
         <w:rPr/>
         <w:t>Use case UC17 Provider Edit Item</w:t>
       </w:r>
-      <w:bookmarkEnd w:id="31"/>
+      <w:bookmarkEnd w:id="35"/>
       <w:r>
         <w:rPr/>
         <w:t xml:space="preserve"> </w:t>
@@ -22593,12 +24043,12 @@
         <w:rPr/>
         <w:tab/>
       </w:r>
-      <w:bookmarkStart w:id="32" w:name="__DdeLink__1100_1166011219"/>
+      <w:bookmarkStart w:id="36" w:name="__DdeLink__1100_1166011219"/>
       <w:r>
         <w:rPr/>
         <w:t xml:space="preserve">Main Menu -&gt; Items -&gt; My items -&gt; </w:t>
       </w:r>
-      <w:bookmarkEnd w:id="32"/>
+      <w:bookmarkEnd w:id="36"/>
       <w:r>
         <w:rPr/>
         <w:t>Edit</w:t>
@@ -23494,8 +24944,8 @@
         <w:pStyle w:val="Heading1"/>
         <w:rPr/>
       </w:pPr>
-      <w:bookmarkStart w:id="33" w:name="_Toc8318107"/>
-      <w:bookmarkEnd w:id="33"/>
+      <w:bookmarkStart w:id="37" w:name="_Toc8318107"/>
+      <w:bookmarkEnd w:id="37"/>
       <w:r>
         <w:rPr/>
         <w:t>Use case UC18 Provider Delete item</w:t>
@@ -23953,8 +25403,8 @@
         <w:pStyle w:val="Heading1"/>
         <w:rPr/>
       </w:pPr>
-      <w:bookmarkStart w:id="34" w:name="_Toc8318108"/>
-      <w:bookmarkEnd w:id="34"/>
+      <w:bookmarkStart w:id="38" w:name="_Toc8318108"/>
+      <w:bookmarkEnd w:id="38"/>
       <w:r>
         <w:rPr/>
         <w:t>Use case UC19 Show sponsorships</w:t>
@@ -24345,8 +25795,8 @@
         <w:pStyle w:val="Heading1"/>
         <w:rPr/>
       </w:pPr>
-      <w:bookmarkStart w:id="35" w:name="_Toc8318109"/>
-      <w:bookmarkEnd w:id="35"/>
+      <w:bookmarkStart w:id="39" w:name="_Toc8318109"/>
+      <w:bookmarkEnd w:id="39"/>
       <w:r>
         <w:rPr/>
         <w:t>Use case UC20 Create sponsorship</w:t>
@@ -25309,8 +26759,8 @@
         <w:pStyle w:val="Heading1"/>
         <w:rPr/>
       </w:pPr>
-      <w:bookmarkStart w:id="36" w:name="_Toc8318110"/>
-      <w:bookmarkEnd w:id="36"/>
+      <w:bookmarkStart w:id="40" w:name="_Toc8318110"/>
+      <w:bookmarkEnd w:id="40"/>
       <w:r>
         <w:rPr/>
         <w:t>Use case UC21 Update sponsorship</w:t>
@@ -26258,8 +27708,8 @@
         <w:pStyle w:val="Heading1"/>
         <w:rPr/>
       </w:pPr>
-      <w:bookmarkStart w:id="37" w:name="_Toc8318111"/>
-      <w:bookmarkEnd w:id="37"/>
+      <w:bookmarkStart w:id="41" w:name="_Toc8318111"/>
+      <w:bookmarkEnd w:id="41"/>
       <w:r>
         <w:rPr/>
         <w:t>Use case UC22 Delete sponsorship</w:t>

</xml_diff>

<commit_message>
Admin create Admin Acceptance Test
</commit_message>
<xml_diff>
--- a/Item-5/Acceptance test.docx
+++ b/Item-5/Acceptance test.docx
@@ -610,7 +610,7 @@
           <w:docPartGallery w:val="Table of Contents"/>
           <w:docPartUnique w:val="true"/>
         </w:docPartObj>
-        <w:id w:val="1179601608"/>
+        <w:id w:val="400908506"/>
       </w:sdtPr>
       <w:sdtContent>
         <w:p>
@@ -10901,9 +10901,6 @@
         <w:pStyle w:val="Normal"/>
         <w:rPr/>
       </w:pPr>
-      <w:bookmarkStart w:id="12" w:name="__DdeLink__2067_3525959229"/>
-      <w:bookmarkStart w:id="13" w:name="__DdeLink__2067_3525959229"/>
-      <w:bookmarkEnd w:id="13"/>
       <w:r>
         <w:rPr/>
       </w:r>
@@ -11233,9 +11230,6 @@
         <w:pStyle w:val="Normal"/>
         <w:rPr/>
       </w:pPr>
-      <w:bookmarkStart w:id="14" w:name="__DdeLink__2067_3525959229"/>
-      <w:bookmarkStart w:id="15" w:name="__DdeLink__2067_3525959229"/>
-      <w:bookmarkEnd w:id="15"/>
       <w:r>
         <w:rPr/>
       </w:r>
@@ -12803,230 +12797,8 @@
       <w:r>
         <w:rPr/>
       </w:r>
-    </w:p>
-    <w:p>
-      <w:pPr>
-        <w:pStyle w:val="Normal"/>
-        <w:rPr/>
-      </w:pPr>
-      <w:r>
-        <w:rPr/>
-      </w:r>
-    </w:p>
-    <w:p>
-      <w:pPr>
-        <w:pStyle w:val="Normal"/>
-        <w:rPr/>
-      </w:pPr>
-      <w:r>
-        <w:rPr/>
-      </w:r>
-    </w:p>
-    <w:p>
-      <w:pPr>
-        <w:pStyle w:val="Normal"/>
-        <w:rPr/>
-      </w:pPr>
-      <w:r>
-        <w:rPr/>
-      </w:r>
-    </w:p>
-    <w:p>
-      <w:pPr>
-        <w:pStyle w:val="Normal"/>
-        <w:rPr/>
-      </w:pPr>
-      <w:r>
-        <w:rPr/>
-      </w:r>
-    </w:p>
-    <w:p>
-      <w:pPr>
-        <w:pStyle w:val="Normal"/>
-        <w:rPr/>
-      </w:pPr>
-      <w:r>
-        <w:rPr/>
-      </w:r>
-    </w:p>
-    <w:p>
-      <w:pPr>
-        <w:pStyle w:val="Normal"/>
-        <w:rPr/>
-      </w:pPr>
-      <w:r>
-        <w:rPr/>
-      </w:r>
-    </w:p>
-    <w:p>
-      <w:pPr>
-        <w:pStyle w:val="Normal"/>
-        <w:rPr/>
-      </w:pPr>
-      <w:r>
-        <w:rPr/>
-      </w:r>
-    </w:p>
-    <w:p>
-      <w:pPr>
-        <w:pStyle w:val="Normal"/>
-        <w:rPr/>
-      </w:pPr>
-      <w:r>
-        <w:rPr/>
-      </w:r>
-    </w:p>
-    <w:p>
-      <w:pPr>
-        <w:pStyle w:val="Normal"/>
-        <w:rPr/>
-      </w:pPr>
-      <w:r>
-        <w:rPr/>
-      </w:r>
-    </w:p>
-    <w:p>
-      <w:pPr>
-        <w:pStyle w:val="Normal"/>
-        <w:rPr/>
-      </w:pPr>
-      <w:r>
-        <w:rPr/>
-      </w:r>
-    </w:p>
-    <w:p>
-      <w:pPr>
-        <w:pStyle w:val="Normal"/>
-        <w:rPr/>
-      </w:pPr>
-      <w:r>
-        <w:rPr/>
-      </w:r>
-    </w:p>
-    <w:p>
-      <w:pPr>
-        <w:pStyle w:val="Normal"/>
-        <w:rPr/>
-      </w:pPr>
-      <w:r>
-        <w:rPr/>
-      </w:r>
-    </w:p>
-    <w:p>
-      <w:pPr>
-        <w:pStyle w:val="Normal"/>
-        <w:rPr/>
-      </w:pPr>
-      <w:r>
-        <w:rPr/>
-      </w:r>
-    </w:p>
-    <w:p>
-      <w:pPr>
-        <w:pStyle w:val="Normal"/>
-        <w:rPr/>
-      </w:pPr>
-      <w:r>
-        <w:rPr/>
-      </w:r>
-    </w:p>
-    <w:p>
-      <w:pPr>
-        <w:pStyle w:val="Normal"/>
-        <w:rPr/>
-      </w:pPr>
-      <w:r>
-        <w:rPr/>
-      </w:r>
-    </w:p>
-    <w:p>
-      <w:pPr>
-        <w:pStyle w:val="Normal"/>
-        <w:rPr/>
-      </w:pPr>
-      <w:r>
-        <w:rPr/>
-      </w:r>
-    </w:p>
-    <w:p>
-      <w:pPr>
-        <w:pStyle w:val="Normal"/>
-        <w:rPr/>
-      </w:pPr>
-      <w:r>
-        <w:rPr/>
-      </w:r>
-    </w:p>
-    <w:p>
-      <w:pPr>
-        <w:pStyle w:val="Normal"/>
-        <w:rPr/>
-      </w:pPr>
-      <w:r>
-        <w:rPr/>
-      </w:r>
-    </w:p>
-    <w:p>
-      <w:pPr>
-        <w:pStyle w:val="Normal"/>
-        <w:rPr/>
-      </w:pPr>
-      <w:r>
-        <w:rPr/>
-      </w:r>
-    </w:p>
-    <w:p>
-      <w:pPr>
-        <w:pStyle w:val="Normal"/>
-        <w:rPr/>
-      </w:pPr>
-      <w:r>
-        <w:rPr/>
-      </w:r>
-    </w:p>
-    <w:p>
-      <w:pPr>
-        <w:pStyle w:val="Normal"/>
-        <w:rPr/>
-      </w:pPr>
-      <w:r>
-        <w:rPr/>
-      </w:r>
-    </w:p>
-    <w:p>
-      <w:pPr>
-        <w:pStyle w:val="Normal"/>
-        <w:rPr/>
-      </w:pPr>
-      <w:r>
-        <w:rPr/>
-      </w:r>
-    </w:p>
-    <w:p>
-      <w:pPr>
-        <w:pStyle w:val="Normal"/>
-        <w:rPr/>
-      </w:pPr>
-      <w:r>
-        <w:rPr/>
-      </w:r>
-    </w:p>
-    <w:p>
-      <w:pPr>
-        <w:pStyle w:val="Normal"/>
-        <w:rPr/>
-      </w:pPr>
-      <w:r>
-        <w:rPr/>
-      </w:r>
-    </w:p>
-    <w:p>
-      <w:pPr>
-        <w:pStyle w:val="Normal"/>
-        <w:rPr/>
-      </w:pPr>
-      <w:r>
-        <w:rPr/>
+      <w:r>
+        <w:br w:type="page"/>
       </w:r>
     </w:p>
     <w:p>
@@ -13034,8 +12806,1100 @@
         <w:pStyle w:val="Heading1"/>
         <w:rPr/>
       </w:pPr>
-      <w:bookmarkStart w:id="16" w:name="_Toc8318090"/>
-      <w:bookmarkEnd w:id="16"/>
+      <w:r>
+        <w:rPr/>
+        <w:t xml:space="preserve">Use case UC11 </w:t>
+      </w:r>
+      <w:r>
+        <w:rPr/>
+        <w:t xml:space="preserve">Admin </w:t>
+      </w:r>
+      <w:r>
+        <w:rPr/>
+        <w:t>Create A</w:t>
+      </w:r>
+      <w:r>
+        <w:rPr/>
+        <w:t>dmin</w:t>
+      </w:r>
+      <w:r>
+        <w:rPr/>
+        <w:t xml:space="preserve"> Account</w:t>
+      </w:r>
+    </w:p>
+    <w:p>
+      <w:pPr>
+        <w:pStyle w:val="Normal"/>
+        <w:rPr/>
+      </w:pPr>
+      <w:r>
+        <w:rPr/>
+      </w:r>
+    </w:p>
+    <w:p>
+      <w:pPr>
+        <w:pStyle w:val="Subtitle"/>
+        <w:rPr/>
+      </w:pPr>
+      <w:r>
+        <w:rPr/>
+        <w:t>Description</w:t>
+      </w:r>
+    </w:p>
+    <w:p>
+      <w:pPr>
+        <w:pStyle w:val="Normal"/>
+        <w:rPr/>
+      </w:pPr>
+      <w:r>
+        <w:rPr/>
+      </w:r>
+    </w:p>
+    <w:p>
+      <w:pPr>
+        <w:pStyle w:val="Normal"/>
+        <w:rPr/>
+      </w:pPr>
+      <w:r>
+        <w:rPr/>
+        <w:t xml:space="preserve">The system administrator can create user accounts for new </w:t>
+      </w:r>
+      <w:r>
+        <w:rPr/>
+        <w:t>administrators</w:t>
+      </w:r>
+      <w:r>
+        <w:rPr/>
+        <w:t>.</w:t>
+      </w:r>
+    </w:p>
+    <w:p>
+      <w:pPr>
+        <w:pStyle w:val="Normal"/>
+        <w:rPr/>
+      </w:pPr>
+      <w:r>
+        <w:rPr/>
+      </w:r>
+    </w:p>
+    <w:p>
+      <w:pPr>
+        <w:pStyle w:val="Subtitle"/>
+        <w:rPr/>
+      </w:pPr>
+      <w:r>
+        <w:rPr/>
+        <w:t>Access</w:t>
+      </w:r>
+    </w:p>
+    <w:p>
+      <w:pPr>
+        <w:pStyle w:val="Normal"/>
+        <w:rPr/>
+      </w:pPr>
+      <w:r>
+        <w:rPr/>
+      </w:r>
+    </w:p>
+    <w:p>
+      <w:pPr>
+        <w:pStyle w:val="Normal"/>
+        <w:rPr/>
+      </w:pPr>
+      <w:r>
+        <w:rPr/>
+        <w:t xml:space="preserve">Logged as an administrator: </w:t>
+      </w:r>
+    </w:p>
+    <w:p>
+      <w:pPr>
+        <w:pStyle w:val="Normal"/>
+        <w:rPr/>
+      </w:pPr>
+      <w:r>
+        <w:rPr/>
+        <w:tab/>
+        <w:t xml:space="preserve">Main Menu -&gt; Administrator -&gt; </w:t>
+      </w:r>
+      <w:r>
+        <w:rPr/>
+        <w:t>Admin</w:t>
+      </w:r>
+      <w:r>
+        <w:rPr/>
+        <w:t xml:space="preserve"> list -&gt; Create A</w:t>
+      </w:r>
+      <w:r>
+        <w:rPr/>
+        <w:t>dministrator</w:t>
+      </w:r>
+    </w:p>
+    <w:p>
+      <w:pPr>
+        <w:pStyle w:val="Subtitle"/>
+        <w:rPr/>
+      </w:pPr>
+      <w:r>
+        <w:rPr/>
+      </w:r>
+    </w:p>
+    <w:p>
+      <w:pPr>
+        <w:pStyle w:val="Subtitle"/>
+        <w:rPr/>
+      </w:pPr>
+      <w:r>
+        <w:rPr/>
+        <w:t>Tests</w:t>
+      </w:r>
+    </w:p>
+    <w:p>
+      <w:pPr>
+        <w:pStyle w:val="Normal"/>
+        <w:rPr/>
+      </w:pPr>
+      <w:r>
+        <w:rPr/>
+      </w:r>
+    </w:p>
+    <w:tbl>
+      <w:tblPr>
+        <w:tblStyle w:val="Cuadrculavistosa-nfasis1"/>
+        <w:tblW w:w="9026" w:type="dxa"/>
+        <w:jc w:val="left"/>
+        <w:tblInd w:w="0" w:type="dxa"/>
+        <w:tblBorders>
+          <w:bottom w:val="single" w:sz="4" w:space="0" w:color="FFFFFF"/>
+          <w:insideH w:val="single" w:sz="4" w:space="0" w:color="FFFFFF"/>
+        </w:tblBorders>
+        <w:tblCellMar>
+          <w:top w:w="0" w:type="dxa"/>
+          <w:left w:w="108" w:type="dxa"/>
+          <w:bottom w:w="0" w:type="dxa"/>
+          <w:right w:w="108" w:type="dxa"/>
+        </w:tblCellMar>
+        <w:tblLook w:val="04a0" w:noVBand="1" w:noHBand="0" w:lastColumn="0" w:firstColumn="1" w:lastRow="0" w:firstRow="1"/>
+      </w:tblPr>
+      <w:tblGrid>
+        <w:gridCol w:w="1713"/>
+        <w:gridCol w:w="7312"/>
+      </w:tblGrid>
+      <w:tr>
+        <w:trPr>
+          <w:cnfStyle w:val="100000000000" w:firstRow="1" w:lastRow="0" w:firstColumn="0" w:lastColumn="0" w:oddVBand="0" w:evenVBand="0" w:oddHBand="0" w:evenHBand="0" w:firstRowFirstColumn="0" w:firstRowLastColumn="0" w:lastRowFirstColumn="0" w:lastRowLastColumn="0"/>
+        </w:trPr>
+        <w:tc>
+          <w:tcPr>
+            <w:tcW w:w="9025" w:type="dxa"/>
+            <w:gridSpan w:val="2"/>
+            <w:cnfStyle w:val="001000000000" w:firstRow="0" w:lastRow="0" w:firstColumn="1" w:lastColumn="0" w:oddVBand="0" w:evenVBand="0" w:oddHBand="0" w:evenHBand="0" w:firstRowFirstColumn="0" w:firstRowLastColumn="0" w:lastRowFirstColumn="0" w:lastRowLastColumn="0"/>
+            <w:tcBorders>
+              <w:bottom w:val="single" w:sz="4" w:space="0" w:color="FFFFFF"/>
+              <w:insideH w:val="single" w:sz="4" w:space="0" w:color="FFFFFF"/>
+            </w:tcBorders>
+            <w:shd w:color="auto" w:fill="1F497D" w:themeFill="text2" w:val="clear"/>
+          </w:tcPr>
+          <w:p>
+            <w:pPr>
+              <w:pStyle w:val="Normal"/>
+              <w:spacing w:lineRule="auto" w:line="240"/>
+              <w:rPr/>
+            </w:pPr>
+            <w:r>
+              <w:rPr>
+                <w:rStyle w:val="Strong"/>
+                <w:b/>
+                <w:bCs/>
+                <w:color w:val="FFFFFF" w:themeColor="background1"/>
+              </w:rPr>
+              <w:t>Test 0</w:t>
+            </w:r>
+            <w:r>
+              <w:rPr>
+                <w:rStyle w:val="Strong"/>
+                <w:b/>
+                <w:bCs/>
+                <w:color w:val="FFFFFF" w:themeColor="background1"/>
+              </w:rPr>
+              <w:t>26</w:t>
+            </w:r>
+          </w:p>
+        </w:tc>
+      </w:tr>
+      <w:tr>
+        <w:trPr>
+          <w:cnfStyle w:val="000000100000" w:firstRow="0" w:lastRow="0" w:firstColumn="0" w:lastColumn="0" w:oddVBand="0" w:evenVBand="0" w:oddHBand="1" w:evenHBand="0" w:firstRowFirstColumn="0" w:firstRowLastColumn="0" w:lastRowFirstColumn="0" w:lastRowLastColumn="0"/>
+        </w:trPr>
+        <w:tc>
+          <w:tcPr>
+            <w:tcW w:w="1713" w:type="dxa"/>
+            <w:cnfStyle w:val="001000000000" w:firstRow="0" w:lastRow="0" w:firstColumn="1" w:lastColumn="0" w:oddVBand="0" w:evenVBand="0" w:oddHBand="0" w:evenHBand="0" w:firstRowFirstColumn="0" w:firstRowLastColumn="0" w:lastRowFirstColumn="0" w:lastRowLastColumn="0"/>
+            <w:tcBorders>
+              <w:top w:val="single" w:sz="4" w:space="0" w:color="FFFFFF"/>
+              <w:bottom w:val="single" w:sz="4" w:space="0" w:color="FFFFFF"/>
+              <w:insideH w:val="single" w:sz="4" w:space="0" w:color="FFFFFF"/>
+            </w:tcBorders>
+            <w:shd w:color="auto" w:fill="1F497D" w:themeFill="text2" w:val="clear"/>
+          </w:tcPr>
+          <w:p>
+            <w:pPr>
+              <w:pStyle w:val="Normal"/>
+              <w:spacing w:lineRule="auto" w:line="240"/>
+              <w:rPr/>
+            </w:pPr>
+            <w:r>
+              <w:rPr>
+                <w:rStyle w:val="Strong"/>
+                <w:color w:val="FFFFFF" w:themeColor="background1"/>
+              </w:rPr>
+              <w:t>Description</w:t>
+            </w:r>
+          </w:p>
+        </w:tc>
+        <w:tc>
+          <w:tcPr>
+            <w:tcW w:w="7312" w:type="dxa"/>
+            <w:tcBorders>
+              <w:top w:val="single" w:sz="4" w:space="0" w:color="FFFFFF"/>
+              <w:bottom w:val="single" w:sz="4" w:space="0" w:color="FFFFFF"/>
+              <w:insideH w:val="single" w:sz="4" w:space="0" w:color="FFFFFF"/>
+            </w:tcBorders>
+            <w:shd w:color="auto" w:fill="DBE5F1" w:themeFill="accent1" w:themeFillTint="33" w:val="clear"/>
+          </w:tcPr>
+          <w:p>
+            <w:pPr>
+              <w:pStyle w:val="Normal"/>
+              <w:spacing w:lineRule="auto" w:line="240"/>
+              <w:cnfStyle w:val="000000100000" w:firstRow="0" w:lastRow="0" w:firstColumn="0" w:lastColumn="0" w:oddVBand="0" w:evenVBand="0" w:oddHBand="1" w:evenHBand="0" w:firstRowFirstColumn="0" w:firstRowLastColumn="0" w:lastRowFirstColumn="0" w:lastRowLastColumn="0"/>
+              <w:rPr/>
+            </w:pPr>
+            <w:r>
+              <w:rPr>
+                <w:color w:val="000000" w:themeColor="text1"/>
+              </w:rPr>
+              <w:t>Left the form empty and save.</w:t>
+            </w:r>
+          </w:p>
+        </w:tc>
+      </w:tr>
+      <w:tr>
+        <w:trPr/>
+        <w:tc>
+          <w:tcPr>
+            <w:tcW w:w="1713" w:type="dxa"/>
+            <w:cnfStyle w:val="001000000000" w:firstRow="0" w:lastRow="0" w:firstColumn="1" w:lastColumn="0" w:oddVBand="0" w:evenVBand="0" w:oddHBand="0" w:evenHBand="0" w:firstRowFirstColumn="0" w:firstRowLastColumn="0" w:lastRowFirstColumn="0" w:lastRowLastColumn="0"/>
+            <w:tcBorders>
+              <w:top w:val="single" w:sz="4" w:space="0" w:color="FFFFFF"/>
+              <w:bottom w:val="single" w:sz="4" w:space="0" w:color="FFFFFF"/>
+              <w:insideH w:val="single" w:sz="4" w:space="0" w:color="FFFFFF"/>
+            </w:tcBorders>
+            <w:shd w:color="auto" w:fill="1F497D" w:themeFill="text2" w:val="clear"/>
+          </w:tcPr>
+          <w:p>
+            <w:pPr>
+              <w:pStyle w:val="Normal"/>
+              <w:spacing w:lineRule="auto" w:line="240"/>
+              <w:rPr/>
+            </w:pPr>
+            <w:r>
+              <w:rPr>
+                <w:rStyle w:val="Strong"/>
+                <w:color w:val="FFFFFF" w:themeColor="background1"/>
+              </w:rPr>
+              <w:t>Expected</w:t>
+            </w:r>
+          </w:p>
+        </w:tc>
+        <w:tc>
+          <w:tcPr>
+            <w:tcW w:w="7312" w:type="dxa"/>
+            <w:tcBorders>
+              <w:top w:val="single" w:sz="4" w:space="0" w:color="FFFFFF"/>
+              <w:bottom w:val="single" w:sz="4" w:space="0" w:color="FFFFFF"/>
+              <w:insideH w:val="single" w:sz="4" w:space="0" w:color="FFFFFF"/>
+            </w:tcBorders>
+            <w:shd w:color="auto" w:fill="DBE5F1" w:themeFill="accent1" w:themeFillTint="33" w:val="clear"/>
+          </w:tcPr>
+          <w:p>
+            <w:pPr>
+              <w:pStyle w:val="Normal"/>
+              <w:spacing w:lineRule="auto" w:line="240"/>
+              <w:cnfStyle w:val="000000000000" w:firstRow="0" w:lastRow="0" w:firstColumn="0" w:lastColumn="0" w:oddVBand="0" w:evenVBand="0" w:oddHBand="0" w:evenHBand="0" w:firstRowFirstColumn="0" w:firstRowLastColumn="0" w:lastRowFirstColumn="0" w:lastRowLastColumn="0"/>
+              <w:rPr/>
+            </w:pPr>
+            <w:r>
+              <w:rPr>
+                <w:color w:val="000000" w:themeColor="text1"/>
+              </w:rPr>
+              <w:t xml:space="preserve">The system must show an error next to the mandatory fields. </w:t>
+            </w:r>
+          </w:p>
+        </w:tc>
+      </w:tr>
+      <w:tr>
+        <w:trPr>
+          <w:cnfStyle w:val="000000100000" w:firstRow="0" w:lastRow="0" w:firstColumn="0" w:lastColumn="0" w:oddVBand="0" w:evenVBand="0" w:oddHBand="1" w:evenHBand="0" w:firstRowFirstColumn="0" w:firstRowLastColumn="0" w:lastRowFirstColumn="0" w:lastRowLastColumn="0"/>
+        </w:trPr>
+        <w:tc>
+          <w:tcPr>
+            <w:tcW w:w="1713" w:type="dxa"/>
+            <w:cnfStyle w:val="001000000000" w:firstRow="0" w:lastRow="0" w:firstColumn="1" w:lastColumn="0" w:oddVBand="0" w:evenVBand="0" w:oddHBand="0" w:evenHBand="0" w:firstRowFirstColumn="0" w:firstRowLastColumn="0" w:lastRowFirstColumn="0" w:lastRowLastColumn="0"/>
+            <w:tcBorders>
+              <w:top w:val="single" w:sz="4" w:space="0" w:color="FFFFFF"/>
+              <w:bottom w:val="single" w:sz="4" w:space="0" w:color="FFFFFF"/>
+              <w:insideH w:val="single" w:sz="4" w:space="0" w:color="FFFFFF"/>
+            </w:tcBorders>
+            <w:shd w:color="auto" w:fill="1F497D" w:themeFill="text2" w:val="clear"/>
+          </w:tcPr>
+          <w:p>
+            <w:pPr>
+              <w:pStyle w:val="Normal"/>
+              <w:spacing w:lineRule="auto" w:line="240"/>
+              <w:rPr/>
+            </w:pPr>
+            <w:r>
+              <w:rPr>
+                <w:rStyle w:val="Strong"/>
+                <w:color w:val="FFFFFF" w:themeColor="background1"/>
+              </w:rPr>
+              <w:t>Outcome</w:t>
+            </w:r>
+          </w:p>
+        </w:tc>
+        <w:tc>
+          <w:tcPr>
+            <w:tcW w:w="7312" w:type="dxa"/>
+            <w:tcBorders>
+              <w:top w:val="single" w:sz="4" w:space="0" w:color="FFFFFF"/>
+              <w:bottom w:val="single" w:sz="4" w:space="0" w:color="FFFFFF"/>
+              <w:insideH w:val="single" w:sz="4" w:space="0" w:color="FFFFFF"/>
+            </w:tcBorders>
+            <w:shd w:color="auto" w:fill="DBE5F1" w:themeFill="accent1" w:themeFillTint="33" w:val="clear"/>
+          </w:tcPr>
+          <w:p>
+            <w:pPr>
+              <w:pStyle w:val="Notes"/>
+              <w:spacing w:lineRule="auto" w:line="240"/>
+              <w:cnfStyle w:val="000000100000" w:firstRow="0" w:lastRow="0" w:firstColumn="0" w:lastColumn="0" w:oddVBand="0" w:evenVBand="0" w:oddHBand="1" w:evenHBand="0" w:firstRowFirstColumn="0" w:firstRowLastColumn="0" w:lastRowFirstColumn="0" w:lastRowLastColumn="0"/>
+              <w:rPr>
+                <w:color w:val="000000" w:themeColor="text1"/>
+              </w:rPr>
+            </w:pPr>
+            <w:r>
+              <w:rPr>
+                <w:color w:val="000000" w:themeColor="text1"/>
+              </w:rPr>
+            </w:r>
+          </w:p>
+        </w:tc>
+      </w:tr>
+      <w:tr>
+        <w:trPr/>
+        <w:tc>
+          <w:tcPr>
+            <w:tcW w:w="1713" w:type="dxa"/>
+            <w:cnfStyle w:val="001000000000" w:firstRow="0" w:lastRow="0" w:firstColumn="1" w:lastColumn="0" w:oddVBand="0" w:evenVBand="0" w:oddHBand="0" w:evenHBand="0" w:firstRowFirstColumn="0" w:firstRowLastColumn="0" w:lastRowFirstColumn="0" w:lastRowLastColumn="0"/>
+            <w:tcBorders>
+              <w:top w:val="single" w:sz="4" w:space="0" w:color="FFFFFF"/>
+              <w:bottom w:val="single" w:sz="4" w:space="0" w:color="FFFFFF"/>
+              <w:insideH w:val="single" w:sz="4" w:space="0" w:color="FFFFFF"/>
+            </w:tcBorders>
+            <w:shd w:color="auto" w:fill="1F497D" w:themeFill="text2" w:val="clear"/>
+          </w:tcPr>
+          <w:p>
+            <w:pPr>
+              <w:pStyle w:val="Normal"/>
+              <w:spacing w:lineRule="auto" w:line="240"/>
+              <w:rPr/>
+            </w:pPr>
+            <w:r>
+              <w:rPr>
+                <w:rStyle w:val="Strong"/>
+                <w:color w:val="FFFFFF" w:themeColor="background1"/>
+              </w:rPr>
+              <w:t>Notes</w:t>
+            </w:r>
+          </w:p>
+        </w:tc>
+        <w:tc>
+          <w:tcPr>
+            <w:tcW w:w="7312" w:type="dxa"/>
+            <w:tcBorders>
+              <w:top w:val="single" w:sz="4" w:space="0" w:color="FFFFFF"/>
+              <w:bottom w:val="single" w:sz="4" w:space="0" w:color="FFFFFF"/>
+              <w:insideH w:val="single" w:sz="4" w:space="0" w:color="FFFFFF"/>
+            </w:tcBorders>
+            <w:shd w:color="auto" w:fill="DBE5F1" w:themeFill="accent1" w:themeFillTint="33" w:val="clear"/>
+          </w:tcPr>
+          <w:p>
+            <w:pPr>
+              <w:pStyle w:val="Normal"/>
+              <w:spacing w:lineRule="auto" w:line="240"/>
+              <w:cnfStyle w:val="000000000000" w:firstRow="0" w:lastRow="0" w:firstColumn="0" w:lastColumn="0" w:oddVBand="0" w:evenVBand="0" w:oddHBand="0" w:evenHBand="0" w:firstRowFirstColumn="0" w:firstRowLastColumn="0" w:lastRowFirstColumn="0" w:lastRowLastColumn="0"/>
+              <w:rPr>
+                <w:color w:val="000000" w:themeColor="text1"/>
+              </w:rPr>
+            </w:pPr>
+            <w:r>
+              <w:rPr>
+                <w:color w:val="000000" w:themeColor="text1"/>
+              </w:rPr>
+            </w:r>
+          </w:p>
+        </w:tc>
+      </w:tr>
+    </w:tbl>
+    <w:p>
+      <w:pPr>
+        <w:pStyle w:val="Normal"/>
+        <w:rPr/>
+      </w:pPr>
+      <w:r>
+        <w:rPr/>
+      </w:r>
+    </w:p>
+    <w:tbl>
+      <w:tblPr>
+        <w:tblStyle w:val="Cuadrculavistosa-nfasis1"/>
+        <w:tblW w:w="9026" w:type="dxa"/>
+        <w:jc w:val="left"/>
+        <w:tblInd w:w="0" w:type="dxa"/>
+        <w:tblBorders>
+          <w:bottom w:val="single" w:sz="4" w:space="0" w:color="FFFFFF"/>
+          <w:insideH w:val="single" w:sz="4" w:space="0" w:color="FFFFFF"/>
+        </w:tblBorders>
+        <w:tblCellMar>
+          <w:top w:w="0" w:type="dxa"/>
+          <w:left w:w="108" w:type="dxa"/>
+          <w:bottom w:w="0" w:type="dxa"/>
+          <w:right w:w="108" w:type="dxa"/>
+        </w:tblCellMar>
+        <w:tblLook w:val="04a0" w:noVBand="1" w:noHBand="0" w:lastColumn="0" w:firstColumn="1" w:lastRow="0" w:firstRow="1"/>
+      </w:tblPr>
+      <w:tblGrid>
+        <w:gridCol w:w="1713"/>
+        <w:gridCol w:w="7312"/>
+      </w:tblGrid>
+      <w:tr>
+        <w:trPr>
+          <w:cnfStyle w:val="100000000000" w:firstRow="1" w:lastRow="0" w:firstColumn="0" w:lastColumn="0" w:oddVBand="0" w:evenVBand="0" w:oddHBand="0" w:evenHBand="0" w:firstRowFirstColumn="0" w:firstRowLastColumn="0" w:lastRowFirstColumn="0" w:lastRowLastColumn="0"/>
+        </w:trPr>
+        <w:tc>
+          <w:tcPr>
+            <w:tcW w:w="9025" w:type="dxa"/>
+            <w:gridSpan w:val="2"/>
+            <w:cnfStyle w:val="001000000000" w:firstRow="0" w:lastRow="0" w:firstColumn="1" w:lastColumn="0" w:oddVBand="0" w:evenVBand="0" w:oddHBand="0" w:evenHBand="0" w:firstRowFirstColumn="0" w:firstRowLastColumn="0" w:lastRowFirstColumn="0" w:lastRowLastColumn="0"/>
+            <w:tcBorders>
+              <w:bottom w:val="single" w:sz="4" w:space="0" w:color="FFFFFF"/>
+              <w:insideH w:val="single" w:sz="4" w:space="0" w:color="FFFFFF"/>
+            </w:tcBorders>
+            <w:shd w:color="auto" w:fill="1F497D" w:themeFill="text2" w:val="clear"/>
+          </w:tcPr>
+          <w:p>
+            <w:pPr>
+              <w:pStyle w:val="Normal"/>
+              <w:spacing w:lineRule="auto" w:line="240"/>
+              <w:rPr/>
+            </w:pPr>
+            <w:r>
+              <w:rPr>
+                <w:rStyle w:val="Strong"/>
+                <w:b/>
+                <w:bCs/>
+                <w:color w:val="FFFFFF" w:themeColor="background1"/>
+              </w:rPr>
+              <w:t>Test 0</w:t>
+            </w:r>
+            <w:r>
+              <w:rPr>
+                <w:rStyle w:val="Strong"/>
+                <w:b/>
+                <w:bCs/>
+                <w:color w:val="FFFFFF" w:themeColor="background1"/>
+              </w:rPr>
+              <w:t>27</w:t>
+            </w:r>
+          </w:p>
+        </w:tc>
+      </w:tr>
+      <w:tr>
+        <w:trPr>
+          <w:cnfStyle w:val="000000100000" w:firstRow="0" w:lastRow="0" w:firstColumn="0" w:lastColumn="0" w:oddVBand="0" w:evenVBand="0" w:oddHBand="1" w:evenHBand="0" w:firstRowFirstColumn="0" w:firstRowLastColumn="0" w:lastRowFirstColumn="0" w:lastRowLastColumn="0"/>
+        </w:trPr>
+        <w:tc>
+          <w:tcPr>
+            <w:tcW w:w="1713" w:type="dxa"/>
+            <w:cnfStyle w:val="001000000000" w:firstRow="0" w:lastRow="0" w:firstColumn="1" w:lastColumn="0" w:oddVBand="0" w:evenVBand="0" w:oddHBand="0" w:evenHBand="0" w:firstRowFirstColumn="0" w:firstRowLastColumn="0" w:lastRowFirstColumn="0" w:lastRowLastColumn="0"/>
+            <w:tcBorders>
+              <w:top w:val="single" w:sz="4" w:space="0" w:color="FFFFFF"/>
+              <w:bottom w:val="single" w:sz="4" w:space="0" w:color="FFFFFF"/>
+              <w:insideH w:val="single" w:sz="4" w:space="0" w:color="FFFFFF"/>
+            </w:tcBorders>
+            <w:shd w:color="auto" w:fill="1F497D" w:themeFill="text2" w:val="clear"/>
+          </w:tcPr>
+          <w:p>
+            <w:pPr>
+              <w:pStyle w:val="Normal"/>
+              <w:spacing w:lineRule="auto" w:line="240"/>
+              <w:rPr/>
+            </w:pPr>
+            <w:r>
+              <w:rPr>
+                <w:rStyle w:val="Strong"/>
+                <w:color w:val="FFFFFF" w:themeColor="background1"/>
+              </w:rPr>
+              <w:t>Description</w:t>
+            </w:r>
+          </w:p>
+        </w:tc>
+        <w:tc>
+          <w:tcPr>
+            <w:tcW w:w="7312" w:type="dxa"/>
+            <w:tcBorders>
+              <w:top w:val="single" w:sz="4" w:space="0" w:color="FFFFFF"/>
+              <w:bottom w:val="single" w:sz="4" w:space="0" w:color="FFFFFF"/>
+              <w:insideH w:val="single" w:sz="4" w:space="0" w:color="FFFFFF"/>
+            </w:tcBorders>
+            <w:shd w:color="auto" w:fill="A7BFDE" w:themeFill="accent1" w:themeFillTint="7f" w:val="clear"/>
+          </w:tcPr>
+          <w:p>
+            <w:pPr>
+              <w:pStyle w:val="Normal"/>
+              <w:spacing w:lineRule="auto" w:line="240"/>
+              <w:cnfStyle w:val="000000100000" w:firstRow="0" w:lastRow="0" w:firstColumn="0" w:lastColumn="0" w:oddVBand="0" w:evenVBand="0" w:oddHBand="1" w:evenHBand="0" w:firstRowFirstColumn="0" w:firstRowLastColumn="0" w:lastRowFirstColumn="0" w:lastRowLastColumn="0"/>
+              <w:rPr/>
+            </w:pPr>
+            <w:r>
+              <w:rPr>
+                <w:color w:val="000000" w:themeColor="text1"/>
+              </w:rPr>
+              <w:t xml:space="preserve">Properly fill the form and save it. Log in as the new </w:t>
+            </w:r>
+            <w:r>
+              <w:rPr>
+                <w:color w:val="000000" w:themeColor="text1"/>
+              </w:rPr>
+              <w:t>admin</w:t>
+            </w:r>
+            <w:r>
+              <w:rPr>
+                <w:color w:val="000000" w:themeColor="text1"/>
+              </w:rPr>
+              <w:t>.</w:t>
+            </w:r>
+          </w:p>
+        </w:tc>
+      </w:tr>
+      <w:tr>
+        <w:trPr/>
+        <w:tc>
+          <w:tcPr>
+            <w:tcW w:w="1713" w:type="dxa"/>
+            <w:cnfStyle w:val="001000000000" w:firstRow="0" w:lastRow="0" w:firstColumn="1" w:lastColumn="0" w:oddVBand="0" w:evenVBand="0" w:oddHBand="0" w:evenHBand="0" w:firstRowFirstColumn="0" w:firstRowLastColumn="0" w:lastRowFirstColumn="0" w:lastRowLastColumn="0"/>
+            <w:tcBorders>
+              <w:top w:val="single" w:sz="4" w:space="0" w:color="FFFFFF"/>
+              <w:bottom w:val="single" w:sz="4" w:space="0" w:color="FFFFFF"/>
+              <w:insideH w:val="single" w:sz="4" w:space="0" w:color="FFFFFF"/>
+            </w:tcBorders>
+            <w:shd w:color="auto" w:fill="1F497D" w:themeFill="text2" w:val="clear"/>
+          </w:tcPr>
+          <w:p>
+            <w:pPr>
+              <w:pStyle w:val="Normal"/>
+              <w:spacing w:lineRule="auto" w:line="240"/>
+              <w:rPr/>
+            </w:pPr>
+            <w:r>
+              <w:rPr>
+                <w:rStyle w:val="Strong"/>
+                <w:color w:val="FFFFFF" w:themeColor="background1"/>
+              </w:rPr>
+              <w:t>Expected</w:t>
+            </w:r>
+          </w:p>
+        </w:tc>
+        <w:tc>
+          <w:tcPr>
+            <w:tcW w:w="7312" w:type="dxa"/>
+            <w:tcBorders>
+              <w:top w:val="single" w:sz="4" w:space="0" w:color="FFFFFF"/>
+              <w:bottom w:val="single" w:sz="4" w:space="0" w:color="FFFFFF"/>
+              <w:insideH w:val="single" w:sz="4" w:space="0" w:color="FFFFFF"/>
+            </w:tcBorders>
+            <w:shd w:color="auto" w:fill="DBE5F1" w:themeFill="accent1" w:themeFillTint="33" w:val="clear"/>
+          </w:tcPr>
+          <w:p>
+            <w:pPr>
+              <w:pStyle w:val="Normal"/>
+              <w:spacing w:lineRule="auto" w:line="240"/>
+              <w:cnfStyle w:val="000000000000" w:firstRow="0" w:lastRow="0" w:firstColumn="0" w:lastColumn="0" w:oddVBand="0" w:evenVBand="0" w:oddHBand="0" w:evenHBand="0" w:firstRowFirstColumn="0" w:firstRowLastColumn="0" w:lastRowFirstColumn="0" w:lastRowLastColumn="0"/>
+              <w:rPr/>
+            </w:pPr>
+            <w:r>
+              <w:rPr>
+                <w:color w:val="000000" w:themeColor="text1"/>
+              </w:rPr>
+              <w:t xml:space="preserve">The system must save the new </w:t>
+            </w:r>
+            <w:r>
+              <w:rPr>
+                <w:color w:val="000000" w:themeColor="text1"/>
+              </w:rPr>
+              <w:t>administrator</w:t>
+            </w:r>
+            <w:r>
+              <w:rPr>
+                <w:color w:val="000000" w:themeColor="text1"/>
+              </w:rPr>
+              <w:t xml:space="preserve"> account and he or she must be able to log in. </w:t>
+            </w:r>
+          </w:p>
+        </w:tc>
+      </w:tr>
+      <w:tr>
+        <w:trPr>
+          <w:cnfStyle w:val="000000100000" w:firstRow="0" w:lastRow="0" w:firstColumn="0" w:lastColumn="0" w:oddVBand="0" w:evenVBand="0" w:oddHBand="1" w:evenHBand="0" w:firstRowFirstColumn="0" w:firstRowLastColumn="0" w:lastRowFirstColumn="0" w:lastRowLastColumn="0"/>
+        </w:trPr>
+        <w:tc>
+          <w:tcPr>
+            <w:tcW w:w="1713" w:type="dxa"/>
+            <w:cnfStyle w:val="001000000000" w:firstRow="0" w:lastRow="0" w:firstColumn="1" w:lastColumn="0" w:oddVBand="0" w:evenVBand="0" w:oddHBand="0" w:evenHBand="0" w:firstRowFirstColumn="0" w:firstRowLastColumn="0" w:lastRowFirstColumn="0" w:lastRowLastColumn="0"/>
+            <w:tcBorders>
+              <w:top w:val="single" w:sz="4" w:space="0" w:color="FFFFFF"/>
+              <w:bottom w:val="single" w:sz="4" w:space="0" w:color="FFFFFF"/>
+              <w:insideH w:val="single" w:sz="4" w:space="0" w:color="FFFFFF"/>
+            </w:tcBorders>
+            <w:shd w:color="auto" w:fill="1F497D" w:themeFill="text2" w:val="clear"/>
+          </w:tcPr>
+          <w:p>
+            <w:pPr>
+              <w:pStyle w:val="Normal"/>
+              <w:spacing w:lineRule="auto" w:line="240"/>
+              <w:rPr/>
+            </w:pPr>
+            <w:r>
+              <w:rPr>
+                <w:rStyle w:val="Strong"/>
+                <w:color w:val="FFFFFF" w:themeColor="background1"/>
+              </w:rPr>
+              <w:t>Outcome</w:t>
+            </w:r>
+          </w:p>
+        </w:tc>
+        <w:tc>
+          <w:tcPr>
+            <w:tcW w:w="7312" w:type="dxa"/>
+            <w:tcBorders>
+              <w:top w:val="single" w:sz="4" w:space="0" w:color="FFFFFF"/>
+              <w:bottom w:val="single" w:sz="4" w:space="0" w:color="FFFFFF"/>
+              <w:insideH w:val="single" w:sz="4" w:space="0" w:color="FFFFFF"/>
+            </w:tcBorders>
+            <w:shd w:color="auto" w:fill="A7BFDE" w:themeFill="accent1" w:themeFillTint="7f" w:val="clear"/>
+          </w:tcPr>
+          <w:p>
+            <w:pPr>
+              <w:pStyle w:val="Notes"/>
+              <w:spacing w:lineRule="auto" w:line="240"/>
+              <w:cnfStyle w:val="000000100000" w:firstRow="0" w:lastRow="0" w:firstColumn="0" w:lastColumn="0" w:oddVBand="0" w:evenVBand="0" w:oddHBand="1" w:evenHBand="0" w:firstRowFirstColumn="0" w:firstRowLastColumn="0" w:lastRowFirstColumn="0" w:lastRowLastColumn="0"/>
+              <w:rPr>
+                <w:color w:val="000000" w:themeColor="text1"/>
+              </w:rPr>
+            </w:pPr>
+            <w:r>
+              <w:rPr>
+                <w:color w:val="000000" w:themeColor="text1"/>
+              </w:rPr>
+            </w:r>
+          </w:p>
+        </w:tc>
+      </w:tr>
+      <w:tr>
+        <w:trPr/>
+        <w:tc>
+          <w:tcPr>
+            <w:tcW w:w="1713" w:type="dxa"/>
+            <w:cnfStyle w:val="001000000000" w:firstRow="0" w:lastRow="0" w:firstColumn="1" w:lastColumn="0" w:oddVBand="0" w:evenVBand="0" w:oddHBand="0" w:evenHBand="0" w:firstRowFirstColumn="0" w:firstRowLastColumn="0" w:lastRowFirstColumn="0" w:lastRowLastColumn="0"/>
+            <w:tcBorders>
+              <w:top w:val="single" w:sz="4" w:space="0" w:color="FFFFFF"/>
+              <w:bottom w:val="single" w:sz="4" w:space="0" w:color="FFFFFF"/>
+              <w:insideH w:val="single" w:sz="4" w:space="0" w:color="FFFFFF"/>
+            </w:tcBorders>
+            <w:shd w:color="auto" w:fill="1F497D" w:themeFill="text2" w:val="clear"/>
+          </w:tcPr>
+          <w:p>
+            <w:pPr>
+              <w:pStyle w:val="Normal"/>
+              <w:spacing w:lineRule="auto" w:line="240"/>
+              <w:rPr/>
+            </w:pPr>
+            <w:r>
+              <w:rPr>
+                <w:rStyle w:val="Strong"/>
+                <w:color w:val="FFFFFF" w:themeColor="background1"/>
+              </w:rPr>
+              <w:t>Notes</w:t>
+            </w:r>
+          </w:p>
+        </w:tc>
+        <w:tc>
+          <w:tcPr>
+            <w:tcW w:w="7312" w:type="dxa"/>
+            <w:tcBorders>
+              <w:top w:val="single" w:sz="4" w:space="0" w:color="FFFFFF"/>
+              <w:bottom w:val="single" w:sz="4" w:space="0" w:color="FFFFFF"/>
+              <w:insideH w:val="single" w:sz="4" w:space="0" w:color="FFFFFF"/>
+            </w:tcBorders>
+            <w:shd w:color="auto" w:fill="DBE5F1" w:themeFill="accent1" w:themeFillTint="33" w:val="clear"/>
+          </w:tcPr>
+          <w:p>
+            <w:pPr>
+              <w:pStyle w:val="Normal"/>
+              <w:spacing w:lineRule="auto" w:line="240"/>
+              <w:cnfStyle w:val="000000000000" w:firstRow="0" w:lastRow="0" w:firstColumn="0" w:lastColumn="0" w:oddVBand="0" w:evenVBand="0" w:oddHBand="0" w:evenHBand="0" w:firstRowFirstColumn="0" w:firstRowLastColumn="0" w:lastRowFirstColumn="0" w:lastRowLastColumn="0"/>
+              <w:rPr>
+                <w:color w:val="000000" w:themeColor="text1"/>
+              </w:rPr>
+            </w:pPr>
+            <w:r>
+              <w:rPr>
+                <w:color w:val="000000" w:themeColor="text1"/>
+              </w:rPr>
+            </w:r>
+          </w:p>
+        </w:tc>
+      </w:tr>
+    </w:tbl>
+    <w:p>
+      <w:pPr>
+        <w:pStyle w:val="Normal"/>
+        <w:rPr/>
+      </w:pPr>
+      <w:r>
+        <w:rPr/>
+      </w:r>
+    </w:p>
+    <w:p>
+      <w:pPr>
+        <w:pStyle w:val="Normal"/>
+        <w:rPr/>
+      </w:pPr>
+      <w:r>
+        <w:rPr/>
+      </w:r>
+    </w:p>
+    <w:p>
+      <w:pPr>
+        <w:pStyle w:val="Normal"/>
+        <w:rPr/>
+      </w:pPr>
+      <w:r>
+        <w:rPr/>
+      </w:r>
+    </w:p>
+    <w:p>
+      <w:pPr>
+        <w:pStyle w:val="Normal"/>
+        <w:rPr/>
+      </w:pPr>
+      <w:r>
+        <w:rPr/>
+      </w:r>
+    </w:p>
+    <w:p>
+      <w:pPr>
+        <w:pStyle w:val="Normal"/>
+        <w:rPr/>
+      </w:pPr>
+      <w:r>
+        <w:rPr/>
+      </w:r>
+    </w:p>
+    <w:p>
+      <w:pPr>
+        <w:pStyle w:val="Normal"/>
+        <w:rPr/>
+      </w:pPr>
+      <w:r>
+        <w:rPr/>
+      </w:r>
+    </w:p>
+    <w:p>
+      <w:pPr>
+        <w:pStyle w:val="Normal"/>
+        <w:rPr/>
+      </w:pPr>
+      <w:r>
+        <w:rPr/>
+      </w:r>
+    </w:p>
+    <w:p>
+      <w:pPr>
+        <w:pStyle w:val="Normal"/>
+        <w:rPr/>
+      </w:pPr>
+      <w:r>
+        <w:rPr/>
+      </w:r>
+    </w:p>
+    <w:p>
+      <w:pPr>
+        <w:pStyle w:val="Normal"/>
+        <w:rPr/>
+      </w:pPr>
+      <w:r>
+        <w:rPr/>
+      </w:r>
+    </w:p>
+    <w:p>
+      <w:pPr>
+        <w:pStyle w:val="Normal"/>
+        <w:rPr/>
+      </w:pPr>
+      <w:r>
+        <w:rPr/>
+      </w:r>
+    </w:p>
+    <w:p>
+      <w:pPr>
+        <w:pStyle w:val="Normal"/>
+        <w:rPr/>
+      </w:pPr>
+      <w:r>
+        <w:rPr/>
+      </w:r>
+    </w:p>
+    <w:p>
+      <w:pPr>
+        <w:pStyle w:val="Normal"/>
+        <w:rPr/>
+      </w:pPr>
+      <w:r>
+        <w:rPr/>
+      </w:r>
+    </w:p>
+    <w:p>
+      <w:pPr>
+        <w:pStyle w:val="Normal"/>
+        <w:rPr/>
+      </w:pPr>
+      <w:r>
+        <w:rPr/>
+      </w:r>
+    </w:p>
+    <w:p>
+      <w:pPr>
+        <w:pStyle w:val="Normal"/>
+        <w:rPr/>
+      </w:pPr>
+      <w:r>
+        <w:rPr/>
+      </w:r>
+    </w:p>
+    <w:p>
+      <w:pPr>
+        <w:pStyle w:val="Normal"/>
+        <w:rPr/>
+      </w:pPr>
+      <w:r>
+        <w:rPr/>
+      </w:r>
+    </w:p>
+    <w:p>
+      <w:pPr>
+        <w:pStyle w:val="Normal"/>
+        <w:rPr/>
+      </w:pPr>
+      <w:r>
+        <w:rPr/>
+      </w:r>
+    </w:p>
+    <w:p>
+      <w:pPr>
+        <w:pStyle w:val="Normal"/>
+        <w:rPr/>
+      </w:pPr>
+      <w:r>
+        <w:rPr/>
+      </w:r>
+    </w:p>
+    <w:p>
+      <w:pPr>
+        <w:pStyle w:val="Normal"/>
+        <w:rPr/>
+      </w:pPr>
+      <w:r>
+        <w:rPr/>
+      </w:r>
+    </w:p>
+    <w:p>
+      <w:pPr>
+        <w:pStyle w:val="Normal"/>
+        <w:rPr/>
+      </w:pPr>
+      <w:r>
+        <w:rPr/>
+      </w:r>
+    </w:p>
+    <w:p>
+      <w:pPr>
+        <w:pStyle w:val="Normal"/>
+        <w:rPr/>
+      </w:pPr>
+      <w:r>
+        <w:rPr/>
+      </w:r>
+    </w:p>
+    <w:p>
+      <w:pPr>
+        <w:pStyle w:val="Normal"/>
+        <w:rPr/>
+      </w:pPr>
+      <w:r>
+        <w:rPr/>
+      </w:r>
+    </w:p>
+    <w:p>
+      <w:pPr>
+        <w:pStyle w:val="Normal"/>
+        <w:rPr/>
+      </w:pPr>
+      <w:r>
+        <w:rPr/>
+      </w:r>
+    </w:p>
+    <w:p>
+      <w:pPr>
+        <w:pStyle w:val="Normal"/>
+        <w:rPr/>
+      </w:pPr>
+      <w:r>
+        <w:rPr/>
+      </w:r>
+    </w:p>
+    <w:p>
+      <w:pPr>
+        <w:pStyle w:val="Normal"/>
+        <w:rPr/>
+      </w:pPr>
+      <w:r>
+        <w:rPr/>
+      </w:r>
+    </w:p>
+    <w:p>
+      <w:pPr>
+        <w:pStyle w:val="Normal"/>
+        <w:rPr/>
+      </w:pPr>
+      <w:r>
+        <w:rPr/>
+      </w:r>
+    </w:p>
+    <w:p>
+      <w:pPr>
+        <w:pStyle w:val="Normal"/>
+        <w:rPr/>
+      </w:pPr>
+      <w:r>
+        <w:rPr/>
+      </w:r>
+    </w:p>
+    <w:p>
+      <w:pPr>
+        <w:pStyle w:val="Normal"/>
+        <w:rPr/>
+      </w:pPr>
+      <w:r>
+        <w:rPr/>
+      </w:r>
+    </w:p>
+    <w:p>
+      <w:pPr>
+        <w:pStyle w:val="Normal"/>
+        <w:rPr/>
+      </w:pPr>
+      <w:r>
+        <w:rPr/>
+      </w:r>
+    </w:p>
+    <w:p>
+      <w:pPr>
+        <w:pStyle w:val="Normal"/>
+        <w:rPr/>
+      </w:pPr>
+      <w:r>
+        <w:rPr/>
+      </w:r>
+    </w:p>
+    <w:p>
+      <w:pPr>
+        <w:pStyle w:val="Normal"/>
+        <w:rPr/>
+      </w:pPr>
+      <w:r>
+        <w:rPr/>
+      </w:r>
+    </w:p>
+    <w:p>
+      <w:pPr>
+        <w:pStyle w:val="Normal"/>
+        <w:rPr/>
+      </w:pPr>
+      <w:r>
+        <w:rPr/>
+      </w:r>
+    </w:p>
+    <w:p>
+      <w:pPr>
+        <w:pStyle w:val="Normal"/>
+        <w:rPr/>
+      </w:pPr>
+      <w:r>
+        <w:rPr/>
+      </w:r>
+    </w:p>
+    <w:p>
+      <w:pPr>
+        <w:pStyle w:val="Heading1"/>
+        <w:rPr/>
+      </w:pPr>
+      <w:r>
+        <w:rPr/>
+      </w:r>
+    </w:p>
+    <w:p>
+      <w:pPr>
+        <w:pStyle w:val="Heading1"/>
+        <w:rPr/>
+      </w:pPr>
+      <w:r>
+        <w:rPr/>
+      </w:r>
+    </w:p>
+    <w:p>
+      <w:pPr>
+        <w:pStyle w:val="Heading1"/>
+        <w:rPr/>
+      </w:pPr>
+      <w:r>
+        <w:rPr/>
+      </w:r>
+    </w:p>
+    <w:p>
+      <w:pPr>
+        <w:pStyle w:val="Heading1"/>
+        <w:rPr/>
+      </w:pPr>
+      <w:r>
+        <w:rPr/>
+      </w:r>
+    </w:p>
+    <w:p>
+      <w:pPr>
+        <w:pStyle w:val="Heading1"/>
+        <w:rPr/>
+      </w:pPr>
+      <w:bookmarkStart w:id="12" w:name="_Toc8318090"/>
+      <w:bookmarkEnd w:id="12"/>
       <w:r>
         <w:rPr/>
         <w:t>Use case UC01 Self-assign position to audit</w:t>
@@ -13464,8 +14328,8 @@
         <w:pStyle w:val="Heading1"/>
         <w:rPr/>
       </w:pPr>
-      <w:bookmarkStart w:id="17" w:name="_Toc8318091"/>
-      <w:bookmarkEnd w:id="17"/>
+      <w:bookmarkStart w:id="13" w:name="_Toc8318091"/>
+      <w:bookmarkEnd w:id="13"/>
       <w:r>
         <w:rPr/>
         <w:t>Use case UC02 List audits</w:t>
@@ -13840,8 +14704,8 @@
         <w:pStyle w:val="Heading1"/>
         <w:rPr/>
       </w:pPr>
-      <w:bookmarkStart w:id="18" w:name="_Toc8318092"/>
-      <w:bookmarkEnd w:id="18"/>
+      <w:bookmarkStart w:id="14" w:name="_Toc8318092"/>
+      <w:bookmarkEnd w:id="14"/>
       <w:r>
         <w:rPr/>
         <w:t>Use case UC03 Show audits</w:t>
@@ -14216,8 +15080,8 @@
         <w:pStyle w:val="Heading1"/>
         <w:rPr/>
       </w:pPr>
-      <w:bookmarkStart w:id="19" w:name="_Toc8318093"/>
-      <w:bookmarkEnd w:id="19"/>
+      <w:bookmarkStart w:id="15" w:name="_Toc8318093"/>
+      <w:bookmarkEnd w:id="15"/>
       <w:r>
         <w:rPr/>
         <w:t>Use case UC04 Create audit</w:t>
@@ -15205,8 +16069,8 @@
         <w:pStyle w:val="Heading1"/>
         <w:rPr/>
       </w:pPr>
-      <w:bookmarkStart w:id="20" w:name="_Toc8318094"/>
-      <w:bookmarkEnd w:id="20"/>
+      <w:bookmarkStart w:id="16" w:name="_Toc8318094"/>
+      <w:bookmarkEnd w:id="16"/>
       <w:r>
         <w:rPr/>
         <w:t>Use case UC05 Update audit</w:t>
@@ -16203,8 +17067,8 @@
         <w:pStyle w:val="Heading1"/>
         <w:rPr/>
       </w:pPr>
-      <w:bookmarkStart w:id="21" w:name="_Toc8318095"/>
-      <w:bookmarkEnd w:id="21"/>
+      <w:bookmarkStart w:id="17" w:name="_Toc8318095"/>
+      <w:bookmarkEnd w:id="17"/>
       <w:r>
         <w:rPr/>
         <w:t>Use case UC06 Delete audit</w:t>
@@ -16597,8 +17461,8 @@
         <w:pStyle w:val="Heading1"/>
         <w:rPr/>
       </w:pPr>
-      <w:bookmarkStart w:id="22" w:name="_Toc8318096"/>
-      <w:bookmarkEnd w:id="22"/>
+      <w:bookmarkStart w:id="18" w:name="_Toc8318096"/>
+      <w:bookmarkEnd w:id="18"/>
       <w:r>
         <w:rPr/>
         <w:t>Use case UC07 Browse providers list</w:t>
@@ -16990,8 +17854,8 @@
         <w:pStyle w:val="Heading1"/>
         <w:rPr/>
       </w:pPr>
-      <w:bookmarkStart w:id="23" w:name="_Toc8318097"/>
-      <w:bookmarkEnd w:id="23"/>
+      <w:bookmarkStart w:id="19" w:name="_Toc8318097"/>
+      <w:bookmarkEnd w:id="19"/>
       <w:r>
         <w:rPr/>
         <w:t>Use case UC08 Browse item list</w:t>
@@ -17383,8 +18247,8 @@
         <w:pStyle w:val="Heading1"/>
         <w:rPr/>
       </w:pPr>
-      <w:bookmarkStart w:id="24" w:name="_Toc8318098"/>
-      <w:bookmarkEnd w:id="24"/>
+      <w:bookmarkStart w:id="20" w:name="_Toc8318098"/>
+      <w:bookmarkEnd w:id="20"/>
       <w:r>
         <w:rPr/>
         <w:t>Use case UC09 Register as a provider</w:t>
@@ -18378,8 +19242,8 @@
         <w:pStyle w:val="Heading1"/>
         <w:rPr/>
       </w:pPr>
-      <w:bookmarkStart w:id="25" w:name="_Toc8318099"/>
-      <w:bookmarkEnd w:id="25"/>
+      <w:bookmarkStart w:id="21" w:name="_Toc8318099"/>
+      <w:bookmarkEnd w:id="21"/>
       <w:r>
         <w:rPr/>
         <w:t>Use case UC10 Rebranding Procedure</w:t>
@@ -18420,12 +19284,12 @@
         <w:pStyle w:val="Normal"/>
         <w:rPr/>
       </w:pPr>
-      <w:bookmarkStart w:id="26" w:name="__DdeLink__622_686015843"/>
+      <w:bookmarkStart w:id="22" w:name="__DdeLink__622_686015843"/>
       <w:r>
         <w:rPr/>
         <w:t>Logged as an administrator:</w:t>
       </w:r>
-      <w:bookmarkEnd w:id="26"/>
+      <w:bookmarkEnd w:id="22"/>
       <w:r>
         <w:rPr/>
         <w:t xml:space="preserve"> </w:t>
@@ -18887,8 +19751,10 @@
         <w:pStyle w:val="Heading1"/>
         <w:rPr/>
       </w:pPr>
-      <w:bookmarkStart w:id="27" w:name="_Toc8318100"/>
-      <w:bookmarkEnd w:id="27"/>
+      <w:bookmarkStart w:id="23" w:name="__DdeLink__2068_3525959229"/>
+      <w:bookmarkStart w:id="24" w:name="_Toc8318100"/>
+      <w:bookmarkEnd w:id="23"/>
+      <w:bookmarkEnd w:id="24"/>
       <w:r>
         <w:rPr/>
         <w:t>Use case UC11 Create Auditor Account</w:t>
@@ -19525,6 +20391,9 @@
         <w:pStyle w:val="Normal"/>
         <w:rPr/>
       </w:pPr>
+      <w:bookmarkStart w:id="25" w:name="__DdeLink__2068_3525959229"/>
+      <w:bookmarkStart w:id="26" w:name="__DdeLink__2068_3525959229"/>
+      <w:bookmarkEnd w:id="26"/>
       <w:r>
         <w:rPr/>
       </w:r>
@@ -19645,54 +20514,54 @@
         <w:pStyle w:val="Heading1"/>
         <w:rPr/>
       </w:pPr>
-      <w:bookmarkStart w:id="28" w:name="_Toc8318101"/>
+      <w:bookmarkStart w:id="27" w:name="_Toc8318101"/>
+      <w:bookmarkEnd w:id="27"/>
+      <w:r>
+        <w:rPr/>
+        <w:t>Use case UC12 Compute Audit Score</w:t>
+      </w:r>
+    </w:p>
+    <w:p>
+      <w:pPr>
+        <w:pStyle w:val="Subtitle"/>
+        <w:rPr/>
+      </w:pPr>
+      <w:r>
+        <w:rPr/>
+        <w:t>Description</w:t>
+      </w:r>
+    </w:p>
+    <w:p>
+      <w:pPr>
+        <w:pStyle w:val="Normal"/>
+        <w:rPr/>
+      </w:pPr>
+      <w:r>
+        <w:rPr/>
+        <w:t>The system administrator can launch a process to compute an audit score for every company.</w:t>
+      </w:r>
+    </w:p>
+    <w:p>
+      <w:pPr>
+        <w:pStyle w:val="Subtitle"/>
+        <w:rPr/>
+      </w:pPr>
+      <w:r>
+        <w:rPr/>
+        <w:t>Access</w:t>
+      </w:r>
+    </w:p>
+    <w:p>
+      <w:pPr>
+        <w:pStyle w:val="Normal"/>
+        <w:rPr/>
+      </w:pPr>
+      <w:bookmarkStart w:id="28" w:name="__DdeLink__622_6860158431"/>
+      <w:r>
+        <w:rPr/>
+        <w:t>Logged as an administrator:</w:t>
+      </w:r>
       <w:bookmarkEnd w:id="28"/>
-      <w:r>
-        <w:rPr/>
-        <w:t>Use case UC12 Compute Audit Score</w:t>
-      </w:r>
-    </w:p>
-    <w:p>
-      <w:pPr>
-        <w:pStyle w:val="Subtitle"/>
-        <w:rPr/>
-      </w:pPr>
-      <w:r>
-        <w:rPr/>
-        <w:t>Description</w:t>
-      </w:r>
-    </w:p>
-    <w:p>
-      <w:pPr>
-        <w:pStyle w:val="Normal"/>
-        <w:rPr/>
-      </w:pPr>
-      <w:r>
-        <w:rPr/>
-        <w:t>The system administrator can launch a process to compute an audit score for every company.</w:t>
-      </w:r>
-    </w:p>
-    <w:p>
-      <w:pPr>
-        <w:pStyle w:val="Subtitle"/>
-        <w:rPr/>
-      </w:pPr>
-      <w:r>
-        <w:rPr/>
-        <w:t>Access</w:t>
-      </w:r>
-    </w:p>
-    <w:p>
-      <w:pPr>
-        <w:pStyle w:val="Normal"/>
-        <w:rPr/>
-      </w:pPr>
-      <w:bookmarkStart w:id="29" w:name="__DdeLink__622_6860158431"/>
-      <w:r>
-        <w:rPr/>
-        <w:t>Logged as an administrator:</w:t>
-      </w:r>
-      <w:bookmarkEnd w:id="29"/>
       <w:r>
         <w:rPr/>
         <w:t xml:space="preserve"> </w:t>
@@ -20141,54 +21010,54 @@
         <w:pStyle w:val="Heading1"/>
         <w:rPr/>
       </w:pPr>
-      <w:bookmarkStart w:id="30" w:name="_Toc8318102"/>
+      <w:bookmarkStart w:id="29" w:name="_Toc8318102"/>
+      <w:bookmarkEnd w:id="29"/>
+      <w:r>
+        <w:rPr/>
+        <w:t>Use case UC13 Administrator Dashboard</w:t>
+      </w:r>
+    </w:p>
+    <w:p>
+      <w:pPr>
+        <w:pStyle w:val="Subtitle"/>
+        <w:rPr/>
+      </w:pPr>
+      <w:r>
+        <w:rPr/>
+        <w:t>Description</w:t>
+      </w:r>
+    </w:p>
+    <w:p>
+      <w:pPr>
+        <w:pStyle w:val="Normal"/>
+        <w:rPr/>
+      </w:pPr>
+      <w:r>
+        <w:rPr/>
+        <w:t>The system administrator can display a dashboard.</w:t>
+      </w:r>
+    </w:p>
+    <w:p>
+      <w:pPr>
+        <w:pStyle w:val="Subtitle"/>
+        <w:rPr/>
+      </w:pPr>
+      <w:r>
+        <w:rPr/>
+        <w:t>Access</w:t>
+      </w:r>
+    </w:p>
+    <w:p>
+      <w:pPr>
+        <w:pStyle w:val="Normal"/>
+        <w:rPr/>
+      </w:pPr>
+      <w:bookmarkStart w:id="30" w:name="__DdeLink__622_68601584311"/>
+      <w:r>
+        <w:rPr/>
+        <w:t>Logged as an administrator:</w:t>
+      </w:r>
       <w:bookmarkEnd w:id="30"/>
-      <w:r>
-        <w:rPr/>
-        <w:t>Use case UC13 Administrator Dashboard</w:t>
-      </w:r>
-    </w:p>
-    <w:p>
-      <w:pPr>
-        <w:pStyle w:val="Subtitle"/>
-        <w:rPr/>
-      </w:pPr>
-      <w:r>
-        <w:rPr/>
-        <w:t>Description</w:t>
-      </w:r>
-    </w:p>
-    <w:p>
-      <w:pPr>
-        <w:pStyle w:val="Normal"/>
-        <w:rPr/>
-      </w:pPr>
-      <w:r>
-        <w:rPr/>
-        <w:t>The system administrator can display a dashboard.</w:t>
-      </w:r>
-    </w:p>
-    <w:p>
-      <w:pPr>
-        <w:pStyle w:val="Subtitle"/>
-        <w:rPr/>
-      </w:pPr>
-      <w:r>
-        <w:rPr/>
-        <w:t>Access</w:t>
-      </w:r>
-    </w:p>
-    <w:p>
-      <w:pPr>
-        <w:pStyle w:val="Normal"/>
-        <w:rPr/>
-      </w:pPr>
-      <w:bookmarkStart w:id="31" w:name="__DdeLink__622_68601584311"/>
-      <w:r>
-        <w:rPr/>
-        <w:t>Logged as an administrator:</w:t>
-      </w:r>
-      <w:bookmarkEnd w:id="31"/>
       <w:r>
         <w:rPr/>
         <w:t xml:space="preserve"> </w:t>
@@ -20512,8 +21381,8 @@
         <w:pStyle w:val="Heading1"/>
         <w:rPr/>
       </w:pPr>
-      <w:bookmarkStart w:id="32" w:name="_Toc8318103"/>
-      <w:bookmarkEnd w:id="32"/>
+      <w:bookmarkStart w:id="31" w:name="_Toc8318103"/>
+      <w:bookmarkEnd w:id="31"/>
       <w:r>
         <w:rPr/>
         <w:t>Use case UC14 Provider list Items</w:t>
@@ -21738,8 +22607,8 @@
         <w:pStyle w:val="Heading1"/>
         <w:rPr/>
       </w:pPr>
-      <w:bookmarkStart w:id="33" w:name="_Toc8318104"/>
-      <w:bookmarkEnd w:id="33"/>
+      <w:bookmarkStart w:id="32" w:name="_Toc8318104"/>
+      <w:bookmarkEnd w:id="32"/>
       <w:r>
         <w:rPr/>
         <w:t>Use case UC15 Provider display Items</w:t>
@@ -22746,8 +23615,8 @@
         <w:pStyle w:val="Heading1"/>
         <w:rPr/>
       </w:pPr>
-      <w:bookmarkStart w:id="34" w:name="_Toc8318105"/>
-      <w:bookmarkEnd w:id="34"/>
+      <w:bookmarkStart w:id="33" w:name="_Toc8318105"/>
+      <w:bookmarkEnd w:id="33"/>
       <w:r>
         <w:rPr/>
         <w:t>Use case UC16 Provider create item</w:t>
@@ -23983,72 +24852,72 @@
         <w:pStyle w:val="Heading1"/>
         <w:rPr/>
       </w:pPr>
-      <w:bookmarkStart w:id="35" w:name="_Toc8318106"/>
+      <w:bookmarkStart w:id="34" w:name="_Toc8318106"/>
       <w:r>
         <w:rPr/>
         <w:t>Use case UC17 Provider Edit Item</w:t>
       </w:r>
+      <w:bookmarkEnd w:id="34"/>
+      <w:r>
+        <w:rPr/>
+        <w:t xml:space="preserve"> </w:t>
+      </w:r>
+    </w:p>
+    <w:p>
+      <w:pPr>
+        <w:pStyle w:val="Subtitle"/>
+        <w:rPr/>
+      </w:pPr>
+      <w:r>
+        <w:rPr/>
+        <w:t>Description</w:t>
+      </w:r>
+    </w:p>
+    <w:p>
+      <w:pPr>
+        <w:pStyle w:val="Normal"/>
+        <w:rPr/>
+      </w:pPr>
+      <w:r>
+        <w:rPr/>
+        <w:t>A provider user wishes to edit one of his or her audits, he or she press the “ITEM/My items” button located in the navigation bar to display the items, then select the “edit” link in the audit table. Finally, he or she fill the form and press the “save” button.</w:t>
+      </w:r>
+    </w:p>
+    <w:p>
+      <w:pPr>
+        <w:pStyle w:val="Subtitle"/>
+        <w:rPr/>
+      </w:pPr>
+      <w:r>
+        <w:rPr/>
+        <w:t>Access</w:t>
+      </w:r>
+    </w:p>
+    <w:p>
+      <w:pPr>
+        <w:pStyle w:val="Normal"/>
+        <w:rPr/>
+      </w:pPr>
+      <w:r>
+        <w:rPr/>
+        <w:t xml:space="preserve">Logged as a Provider: </w:t>
+      </w:r>
+    </w:p>
+    <w:p>
+      <w:pPr>
+        <w:pStyle w:val="Normal"/>
+        <w:rPr/>
+      </w:pPr>
+      <w:r>
+        <w:rPr/>
+        <w:tab/>
+      </w:r>
+      <w:bookmarkStart w:id="35" w:name="__DdeLink__1100_1166011219"/>
+      <w:r>
+        <w:rPr/>
+        <w:t xml:space="preserve">Main Menu -&gt; Items -&gt; My items -&gt; </w:t>
+      </w:r>
       <w:bookmarkEnd w:id="35"/>
-      <w:r>
-        <w:rPr/>
-        <w:t xml:space="preserve"> </w:t>
-      </w:r>
-    </w:p>
-    <w:p>
-      <w:pPr>
-        <w:pStyle w:val="Subtitle"/>
-        <w:rPr/>
-      </w:pPr>
-      <w:r>
-        <w:rPr/>
-        <w:t>Description</w:t>
-      </w:r>
-    </w:p>
-    <w:p>
-      <w:pPr>
-        <w:pStyle w:val="Normal"/>
-        <w:rPr/>
-      </w:pPr>
-      <w:r>
-        <w:rPr/>
-        <w:t>A provider user wishes to edit one of his or her audits, he or she press the “ITEM/My items” button located in the navigation bar to display the items, then select the “edit” link in the audit table. Finally, he or she fill the form and press the “save” button.</w:t>
-      </w:r>
-    </w:p>
-    <w:p>
-      <w:pPr>
-        <w:pStyle w:val="Subtitle"/>
-        <w:rPr/>
-      </w:pPr>
-      <w:r>
-        <w:rPr/>
-        <w:t>Access</w:t>
-      </w:r>
-    </w:p>
-    <w:p>
-      <w:pPr>
-        <w:pStyle w:val="Normal"/>
-        <w:rPr/>
-      </w:pPr>
-      <w:r>
-        <w:rPr/>
-        <w:t xml:space="preserve">Logged as a Provider: </w:t>
-      </w:r>
-    </w:p>
-    <w:p>
-      <w:pPr>
-        <w:pStyle w:val="Normal"/>
-        <w:rPr/>
-      </w:pPr>
-      <w:r>
-        <w:rPr/>
-        <w:tab/>
-      </w:r>
-      <w:bookmarkStart w:id="36" w:name="__DdeLink__1100_1166011219"/>
-      <w:r>
-        <w:rPr/>
-        <w:t xml:space="preserve">Main Menu -&gt; Items -&gt; My items -&gt; </w:t>
-      </w:r>
-      <w:bookmarkEnd w:id="36"/>
       <w:r>
         <w:rPr/>
         <w:t>Edit</w:t>
@@ -24944,8 +25813,8 @@
         <w:pStyle w:val="Heading1"/>
         <w:rPr/>
       </w:pPr>
-      <w:bookmarkStart w:id="37" w:name="_Toc8318107"/>
-      <w:bookmarkEnd w:id="37"/>
+      <w:bookmarkStart w:id="36" w:name="_Toc8318107"/>
+      <w:bookmarkEnd w:id="36"/>
       <w:r>
         <w:rPr/>
         <w:t>Use case UC18 Provider Delete item</w:t>
@@ -25403,8 +26272,8 @@
         <w:pStyle w:val="Heading1"/>
         <w:rPr/>
       </w:pPr>
-      <w:bookmarkStart w:id="38" w:name="_Toc8318108"/>
-      <w:bookmarkEnd w:id="38"/>
+      <w:bookmarkStart w:id="37" w:name="_Toc8318108"/>
+      <w:bookmarkEnd w:id="37"/>
       <w:r>
         <w:rPr/>
         <w:t>Use case UC19 Show sponsorships</w:t>
@@ -25795,8 +26664,8 @@
         <w:pStyle w:val="Heading1"/>
         <w:rPr/>
       </w:pPr>
-      <w:bookmarkStart w:id="39" w:name="_Toc8318109"/>
-      <w:bookmarkEnd w:id="39"/>
+      <w:bookmarkStart w:id="38" w:name="_Toc8318109"/>
+      <w:bookmarkEnd w:id="38"/>
       <w:r>
         <w:rPr/>
         <w:t>Use case UC20 Create sponsorship</w:t>
@@ -26759,8 +27628,8 @@
         <w:pStyle w:val="Heading1"/>
         <w:rPr/>
       </w:pPr>
-      <w:bookmarkStart w:id="40" w:name="_Toc8318110"/>
-      <w:bookmarkEnd w:id="40"/>
+      <w:bookmarkStart w:id="39" w:name="_Toc8318110"/>
+      <w:bookmarkEnd w:id="39"/>
       <w:r>
         <w:rPr/>
         <w:t>Use case UC21 Update sponsorship</w:t>
@@ -27708,8 +28577,8 @@
         <w:pStyle w:val="Heading1"/>
         <w:rPr/>
       </w:pPr>
-      <w:bookmarkStart w:id="41" w:name="_Toc8318111"/>
-      <w:bookmarkEnd w:id="41"/>
+      <w:bookmarkStart w:id="40" w:name="_Toc8318111"/>
+      <w:bookmarkEnd w:id="40"/>
       <w:r>
         <w:rPr/>
         <w:t>Use case UC22 Delete sponsorship</w:t>

</xml_diff>

<commit_message>
Admin Dasboard Acceptance test 2, #42
</commit_message>
<xml_diff>
--- a/Item-5/Acceptance test.docx
+++ b/Item-5/Acceptance test.docx
@@ -610,7 +610,7 @@
           <w:docPartGallery w:val="Table of Contents"/>
           <w:docPartUnique w:val="true"/>
         </w:docPartObj>
-        <w:id w:val="1174175088"/>
+        <w:id w:val="1533916133"/>
       </w:sdtPr>
       <w:sdtContent>
         <w:p>
@@ -26304,6 +26304,150 @@
     <w:p>
       <w:pPr>
         <w:pStyle w:val="Normal"/>
+        <w:rPr/>
+      </w:pPr>
+      <w:r>
+        <w:rPr/>
+      </w:r>
+    </w:p>
+    <w:p>
+      <w:pPr>
+        <w:pStyle w:val="Heading1"/>
+        <w:rPr/>
+      </w:pPr>
+      <w:r>
+        <w:rPr/>
+      </w:r>
+    </w:p>
+    <w:p>
+      <w:pPr>
+        <w:pStyle w:val="Heading1"/>
+        <w:rPr/>
+      </w:pPr>
+      <w:r>
+        <w:rPr/>
+      </w:r>
+    </w:p>
+    <w:p>
+      <w:pPr>
+        <w:pStyle w:val="Heading1"/>
+        <w:rPr/>
+      </w:pPr>
+      <w:r>
+        <w:rPr/>
+      </w:r>
+    </w:p>
+    <w:p>
+      <w:pPr>
+        <w:pStyle w:val="Heading1"/>
+        <w:rPr/>
+      </w:pPr>
+      <w:r>
+        <w:rPr/>
+      </w:r>
+    </w:p>
+    <w:p>
+      <w:pPr>
+        <w:pStyle w:val="Heading1"/>
+        <w:rPr/>
+      </w:pPr>
+      <w:r>
+        <w:rPr/>
+      </w:r>
+    </w:p>
+    <w:p>
+      <w:pPr>
+        <w:pStyle w:val="Heading1"/>
+        <w:rPr/>
+      </w:pPr>
+      <w:r>
+        <w:rPr/>
+      </w:r>
+    </w:p>
+    <w:p>
+      <w:pPr>
+        <w:pStyle w:val="Heading1"/>
+        <w:rPr/>
+      </w:pPr>
+      <w:r>
+        <w:rPr/>
+      </w:r>
+    </w:p>
+    <w:p>
+      <w:pPr>
+        <w:pStyle w:val="Heading1"/>
+        <w:rPr/>
+      </w:pPr>
+      <w:r>
+        <w:rPr/>
+      </w:r>
+    </w:p>
+    <w:p>
+      <w:pPr>
+        <w:pStyle w:val="Heading1"/>
+        <w:rPr/>
+      </w:pPr>
+      <w:r>
+        <w:rPr/>
+      </w:r>
+    </w:p>
+    <w:p>
+      <w:pPr>
+        <w:pStyle w:val="Heading1"/>
+        <w:rPr/>
+      </w:pPr>
+      <w:r>
+        <w:rPr/>
+      </w:r>
+    </w:p>
+    <w:p>
+      <w:pPr>
+        <w:pStyle w:val="Heading1"/>
+        <w:rPr/>
+      </w:pPr>
+      <w:r>
+        <w:rPr/>
+      </w:r>
+    </w:p>
+    <w:p>
+      <w:pPr>
+        <w:pStyle w:val="Heading1"/>
+        <w:rPr/>
+      </w:pPr>
+      <w:r>
+        <w:rPr/>
+      </w:r>
+    </w:p>
+    <w:p>
+      <w:pPr>
+        <w:pStyle w:val="Heading1"/>
+        <w:rPr/>
+      </w:pPr>
+      <w:r>
+        <w:rPr/>
+      </w:r>
+    </w:p>
+    <w:p>
+      <w:pPr>
+        <w:pStyle w:val="Heading1"/>
+        <w:rPr/>
+      </w:pPr>
+      <w:r>
+        <w:rPr/>
+      </w:r>
+    </w:p>
+    <w:p>
+      <w:pPr>
+        <w:pStyle w:val="Heading1"/>
+        <w:rPr/>
+      </w:pPr>
+      <w:r>
+        <w:rPr/>
+      </w:r>
+    </w:p>
+    <w:p>
+      <w:pPr>
+        <w:pStyle w:val="Heading1"/>
         <w:rPr/>
       </w:pPr>
       <w:r>

</xml_diff>